<commit_message>
updating the details of xslt 3.0 features supported by, xalanj's xslt 3.0 prototype processor
</commit_message>
<xml_diff>
--- a/xalan-j/xsl3/xalanj_xslt3.0_implementation_status.docx
+++ b/xalan-j/xsl3/xalanj_xslt3.0_implementation_status.docx
@@ -73,1433 +73,1470 @@
           <w:b/>
           <w:bCs/>
         </w:rPr>
-        <w:t>05</w:t>
+        <w:t>0</w:t>
       </w:r>
       <w:r>
         <w:rPr>
           <w:b/>
           <w:bCs/>
         </w:rPr>
-        <w:t xml:space="preserve"> ***</w:t>
-      </w:r>
-    </w:p>
-    <w:p>
-      <w:pPr>
-        <w:rPr>
-          <w:rFonts w:hint="eastAsia"/>
-        </w:rPr>
-      </w:pPr>
-    </w:p>
-    <w:p>
-      <w:pPr>
-        <w:jc w:val="center"/>
-        <w:rPr>
-          <w:rFonts w:hint="eastAsia"/>
+        <w:t>9</w:t>
+      </w:r>
+      <w:r>
+        <w:rPr>
           <w:b/>
           <w:bCs/>
         </w:rPr>
-      </w:pPr>
-      <w:proofErr w:type="gramStart"/>
-      <w:r>
-        <w:rPr>
+        <w:t xml:space="preserve"> ***</w:t>
+      </w:r>
+    </w:p>
+    <w:p>
+      <w:pPr>
+        <w:rPr>
+          <w:rFonts w:hint="eastAsia"/>
+        </w:rPr>
+      </w:pPr>
+    </w:p>
+    <w:p>
+      <w:pPr>
+        <w:jc w:val="center"/>
+        <w:rPr>
+          <w:rFonts w:hint="eastAsia"/>
           <w:b/>
           <w:bCs/>
         </w:rPr>
-        <w:t>Author :</w:t>
-      </w:r>
-      <w:proofErr w:type="gramEnd"/>
+      </w:pPr>
+      <w:proofErr w:type="gramStart"/>
       <w:r>
         <w:rPr>
           <w:b/>
           <w:bCs/>
         </w:rPr>
-        <w:t xml:space="preserve"> </w:t>
-      </w:r>
+        <w:t>Author :</w:t>
+      </w:r>
+      <w:proofErr w:type="gramEnd"/>
       <w:r>
         <w:rPr>
           <w:b/>
           <w:bCs/>
         </w:rPr>
-        <w:t xml:space="preserve">Apache </w:t>
-      </w:r>
-      <w:proofErr w:type="spellStart"/>
+        <w:t xml:space="preserve"> </w:t>
+      </w:r>
       <w:r>
         <w:rPr>
           <w:b/>
           <w:bCs/>
         </w:rPr>
-        <w:t>XalanJ</w:t>
-      </w:r>
-      <w:proofErr w:type="spellEnd"/>
+        <w:t xml:space="preserve">Apache </w:t>
+      </w:r>
+      <w:proofErr w:type="spellStart"/>
       <w:r>
         <w:rPr>
           <w:b/>
           <w:bCs/>
         </w:rPr>
-        <w:t xml:space="preserve"> team</w:t>
-      </w:r>
-    </w:p>
-    <w:p>
-      <w:pPr>
-        <w:rPr>
-          <w:rFonts w:hint="eastAsia"/>
-        </w:rPr>
-      </w:pPr>
-    </w:p>
-    <w:p>
-      <w:pPr>
-        <w:rPr>
-          <w:rFonts w:hint="eastAsia"/>
-        </w:rPr>
-      </w:pPr>
-      <w:r>
-        <w:t>Following are details of "</w:t>
-      </w:r>
-      <w:proofErr w:type="spellStart"/>
-      <w:r>
         <w:t>XalanJ</w:t>
       </w:r>
       <w:proofErr w:type="spellEnd"/>
       <w:r>
-        <w:t xml:space="preserve">, XSL 3.0 family of languages" features, whose working implementation is available on </w:t>
-      </w:r>
-      <w:proofErr w:type="spellStart"/>
-      <w:r>
-        <w:t>XalanJ</w:t>
-      </w:r>
-      <w:proofErr w:type="spellEnd"/>
-      <w:r>
-        <w:t xml:space="preserve"> </w:t>
-      </w:r>
-      <w:r>
-        <w:t xml:space="preserve">XSLT 3.0 </w:t>
-      </w:r>
-      <w:r>
-        <w:t xml:space="preserve">development repository branch,  </w:t>
-      </w:r>
-    </w:p>
-    <w:p>
-      <w:pPr>
-        <w:rPr>
-          <w:rFonts w:hint="eastAsia"/>
-        </w:rPr>
-      </w:pPr>
-    </w:p>
-    <w:p>
-      <w:pPr>
-        <w:rPr>
-          <w:rFonts w:hint="eastAsia"/>
+        <w:rPr>
           <w:b/>
           <w:bCs/>
         </w:rPr>
-      </w:pPr>
-      <w:r>
-        <w:rPr>
+        <w:t xml:space="preserve"> team</w:t>
+      </w:r>
+    </w:p>
+    <w:p>
+      <w:pPr>
+        <w:rPr>
+          <w:rFonts w:hint="eastAsia"/>
+        </w:rPr>
+      </w:pPr>
+    </w:p>
+    <w:p>
+      <w:pPr>
+        <w:rPr>
+          <w:rFonts w:hint="eastAsia"/>
+        </w:rPr>
+      </w:pPr>
+      <w:r>
+        <w:t>Following are details of "</w:t>
+      </w:r>
+      <w:proofErr w:type="spellStart"/>
+      <w:r>
+        <w:t>XalanJ</w:t>
+      </w:r>
+      <w:proofErr w:type="spellEnd"/>
+      <w:r>
+        <w:t xml:space="preserve">, XSL 3.0 family of languages" features, whose working implementation is available on </w:t>
+      </w:r>
+      <w:proofErr w:type="spellStart"/>
+      <w:r>
+        <w:t>XalanJ</w:t>
+      </w:r>
+      <w:proofErr w:type="spellEnd"/>
+      <w:r>
+        <w:t xml:space="preserve"> </w:t>
+      </w:r>
+      <w:r>
+        <w:t xml:space="preserve">XSLT 3.0 </w:t>
+      </w:r>
+      <w:r>
+        <w:t xml:space="preserve">development repository branch,  </w:t>
+      </w:r>
+    </w:p>
+    <w:p>
+      <w:pPr>
+        <w:rPr>
+          <w:rFonts w:hint="eastAsia"/>
+        </w:rPr>
+      </w:pPr>
+    </w:p>
+    <w:p>
+      <w:pPr>
+        <w:rPr>
+          <w:rFonts w:hint="eastAsia"/>
           <w:b/>
           <w:bCs/>
         </w:rPr>
-        <w:t>(1) XSLT 3.0 features</w:t>
-      </w:r>
-    </w:p>
-    <w:p>
-      <w:pPr>
-        <w:rPr>
-          <w:rFonts w:hint="eastAsia"/>
-        </w:rPr>
-      </w:pPr>
-    </w:p>
-    <w:p>
-      <w:pPr>
-        <w:rPr>
-          <w:rFonts w:hint="eastAsia"/>
-        </w:rPr>
-      </w:pPr>
-      <w:r>
-        <w:t xml:space="preserve">XSLT 3.0 language home </w:t>
-      </w:r>
-      <w:proofErr w:type="gramStart"/>
-      <w:r>
-        <w:t>page :</w:t>
-      </w:r>
-      <w:proofErr w:type="gramEnd"/>
-      <w:r>
-        <w:t xml:space="preserve"> https://www.w3.org/TR/xslt-30/</w:t>
-      </w:r>
-    </w:p>
-    <w:p>
-      <w:pPr>
-        <w:rPr>
-          <w:rFonts w:hint="eastAsia"/>
-        </w:rPr>
-      </w:pPr>
-    </w:p>
-    <w:p>
-      <w:pPr>
-        <w:rPr>
-          <w:rFonts w:hint="eastAsia"/>
-        </w:rPr>
-      </w:pPr>
-      <w:r>
-        <w:t xml:space="preserve">1.1 </w:t>
-      </w:r>
-      <w:proofErr w:type="spellStart"/>
-      <w:proofErr w:type="gramStart"/>
-      <w:r>
-        <w:t>xsl:for</w:t>
-      </w:r>
-      <w:proofErr w:type="gramEnd"/>
-      <w:r>
-        <w:t>-each-group</w:t>
-      </w:r>
-      <w:proofErr w:type="spellEnd"/>
-      <w:r>
-        <w:t xml:space="preserve"> instruction</w:t>
-      </w:r>
-    </w:p>
-    <w:p>
-      <w:pPr>
-        <w:rPr>
-          <w:rFonts w:hint="eastAsia"/>
-        </w:rPr>
-      </w:pPr>
-    </w:p>
-    <w:p>
-      <w:pPr>
-        <w:rPr>
-          <w:rFonts w:hint="eastAsia"/>
-        </w:rPr>
-      </w:pPr>
-      <w:r>
-        <w:t xml:space="preserve">1.2 </w:t>
-      </w:r>
-      <w:proofErr w:type="spellStart"/>
-      <w:proofErr w:type="gramStart"/>
-      <w:r>
-        <w:t>xsl:analyze</w:t>
-      </w:r>
-      <w:proofErr w:type="gramEnd"/>
-      <w:r>
-        <w:t>-string</w:t>
-      </w:r>
-      <w:proofErr w:type="spellEnd"/>
-      <w:r>
-        <w:t xml:space="preserve"> instruction</w:t>
-      </w:r>
-    </w:p>
-    <w:p>
-      <w:pPr>
-        <w:rPr>
-          <w:rFonts w:hint="eastAsia"/>
-        </w:rPr>
-      </w:pPr>
-    </w:p>
-    <w:p>
-      <w:pPr>
-        <w:rPr>
-          <w:rFonts w:hint="eastAsia"/>
-        </w:rPr>
-      </w:pPr>
-      <w:r>
-        <w:t xml:space="preserve">1.3 </w:t>
-      </w:r>
-      <w:proofErr w:type="spellStart"/>
-      <w:proofErr w:type="gramStart"/>
-      <w:r>
-        <w:t>xsl:iterate</w:t>
-      </w:r>
-      <w:proofErr w:type="spellEnd"/>
-      <w:proofErr w:type="gramEnd"/>
-      <w:r>
-        <w:t xml:space="preserve"> instruction</w:t>
-      </w:r>
-    </w:p>
-    <w:p>
-      <w:pPr>
-        <w:rPr>
-          <w:rFonts w:hint="eastAsia"/>
-        </w:rPr>
-      </w:pPr>
-    </w:p>
-    <w:p>
-      <w:pPr>
-        <w:rPr>
-          <w:rFonts w:hint="eastAsia"/>
-        </w:rPr>
-      </w:pPr>
-      <w:r>
-        <w:t xml:space="preserve">1.4 </w:t>
-      </w:r>
-      <w:proofErr w:type="spellStart"/>
-      <w:proofErr w:type="gramStart"/>
-      <w:r>
-        <w:t>xsl:for</w:t>
-      </w:r>
-      <w:proofErr w:type="gramEnd"/>
-      <w:r>
-        <w:t>-each</w:t>
-      </w:r>
-      <w:proofErr w:type="spellEnd"/>
-      <w:r>
-        <w:t xml:space="preserve"> instruction implementation is modified, to handle few XSLT 3.0 requirements.</w:t>
-      </w:r>
-    </w:p>
-    <w:p>
-      <w:pPr>
-        <w:rPr>
-          <w:rFonts w:hint="eastAsia"/>
-        </w:rPr>
-      </w:pPr>
-    </w:p>
-    <w:p>
-      <w:pPr>
-        <w:rPr>
-          <w:rFonts w:hint="eastAsia"/>
-        </w:rPr>
-      </w:pPr>
-      <w:r>
-        <w:t xml:space="preserve">1.5 </w:t>
-      </w:r>
-      <w:proofErr w:type="spellStart"/>
-      <w:proofErr w:type="gramStart"/>
-      <w:r>
-        <w:t>xsl:function</w:t>
-      </w:r>
-      <w:proofErr w:type="spellEnd"/>
-      <w:proofErr w:type="gramEnd"/>
-      <w:r>
-        <w:t xml:space="preserve"> instruction</w:t>
-      </w:r>
-    </w:p>
-    <w:p>
-      <w:pPr>
-        <w:rPr>
-          <w:rFonts w:hint="eastAsia"/>
-        </w:rPr>
-      </w:pPr>
-    </w:p>
-    <w:p>
-      <w:pPr>
-        <w:rPr>
-          <w:rFonts w:hint="eastAsia"/>
-        </w:rPr>
-      </w:pPr>
-      <w:r>
-        <w:t xml:space="preserve">1.6 </w:t>
-      </w:r>
-      <w:proofErr w:type="spellStart"/>
-      <w:proofErr w:type="gramStart"/>
-      <w:r>
-        <w:t>xsl:sequence</w:t>
-      </w:r>
-      <w:proofErr w:type="spellEnd"/>
-      <w:proofErr w:type="gramEnd"/>
-      <w:r>
-        <w:t xml:space="preserve"> instruction</w:t>
-      </w:r>
-    </w:p>
-    <w:p>
-      <w:pPr>
-        <w:rPr>
-          <w:rFonts w:hint="eastAsia"/>
-        </w:rPr>
-      </w:pPr>
-    </w:p>
-    <w:p>
-      <w:r>
-        <w:t xml:space="preserve">1.7 </w:t>
-      </w:r>
-      <w:proofErr w:type="spellStart"/>
-      <w:proofErr w:type="gramStart"/>
-      <w:r>
-        <w:t>xsl:attribute</w:t>
-      </w:r>
-      <w:proofErr w:type="spellEnd"/>
-      <w:proofErr w:type="gramEnd"/>
-      <w:r>
-        <w:t xml:space="preserve"> </w:t>
-      </w:r>
-      <w:r>
-        <w:t>element</w:t>
-      </w:r>
-      <w:r>
-        <w:t xml:space="preserve"> can now have "select" attribute as well</w:t>
-      </w:r>
-      <w:r>
-        <w:t xml:space="preserve"> in addition to mutually exclusive </w:t>
-      </w:r>
-    </w:p>
-    <w:p>
-      <w:r>
-        <w:t xml:space="preserve">      child content as well</w:t>
-      </w:r>
-      <w:r>
-        <w:t>, as specified by XSLT 3.0 spec.</w:t>
-      </w:r>
-    </w:p>
-    <w:p/>
-    <w:p>
-      <w:r>
-        <w:t xml:space="preserve">1.8 </w:t>
-      </w:r>
-      <w:proofErr w:type="spellStart"/>
-      <w:proofErr w:type="gramStart"/>
-      <w:r>
-        <w:t>xsl:import</w:t>
-      </w:r>
-      <w:proofErr w:type="gramEnd"/>
-      <w:r>
-        <w:t>-schema</w:t>
-      </w:r>
-      <w:proofErr w:type="spellEnd"/>
-      <w:r>
-        <w:t xml:space="preserve"> instruction</w:t>
-      </w:r>
-    </w:p>
-    <w:p>
-      <w:r>
-        <w:t xml:space="preserve">      </w:t>
-      </w:r>
-    </w:p>
-    <w:p>
-      <w:r>
-        <w:t xml:space="preserve">      Currently, the XML Schema simple types imported via </w:t>
-      </w:r>
-      <w:proofErr w:type="spellStart"/>
-      <w:proofErr w:type="gramStart"/>
-      <w:r>
-        <w:t>xsl:import</w:t>
-      </w:r>
-      <w:proofErr w:type="gramEnd"/>
-      <w:r>
-        <w:t>-schema</w:t>
-      </w:r>
-      <w:proofErr w:type="spellEnd"/>
-      <w:r>
-        <w:t xml:space="preserve"> instruction</w:t>
-      </w:r>
-      <w:r>
-        <w:t xml:space="preserve"> within an </w:t>
-      </w:r>
-    </w:p>
-    <w:p>
-      <w:r>
-        <w:t xml:space="preserve">      XSLT stylesheet, can be used with “as” attribute of XSLT </w:t>
-      </w:r>
-      <w:proofErr w:type="spellStart"/>
-      <w:proofErr w:type="gramStart"/>
-      <w:r>
-        <w:t>xsl:variable</w:t>
-      </w:r>
-      <w:proofErr w:type="spellEnd"/>
-      <w:proofErr w:type="gramEnd"/>
-      <w:r>
-        <w:t xml:space="preserve"> elements to enforce schema   </w:t>
-      </w:r>
-    </w:p>
-    <w:p>
-      <w:pPr>
-        <w:rPr>
-          <w:rFonts w:hint="eastAsia"/>
-        </w:rPr>
-      </w:pPr>
-      <w:r>
-        <w:t xml:space="preserve">      type constraints on </w:t>
-      </w:r>
-      <w:proofErr w:type="spellStart"/>
-      <w:proofErr w:type="gramStart"/>
-      <w:r>
-        <w:t>xsl:variable</w:t>
-      </w:r>
-      <w:proofErr w:type="spellEnd"/>
-      <w:proofErr w:type="gramEnd"/>
-      <w:r>
-        <w:t xml:space="preserve"> data </w:t>
-      </w:r>
-      <w:r>
-        <w:t>contents.</w:t>
-      </w:r>
-    </w:p>
-    <w:p>
-      <w:pPr>
-        <w:rPr>
-          <w:rFonts w:hint="eastAsia"/>
-        </w:rPr>
-      </w:pPr>
-    </w:p>
-    <w:p>
-      <w:pPr>
-        <w:rPr>
-          <w:rFonts w:hint="eastAsia"/>
-        </w:rPr>
-      </w:pPr>
-      <w:r>
-        <w:t>1.</w:t>
-      </w:r>
-      <w:r>
-        <w:t>9</w:t>
-      </w:r>
-      <w:r>
-        <w:t xml:space="preserve"> </w:t>
-      </w:r>
-      <w:proofErr w:type="spellStart"/>
-      <w:proofErr w:type="gramStart"/>
-      <w:r>
-        <w:t>xsl:variable</w:t>
-      </w:r>
-      <w:proofErr w:type="spellEnd"/>
-      <w:proofErr w:type="gramEnd"/>
-      <w:r>
-        <w:t xml:space="preserve"> instruction evaluation to node set instead of result tree fragment (RTF). This is a XSLT</w:t>
-      </w:r>
-    </w:p>
-    <w:p>
-      <w:pPr>
-        <w:rPr>
-          <w:rFonts w:hint="eastAsia"/>
-        </w:rPr>
-      </w:pPr>
-      <w:r>
-        <w:t xml:space="preserve">      spec change first introduced within XSLT 2.0 language, as compared to XSLT 1.0.</w:t>
-      </w:r>
-    </w:p>
-    <w:p>
-      <w:pPr>
-        <w:rPr>
-          <w:rFonts w:hint="eastAsia"/>
-        </w:rPr>
-      </w:pPr>
-    </w:p>
-    <w:p>
-      <w:pPr>
-        <w:rPr>
-          <w:rFonts w:hint="eastAsia"/>
-        </w:rPr>
-      </w:pPr>
-      <w:r>
-        <w:t>1.</w:t>
-      </w:r>
-      <w:r>
-        <w:t>10</w:t>
-      </w:r>
-      <w:r>
-        <w:t xml:space="preserve"> </w:t>
-      </w:r>
-      <w:r>
-        <w:t xml:space="preserve">The </w:t>
-      </w:r>
-      <w:r>
-        <w:t>s</w:t>
-      </w:r>
-      <w:r>
-        <w:t xml:space="preserve">equence type expression </w:t>
-      </w:r>
-      <w:r>
-        <w:t xml:space="preserve">"as" attribute on </w:t>
-      </w:r>
-      <w:r>
-        <w:t xml:space="preserve">XSLT </w:t>
-      </w:r>
-      <w:r>
-        <w:t xml:space="preserve">elements </w:t>
-      </w:r>
-      <w:proofErr w:type="spellStart"/>
-      <w:proofErr w:type="gramStart"/>
-      <w:r>
-        <w:t>xsl:variable</w:t>
-      </w:r>
-      <w:proofErr w:type="spellEnd"/>
-      <w:proofErr w:type="gramEnd"/>
-      <w:r>
-        <w:t xml:space="preserve">, </w:t>
-      </w:r>
-      <w:proofErr w:type="spellStart"/>
-      <w:r>
-        <w:t>xsl:template</w:t>
-      </w:r>
-      <w:proofErr w:type="spellEnd"/>
-      <w:r>
-        <w:t>,</w:t>
-      </w:r>
-      <w:r>
-        <w:t xml:space="preserve"> </w:t>
-      </w:r>
-    </w:p>
-    <w:p>
-      <w:pPr>
-        <w:rPr>
-          <w:rFonts w:hint="eastAsia"/>
-        </w:rPr>
-      </w:pPr>
-      <w:r>
-        <w:t xml:space="preserve">      </w:t>
-      </w:r>
-      <w:r>
-        <w:t xml:space="preserve">  </w:t>
-      </w:r>
-      <w:proofErr w:type="spellStart"/>
-      <w:proofErr w:type="gramStart"/>
-      <w:r>
-        <w:t>xs:function</w:t>
-      </w:r>
-      <w:proofErr w:type="spellEnd"/>
-      <w:proofErr w:type="gramEnd"/>
-      <w:r>
-        <w:t>,</w:t>
-      </w:r>
-      <w:r>
-        <w:t xml:space="preserve"> </w:t>
-      </w:r>
-      <w:proofErr w:type="spellStart"/>
-      <w:r>
-        <w:t>xsl:param</w:t>
-      </w:r>
-      <w:proofErr w:type="spellEnd"/>
-      <w:r>
-        <w:t xml:space="preserve">, </w:t>
-      </w:r>
-      <w:proofErr w:type="spellStart"/>
-      <w:r>
-        <w:t>xsl:with-param</w:t>
-      </w:r>
-      <w:proofErr w:type="spellEnd"/>
-      <w:r>
-        <w:t>.</w:t>
-      </w:r>
-    </w:p>
-    <w:p>
-      <w:pPr>
-        <w:rPr>
-          <w:rFonts w:hint="eastAsia"/>
-        </w:rPr>
-      </w:pPr>
-      <w:r>
-        <w:t xml:space="preserve">. </w:t>
-      </w:r>
-    </w:p>
-    <w:p>
-      <w:pPr>
-        <w:rPr>
-          <w:rFonts w:hint="eastAsia"/>
-        </w:rPr>
-      </w:pPr>
-      <w:r>
-        <w:t>1.1</w:t>
-      </w:r>
-      <w:r>
-        <w:t>1</w:t>
-      </w:r>
-      <w:r>
-        <w:t xml:space="preserve"> Function </w:t>
-      </w:r>
-      <w:proofErr w:type="gramStart"/>
-      <w:r>
-        <w:t>implementations :</w:t>
-      </w:r>
-      <w:proofErr w:type="gramEnd"/>
-      <w:r>
-        <w:t xml:space="preserve"> </w:t>
-      </w:r>
-      <w:proofErr w:type="spellStart"/>
-      <w:r>
-        <w:t>fn:current-grouping-key</w:t>
-      </w:r>
-      <w:proofErr w:type="spellEnd"/>
-      <w:r>
-        <w:t xml:space="preserve">, </w:t>
-      </w:r>
-      <w:proofErr w:type="spellStart"/>
-      <w:r>
-        <w:t>fn:current-group</w:t>
-      </w:r>
-      <w:proofErr w:type="spellEnd"/>
-      <w:r>
-        <w:t xml:space="preserve">, </w:t>
-      </w:r>
-      <w:proofErr w:type="spellStart"/>
-      <w:r>
-        <w:t>fn:regex-group</w:t>
-      </w:r>
-      <w:proofErr w:type="spellEnd"/>
-    </w:p>
-    <w:p>
-      <w:pPr>
-        <w:rPr>
-          <w:rFonts w:hint="eastAsia"/>
-        </w:rPr>
-      </w:pPr>
-    </w:p>
-    <w:p>
-      <w:pPr>
-        <w:rPr>
-          <w:rFonts w:hint="eastAsia"/>
+      </w:pPr>
+      <w:r>
+        <w:rPr>
           <w:b/>
           <w:bCs/>
         </w:rPr>
-      </w:pPr>
-      <w:r>
-        <w:rPr>
+        <w:t>(1) XSLT 3.0 features</w:t>
+      </w:r>
+    </w:p>
+    <w:p>
+      <w:pPr>
+        <w:rPr>
+          <w:rFonts w:hint="eastAsia"/>
+        </w:rPr>
+      </w:pPr>
+    </w:p>
+    <w:p>
+      <w:pPr>
+        <w:rPr>
+          <w:rFonts w:hint="eastAsia"/>
+        </w:rPr>
+      </w:pPr>
+      <w:r>
+        <w:t xml:space="preserve">XSLT 3.0 language home </w:t>
+      </w:r>
+      <w:proofErr w:type="gramStart"/>
+      <w:r>
+        <w:t>page :</w:t>
+      </w:r>
+      <w:proofErr w:type="gramEnd"/>
+      <w:r>
+        <w:t xml:space="preserve"> https://www.w3.org/TR/xslt-30/</w:t>
+      </w:r>
+    </w:p>
+    <w:p>
+      <w:pPr>
+        <w:rPr>
+          <w:rFonts w:hint="eastAsia"/>
+        </w:rPr>
+      </w:pPr>
+    </w:p>
+    <w:p>
+      <w:pPr>
+        <w:rPr>
+          <w:rFonts w:hint="eastAsia"/>
+        </w:rPr>
+      </w:pPr>
+      <w:r>
+        <w:t xml:space="preserve">1.1 </w:t>
+      </w:r>
+      <w:proofErr w:type="spellStart"/>
+      <w:proofErr w:type="gramStart"/>
+      <w:r>
+        <w:t>xsl:for</w:t>
+      </w:r>
+      <w:proofErr w:type="gramEnd"/>
+      <w:r>
+        <w:t>-each-group</w:t>
+      </w:r>
+      <w:proofErr w:type="spellEnd"/>
+      <w:r>
+        <w:t xml:space="preserve"> instruction</w:t>
+      </w:r>
+    </w:p>
+    <w:p>
+      <w:pPr>
+        <w:rPr>
+          <w:rFonts w:hint="eastAsia"/>
+        </w:rPr>
+      </w:pPr>
+    </w:p>
+    <w:p>
+      <w:pPr>
+        <w:rPr>
+          <w:rFonts w:hint="eastAsia"/>
+        </w:rPr>
+      </w:pPr>
+      <w:r>
+        <w:t xml:space="preserve">1.2 </w:t>
+      </w:r>
+      <w:proofErr w:type="spellStart"/>
+      <w:proofErr w:type="gramStart"/>
+      <w:r>
+        <w:t>xsl:analyze</w:t>
+      </w:r>
+      <w:proofErr w:type="gramEnd"/>
+      <w:r>
+        <w:t>-string</w:t>
+      </w:r>
+      <w:proofErr w:type="spellEnd"/>
+      <w:r>
+        <w:t xml:space="preserve"> instruction</w:t>
+      </w:r>
+    </w:p>
+    <w:p>
+      <w:pPr>
+        <w:rPr>
+          <w:rFonts w:hint="eastAsia"/>
+        </w:rPr>
+      </w:pPr>
+    </w:p>
+    <w:p>
+      <w:pPr>
+        <w:rPr>
+          <w:rFonts w:hint="eastAsia"/>
+        </w:rPr>
+      </w:pPr>
+      <w:r>
+        <w:t xml:space="preserve">1.3 </w:t>
+      </w:r>
+      <w:proofErr w:type="spellStart"/>
+      <w:proofErr w:type="gramStart"/>
+      <w:r>
+        <w:t>xsl:iterate</w:t>
+      </w:r>
+      <w:proofErr w:type="spellEnd"/>
+      <w:proofErr w:type="gramEnd"/>
+      <w:r>
+        <w:t xml:space="preserve"> instruction</w:t>
+      </w:r>
+    </w:p>
+    <w:p>
+      <w:pPr>
+        <w:rPr>
+          <w:rFonts w:hint="eastAsia"/>
+        </w:rPr>
+      </w:pPr>
+    </w:p>
+    <w:p>
+      <w:pPr>
+        <w:rPr>
+          <w:rFonts w:hint="eastAsia"/>
+        </w:rPr>
+      </w:pPr>
+      <w:r>
+        <w:t xml:space="preserve">1.4 </w:t>
+      </w:r>
+      <w:proofErr w:type="spellStart"/>
+      <w:proofErr w:type="gramStart"/>
+      <w:r>
+        <w:t>xsl:for</w:t>
+      </w:r>
+      <w:proofErr w:type="gramEnd"/>
+      <w:r>
+        <w:t>-each</w:t>
+      </w:r>
+      <w:proofErr w:type="spellEnd"/>
+      <w:r>
+        <w:t xml:space="preserve"> instruction implementation is modified, to handle few XSLT 3.0 requirements.</w:t>
+      </w:r>
+    </w:p>
+    <w:p>
+      <w:pPr>
+        <w:rPr>
+          <w:rFonts w:hint="eastAsia"/>
+        </w:rPr>
+      </w:pPr>
+    </w:p>
+    <w:p>
+      <w:pPr>
+        <w:rPr>
+          <w:rFonts w:hint="eastAsia"/>
+        </w:rPr>
+      </w:pPr>
+      <w:r>
+        <w:t xml:space="preserve">1.5 </w:t>
+      </w:r>
+      <w:proofErr w:type="spellStart"/>
+      <w:proofErr w:type="gramStart"/>
+      <w:r>
+        <w:t>xsl:function</w:t>
+      </w:r>
+      <w:proofErr w:type="spellEnd"/>
+      <w:proofErr w:type="gramEnd"/>
+      <w:r>
+        <w:t xml:space="preserve"> instruction</w:t>
+      </w:r>
+    </w:p>
+    <w:p>
+      <w:pPr>
+        <w:rPr>
+          <w:rFonts w:hint="eastAsia"/>
+        </w:rPr>
+      </w:pPr>
+    </w:p>
+    <w:p>
+      <w:pPr>
+        <w:rPr>
+          <w:rFonts w:hint="eastAsia"/>
+        </w:rPr>
+      </w:pPr>
+      <w:r>
+        <w:t xml:space="preserve">1.6 </w:t>
+      </w:r>
+      <w:proofErr w:type="spellStart"/>
+      <w:proofErr w:type="gramStart"/>
+      <w:r>
+        <w:t>xsl:sequence</w:t>
+      </w:r>
+      <w:proofErr w:type="spellEnd"/>
+      <w:proofErr w:type="gramEnd"/>
+      <w:r>
+        <w:t xml:space="preserve"> instruction</w:t>
+      </w:r>
+    </w:p>
+    <w:p>
+      <w:pPr>
+        <w:rPr>
+          <w:rFonts w:hint="eastAsia"/>
+        </w:rPr>
+      </w:pPr>
+    </w:p>
+    <w:p>
+      <w:pPr>
+        <w:rPr>
+          <w:rFonts w:hint="eastAsia"/>
+        </w:rPr>
+      </w:pPr>
+      <w:r>
+        <w:t xml:space="preserve">1.7 </w:t>
+      </w:r>
+      <w:proofErr w:type="spellStart"/>
+      <w:proofErr w:type="gramStart"/>
+      <w:r>
+        <w:t>xsl:attribute</w:t>
+      </w:r>
+      <w:proofErr w:type="spellEnd"/>
+      <w:proofErr w:type="gramEnd"/>
+      <w:r>
+        <w:t xml:space="preserve"> </w:t>
+      </w:r>
+      <w:r>
+        <w:t>element</w:t>
+      </w:r>
+      <w:r>
+        <w:t xml:space="preserve"> can now have "select" attribute as well</w:t>
+      </w:r>
+      <w:r>
+        <w:t xml:space="preserve"> in addition to mutually exclusive </w:t>
+      </w:r>
+    </w:p>
+    <w:p>
+      <w:pPr>
+        <w:rPr>
+          <w:rFonts w:hint="eastAsia"/>
+        </w:rPr>
+      </w:pPr>
+      <w:r>
+        <w:t xml:space="preserve">      child content as well, as specified by XSLT 3.0 spec.</w:t>
+      </w:r>
+    </w:p>
+    <w:p>
+      <w:pPr>
+        <w:rPr>
+          <w:rFonts w:hint="eastAsia"/>
+        </w:rPr>
+      </w:pPr>
+    </w:p>
+    <w:p>
+      <w:pPr>
+        <w:rPr>
+          <w:rFonts w:hint="eastAsia"/>
+        </w:rPr>
+      </w:pPr>
+      <w:r>
+        <w:t xml:space="preserve">1.8 </w:t>
+      </w:r>
+      <w:proofErr w:type="spellStart"/>
+      <w:proofErr w:type="gramStart"/>
+      <w:r>
+        <w:t>xsl:import</w:t>
+      </w:r>
+      <w:proofErr w:type="gramEnd"/>
+      <w:r>
+        <w:t>-schema</w:t>
+      </w:r>
+      <w:proofErr w:type="spellEnd"/>
+      <w:r>
+        <w:t xml:space="preserve"> instruction</w:t>
+      </w:r>
+    </w:p>
+    <w:p>
+      <w:pPr>
+        <w:rPr>
+          <w:rFonts w:hint="eastAsia"/>
+        </w:rPr>
+      </w:pPr>
+      <w:r>
+        <w:t xml:space="preserve">      </w:t>
+      </w:r>
+    </w:p>
+    <w:p>
+      <w:pPr>
+        <w:rPr>
+          <w:rFonts w:hint="eastAsia"/>
+        </w:rPr>
+      </w:pPr>
+      <w:r>
+        <w:t xml:space="preserve">      Currently, the XML Schema simple types imported via </w:t>
+      </w:r>
+      <w:proofErr w:type="spellStart"/>
+      <w:proofErr w:type="gramStart"/>
+      <w:r>
+        <w:t>xsl:import</w:t>
+      </w:r>
+      <w:proofErr w:type="gramEnd"/>
+      <w:r>
+        <w:t>-schema</w:t>
+      </w:r>
+      <w:proofErr w:type="spellEnd"/>
+      <w:r>
+        <w:t xml:space="preserve"> instruction within an </w:t>
+      </w:r>
+    </w:p>
+    <w:p>
+      <w:pPr>
+        <w:rPr>
+          <w:rFonts w:hint="eastAsia"/>
+        </w:rPr>
+      </w:pPr>
+      <w:r>
+        <w:t xml:space="preserve">      XSLT stylesheet, can be used with “as” attribute of XSLT </w:t>
+      </w:r>
+      <w:proofErr w:type="spellStart"/>
+      <w:proofErr w:type="gramStart"/>
+      <w:r>
+        <w:t>xsl:variable</w:t>
+      </w:r>
+      <w:proofErr w:type="spellEnd"/>
+      <w:proofErr w:type="gramEnd"/>
+      <w:r>
+        <w:t xml:space="preserve"> elements to enforce schema   </w:t>
+      </w:r>
+    </w:p>
+    <w:p>
+      <w:pPr>
+        <w:rPr>
+          <w:rFonts w:hint="eastAsia"/>
+        </w:rPr>
+      </w:pPr>
+      <w:r>
+        <w:t xml:space="preserve">      type constraints on </w:t>
+      </w:r>
+      <w:proofErr w:type="spellStart"/>
+      <w:proofErr w:type="gramStart"/>
+      <w:r>
+        <w:t>xsl:variable</w:t>
+      </w:r>
+      <w:proofErr w:type="spellEnd"/>
+      <w:proofErr w:type="gramEnd"/>
+      <w:r>
+        <w:t xml:space="preserve"> data </w:t>
+      </w:r>
+      <w:r>
+        <w:t>contents.</w:t>
+      </w:r>
+    </w:p>
+    <w:p>
+      <w:pPr>
+        <w:rPr>
+          <w:rFonts w:hint="eastAsia"/>
+        </w:rPr>
+      </w:pPr>
+    </w:p>
+    <w:p>
+      <w:pPr>
+        <w:rPr>
+          <w:rFonts w:hint="eastAsia"/>
+        </w:rPr>
+      </w:pPr>
+      <w:r>
+        <w:t>1.</w:t>
+      </w:r>
+      <w:r>
+        <w:t>9</w:t>
+      </w:r>
+      <w:r>
+        <w:t xml:space="preserve"> </w:t>
+      </w:r>
+      <w:proofErr w:type="spellStart"/>
+      <w:proofErr w:type="gramStart"/>
+      <w:r>
+        <w:t>xsl:variable</w:t>
+      </w:r>
+      <w:proofErr w:type="spellEnd"/>
+      <w:proofErr w:type="gramEnd"/>
+      <w:r>
+        <w:t xml:space="preserve"> instruction evaluation to node set instead of result tree fragment (RTF). This is a XSLT</w:t>
+      </w:r>
+    </w:p>
+    <w:p>
+      <w:pPr>
+        <w:rPr>
+          <w:rFonts w:hint="eastAsia"/>
+        </w:rPr>
+      </w:pPr>
+      <w:r>
+        <w:t xml:space="preserve">      spec change first introduced within XSLT 2.0 language, as compared to XSLT 1.0.</w:t>
+      </w:r>
+    </w:p>
+    <w:p>
+      <w:pPr>
+        <w:rPr>
+          <w:rFonts w:hint="eastAsia"/>
+        </w:rPr>
+      </w:pPr>
+    </w:p>
+    <w:p>
+      <w:pPr>
+        <w:rPr>
+          <w:rFonts w:hint="eastAsia"/>
+        </w:rPr>
+      </w:pPr>
+      <w:r>
+        <w:t>1.</w:t>
+      </w:r>
+      <w:r>
+        <w:t>10</w:t>
+      </w:r>
+      <w:r>
+        <w:t xml:space="preserve"> </w:t>
+      </w:r>
+      <w:r>
+        <w:t xml:space="preserve">The </w:t>
+      </w:r>
+      <w:r>
+        <w:t>s</w:t>
+      </w:r>
+      <w:r>
+        <w:t xml:space="preserve">equence type expression </w:t>
+      </w:r>
+      <w:r>
+        <w:t xml:space="preserve">"as" attribute on </w:t>
+      </w:r>
+      <w:r>
+        <w:t xml:space="preserve">XSLT </w:t>
+      </w:r>
+      <w:r>
+        <w:t xml:space="preserve">elements </w:t>
+      </w:r>
+      <w:proofErr w:type="spellStart"/>
+      <w:proofErr w:type="gramStart"/>
+      <w:r>
+        <w:t>xsl:variable</w:t>
+      </w:r>
+      <w:proofErr w:type="spellEnd"/>
+      <w:proofErr w:type="gramEnd"/>
+      <w:r>
+        <w:t xml:space="preserve">, </w:t>
+      </w:r>
+      <w:proofErr w:type="spellStart"/>
+      <w:r>
+        <w:t>xsl:template</w:t>
+      </w:r>
+      <w:proofErr w:type="spellEnd"/>
+      <w:r>
+        <w:t>,</w:t>
+      </w:r>
+      <w:r>
+        <w:t xml:space="preserve"> </w:t>
+      </w:r>
+    </w:p>
+    <w:p>
+      <w:pPr>
+        <w:rPr>
+          <w:rFonts w:hint="eastAsia"/>
+        </w:rPr>
+      </w:pPr>
+      <w:r>
+        <w:t xml:space="preserve">      </w:t>
+      </w:r>
+      <w:r>
+        <w:t xml:space="preserve">  </w:t>
+      </w:r>
+      <w:proofErr w:type="spellStart"/>
+      <w:proofErr w:type="gramStart"/>
+      <w:r>
+        <w:t>xs:function</w:t>
+      </w:r>
+      <w:proofErr w:type="spellEnd"/>
+      <w:proofErr w:type="gramEnd"/>
+      <w:r>
+        <w:t>,</w:t>
+      </w:r>
+      <w:r>
+        <w:t xml:space="preserve"> </w:t>
+      </w:r>
+      <w:proofErr w:type="spellStart"/>
+      <w:r>
+        <w:t>xsl:param</w:t>
+      </w:r>
+      <w:proofErr w:type="spellEnd"/>
+      <w:r>
+        <w:t xml:space="preserve">, </w:t>
+      </w:r>
+      <w:proofErr w:type="spellStart"/>
+      <w:r>
+        <w:t>xsl:with-param</w:t>
+      </w:r>
+      <w:proofErr w:type="spellEnd"/>
+      <w:r>
+        <w:t>.</w:t>
+      </w:r>
+    </w:p>
+    <w:p>
+      <w:pPr>
+        <w:rPr>
+          <w:rFonts w:hint="eastAsia"/>
+        </w:rPr>
+      </w:pPr>
+      <w:r>
+        <w:t xml:space="preserve">. </w:t>
+      </w:r>
+    </w:p>
+    <w:p>
+      <w:pPr>
+        <w:rPr>
+          <w:rFonts w:hint="eastAsia"/>
+        </w:rPr>
+      </w:pPr>
+      <w:r>
+        <w:t>1.1</w:t>
+      </w:r>
+      <w:r>
+        <w:t>1</w:t>
+      </w:r>
+      <w:r>
+        <w:t xml:space="preserve"> Function </w:t>
+      </w:r>
+      <w:proofErr w:type="gramStart"/>
+      <w:r>
+        <w:t>implementations :</w:t>
+      </w:r>
+      <w:proofErr w:type="gramEnd"/>
+      <w:r>
+        <w:t xml:space="preserve"> </w:t>
+      </w:r>
+      <w:proofErr w:type="spellStart"/>
+      <w:r>
+        <w:t>fn:current-grouping-key</w:t>
+      </w:r>
+      <w:proofErr w:type="spellEnd"/>
+      <w:r>
+        <w:t xml:space="preserve">, </w:t>
+      </w:r>
+      <w:proofErr w:type="spellStart"/>
+      <w:r>
+        <w:t>fn:current-group</w:t>
+      </w:r>
+      <w:proofErr w:type="spellEnd"/>
+      <w:r>
+        <w:t xml:space="preserve">, </w:t>
+      </w:r>
+      <w:proofErr w:type="spellStart"/>
+      <w:r>
+        <w:t>fn:regex-group</w:t>
+      </w:r>
+      <w:proofErr w:type="spellEnd"/>
+    </w:p>
+    <w:p>
+      <w:pPr>
+        <w:rPr>
+          <w:rFonts w:hint="eastAsia"/>
+        </w:rPr>
+      </w:pPr>
+    </w:p>
+    <w:p>
+      <w:pPr>
+        <w:rPr>
+          <w:rFonts w:hint="eastAsia"/>
           <w:b/>
           <w:bCs/>
         </w:rPr>
-        <w:t>(2) XPath 3.1 features</w:t>
-      </w:r>
-    </w:p>
-    <w:p>
-      <w:pPr>
-        <w:rPr>
-          <w:rFonts w:hint="eastAsia"/>
-        </w:rPr>
-      </w:pPr>
-    </w:p>
-    <w:p>
-      <w:pPr>
-        <w:rPr>
-          <w:rFonts w:hint="eastAsia"/>
-        </w:rPr>
-      </w:pPr>
-      <w:r>
-        <w:t xml:space="preserve">XPath 3.1 language home </w:t>
-      </w:r>
-      <w:proofErr w:type="gramStart"/>
-      <w:r>
-        <w:t>page :</w:t>
-      </w:r>
-      <w:proofErr w:type="gramEnd"/>
-      <w:r>
-        <w:t xml:space="preserve"> https://www.w3.org/TR/xpath-31/</w:t>
-      </w:r>
-    </w:p>
-    <w:p>
-      <w:pPr>
-        <w:rPr>
-          <w:rFonts w:hint="eastAsia"/>
-        </w:rPr>
-      </w:pPr>
-    </w:p>
-    <w:p>
-      <w:pPr>
-        <w:rPr>
-          <w:rFonts w:hint="eastAsia"/>
-        </w:rPr>
-      </w:pPr>
-      <w:r>
-        <w:t>2.1 Range "to" expression</w:t>
-      </w:r>
-    </w:p>
-    <w:p>
-      <w:pPr>
-        <w:rPr>
-          <w:rFonts w:hint="eastAsia"/>
-        </w:rPr>
-      </w:pPr>
-    </w:p>
-    <w:p>
-      <w:pPr>
-        <w:rPr>
-          <w:rFonts w:hint="eastAsia"/>
-        </w:rPr>
-      </w:pPr>
-      <w:r>
-        <w:t xml:space="preserve">2.1 Value comparison operators eq, ne, </w:t>
-      </w:r>
-      <w:proofErr w:type="spellStart"/>
-      <w:r>
-        <w:t>lt</w:t>
-      </w:r>
-      <w:proofErr w:type="spellEnd"/>
-      <w:r>
-        <w:t xml:space="preserve">, le, </w:t>
-      </w:r>
-      <w:proofErr w:type="spellStart"/>
-      <w:r>
-        <w:t>gt</w:t>
-      </w:r>
-      <w:proofErr w:type="spellEnd"/>
-      <w:r>
-        <w:t xml:space="preserve">, </w:t>
-      </w:r>
-      <w:proofErr w:type="spellStart"/>
-      <w:r>
-        <w:t>ge</w:t>
-      </w:r>
-      <w:proofErr w:type="spellEnd"/>
-    </w:p>
-    <w:p>
-      <w:pPr>
-        <w:rPr>
-          <w:rFonts w:hint="eastAsia"/>
-        </w:rPr>
-      </w:pPr>
-    </w:p>
-    <w:p>
-      <w:pPr>
-        <w:rPr>
-          <w:rFonts w:hint="eastAsia"/>
-        </w:rPr>
-      </w:pPr>
-      <w:r>
-        <w:t>2.3 Function item "inline function expression"</w:t>
-      </w:r>
-    </w:p>
-    <w:p>
-      <w:pPr>
-        <w:rPr>
-          <w:rFonts w:hint="eastAsia"/>
-        </w:rPr>
-      </w:pPr>
-    </w:p>
-    <w:p>
-      <w:pPr>
-        <w:rPr>
-          <w:rFonts w:hint="eastAsia"/>
-        </w:rPr>
-      </w:pPr>
-      <w:r>
-        <w:t>2.4 Dynamic function calls</w:t>
-      </w:r>
-    </w:p>
-    <w:p>
-      <w:pPr>
-        <w:rPr>
-          <w:rFonts w:hint="eastAsia"/>
-        </w:rPr>
-      </w:pPr>
-    </w:p>
-    <w:p>
-      <w:pPr>
-        <w:rPr>
-          <w:rFonts w:hint="eastAsia"/>
-        </w:rPr>
-      </w:pPr>
-      <w:r>
-        <w:t>2.5 "if" expression</w:t>
-      </w:r>
-    </w:p>
-    <w:p>
-      <w:pPr>
-        <w:rPr>
-          <w:rFonts w:hint="eastAsia"/>
-        </w:rPr>
-      </w:pPr>
-    </w:p>
-    <w:p>
-      <w:pPr>
-        <w:rPr>
-          <w:rFonts w:hint="eastAsia"/>
-        </w:rPr>
-      </w:pPr>
-      <w:r>
-        <w:t>2.6 "for" expression</w:t>
-      </w:r>
-    </w:p>
-    <w:p>
-      <w:pPr>
-        <w:rPr>
-          <w:rFonts w:hint="eastAsia"/>
-        </w:rPr>
-      </w:pPr>
-    </w:p>
-    <w:p>
-      <w:pPr>
-        <w:rPr>
-          <w:rFonts w:hint="eastAsia"/>
-        </w:rPr>
-      </w:pPr>
-      <w:r>
-        <w:t>2.7 Quantified expressions 'some', 'every'</w:t>
-      </w:r>
-    </w:p>
-    <w:p>
-      <w:pPr>
-        <w:rPr>
-          <w:rFonts w:hint="eastAsia"/>
-        </w:rPr>
-      </w:pPr>
-    </w:p>
-    <w:p>
-      <w:pPr>
-        <w:rPr>
-          <w:rFonts w:hint="eastAsia"/>
-        </w:rPr>
-      </w:pPr>
-      <w:r>
-        <w:t>2.8 "let" expression</w:t>
-      </w:r>
-    </w:p>
-    <w:p>
-      <w:pPr>
-        <w:rPr>
-          <w:rFonts w:hint="eastAsia"/>
-        </w:rPr>
-      </w:pPr>
-    </w:p>
-    <w:p>
-      <w:pPr>
-        <w:rPr>
-          <w:rFonts w:hint="eastAsia"/>
-        </w:rPr>
-      </w:pPr>
-      <w:r>
-        <w:t>2.9 Sequence constructor expression, using comma operator</w:t>
-      </w:r>
-    </w:p>
-    <w:p>
-      <w:pPr>
-        <w:rPr>
-          <w:rFonts w:hint="eastAsia"/>
-        </w:rPr>
-      </w:pPr>
-    </w:p>
-    <w:p>
-      <w:pPr>
-        <w:rPr>
-          <w:rFonts w:hint="eastAsia"/>
-        </w:rPr>
-      </w:pPr>
-      <w:r>
-        <w:t>Fo</w:t>
-      </w:r>
-      <w:r>
-        <w:t xml:space="preserve">r </w:t>
-      </w:r>
-      <w:proofErr w:type="spellStart"/>
-      <w:r>
-        <w:t>e.g</w:t>
-      </w:r>
-      <w:proofErr w:type="spellEnd"/>
-      <w:r>
-        <w:t xml:space="preserve">, XPath expressions like (1, 2, 3) etc. </w:t>
-      </w:r>
-    </w:p>
-    <w:p>
-      <w:pPr>
-        <w:rPr>
-          <w:rFonts w:hint="eastAsia"/>
-        </w:rPr>
-      </w:pPr>
-    </w:p>
-    <w:p>
-      <w:pPr>
-        <w:rPr>
-          <w:rFonts w:hint="eastAsia"/>
-        </w:rPr>
-      </w:pPr>
-      <w:r>
-        <w:t>2.10 String concatenation operator "||"</w:t>
-      </w:r>
-    </w:p>
-    <w:p>
-      <w:pPr>
-        <w:rPr>
-          <w:rFonts w:hint="eastAsia"/>
-        </w:rPr>
-      </w:pPr>
-    </w:p>
-    <w:p>
-      <w:pPr>
-        <w:rPr>
-          <w:rFonts w:hint="eastAsia"/>
-        </w:rPr>
-      </w:pPr>
-      <w:r>
-        <w:t>2.11 Node comparison operators "is", "&lt;&lt;", "&gt;&gt;"</w:t>
-      </w:r>
-    </w:p>
-    <w:p>
-      <w:pPr>
-        <w:rPr>
-          <w:rFonts w:hint="eastAsia"/>
-        </w:rPr>
-      </w:pPr>
-    </w:p>
-    <w:p>
-      <w:pPr>
-        <w:rPr>
-          <w:rFonts w:hint="eastAsia"/>
-        </w:rPr>
-      </w:pPr>
-      <w:r>
-        <w:t>2.12 Simple map operator '!'</w:t>
-      </w:r>
-    </w:p>
-    <w:p>
-      <w:pPr>
-        <w:rPr>
-          <w:rFonts w:hint="eastAsia"/>
-        </w:rPr>
-      </w:pPr>
-    </w:p>
-    <w:p>
-      <w:pPr>
-        <w:rPr>
-          <w:rFonts w:hint="eastAsia"/>
-        </w:rPr>
-      </w:pPr>
-      <w:r>
-        <w:t>2.13 'instance of' expression</w:t>
-      </w:r>
-    </w:p>
-    <w:p>
-      <w:pPr>
-        <w:rPr>
-          <w:rFonts w:hint="eastAsia"/>
-        </w:rPr>
-      </w:pPr>
-    </w:p>
-    <w:p>
-      <w:pPr>
-        <w:rPr>
-          <w:rFonts w:hint="eastAsia"/>
-        </w:rPr>
-      </w:pPr>
-      <w:r>
-        <w:t>2.14 Implementation of various new XML Schema data types</w:t>
-      </w:r>
-      <w:r>
-        <w:t xml:space="preserve"> </w:t>
-      </w:r>
-      <w:r>
-        <w:t xml:space="preserve">for use within XSLT 3.0 stylesheets and XPath 3.1 expressions. </w:t>
-      </w:r>
-      <w:r>
-        <w:t>Implementation of, XPath constructor function calls for supported XML Schema data types.</w:t>
-      </w:r>
-    </w:p>
-    <w:p>
-      <w:pPr>
-        <w:rPr>
-          <w:rFonts w:hint="eastAsia"/>
-        </w:rPr>
-      </w:pPr>
-    </w:p>
-    <w:p>
-      <w:pPr>
-        <w:rPr>
-          <w:rFonts w:hint="eastAsia"/>
-        </w:rPr>
-      </w:pPr>
-      <w:r>
-        <w:t xml:space="preserve">Currently, following XML Schema data types are supported, for this </w:t>
-      </w:r>
-      <w:proofErr w:type="gramStart"/>
-      <w:r>
-        <w:t>work :</w:t>
-      </w:r>
-      <w:proofErr w:type="gramEnd"/>
-      <w:r>
-        <w:t xml:space="preserve"> </w:t>
-      </w:r>
-      <w:proofErr w:type="spellStart"/>
-      <w:r>
-        <w:t>xs:boolean</w:t>
-      </w:r>
-      <w:proofErr w:type="spellEnd"/>
-      <w:r>
-        <w:t xml:space="preserve">, </w:t>
-      </w:r>
-      <w:proofErr w:type="spellStart"/>
-      <w:r>
-        <w:t>xs:string</w:t>
-      </w:r>
-      <w:proofErr w:type="spellEnd"/>
-      <w:r>
-        <w:t>,</w:t>
-      </w:r>
-      <w:r>
-        <w:t xml:space="preserve"> </w:t>
-      </w:r>
-      <w:proofErr w:type="spellStart"/>
-      <w:r>
-        <w:t>xs:normalizedString</w:t>
-      </w:r>
-      <w:proofErr w:type="spellEnd"/>
-      <w:r>
-        <w:t xml:space="preserve">, </w:t>
-      </w:r>
-      <w:proofErr w:type="spellStart"/>
-      <w:r>
-        <w:t>xs:token</w:t>
-      </w:r>
-      <w:proofErr w:type="spellEnd"/>
-      <w:r>
-        <w:t>,</w:t>
-      </w:r>
-      <w:r>
-        <w:t xml:space="preserve"> </w:t>
-      </w:r>
-      <w:proofErr w:type="spellStart"/>
-      <w:r>
-        <w:t>xs:date</w:t>
-      </w:r>
-      <w:proofErr w:type="spellEnd"/>
-      <w:r>
-        <w:t xml:space="preserve">, </w:t>
-      </w:r>
-      <w:proofErr w:type="spellStart"/>
-      <w:r>
-        <w:t>xs:dateTime</w:t>
-      </w:r>
-      <w:proofErr w:type="spellEnd"/>
-      <w:r>
-        <w:t>,</w:t>
-      </w:r>
-      <w:r>
-        <w:t xml:space="preserve"> </w:t>
-      </w:r>
-      <w:proofErr w:type="spellStart"/>
-      <w:r>
-        <w:t>xs:duration</w:t>
-      </w:r>
-      <w:proofErr w:type="spellEnd"/>
-      <w:r>
-        <w:t xml:space="preserve">, </w:t>
-      </w:r>
-      <w:proofErr w:type="spellStart"/>
-      <w:r>
-        <w:t>xs:dayTimeDuration</w:t>
-      </w:r>
-      <w:proofErr w:type="spellEnd"/>
-      <w:r>
-        <w:t>,</w:t>
-      </w:r>
-      <w:r>
-        <w:t xml:space="preserve"> </w:t>
-      </w:r>
-      <w:proofErr w:type="spellStart"/>
-      <w:r>
-        <w:t>xs:yearMonthDuration</w:t>
-      </w:r>
-      <w:proofErr w:type="spellEnd"/>
-      <w:r>
-        <w:t xml:space="preserve">, </w:t>
-      </w:r>
-      <w:proofErr w:type="spellStart"/>
-      <w:r>
-        <w:t>xs:time</w:t>
-      </w:r>
-      <w:proofErr w:type="spellEnd"/>
-      <w:r>
-        <w:t xml:space="preserve">, </w:t>
-      </w:r>
-      <w:proofErr w:type="spellStart"/>
-      <w:r>
-        <w:t>xs:decimal</w:t>
-      </w:r>
-      <w:proofErr w:type="spellEnd"/>
-      <w:r>
-        <w:t xml:space="preserve">, </w:t>
-      </w:r>
-      <w:proofErr w:type="spellStart"/>
-      <w:r>
-        <w:t>xs:double</w:t>
-      </w:r>
-      <w:proofErr w:type="spellEnd"/>
-      <w:r>
-        <w:t>,</w:t>
-      </w:r>
-      <w:r>
-        <w:t xml:space="preserve"> </w:t>
-      </w:r>
-      <w:proofErr w:type="spellStart"/>
-      <w:r>
-        <w:t>xs:float</w:t>
-      </w:r>
-      <w:proofErr w:type="spellEnd"/>
-      <w:r>
-        <w:t xml:space="preserve">, </w:t>
-      </w:r>
-      <w:proofErr w:type="spellStart"/>
-      <w:r>
-        <w:t>xs:int</w:t>
-      </w:r>
-      <w:proofErr w:type="spellEnd"/>
-      <w:r>
-        <w:t>,</w:t>
-      </w:r>
-      <w:r>
-        <w:t xml:space="preserve"> </w:t>
-      </w:r>
-      <w:proofErr w:type="spellStart"/>
-      <w:r>
-        <w:t>xs:integer</w:t>
-      </w:r>
-      <w:proofErr w:type="spellEnd"/>
-      <w:r>
-        <w:t xml:space="preserve">, </w:t>
-      </w:r>
-      <w:proofErr w:type="spellStart"/>
-      <w:r>
-        <w:t>xs:long</w:t>
-      </w:r>
-      <w:proofErr w:type="spellEnd"/>
-      <w:r>
-        <w:t>.</w:t>
-      </w:r>
-    </w:p>
-    <w:p>
-      <w:pPr>
-        <w:rPr>
-          <w:rFonts w:hint="eastAsia"/>
-        </w:rPr>
-      </w:pPr>
-    </w:p>
-    <w:p>
-      <w:pPr>
-        <w:rPr>
-          <w:rFonts w:hint="eastAsia"/>
-        </w:rPr>
-      </w:pPr>
-      <w:r>
-        <w:t>2.15 Collation support</w:t>
-      </w:r>
-    </w:p>
-    <w:p>
-      <w:pPr>
-        <w:rPr>
-          <w:rFonts w:hint="eastAsia"/>
-        </w:rPr>
-      </w:pPr>
-    </w:p>
-    <w:p>
-      <w:pPr>
-        <w:rPr>
-          <w:rFonts w:hint="eastAsia"/>
-        </w:rPr>
-      </w:pPr>
-      <w:r>
-        <w:t>As specified by XPath 3.1 F&amp;O spec, following collation implementations are supported,</w:t>
-      </w:r>
-    </w:p>
-    <w:p>
-      <w:pPr>
-        <w:rPr>
-          <w:rFonts w:hint="eastAsia"/>
-        </w:rPr>
-      </w:pPr>
-    </w:p>
-    <w:p>
-      <w:pPr>
-        <w:rPr>
-          <w:rFonts w:hint="eastAsia"/>
-        </w:rPr>
-      </w:pPr>
-      <w:r>
-        <w:t xml:space="preserve">1) </w:t>
-      </w:r>
-      <w:r>
-        <w:rPr>
-          <w:color w:val="000000"/>
-        </w:rPr>
-        <w:t>The Unicode Codepoint Collation</w:t>
-      </w:r>
-    </w:p>
-    <w:p>
-      <w:pPr>
-        <w:rPr>
-          <w:rFonts w:hint="eastAsia"/>
-          <w:color w:val="000000"/>
-        </w:rPr>
-      </w:pPr>
-    </w:p>
-    <w:p>
-      <w:pPr>
-        <w:rPr>
-          <w:rFonts w:hint="eastAsia"/>
-        </w:rPr>
-      </w:pPr>
-      <w:r>
-        <w:t xml:space="preserve">2) </w:t>
-      </w:r>
-      <w:r>
-        <w:rPr>
-          <w:color w:val="000000"/>
-        </w:rPr>
-        <w:t>The Unicode Collation Algorithm</w:t>
-      </w:r>
-    </w:p>
-    <w:p>
-      <w:pPr>
-        <w:rPr>
-          <w:rFonts w:hint="eastAsia"/>
-          <w:color w:val="000000"/>
-        </w:rPr>
-      </w:pPr>
-    </w:p>
-    <w:p>
-      <w:pPr>
-        <w:rPr>
-          <w:rFonts w:hint="eastAsia"/>
-        </w:rPr>
-      </w:pPr>
-      <w:r>
-        <w:rPr>
-          <w:color w:val="000000"/>
-        </w:rPr>
-        <w:t xml:space="preserve">Support for following collation </w:t>
-      </w:r>
-      <w:proofErr w:type="spellStart"/>
-      <w:r>
-        <w:rPr>
-          <w:color w:val="000000"/>
-        </w:rPr>
-        <w:t>uri</w:t>
-      </w:r>
-      <w:proofErr w:type="spellEnd"/>
-      <w:r>
-        <w:rPr>
-          <w:color w:val="000000"/>
-        </w:rPr>
-        <w:t xml:space="preserve"> query parameters is </w:t>
-      </w:r>
-      <w:proofErr w:type="gramStart"/>
-      <w:r>
-        <w:rPr>
-          <w:color w:val="000000"/>
-        </w:rPr>
-        <w:t>available :</w:t>
-      </w:r>
-      <w:proofErr w:type="gramEnd"/>
-      <w:r>
-        <w:rPr>
-          <w:color w:val="000000"/>
-        </w:rPr>
-        <w:t xml:space="preserve"> 'fallback', 'lang', 'strength'</w:t>
-      </w:r>
-    </w:p>
-    <w:p>
-      <w:pPr>
-        <w:rPr>
-          <w:rFonts w:hint="eastAsia"/>
-          <w:color w:val="000000"/>
-        </w:rPr>
-      </w:pPr>
-    </w:p>
-    <w:p>
-      <w:pPr>
-        <w:rPr>
-          <w:rFonts w:hint="eastAsia"/>
-        </w:rPr>
-      </w:pPr>
-      <w:r>
-        <w:rPr>
-          <w:color w:val="000000"/>
-        </w:rPr>
-        <w:t xml:space="preserve">For the collation’s query “lang” parameter, all languages as supported by Java’s Locale class are available within </w:t>
-      </w:r>
-      <w:proofErr w:type="spellStart"/>
-      <w:r>
-        <w:rPr>
-          <w:color w:val="000000"/>
-        </w:rPr>
-        <w:t>XalanJ’s</w:t>
-      </w:r>
-      <w:proofErr w:type="spellEnd"/>
-      <w:r>
-        <w:rPr>
-          <w:color w:val="000000"/>
-        </w:rPr>
-        <w:t xml:space="preserve"> XSLT 3.0 implementation (ref, https://docs.oracle.com/javase/8/docs/api/java/util/Locale.html).</w:t>
-      </w:r>
-    </w:p>
-    <w:p>
-      <w:pPr>
-        <w:rPr>
-          <w:rFonts w:hint="eastAsia"/>
-          <w:color w:val="000000"/>
-        </w:rPr>
-      </w:pPr>
-    </w:p>
-    <w:p>
-      <w:pPr>
-        <w:rPr>
-          <w:rFonts w:hint="eastAsia"/>
-        </w:rPr>
-      </w:pPr>
-      <w:r>
-        <w:rPr>
-          <w:color w:val="000000"/>
-        </w:rPr>
-        <w:t xml:space="preserve">For the collation’s query “strength” parameter, following values are </w:t>
-      </w:r>
-      <w:proofErr w:type="gramStart"/>
-      <w:r>
-        <w:rPr>
-          <w:color w:val="000000"/>
-        </w:rPr>
-        <w:t>supported :</w:t>
-      </w:r>
-      <w:proofErr w:type="gramEnd"/>
-      <w:r>
-        <w:rPr>
-          <w:color w:val="000000"/>
-        </w:rPr>
-        <w:t xml:space="preserve"> 'primary', 'secondary', 'tertiary', 'identical'.   </w:t>
-      </w:r>
-    </w:p>
-    <w:p>
-      <w:pPr>
-        <w:rPr>
-          <w:rFonts w:hint="eastAsia"/>
-          <w:color w:val="000000"/>
-        </w:rPr>
-      </w:pPr>
-    </w:p>
-    <w:p>
-      <w:pPr>
-        <w:rPr>
-          <w:rFonts w:hint="eastAsia"/>
-        </w:rPr>
-      </w:pPr>
-      <w:r>
-        <w:t xml:space="preserve">3) </w:t>
-      </w:r>
-      <w:r>
-        <w:rPr>
-          <w:color w:val="000000"/>
-        </w:rPr>
-        <w:t>The HTML ASCII Case-Insensitive Collation</w:t>
-      </w:r>
-      <w:r>
-        <w:t xml:space="preserve"> </w:t>
-      </w:r>
-    </w:p>
-    <w:p>
-      <w:pPr>
-        <w:rPr>
-          <w:rFonts w:hint="eastAsia"/>
-        </w:rPr>
-      </w:pPr>
-    </w:p>
-    <w:p>
-      <w:pPr>
-        <w:rPr>
-          <w:rFonts w:hint="eastAsia"/>
-        </w:rPr>
-      </w:pPr>
-      <w:r>
-        <w:t>2.16 Sequence type expressions</w:t>
-      </w:r>
-    </w:p>
-    <w:p>
-      <w:pPr>
-        <w:rPr>
-          <w:rFonts w:hint="eastAsia"/>
-        </w:rPr>
-      </w:pPr>
-    </w:p>
-    <w:p>
-      <w:pPr>
-        <w:rPr>
-          <w:rFonts w:hint="eastAsia"/>
+      </w:pPr>
+      <w:r>
+        <w:rPr>
           <w:b/>
           <w:bCs/>
         </w:rPr>
-      </w:pPr>
-      <w:r>
-        <w:rPr>
+        <w:t>(2) XPath 3.1 features</w:t>
+      </w:r>
+    </w:p>
+    <w:p>
+      <w:pPr>
+        <w:rPr>
+          <w:rFonts w:hint="eastAsia"/>
+        </w:rPr>
+      </w:pPr>
+    </w:p>
+    <w:p>
+      <w:pPr>
+        <w:rPr>
+          <w:rFonts w:hint="eastAsia"/>
+        </w:rPr>
+      </w:pPr>
+      <w:r>
+        <w:t xml:space="preserve">XPath 3.1 language home </w:t>
+      </w:r>
+      <w:proofErr w:type="gramStart"/>
+      <w:r>
+        <w:t>page :</w:t>
+      </w:r>
+      <w:proofErr w:type="gramEnd"/>
+      <w:r>
+        <w:t xml:space="preserve"> https://www.w3.org/TR/xpath-31/</w:t>
+      </w:r>
+    </w:p>
+    <w:p>
+      <w:pPr>
+        <w:rPr>
+          <w:rFonts w:hint="eastAsia"/>
+        </w:rPr>
+      </w:pPr>
+    </w:p>
+    <w:p>
+      <w:pPr>
+        <w:rPr>
+          <w:rFonts w:hint="eastAsia"/>
+        </w:rPr>
+      </w:pPr>
+      <w:r>
+        <w:t>2.1 Range "to" expression</w:t>
+      </w:r>
+    </w:p>
+    <w:p>
+      <w:pPr>
+        <w:rPr>
+          <w:rFonts w:hint="eastAsia"/>
+        </w:rPr>
+      </w:pPr>
+    </w:p>
+    <w:p>
+      <w:pPr>
+        <w:rPr>
+          <w:rFonts w:hint="eastAsia"/>
+        </w:rPr>
+      </w:pPr>
+      <w:r>
+        <w:t xml:space="preserve">2.1 Value comparison operators eq, ne, </w:t>
+      </w:r>
+      <w:proofErr w:type="spellStart"/>
+      <w:r>
+        <w:t>lt</w:t>
+      </w:r>
+      <w:proofErr w:type="spellEnd"/>
+      <w:r>
+        <w:t xml:space="preserve">, le, </w:t>
+      </w:r>
+      <w:proofErr w:type="spellStart"/>
+      <w:r>
+        <w:t>gt</w:t>
+      </w:r>
+      <w:proofErr w:type="spellEnd"/>
+      <w:r>
+        <w:t xml:space="preserve">, </w:t>
+      </w:r>
+      <w:proofErr w:type="spellStart"/>
+      <w:r>
+        <w:t>ge</w:t>
+      </w:r>
+      <w:proofErr w:type="spellEnd"/>
+    </w:p>
+    <w:p>
+      <w:pPr>
+        <w:rPr>
+          <w:rFonts w:hint="eastAsia"/>
+        </w:rPr>
+      </w:pPr>
+    </w:p>
+    <w:p>
+      <w:pPr>
+        <w:rPr>
+          <w:rFonts w:hint="eastAsia"/>
+        </w:rPr>
+      </w:pPr>
+      <w:r>
+        <w:t>2.3 Function item "inline function expression"</w:t>
+      </w:r>
+    </w:p>
+    <w:p>
+      <w:pPr>
+        <w:rPr>
+          <w:rFonts w:hint="eastAsia"/>
+        </w:rPr>
+      </w:pPr>
+    </w:p>
+    <w:p>
+      <w:pPr>
+        <w:rPr>
+          <w:rFonts w:hint="eastAsia"/>
+        </w:rPr>
+      </w:pPr>
+      <w:r>
+        <w:t>2.4 Dynamic function calls</w:t>
+      </w:r>
+    </w:p>
+    <w:p>
+      <w:pPr>
+        <w:rPr>
+          <w:rFonts w:hint="eastAsia"/>
+        </w:rPr>
+      </w:pPr>
+    </w:p>
+    <w:p>
+      <w:pPr>
+        <w:rPr>
+          <w:rFonts w:hint="eastAsia"/>
+        </w:rPr>
+      </w:pPr>
+      <w:r>
+        <w:t>2.5 "if" expression</w:t>
+      </w:r>
+    </w:p>
+    <w:p>
+      <w:pPr>
+        <w:rPr>
+          <w:rFonts w:hint="eastAsia"/>
+        </w:rPr>
+      </w:pPr>
+    </w:p>
+    <w:p>
+      <w:pPr>
+        <w:rPr>
+          <w:rFonts w:hint="eastAsia"/>
+        </w:rPr>
+      </w:pPr>
+      <w:r>
+        <w:t>2.6 "for" expression</w:t>
+      </w:r>
+    </w:p>
+    <w:p>
+      <w:pPr>
+        <w:rPr>
+          <w:rFonts w:hint="eastAsia"/>
+        </w:rPr>
+      </w:pPr>
+    </w:p>
+    <w:p>
+      <w:pPr>
+        <w:rPr>
+          <w:rFonts w:hint="eastAsia"/>
+        </w:rPr>
+      </w:pPr>
+      <w:r>
+        <w:t>2.7 Quantified expressions 'some', 'every'</w:t>
+      </w:r>
+    </w:p>
+    <w:p>
+      <w:pPr>
+        <w:rPr>
+          <w:rFonts w:hint="eastAsia"/>
+        </w:rPr>
+      </w:pPr>
+    </w:p>
+    <w:p>
+      <w:pPr>
+        <w:rPr>
+          <w:rFonts w:hint="eastAsia"/>
+        </w:rPr>
+      </w:pPr>
+      <w:r>
+        <w:t>2.8 "let" expression</w:t>
+      </w:r>
+    </w:p>
+    <w:p>
+      <w:pPr>
+        <w:rPr>
+          <w:rFonts w:hint="eastAsia"/>
+        </w:rPr>
+      </w:pPr>
+    </w:p>
+    <w:p>
+      <w:pPr>
+        <w:rPr>
+          <w:rFonts w:hint="eastAsia"/>
+        </w:rPr>
+      </w:pPr>
+      <w:r>
+        <w:t>2.9 Sequence constructor expression, using comma operator</w:t>
+      </w:r>
+    </w:p>
+    <w:p>
+      <w:pPr>
+        <w:rPr>
+          <w:rFonts w:hint="eastAsia"/>
+        </w:rPr>
+      </w:pPr>
+    </w:p>
+    <w:p>
+      <w:pPr>
+        <w:rPr>
+          <w:rFonts w:hint="eastAsia"/>
+        </w:rPr>
+      </w:pPr>
+      <w:r>
+        <w:t>Fo</w:t>
+      </w:r>
+      <w:r>
+        <w:t xml:space="preserve">r </w:t>
+      </w:r>
+      <w:proofErr w:type="spellStart"/>
+      <w:r>
+        <w:t>e.g</w:t>
+      </w:r>
+      <w:proofErr w:type="spellEnd"/>
+      <w:r>
+        <w:t xml:space="preserve">, XPath expressions like (1, 2, 3) etc. </w:t>
+      </w:r>
+    </w:p>
+    <w:p>
+      <w:pPr>
+        <w:rPr>
+          <w:rFonts w:hint="eastAsia"/>
+        </w:rPr>
+      </w:pPr>
+    </w:p>
+    <w:p>
+      <w:pPr>
+        <w:rPr>
+          <w:rFonts w:hint="eastAsia"/>
+        </w:rPr>
+      </w:pPr>
+      <w:r>
+        <w:t>2.10 String concatenation operator "||"</w:t>
+      </w:r>
+    </w:p>
+    <w:p>
+      <w:pPr>
+        <w:rPr>
+          <w:rFonts w:hint="eastAsia"/>
+        </w:rPr>
+      </w:pPr>
+    </w:p>
+    <w:p>
+      <w:pPr>
+        <w:rPr>
+          <w:rFonts w:hint="eastAsia"/>
+        </w:rPr>
+      </w:pPr>
+      <w:r>
+        <w:t>2.11 Node comparison operators "is", "&lt;&lt;", "&gt;&gt;"</w:t>
+      </w:r>
+    </w:p>
+    <w:p>
+      <w:pPr>
+        <w:rPr>
+          <w:rFonts w:hint="eastAsia"/>
+        </w:rPr>
+      </w:pPr>
+    </w:p>
+    <w:p>
+      <w:pPr>
+        <w:rPr>
+          <w:rFonts w:hint="eastAsia"/>
+        </w:rPr>
+      </w:pPr>
+      <w:r>
+        <w:t>2.12 Simple map operator '!'</w:t>
+      </w:r>
+    </w:p>
+    <w:p>
+      <w:pPr>
+        <w:rPr>
+          <w:rFonts w:hint="eastAsia"/>
+        </w:rPr>
+      </w:pPr>
+    </w:p>
+    <w:p>
+      <w:pPr>
+        <w:rPr>
+          <w:rFonts w:hint="eastAsia"/>
+        </w:rPr>
+      </w:pPr>
+      <w:r>
+        <w:t>2.13 'instance of' expression</w:t>
+      </w:r>
+    </w:p>
+    <w:p>
+      <w:pPr>
+        <w:rPr>
+          <w:rFonts w:hint="eastAsia"/>
+        </w:rPr>
+      </w:pPr>
+    </w:p>
+    <w:p>
+      <w:pPr>
+        <w:rPr>
+          <w:rFonts w:hint="eastAsia"/>
+        </w:rPr>
+      </w:pPr>
+      <w:r>
+        <w:t>2.14 Implementation of various new XML Schema data types</w:t>
+      </w:r>
+      <w:r>
+        <w:t xml:space="preserve"> </w:t>
+      </w:r>
+      <w:r>
+        <w:t xml:space="preserve">for use within XSLT 3.0 stylesheets and XPath 3.1 expressions. </w:t>
+      </w:r>
+      <w:r>
+        <w:t>Implementation of, XPath constructor function calls for supported XML Schema data types.</w:t>
+      </w:r>
+    </w:p>
+    <w:p>
+      <w:pPr>
+        <w:rPr>
+          <w:rFonts w:hint="eastAsia"/>
+        </w:rPr>
+      </w:pPr>
+    </w:p>
+    <w:p>
+      <w:pPr>
+        <w:rPr>
+          <w:rFonts w:hint="eastAsia"/>
+        </w:rPr>
+      </w:pPr>
+      <w:r>
+        <w:t xml:space="preserve">Currently, following XML Schema data types are supported, for this </w:t>
+      </w:r>
+      <w:proofErr w:type="gramStart"/>
+      <w:r>
+        <w:t>work :</w:t>
+      </w:r>
+      <w:proofErr w:type="gramEnd"/>
+      <w:r>
+        <w:t xml:space="preserve"> </w:t>
+      </w:r>
+      <w:proofErr w:type="spellStart"/>
+      <w:r>
+        <w:t>xs:boolean</w:t>
+      </w:r>
+      <w:proofErr w:type="spellEnd"/>
+      <w:r>
+        <w:t xml:space="preserve">, </w:t>
+      </w:r>
+      <w:proofErr w:type="spellStart"/>
+      <w:r>
+        <w:t>xs:string</w:t>
+      </w:r>
+      <w:proofErr w:type="spellEnd"/>
+      <w:r>
+        <w:t>,</w:t>
+      </w:r>
+      <w:r>
+        <w:t xml:space="preserve"> </w:t>
+      </w:r>
+      <w:proofErr w:type="spellStart"/>
+      <w:r>
+        <w:t>xs:normalizedString</w:t>
+      </w:r>
+      <w:proofErr w:type="spellEnd"/>
+      <w:r>
+        <w:t xml:space="preserve">, </w:t>
+      </w:r>
+      <w:proofErr w:type="spellStart"/>
+      <w:r>
+        <w:t>xs:token</w:t>
+      </w:r>
+      <w:proofErr w:type="spellEnd"/>
+      <w:r>
+        <w:t>,</w:t>
+      </w:r>
+      <w:r>
+        <w:t xml:space="preserve"> </w:t>
+      </w:r>
+      <w:proofErr w:type="spellStart"/>
+      <w:r>
+        <w:t>xs:date</w:t>
+      </w:r>
+      <w:proofErr w:type="spellEnd"/>
+      <w:r>
+        <w:t xml:space="preserve">, </w:t>
+      </w:r>
+      <w:proofErr w:type="spellStart"/>
+      <w:r>
+        <w:t>xs:dateTime</w:t>
+      </w:r>
+      <w:proofErr w:type="spellEnd"/>
+      <w:r>
+        <w:t>,</w:t>
+      </w:r>
+      <w:r>
+        <w:t xml:space="preserve"> </w:t>
+      </w:r>
+      <w:proofErr w:type="spellStart"/>
+      <w:r>
+        <w:t>xs:duration</w:t>
+      </w:r>
+      <w:proofErr w:type="spellEnd"/>
+      <w:r>
+        <w:t xml:space="preserve">, </w:t>
+      </w:r>
+      <w:proofErr w:type="spellStart"/>
+      <w:r>
+        <w:t>xs:dayTimeDuration</w:t>
+      </w:r>
+      <w:proofErr w:type="spellEnd"/>
+      <w:r>
+        <w:t>,</w:t>
+      </w:r>
+      <w:r>
+        <w:t xml:space="preserve"> </w:t>
+      </w:r>
+      <w:proofErr w:type="spellStart"/>
+      <w:r>
+        <w:t>xs:yearMonthDuration</w:t>
+      </w:r>
+      <w:proofErr w:type="spellEnd"/>
+      <w:r>
+        <w:t xml:space="preserve">, </w:t>
+      </w:r>
+      <w:proofErr w:type="spellStart"/>
+      <w:r>
+        <w:t>xs:time</w:t>
+      </w:r>
+      <w:proofErr w:type="spellEnd"/>
+      <w:r>
+        <w:t xml:space="preserve">, </w:t>
+      </w:r>
+      <w:proofErr w:type="spellStart"/>
+      <w:r>
+        <w:t>xs:decimal</w:t>
+      </w:r>
+      <w:proofErr w:type="spellEnd"/>
+      <w:r>
+        <w:t xml:space="preserve">, </w:t>
+      </w:r>
+      <w:proofErr w:type="spellStart"/>
+      <w:r>
+        <w:t>xs:double</w:t>
+      </w:r>
+      <w:proofErr w:type="spellEnd"/>
+      <w:r>
+        <w:t>,</w:t>
+      </w:r>
+      <w:r>
+        <w:t xml:space="preserve"> </w:t>
+      </w:r>
+      <w:proofErr w:type="spellStart"/>
+      <w:r>
+        <w:t>xs:float</w:t>
+      </w:r>
+      <w:proofErr w:type="spellEnd"/>
+      <w:r>
+        <w:t xml:space="preserve">, </w:t>
+      </w:r>
+      <w:proofErr w:type="spellStart"/>
+      <w:r>
+        <w:t>xs:int</w:t>
+      </w:r>
+      <w:proofErr w:type="spellEnd"/>
+      <w:r>
+        <w:t>,</w:t>
+      </w:r>
+      <w:r>
+        <w:t xml:space="preserve"> </w:t>
+      </w:r>
+      <w:proofErr w:type="spellStart"/>
+      <w:r>
+        <w:t>xs:integer</w:t>
+      </w:r>
+      <w:proofErr w:type="spellEnd"/>
+      <w:r>
+        <w:t xml:space="preserve">, </w:t>
+      </w:r>
+      <w:proofErr w:type="spellStart"/>
+      <w:r>
+        <w:t>xs:long</w:t>
+      </w:r>
+      <w:proofErr w:type="spellEnd"/>
+      <w:r>
+        <w:t>.</w:t>
+      </w:r>
+    </w:p>
+    <w:p>
+      <w:pPr>
+        <w:rPr>
+          <w:rFonts w:hint="eastAsia"/>
+        </w:rPr>
+      </w:pPr>
+    </w:p>
+    <w:p>
+      <w:pPr>
+        <w:rPr>
+          <w:rFonts w:hint="eastAsia"/>
+        </w:rPr>
+      </w:pPr>
+      <w:r>
+        <w:t>2.15 Collation support</w:t>
+      </w:r>
+    </w:p>
+    <w:p>
+      <w:pPr>
+        <w:rPr>
+          <w:rFonts w:hint="eastAsia"/>
+        </w:rPr>
+      </w:pPr>
+    </w:p>
+    <w:p>
+      <w:pPr>
+        <w:rPr>
+          <w:rFonts w:hint="eastAsia"/>
+        </w:rPr>
+      </w:pPr>
+      <w:r>
+        <w:t>As specified by XPath 3.1 F&amp;O spec, following collation implementations are supported,</w:t>
+      </w:r>
+    </w:p>
+    <w:p>
+      <w:pPr>
+        <w:rPr>
+          <w:rFonts w:hint="eastAsia"/>
+        </w:rPr>
+      </w:pPr>
+    </w:p>
+    <w:p>
+      <w:pPr>
+        <w:rPr>
+          <w:rFonts w:hint="eastAsia"/>
+        </w:rPr>
+      </w:pPr>
+      <w:r>
+        <w:t xml:space="preserve">1) </w:t>
+      </w:r>
+      <w:r>
+        <w:rPr>
+          <w:color w:val="000000"/>
+        </w:rPr>
+        <w:t>The Unicode Codepoint Collation</w:t>
+      </w:r>
+    </w:p>
+    <w:p>
+      <w:pPr>
+        <w:rPr>
+          <w:rFonts w:hint="eastAsia"/>
+          <w:color w:val="000000"/>
+        </w:rPr>
+      </w:pPr>
+    </w:p>
+    <w:p>
+      <w:pPr>
+        <w:rPr>
+          <w:rFonts w:hint="eastAsia"/>
+        </w:rPr>
+      </w:pPr>
+      <w:r>
+        <w:t xml:space="preserve">2) </w:t>
+      </w:r>
+      <w:r>
+        <w:rPr>
+          <w:color w:val="000000"/>
+        </w:rPr>
+        <w:t>The Unicode Collation Algorithm</w:t>
+      </w:r>
+    </w:p>
+    <w:p>
+      <w:pPr>
+        <w:rPr>
+          <w:rFonts w:hint="eastAsia"/>
+          <w:color w:val="000000"/>
+        </w:rPr>
+      </w:pPr>
+    </w:p>
+    <w:p>
+      <w:pPr>
+        <w:rPr>
+          <w:rFonts w:hint="eastAsia"/>
+        </w:rPr>
+      </w:pPr>
+      <w:r>
+        <w:rPr>
+          <w:color w:val="000000"/>
+        </w:rPr>
+        <w:t xml:space="preserve">Support for following collation </w:t>
+      </w:r>
+      <w:proofErr w:type="spellStart"/>
+      <w:r>
+        <w:rPr>
+          <w:color w:val="000000"/>
+        </w:rPr>
+        <w:t>uri</w:t>
+      </w:r>
+      <w:proofErr w:type="spellEnd"/>
+      <w:r>
+        <w:rPr>
+          <w:color w:val="000000"/>
+        </w:rPr>
+        <w:t xml:space="preserve"> query parameters is </w:t>
+      </w:r>
+      <w:proofErr w:type="gramStart"/>
+      <w:r>
+        <w:rPr>
+          <w:color w:val="000000"/>
+        </w:rPr>
+        <w:t>available :</w:t>
+      </w:r>
+      <w:proofErr w:type="gramEnd"/>
+      <w:r>
+        <w:rPr>
+          <w:color w:val="000000"/>
+        </w:rPr>
+        <w:t xml:space="preserve"> 'fallback', 'lang', 'strength'</w:t>
+      </w:r>
+    </w:p>
+    <w:p>
+      <w:pPr>
+        <w:rPr>
+          <w:rFonts w:hint="eastAsia"/>
+          <w:color w:val="000000"/>
+        </w:rPr>
+      </w:pPr>
+    </w:p>
+    <w:p>
+      <w:pPr>
+        <w:rPr>
+          <w:rFonts w:hint="eastAsia"/>
+        </w:rPr>
+      </w:pPr>
+      <w:r>
+        <w:rPr>
+          <w:color w:val="000000"/>
+        </w:rPr>
+        <w:t xml:space="preserve">For the collation’s query “lang” parameter, all languages as supported by Java’s Locale class are available within </w:t>
+      </w:r>
+      <w:proofErr w:type="spellStart"/>
+      <w:r>
+        <w:rPr>
+          <w:color w:val="000000"/>
+        </w:rPr>
+        <w:t>XalanJ’s</w:t>
+      </w:r>
+      <w:proofErr w:type="spellEnd"/>
+      <w:r>
+        <w:rPr>
+          <w:color w:val="000000"/>
+        </w:rPr>
+        <w:t xml:space="preserve"> XSLT 3.0 implementation (ref, https://docs.oracle.com/javase/8/docs/api/java/util/Locale.html).</w:t>
+      </w:r>
+    </w:p>
+    <w:p>
+      <w:pPr>
+        <w:rPr>
+          <w:rFonts w:hint="eastAsia"/>
+          <w:color w:val="000000"/>
+        </w:rPr>
+      </w:pPr>
+    </w:p>
+    <w:p>
+      <w:pPr>
+        <w:rPr>
+          <w:rFonts w:hint="eastAsia"/>
+        </w:rPr>
+      </w:pPr>
+      <w:r>
+        <w:rPr>
+          <w:color w:val="000000"/>
+        </w:rPr>
+        <w:t xml:space="preserve">For the collation’s query “strength” parameter, following values are </w:t>
+      </w:r>
+      <w:proofErr w:type="gramStart"/>
+      <w:r>
+        <w:rPr>
+          <w:color w:val="000000"/>
+        </w:rPr>
+        <w:t>supported :</w:t>
+      </w:r>
+      <w:proofErr w:type="gramEnd"/>
+      <w:r>
+        <w:rPr>
+          <w:color w:val="000000"/>
+        </w:rPr>
+        <w:t xml:space="preserve"> 'primary', 'secondary', 'tertiary', 'identical'.   </w:t>
+      </w:r>
+    </w:p>
+    <w:p>
+      <w:pPr>
+        <w:rPr>
+          <w:rFonts w:hint="eastAsia"/>
+          <w:color w:val="000000"/>
+        </w:rPr>
+      </w:pPr>
+    </w:p>
+    <w:p>
+      <w:pPr>
+        <w:rPr>
+          <w:rFonts w:hint="eastAsia"/>
+        </w:rPr>
+      </w:pPr>
+      <w:r>
+        <w:t xml:space="preserve">3) </w:t>
+      </w:r>
+      <w:r>
+        <w:rPr>
+          <w:color w:val="000000"/>
+        </w:rPr>
+        <w:t>The HTML ASCII Case-Insensitive Collation</w:t>
+      </w:r>
+      <w:r>
+        <w:t xml:space="preserve"> </w:t>
+      </w:r>
+    </w:p>
+    <w:p>
+      <w:pPr>
+        <w:rPr>
+          <w:rFonts w:hint="eastAsia"/>
+        </w:rPr>
+      </w:pPr>
+    </w:p>
+    <w:p>
+      <w:pPr>
+        <w:rPr>
+          <w:rFonts w:hint="eastAsia"/>
+        </w:rPr>
+      </w:pPr>
+      <w:r>
+        <w:t>2.16 Sequence type expressions</w:t>
+      </w:r>
+    </w:p>
+    <w:p>
+      <w:pPr>
+        <w:rPr>
+          <w:rFonts w:hint="eastAsia"/>
+        </w:rPr>
+      </w:pPr>
+    </w:p>
+    <w:p>
+      <w:pPr>
+        <w:rPr>
+          <w:rFonts w:hint="eastAsia"/>
           <w:b/>
           <w:bCs/>
         </w:rPr>
+      </w:pPr>
+      <w:r>
+        <w:rPr>
+          <w:b/>
+          <w:bCs/>
+        </w:rPr>
         <w:t>(3) XPath 3.1 functions</w:t>
       </w:r>
     </w:p>
@@ -2421,11 +2458,6 @@
       <w:proofErr w:type="spellEnd"/>
     </w:p>
     <w:p>
-      <w:pPr>
-        <w:rPr>
-          <w:rFonts w:hint="eastAsia"/>
-        </w:rPr>
-      </w:pPr>
       <w:proofErr w:type="spellStart"/>
       <w:proofErr w:type="gramStart"/>
       <w:r>
@@ -2437,21 +2469,421 @@
       </w:r>
       <w:proofErr w:type="spellEnd"/>
     </w:p>
-    <w:p>
-      <w:pPr>
-        <w:rPr>
-          <w:rFonts w:hint="eastAsia"/>
-        </w:rPr>
-      </w:pPr>
-    </w:p>
-    <w:p>
-      <w:pPr>
-        <w:rPr>
-          <w:rFonts w:hint="eastAsia"/>
-        </w:rPr>
-      </w:pPr>
-      <w:r>
-        <w:t>3.9 Basic higher-order functions</w:t>
+    <w:p/>
+    <w:p>
+      <w:r>
+        <w:t xml:space="preserve">3.9 Constructing </w:t>
+      </w:r>
+      <w:proofErr w:type="spellStart"/>
+      <w:proofErr w:type="gramStart"/>
+      <w:r>
+        <w:t>xs:dateTime</w:t>
+      </w:r>
+      <w:proofErr w:type="spellEnd"/>
+      <w:proofErr w:type="gramEnd"/>
+      <w:r>
+        <w:t xml:space="preserve"> value</w:t>
+      </w:r>
+    </w:p>
+    <w:p/>
+    <w:p>
+      <w:proofErr w:type="spellStart"/>
+      <w:proofErr w:type="gramStart"/>
+      <w:r>
+        <w:rPr>
+          <w:rFonts w:hint="eastAsia"/>
+        </w:rPr>
+        <w:t>fn:dateTime</w:t>
+      </w:r>
+      <w:proofErr w:type="spellEnd"/>
+      <w:proofErr w:type="gramEnd"/>
+    </w:p>
+    <w:p/>
+    <w:p>
+      <w:r>
+        <w:t>3.</w:t>
+      </w:r>
+      <w:r>
+        <w:t>10</w:t>
+      </w:r>
+      <w:r>
+        <w:t xml:space="preserve"> Component extraction functions on d</w:t>
+      </w:r>
+      <w:r>
+        <w:t>ates and times</w:t>
+      </w:r>
+    </w:p>
+    <w:p/>
+    <w:p>
+      <w:pPr>
+        <w:rPr>
+          <w:rFonts w:hint="eastAsia"/>
+        </w:rPr>
+      </w:pPr>
+      <w:proofErr w:type="spellStart"/>
+      <w:proofErr w:type="gramStart"/>
+      <w:r>
+        <w:rPr>
+          <w:rFonts w:hint="eastAsia"/>
+        </w:rPr>
+        <w:t>fn:year</w:t>
+      </w:r>
+      <w:proofErr w:type="gramEnd"/>
+      <w:r>
+        <w:rPr>
+          <w:rFonts w:hint="eastAsia"/>
+        </w:rPr>
+        <w:t>-from-dateTime</w:t>
+      </w:r>
+      <w:proofErr w:type="spellEnd"/>
+    </w:p>
+    <w:p>
+      <w:pPr>
+        <w:rPr>
+          <w:rFonts w:hint="eastAsia"/>
+        </w:rPr>
+      </w:pPr>
+      <w:proofErr w:type="spellStart"/>
+      <w:proofErr w:type="gramStart"/>
+      <w:r>
+        <w:rPr>
+          <w:rFonts w:hint="eastAsia"/>
+        </w:rPr>
+        <w:t>fn:month</w:t>
+      </w:r>
+      <w:proofErr w:type="gramEnd"/>
+      <w:r>
+        <w:rPr>
+          <w:rFonts w:hint="eastAsia"/>
+        </w:rPr>
+        <w:t>-from-dateTime</w:t>
+      </w:r>
+      <w:proofErr w:type="spellEnd"/>
+    </w:p>
+    <w:p>
+      <w:pPr>
+        <w:rPr>
+          <w:rFonts w:hint="eastAsia"/>
+        </w:rPr>
+      </w:pPr>
+      <w:proofErr w:type="spellStart"/>
+      <w:proofErr w:type="gramStart"/>
+      <w:r>
+        <w:rPr>
+          <w:rFonts w:hint="eastAsia"/>
+        </w:rPr>
+        <w:t>fn:day</w:t>
+      </w:r>
+      <w:proofErr w:type="gramEnd"/>
+      <w:r>
+        <w:rPr>
+          <w:rFonts w:hint="eastAsia"/>
+        </w:rPr>
+        <w:t>-from-dateTime</w:t>
+      </w:r>
+      <w:proofErr w:type="spellEnd"/>
+    </w:p>
+    <w:p>
+      <w:pPr>
+        <w:rPr>
+          <w:rFonts w:hint="eastAsia"/>
+        </w:rPr>
+      </w:pPr>
+      <w:proofErr w:type="spellStart"/>
+      <w:proofErr w:type="gramStart"/>
+      <w:r>
+        <w:rPr>
+          <w:rFonts w:hint="eastAsia"/>
+        </w:rPr>
+        <w:t>fn:hours</w:t>
+      </w:r>
+      <w:proofErr w:type="gramEnd"/>
+      <w:r>
+        <w:rPr>
+          <w:rFonts w:hint="eastAsia"/>
+        </w:rPr>
+        <w:t>-from-dateTime</w:t>
+      </w:r>
+      <w:proofErr w:type="spellEnd"/>
+    </w:p>
+    <w:p>
+      <w:pPr>
+        <w:rPr>
+          <w:rFonts w:hint="eastAsia"/>
+        </w:rPr>
+      </w:pPr>
+      <w:proofErr w:type="spellStart"/>
+      <w:proofErr w:type="gramStart"/>
+      <w:r>
+        <w:rPr>
+          <w:rFonts w:hint="eastAsia"/>
+        </w:rPr>
+        <w:t>fn:minutes</w:t>
+      </w:r>
+      <w:proofErr w:type="gramEnd"/>
+      <w:r>
+        <w:rPr>
+          <w:rFonts w:hint="eastAsia"/>
+        </w:rPr>
+        <w:t>-from-dateTime</w:t>
+      </w:r>
+      <w:proofErr w:type="spellEnd"/>
+    </w:p>
+    <w:p>
+      <w:pPr>
+        <w:rPr>
+          <w:rFonts w:hint="eastAsia"/>
+        </w:rPr>
+      </w:pPr>
+      <w:proofErr w:type="spellStart"/>
+      <w:proofErr w:type="gramStart"/>
+      <w:r>
+        <w:rPr>
+          <w:rFonts w:hint="eastAsia"/>
+        </w:rPr>
+        <w:t>fn:seconds</w:t>
+      </w:r>
+      <w:proofErr w:type="gramEnd"/>
+      <w:r>
+        <w:rPr>
+          <w:rFonts w:hint="eastAsia"/>
+        </w:rPr>
+        <w:t>-from-dateTime</w:t>
+      </w:r>
+      <w:proofErr w:type="spellEnd"/>
+    </w:p>
+    <w:p>
+      <w:pPr>
+        <w:rPr>
+          <w:rFonts w:hint="eastAsia"/>
+        </w:rPr>
+      </w:pPr>
+      <w:proofErr w:type="spellStart"/>
+      <w:proofErr w:type="gramStart"/>
+      <w:r>
+        <w:rPr>
+          <w:rFonts w:hint="eastAsia"/>
+        </w:rPr>
+        <w:t>fn:timezone</w:t>
+      </w:r>
+      <w:proofErr w:type="gramEnd"/>
+      <w:r>
+        <w:rPr>
+          <w:rFonts w:hint="eastAsia"/>
+        </w:rPr>
+        <w:t>-from-dateTime</w:t>
+      </w:r>
+      <w:proofErr w:type="spellEnd"/>
+    </w:p>
+    <w:p>
+      <w:pPr>
+        <w:rPr>
+          <w:rFonts w:hint="eastAsia"/>
+        </w:rPr>
+      </w:pPr>
+      <w:proofErr w:type="spellStart"/>
+      <w:proofErr w:type="gramStart"/>
+      <w:r>
+        <w:rPr>
+          <w:rFonts w:hint="eastAsia"/>
+        </w:rPr>
+        <w:t>fn:year</w:t>
+      </w:r>
+      <w:proofErr w:type="gramEnd"/>
+      <w:r>
+        <w:rPr>
+          <w:rFonts w:hint="eastAsia"/>
+        </w:rPr>
+        <w:t>-from-date</w:t>
+      </w:r>
+      <w:proofErr w:type="spellEnd"/>
+    </w:p>
+    <w:p>
+      <w:pPr>
+        <w:rPr>
+          <w:rFonts w:hint="eastAsia"/>
+        </w:rPr>
+      </w:pPr>
+      <w:proofErr w:type="spellStart"/>
+      <w:proofErr w:type="gramStart"/>
+      <w:r>
+        <w:rPr>
+          <w:rFonts w:hint="eastAsia"/>
+        </w:rPr>
+        <w:t>fn:month</w:t>
+      </w:r>
+      <w:proofErr w:type="gramEnd"/>
+      <w:r>
+        <w:rPr>
+          <w:rFonts w:hint="eastAsia"/>
+        </w:rPr>
+        <w:t>-from-date</w:t>
+      </w:r>
+      <w:proofErr w:type="spellEnd"/>
+    </w:p>
+    <w:p>
+      <w:pPr>
+        <w:rPr>
+          <w:rFonts w:hint="eastAsia"/>
+        </w:rPr>
+      </w:pPr>
+      <w:proofErr w:type="spellStart"/>
+      <w:proofErr w:type="gramStart"/>
+      <w:r>
+        <w:rPr>
+          <w:rFonts w:hint="eastAsia"/>
+        </w:rPr>
+        <w:t>fn:day</w:t>
+      </w:r>
+      <w:proofErr w:type="gramEnd"/>
+      <w:r>
+        <w:rPr>
+          <w:rFonts w:hint="eastAsia"/>
+        </w:rPr>
+        <w:t>-from-date</w:t>
+      </w:r>
+      <w:proofErr w:type="spellEnd"/>
+    </w:p>
+    <w:p>
+      <w:pPr>
+        <w:rPr>
+          <w:rFonts w:hint="eastAsia"/>
+        </w:rPr>
+      </w:pPr>
+      <w:proofErr w:type="spellStart"/>
+      <w:proofErr w:type="gramStart"/>
+      <w:r>
+        <w:rPr>
+          <w:rFonts w:hint="eastAsia"/>
+        </w:rPr>
+        <w:t>fn:timezone</w:t>
+      </w:r>
+      <w:proofErr w:type="gramEnd"/>
+      <w:r>
+        <w:rPr>
+          <w:rFonts w:hint="eastAsia"/>
+        </w:rPr>
+        <w:t>-from-date</w:t>
+      </w:r>
+      <w:proofErr w:type="spellEnd"/>
+    </w:p>
+    <w:p>
+      <w:pPr>
+        <w:rPr>
+          <w:rFonts w:hint="eastAsia"/>
+        </w:rPr>
+      </w:pPr>
+      <w:proofErr w:type="spellStart"/>
+      <w:proofErr w:type="gramStart"/>
+      <w:r>
+        <w:rPr>
+          <w:rFonts w:hint="eastAsia"/>
+        </w:rPr>
+        <w:t>fn:hours</w:t>
+      </w:r>
+      <w:proofErr w:type="gramEnd"/>
+      <w:r>
+        <w:rPr>
+          <w:rFonts w:hint="eastAsia"/>
+        </w:rPr>
+        <w:t>-from-time</w:t>
+      </w:r>
+      <w:proofErr w:type="spellEnd"/>
+    </w:p>
+    <w:p>
+      <w:pPr>
+        <w:rPr>
+          <w:rFonts w:hint="eastAsia"/>
+        </w:rPr>
+      </w:pPr>
+      <w:proofErr w:type="spellStart"/>
+      <w:proofErr w:type="gramStart"/>
+      <w:r>
+        <w:rPr>
+          <w:rFonts w:hint="eastAsia"/>
+        </w:rPr>
+        <w:lastRenderedPageBreak/>
+        <w:t>fn:minutes</w:t>
+      </w:r>
+      <w:proofErr w:type="gramEnd"/>
+      <w:r>
+        <w:rPr>
+          <w:rFonts w:hint="eastAsia"/>
+        </w:rPr>
+        <w:t>-from-time</w:t>
+      </w:r>
+      <w:proofErr w:type="spellEnd"/>
+    </w:p>
+    <w:p>
+      <w:pPr>
+        <w:rPr>
+          <w:rFonts w:hint="eastAsia"/>
+        </w:rPr>
+      </w:pPr>
+      <w:proofErr w:type="spellStart"/>
+      <w:proofErr w:type="gramStart"/>
+      <w:r>
+        <w:rPr>
+          <w:rFonts w:hint="eastAsia"/>
+        </w:rPr>
+        <w:t>fn:seconds</w:t>
+      </w:r>
+      <w:proofErr w:type="gramEnd"/>
+      <w:r>
+        <w:rPr>
+          <w:rFonts w:hint="eastAsia"/>
+        </w:rPr>
+        <w:t>-from-time</w:t>
+      </w:r>
+      <w:proofErr w:type="spellEnd"/>
+    </w:p>
+    <w:p>
+      <w:pPr>
+        <w:rPr>
+          <w:rFonts w:hint="eastAsia"/>
+        </w:rPr>
+      </w:pPr>
+      <w:proofErr w:type="spellStart"/>
+      <w:proofErr w:type="gramStart"/>
+      <w:r>
+        <w:rPr>
+          <w:rFonts w:hint="eastAsia"/>
+        </w:rPr>
+        <w:t>fn:timezone</w:t>
+      </w:r>
+      <w:proofErr w:type="gramEnd"/>
+      <w:r>
+        <w:rPr>
+          <w:rFonts w:hint="eastAsia"/>
+        </w:rPr>
+        <w:t>-from-time</w:t>
+      </w:r>
+      <w:proofErr w:type="spellEnd"/>
+    </w:p>
+    <w:p>
+      <w:pPr>
+        <w:rPr>
+          <w:rFonts w:hint="eastAsia"/>
+        </w:rPr>
+      </w:pPr>
+    </w:p>
+    <w:p>
+      <w:pPr>
+        <w:rPr>
+          <w:rFonts w:hint="eastAsia"/>
+        </w:rPr>
+      </w:pPr>
+      <w:r>
+        <w:t>3.</w:t>
+      </w:r>
+      <w:r>
+        <w:t>1</w:t>
+      </w:r>
+      <w:r>
+        <w:t>1</w:t>
+      </w:r>
+      <w:r>
+        <w:t xml:space="preserve"> Basic higher-order functions</w:t>
       </w:r>
     </w:p>
     <w:p>
@@ -2591,7 +3023,13 @@
         </w:rPr>
       </w:pPr>
       <w:r>
-        <w:t>3.10 Functions on sequences</w:t>
+        <w:t>3.1</w:t>
+      </w:r>
+      <w:r>
+        <w:t>2</w:t>
+      </w:r>
+      <w:r>
+        <w:t xml:space="preserve"> Functions on sequences</w:t>
       </w:r>
     </w:p>
     <w:p>
@@ -2666,7 +3104,6 @@
       <w:proofErr w:type="spellStart"/>
       <w:proofErr w:type="gramStart"/>
       <w:r>
-        <w:lastRenderedPageBreak/>
         <w:t>fn:insert</w:t>
       </w:r>
       <w:proofErr w:type="gramEnd"/>
@@ -2785,7 +3222,13 @@
         </w:rPr>
       </w:pPr>
       <w:r>
-        <w:t>3.11 Parsing and serializing</w:t>
+        <w:t>3.1</w:t>
+      </w:r>
+      <w:r>
+        <w:t>3</w:t>
+      </w:r>
+      <w:r>
+        <w:t xml:space="preserve"> Parsing and serializing</w:t>
       </w:r>
     </w:p>
     <w:p>
@@ -2843,7 +3286,13 @@
         </w:rPr>
       </w:pPr>
       <w:r>
-        <w:t>3.12 Accessors</w:t>
+        <w:t>3.1</w:t>
+      </w:r>
+      <w:r>
+        <w:t>4</w:t>
+      </w:r>
+      <w:r>
+        <w:t xml:space="preserve"> Accessors</w:t>
       </w:r>
     </w:p>
     <w:p>
@@ -2921,6 +3370,10 @@
         </w:rPr>
       </w:pPr>
     </w:p>
+    <w:p/>
+    <w:p/>
+    <w:p/>
+    <w:p/>
     <w:p>
       <w:pPr>
         <w:rPr>

</xml_diff>

<commit_message>
updating documentation for xalanj's xsl3 implementation details, as of now
</commit_message>
<xml_diff>
--- a/xalan-j/xsl3/xalanj_xslt3.0_implementation_status.docx
+++ b/xalan-j/xsl3/xalanj_xslt3.0_implementation_status.docx
@@ -73,1470 +73,1463 @@
           <w:b/>
           <w:bCs/>
         </w:rPr>
-        <w:t>0</w:t>
+        <w:t>30</w:t>
       </w:r>
       <w:r>
         <w:rPr>
           <w:b/>
           <w:bCs/>
         </w:rPr>
-        <w:t>9</w:t>
-      </w:r>
-      <w:r>
-        <w:rPr>
+        <w:t xml:space="preserve"> ***</w:t>
+      </w:r>
+    </w:p>
+    <w:p>
+      <w:pPr>
+        <w:rPr>
+          <w:rFonts w:hint="eastAsia"/>
+        </w:rPr>
+      </w:pPr>
+    </w:p>
+    <w:p>
+      <w:pPr>
+        <w:jc w:val="center"/>
+        <w:rPr>
+          <w:rFonts w:hint="eastAsia"/>
           <w:b/>
           <w:bCs/>
         </w:rPr>
-        <w:t xml:space="preserve"> ***</w:t>
-      </w:r>
-    </w:p>
-    <w:p>
-      <w:pPr>
-        <w:rPr>
-          <w:rFonts w:hint="eastAsia"/>
-        </w:rPr>
-      </w:pPr>
-    </w:p>
-    <w:p>
-      <w:pPr>
-        <w:jc w:val="center"/>
-        <w:rPr>
-          <w:rFonts w:hint="eastAsia"/>
+      </w:pPr>
+      <w:proofErr w:type="gramStart"/>
+      <w:r>
+        <w:rPr>
           <w:b/>
           <w:bCs/>
         </w:rPr>
-      </w:pPr>
-      <w:proofErr w:type="gramStart"/>
+        <w:t>Author :</w:t>
+      </w:r>
+      <w:proofErr w:type="gramEnd"/>
       <w:r>
         <w:rPr>
           <w:b/>
           <w:bCs/>
         </w:rPr>
-        <w:t>Author :</w:t>
-      </w:r>
-      <w:proofErr w:type="gramEnd"/>
+        <w:t xml:space="preserve"> </w:t>
+      </w:r>
       <w:r>
         <w:rPr>
           <w:b/>
           <w:bCs/>
         </w:rPr>
-        <w:t xml:space="preserve"> </w:t>
-      </w:r>
+        <w:t xml:space="preserve">Apache </w:t>
+      </w:r>
+      <w:proofErr w:type="spellStart"/>
       <w:r>
         <w:rPr>
           <w:b/>
           <w:bCs/>
         </w:rPr>
-        <w:t xml:space="preserve">Apache </w:t>
-      </w:r>
-      <w:proofErr w:type="spellStart"/>
+        <w:t>XalanJ</w:t>
+      </w:r>
+      <w:proofErr w:type="spellEnd"/>
       <w:r>
         <w:rPr>
           <w:b/>
           <w:bCs/>
         </w:rPr>
+        <w:t xml:space="preserve"> team</w:t>
+      </w:r>
+    </w:p>
+    <w:p>
+      <w:pPr>
+        <w:rPr>
+          <w:rFonts w:hint="eastAsia"/>
+        </w:rPr>
+      </w:pPr>
+    </w:p>
+    <w:p>
+      <w:pPr>
+        <w:rPr>
+          <w:rFonts w:hint="eastAsia"/>
+        </w:rPr>
+      </w:pPr>
+      <w:r>
+        <w:t>Following are details of "</w:t>
+      </w:r>
+      <w:proofErr w:type="spellStart"/>
+      <w:r>
         <w:t>XalanJ</w:t>
       </w:r>
       <w:proofErr w:type="spellEnd"/>
       <w:r>
-        <w:rPr>
+        <w:t xml:space="preserve">, XSL 3.0 family of languages" features, whose working implementation is available on </w:t>
+      </w:r>
+      <w:proofErr w:type="spellStart"/>
+      <w:r>
+        <w:t>XalanJ</w:t>
+      </w:r>
+      <w:proofErr w:type="spellEnd"/>
+      <w:r>
+        <w:t xml:space="preserve"> </w:t>
+      </w:r>
+      <w:r>
+        <w:t xml:space="preserve">XSLT 3.0 </w:t>
+      </w:r>
+      <w:r>
+        <w:t xml:space="preserve">development repository branch,  </w:t>
+      </w:r>
+    </w:p>
+    <w:p>
+      <w:pPr>
+        <w:rPr>
+          <w:rFonts w:hint="eastAsia"/>
+        </w:rPr>
+      </w:pPr>
+    </w:p>
+    <w:p>
+      <w:pPr>
+        <w:rPr>
+          <w:rFonts w:hint="eastAsia"/>
           <w:b/>
           <w:bCs/>
         </w:rPr>
-        <w:t xml:space="preserve"> team</w:t>
-      </w:r>
-    </w:p>
-    <w:p>
-      <w:pPr>
-        <w:rPr>
-          <w:rFonts w:hint="eastAsia"/>
-        </w:rPr>
-      </w:pPr>
-    </w:p>
-    <w:p>
-      <w:pPr>
-        <w:rPr>
-          <w:rFonts w:hint="eastAsia"/>
-        </w:rPr>
-      </w:pPr>
-      <w:r>
-        <w:t>Following are details of "</w:t>
-      </w:r>
-      <w:proofErr w:type="spellStart"/>
-      <w:r>
-        <w:t>XalanJ</w:t>
-      </w:r>
-      <w:proofErr w:type="spellEnd"/>
-      <w:r>
-        <w:t xml:space="preserve">, XSL 3.0 family of languages" features, whose working implementation is available on </w:t>
-      </w:r>
-      <w:proofErr w:type="spellStart"/>
-      <w:r>
-        <w:t>XalanJ</w:t>
-      </w:r>
-      <w:proofErr w:type="spellEnd"/>
-      <w:r>
-        <w:t xml:space="preserve"> </w:t>
-      </w:r>
-      <w:r>
-        <w:t xml:space="preserve">XSLT 3.0 </w:t>
-      </w:r>
-      <w:r>
-        <w:t xml:space="preserve">development repository branch,  </w:t>
-      </w:r>
-    </w:p>
-    <w:p>
-      <w:pPr>
-        <w:rPr>
-          <w:rFonts w:hint="eastAsia"/>
-        </w:rPr>
-      </w:pPr>
-    </w:p>
-    <w:p>
-      <w:pPr>
-        <w:rPr>
-          <w:rFonts w:hint="eastAsia"/>
+      </w:pPr>
+      <w:r>
+        <w:rPr>
           <w:b/>
           <w:bCs/>
         </w:rPr>
-      </w:pPr>
-      <w:r>
-        <w:rPr>
+        <w:t>(1) XSLT 3.0 features</w:t>
+      </w:r>
+    </w:p>
+    <w:p>
+      <w:pPr>
+        <w:rPr>
+          <w:rFonts w:hint="eastAsia"/>
+        </w:rPr>
+      </w:pPr>
+    </w:p>
+    <w:p>
+      <w:pPr>
+        <w:rPr>
+          <w:rFonts w:hint="eastAsia"/>
+        </w:rPr>
+      </w:pPr>
+      <w:r>
+        <w:t xml:space="preserve">XSLT 3.0 language home </w:t>
+      </w:r>
+      <w:proofErr w:type="gramStart"/>
+      <w:r>
+        <w:t>page :</w:t>
+      </w:r>
+      <w:proofErr w:type="gramEnd"/>
+      <w:r>
+        <w:t xml:space="preserve"> https://www.w3.org/TR/xslt-30/</w:t>
+      </w:r>
+    </w:p>
+    <w:p>
+      <w:pPr>
+        <w:rPr>
+          <w:rFonts w:hint="eastAsia"/>
+        </w:rPr>
+      </w:pPr>
+    </w:p>
+    <w:p>
+      <w:pPr>
+        <w:rPr>
+          <w:rFonts w:hint="eastAsia"/>
+        </w:rPr>
+      </w:pPr>
+      <w:r>
+        <w:t xml:space="preserve">1.1 </w:t>
+      </w:r>
+      <w:proofErr w:type="spellStart"/>
+      <w:proofErr w:type="gramStart"/>
+      <w:r>
+        <w:t>xsl:for</w:t>
+      </w:r>
+      <w:proofErr w:type="gramEnd"/>
+      <w:r>
+        <w:t>-each-group</w:t>
+      </w:r>
+      <w:proofErr w:type="spellEnd"/>
+      <w:r>
+        <w:t xml:space="preserve"> instruction</w:t>
+      </w:r>
+    </w:p>
+    <w:p>
+      <w:pPr>
+        <w:rPr>
+          <w:rFonts w:hint="eastAsia"/>
+        </w:rPr>
+      </w:pPr>
+    </w:p>
+    <w:p>
+      <w:pPr>
+        <w:rPr>
+          <w:rFonts w:hint="eastAsia"/>
+        </w:rPr>
+      </w:pPr>
+      <w:r>
+        <w:t xml:space="preserve">1.2 </w:t>
+      </w:r>
+      <w:proofErr w:type="spellStart"/>
+      <w:proofErr w:type="gramStart"/>
+      <w:r>
+        <w:t>xsl:analyze</w:t>
+      </w:r>
+      <w:proofErr w:type="gramEnd"/>
+      <w:r>
+        <w:t>-string</w:t>
+      </w:r>
+      <w:proofErr w:type="spellEnd"/>
+      <w:r>
+        <w:t xml:space="preserve"> instruction</w:t>
+      </w:r>
+    </w:p>
+    <w:p>
+      <w:pPr>
+        <w:rPr>
+          <w:rFonts w:hint="eastAsia"/>
+        </w:rPr>
+      </w:pPr>
+    </w:p>
+    <w:p>
+      <w:pPr>
+        <w:rPr>
+          <w:rFonts w:hint="eastAsia"/>
+        </w:rPr>
+      </w:pPr>
+      <w:r>
+        <w:t xml:space="preserve">1.3 </w:t>
+      </w:r>
+      <w:proofErr w:type="spellStart"/>
+      <w:proofErr w:type="gramStart"/>
+      <w:r>
+        <w:t>xsl:iterate</w:t>
+      </w:r>
+      <w:proofErr w:type="spellEnd"/>
+      <w:proofErr w:type="gramEnd"/>
+      <w:r>
+        <w:t xml:space="preserve"> instruction</w:t>
+      </w:r>
+    </w:p>
+    <w:p>
+      <w:pPr>
+        <w:rPr>
+          <w:rFonts w:hint="eastAsia"/>
+        </w:rPr>
+      </w:pPr>
+    </w:p>
+    <w:p>
+      <w:pPr>
+        <w:rPr>
+          <w:rFonts w:hint="eastAsia"/>
+        </w:rPr>
+      </w:pPr>
+      <w:r>
+        <w:t xml:space="preserve">1.4 </w:t>
+      </w:r>
+      <w:proofErr w:type="spellStart"/>
+      <w:proofErr w:type="gramStart"/>
+      <w:r>
+        <w:t>xsl:for</w:t>
+      </w:r>
+      <w:proofErr w:type="gramEnd"/>
+      <w:r>
+        <w:t>-each</w:t>
+      </w:r>
+      <w:proofErr w:type="spellEnd"/>
+      <w:r>
+        <w:t xml:space="preserve"> instruction implementation is modified, to handle few XSLT 3.0 requirements.</w:t>
+      </w:r>
+    </w:p>
+    <w:p>
+      <w:pPr>
+        <w:rPr>
+          <w:rFonts w:hint="eastAsia"/>
+        </w:rPr>
+      </w:pPr>
+    </w:p>
+    <w:p>
+      <w:pPr>
+        <w:rPr>
+          <w:rFonts w:hint="eastAsia"/>
+        </w:rPr>
+      </w:pPr>
+      <w:r>
+        <w:t xml:space="preserve">1.5 </w:t>
+      </w:r>
+      <w:proofErr w:type="spellStart"/>
+      <w:proofErr w:type="gramStart"/>
+      <w:r>
+        <w:t>xsl:function</w:t>
+      </w:r>
+      <w:proofErr w:type="spellEnd"/>
+      <w:proofErr w:type="gramEnd"/>
+      <w:r>
+        <w:t xml:space="preserve"> instruction</w:t>
+      </w:r>
+    </w:p>
+    <w:p>
+      <w:pPr>
+        <w:rPr>
+          <w:rFonts w:hint="eastAsia"/>
+        </w:rPr>
+      </w:pPr>
+    </w:p>
+    <w:p>
+      <w:pPr>
+        <w:rPr>
+          <w:rFonts w:hint="eastAsia"/>
+        </w:rPr>
+      </w:pPr>
+      <w:r>
+        <w:t xml:space="preserve">1.6 </w:t>
+      </w:r>
+      <w:proofErr w:type="spellStart"/>
+      <w:proofErr w:type="gramStart"/>
+      <w:r>
+        <w:t>xsl:sequence</w:t>
+      </w:r>
+      <w:proofErr w:type="spellEnd"/>
+      <w:proofErr w:type="gramEnd"/>
+      <w:r>
+        <w:t xml:space="preserve"> instruction</w:t>
+      </w:r>
+    </w:p>
+    <w:p>
+      <w:pPr>
+        <w:rPr>
+          <w:rFonts w:hint="eastAsia"/>
+        </w:rPr>
+      </w:pPr>
+    </w:p>
+    <w:p>
+      <w:pPr>
+        <w:rPr>
+          <w:rFonts w:hint="eastAsia"/>
+        </w:rPr>
+      </w:pPr>
+      <w:r>
+        <w:t xml:space="preserve">1.7 </w:t>
+      </w:r>
+      <w:proofErr w:type="spellStart"/>
+      <w:proofErr w:type="gramStart"/>
+      <w:r>
+        <w:t>xsl:attribute</w:t>
+      </w:r>
+      <w:proofErr w:type="spellEnd"/>
+      <w:proofErr w:type="gramEnd"/>
+      <w:r>
+        <w:t xml:space="preserve"> </w:t>
+      </w:r>
+      <w:r>
+        <w:t>element</w:t>
+      </w:r>
+      <w:r>
+        <w:t xml:space="preserve"> can now have "select" attribute as well</w:t>
+      </w:r>
+      <w:r>
+        <w:t xml:space="preserve"> in addition to mutually exclusive </w:t>
+      </w:r>
+    </w:p>
+    <w:p>
+      <w:pPr>
+        <w:rPr>
+          <w:rFonts w:hint="eastAsia"/>
+        </w:rPr>
+      </w:pPr>
+      <w:r>
+        <w:t xml:space="preserve">      child content as well, as specified by XSLT 3.0 spec.</w:t>
+      </w:r>
+    </w:p>
+    <w:p>
+      <w:pPr>
+        <w:rPr>
+          <w:rFonts w:hint="eastAsia"/>
+        </w:rPr>
+      </w:pPr>
+    </w:p>
+    <w:p>
+      <w:pPr>
+        <w:rPr>
+          <w:rFonts w:hint="eastAsia"/>
+        </w:rPr>
+      </w:pPr>
+      <w:r>
+        <w:t xml:space="preserve">1.8 </w:t>
+      </w:r>
+      <w:proofErr w:type="spellStart"/>
+      <w:proofErr w:type="gramStart"/>
+      <w:r>
+        <w:t>xsl:import</w:t>
+      </w:r>
+      <w:proofErr w:type="gramEnd"/>
+      <w:r>
+        <w:t>-schema</w:t>
+      </w:r>
+      <w:proofErr w:type="spellEnd"/>
+      <w:r>
+        <w:t xml:space="preserve"> instruction</w:t>
+      </w:r>
+    </w:p>
+    <w:p>
+      <w:pPr>
+        <w:rPr>
+          <w:rFonts w:hint="eastAsia"/>
+        </w:rPr>
+      </w:pPr>
+      <w:r>
+        <w:t xml:space="preserve">      </w:t>
+      </w:r>
+    </w:p>
+    <w:p>
+      <w:pPr>
+        <w:rPr>
+          <w:rFonts w:hint="eastAsia"/>
+        </w:rPr>
+      </w:pPr>
+      <w:r>
+        <w:t xml:space="preserve">      Currently, the XML Schema simple types imported via </w:t>
+      </w:r>
+      <w:proofErr w:type="spellStart"/>
+      <w:proofErr w:type="gramStart"/>
+      <w:r>
+        <w:t>xsl:import</w:t>
+      </w:r>
+      <w:proofErr w:type="gramEnd"/>
+      <w:r>
+        <w:t>-schema</w:t>
+      </w:r>
+      <w:proofErr w:type="spellEnd"/>
+      <w:r>
+        <w:t xml:space="preserve"> instruction within an </w:t>
+      </w:r>
+    </w:p>
+    <w:p>
+      <w:pPr>
+        <w:rPr>
+          <w:rFonts w:hint="eastAsia"/>
+        </w:rPr>
+      </w:pPr>
+      <w:r>
+        <w:t xml:space="preserve">      XSLT stylesheet, can be used with “as” attribute of XSLT </w:t>
+      </w:r>
+      <w:proofErr w:type="spellStart"/>
+      <w:proofErr w:type="gramStart"/>
+      <w:r>
+        <w:t>xsl:variable</w:t>
+      </w:r>
+      <w:proofErr w:type="spellEnd"/>
+      <w:proofErr w:type="gramEnd"/>
+      <w:r>
+        <w:t xml:space="preserve"> elements to enforce schema   </w:t>
+      </w:r>
+    </w:p>
+    <w:p>
+      <w:pPr>
+        <w:rPr>
+          <w:rFonts w:hint="eastAsia"/>
+        </w:rPr>
+      </w:pPr>
+      <w:r>
+        <w:t xml:space="preserve">      type constraints on </w:t>
+      </w:r>
+      <w:proofErr w:type="spellStart"/>
+      <w:proofErr w:type="gramStart"/>
+      <w:r>
+        <w:t>xsl:variable</w:t>
+      </w:r>
+      <w:proofErr w:type="spellEnd"/>
+      <w:proofErr w:type="gramEnd"/>
+      <w:r>
+        <w:t xml:space="preserve"> data </w:t>
+      </w:r>
+      <w:r>
+        <w:t>contents.</w:t>
+      </w:r>
+    </w:p>
+    <w:p>
+      <w:pPr>
+        <w:rPr>
+          <w:rFonts w:hint="eastAsia"/>
+        </w:rPr>
+      </w:pPr>
+    </w:p>
+    <w:p>
+      <w:pPr>
+        <w:rPr>
+          <w:rFonts w:hint="eastAsia"/>
+        </w:rPr>
+      </w:pPr>
+      <w:r>
+        <w:t>1.</w:t>
+      </w:r>
+      <w:r>
+        <w:t>9</w:t>
+      </w:r>
+      <w:r>
+        <w:t xml:space="preserve"> </w:t>
+      </w:r>
+      <w:proofErr w:type="spellStart"/>
+      <w:proofErr w:type="gramStart"/>
+      <w:r>
+        <w:t>xsl:variable</w:t>
+      </w:r>
+      <w:proofErr w:type="spellEnd"/>
+      <w:proofErr w:type="gramEnd"/>
+      <w:r>
+        <w:t xml:space="preserve"> instruction evaluation to node set instead of result tree fragment (RTF). This is a XSLT</w:t>
+      </w:r>
+    </w:p>
+    <w:p>
+      <w:pPr>
+        <w:rPr>
+          <w:rFonts w:hint="eastAsia"/>
+        </w:rPr>
+      </w:pPr>
+      <w:r>
+        <w:t xml:space="preserve">      spec change first introduced within XSLT 2.0 language, as compared to XSLT 1.0.</w:t>
+      </w:r>
+    </w:p>
+    <w:p>
+      <w:pPr>
+        <w:rPr>
+          <w:rFonts w:hint="eastAsia"/>
+        </w:rPr>
+      </w:pPr>
+    </w:p>
+    <w:p>
+      <w:pPr>
+        <w:rPr>
+          <w:rFonts w:hint="eastAsia"/>
+        </w:rPr>
+      </w:pPr>
+      <w:r>
+        <w:t>1.</w:t>
+      </w:r>
+      <w:r>
+        <w:t>10</w:t>
+      </w:r>
+      <w:r>
+        <w:t xml:space="preserve"> </w:t>
+      </w:r>
+      <w:r>
+        <w:t xml:space="preserve">The </w:t>
+      </w:r>
+      <w:r>
+        <w:t>s</w:t>
+      </w:r>
+      <w:r>
+        <w:t xml:space="preserve">equence type expression </w:t>
+      </w:r>
+      <w:r>
+        <w:t xml:space="preserve">"as" attribute on </w:t>
+      </w:r>
+      <w:r>
+        <w:t xml:space="preserve">XSLT </w:t>
+      </w:r>
+      <w:r>
+        <w:t xml:space="preserve">elements </w:t>
+      </w:r>
+      <w:proofErr w:type="spellStart"/>
+      <w:proofErr w:type="gramStart"/>
+      <w:r>
+        <w:t>xsl:variable</w:t>
+      </w:r>
+      <w:proofErr w:type="spellEnd"/>
+      <w:proofErr w:type="gramEnd"/>
+      <w:r>
+        <w:t xml:space="preserve">, </w:t>
+      </w:r>
+      <w:proofErr w:type="spellStart"/>
+      <w:r>
+        <w:t>xsl:template</w:t>
+      </w:r>
+      <w:proofErr w:type="spellEnd"/>
+      <w:r>
+        <w:t>,</w:t>
+      </w:r>
+      <w:r>
+        <w:t xml:space="preserve"> </w:t>
+      </w:r>
+    </w:p>
+    <w:p>
+      <w:pPr>
+        <w:rPr>
+          <w:rFonts w:hint="eastAsia"/>
+        </w:rPr>
+      </w:pPr>
+      <w:r>
+        <w:t xml:space="preserve">      </w:t>
+      </w:r>
+      <w:r>
+        <w:t xml:space="preserve">  </w:t>
+      </w:r>
+      <w:proofErr w:type="spellStart"/>
+      <w:proofErr w:type="gramStart"/>
+      <w:r>
+        <w:t>xs:function</w:t>
+      </w:r>
+      <w:proofErr w:type="spellEnd"/>
+      <w:proofErr w:type="gramEnd"/>
+      <w:r>
+        <w:t>,</w:t>
+      </w:r>
+      <w:r>
+        <w:t xml:space="preserve"> </w:t>
+      </w:r>
+      <w:proofErr w:type="spellStart"/>
+      <w:r>
+        <w:t>xsl:param</w:t>
+      </w:r>
+      <w:proofErr w:type="spellEnd"/>
+      <w:r>
+        <w:t xml:space="preserve">, </w:t>
+      </w:r>
+      <w:proofErr w:type="spellStart"/>
+      <w:r>
+        <w:t>xsl:with-param</w:t>
+      </w:r>
+      <w:proofErr w:type="spellEnd"/>
+      <w:r>
+        <w:t>.</w:t>
+      </w:r>
+    </w:p>
+    <w:p>
+      <w:pPr>
+        <w:rPr>
+          <w:rFonts w:hint="eastAsia"/>
+        </w:rPr>
+      </w:pPr>
+      <w:r>
+        <w:t xml:space="preserve">. </w:t>
+      </w:r>
+    </w:p>
+    <w:p>
+      <w:pPr>
+        <w:rPr>
+          <w:rFonts w:hint="eastAsia"/>
+        </w:rPr>
+      </w:pPr>
+      <w:r>
+        <w:t>1.1</w:t>
+      </w:r>
+      <w:r>
+        <w:t>1</w:t>
+      </w:r>
+      <w:r>
+        <w:t xml:space="preserve"> Function </w:t>
+      </w:r>
+      <w:proofErr w:type="gramStart"/>
+      <w:r>
+        <w:t>implementations :</w:t>
+      </w:r>
+      <w:proofErr w:type="gramEnd"/>
+      <w:r>
+        <w:t xml:space="preserve"> </w:t>
+      </w:r>
+      <w:proofErr w:type="spellStart"/>
+      <w:r>
+        <w:t>fn:current-grouping-key</w:t>
+      </w:r>
+      <w:proofErr w:type="spellEnd"/>
+      <w:r>
+        <w:t xml:space="preserve">, </w:t>
+      </w:r>
+      <w:proofErr w:type="spellStart"/>
+      <w:r>
+        <w:t>fn:current-group</w:t>
+      </w:r>
+      <w:proofErr w:type="spellEnd"/>
+      <w:r>
+        <w:t xml:space="preserve">, </w:t>
+      </w:r>
+      <w:proofErr w:type="spellStart"/>
+      <w:r>
+        <w:t>fn:regex-group</w:t>
+      </w:r>
+      <w:proofErr w:type="spellEnd"/>
+    </w:p>
+    <w:p>
+      <w:pPr>
+        <w:rPr>
+          <w:rFonts w:hint="eastAsia"/>
+        </w:rPr>
+      </w:pPr>
+    </w:p>
+    <w:p>
+      <w:pPr>
+        <w:rPr>
+          <w:rFonts w:hint="eastAsia"/>
           <w:b/>
           <w:bCs/>
         </w:rPr>
-        <w:t>(1) XSLT 3.0 features</w:t>
-      </w:r>
-    </w:p>
-    <w:p>
-      <w:pPr>
-        <w:rPr>
-          <w:rFonts w:hint="eastAsia"/>
-        </w:rPr>
-      </w:pPr>
-    </w:p>
-    <w:p>
-      <w:pPr>
-        <w:rPr>
-          <w:rFonts w:hint="eastAsia"/>
-        </w:rPr>
-      </w:pPr>
-      <w:r>
-        <w:t xml:space="preserve">XSLT 3.0 language home </w:t>
-      </w:r>
-      <w:proofErr w:type="gramStart"/>
-      <w:r>
-        <w:t>page :</w:t>
-      </w:r>
-      <w:proofErr w:type="gramEnd"/>
-      <w:r>
-        <w:t xml:space="preserve"> https://www.w3.org/TR/xslt-30/</w:t>
-      </w:r>
-    </w:p>
-    <w:p>
-      <w:pPr>
-        <w:rPr>
-          <w:rFonts w:hint="eastAsia"/>
-        </w:rPr>
-      </w:pPr>
-    </w:p>
-    <w:p>
-      <w:pPr>
-        <w:rPr>
-          <w:rFonts w:hint="eastAsia"/>
-        </w:rPr>
-      </w:pPr>
-      <w:r>
-        <w:t xml:space="preserve">1.1 </w:t>
-      </w:r>
-      <w:proofErr w:type="spellStart"/>
-      <w:proofErr w:type="gramStart"/>
-      <w:r>
-        <w:t>xsl:for</w:t>
-      </w:r>
-      <w:proofErr w:type="gramEnd"/>
-      <w:r>
-        <w:t>-each-group</w:t>
-      </w:r>
-      <w:proofErr w:type="spellEnd"/>
-      <w:r>
-        <w:t xml:space="preserve"> instruction</w:t>
-      </w:r>
-    </w:p>
-    <w:p>
-      <w:pPr>
-        <w:rPr>
-          <w:rFonts w:hint="eastAsia"/>
-        </w:rPr>
-      </w:pPr>
-    </w:p>
-    <w:p>
-      <w:pPr>
-        <w:rPr>
-          <w:rFonts w:hint="eastAsia"/>
-        </w:rPr>
-      </w:pPr>
-      <w:r>
-        <w:t xml:space="preserve">1.2 </w:t>
-      </w:r>
-      <w:proofErr w:type="spellStart"/>
-      <w:proofErr w:type="gramStart"/>
-      <w:r>
-        <w:t>xsl:analyze</w:t>
-      </w:r>
-      <w:proofErr w:type="gramEnd"/>
-      <w:r>
-        <w:t>-string</w:t>
-      </w:r>
-      <w:proofErr w:type="spellEnd"/>
-      <w:r>
-        <w:t xml:space="preserve"> instruction</w:t>
-      </w:r>
-    </w:p>
-    <w:p>
-      <w:pPr>
-        <w:rPr>
-          <w:rFonts w:hint="eastAsia"/>
-        </w:rPr>
-      </w:pPr>
-    </w:p>
-    <w:p>
-      <w:pPr>
-        <w:rPr>
-          <w:rFonts w:hint="eastAsia"/>
-        </w:rPr>
-      </w:pPr>
-      <w:r>
-        <w:t xml:space="preserve">1.3 </w:t>
-      </w:r>
-      <w:proofErr w:type="spellStart"/>
-      <w:proofErr w:type="gramStart"/>
-      <w:r>
-        <w:t>xsl:iterate</w:t>
-      </w:r>
-      <w:proofErr w:type="spellEnd"/>
-      <w:proofErr w:type="gramEnd"/>
-      <w:r>
-        <w:t xml:space="preserve"> instruction</w:t>
-      </w:r>
-    </w:p>
-    <w:p>
-      <w:pPr>
-        <w:rPr>
-          <w:rFonts w:hint="eastAsia"/>
-        </w:rPr>
-      </w:pPr>
-    </w:p>
-    <w:p>
-      <w:pPr>
-        <w:rPr>
-          <w:rFonts w:hint="eastAsia"/>
-        </w:rPr>
-      </w:pPr>
-      <w:r>
-        <w:t xml:space="preserve">1.4 </w:t>
-      </w:r>
-      <w:proofErr w:type="spellStart"/>
-      <w:proofErr w:type="gramStart"/>
-      <w:r>
-        <w:t>xsl:for</w:t>
-      </w:r>
-      <w:proofErr w:type="gramEnd"/>
-      <w:r>
-        <w:t>-each</w:t>
-      </w:r>
-      <w:proofErr w:type="spellEnd"/>
-      <w:r>
-        <w:t xml:space="preserve"> instruction implementation is modified, to handle few XSLT 3.0 requirements.</w:t>
-      </w:r>
-    </w:p>
-    <w:p>
-      <w:pPr>
-        <w:rPr>
-          <w:rFonts w:hint="eastAsia"/>
-        </w:rPr>
-      </w:pPr>
-    </w:p>
-    <w:p>
-      <w:pPr>
-        <w:rPr>
-          <w:rFonts w:hint="eastAsia"/>
-        </w:rPr>
-      </w:pPr>
-      <w:r>
-        <w:t xml:space="preserve">1.5 </w:t>
-      </w:r>
-      <w:proofErr w:type="spellStart"/>
-      <w:proofErr w:type="gramStart"/>
-      <w:r>
-        <w:t>xsl:function</w:t>
-      </w:r>
-      <w:proofErr w:type="spellEnd"/>
-      <w:proofErr w:type="gramEnd"/>
-      <w:r>
-        <w:t xml:space="preserve"> instruction</w:t>
-      </w:r>
-    </w:p>
-    <w:p>
-      <w:pPr>
-        <w:rPr>
-          <w:rFonts w:hint="eastAsia"/>
-        </w:rPr>
-      </w:pPr>
-    </w:p>
-    <w:p>
-      <w:pPr>
-        <w:rPr>
-          <w:rFonts w:hint="eastAsia"/>
-        </w:rPr>
-      </w:pPr>
-      <w:r>
-        <w:t xml:space="preserve">1.6 </w:t>
-      </w:r>
-      <w:proofErr w:type="spellStart"/>
-      <w:proofErr w:type="gramStart"/>
-      <w:r>
-        <w:t>xsl:sequence</w:t>
-      </w:r>
-      <w:proofErr w:type="spellEnd"/>
-      <w:proofErr w:type="gramEnd"/>
-      <w:r>
-        <w:t xml:space="preserve"> instruction</w:t>
-      </w:r>
-    </w:p>
-    <w:p>
-      <w:pPr>
-        <w:rPr>
-          <w:rFonts w:hint="eastAsia"/>
-        </w:rPr>
-      </w:pPr>
-    </w:p>
-    <w:p>
-      <w:pPr>
-        <w:rPr>
-          <w:rFonts w:hint="eastAsia"/>
-        </w:rPr>
-      </w:pPr>
-      <w:r>
-        <w:t xml:space="preserve">1.7 </w:t>
-      </w:r>
-      <w:proofErr w:type="spellStart"/>
-      <w:proofErr w:type="gramStart"/>
-      <w:r>
-        <w:t>xsl:attribute</w:t>
-      </w:r>
-      <w:proofErr w:type="spellEnd"/>
-      <w:proofErr w:type="gramEnd"/>
-      <w:r>
-        <w:t xml:space="preserve"> </w:t>
-      </w:r>
-      <w:r>
-        <w:t>element</w:t>
-      </w:r>
-      <w:r>
-        <w:t xml:space="preserve"> can now have "select" attribute as well</w:t>
-      </w:r>
-      <w:r>
-        <w:t xml:space="preserve"> in addition to mutually exclusive </w:t>
-      </w:r>
-    </w:p>
-    <w:p>
-      <w:pPr>
-        <w:rPr>
-          <w:rFonts w:hint="eastAsia"/>
-        </w:rPr>
-      </w:pPr>
-      <w:r>
-        <w:t xml:space="preserve">      child content as well, as specified by XSLT 3.0 spec.</w:t>
-      </w:r>
-    </w:p>
-    <w:p>
-      <w:pPr>
-        <w:rPr>
-          <w:rFonts w:hint="eastAsia"/>
-        </w:rPr>
-      </w:pPr>
-    </w:p>
-    <w:p>
-      <w:pPr>
-        <w:rPr>
-          <w:rFonts w:hint="eastAsia"/>
-        </w:rPr>
-      </w:pPr>
-      <w:r>
-        <w:t xml:space="preserve">1.8 </w:t>
-      </w:r>
-      <w:proofErr w:type="spellStart"/>
-      <w:proofErr w:type="gramStart"/>
-      <w:r>
-        <w:t>xsl:import</w:t>
-      </w:r>
-      <w:proofErr w:type="gramEnd"/>
-      <w:r>
-        <w:t>-schema</w:t>
-      </w:r>
-      <w:proofErr w:type="spellEnd"/>
-      <w:r>
-        <w:t xml:space="preserve"> instruction</w:t>
-      </w:r>
-    </w:p>
-    <w:p>
-      <w:pPr>
-        <w:rPr>
-          <w:rFonts w:hint="eastAsia"/>
-        </w:rPr>
-      </w:pPr>
-      <w:r>
-        <w:t xml:space="preserve">      </w:t>
-      </w:r>
-    </w:p>
-    <w:p>
-      <w:pPr>
-        <w:rPr>
-          <w:rFonts w:hint="eastAsia"/>
-        </w:rPr>
-      </w:pPr>
-      <w:r>
-        <w:t xml:space="preserve">      Currently, the XML Schema simple types imported via </w:t>
-      </w:r>
-      <w:proofErr w:type="spellStart"/>
-      <w:proofErr w:type="gramStart"/>
-      <w:r>
-        <w:t>xsl:import</w:t>
-      </w:r>
-      <w:proofErr w:type="gramEnd"/>
-      <w:r>
-        <w:t>-schema</w:t>
-      </w:r>
-      <w:proofErr w:type="spellEnd"/>
-      <w:r>
-        <w:t xml:space="preserve"> instruction within an </w:t>
-      </w:r>
-    </w:p>
-    <w:p>
-      <w:pPr>
-        <w:rPr>
-          <w:rFonts w:hint="eastAsia"/>
-        </w:rPr>
-      </w:pPr>
-      <w:r>
-        <w:t xml:space="preserve">      XSLT stylesheet, can be used with “as” attribute of XSLT </w:t>
-      </w:r>
-      <w:proofErr w:type="spellStart"/>
-      <w:proofErr w:type="gramStart"/>
-      <w:r>
-        <w:t>xsl:variable</w:t>
-      </w:r>
-      <w:proofErr w:type="spellEnd"/>
-      <w:proofErr w:type="gramEnd"/>
-      <w:r>
-        <w:t xml:space="preserve"> elements to enforce schema   </w:t>
-      </w:r>
-    </w:p>
-    <w:p>
-      <w:pPr>
-        <w:rPr>
-          <w:rFonts w:hint="eastAsia"/>
-        </w:rPr>
-      </w:pPr>
-      <w:r>
-        <w:t xml:space="preserve">      type constraints on </w:t>
-      </w:r>
-      <w:proofErr w:type="spellStart"/>
-      <w:proofErr w:type="gramStart"/>
-      <w:r>
-        <w:t>xsl:variable</w:t>
-      </w:r>
-      <w:proofErr w:type="spellEnd"/>
-      <w:proofErr w:type="gramEnd"/>
-      <w:r>
-        <w:t xml:space="preserve"> data </w:t>
-      </w:r>
-      <w:r>
-        <w:t>contents.</w:t>
-      </w:r>
-    </w:p>
-    <w:p>
-      <w:pPr>
-        <w:rPr>
-          <w:rFonts w:hint="eastAsia"/>
-        </w:rPr>
-      </w:pPr>
-    </w:p>
-    <w:p>
-      <w:pPr>
-        <w:rPr>
-          <w:rFonts w:hint="eastAsia"/>
-        </w:rPr>
-      </w:pPr>
-      <w:r>
-        <w:t>1.</w:t>
-      </w:r>
-      <w:r>
-        <w:t>9</w:t>
-      </w:r>
-      <w:r>
-        <w:t xml:space="preserve"> </w:t>
-      </w:r>
-      <w:proofErr w:type="spellStart"/>
-      <w:proofErr w:type="gramStart"/>
-      <w:r>
-        <w:t>xsl:variable</w:t>
-      </w:r>
-      <w:proofErr w:type="spellEnd"/>
-      <w:proofErr w:type="gramEnd"/>
-      <w:r>
-        <w:t xml:space="preserve"> instruction evaluation to node set instead of result tree fragment (RTF). This is a XSLT</w:t>
-      </w:r>
-    </w:p>
-    <w:p>
-      <w:pPr>
-        <w:rPr>
-          <w:rFonts w:hint="eastAsia"/>
-        </w:rPr>
-      </w:pPr>
-      <w:r>
-        <w:t xml:space="preserve">      spec change first introduced within XSLT 2.0 language, as compared to XSLT 1.0.</w:t>
-      </w:r>
-    </w:p>
-    <w:p>
-      <w:pPr>
-        <w:rPr>
-          <w:rFonts w:hint="eastAsia"/>
-        </w:rPr>
-      </w:pPr>
-    </w:p>
-    <w:p>
-      <w:pPr>
-        <w:rPr>
-          <w:rFonts w:hint="eastAsia"/>
-        </w:rPr>
-      </w:pPr>
-      <w:r>
-        <w:t>1.</w:t>
-      </w:r>
-      <w:r>
-        <w:t>10</w:t>
-      </w:r>
-      <w:r>
-        <w:t xml:space="preserve"> </w:t>
-      </w:r>
-      <w:r>
-        <w:t xml:space="preserve">The </w:t>
-      </w:r>
-      <w:r>
-        <w:t>s</w:t>
-      </w:r>
-      <w:r>
-        <w:t xml:space="preserve">equence type expression </w:t>
-      </w:r>
-      <w:r>
-        <w:t xml:space="preserve">"as" attribute on </w:t>
-      </w:r>
-      <w:r>
-        <w:t xml:space="preserve">XSLT </w:t>
-      </w:r>
-      <w:r>
-        <w:t xml:space="preserve">elements </w:t>
-      </w:r>
-      <w:proofErr w:type="spellStart"/>
-      <w:proofErr w:type="gramStart"/>
-      <w:r>
-        <w:t>xsl:variable</w:t>
-      </w:r>
-      <w:proofErr w:type="spellEnd"/>
-      <w:proofErr w:type="gramEnd"/>
-      <w:r>
-        <w:t xml:space="preserve">, </w:t>
-      </w:r>
-      <w:proofErr w:type="spellStart"/>
-      <w:r>
-        <w:t>xsl:template</w:t>
-      </w:r>
-      <w:proofErr w:type="spellEnd"/>
-      <w:r>
-        <w:t>,</w:t>
-      </w:r>
-      <w:r>
-        <w:t xml:space="preserve"> </w:t>
-      </w:r>
-    </w:p>
-    <w:p>
-      <w:pPr>
-        <w:rPr>
-          <w:rFonts w:hint="eastAsia"/>
-        </w:rPr>
-      </w:pPr>
-      <w:r>
-        <w:t xml:space="preserve">      </w:t>
-      </w:r>
-      <w:r>
-        <w:t xml:space="preserve">  </w:t>
-      </w:r>
-      <w:proofErr w:type="spellStart"/>
-      <w:proofErr w:type="gramStart"/>
-      <w:r>
-        <w:t>xs:function</w:t>
-      </w:r>
-      <w:proofErr w:type="spellEnd"/>
-      <w:proofErr w:type="gramEnd"/>
-      <w:r>
-        <w:t>,</w:t>
-      </w:r>
-      <w:r>
-        <w:t xml:space="preserve"> </w:t>
-      </w:r>
-      <w:proofErr w:type="spellStart"/>
-      <w:r>
-        <w:t>xsl:param</w:t>
-      </w:r>
-      <w:proofErr w:type="spellEnd"/>
-      <w:r>
-        <w:t xml:space="preserve">, </w:t>
-      </w:r>
-      <w:proofErr w:type="spellStart"/>
-      <w:r>
-        <w:t>xsl:with-param</w:t>
-      </w:r>
-      <w:proofErr w:type="spellEnd"/>
-      <w:r>
-        <w:t>.</w:t>
-      </w:r>
-    </w:p>
-    <w:p>
-      <w:pPr>
-        <w:rPr>
-          <w:rFonts w:hint="eastAsia"/>
-        </w:rPr>
-      </w:pPr>
-      <w:r>
-        <w:t xml:space="preserve">. </w:t>
-      </w:r>
-    </w:p>
-    <w:p>
-      <w:pPr>
-        <w:rPr>
-          <w:rFonts w:hint="eastAsia"/>
-        </w:rPr>
-      </w:pPr>
-      <w:r>
-        <w:t>1.1</w:t>
-      </w:r>
-      <w:r>
-        <w:t>1</w:t>
-      </w:r>
-      <w:r>
-        <w:t xml:space="preserve"> Function </w:t>
-      </w:r>
-      <w:proofErr w:type="gramStart"/>
-      <w:r>
-        <w:t>implementations :</w:t>
-      </w:r>
-      <w:proofErr w:type="gramEnd"/>
-      <w:r>
-        <w:t xml:space="preserve"> </w:t>
-      </w:r>
-      <w:proofErr w:type="spellStart"/>
-      <w:r>
-        <w:t>fn:current-grouping-key</w:t>
-      </w:r>
-      <w:proofErr w:type="spellEnd"/>
-      <w:r>
-        <w:t xml:space="preserve">, </w:t>
-      </w:r>
-      <w:proofErr w:type="spellStart"/>
-      <w:r>
-        <w:t>fn:current-group</w:t>
-      </w:r>
-      <w:proofErr w:type="spellEnd"/>
-      <w:r>
-        <w:t xml:space="preserve">, </w:t>
-      </w:r>
-      <w:proofErr w:type="spellStart"/>
-      <w:r>
-        <w:t>fn:regex-group</w:t>
-      </w:r>
-      <w:proofErr w:type="spellEnd"/>
-    </w:p>
-    <w:p>
-      <w:pPr>
-        <w:rPr>
-          <w:rFonts w:hint="eastAsia"/>
-        </w:rPr>
-      </w:pPr>
-    </w:p>
-    <w:p>
-      <w:pPr>
-        <w:rPr>
-          <w:rFonts w:hint="eastAsia"/>
+      </w:pPr>
+      <w:r>
+        <w:rPr>
           <w:b/>
           <w:bCs/>
         </w:rPr>
-      </w:pPr>
-      <w:r>
-        <w:rPr>
+        <w:t>(2) XPath 3.1 features</w:t>
+      </w:r>
+    </w:p>
+    <w:p>
+      <w:pPr>
+        <w:rPr>
+          <w:rFonts w:hint="eastAsia"/>
+        </w:rPr>
+      </w:pPr>
+    </w:p>
+    <w:p>
+      <w:pPr>
+        <w:rPr>
+          <w:rFonts w:hint="eastAsia"/>
+        </w:rPr>
+      </w:pPr>
+      <w:r>
+        <w:t xml:space="preserve">XPath 3.1 language home </w:t>
+      </w:r>
+      <w:proofErr w:type="gramStart"/>
+      <w:r>
+        <w:t>page :</w:t>
+      </w:r>
+      <w:proofErr w:type="gramEnd"/>
+      <w:r>
+        <w:t xml:space="preserve"> https://www.w3.org/TR/xpath-31/</w:t>
+      </w:r>
+    </w:p>
+    <w:p>
+      <w:pPr>
+        <w:rPr>
+          <w:rFonts w:hint="eastAsia"/>
+        </w:rPr>
+      </w:pPr>
+    </w:p>
+    <w:p>
+      <w:pPr>
+        <w:rPr>
+          <w:rFonts w:hint="eastAsia"/>
+        </w:rPr>
+      </w:pPr>
+      <w:r>
+        <w:t>2.1 Range "to" expression</w:t>
+      </w:r>
+    </w:p>
+    <w:p>
+      <w:pPr>
+        <w:rPr>
+          <w:rFonts w:hint="eastAsia"/>
+        </w:rPr>
+      </w:pPr>
+    </w:p>
+    <w:p>
+      <w:pPr>
+        <w:rPr>
+          <w:rFonts w:hint="eastAsia"/>
+        </w:rPr>
+      </w:pPr>
+      <w:r>
+        <w:t xml:space="preserve">2.1 Value comparison operators eq, ne, </w:t>
+      </w:r>
+      <w:proofErr w:type="spellStart"/>
+      <w:r>
+        <w:t>lt</w:t>
+      </w:r>
+      <w:proofErr w:type="spellEnd"/>
+      <w:r>
+        <w:t xml:space="preserve">, le, </w:t>
+      </w:r>
+      <w:proofErr w:type="spellStart"/>
+      <w:r>
+        <w:t>gt</w:t>
+      </w:r>
+      <w:proofErr w:type="spellEnd"/>
+      <w:r>
+        <w:t xml:space="preserve">, </w:t>
+      </w:r>
+      <w:proofErr w:type="spellStart"/>
+      <w:r>
+        <w:t>ge</w:t>
+      </w:r>
+      <w:proofErr w:type="spellEnd"/>
+    </w:p>
+    <w:p>
+      <w:pPr>
+        <w:rPr>
+          <w:rFonts w:hint="eastAsia"/>
+        </w:rPr>
+      </w:pPr>
+    </w:p>
+    <w:p>
+      <w:pPr>
+        <w:rPr>
+          <w:rFonts w:hint="eastAsia"/>
+        </w:rPr>
+      </w:pPr>
+      <w:r>
+        <w:t>2.3 Function item "inline function expression"</w:t>
+      </w:r>
+    </w:p>
+    <w:p>
+      <w:pPr>
+        <w:rPr>
+          <w:rFonts w:hint="eastAsia"/>
+        </w:rPr>
+      </w:pPr>
+    </w:p>
+    <w:p>
+      <w:pPr>
+        <w:rPr>
+          <w:rFonts w:hint="eastAsia"/>
+        </w:rPr>
+      </w:pPr>
+      <w:r>
+        <w:t>2.4 Dynamic function calls</w:t>
+      </w:r>
+    </w:p>
+    <w:p>
+      <w:pPr>
+        <w:rPr>
+          <w:rFonts w:hint="eastAsia"/>
+        </w:rPr>
+      </w:pPr>
+    </w:p>
+    <w:p>
+      <w:pPr>
+        <w:rPr>
+          <w:rFonts w:hint="eastAsia"/>
+        </w:rPr>
+      </w:pPr>
+      <w:r>
+        <w:t>2.5 "if" expression</w:t>
+      </w:r>
+    </w:p>
+    <w:p>
+      <w:pPr>
+        <w:rPr>
+          <w:rFonts w:hint="eastAsia"/>
+        </w:rPr>
+      </w:pPr>
+    </w:p>
+    <w:p>
+      <w:pPr>
+        <w:rPr>
+          <w:rFonts w:hint="eastAsia"/>
+        </w:rPr>
+      </w:pPr>
+      <w:r>
+        <w:t>2.6 "for" expression</w:t>
+      </w:r>
+    </w:p>
+    <w:p>
+      <w:pPr>
+        <w:rPr>
+          <w:rFonts w:hint="eastAsia"/>
+        </w:rPr>
+      </w:pPr>
+    </w:p>
+    <w:p>
+      <w:pPr>
+        <w:rPr>
+          <w:rFonts w:hint="eastAsia"/>
+        </w:rPr>
+      </w:pPr>
+      <w:r>
+        <w:t>2.7 Quantified expressions 'some', 'every'</w:t>
+      </w:r>
+    </w:p>
+    <w:p>
+      <w:pPr>
+        <w:rPr>
+          <w:rFonts w:hint="eastAsia"/>
+        </w:rPr>
+      </w:pPr>
+    </w:p>
+    <w:p>
+      <w:pPr>
+        <w:rPr>
+          <w:rFonts w:hint="eastAsia"/>
+        </w:rPr>
+      </w:pPr>
+      <w:r>
+        <w:t>2.8 "let" expression</w:t>
+      </w:r>
+    </w:p>
+    <w:p>
+      <w:pPr>
+        <w:rPr>
+          <w:rFonts w:hint="eastAsia"/>
+        </w:rPr>
+      </w:pPr>
+    </w:p>
+    <w:p>
+      <w:pPr>
+        <w:rPr>
+          <w:rFonts w:hint="eastAsia"/>
+        </w:rPr>
+      </w:pPr>
+      <w:r>
+        <w:t>2.9 Sequence constructor expression, using comma operator</w:t>
+      </w:r>
+    </w:p>
+    <w:p>
+      <w:pPr>
+        <w:rPr>
+          <w:rFonts w:hint="eastAsia"/>
+        </w:rPr>
+      </w:pPr>
+    </w:p>
+    <w:p>
+      <w:pPr>
+        <w:rPr>
+          <w:rFonts w:hint="eastAsia"/>
+        </w:rPr>
+      </w:pPr>
+      <w:r>
+        <w:t>Fo</w:t>
+      </w:r>
+      <w:r>
+        <w:t xml:space="preserve">r </w:t>
+      </w:r>
+      <w:proofErr w:type="spellStart"/>
+      <w:r>
+        <w:t>e.g</w:t>
+      </w:r>
+      <w:proofErr w:type="spellEnd"/>
+      <w:r>
+        <w:t xml:space="preserve">, XPath expressions like (1, 2, 3) etc. </w:t>
+      </w:r>
+    </w:p>
+    <w:p>
+      <w:pPr>
+        <w:rPr>
+          <w:rFonts w:hint="eastAsia"/>
+        </w:rPr>
+      </w:pPr>
+    </w:p>
+    <w:p>
+      <w:pPr>
+        <w:rPr>
+          <w:rFonts w:hint="eastAsia"/>
+        </w:rPr>
+      </w:pPr>
+      <w:r>
+        <w:t>2.10 String concatenation operator "||"</w:t>
+      </w:r>
+    </w:p>
+    <w:p>
+      <w:pPr>
+        <w:rPr>
+          <w:rFonts w:hint="eastAsia"/>
+        </w:rPr>
+      </w:pPr>
+    </w:p>
+    <w:p>
+      <w:pPr>
+        <w:rPr>
+          <w:rFonts w:hint="eastAsia"/>
+        </w:rPr>
+      </w:pPr>
+      <w:r>
+        <w:t>2.11 Node comparison operators "is", "&lt;&lt;", "&gt;&gt;"</w:t>
+      </w:r>
+    </w:p>
+    <w:p>
+      <w:pPr>
+        <w:rPr>
+          <w:rFonts w:hint="eastAsia"/>
+        </w:rPr>
+      </w:pPr>
+    </w:p>
+    <w:p>
+      <w:pPr>
+        <w:rPr>
+          <w:rFonts w:hint="eastAsia"/>
+        </w:rPr>
+      </w:pPr>
+      <w:r>
+        <w:t>2.12 Simple map operator '!'</w:t>
+      </w:r>
+    </w:p>
+    <w:p>
+      <w:pPr>
+        <w:rPr>
+          <w:rFonts w:hint="eastAsia"/>
+        </w:rPr>
+      </w:pPr>
+    </w:p>
+    <w:p>
+      <w:pPr>
+        <w:rPr>
+          <w:rFonts w:hint="eastAsia"/>
+        </w:rPr>
+      </w:pPr>
+      <w:r>
+        <w:t>2.13 'instance of' expression</w:t>
+      </w:r>
+    </w:p>
+    <w:p>
+      <w:pPr>
+        <w:rPr>
+          <w:rFonts w:hint="eastAsia"/>
+        </w:rPr>
+      </w:pPr>
+    </w:p>
+    <w:p>
+      <w:pPr>
+        <w:rPr>
+          <w:rFonts w:hint="eastAsia"/>
+        </w:rPr>
+      </w:pPr>
+      <w:r>
+        <w:t>2.14 Implementation of various new XML Schema data types</w:t>
+      </w:r>
+      <w:r>
+        <w:t xml:space="preserve"> </w:t>
+      </w:r>
+      <w:r>
+        <w:t xml:space="preserve">for use within XSLT 3.0 stylesheets and XPath 3.1 expressions. </w:t>
+      </w:r>
+      <w:r>
+        <w:t>Implementation of, XPath constructor function calls for supported XML Schema data types.</w:t>
+      </w:r>
+    </w:p>
+    <w:p>
+      <w:pPr>
+        <w:rPr>
+          <w:rFonts w:hint="eastAsia"/>
+        </w:rPr>
+      </w:pPr>
+    </w:p>
+    <w:p>
+      <w:pPr>
+        <w:rPr>
+          <w:rFonts w:hint="eastAsia"/>
+        </w:rPr>
+      </w:pPr>
+      <w:r>
+        <w:t xml:space="preserve">Currently, following XML Schema data types are supported, for this </w:t>
+      </w:r>
+      <w:proofErr w:type="gramStart"/>
+      <w:r>
+        <w:t>work :</w:t>
+      </w:r>
+      <w:proofErr w:type="gramEnd"/>
+      <w:r>
+        <w:t xml:space="preserve"> </w:t>
+      </w:r>
+      <w:proofErr w:type="spellStart"/>
+      <w:r>
+        <w:t>xs:boolean</w:t>
+      </w:r>
+      <w:proofErr w:type="spellEnd"/>
+      <w:r>
+        <w:t xml:space="preserve">, </w:t>
+      </w:r>
+      <w:proofErr w:type="spellStart"/>
+      <w:r>
+        <w:t>xs:string</w:t>
+      </w:r>
+      <w:proofErr w:type="spellEnd"/>
+      <w:r>
+        <w:t>,</w:t>
+      </w:r>
+      <w:r>
+        <w:t xml:space="preserve"> </w:t>
+      </w:r>
+      <w:proofErr w:type="spellStart"/>
+      <w:r>
+        <w:t>xs:normalizedString</w:t>
+      </w:r>
+      <w:proofErr w:type="spellEnd"/>
+      <w:r>
+        <w:t xml:space="preserve">, </w:t>
+      </w:r>
+      <w:proofErr w:type="spellStart"/>
+      <w:r>
+        <w:t>xs:token</w:t>
+      </w:r>
+      <w:proofErr w:type="spellEnd"/>
+      <w:r>
+        <w:t>,</w:t>
+      </w:r>
+      <w:r>
+        <w:t xml:space="preserve"> </w:t>
+      </w:r>
+      <w:proofErr w:type="spellStart"/>
+      <w:r>
+        <w:t>xs:date</w:t>
+      </w:r>
+      <w:proofErr w:type="spellEnd"/>
+      <w:r>
+        <w:t xml:space="preserve">, </w:t>
+      </w:r>
+      <w:proofErr w:type="spellStart"/>
+      <w:r>
+        <w:t>xs:dateTime</w:t>
+      </w:r>
+      <w:proofErr w:type="spellEnd"/>
+      <w:r>
+        <w:t>,</w:t>
+      </w:r>
+      <w:r>
+        <w:t xml:space="preserve"> </w:t>
+      </w:r>
+      <w:proofErr w:type="spellStart"/>
+      <w:r>
+        <w:t>xs:duration</w:t>
+      </w:r>
+      <w:proofErr w:type="spellEnd"/>
+      <w:r>
+        <w:t xml:space="preserve">, </w:t>
+      </w:r>
+      <w:proofErr w:type="spellStart"/>
+      <w:r>
+        <w:t>xs:dayTimeDuration</w:t>
+      </w:r>
+      <w:proofErr w:type="spellEnd"/>
+      <w:r>
+        <w:t>,</w:t>
+      </w:r>
+      <w:r>
+        <w:t xml:space="preserve"> </w:t>
+      </w:r>
+      <w:proofErr w:type="spellStart"/>
+      <w:r>
+        <w:t>xs:yearMonthDuration</w:t>
+      </w:r>
+      <w:proofErr w:type="spellEnd"/>
+      <w:r>
+        <w:t xml:space="preserve">, </w:t>
+      </w:r>
+      <w:proofErr w:type="spellStart"/>
+      <w:r>
+        <w:t>xs:time</w:t>
+      </w:r>
+      <w:proofErr w:type="spellEnd"/>
+      <w:r>
+        <w:t xml:space="preserve">, </w:t>
+      </w:r>
+      <w:proofErr w:type="spellStart"/>
+      <w:r>
+        <w:t>xs:decimal</w:t>
+      </w:r>
+      <w:proofErr w:type="spellEnd"/>
+      <w:r>
+        <w:t xml:space="preserve">, </w:t>
+      </w:r>
+      <w:proofErr w:type="spellStart"/>
+      <w:r>
+        <w:t>xs:double</w:t>
+      </w:r>
+      <w:proofErr w:type="spellEnd"/>
+      <w:r>
+        <w:t>,</w:t>
+      </w:r>
+      <w:r>
+        <w:t xml:space="preserve"> </w:t>
+      </w:r>
+      <w:proofErr w:type="spellStart"/>
+      <w:r>
+        <w:t>xs:float</w:t>
+      </w:r>
+      <w:proofErr w:type="spellEnd"/>
+      <w:r>
+        <w:t xml:space="preserve">, </w:t>
+      </w:r>
+      <w:proofErr w:type="spellStart"/>
+      <w:r>
+        <w:t>xs:int</w:t>
+      </w:r>
+      <w:proofErr w:type="spellEnd"/>
+      <w:r>
+        <w:t>,</w:t>
+      </w:r>
+      <w:r>
+        <w:t xml:space="preserve"> </w:t>
+      </w:r>
+      <w:proofErr w:type="spellStart"/>
+      <w:r>
+        <w:t>xs:integer</w:t>
+      </w:r>
+      <w:proofErr w:type="spellEnd"/>
+      <w:r>
+        <w:t xml:space="preserve">, </w:t>
+      </w:r>
+      <w:proofErr w:type="spellStart"/>
+      <w:r>
+        <w:t>xs:long</w:t>
+      </w:r>
+      <w:proofErr w:type="spellEnd"/>
+      <w:r>
+        <w:t>.</w:t>
+      </w:r>
+    </w:p>
+    <w:p>
+      <w:pPr>
+        <w:rPr>
+          <w:rFonts w:hint="eastAsia"/>
+        </w:rPr>
+      </w:pPr>
+    </w:p>
+    <w:p>
+      <w:pPr>
+        <w:rPr>
+          <w:rFonts w:hint="eastAsia"/>
+        </w:rPr>
+      </w:pPr>
+      <w:r>
+        <w:t>2.15 Collation support</w:t>
+      </w:r>
+    </w:p>
+    <w:p>
+      <w:pPr>
+        <w:rPr>
+          <w:rFonts w:hint="eastAsia"/>
+        </w:rPr>
+      </w:pPr>
+    </w:p>
+    <w:p>
+      <w:pPr>
+        <w:rPr>
+          <w:rFonts w:hint="eastAsia"/>
+        </w:rPr>
+      </w:pPr>
+      <w:r>
+        <w:t>As specified by XPath 3.1 F&amp;O spec, following collation implementations are supported,</w:t>
+      </w:r>
+    </w:p>
+    <w:p>
+      <w:pPr>
+        <w:rPr>
+          <w:rFonts w:hint="eastAsia"/>
+        </w:rPr>
+      </w:pPr>
+    </w:p>
+    <w:p>
+      <w:pPr>
+        <w:rPr>
+          <w:rFonts w:hint="eastAsia"/>
+        </w:rPr>
+      </w:pPr>
+      <w:r>
+        <w:t xml:space="preserve">1) </w:t>
+      </w:r>
+      <w:r>
+        <w:rPr>
+          <w:color w:val="000000"/>
+        </w:rPr>
+        <w:t>The Unicode Codepoint Collation</w:t>
+      </w:r>
+    </w:p>
+    <w:p>
+      <w:pPr>
+        <w:rPr>
+          <w:rFonts w:hint="eastAsia"/>
+          <w:color w:val="000000"/>
+        </w:rPr>
+      </w:pPr>
+    </w:p>
+    <w:p>
+      <w:pPr>
+        <w:rPr>
+          <w:rFonts w:hint="eastAsia"/>
+        </w:rPr>
+      </w:pPr>
+      <w:r>
+        <w:t xml:space="preserve">2) </w:t>
+      </w:r>
+      <w:r>
+        <w:rPr>
+          <w:color w:val="000000"/>
+        </w:rPr>
+        <w:t>The Unicode Collation Algorithm</w:t>
+      </w:r>
+    </w:p>
+    <w:p>
+      <w:pPr>
+        <w:rPr>
+          <w:rFonts w:hint="eastAsia"/>
+          <w:color w:val="000000"/>
+        </w:rPr>
+      </w:pPr>
+    </w:p>
+    <w:p>
+      <w:pPr>
+        <w:rPr>
+          <w:rFonts w:hint="eastAsia"/>
+        </w:rPr>
+      </w:pPr>
+      <w:r>
+        <w:rPr>
+          <w:color w:val="000000"/>
+        </w:rPr>
+        <w:t xml:space="preserve">Support for following collation </w:t>
+      </w:r>
+      <w:proofErr w:type="spellStart"/>
+      <w:r>
+        <w:rPr>
+          <w:color w:val="000000"/>
+        </w:rPr>
+        <w:t>uri</w:t>
+      </w:r>
+      <w:proofErr w:type="spellEnd"/>
+      <w:r>
+        <w:rPr>
+          <w:color w:val="000000"/>
+        </w:rPr>
+        <w:t xml:space="preserve"> query parameters is </w:t>
+      </w:r>
+      <w:proofErr w:type="gramStart"/>
+      <w:r>
+        <w:rPr>
+          <w:color w:val="000000"/>
+        </w:rPr>
+        <w:t>available :</w:t>
+      </w:r>
+      <w:proofErr w:type="gramEnd"/>
+      <w:r>
+        <w:rPr>
+          <w:color w:val="000000"/>
+        </w:rPr>
+        <w:t xml:space="preserve"> 'fallback', 'lang', 'strength'</w:t>
+      </w:r>
+    </w:p>
+    <w:p>
+      <w:pPr>
+        <w:rPr>
+          <w:rFonts w:hint="eastAsia"/>
+          <w:color w:val="000000"/>
+        </w:rPr>
+      </w:pPr>
+    </w:p>
+    <w:p>
+      <w:pPr>
+        <w:rPr>
+          <w:rFonts w:hint="eastAsia"/>
+        </w:rPr>
+      </w:pPr>
+      <w:r>
+        <w:rPr>
+          <w:color w:val="000000"/>
+        </w:rPr>
+        <w:t xml:space="preserve">For the collation’s query “lang” parameter, all languages as supported by Java’s Locale class are available within </w:t>
+      </w:r>
+      <w:proofErr w:type="spellStart"/>
+      <w:r>
+        <w:rPr>
+          <w:color w:val="000000"/>
+        </w:rPr>
+        <w:t>XalanJ’s</w:t>
+      </w:r>
+      <w:proofErr w:type="spellEnd"/>
+      <w:r>
+        <w:rPr>
+          <w:color w:val="000000"/>
+        </w:rPr>
+        <w:t xml:space="preserve"> XSLT 3.0 implementation (ref, https://docs.oracle.com/javase/8/docs/api/java/util/Locale.html).</w:t>
+      </w:r>
+    </w:p>
+    <w:p>
+      <w:pPr>
+        <w:rPr>
+          <w:rFonts w:hint="eastAsia"/>
+          <w:color w:val="000000"/>
+        </w:rPr>
+      </w:pPr>
+    </w:p>
+    <w:p>
+      <w:pPr>
+        <w:rPr>
+          <w:rFonts w:hint="eastAsia"/>
+        </w:rPr>
+      </w:pPr>
+      <w:r>
+        <w:rPr>
+          <w:color w:val="000000"/>
+        </w:rPr>
+        <w:t xml:space="preserve">For the collation’s query “strength” parameter, following values are </w:t>
+      </w:r>
+      <w:proofErr w:type="gramStart"/>
+      <w:r>
+        <w:rPr>
+          <w:color w:val="000000"/>
+        </w:rPr>
+        <w:t>supported :</w:t>
+      </w:r>
+      <w:proofErr w:type="gramEnd"/>
+      <w:r>
+        <w:rPr>
+          <w:color w:val="000000"/>
+        </w:rPr>
+        <w:t xml:space="preserve"> 'primary', 'secondary', 'tertiary', 'identical'.   </w:t>
+      </w:r>
+    </w:p>
+    <w:p>
+      <w:pPr>
+        <w:rPr>
+          <w:rFonts w:hint="eastAsia"/>
+          <w:color w:val="000000"/>
+        </w:rPr>
+      </w:pPr>
+    </w:p>
+    <w:p>
+      <w:pPr>
+        <w:rPr>
+          <w:rFonts w:hint="eastAsia"/>
+        </w:rPr>
+      </w:pPr>
+      <w:r>
+        <w:t xml:space="preserve">3) </w:t>
+      </w:r>
+      <w:r>
+        <w:rPr>
+          <w:color w:val="000000"/>
+        </w:rPr>
+        <w:t>The HTML ASCII Case-Insensitive Collation</w:t>
+      </w:r>
+      <w:r>
+        <w:t xml:space="preserve"> </w:t>
+      </w:r>
+    </w:p>
+    <w:p>
+      <w:pPr>
+        <w:rPr>
+          <w:rFonts w:hint="eastAsia"/>
+        </w:rPr>
+      </w:pPr>
+    </w:p>
+    <w:p>
+      <w:pPr>
+        <w:rPr>
+          <w:rFonts w:hint="eastAsia"/>
+        </w:rPr>
+      </w:pPr>
+      <w:r>
+        <w:t>2.16 Sequence type expressions</w:t>
+      </w:r>
+    </w:p>
+    <w:p>
+      <w:pPr>
+        <w:rPr>
+          <w:rFonts w:hint="eastAsia"/>
+        </w:rPr>
+      </w:pPr>
+    </w:p>
+    <w:p>
+      <w:pPr>
+        <w:rPr>
+          <w:rFonts w:hint="eastAsia"/>
           <w:b/>
           <w:bCs/>
         </w:rPr>
-        <w:t>(2) XPath 3.1 features</w:t>
-      </w:r>
-    </w:p>
-    <w:p>
-      <w:pPr>
-        <w:rPr>
-          <w:rFonts w:hint="eastAsia"/>
-        </w:rPr>
-      </w:pPr>
-    </w:p>
-    <w:p>
-      <w:pPr>
-        <w:rPr>
-          <w:rFonts w:hint="eastAsia"/>
-        </w:rPr>
-      </w:pPr>
-      <w:r>
-        <w:t xml:space="preserve">XPath 3.1 language home </w:t>
-      </w:r>
-      <w:proofErr w:type="gramStart"/>
-      <w:r>
-        <w:t>page :</w:t>
-      </w:r>
-      <w:proofErr w:type="gramEnd"/>
-      <w:r>
-        <w:t xml:space="preserve"> https://www.w3.org/TR/xpath-31/</w:t>
-      </w:r>
-    </w:p>
-    <w:p>
-      <w:pPr>
-        <w:rPr>
-          <w:rFonts w:hint="eastAsia"/>
-        </w:rPr>
-      </w:pPr>
-    </w:p>
-    <w:p>
-      <w:pPr>
-        <w:rPr>
-          <w:rFonts w:hint="eastAsia"/>
-        </w:rPr>
-      </w:pPr>
-      <w:r>
-        <w:t>2.1 Range "to" expression</w:t>
-      </w:r>
-    </w:p>
-    <w:p>
-      <w:pPr>
-        <w:rPr>
-          <w:rFonts w:hint="eastAsia"/>
-        </w:rPr>
-      </w:pPr>
-    </w:p>
-    <w:p>
-      <w:pPr>
-        <w:rPr>
-          <w:rFonts w:hint="eastAsia"/>
-        </w:rPr>
-      </w:pPr>
-      <w:r>
-        <w:t xml:space="preserve">2.1 Value comparison operators eq, ne, </w:t>
-      </w:r>
-      <w:proofErr w:type="spellStart"/>
-      <w:r>
-        <w:t>lt</w:t>
-      </w:r>
-      <w:proofErr w:type="spellEnd"/>
-      <w:r>
-        <w:t xml:space="preserve">, le, </w:t>
-      </w:r>
-      <w:proofErr w:type="spellStart"/>
-      <w:r>
-        <w:t>gt</w:t>
-      </w:r>
-      <w:proofErr w:type="spellEnd"/>
-      <w:r>
-        <w:t xml:space="preserve">, </w:t>
-      </w:r>
-      <w:proofErr w:type="spellStart"/>
-      <w:r>
-        <w:t>ge</w:t>
-      </w:r>
-      <w:proofErr w:type="spellEnd"/>
-    </w:p>
-    <w:p>
-      <w:pPr>
-        <w:rPr>
-          <w:rFonts w:hint="eastAsia"/>
-        </w:rPr>
-      </w:pPr>
-    </w:p>
-    <w:p>
-      <w:pPr>
-        <w:rPr>
-          <w:rFonts w:hint="eastAsia"/>
-        </w:rPr>
-      </w:pPr>
-      <w:r>
-        <w:t>2.3 Function item "inline function expression"</w:t>
-      </w:r>
-    </w:p>
-    <w:p>
-      <w:pPr>
-        <w:rPr>
-          <w:rFonts w:hint="eastAsia"/>
-        </w:rPr>
-      </w:pPr>
-    </w:p>
-    <w:p>
-      <w:pPr>
-        <w:rPr>
-          <w:rFonts w:hint="eastAsia"/>
-        </w:rPr>
-      </w:pPr>
-      <w:r>
-        <w:t>2.4 Dynamic function calls</w:t>
-      </w:r>
-    </w:p>
-    <w:p>
-      <w:pPr>
-        <w:rPr>
-          <w:rFonts w:hint="eastAsia"/>
-        </w:rPr>
-      </w:pPr>
-    </w:p>
-    <w:p>
-      <w:pPr>
-        <w:rPr>
-          <w:rFonts w:hint="eastAsia"/>
-        </w:rPr>
-      </w:pPr>
-      <w:r>
-        <w:t>2.5 "if" expression</w:t>
-      </w:r>
-    </w:p>
-    <w:p>
-      <w:pPr>
-        <w:rPr>
-          <w:rFonts w:hint="eastAsia"/>
-        </w:rPr>
-      </w:pPr>
-    </w:p>
-    <w:p>
-      <w:pPr>
-        <w:rPr>
-          <w:rFonts w:hint="eastAsia"/>
-        </w:rPr>
-      </w:pPr>
-      <w:r>
-        <w:t>2.6 "for" expression</w:t>
-      </w:r>
-    </w:p>
-    <w:p>
-      <w:pPr>
-        <w:rPr>
-          <w:rFonts w:hint="eastAsia"/>
-        </w:rPr>
-      </w:pPr>
-    </w:p>
-    <w:p>
-      <w:pPr>
-        <w:rPr>
-          <w:rFonts w:hint="eastAsia"/>
-        </w:rPr>
-      </w:pPr>
-      <w:r>
-        <w:t>2.7 Quantified expressions 'some', 'every'</w:t>
-      </w:r>
-    </w:p>
-    <w:p>
-      <w:pPr>
-        <w:rPr>
-          <w:rFonts w:hint="eastAsia"/>
-        </w:rPr>
-      </w:pPr>
-    </w:p>
-    <w:p>
-      <w:pPr>
-        <w:rPr>
-          <w:rFonts w:hint="eastAsia"/>
-        </w:rPr>
-      </w:pPr>
-      <w:r>
-        <w:t>2.8 "let" expression</w:t>
-      </w:r>
-    </w:p>
-    <w:p>
-      <w:pPr>
-        <w:rPr>
-          <w:rFonts w:hint="eastAsia"/>
-        </w:rPr>
-      </w:pPr>
-    </w:p>
-    <w:p>
-      <w:pPr>
-        <w:rPr>
-          <w:rFonts w:hint="eastAsia"/>
-        </w:rPr>
-      </w:pPr>
-      <w:r>
-        <w:t>2.9 Sequence constructor expression, using comma operator</w:t>
-      </w:r>
-    </w:p>
-    <w:p>
-      <w:pPr>
-        <w:rPr>
-          <w:rFonts w:hint="eastAsia"/>
-        </w:rPr>
-      </w:pPr>
-    </w:p>
-    <w:p>
-      <w:pPr>
-        <w:rPr>
-          <w:rFonts w:hint="eastAsia"/>
-        </w:rPr>
-      </w:pPr>
-      <w:r>
-        <w:t>Fo</w:t>
-      </w:r>
-      <w:r>
-        <w:t xml:space="preserve">r </w:t>
-      </w:r>
-      <w:proofErr w:type="spellStart"/>
-      <w:r>
-        <w:t>e.g</w:t>
-      </w:r>
-      <w:proofErr w:type="spellEnd"/>
-      <w:r>
-        <w:t xml:space="preserve">, XPath expressions like (1, 2, 3) etc. </w:t>
-      </w:r>
-    </w:p>
-    <w:p>
-      <w:pPr>
-        <w:rPr>
-          <w:rFonts w:hint="eastAsia"/>
-        </w:rPr>
-      </w:pPr>
-    </w:p>
-    <w:p>
-      <w:pPr>
-        <w:rPr>
-          <w:rFonts w:hint="eastAsia"/>
-        </w:rPr>
-      </w:pPr>
-      <w:r>
-        <w:t>2.10 String concatenation operator "||"</w:t>
-      </w:r>
-    </w:p>
-    <w:p>
-      <w:pPr>
-        <w:rPr>
-          <w:rFonts w:hint="eastAsia"/>
-        </w:rPr>
-      </w:pPr>
-    </w:p>
-    <w:p>
-      <w:pPr>
-        <w:rPr>
-          <w:rFonts w:hint="eastAsia"/>
-        </w:rPr>
-      </w:pPr>
-      <w:r>
-        <w:t>2.11 Node comparison operators "is", "&lt;&lt;", "&gt;&gt;"</w:t>
-      </w:r>
-    </w:p>
-    <w:p>
-      <w:pPr>
-        <w:rPr>
-          <w:rFonts w:hint="eastAsia"/>
-        </w:rPr>
-      </w:pPr>
-    </w:p>
-    <w:p>
-      <w:pPr>
-        <w:rPr>
-          <w:rFonts w:hint="eastAsia"/>
-        </w:rPr>
-      </w:pPr>
-      <w:r>
-        <w:t>2.12 Simple map operator '!'</w:t>
-      </w:r>
-    </w:p>
-    <w:p>
-      <w:pPr>
-        <w:rPr>
-          <w:rFonts w:hint="eastAsia"/>
-        </w:rPr>
-      </w:pPr>
-    </w:p>
-    <w:p>
-      <w:pPr>
-        <w:rPr>
-          <w:rFonts w:hint="eastAsia"/>
-        </w:rPr>
-      </w:pPr>
-      <w:r>
-        <w:t>2.13 'instance of' expression</w:t>
-      </w:r>
-    </w:p>
-    <w:p>
-      <w:pPr>
-        <w:rPr>
-          <w:rFonts w:hint="eastAsia"/>
-        </w:rPr>
-      </w:pPr>
-    </w:p>
-    <w:p>
-      <w:pPr>
-        <w:rPr>
-          <w:rFonts w:hint="eastAsia"/>
-        </w:rPr>
-      </w:pPr>
-      <w:r>
-        <w:t>2.14 Implementation of various new XML Schema data types</w:t>
-      </w:r>
-      <w:r>
-        <w:t xml:space="preserve"> </w:t>
-      </w:r>
-      <w:r>
-        <w:t xml:space="preserve">for use within XSLT 3.0 stylesheets and XPath 3.1 expressions. </w:t>
-      </w:r>
-      <w:r>
-        <w:t>Implementation of, XPath constructor function calls for supported XML Schema data types.</w:t>
-      </w:r>
-    </w:p>
-    <w:p>
-      <w:pPr>
-        <w:rPr>
-          <w:rFonts w:hint="eastAsia"/>
-        </w:rPr>
-      </w:pPr>
-    </w:p>
-    <w:p>
-      <w:pPr>
-        <w:rPr>
-          <w:rFonts w:hint="eastAsia"/>
-        </w:rPr>
-      </w:pPr>
-      <w:r>
-        <w:t xml:space="preserve">Currently, following XML Schema data types are supported, for this </w:t>
-      </w:r>
-      <w:proofErr w:type="gramStart"/>
-      <w:r>
-        <w:t>work :</w:t>
-      </w:r>
-      <w:proofErr w:type="gramEnd"/>
-      <w:r>
-        <w:t xml:space="preserve"> </w:t>
-      </w:r>
-      <w:proofErr w:type="spellStart"/>
-      <w:r>
-        <w:t>xs:boolean</w:t>
-      </w:r>
-      <w:proofErr w:type="spellEnd"/>
-      <w:r>
-        <w:t xml:space="preserve">, </w:t>
-      </w:r>
-      <w:proofErr w:type="spellStart"/>
-      <w:r>
-        <w:t>xs:string</w:t>
-      </w:r>
-      <w:proofErr w:type="spellEnd"/>
-      <w:r>
-        <w:t>,</w:t>
-      </w:r>
-      <w:r>
-        <w:t xml:space="preserve"> </w:t>
-      </w:r>
-      <w:proofErr w:type="spellStart"/>
-      <w:r>
-        <w:t>xs:normalizedString</w:t>
-      </w:r>
-      <w:proofErr w:type="spellEnd"/>
-      <w:r>
-        <w:t xml:space="preserve">, </w:t>
-      </w:r>
-      <w:proofErr w:type="spellStart"/>
-      <w:r>
-        <w:t>xs:token</w:t>
-      </w:r>
-      <w:proofErr w:type="spellEnd"/>
-      <w:r>
-        <w:t>,</w:t>
-      </w:r>
-      <w:r>
-        <w:t xml:space="preserve"> </w:t>
-      </w:r>
-      <w:proofErr w:type="spellStart"/>
-      <w:r>
-        <w:t>xs:date</w:t>
-      </w:r>
-      <w:proofErr w:type="spellEnd"/>
-      <w:r>
-        <w:t xml:space="preserve">, </w:t>
-      </w:r>
-      <w:proofErr w:type="spellStart"/>
-      <w:r>
-        <w:t>xs:dateTime</w:t>
-      </w:r>
-      <w:proofErr w:type="spellEnd"/>
-      <w:r>
-        <w:t>,</w:t>
-      </w:r>
-      <w:r>
-        <w:t xml:space="preserve"> </w:t>
-      </w:r>
-      <w:proofErr w:type="spellStart"/>
-      <w:r>
-        <w:t>xs:duration</w:t>
-      </w:r>
-      <w:proofErr w:type="spellEnd"/>
-      <w:r>
-        <w:t xml:space="preserve">, </w:t>
-      </w:r>
-      <w:proofErr w:type="spellStart"/>
-      <w:r>
-        <w:t>xs:dayTimeDuration</w:t>
-      </w:r>
-      <w:proofErr w:type="spellEnd"/>
-      <w:r>
-        <w:t>,</w:t>
-      </w:r>
-      <w:r>
-        <w:t xml:space="preserve"> </w:t>
-      </w:r>
-      <w:proofErr w:type="spellStart"/>
-      <w:r>
-        <w:t>xs:yearMonthDuration</w:t>
-      </w:r>
-      <w:proofErr w:type="spellEnd"/>
-      <w:r>
-        <w:t xml:space="preserve">, </w:t>
-      </w:r>
-      <w:proofErr w:type="spellStart"/>
-      <w:r>
-        <w:t>xs:time</w:t>
-      </w:r>
-      <w:proofErr w:type="spellEnd"/>
-      <w:r>
-        <w:t xml:space="preserve">, </w:t>
-      </w:r>
-      <w:proofErr w:type="spellStart"/>
-      <w:r>
-        <w:t>xs:decimal</w:t>
-      </w:r>
-      <w:proofErr w:type="spellEnd"/>
-      <w:r>
-        <w:t xml:space="preserve">, </w:t>
-      </w:r>
-      <w:proofErr w:type="spellStart"/>
-      <w:r>
-        <w:t>xs:double</w:t>
-      </w:r>
-      <w:proofErr w:type="spellEnd"/>
-      <w:r>
-        <w:t>,</w:t>
-      </w:r>
-      <w:r>
-        <w:t xml:space="preserve"> </w:t>
-      </w:r>
-      <w:proofErr w:type="spellStart"/>
-      <w:r>
-        <w:t>xs:float</w:t>
-      </w:r>
-      <w:proofErr w:type="spellEnd"/>
-      <w:r>
-        <w:t xml:space="preserve">, </w:t>
-      </w:r>
-      <w:proofErr w:type="spellStart"/>
-      <w:r>
-        <w:t>xs:int</w:t>
-      </w:r>
-      <w:proofErr w:type="spellEnd"/>
-      <w:r>
-        <w:t>,</w:t>
-      </w:r>
-      <w:r>
-        <w:t xml:space="preserve"> </w:t>
-      </w:r>
-      <w:proofErr w:type="spellStart"/>
-      <w:r>
-        <w:t>xs:integer</w:t>
-      </w:r>
-      <w:proofErr w:type="spellEnd"/>
-      <w:r>
-        <w:t xml:space="preserve">, </w:t>
-      </w:r>
-      <w:proofErr w:type="spellStart"/>
-      <w:r>
-        <w:t>xs:long</w:t>
-      </w:r>
-      <w:proofErr w:type="spellEnd"/>
-      <w:r>
-        <w:t>.</w:t>
-      </w:r>
-    </w:p>
-    <w:p>
-      <w:pPr>
-        <w:rPr>
-          <w:rFonts w:hint="eastAsia"/>
-        </w:rPr>
-      </w:pPr>
-    </w:p>
-    <w:p>
-      <w:pPr>
-        <w:rPr>
-          <w:rFonts w:hint="eastAsia"/>
-        </w:rPr>
-      </w:pPr>
-      <w:r>
-        <w:t>2.15 Collation support</w:t>
-      </w:r>
-    </w:p>
-    <w:p>
-      <w:pPr>
-        <w:rPr>
-          <w:rFonts w:hint="eastAsia"/>
-        </w:rPr>
-      </w:pPr>
-    </w:p>
-    <w:p>
-      <w:pPr>
-        <w:rPr>
-          <w:rFonts w:hint="eastAsia"/>
-        </w:rPr>
-      </w:pPr>
-      <w:r>
-        <w:t>As specified by XPath 3.1 F&amp;O spec, following collation implementations are supported,</w:t>
-      </w:r>
-    </w:p>
-    <w:p>
-      <w:pPr>
-        <w:rPr>
-          <w:rFonts w:hint="eastAsia"/>
-        </w:rPr>
-      </w:pPr>
-    </w:p>
-    <w:p>
-      <w:pPr>
-        <w:rPr>
-          <w:rFonts w:hint="eastAsia"/>
-        </w:rPr>
-      </w:pPr>
-      <w:r>
-        <w:t xml:space="preserve">1) </w:t>
-      </w:r>
-      <w:r>
-        <w:rPr>
-          <w:color w:val="000000"/>
-        </w:rPr>
-        <w:t>The Unicode Codepoint Collation</w:t>
-      </w:r>
-    </w:p>
-    <w:p>
-      <w:pPr>
-        <w:rPr>
-          <w:rFonts w:hint="eastAsia"/>
-          <w:color w:val="000000"/>
-        </w:rPr>
-      </w:pPr>
-    </w:p>
-    <w:p>
-      <w:pPr>
-        <w:rPr>
-          <w:rFonts w:hint="eastAsia"/>
-        </w:rPr>
-      </w:pPr>
-      <w:r>
-        <w:t xml:space="preserve">2) </w:t>
-      </w:r>
-      <w:r>
-        <w:rPr>
-          <w:color w:val="000000"/>
-        </w:rPr>
-        <w:t>The Unicode Collation Algorithm</w:t>
-      </w:r>
-    </w:p>
-    <w:p>
-      <w:pPr>
-        <w:rPr>
-          <w:rFonts w:hint="eastAsia"/>
-          <w:color w:val="000000"/>
-        </w:rPr>
-      </w:pPr>
-    </w:p>
-    <w:p>
-      <w:pPr>
-        <w:rPr>
-          <w:rFonts w:hint="eastAsia"/>
-        </w:rPr>
-      </w:pPr>
-      <w:r>
-        <w:rPr>
-          <w:color w:val="000000"/>
-        </w:rPr>
-        <w:t xml:space="preserve">Support for following collation </w:t>
-      </w:r>
-      <w:proofErr w:type="spellStart"/>
-      <w:r>
-        <w:rPr>
-          <w:color w:val="000000"/>
-        </w:rPr>
-        <w:t>uri</w:t>
-      </w:r>
-      <w:proofErr w:type="spellEnd"/>
-      <w:r>
-        <w:rPr>
-          <w:color w:val="000000"/>
-        </w:rPr>
-        <w:t xml:space="preserve"> query parameters is </w:t>
-      </w:r>
-      <w:proofErr w:type="gramStart"/>
-      <w:r>
-        <w:rPr>
-          <w:color w:val="000000"/>
-        </w:rPr>
-        <w:t>available :</w:t>
-      </w:r>
-      <w:proofErr w:type="gramEnd"/>
-      <w:r>
-        <w:rPr>
-          <w:color w:val="000000"/>
-        </w:rPr>
-        <w:t xml:space="preserve"> 'fallback', 'lang', 'strength'</w:t>
-      </w:r>
-    </w:p>
-    <w:p>
-      <w:pPr>
-        <w:rPr>
-          <w:rFonts w:hint="eastAsia"/>
-          <w:color w:val="000000"/>
-        </w:rPr>
-      </w:pPr>
-    </w:p>
-    <w:p>
-      <w:pPr>
-        <w:rPr>
-          <w:rFonts w:hint="eastAsia"/>
-        </w:rPr>
-      </w:pPr>
-      <w:r>
-        <w:rPr>
-          <w:color w:val="000000"/>
-        </w:rPr>
-        <w:t xml:space="preserve">For the collation’s query “lang” parameter, all languages as supported by Java’s Locale class are available within </w:t>
-      </w:r>
-      <w:proofErr w:type="spellStart"/>
-      <w:r>
-        <w:rPr>
-          <w:color w:val="000000"/>
-        </w:rPr>
-        <w:t>XalanJ’s</w:t>
-      </w:r>
-      <w:proofErr w:type="spellEnd"/>
-      <w:r>
-        <w:rPr>
-          <w:color w:val="000000"/>
-        </w:rPr>
-        <w:t xml:space="preserve"> XSLT 3.0 implementation (ref, https://docs.oracle.com/javase/8/docs/api/java/util/Locale.html).</w:t>
-      </w:r>
-    </w:p>
-    <w:p>
-      <w:pPr>
-        <w:rPr>
-          <w:rFonts w:hint="eastAsia"/>
-          <w:color w:val="000000"/>
-        </w:rPr>
-      </w:pPr>
-    </w:p>
-    <w:p>
-      <w:pPr>
-        <w:rPr>
-          <w:rFonts w:hint="eastAsia"/>
-        </w:rPr>
-      </w:pPr>
-      <w:r>
-        <w:rPr>
-          <w:color w:val="000000"/>
-        </w:rPr>
-        <w:t xml:space="preserve">For the collation’s query “strength” parameter, following values are </w:t>
-      </w:r>
-      <w:proofErr w:type="gramStart"/>
-      <w:r>
-        <w:rPr>
-          <w:color w:val="000000"/>
-        </w:rPr>
-        <w:t>supported :</w:t>
-      </w:r>
-      <w:proofErr w:type="gramEnd"/>
-      <w:r>
-        <w:rPr>
-          <w:color w:val="000000"/>
-        </w:rPr>
-        <w:t xml:space="preserve"> 'primary', 'secondary', 'tertiary', 'identical'.   </w:t>
-      </w:r>
-    </w:p>
-    <w:p>
-      <w:pPr>
-        <w:rPr>
-          <w:rFonts w:hint="eastAsia"/>
-          <w:color w:val="000000"/>
-        </w:rPr>
-      </w:pPr>
-    </w:p>
-    <w:p>
-      <w:pPr>
-        <w:rPr>
-          <w:rFonts w:hint="eastAsia"/>
-        </w:rPr>
-      </w:pPr>
-      <w:r>
-        <w:t xml:space="preserve">3) </w:t>
-      </w:r>
-      <w:r>
-        <w:rPr>
-          <w:color w:val="000000"/>
-        </w:rPr>
-        <w:t>The HTML ASCII Case-Insensitive Collation</w:t>
-      </w:r>
-      <w:r>
-        <w:t xml:space="preserve"> </w:t>
-      </w:r>
-    </w:p>
-    <w:p>
-      <w:pPr>
-        <w:rPr>
-          <w:rFonts w:hint="eastAsia"/>
-        </w:rPr>
-      </w:pPr>
-    </w:p>
-    <w:p>
-      <w:pPr>
-        <w:rPr>
-          <w:rFonts w:hint="eastAsia"/>
-        </w:rPr>
-      </w:pPr>
-      <w:r>
-        <w:t>2.16 Sequence type expressions</w:t>
-      </w:r>
-    </w:p>
-    <w:p>
-      <w:pPr>
-        <w:rPr>
-          <w:rFonts w:hint="eastAsia"/>
-        </w:rPr>
-      </w:pPr>
-    </w:p>
-    <w:p>
-      <w:pPr>
-        <w:rPr>
-          <w:rFonts w:hint="eastAsia"/>
+      </w:pPr>
+      <w:r>
+        <w:rPr>
           <w:b/>
           <w:bCs/>
         </w:rPr>
-      </w:pPr>
-      <w:r>
-        <w:rPr>
-          <w:b/>
-          <w:bCs/>
-        </w:rPr>
         <w:t>(3) XPath 3.1 functions</w:t>
       </w:r>
     </w:p>
@@ -2131,6 +2124,12 @@
         <w:t>-equal</w:t>
       </w:r>
       <w:proofErr w:type="spellEnd"/>
+      <w:r>
+        <w:t xml:space="preserve">                  </w:t>
+      </w:r>
+      <w:r>
+        <w:t>(with support for collation argument)</w:t>
+      </w:r>
     </w:p>
     <w:p>
       <w:pPr>
@@ -2458,6 +2457,11 @@
       <w:proofErr w:type="spellEnd"/>
     </w:p>
     <w:p>
+      <w:pPr>
+        <w:rPr>
+          <w:rFonts w:hint="eastAsia"/>
+        </w:rPr>
+      </w:pPr>
       <w:proofErr w:type="spellStart"/>
       <w:proofErr w:type="gramStart"/>
       <w:r>
@@ -2469,8 +2473,19 @@
       </w:r>
       <w:proofErr w:type="spellEnd"/>
     </w:p>
-    <w:p/>
-    <w:p>
+    <w:p>
+      <w:pPr>
+        <w:rPr>
+          <w:rFonts w:hint="eastAsia"/>
+        </w:rPr>
+      </w:pPr>
+    </w:p>
+    <w:p>
+      <w:pPr>
+        <w:rPr>
+          <w:rFonts w:hint="eastAsia"/>
+        </w:rPr>
+      </w:pPr>
       <w:r>
         <w:t xml:space="preserve">3.9 Constructing </w:t>
       </w:r>
@@ -2485,8 +2500,19 @@
         <w:t xml:space="preserve"> value</w:t>
       </w:r>
     </w:p>
-    <w:p/>
-    <w:p>
+    <w:p>
+      <w:pPr>
+        <w:rPr>
+          <w:rFonts w:hint="eastAsia"/>
+        </w:rPr>
+      </w:pPr>
+    </w:p>
+    <w:p>
+      <w:pPr>
+        <w:rPr>
+          <w:rFonts w:hint="eastAsia"/>
+        </w:rPr>
+      </w:pPr>
       <w:proofErr w:type="spellStart"/>
       <w:proofErr w:type="gramStart"/>
       <w:r>
@@ -2498,8 +2524,19 @@
       <w:proofErr w:type="spellEnd"/>
       <w:proofErr w:type="gramEnd"/>
     </w:p>
-    <w:p/>
-    <w:p>
+    <w:p>
+      <w:pPr>
+        <w:rPr>
+          <w:rFonts w:hint="eastAsia"/>
+        </w:rPr>
+      </w:pPr>
+    </w:p>
+    <w:p>
+      <w:pPr>
+        <w:rPr>
+          <w:rFonts w:hint="eastAsia"/>
+        </w:rPr>
+      </w:pPr>
       <w:r>
         <w:t>3.</w:t>
       </w:r>
@@ -2507,13 +2544,16 @@
         <w:t>10</w:t>
       </w:r>
       <w:r>
-        <w:t xml:space="preserve"> Component extraction functions on d</w:t>
-      </w:r>
-      <w:r>
-        <w:t>ates and times</w:t>
-      </w:r>
-    </w:p>
-    <w:p/>
+        <w:t xml:space="preserve"> Component extraction functions on dates and times</w:t>
+      </w:r>
+    </w:p>
+    <w:p>
+      <w:pPr>
+        <w:rPr>
+          <w:rFonts w:hint="eastAsia"/>
+        </w:rPr>
+      </w:pPr>
+    </w:p>
     <w:p>
       <w:pPr>
         <w:rPr>
@@ -3370,10 +3410,34 @@
         </w:rPr>
       </w:pPr>
     </w:p>
-    <w:p/>
-    <w:p/>
-    <w:p/>
-    <w:p/>
+    <w:p>
+      <w:pPr>
+        <w:rPr>
+          <w:rFonts w:hint="eastAsia"/>
+        </w:rPr>
+      </w:pPr>
+    </w:p>
+    <w:p>
+      <w:pPr>
+        <w:rPr>
+          <w:rFonts w:hint="eastAsia"/>
+        </w:rPr>
+      </w:pPr>
+    </w:p>
+    <w:p>
+      <w:pPr>
+        <w:rPr>
+          <w:rFonts w:hint="eastAsia"/>
+        </w:rPr>
+      </w:pPr>
+    </w:p>
+    <w:p>
+      <w:pPr>
+        <w:rPr>
+          <w:rFonts w:hint="eastAsia"/>
+        </w:rPr>
+      </w:pPr>
+    </w:p>
     <w:p>
       <w:pPr>
         <w:rPr>

</xml_diff>

<commit_message>
committing latest updates to, xalanj xsl3 documentation files
</commit_message>
<xml_diff>
--- a/xalan-j/xsl3/xalanj_xslt3.0_implementation_status.docx
+++ b/xalan-j/xsl3/xalanj_xslt3.0_implementation_status.docx
@@ -22,94 +22,128 @@
           <w:b/>
           <w:bCs/>
         </w:rPr>
-        <w:t>*** XalanJ, XSL 3.0 family of languages (XSLT 3.0, XPath 3.1, XPath 3.1 F&amp;O [functions and operators]) implementation status, as on 202</w:t>
-      </w:r>
+        <w:t xml:space="preserve">*** </w:t>
+      </w:r>
+      <w:proofErr w:type="spellStart"/>
       <w:r>
         <w:rPr>
           <w:b/>
           <w:bCs/>
         </w:rPr>
-        <w:t>4</w:t>
-      </w:r>
+        <w:t>XalanJ</w:t>
+      </w:r>
+      <w:proofErr w:type="spellEnd"/>
       <w:r>
         <w:rPr>
           <w:b/>
           <w:bCs/>
         </w:rPr>
-        <w:t>-</w:t>
+        <w:t>, XSL 3.0 family of languages (XSLT 3.0, XPath 3.1, XPath 3.1 F&amp;O [functions and operators]) implementation status, as on 202</w:t>
       </w:r>
       <w:r>
         <w:rPr>
           <w:b/>
           <w:bCs/>
         </w:rPr>
-        <w:t>0</w:t>
+        <w:t>4</w:t>
       </w:r>
       <w:r>
         <w:rPr>
           <w:b/>
           <w:bCs/>
         </w:rPr>
-        <w:t>2</w:t>
+        <w:t>-</w:t>
       </w:r>
       <w:r>
         <w:rPr>
           <w:b/>
           <w:bCs/>
         </w:rPr>
-        <w:t>-</w:t>
+        <w:t>0</w:t>
       </w:r>
       <w:r>
         <w:rPr>
           <w:b/>
           <w:bCs/>
         </w:rPr>
-        <w:t>0</w:t>
+        <w:t>2</w:t>
       </w:r>
       <w:r>
         <w:rPr>
           <w:b/>
           <w:bCs/>
         </w:rPr>
-        <w:t>5</w:t>
+        <w:t>-</w:t>
       </w:r>
       <w:r>
         <w:rPr>
           <w:b/>
           <w:bCs/>
         </w:rPr>
-        <w:t xml:space="preserve"> ***</w:t>
-      </w:r>
-    </w:p>
-    <w:p>
-      <w:pPr>
-        <w:rPr>
-          <w:rFonts w:hint="eastAsia"/>
-        </w:rPr>
-      </w:pPr>
-    </w:p>
-    <w:p>
-      <w:pPr>
-        <w:jc w:val="center"/>
-        <w:rPr>
-          <w:rFonts w:hint="eastAsia"/>
+        <w:t>11</w:t>
+      </w:r>
+      <w:r>
+        <w:rPr>
           <w:b/>
           <w:bCs/>
         </w:rPr>
-      </w:pPr>
-      <w:r>
-        <w:rPr>
+        <w:t xml:space="preserve"> ***</w:t>
+      </w:r>
+    </w:p>
+    <w:p>
+      <w:pPr>
+        <w:rPr>
+          <w:rFonts w:hint="eastAsia"/>
+        </w:rPr>
+      </w:pPr>
+    </w:p>
+    <w:p>
+      <w:pPr>
+        <w:jc w:val="center"/>
+        <w:rPr>
+          <w:rFonts w:hint="eastAsia"/>
           <w:b/>
           <w:bCs/>
         </w:rPr>
-        <w:t xml:space="preserve">Author : </w:t>
-      </w:r>
+      </w:pPr>
+      <w:proofErr w:type="gramStart"/>
       <w:r>
         <w:rPr>
           <w:b/>
           <w:bCs/>
         </w:rPr>
-        <w:t>Apache XalanJ team</w:t>
+        <w:t>Author :</w:t>
+      </w:r>
+      <w:proofErr w:type="gramEnd"/>
+      <w:r>
+        <w:rPr>
+          <w:b/>
+          <w:bCs/>
+        </w:rPr>
+        <w:t xml:space="preserve"> </w:t>
+      </w:r>
+      <w:r>
+        <w:rPr>
+          <w:b/>
+          <w:bCs/>
+        </w:rPr>
+        <w:t xml:space="preserve">Apache </w:t>
+      </w:r>
+      <w:proofErr w:type="spellStart"/>
+      <w:r>
+        <w:rPr>
+          <w:b/>
+          <w:bCs/>
+        </w:rPr>
+        <w:t>XalanJ</w:t>
+      </w:r>
+      <w:proofErr w:type="spellEnd"/>
+      <w:r>
+        <w:rPr>
+          <w:b/>
+          <w:bCs/>
+        </w:rPr>
+        <w:t xml:space="preserve"> team</w:t>
       </w:r>
     </w:p>
     <w:p>
@@ -155,7 +189,23 @@
         </w:rPr>
       </w:pPr>
       <w:r>
-        <w:t xml:space="preserve">Following are details of "XalanJ, XSL 3.0 family of languages" features, whose working implementation is available on XalanJ </w:t>
+        <w:t>Following are details of "</w:t>
+      </w:r>
+      <w:proofErr w:type="spellStart"/>
+      <w:r>
+        <w:t>XalanJ</w:t>
+      </w:r>
+      <w:proofErr w:type="spellEnd"/>
+      <w:r>
+        <w:t xml:space="preserve">, XSL 3.0 family of languages" features, whose working implementation is available on </w:t>
+      </w:r>
+      <w:proofErr w:type="spellStart"/>
+      <w:r>
+        <w:t>XalanJ</w:t>
+      </w:r>
+      <w:proofErr w:type="spellEnd"/>
+      <w:r>
+        <w:t xml:space="preserve"> </w:t>
       </w:r>
       <w:r>
         <w:t xml:space="preserve">XSLT 3.0 </w:t>
@@ -227,7 +277,15 @@
         </w:rPr>
       </w:pPr>
       <w:r>
-        <w:t>XSLT 3.0 language home page : https://www.w3.org/TR/xslt-30/</w:t>
+        <w:t xml:space="preserve">XSLT 3.0 language home </w:t>
+      </w:r>
+      <w:proofErr w:type="gramStart"/>
+      <w:r>
+        <w:t>page :</w:t>
+      </w:r>
+      <w:proofErr w:type="gramEnd"/>
+      <w:r>
+        <w:t xml:space="preserve"> https://www.w3.org/TR/xslt-30/</w:t>
       </w:r>
     </w:p>
     <w:p>
@@ -249,8 +307,18 @@
           <w:rFonts w:hint="eastAsia"/>
         </w:rPr>
       </w:pPr>
-      <w:r>
-        <w:t>xsl:for-each-group instruction</w:t>
+      <w:proofErr w:type="spellStart"/>
+      <w:proofErr w:type="gramStart"/>
+      <w:r>
+        <w:t>xsl:for</w:t>
+      </w:r>
+      <w:proofErr w:type="gramEnd"/>
+      <w:r>
+        <w:t>-each-group</w:t>
+      </w:r>
+      <w:proofErr w:type="spellEnd"/>
+      <w:r>
+        <w:t xml:space="preserve"> instruction</w:t>
       </w:r>
     </w:p>
     <w:p>
@@ -272,8 +340,18 @@
           <w:rFonts w:hint="eastAsia"/>
         </w:rPr>
       </w:pPr>
-      <w:r>
-        <w:t>xsl:analyze-string instruction</w:t>
+      <w:proofErr w:type="spellStart"/>
+      <w:proofErr w:type="gramStart"/>
+      <w:r>
+        <w:t>xsl:analyze</w:t>
+      </w:r>
+      <w:proofErr w:type="gramEnd"/>
+      <w:r>
+        <w:t>-string</w:t>
+      </w:r>
+      <w:proofErr w:type="spellEnd"/>
+      <w:r>
+        <w:t xml:space="preserve"> instruction</w:t>
       </w:r>
     </w:p>
     <w:p>
@@ -295,8 +373,15 @@
           <w:rFonts w:hint="eastAsia"/>
         </w:rPr>
       </w:pPr>
-      <w:r>
-        <w:t>xsl:iterate instruction</w:t>
+      <w:proofErr w:type="spellStart"/>
+      <w:proofErr w:type="gramStart"/>
+      <w:r>
+        <w:t>xsl:iterate</w:t>
+      </w:r>
+      <w:proofErr w:type="spellEnd"/>
+      <w:proofErr w:type="gramEnd"/>
+      <w:r>
+        <w:t xml:space="preserve"> instruction</w:t>
       </w:r>
     </w:p>
     <w:p>
@@ -318,8 +403,18 @@
           <w:rFonts w:hint="eastAsia"/>
         </w:rPr>
       </w:pPr>
-      <w:r>
-        <w:t>xsl:for-each instruction implementation is modified, to handle few XSLT 3.0 requirements.</w:t>
+      <w:proofErr w:type="spellStart"/>
+      <w:proofErr w:type="gramStart"/>
+      <w:r>
+        <w:t>xsl:for</w:t>
+      </w:r>
+      <w:proofErr w:type="gramEnd"/>
+      <w:r>
+        <w:t>-each</w:t>
+      </w:r>
+      <w:proofErr w:type="spellEnd"/>
+      <w:r>
+        <w:t xml:space="preserve"> instruction implementation is modified, to handle few XSLT 3.0 requirements.</w:t>
       </w:r>
     </w:p>
     <w:p>
@@ -341,8 +436,15 @@
           <w:rFonts w:hint="eastAsia"/>
         </w:rPr>
       </w:pPr>
-      <w:r>
-        <w:t>xsl:function instruction</w:t>
+      <w:proofErr w:type="spellStart"/>
+      <w:proofErr w:type="gramStart"/>
+      <w:r>
+        <w:t>xsl:function</w:t>
+      </w:r>
+      <w:proofErr w:type="spellEnd"/>
+      <w:proofErr w:type="gramEnd"/>
+      <w:r>
+        <w:t xml:space="preserve"> instruction</w:t>
       </w:r>
     </w:p>
     <w:p>
@@ -367,8 +469,15 @@
           <w:rFonts w:hint="eastAsia"/>
         </w:rPr>
       </w:pPr>
-      <w:r>
-        <w:t>xsl:sequence instruction</w:t>
+      <w:proofErr w:type="spellStart"/>
+      <w:proofErr w:type="gramStart"/>
+      <w:r>
+        <w:t>xsl:sequence</w:t>
+      </w:r>
+      <w:proofErr w:type="spellEnd"/>
+      <w:proofErr w:type="gramEnd"/>
+      <w:r>
+        <w:t xml:space="preserve"> instruction</w:t>
       </w:r>
     </w:p>
     <w:p>
@@ -390,8 +499,15 @@
           <w:rFonts w:hint="eastAsia"/>
         </w:rPr>
       </w:pPr>
-      <w:r>
-        <w:t xml:space="preserve">xsl:attribute </w:t>
+      <w:proofErr w:type="spellStart"/>
+      <w:proofErr w:type="gramStart"/>
+      <w:r>
+        <w:t>xsl:attribute</w:t>
+      </w:r>
+      <w:proofErr w:type="spellEnd"/>
+      <w:proofErr w:type="gramEnd"/>
+      <w:r>
+        <w:t xml:space="preserve"> </w:t>
       </w:r>
       <w:r>
         <w:t>element</w:t>
@@ -432,8 +548,18 @@
           <w:rFonts w:hint="eastAsia"/>
         </w:rPr>
       </w:pPr>
-      <w:r>
-        <w:t>xsl:import-schema instruction</w:t>
+      <w:proofErr w:type="spellStart"/>
+      <w:proofErr w:type="gramStart"/>
+      <w:r>
+        <w:t>xsl:import</w:t>
+      </w:r>
+      <w:proofErr w:type="gramEnd"/>
+      <w:r>
+        <w:t>-schema</w:t>
+      </w:r>
+      <w:proofErr w:type="spellEnd"/>
+      <w:r>
+        <w:t xml:space="preserve"> instruction</w:t>
       </w:r>
     </w:p>
     <w:p>
@@ -453,28 +579,58 @@
         </w:rPr>
       </w:pPr>
       <w:r>
-        <w:t xml:space="preserve">      Currently, the XML Schema simple types imported via xsl:import-schema instruction within an </w:t>
-      </w:r>
-    </w:p>
-    <w:p>
-      <w:pPr>
-        <w:rPr>
-          <w:rFonts w:hint="eastAsia"/>
-        </w:rPr>
-      </w:pPr>
-      <w:r>
-        <w:t xml:space="preserve">      XSLT stylesheet, can be used with “as” attribute of XSLT xsl:variable elements to enforce schema   </w:t>
-      </w:r>
-    </w:p>
-    <w:p>
-      <w:pPr>
-        <w:rPr>
-          <w:rFonts w:hint="eastAsia"/>
-        </w:rPr>
-      </w:pPr>
-      <w:r>
-        <w:t xml:space="preserve">      type constraints on xsl:variable</w:t>
-      </w:r>
+        <w:t xml:space="preserve">      Currently, the XML Schema simple types imported via </w:t>
+      </w:r>
+      <w:proofErr w:type="spellStart"/>
+      <w:proofErr w:type="gramStart"/>
+      <w:r>
+        <w:t>xsl:import</w:t>
+      </w:r>
+      <w:proofErr w:type="gramEnd"/>
+      <w:r>
+        <w:t>-schema</w:t>
+      </w:r>
+      <w:proofErr w:type="spellEnd"/>
+      <w:r>
+        <w:t xml:space="preserve"> instruction within an </w:t>
+      </w:r>
+    </w:p>
+    <w:p>
+      <w:pPr>
+        <w:rPr>
+          <w:rFonts w:hint="eastAsia"/>
+        </w:rPr>
+      </w:pPr>
+      <w:r>
+        <w:t xml:space="preserve">      XSLT stylesheet, can be used with “as” attribute of XSLT </w:t>
+      </w:r>
+      <w:proofErr w:type="spellStart"/>
+      <w:proofErr w:type="gramStart"/>
+      <w:r>
+        <w:t>xsl:variable</w:t>
+      </w:r>
+      <w:proofErr w:type="spellEnd"/>
+      <w:proofErr w:type="gramEnd"/>
+      <w:r>
+        <w:t xml:space="preserve"> elements to enforce schema   </w:t>
+      </w:r>
+    </w:p>
+    <w:p>
+      <w:pPr>
+        <w:rPr>
+          <w:rFonts w:hint="eastAsia"/>
+        </w:rPr>
+      </w:pPr>
+      <w:r>
+        <w:t xml:space="preserve">      type constraints on </w:t>
+      </w:r>
+      <w:proofErr w:type="spellStart"/>
+      <w:proofErr w:type="gramStart"/>
+      <w:r>
+        <w:t>xsl:variable</w:t>
+      </w:r>
+      <w:proofErr w:type="spellEnd"/>
+      <w:proofErr w:type="gramEnd"/>
       <w:r>
         <w:t xml:space="preserve"> data </w:t>
       </w:r>
@@ -501,8 +657,15 @@
           <w:rFonts w:hint="eastAsia"/>
         </w:rPr>
       </w:pPr>
-      <w:r>
-        <w:t>xsl:variable instruction evaluation to node set instead of result tree fragment (RTF). This is a XSLT</w:t>
+      <w:proofErr w:type="spellStart"/>
+      <w:proofErr w:type="gramStart"/>
+      <w:r>
+        <w:t>xsl:variable</w:t>
+      </w:r>
+      <w:proofErr w:type="spellEnd"/>
+      <w:proofErr w:type="gramEnd"/>
+      <w:r>
+        <w:t xml:space="preserve"> instruction evaluation to node set instead of result tree fragment (RTF). This is a XSLT</w:t>
       </w:r>
     </w:p>
     <w:p>
@@ -550,7 +713,25 @@
         <w:t xml:space="preserve">XSLT </w:t>
       </w:r>
       <w:r>
-        <w:t>elements xsl:variable, xsl:template,</w:t>
+        <w:t xml:space="preserve">elements </w:t>
+      </w:r>
+      <w:proofErr w:type="spellStart"/>
+      <w:proofErr w:type="gramStart"/>
+      <w:r>
+        <w:t>xsl:variable</w:t>
+      </w:r>
+      <w:proofErr w:type="spellEnd"/>
+      <w:proofErr w:type="gramEnd"/>
+      <w:r>
+        <w:t xml:space="preserve">, </w:t>
+      </w:r>
+      <w:proofErr w:type="spellStart"/>
+      <w:r>
+        <w:t>xsl:template</w:t>
+      </w:r>
+      <w:proofErr w:type="spellEnd"/>
+      <w:r>
+        <w:t>,</w:t>
       </w:r>
       <w:r>
         <w:t xml:space="preserve"> </w:t>
@@ -568,12 +749,32 @@
       <w:r>
         <w:t xml:space="preserve">  </w:t>
       </w:r>
-      <w:r>
-        <w:t>xs:function,</w:t>
-      </w:r>
-      <w:r>
-        <w:t xml:space="preserve"> xsl:param, xsl:with-param</w:t>
-      </w:r>
+      <w:proofErr w:type="spellStart"/>
+      <w:proofErr w:type="gramStart"/>
+      <w:r>
+        <w:t>xs:function</w:t>
+      </w:r>
+      <w:proofErr w:type="spellEnd"/>
+      <w:proofErr w:type="gramEnd"/>
+      <w:r>
+        <w:t>,</w:t>
+      </w:r>
+      <w:r>
+        <w:t xml:space="preserve"> </w:t>
+      </w:r>
+      <w:proofErr w:type="spellStart"/>
+      <w:r>
+        <w:t>xsl:param</w:t>
+      </w:r>
+      <w:proofErr w:type="spellEnd"/>
+      <w:r>
+        <w:t xml:space="preserve">, </w:t>
+      </w:r>
+      <w:proofErr w:type="spellStart"/>
+      <w:r>
+        <w:t>xsl:with-param</w:t>
+      </w:r>
+      <w:proofErr w:type="spellEnd"/>
       <w:r>
         <w:t>.</w:t>
       </w:r>
@@ -604,8 +805,112 @@
         <w:t xml:space="preserve">) </w:t>
       </w:r>
       <w:r>
-        <w:t>Function implementations : fn:current-grouping-key, fn:current-group, fn:regex-group</w:t>
-      </w:r>
+        <w:t>Function implementations</w:t>
+      </w:r>
+    </w:p>
+    <w:p>
+      <w:r>
+        <w:t xml:space="preserve">          </w:t>
+      </w:r>
+    </w:p>
+    <w:p>
+      <w:pPr>
+        <w:rPr>
+          <w:rFonts w:hint="eastAsia"/>
+        </w:rPr>
+      </w:pPr>
+      <w:r>
+        <w:t xml:space="preserve">          </w:t>
+      </w:r>
+      <w:r>
+        <w:t>a</w:t>
+      </w:r>
+      <w:r>
+        <w:t xml:space="preserve">) New function </w:t>
+      </w:r>
+      <w:proofErr w:type="gramStart"/>
+      <w:r>
+        <w:t>implement</w:t>
+      </w:r>
+      <w:r>
+        <w:t>ations</w:t>
+      </w:r>
+      <w:r>
+        <w:t xml:space="preserve"> :</w:t>
+      </w:r>
+      <w:proofErr w:type="gramEnd"/>
+      <w:r>
+        <w:t xml:space="preserve"> </w:t>
+      </w:r>
+      <w:proofErr w:type="spellStart"/>
+      <w:r>
+        <w:t>fn:current-grouping-key</w:t>
+      </w:r>
+      <w:proofErr w:type="spellEnd"/>
+      <w:r>
+        <w:t xml:space="preserve">, </w:t>
+      </w:r>
+      <w:proofErr w:type="spellStart"/>
+      <w:r>
+        <w:t>fn:current-group</w:t>
+      </w:r>
+      <w:proofErr w:type="spellEnd"/>
+      <w:r>
+        <w:t xml:space="preserve">, </w:t>
+      </w:r>
+      <w:proofErr w:type="spellStart"/>
+      <w:r>
+        <w:t>fn:regex-group</w:t>
+      </w:r>
+      <w:proofErr w:type="spellEnd"/>
+    </w:p>
+    <w:p>
+      <w:pPr>
+        <w:rPr>
+          <w:rFonts w:hint="eastAsia"/>
+        </w:rPr>
+      </w:pPr>
+    </w:p>
+    <w:p>
+      <w:pPr>
+        <w:rPr>
+          <w:rFonts w:hint="eastAsia"/>
+        </w:rPr>
+      </w:pPr>
+      <w:r>
+        <w:t xml:space="preserve">          </w:t>
+      </w:r>
+      <w:r>
+        <w:t>b</w:t>
+      </w:r>
+      <w:r>
+        <w:t xml:space="preserve">) </w:t>
+      </w:r>
+      <w:r>
+        <w:t>Function i</w:t>
+      </w:r>
+      <w:r>
+        <w:t xml:space="preserve">mplementation </w:t>
+      </w:r>
+      <w:proofErr w:type="gramStart"/>
+      <w:r>
+        <w:t>enhancements :</w:t>
+      </w:r>
+      <w:proofErr w:type="gramEnd"/>
+      <w:r>
+        <w:t xml:space="preserve"> </w:t>
+      </w:r>
+      <w:proofErr w:type="spellStart"/>
+      <w:r>
+        <w:t>fn:</w:t>
+      </w:r>
+      <w:r>
+        <w:rPr>
+          <w:rFonts w:hint="eastAsia"/>
+        </w:rPr>
+        <w:t>system-property</w:t>
+      </w:r>
+      <w:proofErr w:type="spellEnd"/>
     </w:p>
     <w:p>
       <w:pPr>
@@ -672,7 +977,15 @@
         </w:rPr>
       </w:pPr>
       <w:r>
-        <w:t>XPath 3.1 language home page : https://www.w3.org/TR/xpath-31/</w:t>
+        <w:t xml:space="preserve">XPath 3.1 language home </w:t>
+      </w:r>
+      <w:proofErr w:type="gramStart"/>
+      <w:r>
+        <w:t>page :</w:t>
+      </w:r>
+      <w:proofErr w:type="gramEnd"/>
+      <w:r>
+        <w:t xml:space="preserve"> https://www.w3.org/TR/xpath-31/</w:t>
       </w:r>
     </w:p>
     <w:p>
@@ -718,8 +1031,29 @@
         <w:t>)</w:t>
       </w:r>
       <w:r>
-        <w:t xml:space="preserve"> Value comparison operators eq, ne, lt, le, gt, ge</w:t>
-      </w:r>
+        <w:t xml:space="preserve"> Value comparison operators eq, ne, </w:t>
+      </w:r>
+      <w:proofErr w:type="spellStart"/>
+      <w:r>
+        <w:t>lt</w:t>
+      </w:r>
+      <w:proofErr w:type="spellEnd"/>
+      <w:r>
+        <w:t xml:space="preserve">, le, </w:t>
+      </w:r>
+      <w:proofErr w:type="spellStart"/>
+      <w:r>
+        <w:t>gt</w:t>
+      </w:r>
+      <w:proofErr w:type="spellEnd"/>
+      <w:r>
+        <w:t xml:space="preserve">, </w:t>
+      </w:r>
+      <w:proofErr w:type="spellStart"/>
+      <w:r>
+        <w:t>ge</w:t>
+      </w:r>
+      <w:proofErr w:type="spellEnd"/>
     </w:p>
     <w:p>
       <w:pPr>
@@ -893,7 +1227,15 @@
         <w:t>Fo</w:t>
       </w:r>
       <w:r>
-        <w:t xml:space="preserve">r e.g, XPath expressions like (1, 2, 3) etc. </w:t>
+        <w:t xml:space="preserve">r </w:t>
+      </w:r>
+      <w:proofErr w:type="spellStart"/>
+      <w:r>
+        <w:t>e.g</w:t>
+      </w:r>
+      <w:proofErr w:type="spellEnd"/>
+      <w:r>
+        <w:t xml:space="preserve">, XPath expressions like (1, 2, 3) etc. </w:t>
       </w:r>
     </w:p>
     <w:p>
@@ -1026,11 +1368,42 @@
         <w:t>Implementation of, XPath constructor function calls</w:t>
       </w:r>
       <w:r>
-        <w:t xml:space="preserve"> (for e.g, xs:string(‘hello’)</w:t>
-      </w:r>
-      <w:r>
-        <w:t>, xs:date(‘2005-10-07’) etc</w:t>
-      </w:r>
+        <w:t xml:space="preserve"> (for </w:t>
+      </w:r>
+      <w:proofErr w:type="spellStart"/>
+      <w:r>
+        <w:t>e.g</w:t>
+      </w:r>
+      <w:proofErr w:type="spellEnd"/>
+      <w:r>
+        <w:t xml:space="preserve">, </w:t>
+      </w:r>
+      <w:proofErr w:type="spellStart"/>
+      <w:proofErr w:type="gramStart"/>
+      <w:r>
+        <w:t>xs:string</w:t>
+      </w:r>
+      <w:proofErr w:type="spellEnd"/>
+      <w:proofErr w:type="gramEnd"/>
+      <w:r>
+        <w:t>(‘hello’)</w:t>
+      </w:r>
+      <w:r>
+        <w:t xml:space="preserve">, </w:t>
+      </w:r>
+      <w:proofErr w:type="spellStart"/>
+      <w:r>
+        <w:t>xs:date</w:t>
+      </w:r>
+      <w:proofErr w:type="spellEnd"/>
+      <w:r>
+        <w:t xml:space="preserve">(‘2005-10-07’) </w:t>
+      </w:r>
+      <w:proofErr w:type="spellStart"/>
+      <w:r>
+        <w:t>etc</w:t>
+      </w:r>
+      <w:proofErr w:type="spellEnd"/>
       <w:r>
         <w:t>)</w:t>
       </w:r>
@@ -1082,125 +1455,220 @@
         <w:t>specification)</w:t>
       </w:r>
       <w:r>
-        <w:t>, for this work :</w:t>
-      </w:r>
-    </w:p>
-    <w:p>
-      <w:pPr>
-        <w:rPr>
-          <w:rFonts w:hint="eastAsia"/>
-        </w:rPr>
-      </w:pPr>
-    </w:p>
-    <w:p>
-      <w:pPr>
-        <w:rPr>
-          <w:rFonts w:hint="eastAsia"/>
-        </w:rPr>
-      </w:pPr>
+        <w:t xml:space="preserve">, for this </w:t>
+      </w:r>
+      <w:proofErr w:type="gramStart"/>
+      <w:r>
+        <w:t>work :</w:t>
+      </w:r>
+      <w:proofErr w:type="gramEnd"/>
+    </w:p>
+    <w:p>
+      <w:pPr>
+        <w:rPr>
+          <w:rFonts w:hint="eastAsia"/>
+        </w:rPr>
+      </w:pPr>
+    </w:p>
+    <w:p>
+      <w:pPr>
+        <w:rPr>
+          <w:rFonts w:hint="eastAsia"/>
+        </w:rPr>
+      </w:pPr>
+      <w:proofErr w:type="spellStart"/>
+      <w:proofErr w:type="gramStart"/>
       <w:r>
         <w:t>xs:anyType</w:t>
       </w:r>
-    </w:p>
-    <w:p>
-      <w:pPr>
-        <w:rPr>
-          <w:rFonts w:hint="eastAsia"/>
-        </w:rPr>
-      </w:pPr>
-      <w:r>
-        <w:t xml:space="preserve">      xs:anySimpleType</w:t>
-      </w:r>
-    </w:p>
-    <w:p>
-      <w:pPr>
-        <w:rPr>
-          <w:rFonts w:hint="eastAsia"/>
-        </w:rPr>
-      </w:pPr>
-      <w:r>
-        <w:t xml:space="preserve">           xs:anyAtomicType</w:t>
-      </w:r>
-    </w:p>
-    <w:p>
-      <w:pPr>
-        <w:rPr>
-          <w:rFonts w:hint="eastAsia"/>
-        </w:rPr>
-      </w:pPr>
-      <w:r>
-        <w:t xml:space="preserve">                xs:boolean</w:t>
-      </w:r>
-    </w:p>
-    <w:p>
-      <w:pPr>
-        <w:rPr>
-          <w:rFonts w:hint="eastAsia"/>
-        </w:rPr>
-      </w:pPr>
-      <w:r>
-        <w:t xml:space="preserve">                xs:date</w:t>
-      </w:r>
-    </w:p>
-    <w:p>
-      <w:pPr>
-        <w:rPr>
-          <w:rFonts w:hint="eastAsia"/>
-        </w:rPr>
-      </w:pPr>
-      <w:r>
-        <w:t xml:space="preserve">                xs:dateTime</w:t>
-      </w:r>
-    </w:p>
-    <w:p>
-      <w:pPr>
-        <w:rPr>
-          <w:rFonts w:hint="eastAsia"/>
-        </w:rPr>
-      </w:pPr>
-      <w:r>
-        <w:t xml:space="preserve">                xs:decimal</w:t>
-      </w:r>
-    </w:p>
-    <w:p>
-      <w:pPr>
-        <w:rPr>
-          <w:rFonts w:hint="eastAsia"/>
-        </w:rPr>
-      </w:pPr>
-      <w:r>
-        <w:t xml:space="preserve">                    xs:integer</w:t>
-      </w:r>
-    </w:p>
-    <w:p>
-      <w:pPr>
-        <w:rPr>
-          <w:rFonts w:hint="eastAsia"/>
-        </w:rPr>
-      </w:pPr>
-      <w:r>
-        <w:t xml:space="preserve">                    xs:long</w:t>
-      </w:r>
-    </w:p>
-    <w:p>
-      <w:pPr>
-        <w:rPr>
-          <w:rFonts w:hint="eastAsia"/>
-        </w:rPr>
-      </w:pPr>
-      <w:r>
-        <w:t xml:space="preserve">                    xs:int</w:t>
-      </w:r>
-    </w:p>
-    <w:p>
-      <w:pPr>
-        <w:rPr>
-          <w:rFonts w:hint="eastAsia"/>
-        </w:rPr>
-      </w:pPr>
-      <w:r>
-        <w:t xml:space="preserve">               xs:double</w:t>
-      </w:r>
+      <w:proofErr w:type="spellEnd"/>
+      <w:proofErr w:type="gramEnd"/>
+    </w:p>
+    <w:p>
+      <w:pPr>
+        <w:rPr>
+          <w:rFonts w:hint="eastAsia"/>
+        </w:rPr>
+      </w:pPr>
+      <w:r>
+        <w:t xml:space="preserve">      </w:t>
+      </w:r>
+      <w:proofErr w:type="spellStart"/>
+      <w:proofErr w:type="gramStart"/>
+      <w:r>
+        <w:t>xs:anySimpleType</w:t>
+      </w:r>
+      <w:proofErr w:type="spellEnd"/>
+      <w:proofErr w:type="gramEnd"/>
+    </w:p>
+    <w:p>
+      <w:pPr>
+        <w:rPr>
+          <w:rFonts w:hint="eastAsia"/>
+        </w:rPr>
+      </w:pPr>
+      <w:r>
+        <w:t xml:space="preserve">           </w:t>
+      </w:r>
+      <w:proofErr w:type="spellStart"/>
+      <w:proofErr w:type="gramStart"/>
+      <w:r>
+        <w:t>xs:anyAtomicType</w:t>
+      </w:r>
+      <w:proofErr w:type="spellEnd"/>
+      <w:proofErr w:type="gramEnd"/>
+    </w:p>
+    <w:p>
+      <w:pPr>
+        <w:rPr>
+          <w:rFonts w:hint="eastAsia"/>
+        </w:rPr>
+      </w:pPr>
+      <w:r>
+        <w:t xml:space="preserve">                </w:t>
+      </w:r>
+      <w:proofErr w:type="spellStart"/>
+      <w:proofErr w:type="gramStart"/>
+      <w:r>
+        <w:t>xs:anyURI</w:t>
+      </w:r>
+      <w:proofErr w:type="spellEnd"/>
+      <w:proofErr w:type="gramEnd"/>
+    </w:p>
+    <w:p>
+      <w:pPr>
+        <w:rPr>
+          <w:rFonts w:hint="eastAsia"/>
+        </w:rPr>
+      </w:pPr>
+      <w:r>
+        <w:t xml:space="preserve">                </w:t>
+      </w:r>
+      <w:proofErr w:type="spellStart"/>
+      <w:proofErr w:type="gramStart"/>
+      <w:r>
+        <w:t>xs:boolean</w:t>
+      </w:r>
+      <w:proofErr w:type="spellEnd"/>
+      <w:proofErr w:type="gramEnd"/>
+    </w:p>
+    <w:p>
+      <w:pPr>
+        <w:rPr>
+          <w:rFonts w:hint="eastAsia"/>
+        </w:rPr>
+      </w:pPr>
+      <w:r>
+        <w:t xml:space="preserve">                </w:t>
+      </w:r>
+      <w:proofErr w:type="spellStart"/>
+      <w:proofErr w:type="gramStart"/>
+      <w:r>
+        <w:t>xs:date</w:t>
+      </w:r>
+      <w:proofErr w:type="spellEnd"/>
+      <w:proofErr w:type="gramEnd"/>
+    </w:p>
+    <w:p>
+      <w:pPr>
+        <w:rPr>
+          <w:rFonts w:hint="eastAsia"/>
+        </w:rPr>
+      </w:pPr>
+      <w:r>
+        <w:t xml:space="preserve">                </w:t>
+      </w:r>
+      <w:proofErr w:type="spellStart"/>
+      <w:proofErr w:type="gramStart"/>
+      <w:r>
+        <w:t>xs:dateTime</w:t>
+      </w:r>
+      <w:proofErr w:type="spellEnd"/>
+      <w:proofErr w:type="gramEnd"/>
+    </w:p>
+    <w:p>
+      <w:pPr>
+        <w:rPr>
+          <w:rFonts w:hint="eastAsia"/>
+        </w:rPr>
+      </w:pPr>
+      <w:r>
+        <w:t xml:space="preserve">                </w:t>
+      </w:r>
+      <w:proofErr w:type="spellStart"/>
+      <w:proofErr w:type="gramStart"/>
+      <w:r>
+        <w:t>xs:decimal</w:t>
+      </w:r>
+      <w:proofErr w:type="spellEnd"/>
+      <w:proofErr w:type="gramEnd"/>
+    </w:p>
+    <w:p>
+      <w:pPr>
+        <w:rPr>
+          <w:rFonts w:hint="eastAsia"/>
+        </w:rPr>
+      </w:pPr>
+      <w:r>
+        <w:t xml:space="preserve">                    </w:t>
+      </w:r>
+      <w:proofErr w:type="spellStart"/>
+      <w:proofErr w:type="gramStart"/>
+      <w:r>
+        <w:t>xs:integer</w:t>
+      </w:r>
+      <w:proofErr w:type="spellEnd"/>
+      <w:proofErr w:type="gramEnd"/>
+    </w:p>
+    <w:p>
+      <w:pPr>
+        <w:rPr>
+          <w:rFonts w:hint="eastAsia"/>
+        </w:rPr>
+      </w:pPr>
+      <w:r>
+        <w:t xml:space="preserve">                    </w:t>
+      </w:r>
+      <w:proofErr w:type="spellStart"/>
+      <w:proofErr w:type="gramStart"/>
+      <w:r>
+        <w:t>xs:long</w:t>
+      </w:r>
+      <w:proofErr w:type="spellEnd"/>
+      <w:proofErr w:type="gramEnd"/>
+    </w:p>
+    <w:p>
+      <w:pPr>
+        <w:rPr>
+          <w:rFonts w:hint="eastAsia"/>
+        </w:rPr>
+      </w:pPr>
+      <w:r>
+        <w:lastRenderedPageBreak/>
+        <w:t xml:space="preserve">                    </w:t>
+      </w:r>
+      <w:proofErr w:type="spellStart"/>
+      <w:r>
+        <w:t>xs:int</w:t>
+      </w:r>
+      <w:proofErr w:type="spellEnd"/>
+    </w:p>
+    <w:p>
+      <w:pPr>
+        <w:rPr>
+          <w:rFonts w:hint="eastAsia"/>
+        </w:rPr>
+      </w:pPr>
+      <w:r>
+        <w:t xml:space="preserve">               </w:t>
+      </w:r>
+      <w:proofErr w:type="spellStart"/>
+      <w:proofErr w:type="gramStart"/>
+      <w:r>
+        <w:t>xs:double</w:t>
+      </w:r>
+      <w:proofErr w:type="spellEnd"/>
+      <w:proofErr w:type="gramEnd"/>
     </w:p>
     <w:p>
       <w:pPr>
@@ -1210,28 +1678,49 @@
         </w:rPr>
       </w:pPr>
       <w:r>
-        <w:t xml:space="preserve">               xs:duration</w:t>
-      </w:r>
-    </w:p>
-    <w:p>
-      <w:pPr>
-        <w:rPr>
-          <w:rFonts w:hint="eastAsia"/>
-        </w:rPr>
-      </w:pPr>
-      <w:r>
-        <w:t xml:space="preserve">                   xs:dayTimeDuration</w:t>
-      </w:r>
-    </w:p>
-    <w:p>
-      <w:pPr>
-        <w:rPr>
-          <w:rFonts w:hint="eastAsia"/>
-        </w:rPr>
-      </w:pPr>
-      <w:r>
-        <w:t xml:space="preserve">                   xs:yearMonthDuration</w:t>
-      </w:r>
+        <w:t xml:space="preserve">               </w:t>
+      </w:r>
+      <w:proofErr w:type="spellStart"/>
+      <w:proofErr w:type="gramStart"/>
+      <w:r>
+        <w:t>xs:duration</w:t>
+      </w:r>
+      <w:proofErr w:type="spellEnd"/>
+      <w:proofErr w:type="gramEnd"/>
+    </w:p>
+    <w:p>
+      <w:pPr>
+        <w:rPr>
+          <w:rFonts w:hint="eastAsia"/>
+        </w:rPr>
+      </w:pPr>
+      <w:r>
+        <w:t xml:space="preserve">                   </w:t>
+      </w:r>
+      <w:proofErr w:type="spellStart"/>
+      <w:proofErr w:type="gramStart"/>
+      <w:r>
+        <w:t>xs:dayTimeDuration</w:t>
+      </w:r>
+      <w:proofErr w:type="spellEnd"/>
+      <w:proofErr w:type="gramEnd"/>
+    </w:p>
+    <w:p>
+      <w:pPr>
+        <w:rPr>
+          <w:rFonts w:hint="eastAsia"/>
+        </w:rPr>
+      </w:pPr>
+      <w:r>
+        <w:t xml:space="preserve">                   </w:t>
+      </w:r>
+      <w:proofErr w:type="spellStart"/>
+      <w:proofErr w:type="gramStart"/>
+      <w:r>
+        <w:t>xs:yearMonthDuration</w:t>
+      </w:r>
+      <w:proofErr w:type="spellEnd"/>
+      <w:proofErr w:type="gramEnd"/>
     </w:p>
     <w:p>
       <w:pPr>
@@ -1241,7 +1730,6 @@
         </w:rPr>
       </w:pPr>
       <w:r>
-        <w:lastRenderedPageBreak/>
         <w:t xml:space="preserve">            </w:t>
       </w:r>
       <w:r>
@@ -1250,9 +1738,13 @@
       <w:r>
         <w:t xml:space="preserve">  </w:t>
       </w:r>
+      <w:proofErr w:type="spellStart"/>
+      <w:proofErr w:type="gramStart"/>
       <w:r>
         <w:t>xs:float</w:t>
       </w:r>
+      <w:proofErr w:type="spellEnd"/>
+      <w:proofErr w:type="gramEnd"/>
     </w:p>
     <w:p>
       <w:pPr>
@@ -1267,9 +1759,13 @@
       <w:r>
         <w:t xml:space="preserve">  </w:t>
       </w:r>
+      <w:proofErr w:type="spellStart"/>
+      <w:proofErr w:type="gramStart"/>
       <w:r>
         <w:t>xs:string</w:t>
       </w:r>
+      <w:proofErr w:type="spellEnd"/>
+      <w:proofErr w:type="gramEnd"/>
     </w:p>
     <w:p>
       <w:pPr>
@@ -1287,9 +1783,13 @@
       <w:r>
         <w:t xml:space="preserve">  </w:t>
       </w:r>
+      <w:proofErr w:type="spellStart"/>
+      <w:proofErr w:type="gramStart"/>
       <w:r>
         <w:t>xs:normalizedString</w:t>
       </w:r>
+      <w:proofErr w:type="spellEnd"/>
+      <w:proofErr w:type="gramEnd"/>
     </w:p>
     <w:p>
       <w:pPr>
@@ -1304,9 +1804,13 @@
       <w:r>
         <w:t xml:space="preserve">  </w:t>
       </w:r>
+      <w:proofErr w:type="spellStart"/>
+      <w:proofErr w:type="gramStart"/>
       <w:r>
         <w:t>xs:token</w:t>
       </w:r>
+      <w:proofErr w:type="spellEnd"/>
+      <w:proofErr w:type="gramEnd"/>
     </w:p>
     <w:p>
       <w:pPr>
@@ -1321,9 +1825,13 @@
       <w:r>
         <w:t xml:space="preserve">  </w:t>
       </w:r>
+      <w:proofErr w:type="spellStart"/>
+      <w:proofErr w:type="gramStart"/>
       <w:r>
         <w:t>xs:time</w:t>
       </w:r>
+      <w:proofErr w:type="spellEnd"/>
+      <w:proofErr w:type="gramEnd"/>
     </w:p>
     <w:p>
       <w:pPr>
@@ -1348,8 +1856,15 @@
         <w:t>XML Schema built-in data types,</w:t>
       </w:r>
       <w:r>
-        <w:t xml:space="preserve"> a schema type xs:untyped</w:t>
-      </w:r>
+        <w:t xml:space="preserve"> a schema type </w:t>
+      </w:r>
+      <w:proofErr w:type="spellStart"/>
+      <w:proofErr w:type="gramStart"/>
+      <w:r>
+        <w:t>xs:untyped</w:t>
+      </w:r>
+      <w:proofErr w:type="spellEnd"/>
+      <w:proofErr w:type="gramEnd"/>
       <w:r>
         <w:t xml:space="preserve"> </w:t>
       </w:r>
@@ -1462,27 +1977,55 @@
         <w:rPr>
           <w:color w:val="000000"/>
         </w:rPr>
-        <w:t>Support for following collation uri query parameters is available : 'fallback', 'lang', 'strength'</w:t>
-      </w:r>
-    </w:p>
-    <w:p>
-      <w:pPr>
-        <w:rPr>
-          <w:rFonts w:hint="eastAsia"/>
+        <w:t xml:space="preserve">Support for following collation </w:t>
+      </w:r>
+      <w:proofErr w:type="spellStart"/>
+      <w:r>
+        <w:rPr>
           <w:color w:val="000000"/>
         </w:rPr>
-      </w:pPr>
-    </w:p>
-    <w:p>
-      <w:pPr>
-        <w:rPr>
-          <w:rFonts w:hint="eastAsia"/>
-        </w:rPr>
-      </w:pPr>
+        <w:t>uri</w:t>
+      </w:r>
+      <w:proofErr w:type="spellEnd"/>
       <w:r>
         <w:rPr>
           <w:color w:val="000000"/>
         </w:rPr>
+        <w:t xml:space="preserve"> query parameters is </w:t>
+      </w:r>
+      <w:proofErr w:type="gramStart"/>
+      <w:r>
+        <w:rPr>
+          <w:color w:val="000000"/>
+        </w:rPr>
+        <w:t>available :</w:t>
+      </w:r>
+      <w:proofErr w:type="gramEnd"/>
+      <w:r>
+        <w:rPr>
+          <w:color w:val="000000"/>
+        </w:rPr>
+        <w:t xml:space="preserve"> 'fallback', 'lang', 'strength'</w:t>
+      </w:r>
+    </w:p>
+    <w:p>
+      <w:pPr>
+        <w:rPr>
+          <w:rFonts w:hint="eastAsia"/>
+          <w:color w:val="000000"/>
+        </w:rPr>
+      </w:pPr>
+    </w:p>
+    <w:p>
+      <w:pPr>
+        <w:rPr>
+          <w:rFonts w:hint="eastAsia"/>
+        </w:rPr>
+      </w:pPr>
+      <w:r>
+        <w:rPr>
+          <w:color w:val="000000"/>
+        </w:rPr>
         <w:t xml:space="preserve">For the collation’s query “lang” parameter, all languages as </w:t>
       </w:r>
       <w:r>
@@ -1503,45 +2046,84 @@
         </w:rPr>
         <w:t>‘</w:t>
       </w:r>
+      <w:proofErr w:type="spellStart"/>
+      <w:proofErr w:type="gramStart"/>
       <w:r>
         <w:rPr>
           <w:rFonts w:hint="eastAsia"/>
           <w:color w:val="000000"/>
         </w:rPr>
-        <w:t>java.util.Locale</w:t>
-      </w:r>
-      <w:r>
-        <w:rPr>
+        <w:t>java.util</w:t>
+      </w:r>
+      <w:proofErr w:type="gramEnd"/>
+      <w:r>
+        <w:rPr>
+          <w:rFonts w:hint="eastAsia"/>
           <w:color w:val="000000"/>
         </w:rPr>
+        <w:t>.Locale</w:t>
+      </w:r>
+      <w:proofErr w:type="spellEnd"/>
+      <w:r>
+        <w:rPr>
+          <w:color w:val="000000"/>
+        </w:rPr>
         <w:t xml:space="preserve">’ </w:t>
       </w:r>
       <w:r>
         <w:rPr>
           <w:color w:val="000000"/>
         </w:rPr>
-        <w:t>class are available within XalanJ’s XSLT 3.0 implementation (ref, https://docs.oracle.com/javase/8/docs/api/java/util/Locale.html).</w:t>
-      </w:r>
-    </w:p>
-    <w:p>
-      <w:pPr>
-        <w:rPr>
-          <w:rFonts w:hint="eastAsia"/>
+        <w:t xml:space="preserve">class are available within </w:t>
+      </w:r>
+      <w:proofErr w:type="spellStart"/>
+      <w:r>
+        <w:rPr>
           <w:color w:val="000000"/>
         </w:rPr>
-      </w:pPr>
-    </w:p>
-    <w:p>
-      <w:pPr>
-        <w:rPr>
-          <w:rFonts w:hint="eastAsia"/>
-        </w:rPr>
-      </w:pPr>
+        <w:t>XalanJ’s</w:t>
+      </w:r>
+      <w:proofErr w:type="spellEnd"/>
       <w:r>
         <w:rPr>
           <w:color w:val="000000"/>
         </w:rPr>
-        <w:t xml:space="preserve">For the collation’s query “strength” parameter, following values are supported : 'primary', 'secondary', 'tertiary', 'identical'.   </w:t>
+        <w:t xml:space="preserve"> XSLT 3.0 implementation (ref, https://docs.oracle.com/javase/8/docs/api/java/util/Locale.html).</w:t>
+      </w:r>
+    </w:p>
+    <w:p>
+      <w:pPr>
+        <w:rPr>
+          <w:rFonts w:hint="eastAsia"/>
+          <w:color w:val="000000"/>
+        </w:rPr>
+      </w:pPr>
+    </w:p>
+    <w:p>
+      <w:pPr>
+        <w:rPr>
+          <w:rFonts w:hint="eastAsia"/>
+        </w:rPr>
+      </w:pPr>
+      <w:r>
+        <w:rPr>
+          <w:color w:val="000000"/>
+        </w:rPr>
+        <w:t xml:space="preserve">For the collation’s query “strength” parameter, following values are </w:t>
+      </w:r>
+      <w:proofErr w:type="gramStart"/>
+      <w:r>
+        <w:rPr>
+          <w:color w:val="000000"/>
+        </w:rPr>
+        <w:t>supported :</w:t>
+      </w:r>
+      <w:proofErr w:type="gramEnd"/>
+      <w:r>
+        <w:rPr>
+          <w:color w:val="000000"/>
+        </w:rPr>
+        <w:t xml:space="preserve"> 'primary', 'secondary', 'tertiary', 'identical'.   </w:t>
       </w:r>
     </w:p>
     <w:p>
@@ -1645,41 +2227,75 @@
         </w:rPr>
       </w:pPr>
       <w:r>
-        <w:t>XPath 3.1 F&amp;O home page : https://www.w3.org/TR/xpath-functions-31/</w:t>
-      </w:r>
-    </w:p>
-    <w:p>
-      <w:pPr>
-        <w:rPr>
-          <w:rFonts w:hint="eastAsia"/>
-        </w:rPr>
-      </w:pPr>
-    </w:p>
-    <w:p>
-      <w:pPr>
-        <w:rPr>
-          <w:rFonts w:hint="eastAsia"/>
-        </w:rPr>
-      </w:pPr>
-      <w:r>
-        <w:t>Implementation of built-in functions namespace uri : http://www.w3.org/2005/xpath-functions</w:t>
-      </w:r>
-    </w:p>
-    <w:p>
-      <w:pPr>
-        <w:rPr>
-          <w:rFonts w:hint="eastAsia"/>
-        </w:rPr>
-      </w:pPr>
-    </w:p>
-    <w:p>
-      <w:pPr>
-        <w:rPr>
-          <w:rFonts w:hint="eastAsia"/>
-        </w:rPr>
-      </w:pPr>
-      <w:r>
-        <w:t>Implementation of built-in math functions namespace uri : http://www.w3.org/2005/xpath-functions/math</w:t>
+        <w:t xml:space="preserve">XPath 3.1 F&amp;O home </w:t>
+      </w:r>
+      <w:proofErr w:type="gramStart"/>
+      <w:r>
+        <w:t>page :</w:t>
+      </w:r>
+      <w:proofErr w:type="gramEnd"/>
+      <w:r>
+        <w:t xml:space="preserve"> https://www.w3.org/TR/xpath-functions-31/</w:t>
+      </w:r>
+    </w:p>
+    <w:p>
+      <w:pPr>
+        <w:rPr>
+          <w:rFonts w:hint="eastAsia"/>
+        </w:rPr>
+      </w:pPr>
+    </w:p>
+    <w:p>
+      <w:pPr>
+        <w:rPr>
+          <w:rFonts w:hint="eastAsia"/>
+        </w:rPr>
+      </w:pPr>
+      <w:r>
+        <w:t xml:space="preserve">Implementation of built-in functions namespace </w:t>
+      </w:r>
+      <w:proofErr w:type="spellStart"/>
+      <w:proofErr w:type="gramStart"/>
+      <w:r>
+        <w:t>uri</w:t>
+      </w:r>
+      <w:proofErr w:type="spellEnd"/>
+      <w:r>
+        <w:t xml:space="preserve"> :</w:t>
+      </w:r>
+      <w:proofErr w:type="gramEnd"/>
+      <w:r>
+        <w:t xml:space="preserve"> http://www.w3.org/2005/xpath-functions</w:t>
+      </w:r>
+    </w:p>
+    <w:p>
+      <w:pPr>
+        <w:rPr>
+          <w:rFonts w:hint="eastAsia"/>
+        </w:rPr>
+      </w:pPr>
+    </w:p>
+    <w:p>
+      <w:pPr>
+        <w:rPr>
+          <w:rFonts w:hint="eastAsia"/>
+        </w:rPr>
+      </w:pPr>
+      <w:r>
+        <w:t xml:space="preserve">Implementation of built-in math functions namespace </w:t>
+      </w:r>
+      <w:proofErr w:type="spellStart"/>
+      <w:proofErr w:type="gramStart"/>
+      <w:r>
+        <w:t>uri</w:t>
+      </w:r>
+      <w:proofErr w:type="spellEnd"/>
+      <w:r>
+        <w:t xml:space="preserve"> :</w:t>
+      </w:r>
+      <w:proofErr w:type="gramEnd"/>
+      <w:r>
+        <w:t xml:space="preserve"> http://www.w3.org/2005/xpath-functions/math</w:t>
       </w:r>
     </w:p>
     <w:p>
@@ -1718,29 +2334,44 @@
           <w:rFonts w:hint="eastAsia"/>
         </w:rPr>
       </w:pPr>
-      <w:r>
-        <w:t xml:space="preserve">fn:matches </w:t>
-      </w:r>
-    </w:p>
-    <w:p>
-      <w:pPr>
-        <w:rPr>
-          <w:rFonts w:hint="eastAsia"/>
-        </w:rPr>
-      </w:pPr>
+      <w:proofErr w:type="spellStart"/>
+      <w:proofErr w:type="gramStart"/>
+      <w:r>
+        <w:t>fn:matches</w:t>
+      </w:r>
+      <w:proofErr w:type="spellEnd"/>
+      <w:proofErr w:type="gramEnd"/>
+      <w:r>
+        <w:t xml:space="preserve"> </w:t>
+      </w:r>
+    </w:p>
+    <w:p>
+      <w:pPr>
+        <w:rPr>
+          <w:rFonts w:hint="eastAsia"/>
+        </w:rPr>
+      </w:pPr>
+      <w:proofErr w:type="spellStart"/>
+      <w:proofErr w:type="gramStart"/>
       <w:r>
         <w:t>fn:replace</w:t>
       </w:r>
-    </w:p>
-    <w:p>
-      <w:pPr>
-        <w:rPr>
-          <w:rFonts w:hint="eastAsia"/>
-        </w:rPr>
-      </w:pPr>
+      <w:proofErr w:type="spellEnd"/>
+      <w:proofErr w:type="gramEnd"/>
+    </w:p>
+    <w:p>
+      <w:pPr>
+        <w:rPr>
+          <w:rFonts w:hint="eastAsia"/>
+        </w:rPr>
+      </w:pPr>
+      <w:proofErr w:type="spellStart"/>
+      <w:proofErr w:type="gramStart"/>
       <w:r>
         <w:t>fn:tokenize</w:t>
       </w:r>
+      <w:proofErr w:type="spellEnd"/>
+      <w:proofErr w:type="gramEnd"/>
     </w:p>
     <w:p>
       <w:pPr>
@@ -1778,18 +2409,29 @@
           <w:rFonts w:hint="eastAsia"/>
         </w:rPr>
       </w:pPr>
+      <w:proofErr w:type="spellStart"/>
+      <w:proofErr w:type="gramStart"/>
       <w:r>
         <w:t>fn:abs</w:t>
       </w:r>
-    </w:p>
-    <w:p>
-      <w:pPr>
-        <w:rPr>
-          <w:rFonts w:hint="eastAsia"/>
-        </w:rPr>
-      </w:pPr>
-      <w:r>
-        <w:t>fn:round            (implementation of an optional second argument, that’s used to specify ‘precision’)</w:t>
+      <w:proofErr w:type="spellEnd"/>
+      <w:proofErr w:type="gramEnd"/>
+    </w:p>
+    <w:p>
+      <w:pPr>
+        <w:rPr>
+          <w:rFonts w:hint="eastAsia"/>
+        </w:rPr>
+      </w:pPr>
+      <w:proofErr w:type="spellStart"/>
+      <w:proofErr w:type="gramStart"/>
+      <w:r>
+        <w:t>fn:round</w:t>
+      </w:r>
+      <w:proofErr w:type="spellEnd"/>
+      <w:proofErr w:type="gramEnd"/>
+      <w:r>
+        <w:t xml:space="preserve">            (implementation of an optional second argument, that’s used to specify ‘precision’)</w:t>
       </w:r>
     </w:p>
     <w:p>
@@ -1828,19 +2470,28 @@
           <w:rFonts w:hint="eastAsia"/>
         </w:rPr>
       </w:pPr>
+      <w:proofErr w:type="spellStart"/>
       <w:r>
         <w:t>fn:doc</w:t>
       </w:r>
-    </w:p>
-    <w:p>
-      <w:pPr>
-        <w:rPr>
-          <w:rFonts w:hint="eastAsia"/>
-        </w:rPr>
-      </w:pPr>
-      <w:r>
-        <w:t>fn:unparsed-text</w:t>
-      </w:r>
+      <w:proofErr w:type="spellEnd"/>
+    </w:p>
+    <w:p>
+      <w:pPr>
+        <w:rPr>
+          <w:rFonts w:hint="eastAsia"/>
+        </w:rPr>
+      </w:pPr>
+      <w:proofErr w:type="spellStart"/>
+      <w:proofErr w:type="gramStart"/>
+      <w:r>
+        <w:t>fn:unparsed</w:t>
+      </w:r>
+      <w:proofErr w:type="gramEnd"/>
+      <w:r>
+        <w:t>-text</w:t>
+      </w:r>
+      <w:proofErr w:type="spellEnd"/>
     </w:p>
     <w:p>
       <w:pPr>
@@ -1878,78 +2529,137 @@
           <w:rFonts w:hint="eastAsia"/>
         </w:rPr>
       </w:pPr>
-      <w:r>
-        <w:t>fn:string-join</w:t>
-      </w:r>
-    </w:p>
-    <w:p>
-      <w:pPr>
-        <w:rPr>
-          <w:rFonts w:hint="eastAsia"/>
-        </w:rPr>
-      </w:pPr>
-      <w:r>
-        <w:t>fn:upper-case</w:t>
-      </w:r>
-    </w:p>
-    <w:p>
-      <w:pPr>
-        <w:rPr>
-          <w:rFonts w:hint="eastAsia"/>
-        </w:rPr>
-      </w:pPr>
-      <w:r>
-        <w:t>fn:lower-case</w:t>
-      </w:r>
-    </w:p>
-    <w:p>
-      <w:pPr>
-        <w:rPr>
-          <w:rFonts w:hint="eastAsia"/>
-        </w:rPr>
-      </w:pPr>
-      <w:r>
-        <w:t>fn:codepoints-to-string</w:t>
-      </w:r>
-    </w:p>
-    <w:p>
-      <w:pPr>
-        <w:rPr>
-          <w:rFonts w:hint="eastAsia"/>
-        </w:rPr>
-      </w:pPr>
-      <w:r>
-        <w:t>fn:string-to-codepoints</w:t>
-      </w:r>
-    </w:p>
-    <w:p>
-      <w:pPr>
-        <w:rPr>
-          <w:rFonts w:hint="eastAsia"/>
-        </w:rPr>
-      </w:pPr>
-      <w:r>
-        <w:t>fn:compare                           (with support for collation argument)</w:t>
-      </w:r>
-    </w:p>
-    <w:p>
-      <w:pPr>
-        <w:rPr>
-          <w:rFonts w:hint="eastAsia"/>
-        </w:rPr>
-      </w:pPr>
-      <w:r>
-        <w:t>fn:codepoint-equal</w:t>
-      </w:r>
-    </w:p>
-    <w:p>
-      <w:pPr>
-        <w:rPr>
-          <w:rFonts w:hint="eastAsia"/>
-        </w:rPr>
-      </w:pPr>
-      <w:r>
-        <w:t>fn:contains-token                 (with support for collation argument)</w:t>
+      <w:proofErr w:type="spellStart"/>
+      <w:proofErr w:type="gramStart"/>
+      <w:r>
+        <w:t>fn:string</w:t>
+      </w:r>
+      <w:proofErr w:type="gramEnd"/>
+      <w:r>
+        <w:t>-join</w:t>
+      </w:r>
+      <w:proofErr w:type="spellEnd"/>
+    </w:p>
+    <w:p>
+      <w:pPr>
+        <w:rPr>
+          <w:rFonts w:hint="eastAsia"/>
+        </w:rPr>
+      </w:pPr>
+      <w:proofErr w:type="spellStart"/>
+      <w:proofErr w:type="gramStart"/>
+      <w:r>
+        <w:t>fn:upper</w:t>
+      </w:r>
+      <w:proofErr w:type="gramEnd"/>
+      <w:r>
+        <w:t>-case</w:t>
+      </w:r>
+      <w:proofErr w:type="spellEnd"/>
+    </w:p>
+    <w:p>
+      <w:pPr>
+        <w:rPr>
+          <w:rFonts w:hint="eastAsia"/>
+        </w:rPr>
+      </w:pPr>
+      <w:proofErr w:type="spellStart"/>
+      <w:proofErr w:type="gramStart"/>
+      <w:r>
+        <w:t>fn:lower</w:t>
+      </w:r>
+      <w:proofErr w:type="gramEnd"/>
+      <w:r>
+        <w:t>-case</w:t>
+      </w:r>
+      <w:proofErr w:type="spellEnd"/>
+    </w:p>
+    <w:p>
+      <w:pPr>
+        <w:rPr>
+          <w:rFonts w:hint="eastAsia"/>
+        </w:rPr>
+      </w:pPr>
+      <w:proofErr w:type="spellStart"/>
+      <w:proofErr w:type="gramStart"/>
+      <w:r>
+        <w:t>fn:codepoints</w:t>
+      </w:r>
+      <w:proofErr w:type="gramEnd"/>
+      <w:r>
+        <w:t>-to-string</w:t>
+      </w:r>
+      <w:proofErr w:type="spellEnd"/>
+    </w:p>
+    <w:p>
+      <w:pPr>
+        <w:rPr>
+          <w:rFonts w:hint="eastAsia"/>
+        </w:rPr>
+      </w:pPr>
+      <w:proofErr w:type="spellStart"/>
+      <w:proofErr w:type="gramStart"/>
+      <w:r>
+        <w:t>fn:string</w:t>
+      </w:r>
+      <w:proofErr w:type="gramEnd"/>
+      <w:r>
+        <w:t>-to-codepoints</w:t>
+      </w:r>
+      <w:proofErr w:type="spellEnd"/>
+    </w:p>
+    <w:p>
+      <w:pPr>
+        <w:rPr>
+          <w:rFonts w:hint="eastAsia"/>
+        </w:rPr>
+      </w:pPr>
+      <w:proofErr w:type="spellStart"/>
+      <w:proofErr w:type="gramStart"/>
+      <w:r>
+        <w:t>fn:compare</w:t>
+      </w:r>
+      <w:proofErr w:type="spellEnd"/>
+      <w:proofErr w:type="gramEnd"/>
+      <w:r>
+        <w:t xml:space="preserve">                           (with support for collation argument)</w:t>
+      </w:r>
+    </w:p>
+    <w:p>
+      <w:pPr>
+        <w:rPr>
+          <w:rFonts w:hint="eastAsia"/>
+        </w:rPr>
+      </w:pPr>
+      <w:proofErr w:type="spellStart"/>
+      <w:proofErr w:type="gramStart"/>
+      <w:r>
+        <w:t>fn:codepoint</w:t>
+      </w:r>
+      <w:proofErr w:type="gramEnd"/>
+      <w:r>
+        <w:t>-equal</w:t>
+      </w:r>
+      <w:proofErr w:type="spellEnd"/>
+    </w:p>
+    <w:p>
+      <w:pPr>
+        <w:rPr>
+          <w:rFonts w:hint="eastAsia"/>
+        </w:rPr>
+      </w:pPr>
+      <w:proofErr w:type="spellStart"/>
+      <w:proofErr w:type="gramStart"/>
+      <w:r>
+        <w:t>fn:contains</w:t>
+      </w:r>
+      <w:proofErr w:type="gramEnd"/>
+      <w:r>
+        <w:t>-token</w:t>
+      </w:r>
+      <w:proofErr w:type="spellEnd"/>
+      <w:r>
+        <w:t xml:space="preserve">                 (with support for collation argument)</w:t>
       </w:r>
     </w:p>
     <w:p>
@@ -1988,52 +2698,82 @@
           <w:rFonts w:hint="eastAsia"/>
         </w:rPr>
       </w:pPr>
-      <w:r>
-        <w:t>fn:current-dateTime</w:t>
-      </w:r>
-    </w:p>
-    <w:p>
-      <w:pPr>
-        <w:rPr>
-          <w:rFonts w:hint="eastAsia"/>
-        </w:rPr>
-      </w:pPr>
-      <w:r>
-        <w:t>fn:current-date</w:t>
-      </w:r>
-    </w:p>
-    <w:p>
-      <w:pPr>
-        <w:rPr>
-          <w:rFonts w:hint="eastAsia"/>
-        </w:rPr>
-      </w:pPr>
-      <w:r>
-        <w:t>fn:current-time</w:t>
-      </w:r>
-    </w:p>
-    <w:p>
-      <w:pPr>
-        <w:rPr>
-          <w:rFonts w:hint="eastAsia"/>
-        </w:rPr>
-      </w:pPr>
-      <w:r>
-        <w:t>fn:implicit-timezone</w:t>
-      </w:r>
-    </w:p>
-    <w:p>
-      <w:pPr>
-        <w:rPr>
-          <w:rFonts w:hint="eastAsia"/>
-        </w:rPr>
-      </w:pPr>
+      <w:proofErr w:type="spellStart"/>
+      <w:proofErr w:type="gramStart"/>
+      <w:r>
+        <w:t>fn:current</w:t>
+      </w:r>
+      <w:proofErr w:type="gramEnd"/>
+      <w:r>
+        <w:t>-dateTime</w:t>
+      </w:r>
+      <w:proofErr w:type="spellEnd"/>
+    </w:p>
+    <w:p>
+      <w:pPr>
+        <w:rPr>
+          <w:rFonts w:hint="eastAsia"/>
+        </w:rPr>
+      </w:pPr>
+      <w:proofErr w:type="spellStart"/>
+      <w:proofErr w:type="gramStart"/>
+      <w:r>
+        <w:t>fn:current</w:t>
+      </w:r>
+      <w:proofErr w:type="gramEnd"/>
+      <w:r>
+        <w:t>-date</w:t>
+      </w:r>
+      <w:proofErr w:type="spellEnd"/>
+    </w:p>
+    <w:p>
+      <w:pPr>
+        <w:rPr>
+          <w:rFonts w:hint="eastAsia"/>
+        </w:rPr>
+      </w:pPr>
+      <w:proofErr w:type="spellStart"/>
+      <w:proofErr w:type="gramStart"/>
+      <w:r>
+        <w:t>fn:current</w:t>
+      </w:r>
+      <w:proofErr w:type="gramEnd"/>
+      <w:r>
+        <w:t>-time</w:t>
+      </w:r>
+      <w:proofErr w:type="spellEnd"/>
+    </w:p>
+    <w:p>
+      <w:pPr>
+        <w:rPr>
+          <w:rFonts w:hint="eastAsia"/>
+        </w:rPr>
+      </w:pPr>
+      <w:proofErr w:type="spellStart"/>
+      <w:proofErr w:type="gramStart"/>
+      <w:r>
+        <w:t>fn:implicit</w:t>
+      </w:r>
+      <w:proofErr w:type="gramEnd"/>
+      <w:r>
+        <w:t>-timezone</w:t>
+      </w:r>
+      <w:proofErr w:type="spellEnd"/>
+    </w:p>
+    <w:p>
+      <w:pPr>
+        <w:rPr>
+          <w:rFonts w:hint="eastAsia"/>
+        </w:rPr>
+      </w:pPr>
+      <w:proofErr w:type="spellStart"/>
       <w:r>
         <w:rPr>
           <w:rFonts w:hint="eastAsia"/>
         </w:rPr>
         <w:t>fn:default-collation</w:t>
       </w:r>
+      <w:proofErr w:type="spellEnd"/>
     </w:p>
     <w:p>
       <w:pPr>
@@ -2071,9 +2811,16 @@
           <w:rFonts w:hint="eastAsia"/>
         </w:rPr>
       </w:pPr>
-      <w:r>
-        <w:t>fn:distinct-values</w:t>
-      </w:r>
+      <w:proofErr w:type="spellStart"/>
+      <w:proofErr w:type="gramStart"/>
+      <w:r>
+        <w:t>fn:distinct</w:t>
+      </w:r>
+      <w:proofErr w:type="gramEnd"/>
+      <w:r>
+        <w:t>-values</w:t>
+      </w:r>
+      <w:proofErr w:type="spellEnd"/>
       <w:r>
         <w:t xml:space="preserve">            </w:t>
       </w:r>
@@ -2093,9 +2840,16 @@
           <w:rFonts w:hint="eastAsia"/>
         </w:rPr>
       </w:pPr>
-      <w:r>
-        <w:t>fn:index-of</w:t>
-      </w:r>
+      <w:proofErr w:type="spellStart"/>
+      <w:proofErr w:type="gramStart"/>
+      <w:r>
+        <w:t>fn:index</w:t>
+      </w:r>
+      <w:proofErr w:type="gramEnd"/>
+      <w:r>
+        <w:t>-of</w:t>
+      </w:r>
+      <w:proofErr w:type="spellEnd"/>
       <w:r>
         <w:t xml:space="preserve">                      </w:t>
       </w:r>
@@ -2115,9 +2869,16 @@
           <w:rFonts w:hint="eastAsia"/>
         </w:rPr>
       </w:pPr>
-      <w:r>
-        <w:t>fn:deep-equal</w:t>
-      </w:r>
+      <w:proofErr w:type="spellStart"/>
+      <w:proofErr w:type="gramStart"/>
+      <w:r>
+        <w:t>fn:deep</w:t>
+      </w:r>
+      <w:proofErr w:type="gramEnd"/>
+      <w:r>
+        <w:t>-equal</w:t>
+      </w:r>
+      <w:proofErr w:type="spellEnd"/>
       <w:r>
         <w:t xml:space="preserve">                  </w:t>
       </w:r>
@@ -2167,39 +2928,54 @@
           <w:rFonts w:hint="eastAsia"/>
         </w:rPr>
       </w:pPr>
+      <w:proofErr w:type="spellStart"/>
+      <w:proofErr w:type="gramStart"/>
       <w:r>
         <w:t>math:pi</w:t>
       </w:r>
-    </w:p>
-    <w:p>
-      <w:pPr>
-        <w:rPr>
-          <w:rFonts w:hint="eastAsia"/>
-        </w:rPr>
-      </w:pPr>
+      <w:proofErr w:type="spellEnd"/>
+      <w:proofErr w:type="gramEnd"/>
+    </w:p>
+    <w:p>
+      <w:pPr>
+        <w:rPr>
+          <w:rFonts w:hint="eastAsia"/>
+        </w:rPr>
+      </w:pPr>
+      <w:proofErr w:type="spellStart"/>
+      <w:proofErr w:type="gramStart"/>
       <w:r>
         <w:t>math:exp</w:t>
       </w:r>
-    </w:p>
-    <w:p>
-      <w:pPr>
-        <w:rPr>
-          <w:rFonts w:hint="eastAsia"/>
-        </w:rPr>
-      </w:pPr>
-      <w:r>
-        <w:t>math:exp10</w:t>
-      </w:r>
-    </w:p>
-    <w:p>
-      <w:pPr>
-        <w:rPr>
-          <w:rFonts w:hint="eastAsia"/>
-        </w:rPr>
-      </w:pPr>
+      <w:proofErr w:type="spellEnd"/>
+      <w:proofErr w:type="gramEnd"/>
+    </w:p>
+    <w:p>
+      <w:pPr>
+        <w:rPr>
+          <w:rFonts w:hint="eastAsia"/>
+        </w:rPr>
+      </w:pPr>
+      <w:proofErr w:type="gramStart"/>
+      <w:r>
+        <w:t>math:exp</w:t>
+      </w:r>
+      <w:proofErr w:type="gramEnd"/>
+      <w:r>
+        <w:t>10</w:t>
+      </w:r>
+    </w:p>
+    <w:p>
+      <w:pPr>
+        <w:rPr>
+          <w:rFonts w:hint="eastAsia"/>
+        </w:rPr>
+      </w:pPr>
+      <w:proofErr w:type="spellStart"/>
       <w:r>
         <w:t>math:log</w:t>
       </w:r>
+      <w:proofErr w:type="spellEnd"/>
     </w:p>
     <w:p>
       <w:pPr>
@@ -2217,88 +2993,126 @@
           <w:rFonts w:hint="eastAsia"/>
         </w:rPr>
       </w:pPr>
+      <w:proofErr w:type="spellStart"/>
+      <w:proofErr w:type="gramStart"/>
       <w:r>
         <w:t>math:pow</w:t>
       </w:r>
-    </w:p>
-    <w:p>
-      <w:pPr>
-        <w:rPr>
-          <w:rFonts w:hint="eastAsia"/>
-        </w:rPr>
-      </w:pPr>
+      <w:proofErr w:type="spellEnd"/>
+      <w:proofErr w:type="gramEnd"/>
+    </w:p>
+    <w:p>
+      <w:pPr>
+        <w:rPr>
+          <w:rFonts w:hint="eastAsia"/>
+        </w:rPr>
+      </w:pPr>
+      <w:proofErr w:type="spellStart"/>
+      <w:proofErr w:type="gramStart"/>
       <w:r>
         <w:t>math:sqrt</w:t>
       </w:r>
-    </w:p>
-    <w:p>
-      <w:pPr>
-        <w:rPr>
-          <w:rFonts w:hint="eastAsia"/>
-        </w:rPr>
-      </w:pPr>
+      <w:proofErr w:type="spellEnd"/>
+      <w:proofErr w:type="gramEnd"/>
+    </w:p>
+    <w:p>
+      <w:pPr>
+        <w:rPr>
+          <w:rFonts w:hint="eastAsia"/>
+        </w:rPr>
+      </w:pPr>
+      <w:proofErr w:type="spellStart"/>
+      <w:proofErr w:type="gramStart"/>
       <w:r>
         <w:t>math:sin</w:t>
       </w:r>
-    </w:p>
-    <w:p>
-      <w:pPr>
-        <w:rPr>
-          <w:rFonts w:hint="eastAsia"/>
-        </w:rPr>
-      </w:pPr>
+      <w:proofErr w:type="spellEnd"/>
+      <w:proofErr w:type="gramEnd"/>
+    </w:p>
+    <w:p>
+      <w:pPr>
+        <w:rPr>
+          <w:rFonts w:hint="eastAsia"/>
+        </w:rPr>
+      </w:pPr>
+      <w:proofErr w:type="spellStart"/>
+      <w:proofErr w:type="gramStart"/>
       <w:r>
         <w:t>math:cos</w:t>
       </w:r>
-    </w:p>
-    <w:p>
-      <w:pPr>
-        <w:rPr>
-          <w:rFonts w:hint="eastAsia"/>
-        </w:rPr>
-      </w:pPr>
+      <w:proofErr w:type="spellEnd"/>
+      <w:proofErr w:type="gramEnd"/>
+    </w:p>
+    <w:p>
+      <w:pPr>
+        <w:rPr>
+          <w:rFonts w:hint="eastAsia"/>
+        </w:rPr>
+      </w:pPr>
+      <w:proofErr w:type="spellStart"/>
+      <w:proofErr w:type="gramStart"/>
       <w:r>
         <w:t>math:tan</w:t>
       </w:r>
-    </w:p>
-    <w:p>
-      <w:pPr>
-        <w:rPr>
-          <w:rFonts w:hint="eastAsia"/>
-        </w:rPr>
-      </w:pPr>
+      <w:proofErr w:type="spellEnd"/>
+      <w:proofErr w:type="gramEnd"/>
+    </w:p>
+    <w:p>
+      <w:pPr>
+        <w:rPr>
+          <w:rFonts w:hint="eastAsia"/>
+        </w:rPr>
+      </w:pPr>
+      <w:proofErr w:type="spellStart"/>
+      <w:proofErr w:type="gramStart"/>
       <w:r>
         <w:t>math:asin</w:t>
       </w:r>
-    </w:p>
-    <w:p>
-      <w:pPr>
-        <w:rPr>
-          <w:rFonts w:hint="eastAsia"/>
-        </w:rPr>
-      </w:pPr>
-      <w:r>
+      <w:proofErr w:type="spellEnd"/>
+      <w:proofErr w:type="gramEnd"/>
+    </w:p>
+    <w:p>
+      <w:pPr>
+        <w:rPr>
+          <w:rFonts w:hint="eastAsia"/>
+        </w:rPr>
+      </w:pPr>
+      <w:proofErr w:type="spellStart"/>
+      <w:proofErr w:type="gramStart"/>
+      <w:r>
+        <w:lastRenderedPageBreak/>
         <w:t>math:acos</w:t>
       </w:r>
-    </w:p>
-    <w:p>
-      <w:pPr>
-        <w:rPr>
-          <w:rFonts w:hint="eastAsia"/>
-        </w:rPr>
-      </w:pPr>
+      <w:proofErr w:type="spellEnd"/>
+      <w:proofErr w:type="gramEnd"/>
+    </w:p>
+    <w:p>
+      <w:pPr>
+        <w:rPr>
+          <w:rFonts w:hint="eastAsia"/>
+        </w:rPr>
+      </w:pPr>
+      <w:proofErr w:type="spellStart"/>
+      <w:proofErr w:type="gramStart"/>
       <w:r>
         <w:t>math:atan</w:t>
       </w:r>
-    </w:p>
-    <w:p>
-      <w:pPr>
-        <w:rPr>
-          <w:rFonts w:hint="eastAsia"/>
-        </w:rPr>
-      </w:pPr>
-      <w:r>
-        <w:t>math:atan2</w:t>
+      <w:proofErr w:type="spellEnd"/>
+      <w:proofErr w:type="gramEnd"/>
+    </w:p>
+    <w:p>
+      <w:pPr>
+        <w:rPr>
+          <w:rFonts w:hint="eastAsia"/>
+        </w:rPr>
+      </w:pPr>
+      <w:proofErr w:type="gramStart"/>
+      <w:r>
+        <w:t>math:atan</w:t>
+      </w:r>
+      <w:proofErr w:type="gramEnd"/>
+      <w:r>
+        <w:t>2</w:t>
       </w:r>
     </w:p>
     <w:p>
@@ -2337,59 +3151,101 @@
           <w:rFonts w:hint="eastAsia"/>
         </w:rPr>
       </w:pPr>
-      <w:r>
-        <w:t>fn:years-from-duration</w:t>
-      </w:r>
-    </w:p>
-    <w:p>
-      <w:pPr>
-        <w:rPr>
-          <w:rFonts w:hint="eastAsia"/>
-        </w:rPr>
-      </w:pPr>
-      <w:r>
-        <w:t>fn:months-from-duration</w:t>
-      </w:r>
-    </w:p>
-    <w:p>
-      <w:pPr>
-        <w:rPr>
-          <w:rFonts w:hint="eastAsia"/>
-        </w:rPr>
-      </w:pPr>
-      <w:r>
-        <w:t>fn:days-from-duration</w:t>
-      </w:r>
-    </w:p>
-    <w:p>
-      <w:pPr>
-        <w:rPr>
-          <w:rFonts w:hint="eastAsia"/>
-        </w:rPr>
-      </w:pPr>
-      <w:r>
-        <w:t>fn:hours-from-duration</w:t>
-      </w:r>
-    </w:p>
-    <w:p>
-      <w:pPr>
-        <w:rPr>
-          <w:rFonts w:hint="eastAsia"/>
-        </w:rPr>
-      </w:pPr>
-      <w:r>
-        <w:t>fn:minutes-from-duration</w:t>
-      </w:r>
-    </w:p>
-    <w:p>
-      <w:pPr>
-        <w:rPr>
-          <w:rFonts w:hint="eastAsia"/>
-        </w:rPr>
-      </w:pPr>
-      <w:r>
-        <w:t>fn:seconds-from-duration</w:t>
-      </w:r>
+      <w:proofErr w:type="spellStart"/>
+      <w:proofErr w:type="gramStart"/>
+      <w:r>
+        <w:t>fn:years</w:t>
+      </w:r>
+      <w:proofErr w:type="gramEnd"/>
+      <w:r>
+        <w:t>-from-duration</w:t>
+      </w:r>
+      <w:proofErr w:type="spellEnd"/>
+    </w:p>
+    <w:p>
+      <w:pPr>
+        <w:rPr>
+          <w:rFonts w:hint="eastAsia"/>
+        </w:rPr>
+      </w:pPr>
+      <w:proofErr w:type="spellStart"/>
+      <w:proofErr w:type="gramStart"/>
+      <w:r>
+        <w:t>fn:months</w:t>
+      </w:r>
+      <w:proofErr w:type="gramEnd"/>
+      <w:r>
+        <w:t>-from-duration</w:t>
+      </w:r>
+      <w:proofErr w:type="spellEnd"/>
+    </w:p>
+    <w:p>
+      <w:pPr>
+        <w:rPr>
+          <w:rFonts w:hint="eastAsia"/>
+        </w:rPr>
+      </w:pPr>
+      <w:proofErr w:type="spellStart"/>
+      <w:proofErr w:type="gramStart"/>
+      <w:r>
+        <w:t>fn:days</w:t>
+      </w:r>
+      <w:proofErr w:type="gramEnd"/>
+      <w:r>
+        <w:t>-from-duration</w:t>
+      </w:r>
+      <w:proofErr w:type="spellEnd"/>
+    </w:p>
+    <w:p>
+      <w:pPr>
+        <w:rPr>
+          <w:rFonts w:hint="eastAsia"/>
+        </w:rPr>
+      </w:pPr>
+      <w:proofErr w:type="spellStart"/>
+      <w:proofErr w:type="gramStart"/>
+      <w:r>
+        <w:t>fn:hours</w:t>
+      </w:r>
+      <w:proofErr w:type="gramEnd"/>
+      <w:r>
+        <w:t>-from-duration</w:t>
+      </w:r>
+      <w:proofErr w:type="spellEnd"/>
+    </w:p>
+    <w:p>
+      <w:pPr>
+        <w:rPr>
+          <w:rFonts w:hint="eastAsia"/>
+        </w:rPr>
+      </w:pPr>
+      <w:proofErr w:type="spellStart"/>
+      <w:proofErr w:type="gramStart"/>
+      <w:r>
+        <w:t>fn:minutes</w:t>
+      </w:r>
+      <w:proofErr w:type="gramEnd"/>
+      <w:r>
+        <w:t>-from-duration</w:t>
+      </w:r>
+      <w:proofErr w:type="spellEnd"/>
+    </w:p>
+    <w:p>
+      <w:pPr>
+        <w:rPr>
+          <w:rFonts w:hint="eastAsia"/>
+        </w:rPr>
+      </w:pPr>
+      <w:proofErr w:type="spellStart"/>
+      <w:proofErr w:type="gramStart"/>
+      <w:r>
+        <w:t>fn:seconds</w:t>
+      </w:r>
+      <w:proofErr w:type="gramEnd"/>
+      <w:r>
+        <w:t>-from-duration</w:t>
+      </w:r>
+      <w:proofErr w:type="spellEnd"/>
     </w:p>
     <w:p>
       <w:pPr>
@@ -2411,28 +3267,42 @@
         <w:t>)</w:t>
       </w:r>
       <w:r>
-        <w:t xml:space="preserve"> Constructing xs:dateTime value</w:t>
-      </w:r>
-    </w:p>
-    <w:p>
-      <w:pPr>
-        <w:rPr>
-          <w:rFonts w:hint="eastAsia"/>
-        </w:rPr>
-      </w:pPr>
-    </w:p>
-    <w:p>
-      <w:pPr>
-        <w:rPr>
-          <w:rFonts w:hint="eastAsia"/>
-        </w:rPr>
-      </w:pPr>
+        <w:t xml:space="preserve"> Constructing </w:t>
+      </w:r>
+      <w:proofErr w:type="spellStart"/>
+      <w:proofErr w:type="gramStart"/>
+      <w:r>
+        <w:t>xs:dateTime</w:t>
+      </w:r>
+      <w:proofErr w:type="spellEnd"/>
+      <w:proofErr w:type="gramEnd"/>
+      <w:r>
+        <w:t xml:space="preserve"> value</w:t>
+      </w:r>
+    </w:p>
+    <w:p>
+      <w:pPr>
+        <w:rPr>
+          <w:rFonts w:hint="eastAsia"/>
+        </w:rPr>
+      </w:pPr>
+    </w:p>
+    <w:p>
+      <w:pPr>
+        <w:rPr>
+          <w:rFonts w:hint="eastAsia"/>
+        </w:rPr>
+      </w:pPr>
+      <w:proofErr w:type="spellStart"/>
+      <w:proofErr w:type="gramStart"/>
       <w:r>
         <w:rPr>
           <w:rFonts w:hint="eastAsia"/>
         </w:rPr>
         <w:t>fn:dateTime</w:t>
       </w:r>
+      <w:proofErr w:type="spellEnd"/>
+      <w:proofErr w:type="gramEnd"/>
     </w:p>
     <w:p>
       <w:pPr>
@@ -2470,194 +3340,344 @@
           <w:rFonts w:hint="eastAsia"/>
         </w:rPr>
       </w:pPr>
-      <w:r>
-        <w:rPr>
-          <w:rFonts w:hint="eastAsia"/>
-        </w:rPr>
-        <w:t>fn:year-from-dateTime</w:t>
-      </w:r>
-    </w:p>
-    <w:p>
-      <w:pPr>
-        <w:rPr>
-          <w:rFonts w:hint="eastAsia"/>
-        </w:rPr>
-      </w:pPr>
-      <w:r>
-        <w:rPr>
-          <w:rFonts w:hint="eastAsia"/>
-        </w:rPr>
-        <w:t>fn:month-from-dateTime</w:t>
-      </w:r>
-    </w:p>
-    <w:p>
-      <w:pPr>
-        <w:rPr>
-          <w:rFonts w:hint="eastAsia"/>
-        </w:rPr>
-      </w:pPr>
-      <w:r>
-        <w:rPr>
-          <w:rFonts w:hint="eastAsia"/>
-        </w:rPr>
-        <w:t>fn:day-from-dateTime</w:t>
-      </w:r>
-    </w:p>
-    <w:p>
-      <w:pPr>
-        <w:rPr>
-          <w:rFonts w:hint="eastAsia"/>
-        </w:rPr>
-      </w:pPr>
-      <w:r>
-        <w:rPr>
-          <w:rFonts w:hint="eastAsia"/>
-        </w:rPr>
-        <w:t>fn:hours-from-dateTime</w:t>
-      </w:r>
-    </w:p>
-    <w:p>
-      <w:pPr>
-        <w:rPr>
-          <w:rFonts w:hint="eastAsia"/>
-        </w:rPr>
-      </w:pPr>
-      <w:r>
-        <w:rPr>
-          <w:rFonts w:hint="eastAsia"/>
-        </w:rPr>
-        <w:t>fn:minutes-from-dateTime</w:t>
-      </w:r>
-    </w:p>
-    <w:p>
-      <w:pPr>
-        <w:rPr>
-          <w:rFonts w:hint="eastAsia"/>
-        </w:rPr>
-      </w:pPr>
-      <w:r>
-        <w:rPr>
-          <w:rFonts w:hint="eastAsia"/>
-        </w:rPr>
-        <w:t>fn:seconds-from-dateTime</w:t>
-      </w:r>
-    </w:p>
-    <w:p>
-      <w:pPr>
-        <w:rPr>
-          <w:rFonts w:hint="eastAsia"/>
-        </w:rPr>
-      </w:pPr>
-      <w:r>
-        <w:rPr>
-          <w:rFonts w:hint="eastAsia"/>
-        </w:rPr>
-        <w:t>fn:timezone-from-dateTime</w:t>
-      </w:r>
-    </w:p>
-    <w:p>
-      <w:pPr>
-        <w:rPr>
-          <w:rFonts w:hint="eastAsia"/>
-        </w:rPr>
-      </w:pPr>
-      <w:r>
-        <w:rPr>
-          <w:rFonts w:hint="eastAsia"/>
-        </w:rPr>
-        <w:t>fn:year-from-date</w:t>
-      </w:r>
-    </w:p>
-    <w:p>
-      <w:pPr>
-        <w:rPr>
-          <w:rFonts w:hint="eastAsia"/>
-        </w:rPr>
-      </w:pPr>
-      <w:r>
-        <w:rPr>
-          <w:rFonts w:hint="eastAsia"/>
-        </w:rPr>
-        <w:t>fn:month-from-date</w:t>
-      </w:r>
-    </w:p>
-    <w:p>
-      <w:pPr>
-        <w:rPr>
-          <w:rFonts w:hint="eastAsia"/>
-        </w:rPr>
-      </w:pPr>
-      <w:r>
-        <w:rPr>
-          <w:rFonts w:hint="eastAsia"/>
-        </w:rPr>
-        <w:t>fn:day-from-date</w:t>
-      </w:r>
-    </w:p>
-    <w:p>
-      <w:pPr>
-        <w:rPr>
-          <w:rFonts w:hint="eastAsia"/>
-        </w:rPr>
-      </w:pPr>
-      <w:r>
-        <w:rPr>
-          <w:rFonts w:hint="eastAsia"/>
-        </w:rPr>
-        <w:t>fn:timezone-from-date</w:t>
-      </w:r>
-    </w:p>
-    <w:p>
-      <w:pPr>
-        <w:rPr>
-          <w:rFonts w:hint="eastAsia"/>
-        </w:rPr>
-      </w:pPr>
-      <w:r>
-        <w:rPr>
-          <w:rFonts w:hint="eastAsia"/>
-        </w:rPr>
-        <w:t>fn:hours-from-time</w:t>
-      </w:r>
-    </w:p>
-    <w:p>
-      <w:pPr>
-        <w:rPr>
-          <w:rFonts w:hint="eastAsia"/>
-        </w:rPr>
-      </w:pPr>
-      <w:r>
-        <w:rPr>
-          <w:rFonts w:hint="eastAsia"/>
-        </w:rPr>
-        <w:t>fn:minutes-from-time</w:t>
-      </w:r>
-    </w:p>
-    <w:p>
-      <w:pPr>
-        <w:rPr>
-          <w:rFonts w:hint="eastAsia"/>
-        </w:rPr>
-      </w:pPr>
-      <w:r>
-        <w:rPr>
-          <w:rFonts w:hint="eastAsia"/>
-        </w:rPr>
-        <w:t>fn:seconds-from-time</w:t>
-      </w:r>
-    </w:p>
-    <w:p>
-      <w:pPr>
-        <w:rPr>
-          <w:rFonts w:hint="eastAsia"/>
-        </w:rPr>
-      </w:pPr>
-      <w:r>
-        <w:rPr>
-          <w:rFonts w:hint="eastAsia"/>
-        </w:rPr>
-        <w:t>fn:timezone-from-time</w:t>
-      </w:r>
+      <w:proofErr w:type="spellStart"/>
+      <w:proofErr w:type="gramStart"/>
+      <w:r>
+        <w:rPr>
+          <w:rFonts w:hint="eastAsia"/>
+        </w:rPr>
+        <w:t>fn:year</w:t>
+      </w:r>
+      <w:proofErr w:type="gramEnd"/>
+      <w:r>
+        <w:rPr>
+          <w:rFonts w:hint="eastAsia"/>
+        </w:rPr>
+        <w:t>-from-dateTime</w:t>
+      </w:r>
+      <w:proofErr w:type="spellEnd"/>
+    </w:p>
+    <w:p>
+      <w:pPr>
+        <w:rPr>
+          <w:rFonts w:hint="eastAsia"/>
+        </w:rPr>
+      </w:pPr>
+      <w:proofErr w:type="spellStart"/>
+      <w:proofErr w:type="gramStart"/>
+      <w:r>
+        <w:rPr>
+          <w:rFonts w:hint="eastAsia"/>
+        </w:rPr>
+        <w:t>fn:month</w:t>
+      </w:r>
+      <w:proofErr w:type="gramEnd"/>
+      <w:r>
+        <w:rPr>
+          <w:rFonts w:hint="eastAsia"/>
+        </w:rPr>
+        <w:t>-from-dateTime</w:t>
+      </w:r>
+      <w:proofErr w:type="spellEnd"/>
+    </w:p>
+    <w:p>
+      <w:pPr>
+        <w:rPr>
+          <w:rFonts w:hint="eastAsia"/>
+        </w:rPr>
+      </w:pPr>
+      <w:proofErr w:type="spellStart"/>
+      <w:proofErr w:type="gramStart"/>
+      <w:r>
+        <w:rPr>
+          <w:rFonts w:hint="eastAsia"/>
+        </w:rPr>
+        <w:t>fn:day</w:t>
+      </w:r>
+      <w:proofErr w:type="gramEnd"/>
+      <w:r>
+        <w:rPr>
+          <w:rFonts w:hint="eastAsia"/>
+        </w:rPr>
+        <w:t>-from-dateTime</w:t>
+      </w:r>
+      <w:proofErr w:type="spellEnd"/>
+    </w:p>
+    <w:p>
+      <w:pPr>
+        <w:rPr>
+          <w:rFonts w:hint="eastAsia"/>
+        </w:rPr>
+      </w:pPr>
+      <w:proofErr w:type="spellStart"/>
+      <w:proofErr w:type="gramStart"/>
+      <w:r>
+        <w:rPr>
+          <w:rFonts w:hint="eastAsia"/>
+        </w:rPr>
+        <w:t>fn:hours</w:t>
+      </w:r>
+      <w:proofErr w:type="gramEnd"/>
+      <w:r>
+        <w:rPr>
+          <w:rFonts w:hint="eastAsia"/>
+        </w:rPr>
+        <w:t>-from-dateTime</w:t>
+      </w:r>
+      <w:proofErr w:type="spellEnd"/>
+    </w:p>
+    <w:p>
+      <w:pPr>
+        <w:rPr>
+          <w:rFonts w:hint="eastAsia"/>
+        </w:rPr>
+      </w:pPr>
+      <w:proofErr w:type="spellStart"/>
+      <w:proofErr w:type="gramStart"/>
+      <w:r>
+        <w:rPr>
+          <w:rFonts w:hint="eastAsia"/>
+        </w:rPr>
+        <w:t>fn:minutes</w:t>
+      </w:r>
+      <w:proofErr w:type="gramEnd"/>
+      <w:r>
+        <w:rPr>
+          <w:rFonts w:hint="eastAsia"/>
+        </w:rPr>
+        <w:t>-from-dateTime</w:t>
+      </w:r>
+      <w:proofErr w:type="spellEnd"/>
+    </w:p>
+    <w:p>
+      <w:pPr>
+        <w:rPr>
+          <w:rFonts w:hint="eastAsia"/>
+        </w:rPr>
+      </w:pPr>
+      <w:proofErr w:type="spellStart"/>
+      <w:proofErr w:type="gramStart"/>
+      <w:r>
+        <w:rPr>
+          <w:rFonts w:hint="eastAsia"/>
+        </w:rPr>
+        <w:t>fn:seconds</w:t>
+      </w:r>
+      <w:proofErr w:type="gramEnd"/>
+      <w:r>
+        <w:rPr>
+          <w:rFonts w:hint="eastAsia"/>
+        </w:rPr>
+        <w:t>-from-dateTime</w:t>
+      </w:r>
+      <w:proofErr w:type="spellEnd"/>
+    </w:p>
+    <w:p>
+      <w:pPr>
+        <w:rPr>
+          <w:rFonts w:hint="eastAsia"/>
+        </w:rPr>
+      </w:pPr>
+      <w:proofErr w:type="spellStart"/>
+      <w:proofErr w:type="gramStart"/>
+      <w:r>
+        <w:rPr>
+          <w:rFonts w:hint="eastAsia"/>
+        </w:rPr>
+        <w:t>fn:timezone</w:t>
+      </w:r>
+      <w:proofErr w:type="gramEnd"/>
+      <w:r>
+        <w:rPr>
+          <w:rFonts w:hint="eastAsia"/>
+        </w:rPr>
+        <w:t>-from-dateTime</w:t>
+      </w:r>
+      <w:proofErr w:type="spellEnd"/>
+    </w:p>
+    <w:p>
+      <w:pPr>
+        <w:rPr>
+          <w:rFonts w:hint="eastAsia"/>
+        </w:rPr>
+      </w:pPr>
+      <w:proofErr w:type="spellStart"/>
+      <w:proofErr w:type="gramStart"/>
+      <w:r>
+        <w:rPr>
+          <w:rFonts w:hint="eastAsia"/>
+        </w:rPr>
+        <w:t>fn:year</w:t>
+      </w:r>
+      <w:proofErr w:type="gramEnd"/>
+      <w:r>
+        <w:rPr>
+          <w:rFonts w:hint="eastAsia"/>
+        </w:rPr>
+        <w:t>-from-date</w:t>
+      </w:r>
+      <w:proofErr w:type="spellEnd"/>
+    </w:p>
+    <w:p>
+      <w:pPr>
+        <w:rPr>
+          <w:rFonts w:hint="eastAsia"/>
+        </w:rPr>
+      </w:pPr>
+      <w:proofErr w:type="spellStart"/>
+      <w:proofErr w:type="gramStart"/>
+      <w:r>
+        <w:rPr>
+          <w:rFonts w:hint="eastAsia"/>
+        </w:rPr>
+        <w:t>fn:month</w:t>
+      </w:r>
+      <w:proofErr w:type="gramEnd"/>
+      <w:r>
+        <w:rPr>
+          <w:rFonts w:hint="eastAsia"/>
+        </w:rPr>
+        <w:t>-from-date</w:t>
+      </w:r>
+      <w:proofErr w:type="spellEnd"/>
+    </w:p>
+    <w:p>
+      <w:pPr>
+        <w:rPr>
+          <w:rFonts w:hint="eastAsia"/>
+        </w:rPr>
+      </w:pPr>
+      <w:proofErr w:type="spellStart"/>
+      <w:proofErr w:type="gramStart"/>
+      <w:r>
+        <w:rPr>
+          <w:rFonts w:hint="eastAsia"/>
+        </w:rPr>
+        <w:t>fn:day</w:t>
+      </w:r>
+      <w:proofErr w:type="gramEnd"/>
+      <w:r>
+        <w:rPr>
+          <w:rFonts w:hint="eastAsia"/>
+        </w:rPr>
+        <w:t>-from-date</w:t>
+      </w:r>
+      <w:proofErr w:type="spellEnd"/>
+    </w:p>
+    <w:p>
+      <w:pPr>
+        <w:rPr>
+          <w:rFonts w:hint="eastAsia"/>
+        </w:rPr>
+      </w:pPr>
+      <w:proofErr w:type="spellStart"/>
+      <w:proofErr w:type="gramStart"/>
+      <w:r>
+        <w:rPr>
+          <w:rFonts w:hint="eastAsia"/>
+        </w:rPr>
+        <w:t>fn:timezone</w:t>
+      </w:r>
+      <w:proofErr w:type="gramEnd"/>
+      <w:r>
+        <w:rPr>
+          <w:rFonts w:hint="eastAsia"/>
+        </w:rPr>
+        <w:t>-from-date</w:t>
+      </w:r>
+      <w:proofErr w:type="spellEnd"/>
+    </w:p>
+    <w:p>
+      <w:pPr>
+        <w:rPr>
+          <w:rFonts w:hint="eastAsia"/>
+        </w:rPr>
+      </w:pPr>
+      <w:proofErr w:type="spellStart"/>
+      <w:proofErr w:type="gramStart"/>
+      <w:r>
+        <w:rPr>
+          <w:rFonts w:hint="eastAsia"/>
+        </w:rPr>
+        <w:t>fn:hours</w:t>
+      </w:r>
+      <w:proofErr w:type="gramEnd"/>
+      <w:r>
+        <w:rPr>
+          <w:rFonts w:hint="eastAsia"/>
+        </w:rPr>
+        <w:t>-from-time</w:t>
+      </w:r>
+      <w:proofErr w:type="spellEnd"/>
+    </w:p>
+    <w:p>
+      <w:pPr>
+        <w:rPr>
+          <w:rFonts w:hint="eastAsia"/>
+        </w:rPr>
+      </w:pPr>
+      <w:proofErr w:type="spellStart"/>
+      <w:proofErr w:type="gramStart"/>
+      <w:r>
+        <w:rPr>
+          <w:rFonts w:hint="eastAsia"/>
+        </w:rPr>
+        <w:t>fn:minutes</w:t>
+      </w:r>
+      <w:proofErr w:type="gramEnd"/>
+      <w:r>
+        <w:rPr>
+          <w:rFonts w:hint="eastAsia"/>
+        </w:rPr>
+        <w:t>-from-time</w:t>
+      </w:r>
+      <w:proofErr w:type="spellEnd"/>
+    </w:p>
+    <w:p>
+      <w:pPr>
+        <w:rPr>
+          <w:rFonts w:hint="eastAsia"/>
+        </w:rPr>
+      </w:pPr>
+      <w:proofErr w:type="spellStart"/>
+      <w:proofErr w:type="gramStart"/>
+      <w:r>
+        <w:rPr>
+          <w:rFonts w:hint="eastAsia"/>
+        </w:rPr>
+        <w:t>fn:seconds</w:t>
+      </w:r>
+      <w:proofErr w:type="gramEnd"/>
+      <w:r>
+        <w:rPr>
+          <w:rFonts w:hint="eastAsia"/>
+        </w:rPr>
+        <w:t>-from-time</w:t>
+      </w:r>
+      <w:proofErr w:type="spellEnd"/>
+    </w:p>
+    <w:p>
+      <w:pPr>
+        <w:rPr>
+          <w:rFonts w:hint="eastAsia"/>
+        </w:rPr>
+      </w:pPr>
+      <w:proofErr w:type="spellStart"/>
+      <w:proofErr w:type="gramStart"/>
+      <w:r>
+        <w:rPr>
+          <w:rFonts w:hint="eastAsia"/>
+        </w:rPr>
+        <w:t>fn:timezone</w:t>
+      </w:r>
+      <w:proofErr w:type="gramEnd"/>
+      <w:r>
+        <w:rPr>
+          <w:rFonts w:hint="eastAsia"/>
+        </w:rPr>
+        <w:t>-from-time</w:t>
+      </w:r>
+      <w:proofErr w:type="spellEnd"/>
     </w:p>
     <w:p>
       <w:pPr>
@@ -2698,58 +3718,97 @@
           <w:rFonts w:hint="eastAsia"/>
         </w:rPr>
       </w:pPr>
-      <w:r>
-        <w:t>fn:for-each</w:t>
-      </w:r>
-    </w:p>
-    <w:p>
-      <w:pPr>
-        <w:rPr>
-          <w:rFonts w:hint="eastAsia"/>
-        </w:rPr>
-      </w:pPr>
+      <w:proofErr w:type="spellStart"/>
+      <w:proofErr w:type="gramStart"/>
+      <w:r>
+        <w:t>fn:for</w:t>
+      </w:r>
+      <w:proofErr w:type="gramEnd"/>
+      <w:r>
+        <w:t>-each</w:t>
+      </w:r>
+      <w:proofErr w:type="spellEnd"/>
+    </w:p>
+    <w:p>
+      <w:pPr>
+        <w:rPr>
+          <w:rFonts w:hint="eastAsia"/>
+        </w:rPr>
+      </w:pPr>
+      <w:proofErr w:type="spellStart"/>
+      <w:proofErr w:type="gramStart"/>
       <w:r>
         <w:t>fn:filter</w:t>
       </w:r>
-    </w:p>
-    <w:p>
-      <w:pPr>
-        <w:rPr>
-          <w:rFonts w:hint="eastAsia"/>
-        </w:rPr>
-      </w:pPr>
-      <w:r>
-        <w:t>fn:fold-left</w:t>
-      </w:r>
-    </w:p>
-    <w:p>
-      <w:pPr>
-        <w:rPr>
-          <w:rFonts w:hint="eastAsia"/>
-        </w:rPr>
-      </w:pPr>
-      <w:r>
-        <w:t>fn:fold-right</w:t>
-      </w:r>
-    </w:p>
-    <w:p>
-      <w:pPr>
-        <w:rPr>
-          <w:rFonts w:hint="eastAsia"/>
-        </w:rPr>
-      </w:pPr>
-      <w:r>
-        <w:t>fn:for-each-pair</w:t>
-      </w:r>
-    </w:p>
-    <w:p>
-      <w:pPr>
-        <w:rPr>
-          <w:rFonts w:hint="eastAsia"/>
-        </w:rPr>
-      </w:pPr>
-      <w:r>
-        <w:t>fn:sort                            (with support for collation argument)</w:t>
+      <w:proofErr w:type="spellEnd"/>
+      <w:proofErr w:type="gramEnd"/>
+    </w:p>
+    <w:p>
+      <w:pPr>
+        <w:rPr>
+          <w:rFonts w:hint="eastAsia"/>
+        </w:rPr>
+      </w:pPr>
+      <w:proofErr w:type="spellStart"/>
+      <w:proofErr w:type="gramStart"/>
+      <w:r>
+        <w:t>fn:fold</w:t>
+      </w:r>
+      <w:proofErr w:type="gramEnd"/>
+      <w:r>
+        <w:t>-left</w:t>
+      </w:r>
+      <w:proofErr w:type="spellEnd"/>
+    </w:p>
+    <w:p>
+      <w:pPr>
+        <w:rPr>
+          <w:rFonts w:hint="eastAsia"/>
+        </w:rPr>
+      </w:pPr>
+      <w:proofErr w:type="spellStart"/>
+      <w:proofErr w:type="gramStart"/>
+      <w:r>
+        <w:t>fn:fold</w:t>
+      </w:r>
+      <w:proofErr w:type="gramEnd"/>
+      <w:r>
+        <w:t>-right</w:t>
+      </w:r>
+      <w:proofErr w:type="spellEnd"/>
+    </w:p>
+    <w:p>
+      <w:pPr>
+        <w:rPr>
+          <w:rFonts w:hint="eastAsia"/>
+        </w:rPr>
+      </w:pPr>
+      <w:proofErr w:type="spellStart"/>
+      <w:proofErr w:type="gramStart"/>
+      <w:r>
+        <w:t>fn:for</w:t>
+      </w:r>
+      <w:proofErr w:type="gramEnd"/>
+      <w:r>
+        <w:t>-each-pair</w:t>
+      </w:r>
+      <w:proofErr w:type="spellEnd"/>
+    </w:p>
+    <w:p>
+      <w:pPr>
+        <w:rPr>
+          <w:rFonts w:hint="eastAsia"/>
+        </w:rPr>
+      </w:pPr>
+      <w:proofErr w:type="spellStart"/>
+      <w:proofErr w:type="gramStart"/>
+      <w:r>
+        <w:t>fn:sort</w:t>
+      </w:r>
+      <w:proofErr w:type="spellEnd"/>
+      <w:proofErr w:type="gramEnd"/>
+      <w:r>
+        <w:t xml:space="preserve">                            (with support for collation argument)</w:t>
       </w:r>
     </w:p>
     <w:p>
@@ -2810,6 +3869,7 @@
         </w:rPr>
       </w:pPr>
       <w:r>
+        <w:lastRenderedPageBreak/>
         <w:t>12.1</w:t>
       </w:r>
       <w:r>
@@ -2826,9 +3886,13 @@
           <w:rFonts w:hint="eastAsia"/>
         </w:rPr>
       </w:pPr>
+      <w:proofErr w:type="spellStart"/>
+      <w:proofErr w:type="gramStart"/>
       <w:r>
         <w:t>fn:empty</w:t>
       </w:r>
+      <w:proofErr w:type="spellEnd"/>
+      <w:proofErr w:type="gramEnd"/>
     </w:p>
     <w:p>
       <w:pPr>
@@ -2837,9 +3901,13 @@
           <w:rFonts w:hint="eastAsia"/>
         </w:rPr>
       </w:pPr>
+      <w:proofErr w:type="spellStart"/>
+      <w:proofErr w:type="gramStart"/>
       <w:r>
         <w:t>fn:exists</w:t>
       </w:r>
+      <w:proofErr w:type="spellEnd"/>
+      <w:proofErr w:type="gramEnd"/>
     </w:p>
     <w:p>
       <w:pPr>
@@ -2848,9 +3916,13 @@
           <w:rFonts w:hint="eastAsia"/>
         </w:rPr>
       </w:pPr>
+      <w:proofErr w:type="spellStart"/>
+      <w:proofErr w:type="gramStart"/>
       <w:r>
         <w:t>fn:head</w:t>
       </w:r>
+      <w:proofErr w:type="spellEnd"/>
+      <w:proofErr w:type="gramEnd"/>
     </w:p>
     <w:p>
       <w:pPr>
@@ -2859,9 +3931,13 @@
           <w:rFonts w:hint="eastAsia"/>
         </w:rPr>
       </w:pPr>
+      <w:proofErr w:type="spellStart"/>
+      <w:proofErr w:type="gramStart"/>
       <w:r>
         <w:t>fn:tail</w:t>
       </w:r>
+      <w:proofErr w:type="spellEnd"/>
+      <w:proofErr w:type="gramEnd"/>
     </w:p>
     <w:p>
       <w:pPr>
@@ -2870,10 +3946,16 @@
           <w:rFonts w:hint="eastAsia"/>
         </w:rPr>
       </w:pPr>
-      <w:r>
-        <w:lastRenderedPageBreak/>
-        <w:t>fn:insert-before</w:t>
-      </w:r>
+      <w:proofErr w:type="spellStart"/>
+      <w:proofErr w:type="gramStart"/>
+      <w:r>
+        <w:t>fn:insert</w:t>
+      </w:r>
+      <w:proofErr w:type="gramEnd"/>
+      <w:r>
+        <w:t>-before</w:t>
+      </w:r>
+      <w:proofErr w:type="spellEnd"/>
     </w:p>
     <w:p>
       <w:pPr>
@@ -2882,9 +3964,13 @@
           <w:rFonts w:hint="eastAsia"/>
         </w:rPr>
       </w:pPr>
+      <w:proofErr w:type="spellStart"/>
+      <w:proofErr w:type="gramStart"/>
       <w:r>
         <w:t>fn:remove</w:t>
       </w:r>
+      <w:proofErr w:type="spellEnd"/>
+      <w:proofErr w:type="gramEnd"/>
     </w:p>
     <w:p>
       <w:pPr>
@@ -2893,9 +3979,13 @@
           <w:rFonts w:hint="eastAsia"/>
         </w:rPr>
       </w:pPr>
+      <w:proofErr w:type="spellStart"/>
+      <w:proofErr w:type="gramStart"/>
       <w:r>
         <w:t>fn:reverse</w:t>
       </w:r>
+      <w:proofErr w:type="spellEnd"/>
+      <w:proofErr w:type="gramEnd"/>
     </w:p>
     <w:p>
       <w:pPr>
@@ -2904,9 +3994,13 @@
           <w:rFonts w:hint="eastAsia"/>
         </w:rPr>
       </w:pPr>
+      <w:proofErr w:type="spellStart"/>
+      <w:proofErr w:type="gramStart"/>
       <w:r>
         <w:t>fn:subsequence</w:t>
       </w:r>
+      <w:proofErr w:type="spellEnd"/>
+      <w:proofErr w:type="gramEnd"/>
     </w:p>
     <w:p>
       <w:pPr>
@@ -2915,9 +4009,13 @@
           <w:rFonts w:hint="eastAsia"/>
         </w:rPr>
       </w:pPr>
+      <w:proofErr w:type="spellStart"/>
+      <w:proofErr w:type="gramStart"/>
       <w:r>
         <w:t>fn:unordered</w:t>
       </w:r>
+      <w:proofErr w:type="spellEnd"/>
+      <w:proofErr w:type="gramEnd"/>
     </w:p>
     <w:p>
       <w:pPr>
@@ -2951,9 +4049,13 @@
           <w:rFonts w:hint="eastAsia"/>
         </w:rPr>
       </w:pPr>
+      <w:proofErr w:type="spellStart"/>
+      <w:proofErr w:type="gramStart"/>
       <w:r>
         <w:t>fn:avg</w:t>
       </w:r>
+      <w:proofErr w:type="spellEnd"/>
+      <w:proofErr w:type="gramEnd"/>
     </w:p>
     <w:p>
       <w:pPr>
@@ -2962,9 +4064,11 @@
           <w:rFonts w:hint="eastAsia"/>
         </w:rPr>
       </w:pPr>
+      <w:proofErr w:type="spellStart"/>
       <w:r>
         <w:t>fn:max</w:t>
       </w:r>
+      <w:proofErr w:type="spellEnd"/>
     </w:p>
     <w:p>
       <w:pPr>
@@ -2973,9 +4077,13 @@
           <w:rFonts w:hint="eastAsia"/>
         </w:rPr>
       </w:pPr>
+      <w:proofErr w:type="spellStart"/>
+      <w:proofErr w:type="gramStart"/>
       <w:r>
         <w:t>fn:min</w:t>
       </w:r>
+      <w:proofErr w:type="spellEnd"/>
+      <w:proofErr w:type="gramEnd"/>
     </w:p>
     <w:p>
       <w:pPr>
@@ -3016,19 +4124,33 @@
           <w:rFonts w:hint="eastAsia"/>
         </w:rPr>
       </w:pPr>
-      <w:r>
-        <w:t>fn:parse-xml</w:t>
-      </w:r>
-    </w:p>
-    <w:p>
-      <w:pPr>
-        <w:rPr>
-          <w:rFonts w:hint="eastAsia"/>
-        </w:rPr>
-      </w:pPr>
-      <w:r>
-        <w:t>fn:parse-xml-fragment</w:t>
-      </w:r>
+      <w:proofErr w:type="spellStart"/>
+      <w:proofErr w:type="gramStart"/>
+      <w:r>
+        <w:t>fn:parse</w:t>
+      </w:r>
+      <w:proofErr w:type="gramEnd"/>
+      <w:r>
+        <w:t>-xml</w:t>
+      </w:r>
+      <w:proofErr w:type="spellEnd"/>
+    </w:p>
+    <w:p>
+      <w:pPr>
+        <w:rPr>
+          <w:rFonts w:hint="eastAsia"/>
+        </w:rPr>
+      </w:pPr>
+      <w:proofErr w:type="spellStart"/>
+      <w:proofErr w:type="gramStart"/>
+      <w:r>
+        <w:t>fn:parse</w:t>
+      </w:r>
+      <w:proofErr w:type="gramEnd"/>
+      <w:r>
+        <w:t>-xml-fragment</w:t>
+      </w:r>
+      <w:proofErr w:type="spellEnd"/>
     </w:p>
     <w:p>
       <w:pPr>
@@ -3069,43 +4191,70 @@
           <w:rFonts w:hint="eastAsia"/>
         </w:rPr>
       </w:pPr>
-      <w:r>
-        <w:t>fn:node-name</w:t>
-      </w:r>
-    </w:p>
-    <w:p>
-      <w:pPr>
-        <w:rPr>
-          <w:rFonts w:hint="eastAsia"/>
-        </w:rPr>
-      </w:pPr>
+      <w:proofErr w:type="spellStart"/>
+      <w:proofErr w:type="gramStart"/>
+      <w:r>
+        <w:t>fn:node</w:t>
+      </w:r>
+      <w:proofErr w:type="gramEnd"/>
+      <w:r>
+        <w:t>-name</w:t>
+      </w:r>
+      <w:proofErr w:type="spellEnd"/>
+    </w:p>
+    <w:p>
+      <w:pPr>
+        <w:rPr>
+          <w:rFonts w:hint="eastAsia"/>
+        </w:rPr>
+      </w:pPr>
+      <w:proofErr w:type="spellStart"/>
       <w:r>
         <w:t>fn:data</w:t>
       </w:r>
-    </w:p>
-    <w:p>
-      <w:pPr>
-        <w:rPr>
-          <w:rFonts w:hint="eastAsia"/>
-        </w:rPr>
-      </w:pPr>
-    </w:p>
-    <w:p>
-      <w:pPr>
-        <w:rPr>
-          <w:rFonts w:hint="eastAsia"/>
-        </w:rPr>
-      </w:pPr>
-      <w:r>
-        <w:t>Other than the above mentioned newly implemented XPath 3.1 functions, all the functions that are already available within XPath 1.0 (all of them are common with XPath 3.1 function library as well) are available within XalanJ’s XPath 3.1 implementation as well.</w:t>
-      </w:r>
-    </w:p>
-    <w:p>
-      <w:pPr>
-        <w:rPr>
-          <w:rFonts w:hint="eastAsia"/>
-        </w:rPr>
-      </w:pPr>
+      <w:proofErr w:type="spellEnd"/>
+    </w:p>
+    <w:p>
+      <w:pPr>
+        <w:rPr>
+          <w:rFonts w:hint="eastAsia"/>
+        </w:rPr>
+      </w:pPr>
+      <w:proofErr w:type="spellStart"/>
+      <w:proofErr w:type="gramStart"/>
+      <w:r>
+        <w:t>fn:base</w:t>
+      </w:r>
+      <w:proofErr w:type="gramEnd"/>
+      <w:r>
+        <w:t>-uri</w:t>
+      </w:r>
+      <w:proofErr w:type="spellEnd"/>
+    </w:p>
+    <w:p>
+      <w:pPr>
+        <w:rPr>
+          <w:rFonts w:hint="eastAsia"/>
+        </w:rPr>
+      </w:pPr>
+    </w:p>
+    <w:p>
+      <w:pPr>
+        <w:rPr>
+          <w:rFonts w:hint="eastAsia"/>
+        </w:rPr>
+      </w:pPr>
+      <w:r>
+        <w:t xml:space="preserve">Other than the above mentioned newly implemented XPath 3.1 functions, all the functions that are already available within XPath 1.0 (all of them are common with XPath 3.1 function library as well) are available within </w:t>
+      </w:r>
+      <w:proofErr w:type="spellStart"/>
+      <w:r>
+        <w:t>XalanJ’s</w:t>
+      </w:r>
+      <w:proofErr w:type="spellEnd"/>
+      <w:r>
+        <w:t xml:space="preserve"> XPath 3.1 implementation as well.</w:t>
+      </w:r>
     </w:p>
     <w:p>
       <w:pPr>
@@ -3136,29 +4285,46 @@
         </w:rPr>
         <w:t xml:space="preserve">(II) </w:t>
       </w:r>
+      <w:proofErr w:type="spellStart"/>
       <w:r>
         <w:rPr>
           <w:b/>
           <w:bCs/>
         </w:rPr>
-        <w:t>XalanJ XSLT 3.0 test suite</w:t>
-      </w:r>
-    </w:p>
-    <w:p>
-      <w:pPr>
-        <w:rPr>
-          <w:rFonts w:hint="eastAsia"/>
-        </w:rPr>
-      </w:pPr>
-    </w:p>
-    <w:p>
-      <w:pPr>
-        <w:rPr>
-          <w:rFonts w:hint="eastAsia"/>
-        </w:rPr>
-      </w:pPr>
-      <w:r>
-        <w:t xml:space="preserve">For the XalanJ XSLT 3.0 implementation described within this document, a </w:t>
+        <w:t>XalanJ</w:t>
+      </w:r>
+      <w:proofErr w:type="spellEnd"/>
+      <w:r>
+        <w:rPr>
+          <w:b/>
+          <w:bCs/>
+        </w:rPr>
+        <w:t xml:space="preserve"> XSLT 3.0 test suite</w:t>
+      </w:r>
+    </w:p>
+    <w:p>
+      <w:pPr>
+        <w:rPr>
+          <w:rFonts w:hint="eastAsia"/>
+        </w:rPr>
+      </w:pPr>
+    </w:p>
+    <w:p>
+      <w:pPr>
+        <w:rPr>
+          <w:rFonts w:hint="eastAsia"/>
+        </w:rPr>
+      </w:pPr>
+      <w:r>
+        <w:t xml:space="preserve">For the </w:t>
+      </w:r>
+      <w:proofErr w:type="spellStart"/>
+      <w:r>
+        <w:t>XalanJ</w:t>
+      </w:r>
+      <w:proofErr w:type="spellEnd"/>
+      <w:r>
+        <w:t xml:space="preserve"> XSLT 3.0 implementation described within this document, a </w:t>
       </w:r>
       <w:r>
         <w:t xml:space="preserve">working </w:t>
@@ -3226,25 +4392,51 @@
           <w:rFonts w:hint="eastAsia"/>
         </w:rPr>
       </w:pPr>
-      <w:r>
-        <w:t>XalanJ home page : https://xalan.apache.org/xalan-j/index.html</w:t>
-      </w:r>
-    </w:p>
-    <w:p>
-      <w:pPr>
-        <w:rPr>
-          <w:rFonts w:hint="eastAsia"/>
-        </w:rPr>
-      </w:pPr>
-    </w:p>
-    <w:p>
-      <w:pPr>
-        <w:rPr>
-          <w:rFonts w:hint="eastAsia"/>
-        </w:rPr>
-      </w:pPr>
-      <w:r>
-        <w:t>XalanJ contact information : https://xalan.apache.org/xalan-j/contact_us.html</w:t>
+      <w:proofErr w:type="spellStart"/>
+      <w:r>
+        <w:t>XalanJ</w:t>
+      </w:r>
+      <w:proofErr w:type="spellEnd"/>
+      <w:r>
+        <w:t xml:space="preserve"> home </w:t>
+      </w:r>
+      <w:proofErr w:type="gramStart"/>
+      <w:r>
+        <w:t>page :</w:t>
+      </w:r>
+      <w:proofErr w:type="gramEnd"/>
+      <w:r>
+        <w:t xml:space="preserve"> https://xalan.apache.org/xalan-j/index.html</w:t>
+      </w:r>
+    </w:p>
+    <w:p>
+      <w:pPr>
+        <w:rPr>
+          <w:rFonts w:hint="eastAsia"/>
+        </w:rPr>
+      </w:pPr>
+    </w:p>
+    <w:p>
+      <w:pPr>
+        <w:rPr>
+          <w:rFonts w:hint="eastAsia"/>
+        </w:rPr>
+      </w:pPr>
+      <w:proofErr w:type="spellStart"/>
+      <w:r>
+        <w:t>XalanJ</w:t>
+      </w:r>
+      <w:proofErr w:type="spellEnd"/>
+      <w:r>
+        <w:t xml:space="preserve"> contact </w:t>
+      </w:r>
+      <w:proofErr w:type="gramStart"/>
+      <w:r>
+        <w:t>information :</w:t>
+      </w:r>
+      <w:proofErr w:type="gramEnd"/>
+      <w:r>
+        <w:t xml:space="preserve"> https://xalan.apache.org/xalan-j/contact_us.html</w:t>
       </w:r>
     </w:p>
     <w:p>

</xml_diff>

<commit_message>
updating xalanj's xslt 3.0 and xpath 3.1 implementation status on xalanj's site
</commit_message>
<xml_diff>
--- a/xalan-j/xsl3/xalanj_xslt3.0_implementation_status.docx
+++ b/xalan-j/xsl3/xalanj_xslt3.0_implementation_status.docx
@@ -80,7 +80,7 @@
           <w:b/>
           <w:bCs/>
         </w:rPr>
-        <w:t>11</w:t>
+        <w:t>20</w:t>
       </w:r>
       <w:r>
         <w:rPr>
@@ -809,6 +809,11 @@
       </w:r>
     </w:p>
     <w:p>
+      <w:pPr>
+        <w:rPr>
+          <w:rFonts w:hint="eastAsia"/>
+        </w:rPr>
+      </w:pPr>
       <w:r>
         <w:t xml:space="preserve">          </w:t>
       </w:r>
@@ -1725,9 +1730,6 @@
     <w:p>
       <w:pPr>
         <w:ind w:left="900" w:hanging="990"/>
-        <w:rPr>
-          <w:rFonts w:hint="eastAsia"/>
-        </w:rPr>
       </w:pPr>
       <w:r>
         <w:t xml:space="preserve">            </w:t>
@@ -1748,6 +1750,24 @@
     </w:p>
     <w:p>
       <w:pPr>
+        <w:ind w:left="900" w:hanging="990"/>
+        <w:rPr>
+          <w:rFonts w:hint="eastAsia"/>
+        </w:rPr>
+      </w:pPr>
+      <w:r>
+        <w:t xml:space="preserve">                </w:t>
+      </w:r>
+      <w:proofErr w:type="spellStart"/>
+      <w:proofErr w:type="gramStart"/>
+      <w:r>
+        <w:t>xs:QName</w:t>
+      </w:r>
+      <w:proofErr w:type="spellEnd"/>
+      <w:proofErr w:type="gramEnd"/>
+    </w:p>
+    <w:p>
+      <w:pPr>
         <w:ind w:left="900" w:hanging="900"/>
         <w:rPr>
           <w:rFonts w:hint="eastAsia"/>
@@ -1856,7 +1876,19 @@
         <w:t>XML Schema built-in data types,</w:t>
       </w:r>
       <w:r>
-        <w:t xml:space="preserve"> a schema type </w:t>
+        <w:t xml:space="preserve"> a</w:t>
+      </w:r>
+      <w:r>
+        <w:t>n</w:t>
+      </w:r>
+      <w:r>
+        <w:t xml:space="preserve"> </w:t>
+      </w:r>
+      <w:r>
+        <w:t>XML S</w:t>
+      </w:r>
+      <w:r>
+        <w:t xml:space="preserve">chema type </w:t>
       </w:r>
       <w:proofErr w:type="spellStart"/>
       <w:proofErr w:type="gramStart"/>
@@ -2368,6 +2400,7 @@
       <w:proofErr w:type="spellStart"/>
       <w:proofErr w:type="gramStart"/>
       <w:r>
+        <w:lastRenderedPageBreak/>
         <w:t>fn:tokenize</w:t>
       </w:r>
       <w:proofErr w:type="spellEnd"/>
@@ -3066,6 +3099,7 @@
       <w:proofErr w:type="spellStart"/>
       <w:proofErr w:type="gramStart"/>
       <w:r>
+        <w:lastRenderedPageBreak/>
         <w:t>math:asin</w:t>
       </w:r>
       <w:proofErr w:type="spellEnd"/>
@@ -3080,7 +3114,6 @@
       <w:proofErr w:type="spellStart"/>
       <w:proofErr w:type="gramStart"/>
       <w:r>
-        <w:lastRenderedPageBreak/>
         <w:t>math:acos</w:t>
       </w:r>
       <w:proofErr w:type="spellEnd"/>
@@ -3869,7 +3902,6 @@
         </w:rPr>
       </w:pPr>
       <w:r>
-        <w:lastRenderedPageBreak/>
         <w:t>12.1</w:t>
       </w:r>
       <w:r>
@@ -4215,15 +4247,27 @@
       <w:proofErr w:type="spellEnd"/>
     </w:p>
     <w:p>
-      <w:pPr>
-        <w:rPr>
-          <w:rFonts w:hint="eastAsia"/>
-        </w:rPr>
-      </w:pPr>
       <w:proofErr w:type="spellStart"/>
       <w:proofErr w:type="gramStart"/>
       <w:r>
         <w:t>fn:base</w:t>
+      </w:r>
+      <w:proofErr w:type="gramEnd"/>
+      <w:r>
+        <w:t>-uri</w:t>
+      </w:r>
+      <w:proofErr w:type="spellEnd"/>
+    </w:p>
+    <w:p>
+      <w:pPr>
+        <w:rPr>
+          <w:rFonts w:hint="eastAsia"/>
+        </w:rPr>
+      </w:pPr>
+      <w:proofErr w:type="spellStart"/>
+      <w:proofErr w:type="gramStart"/>
+      <w:r>
+        <w:t>fn:document</w:t>
       </w:r>
       <w:proofErr w:type="gramEnd"/>
       <w:r>
@@ -4386,6 +4430,11 @@
         </w:rPr>
       </w:pPr>
     </w:p>
+    <w:p/>
+    <w:p/>
+    <w:p/>
+    <w:p/>
+    <w:p/>
     <w:p>
       <w:pPr>
         <w:rPr>

</xml_diff>

<commit_message>
modifying xalanj's xslt 3.0 and xpath 3.1 implementation status on xalanj's site
</commit_message>
<xml_diff>
--- a/xalan-j/xsl3/xalanj_xslt3.0_implementation_status.docx
+++ b/xalan-j/xsl3/xalanj_xslt3.0_implementation_status.docx
@@ -80,47 +80,45 @@
           <w:b/>
           <w:bCs/>
         </w:rPr>
-        <w:t>20</w:t>
+        <w:t>2</w:t>
       </w:r>
       <w:r>
         <w:rPr>
           <w:b/>
           <w:bCs/>
         </w:rPr>
-        <w:t xml:space="preserve"> ***</w:t>
-      </w:r>
-    </w:p>
-    <w:p>
-      <w:pPr>
-        <w:rPr>
-          <w:rFonts w:hint="eastAsia"/>
-        </w:rPr>
-      </w:pPr>
-    </w:p>
-    <w:p>
-      <w:pPr>
-        <w:jc w:val="center"/>
-        <w:rPr>
-          <w:rFonts w:hint="eastAsia"/>
+        <w:t>1</w:t>
+      </w:r>
+      <w:r>
+        <w:rPr>
           <w:b/>
           <w:bCs/>
         </w:rPr>
-      </w:pPr>
-      <w:proofErr w:type="gramStart"/>
-      <w:r>
-        <w:rPr>
+        <w:t xml:space="preserve"> ***</w:t>
+      </w:r>
+    </w:p>
+    <w:p>
+      <w:pPr>
+        <w:rPr>
+          <w:rFonts w:hint="eastAsia"/>
+        </w:rPr>
+      </w:pPr>
+    </w:p>
+    <w:p>
+      <w:pPr>
+        <w:jc w:val="center"/>
+        <w:rPr>
+          <w:rFonts w:hint="eastAsia"/>
           <w:b/>
           <w:bCs/>
         </w:rPr>
-        <w:t>Author :</w:t>
-      </w:r>
-      <w:proofErr w:type="gramEnd"/>
+      </w:pPr>
       <w:r>
         <w:rPr>
           <w:b/>
           <w:bCs/>
         </w:rPr>
-        <w:t xml:space="preserve"> </w:t>
+        <w:t xml:space="preserve">Author : </w:t>
       </w:r>
       <w:r>
         <w:rPr>
@@ -277,15 +275,7 @@
         </w:rPr>
       </w:pPr>
       <w:r>
-        <w:t xml:space="preserve">XSLT 3.0 language home </w:t>
-      </w:r>
-      <w:proofErr w:type="gramStart"/>
-      <w:r>
-        <w:t>page :</w:t>
-      </w:r>
-      <w:proofErr w:type="gramEnd"/>
-      <w:r>
-        <w:t xml:space="preserve"> https://www.w3.org/TR/xslt-30/</w:t>
+        <w:t>XSLT 3.0 language home page : https://www.w3.org/TR/xslt-30/</w:t>
       </w:r>
     </w:p>
     <w:p>
@@ -308,13 +298,8 @@
         </w:rPr>
       </w:pPr>
       <w:proofErr w:type="spellStart"/>
-      <w:proofErr w:type="gramStart"/>
-      <w:r>
-        <w:t>xsl:for</w:t>
-      </w:r>
-      <w:proofErr w:type="gramEnd"/>
-      <w:r>
-        <w:t>-each-group</w:t>
+      <w:r>
+        <w:t>xsl:for-each-group</w:t>
       </w:r>
       <w:proofErr w:type="spellEnd"/>
       <w:r>
@@ -341,13 +326,8 @@
         </w:rPr>
       </w:pPr>
       <w:proofErr w:type="spellStart"/>
-      <w:proofErr w:type="gramStart"/>
-      <w:r>
-        <w:t>xsl:analyze</w:t>
-      </w:r>
-      <w:proofErr w:type="gramEnd"/>
-      <w:r>
-        <w:t>-string</w:t>
+      <w:r>
+        <w:t>xsl:analyze-string</w:t>
       </w:r>
       <w:proofErr w:type="spellEnd"/>
       <w:r>
@@ -374,12 +354,10 @@
         </w:rPr>
       </w:pPr>
       <w:proofErr w:type="spellStart"/>
-      <w:proofErr w:type="gramStart"/>
       <w:r>
         <w:t>xsl:iterate</w:t>
       </w:r>
       <w:proofErr w:type="spellEnd"/>
-      <w:proofErr w:type="gramEnd"/>
       <w:r>
         <w:t xml:space="preserve"> instruction</w:t>
       </w:r>
@@ -404,13 +382,8 @@
         </w:rPr>
       </w:pPr>
       <w:proofErr w:type="spellStart"/>
-      <w:proofErr w:type="gramStart"/>
-      <w:r>
-        <w:t>xsl:for</w:t>
-      </w:r>
-      <w:proofErr w:type="gramEnd"/>
-      <w:r>
-        <w:t>-each</w:t>
+      <w:r>
+        <w:t>xsl:for-each</w:t>
       </w:r>
       <w:proofErr w:type="spellEnd"/>
       <w:r>
@@ -437,12 +410,10 @@
         </w:rPr>
       </w:pPr>
       <w:proofErr w:type="spellStart"/>
-      <w:proofErr w:type="gramStart"/>
       <w:r>
         <w:t>xsl:function</w:t>
       </w:r>
       <w:proofErr w:type="spellEnd"/>
-      <w:proofErr w:type="gramEnd"/>
       <w:r>
         <w:t xml:space="preserve"> instruction</w:t>
       </w:r>
@@ -470,12 +441,10 @@
         </w:rPr>
       </w:pPr>
       <w:proofErr w:type="spellStart"/>
-      <w:proofErr w:type="gramStart"/>
       <w:r>
         <w:t>xsl:sequence</w:t>
       </w:r>
       <w:proofErr w:type="spellEnd"/>
-      <w:proofErr w:type="gramEnd"/>
       <w:r>
         <w:t xml:space="preserve"> instruction</w:t>
       </w:r>
@@ -500,12 +469,10 @@
         </w:rPr>
       </w:pPr>
       <w:proofErr w:type="spellStart"/>
-      <w:proofErr w:type="gramStart"/>
       <w:r>
         <w:t>xsl:attribute</w:t>
       </w:r>
       <w:proofErr w:type="spellEnd"/>
-      <w:proofErr w:type="gramEnd"/>
       <w:r>
         <w:t xml:space="preserve"> </w:t>
       </w:r>
@@ -549,13 +516,8 @@
         </w:rPr>
       </w:pPr>
       <w:proofErr w:type="spellStart"/>
-      <w:proofErr w:type="gramStart"/>
-      <w:r>
-        <w:t>xsl:import</w:t>
-      </w:r>
-      <w:proofErr w:type="gramEnd"/>
-      <w:r>
-        <w:t>-schema</w:t>
+      <w:r>
+        <w:t>xsl:import-schema</w:t>
       </w:r>
       <w:proofErr w:type="spellEnd"/>
       <w:r>
@@ -582,13 +544,8 @@
         <w:t xml:space="preserve">      Currently, the XML Schema simple types imported via </w:t>
       </w:r>
       <w:proofErr w:type="spellStart"/>
-      <w:proofErr w:type="gramStart"/>
-      <w:r>
-        <w:t>xsl:import</w:t>
-      </w:r>
-      <w:proofErr w:type="gramEnd"/>
-      <w:r>
-        <w:t>-schema</w:t>
+      <w:r>
+        <w:t>xsl:import-schema</w:t>
       </w:r>
       <w:proofErr w:type="spellEnd"/>
       <w:r>
@@ -605,12 +562,10 @@
         <w:t xml:space="preserve">      XSLT stylesheet, can be used with “as” attribute of XSLT </w:t>
       </w:r>
       <w:proofErr w:type="spellStart"/>
-      <w:proofErr w:type="gramStart"/>
       <w:r>
         <w:t>xsl:variable</w:t>
       </w:r>
       <w:proofErr w:type="spellEnd"/>
-      <w:proofErr w:type="gramEnd"/>
       <w:r>
         <w:t xml:space="preserve"> elements to enforce schema   </w:t>
       </w:r>
@@ -625,12 +580,10 @@
         <w:t xml:space="preserve">      type constraints on </w:t>
       </w:r>
       <w:proofErr w:type="spellStart"/>
-      <w:proofErr w:type="gramStart"/>
       <w:r>
         <w:t>xsl:variable</w:t>
       </w:r>
       <w:proofErr w:type="spellEnd"/>
-      <w:proofErr w:type="gramEnd"/>
       <w:r>
         <w:t xml:space="preserve"> data </w:t>
       </w:r>
@@ -658,12 +611,10 @@
         </w:rPr>
       </w:pPr>
       <w:proofErr w:type="spellStart"/>
-      <w:proofErr w:type="gramStart"/>
       <w:r>
         <w:t>xsl:variable</w:t>
       </w:r>
       <w:proofErr w:type="spellEnd"/>
-      <w:proofErr w:type="gramEnd"/>
       <w:r>
         <w:t xml:space="preserve"> instruction evaluation to node set instead of result tree fragment (RTF). This is a XSLT</w:t>
       </w:r>
@@ -716,12 +667,10 @@
         <w:t xml:space="preserve">elements </w:t>
       </w:r>
       <w:proofErr w:type="spellStart"/>
-      <w:proofErr w:type="gramStart"/>
       <w:r>
         <w:t>xsl:variable</w:t>
       </w:r>
       <w:proofErr w:type="spellEnd"/>
-      <w:proofErr w:type="gramEnd"/>
       <w:r>
         <w:t xml:space="preserve">, </w:t>
       </w:r>
@@ -750,12 +699,10 @@
         <w:t xml:space="preserve">  </w:t>
       </w:r>
       <w:proofErr w:type="spellStart"/>
-      <w:proofErr w:type="gramStart"/>
       <w:r>
         <w:t>xs:function</w:t>
       </w:r>
       <w:proofErr w:type="spellEnd"/>
-      <w:proofErr w:type="gramEnd"/>
       <w:r>
         <w:t>,</w:t>
       </w:r>
@@ -831,21 +778,13 @@
         <w:t>a</w:t>
       </w:r>
       <w:r>
-        <w:t xml:space="preserve">) New function </w:t>
-      </w:r>
-      <w:proofErr w:type="gramStart"/>
-      <w:r>
-        <w:t>implement</w:t>
+        <w:t>) New function implement</w:t>
       </w:r>
       <w:r>
         <w:t>ations</w:t>
       </w:r>
       <w:r>
-        <w:t xml:space="preserve"> :</w:t>
-      </w:r>
-      <w:proofErr w:type="gramEnd"/>
-      <w:r>
-        <w:t xml:space="preserve"> </w:t>
+        <w:t xml:space="preserve"> : </w:t>
       </w:r>
       <w:proofErr w:type="spellStart"/>
       <w:r>
@@ -895,15 +834,7 @@
         <w:t>Function i</w:t>
       </w:r>
       <w:r>
-        <w:t xml:space="preserve">mplementation </w:t>
-      </w:r>
-      <w:proofErr w:type="gramStart"/>
-      <w:r>
-        <w:t>enhancements :</w:t>
-      </w:r>
-      <w:proofErr w:type="gramEnd"/>
-      <w:r>
-        <w:t xml:space="preserve"> </w:t>
+        <w:t xml:space="preserve">mplementation enhancements : </w:t>
       </w:r>
       <w:proofErr w:type="spellStart"/>
       <w:r>
@@ -982,15 +913,7 @@
         </w:rPr>
       </w:pPr>
       <w:r>
-        <w:t xml:space="preserve">XPath 3.1 language home </w:t>
-      </w:r>
-      <w:proofErr w:type="gramStart"/>
-      <w:r>
-        <w:t>page :</w:t>
-      </w:r>
-      <w:proofErr w:type="gramEnd"/>
-      <w:r>
-        <w:t xml:space="preserve"> https://www.w3.org/TR/xpath-31/</w:t>
+        <w:t>XPath 3.1 language home page : https://www.w3.org/TR/xpath-31/</w:t>
       </w:r>
     </w:p>
     <w:p>
@@ -1384,12 +1307,10 @@
         <w:t xml:space="preserve">, </w:t>
       </w:r>
       <w:proofErr w:type="spellStart"/>
-      <w:proofErr w:type="gramStart"/>
       <w:r>
         <w:t>xs:string</w:t>
       </w:r>
       <w:proofErr w:type="spellEnd"/>
-      <w:proofErr w:type="gramEnd"/>
       <w:r>
         <w:t>(‘hello’)</w:t>
       </w:r>
@@ -1460,34 +1381,27 @@
         <w:t>specification)</w:t>
       </w:r>
       <w:r>
-        <w:t xml:space="preserve">, for this </w:t>
-      </w:r>
-      <w:proofErr w:type="gramStart"/>
-      <w:r>
-        <w:t>work :</w:t>
-      </w:r>
-      <w:proofErr w:type="gramEnd"/>
-    </w:p>
-    <w:p>
-      <w:pPr>
-        <w:rPr>
-          <w:rFonts w:hint="eastAsia"/>
-        </w:rPr>
-      </w:pPr>
-    </w:p>
-    <w:p>
-      <w:pPr>
-        <w:rPr>
-          <w:rFonts w:hint="eastAsia"/>
-        </w:rPr>
-      </w:pPr>
-      <w:proofErr w:type="spellStart"/>
-      <w:proofErr w:type="gramStart"/>
+        <w:t>, for this work :</w:t>
+      </w:r>
+    </w:p>
+    <w:p>
+      <w:pPr>
+        <w:rPr>
+          <w:rFonts w:hint="eastAsia"/>
+        </w:rPr>
+      </w:pPr>
+    </w:p>
+    <w:p>
+      <w:pPr>
+        <w:rPr>
+          <w:rFonts w:hint="eastAsia"/>
+        </w:rPr>
+      </w:pPr>
+      <w:proofErr w:type="spellStart"/>
       <w:r>
         <w:t>xs:anyType</w:t>
       </w:r>
       <w:proofErr w:type="spellEnd"/>
-      <w:proofErr w:type="gramEnd"/>
     </w:p>
     <w:p>
       <w:pPr>
@@ -1499,12 +1413,10 @@
         <w:t xml:space="preserve">      </w:t>
       </w:r>
       <w:proofErr w:type="spellStart"/>
-      <w:proofErr w:type="gramStart"/>
       <w:r>
         <w:t>xs:anySimpleType</w:t>
       </w:r>
       <w:proofErr w:type="spellEnd"/>
-      <w:proofErr w:type="gramEnd"/>
     </w:p>
     <w:p>
       <w:pPr>
@@ -1516,12 +1428,10 @@
         <w:t xml:space="preserve">           </w:t>
       </w:r>
       <w:proofErr w:type="spellStart"/>
-      <w:proofErr w:type="gramStart"/>
       <w:r>
         <w:t>xs:anyAtomicType</w:t>
       </w:r>
       <w:proofErr w:type="spellEnd"/>
-      <w:proofErr w:type="gramEnd"/>
     </w:p>
     <w:p>
       <w:pPr>
@@ -1533,12 +1443,10 @@
         <w:t xml:space="preserve">                </w:t>
       </w:r>
       <w:proofErr w:type="spellStart"/>
-      <w:proofErr w:type="gramStart"/>
       <w:r>
         <w:t>xs:anyURI</w:t>
       </w:r>
       <w:proofErr w:type="spellEnd"/>
-      <w:proofErr w:type="gramEnd"/>
     </w:p>
     <w:p>
       <w:pPr>
@@ -1550,12 +1458,10 @@
         <w:t xml:space="preserve">                </w:t>
       </w:r>
       <w:proofErr w:type="spellStart"/>
-      <w:proofErr w:type="gramStart"/>
       <w:r>
         <w:t>xs:boolean</w:t>
       </w:r>
       <w:proofErr w:type="spellEnd"/>
-      <w:proofErr w:type="gramEnd"/>
     </w:p>
     <w:p>
       <w:pPr>
@@ -1567,12 +1473,10 @@
         <w:t xml:space="preserve">                </w:t>
       </w:r>
       <w:proofErr w:type="spellStart"/>
-      <w:proofErr w:type="gramStart"/>
       <w:r>
         <w:t>xs:date</w:t>
       </w:r>
       <w:proofErr w:type="spellEnd"/>
-      <w:proofErr w:type="gramEnd"/>
     </w:p>
     <w:p>
       <w:pPr>
@@ -1584,12 +1488,10 @@
         <w:t xml:space="preserve">                </w:t>
       </w:r>
       <w:proofErr w:type="spellStart"/>
-      <w:proofErr w:type="gramStart"/>
       <w:r>
         <w:t>xs:dateTime</w:t>
       </w:r>
       <w:proofErr w:type="spellEnd"/>
-      <w:proofErr w:type="gramEnd"/>
     </w:p>
     <w:p>
       <w:pPr>
@@ -1601,12 +1503,10 @@
         <w:t xml:space="preserve">                </w:t>
       </w:r>
       <w:proofErr w:type="spellStart"/>
-      <w:proofErr w:type="gramStart"/>
       <w:r>
         <w:t>xs:decimal</w:t>
       </w:r>
       <w:proofErr w:type="spellEnd"/>
-      <w:proofErr w:type="gramEnd"/>
     </w:p>
     <w:p>
       <w:pPr>
@@ -1618,12 +1518,10 @@
         <w:t xml:space="preserve">                    </w:t>
       </w:r>
       <w:proofErr w:type="spellStart"/>
-      <w:proofErr w:type="gramStart"/>
       <w:r>
         <w:t>xs:integer</w:t>
       </w:r>
       <w:proofErr w:type="spellEnd"/>
-      <w:proofErr w:type="gramEnd"/>
     </w:p>
     <w:p>
       <w:pPr>
@@ -1635,12 +1533,10 @@
         <w:t xml:space="preserve">                    </w:t>
       </w:r>
       <w:proofErr w:type="spellStart"/>
-      <w:proofErr w:type="gramStart"/>
       <w:r>
         <w:t>xs:long</w:t>
       </w:r>
       <w:proofErr w:type="spellEnd"/>
-      <w:proofErr w:type="gramEnd"/>
     </w:p>
     <w:p>
       <w:pPr>
@@ -1668,12 +1564,10 @@
         <w:t xml:space="preserve">               </w:t>
       </w:r>
       <w:proofErr w:type="spellStart"/>
-      <w:proofErr w:type="gramStart"/>
       <w:r>
         <w:t>xs:double</w:t>
       </w:r>
       <w:proofErr w:type="spellEnd"/>
-      <w:proofErr w:type="gramEnd"/>
     </w:p>
     <w:p>
       <w:pPr>
@@ -1686,12 +1580,10 @@
         <w:t xml:space="preserve">               </w:t>
       </w:r>
       <w:proofErr w:type="spellStart"/>
-      <w:proofErr w:type="gramStart"/>
       <w:r>
         <w:t>xs:duration</w:t>
       </w:r>
       <w:proofErr w:type="spellEnd"/>
-      <w:proofErr w:type="gramEnd"/>
     </w:p>
     <w:p>
       <w:pPr>
@@ -1703,12 +1595,10 @@
         <w:t xml:space="preserve">                   </w:t>
       </w:r>
       <w:proofErr w:type="spellStart"/>
-      <w:proofErr w:type="gramStart"/>
       <w:r>
         <w:t>xs:dayTimeDuration</w:t>
       </w:r>
       <w:proofErr w:type="spellEnd"/>
-      <w:proofErr w:type="gramEnd"/>
     </w:p>
     <w:p>
       <w:pPr>
@@ -1720,16 +1610,17 @@
         <w:t xml:space="preserve">                   </w:t>
       </w:r>
       <w:proofErr w:type="spellStart"/>
-      <w:proofErr w:type="gramStart"/>
       <w:r>
         <w:t>xs:yearMonthDuration</w:t>
       </w:r>
       <w:proofErr w:type="spellEnd"/>
-      <w:proofErr w:type="gramEnd"/>
     </w:p>
     <w:p>
       <w:pPr>
         <w:ind w:left="900" w:hanging="990"/>
+        <w:rPr>
+          <w:rFonts w:hint="eastAsia"/>
+        </w:rPr>
       </w:pPr>
       <w:r>
         <w:t xml:space="preserve">            </w:t>
@@ -1741,12 +1632,10 @@
         <w:t xml:space="preserve">  </w:t>
       </w:r>
       <w:proofErr w:type="spellStart"/>
-      <w:proofErr w:type="gramStart"/>
       <w:r>
         <w:t>xs:float</w:t>
       </w:r>
       <w:proofErr w:type="spellEnd"/>
-      <w:proofErr w:type="gramEnd"/>
     </w:p>
     <w:p>
       <w:pPr>
@@ -1759,12 +1648,10 @@
         <w:t xml:space="preserve">                </w:t>
       </w:r>
       <w:proofErr w:type="spellStart"/>
-      <w:proofErr w:type="gramStart"/>
       <w:r>
         <w:t>xs:QName</w:t>
       </w:r>
       <w:proofErr w:type="spellEnd"/>
-      <w:proofErr w:type="gramEnd"/>
     </w:p>
     <w:p>
       <w:pPr>
@@ -1780,12 +1667,10 @@
         <w:t xml:space="preserve">  </w:t>
       </w:r>
       <w:proofErr w:type="spellStart"/>
-      <w:proofErr w:type="gramStart"/>
       <w:r>
         <w:t>xs:string</w:t>
       </w:r>
       <w:proofErr w:type="spellEnd"/>
-      <w:proofErr w:type="gramEnd"/>
     </w:p>
     <w:p>
       <w:pPr>
@@ -1804,12 +1689,10 @@
         <w:t xml:space="preserve">  </w:t>
       </w:r>
       <w:proofErr w:type="spellStart"/>
-      <w:proofErr w:type="gramStart"/>
       <w:r>
         <w:t>xs:normalizedString</w:t>
       </w:r>
       <w:proofErr w:type="spellEnd"/>
-      <w:proofErr w:type="gramEnd"/>
     </w:p>
     <w:p>
       <w:pPr>
@@ -1825,12 +1708,10 @@
         <w:t xml:space="preserve">  </w:t>
       </w:r>
       <w:proofErr w:type="spellStart"/>
-      <w:proofErr w:type="gramStart"/>
       <w:r>
         <w:t>xs:token</w:t>
       </w:r>
       <w:proofErr w:type="spellEnd"/>
-      <w:proofErr w:type="gramEnd"/>
     </w:p>
     <w:p>
       <w:pPr>
@@ -1846,12 +1727,10 @@
         <w:t xml:space="preserve">  </w:t>
       </w:r>
       <w:proofErr w:type="spellStart"/>
-      <w:proofErr w:type="gramStart"/>
       <w:r>
         <w:t>xs:time</w:t>
       </w:r>
       <w:proofErr w:type="spellEnd"/>
-      <w:proofErr w:type="gramEnd"/>
     </w:p>
     <w:p>
       <w:pPr>
@@ -1891,12 +1770,10 @@
         <w:t xml:space="preserve">chema type </w:t>
       </w:r>
       <w:proofErr w:type="spellStart"/>
-      <w:proofErr w:type="gramStart"/>
       <w:r>
         <w:t>xs:untyped</w:t>
       </w:r>
       <w:proofErr w:type="spellEnd"/>
-      <w:proofErr w:type="gramEnd"/>
       <w:r>
         <w:t xml:space="preserve"> </w:t>
       </w:r>
@@ -2023,139 +1900,102 @@
         <w:rPr>
           <w:color w:val="000000"/>
         </w:rPr>
-        <w:t xml:space="preserve"> query parameters is </w:t>
-      </w:r>
-      <w:proofErr w:type="gramStart"/>
-      <w:r>
-        <w:rPr>
+        <w:t xml:space="preserve"> query parameters is available : 'fallback', 'lang', 'strength'</w:t>
+      </w:r>
+    </w:p>
+    <w:p>
+      <w:pPr>
+        <w:rPr>
+          <w:rFonts w:hint="eastAsia"/>
           <w:color w:val="000000"/>
         </w:rPr>
-        <w:t>available :</w:t>
-      </w:r>
-      <w:proofErr w:type="gramEnd"/>
+      </w:pPr>
+    </w:p>
+    <w:p>
+      <w:pPr>
+        <w:rPr>
+          <w:rFonts w:hint="eastAsia"/>
+        </w:rPr>
+      </w:pPr>
       <w:r>
         <w:rPr>
           <w:color w:val="000000"/>
         </w:rPr>
-        <w:t xml:space="preserve"> 'fallback', 'lang', 'strength'</w:t>
-      </w:r>
-    </w:p>
-    <w:p>
-      <w:pPr>
-        <w:rPr>
-          <w:rFonts w:hint="eastAsia"/>
+        <w:t xml:space="preserve">For the collation’s query “lang” parameter, all languages as </w:t>
+      </w:r>
+      <w:r>
+        <w:rPr>
           <w:color w:val="000000"/>
         </w:rPr>
-      </w:pPr>
-    </w:p>
-    <w:p>
-      <w:pPr>
-        <w:rPr>
-          <w:rFonts w:hint="eastAsia"/>
-        </w:rPr>
-      </w:pPr>
+        <w:t xml:space="preserve">those </w:t>
+      </w:r>
       <w:r>
         <w:rPr>
           <w:color w:val="000000"/>
         </w:rPr>
-        <w:t xml:space="preserve">For the collation’s query “lang” parameter, all languages as </w:t>
+        <w:t xml:space="preserve">supported by Java’s </w:t>
       </w:r>
       <w:r>
         <w:rPr>
           <w:color w:val="000000"/>
         </w:rPr>
-        <w:t xml:space="preserve">those </w:t>
-      </w:r>
-      <w:r>
-        <w:rPr>
+        <w:t>‘</w:t>
+      </w:r>
+      <w:proofErr w:type="spellStart"/>
+      <w:r>
+        <w:rPr>
+          <w:rFonts w:hint="eastAsia"/>
           <w:color w:val="000000"/>
         </w:rPr>
-        <w:t xml:space="preserve">supported by Java’s </w:t>
-      </w:r>
+        <w:t>java.util.Locale</w:t>
+      </w:r>
+      <w:proofErr w:type="spellEnd"/>
       <w:r>
         <w:rPr>
           <w:color w:val="000000"/>
         </w:rPr>
-        <w:t>‘</w:t>
-      </w:r>
-      <w:proofErr w:type="spellStart"/>
-      <w:proofErr w:type="gramStart"/>
-      <w:r>
-        <w:rPr>
-          <w:rFonts w:hint="eastAsia"/>
+        <w:t xml:space="preserve">’ </w:t>
+      </w:r>
+      <w:r>
+        <w:rPr>
           <w:color w:val="000000"/>
         </w:rPr>
-        <w:t>java.util</w:t>
-      </w:r>
-      <w:proofErr w:type="gramEnd"/>
-      <w:r>
-        <w:rPr>
-          <w:rFonts w:hint="eastAsia"/>
+        <w:t xml:space="preserve">class are available within </w:t>
+      </w:r>
+      <w:proofErr w:type="spellStart"/>
+      <w:r>
+        <w:rPr>
           <w:color w:val="000000"/>
         </w:rPr>
-        <w:t>.Locale</w:t>
+        <w:t>XalanJ’s</w:t>
       </w:r>
       <w:proofErr w:type="spellEnd"/>
       <w:r>
         <w:rPr>
           <w:color w:val="000000"/>
         </w:rPr>
-        <w:t xml:space="preserve">’ </w:t>
-      </w:r>
-      <w:r>
-        <w:rPr>
+        <w:t xml:space="preserve"> XSLT 3.0 implementation (ref, https://docs.oracle.com/javase/8/docs/api/java/util/Locale.html).</w:t>
+      </w:r>
+    </w:p>
+    <w:p>
+      <w:pPr>
+        <w:rPr>
+          <w:rFonts w:hint="eastAsia"/>
           <w:color w:val="000000"/>
         </w:rPr>
-        <w:t xml:space="preserve">class are available within </w:t>
-      </w:r>
-      <w:proofErr w:type="spellStart"/>
+      </w:pPr>
+    </w:p>
+    <w:p>
+      <w:pPr>
+        <w:rPr>
+          <w:rFonts w:hint="eastAsia"/>
+        </w:rPr>
+      </w:pPr>
       <w:r>
         <w:rPr>
           <w:color w:val="000000"/>
         </w:rPr>
-        <w:t>XalanJ’s</w:t>
-      </w:r>
-      <w:proofErr w:type="spellEnd"/>
-      <w:r>
-        <w:rPr>
-          <w:color w:val="000000"/>
-        </w:rPr>
-        <w:t xml:space="preserve"> XSLT 3.0 implementation (ref, https://docs.oracle.com/javase/8/docs/api/java/util/Locale.html).</w:t>
-      </w:r>
-    </w:p>
-    <w:p>
-      <w:pPr>
-        <w:rPr>
-          <w:rFonts w:hint="eastAsia"/>
-          <w:color w:val="000000"/>
-        </w:rPr>
-      </w:pPr>
-    </w:p>
-    <w:p>
-      <w:pPr>
-        <w:rPr>
-          <w:rFonts w:hint="eastAsia"/>
-        </w:rPr>
-      </w:pPr>
-      <w:r>
-        <w:rPr>
-          <w:color w:val="000000"/>
-        </w:rPr>
-        <w:t xml:space="preserve">For the collation’s query “strength” parameter, following values are </w:t>
-      </w:r>
-      <w:proofErr w:type="gramStart"/>
-      <w:r>
-        <w:rPr>
-          <w:color w:val="000000"/>
-        </w:rPr>
-        <w:t>supported :</w:t>
-      </w:r>
-      <w:proofErr w:type="gramEnd"/>
-      <w:r>
-        <w:rPr>
-          <w:color w:val="000000"/>
-        </w:rPr>
-        <w:t xml:space="preserve"> 'primary', 'secondary', 'tertiary', 'identical'.   </w:t>
+        <w:t xml:space="preserve">For the collation’s query “strength” parameter, following values are supported : 'primary', 'secondary', 'tertiary', 'identical'.   </w:t>
       </w:r>
     </w:p>
     <w:p>
@@ -2259,15 +2099,7 @@
         </w:rPr>
       </w:pPr>
       <w:r>
-        <w:t xml:space="preserve">XPath 3.1 F&amp;O home </w:t>
-      </w:r>
-      <w:proofErr w:type="gramStart"/>
-      <w:r>
-        <w:t>page :</w:t>
-      </w:r>
-      <w:proofErr w:type="gramEnd"/>
-      <w:r>
-        <w:t xml:space="preserve"> https://www.w3.org/TR/xpath-functions-31/</w:t>
+        <w:t>XPath 3.1 F&amp;O home page : https://www.w3.org/TR/xpath-functions-31/</w:t>
       </w:r>
     </w:p>
     <w:p>
@@ -2287,17 +2119,12 @@
         <w:t xml:space="preserve">Implementation of built-in functions namespace </w:t>
       </w:r>
       <w:proofErr w:type="spellStart"/>
-      <w:proofErr w:type="gramStart"/>
       <w:r>
         <w:t>uri</w:t>
       </w:r>
       <w:proofErr w:type="spellEnd"/>
       <w:r>
-        <w:t xml:space="preserve"> :</w:t>
-      </w:r>
-      <w:proofErr w:type="gramEnd"/>
-      <w:r>
-        <w:t xml:space="preserve"> http://www.w3.org/2005/xpath-functions</w:t>
+        <w:t xml:space="preserve"> : http://www.w3.org/2005/xpath-functions</w:t>
       </w:r>
     </w:p>
     <w:p>
@@ -2317,17 +2144,12 @@
         <w:t xml:space="preserve">Implementation of built-in math functions namespace </w:t>
       </w:r>
       <w:proofErr w:type="spellStart"/>
-      <w:proofErr w:type="gramStart"/>
       <w:r>
         <w:t>uri</w:t>
       </w:r>
       <w:proofErr w:type="spellEnd"/>
       <w:r>
-        <w:t xml:space="preserve"> :</w:t>
-      </w:r>
-      <w:proofErr w:type="gramEnd"/>
-      <w:r>
-        <w:t xml:space="preserve"> http://www.w3.org/2005/xpath-functions/math</w:t>
+        <w:t xml:space="preserve"> : http://www.w3.org/2005/xpath-functions/math</w:t>
       </w:r>
     </w:p>
     <w:p>
@@ -2367,12 +2189,10 @@
         </w:rPr>
       </w:pPr>
       <w:proofErr w:type="spellStart"/>
-      <w:proofErr w:type="gramStart"/>
       <w:r>
         <w:t>fn:matches</w:t>
       </w:r>
       <w:proofErr w:type="spellEnd"/>
-      <w:proofErr w:type="gramEnd"/>
       <w:r>
         <w:t xml:space="preserve"> </w:t>
       </w:r>
@@ -2384,27 +2204,23 @@
         </w:rPr>
       </w:pPr>
       <w:proofErr w:type="spellStart"/>
-      <w:proofErr w:type="gramStart"/>
       <w:r>
         <w:t>fn:replace</w:t>
       </w:r>
       <w:proofErr w:type="spellEnd"/>
-      <w:proofErr w:type="gramEnd"/>
-    </w:p>
-    <w:p>
-      <w:pPr>
-        <w:rPr>
-          <w:rFonts w:hint="eastAsia"/>
-        </w:rPr>
-      </w:pPr>
-      <w:proofErr w:type="spellStart"/>
-      <w:proofErr w:type="gramStart"/>
+    </w:p>
+    <w:p>
+      <w:pPr>
+        <w:rPr>
+          <w:rFonts w:hint="eastAsia"/>
+        </w:rPr>
+      </w:pPr>
+      <w:proofErr w:type="spellStart"/>
       <w:r>
         <w:lastRenderedPageBreak/>
         <w:t>fn:tokenize</w:t>
       </w:r>
       <w:proofErr w:type="spellEnd"/>
-      <w:proofErr w:type="gramEnd"/>
     </w:p>
     <w:p>
       <w:pPr>
@@ -2443,26 +2259,22 @@
         </w:rPr>
       </w:pPr>
       <w:proofErr w:type="spellStart"/>
-      <w:proofErr w:type="gramStart"/>
       <w:r>
         <w:t>fn:abs</w:t>
       </w:r>
       <w:proofErr w:type="spellEnd"/>
-      <w:proofErr w:type="gramEnd"/>
-    </w:p>
-    <w:p>
-      <w:pPr>
-        <w:rPr>
-          <w:rFonts w:hint="eastAsia"/>
-        </w:rPr>
-      </w:pPr>
-      <w:proofErr w:type="spellStart"/>
-      <w:proofErr w:type="gramStart"/>
+    </w:p>
+    <w:p>
+      <w:pPr>
+        <w:rPr>
+          <w:rFonts w:hint="eastAsia"/>
+        </w:rPr>
+      </w:pPr>
+      <w:proofErr w:type="spellStart"/>
       <w:r>
         <w:t>fn:round</w:t>
       </w:r>
       <w:proofErr w:type="spellEnd"/>
-      <w:proofErr w:type="gramEnd"/>
       <w:r>
         <w:t xml:space="preserve">            (implementation of an optional second argument, that’s used to specify ‘precision’)</w:t>
       </w:r>
@@ -2516,13 +2328,8 @@
         </w:rPr>
       </w:pPr>
       <w:proofErr w:type="spellStart"/>
-      <w:proofErr w:type="gramStart"/>
-      <w:r>
-        <w:t>fn:unparsed</w:t>
-      </w:r>
-      <w:proofErr w:type="gramEnd"/>
-      <w:r>
-        <w:t>-text</w:t>
+      <w:r>
+        <w:t>fn:unparsed-text</w:t>
       </w:r>
       <w:proofErr w:type="spellEnd"/>
     </w:p>
@@ -2563,97 +2370,70 @@
         </w:rPr>
       </w:pPr>
       <w:proofErr w:type="spellStart"/>
-      <w:proofErr w:type="gramStart"/>
-      <w:r>
-        <w:t>fn:string</w:t>
-      </w:r>
-      <w:proofErr w:type="gramEnd"/>
-      <w:r>
-        <w:t>-join</w:t>
-      </w:r>
-      <w:proofErr w:type="spellEnd"/>
-    </w:p>
-    <w:p>
-      <w:pPr>
-        <w:rPr>
-          <w:rFonts w:hint="eastAsia"/>
-        </w:rPr>
-      </w:pPr>
-      <w:proofErr w:type="spellStart"/>
-      <w:proofErr w:type="gramStart"/>
-      <w:r>
-        <w:t>fn:upper</w:t>
-      </w:r>
-      <w:proofErr w:type="gramEnd"/>
-      <w:r>
-        <w:t>-case</w:t>
-      </w:r>
-      <w:proofErr w:type="spellEnd"/>
-    </w:p>
-    <w:p>
-      <w:pPr>
-        <w:rPr>
-          <w:rFonts w:hint="eastAsia"/>
-        </w:rPr>
-      </w:pPr>
-      <w:proofErr w:type="spellStart"/>
-      <w:proofErr w:type="gramStart"/>
-      <w:r>
-        <w:t>fn:lower</w:t>
-      </w:r>
-      <w:proofErr w:type="gramEnd"/>
-      <w:r>
-        <w:t>-case</w:t>
-      </w:r>
-      <w:proofErr w:type="spellEnd"/>
-    </w:p>
-    <w:p>
-      <w:pPr>
-        <w:rPr>
-          <w:rFonts w:hint="eastAsia"/>
-        </w:rPr>
-      </w:pPr>
-      <w:proofErr w:type="spellStart"/>
-      <w:proofErr w:type="gramStart"/>
-      <w:r>
-        <w:t>fn:codepoints</w:t>
-      </w:r>
-      <w:proofErr w:type="gramEnd"/>
-      <w:r>
-        <w:t>-to-string</w:t>
-      </w:r>
-      <w:proofErr w:type="spellEnd"/>
-    </w:p>
-    <w:p>
-      <w:pPr>
-        <w:rPr>
-          <w:rFonts w:hint="eastAsia"/>
-        </w:rPr>
-      </w:pPr>
-      <w:proofErr w:type="spellStart"/>
-      <w:proofErr w:type="gramStart"/>
-      <w:r>
-        <w:t>fn:string</w:t>
-      </w:r>
-      <w:proofErr w:type="gramEnd"/>
-      <w:r>
-        <w:t>-to-codepoints</w:t>
-      </w:r>
-      <w:proofErr w:type="spellEnd"/>
-    </w:p>
-    <w:p>
-      <w:pPr>
-        <w:rPr>
-          <w:rFonts w:hint="eastAsia"/>
-        </w:rPr>
-      </w:pPr>
-      <w:proofErr w:type="spellStart"/>
-      <w:proofErr w:type="gramStart"/>
+      <w:r>
+        <w:t>fn:string-join</w:t>
+      </w:r>
+      <w:proofErr w:type="spellEnd"/>
+    </w:p>
+    <w:p>
+      <w:pPr>
+        <w:rPr>
+          <w:rFonts w:hint="eastAsia"/>
+        </w:rPr>
+      </w:pPr>
+      <w:proofErr w:type="spellStart"/>
+      <w:r>
+        <w:t>fn:upper-case</w:t>
+      </w:r>
+      <w:proofErr w:type="spellEnd"/>
+    </w:p>
+    <w:p>
+      <w:pPr>
+        <w:rPr>
+          <w:rFonts w:hint="eastAsia"/>
+        </w:rPr>
+      </w:pPr>
+      <w:proofErr w:type="spellStart"/>
+      <w:r>
+        <w:t>fn:lower-case</w:t>
+      </w:r>
+      <w:proofErr w:type="spellEnd"/>
+    </w:p>
+    <w:p>
+      <w:pPr>
+        <w:rPr>
+          <w:rFonts w:hint="eastAsia"/>
+        </w:rPr>
+      </w:pPr>
+      <w:proofErr w:type="spellStart"/>
+      <w:r>
+        <w:t>fn:codepoints-to-string</w:t>
+      </w:r>
+      <w:proofErr w:type="spellEnd"/>
+    </w:p>
+    <w:p>
+      <w:pPr>
+        <w:rPr>
+          <w:rFonts w:hint="eastAsia"/>
+        </w:rPr>
+      </w:pPr>
+      <w:proofErr w:type="spellStart"/>
+      <w:r>
+        <w:t>fn:string-to-codepoints</w:t>
+      </w:r>
+      <w:proofErr w:type="spellEnd"/>
+    </w:p>
+    <w:p>
+      <w:pPr>
+        <w:rPr>
+          <w:rFonts w:hint="eastAsia"/>
+        </w:rPr>
+      </w:pPr>
+      <w:proofErr w:type="spellStart"/>
       <w:r>
         <w:t>fn:compare</w:t>
       </w:r>
       <w:proofErr w:type="spellEnd"/>
-      <w:proofErr w:type="gramEnd"/>
       <w:r>
         <w:t xml:space="preserve">                           (with support for collation argument)</w:t>
       </w:r>
@@ -2665,30 +2445,20 @@
         </w:rPr>
       </w:pPr>
       <w:proofErr w:type="spellStart"/>
-      <w:proofErr w:type="gramStart"/>
-      <w:r>
-        <w:t>fn:codepoint</w:t>
-      </w:r>
-      <w:proofErr w:type="gramEnd"/>
-      <w:r>
-        <w:t>-equal</w:t>
-      </w:r>
-      <w:proofErr w:type="spellEnd"/>
-    </w:p>
-    <w:p>
-      <w:pPr>
-        <w:rPr>
-          <w:rFonts w:hint="eastAsia"/>
-        </w:rPr>
-      </w:pPr>
-      <w:proofErr w:type="spellStart"/>
-      <w:proofErr w:type="gramStart"/>
-      <w:r>
-        <w:t>fn:contains</w:t>
-      </w:r>
-      <w:proofErr w:type="gramEnd"/>
-      <w:r>
-        <w:t>-token</w:t>
+      <w:r>
+        <w:t>fn:codepoint-equal</w:t>
+      </w:r>
+      <w:proofErr w:type="spellEnd"/>
+    </w:p>
+    <w:p>
+      <w:pPr>
+        <w:rPr>
+          <w:rFonts w:hint="eastAsia"/>
+        </w:rPr>
+      </w:pPr>
+      <w:proofErr w:type="spellStart"/>
+      <w:r>
+        <w:t>fn:contains-token</w:t>
       </w:r>
       <w:proofErr w:type="spellEnd"/>
       <w:r>
@@ -2732,64 +2502,44 @@
         </w:rPr>
       </w:pPr>
       <w:proofErr w:type="spellStart"/>
-      <w:proofErr w:type="gramStart"/>
-      <w:r>
-        <w:t>fn:current</w:t>
-      </w:r>
-      <w:proofErr w:type="gramEnd"/>
-      <w:r>
-        <w:t>-dateTime</w:t>
-      </w:r>
-      <w:proofErr w:type="spellEnd"/>
-    </w:p>
-    <w:p>
-      <w:pPr>
-        <w:rPr>
-          <w:rFonts w:hint="eastAsia"/>
-        </w:rPr>
-      </w:pPr>
-      <w:proofErr w:type="spellStart"/>
-      <w:proofErr w:type="gramStart"/>
-      <w:r>
-        <w:t>fn:current</w:t>
-      </w:r>
-      <w:proofErr w:type="gramEnd"/>
-      <w:r>
-        <w:t>-date</w:t>
-      </w:r>
-      <w:proofErr w:type="spellEnd"/>
-    </w:p>
-    <w:p>
-      <w:pPr>
-        <w:rPr>
-          <w:rFonts w:hint="eastAsia"/>
-        </w:rPr>
-      </w:pPr>
-      <w:proofErr w:type="spellStart"/>
-      <w:proofErr w:type="gramStart"/>
-      <w:r>
-        <w:t>fn:current</w:t>
-      </w:r>
-      <w:proofErr w:type="gramEnd"/>
-      <w:r>
-        <w:t>-time</w:t>
-      </w:r>
-      <w:proofErr w:type="spellEnd"/>
-    </w:p>
-    <w:p>
-      <w:pPr>
-        <w:rPr>
-          <w:rFonts w:hint="eastAsia"/>
-        </w:rPr>
-      </w:pPr>
-      <w:proofErr w:type="spellStart"/>
-      <w:proofErr w:type="gramStart"/>
-      <w:r>
-        <w:t>fn:implicit</w:t>
-      </w:r>
-      <w:proofErr w:type="gramEnd"/>
-      <w:r>
-        <w:t>-timezone</w:t>
+      <w:r>
+        <w:t>fn:current-dateTime</w:t>
+      </w:r>
+      <w:proofErr w:type="spellEnd"/>
+    </w:p>
+    <w:p>
+      <w:pPr>
+        <w:rPr>
+          <w:rFonts w:hint="eastAsia"/>
+        </w:rPr>
+      </w:pPr>
+      <w:proofErr w:type="spellStart"/>
+      <w:r>
+        <w:t>fn:current-date</w:t>
+      </w:r>
+      <w:proofErr w:type="spellEnd"/>
+    </w:p>
+    <w:p>
+      <w:pPr>
+        <w:rPr>
+          <w:rFonts w:hint="eastAsia"/>
+        </w:rPr>
+      </w:pPr>
+      <w:proofErr w:type="spellStart"/>
+      <w:r>
+        <w:t>fn:current-time</w:t>
+      </w:r>
+      <w:proofErr w:type="spellEnd"/>
+    </w:p>
+    <w:p>
+      <w:pPr>
+        <w:rPr>
+          <w:rFonts w:hint="eastAsia"/>
+        </w:rPr>
+      </w:pPr>
+      <w:proofErr w:type="spellStart"/>
+      <w:r>
+        <w:t>fn:implicit-timezone</w:t>
       </w:r>
       <w:proofErr w:type="spellEnd"/>
     </w:p>
@@ -2845,13 +2595,8 @@
         </w:rPr>
       </w:pPr>
       <w:proofErr w:type="spellStart"/>
-      <w:proofErr w:type="gramStart"/>
-      <w:r>
-        <w:t>fn:distinct</w:t>
-      </w:r>
-      <w:proofErr w:type="gramEnd"/>
-      <w:r>
-        <w:t>-values</w:t>
+      <w:r>
+        <w:t>fn:distinct-values</w:t>
       </w:r>
       <w:proofErr w:type="spellEnd"/>
       <w:r>
@@ -2874,13 +2619,8 @@
         </w:rPr>
       </w:pPr>
       <w:proofErr w:type="spellStart"/>
-      <w:proofErr w:type="gramStart"/>
-      <w:r>
-        <w:t>fn:index</w:t>
-      </w:r>
-      <w:proofErr w:type="gramEnd"/>
-      <w:r>
-        <w:t>-of</w:t>
+      <w:r>
+        <w:t>fn:index-of</w:t>
       </w:r>
       <w:proofErr w:type="spellEnd"/>
       <w:r>
@@ -2903,13 +2643,8 @@
         </w:rPr>
       </w:pPr>
       <w:proofErr w:type="spellStart"/>
-      <w:proofErr w:type="gramStart"/>
-      <w:r>
-        <w:t>fn:deep</w:t>
-      </w:r>
-      <w:proofErr w:type="gramEnd"/>
-      <w:r>
-        <w:t>-equal</w:t>
+      <w:r>
+        <w:t>fn:deep-equal</w:t>
       </w:r>
       <w:proofErr w:type="spellEnd"/>
       <w:r>
@@ -2962,40 +2697,31 @@
         </w:rPr>
       </w:pPr>
       <w:proofErr w:type="spellStart"/>
-      <w:proofErr w:type="gramStart"/>
       <w:r>
         <w:t>math:pi</w:t>
       </w:r>
       <w:proofErr w:type="spellEnd"/>
-      <w:proofErr w:type="gramEnd"/>
-    </w:p>
-    <w:p>
-      <w:pPr>
-        <w:rPr>
-          <w:rFonts w:hint="eastAsia"/>
-        </w:rPr>
-      </w:pPr>
-      <w:proofErr w:type="spellStart"/>
-      <w:proofErr w:type="gramStart"/>
+    </w:p>
+    <w:p>
+      <w:pPr>
+        <w:rPr>
+          <w:rFonts w:hint="eastAsia"/>
+        </w:rPr>
+      </w:pPr>
+      <w:proofErr w:type="spellStart"/>
       <w:r>
         <w:t>math:exp</w:t>
       </w:r>
       <w:proofErr w:type="spellEnd"/>
-      <w:proofErr w:type="gramEnd"/>
-    </w:p>
-    <w:p>
-      <w:pPr>
-        <w:rPr>
-          <w:rFonts w:hint="eastAsia"/>
-        </w:rPr>
-      </w:pPr>
-      <w:proofErr w:type="gramStart"/>
-      <w:r>
-        <w:t>math:exp</w:t>
-      </w:r>
-      <w:proofErr w:type="gramEnd"/>
-      <w:r>
-        <w:t>10</w:t>
+    </w:p>
+    <w:p>
+      <w:pPr>
+        <w:rPr>
+          <w:rFonts w:hint="eastAsia"/>
+        </w:rPr>
+      </w:pPr>
+      <w:r>
+        <w:t>math:exp10</w:t>
       </w:r>
     </w:p>
     <w:p>
@@ -3027,1186 +2753,936 @@
         </w:rPr>
       </w:pPr>
       <w:proofErr w:type="spellStart"/>
-      <w:proofErr w:type="gramStart"/>
       <w:r>
         <w:t>math:pow</w:t>
       </w:r>
       <w:proofErr w:type="spellEnd"/>
-      <w:proofErr w:type="gramEnd"/>
-    </w:p>
-    <w:p>
-      <w:pPr>
-        <w:rPr>
-          <w:rFonts w:hint="eastAsia"/>
-        </w:rPr>
-      </w:pPr>
-      <w:proofErr w:type="spellStart"/>
-      <w:proofErr w:type="gramStart"/>
+    </w:p>
+    <w:p>
+      <w:pPr>
+        <w:rPr>
+          <w:rFonts w:hint="eastAsia"/>
+        </w:rPr>
+      </w:pPr>
+      <w:proofErr w:type="spellStart"/>
       <w:r>
         <w:t>math:sqrt</w:t>
       </w:r>
       <w:proofErr w:type="spellEnd"/>
-      <w:proofErr w:type="gramEnd"/>
-    </w:p>
-    <w:p>
-      <w:pPr>
-        <w:rPr>
-          <w:rFonts w:hint="eastAsia"/>
-        </w:rPr>
-      </w:pPr>
-      <w:proofErr w:type="spellStart"/>
-      <w:proofErr w:type="gramStart"/>
+    </w:p>
+    <w:p>
+      <w:pPr>
+        <w:rPr>
+          <w:rFonts w:hint="eastAsia"/>
+        </w:rPr>
+      </w:pPr>
+      <w:proofErr w:type="spellStart"/>
       <w:r>
         <w:t>math:sin</w:t>
       </w:r>
       <w:proofErr w:type="spellEnd"/>
-      <w:proofErr w:type="gramEnd"/>
-    </w:p>
-    <w:p>
-      <w:pPr>
-        <w:rPr>
-          <w:rFonts w:hint="eastAsia"/>
-        </w:rPr>
-      </w:pPr>
-      <w:proofErr w:type="spellStart"/>
-      <w:proofErr w:type="gramStart"/>
+    </w:p>
+    <w:p>
+      <w:pPr>
+        <w:rPr>
+          <w:rFonts w:hint="eastAsia"/>
+        </w:rPr>
+      </w:pPr>
+      <w:proofErr w:type="spellStart"/>
       <w:r>
         <w:t>math:cos</w:t>
       </w:r>
       <w:proofErr w:type="spellEnd"/>
-      <w:proofErr w:type="gramEnd"/>
-    </w:p>
-    <w:p>
-      <w:pPr>
-        <w:rPr>
-          <w:rFonts w:hint="eastAsia"/>
-        </w:rPr>
-      </w:pPr>
-      <w:proofErr w:type="spellStart"/>
-      <w:proofErr w:type="gramStart"/>
+    </w:p>
+    <w:p>
+      <w:pPr>
+        <w:rPr>
+          <w:rFonts w:hint="eastAsia"/>
+        </w:rPr>
+      </w:pPr>
+      <w:proofErr w:type="spellStart"/>
       <w:r>
         <w:t>math:tan</w:t>
       </w:r>
       <w:proofErr w:type="spellEnd"/>
-      <w:proofErr w:type="gramEnd"/>
-    </w:p>
-    <w:p>
-      <w:pPr>
-        <w:rPr>
-          <w:rFonts w:hint="eastAsia"/>
-        </w:rPr>
-      </w:pPr>
-      <w:proofErr w:type="spellStart"/>
-      <w:proofErr w:type="gramStart"/>
+    </w:p>
+    <w:p>
+      <w:pPr>
+        <w:rPr>
+          <w:rFonts w:hint="eastAsia"/>
+        </w:rPr>
+      </w:pPr>
+      <w:proofErr w:type="spellStart"/>
       <w:r>
         <w:lastRenderedPageBreak/>
         <w:t>math:asin</w:t>
       </w:r>
       <w:proofErr w:type="spellEnd"/>
-      <w:proofErr w:type="gramEnd"/>
-    </w:p>
-    <w:p>
-      <w:pPr>
-        <w:rPr>
-          <w:rFonts w:hint="eastAsia"/>
-        </w:rPr>
-      </w:pPr>
-      <w:proofErr w:type="spellStart"/>
-      <w:proofErr w:type="gramStart"/>
+    </w:p>
+    <w:p>
+      <w:pPr>
+        <w:rPr>
+          <w:rFonts w:hint="eastAsia"/>
+        </w:rPr>
+      </w:pPr>
+      <w:proofErr w:type="spellStart"/>
       <w:r>
         <w:t>math:acos</w:t>
       </w:r>
       <w:proofErr w:type="spellEnd"/>
-      <w:proofErr w:type="gramEnd"/>
-    </w:p>
-    <w:p>
-      <w:pPr>
-        <w:rPr>
-          <w:rFonts w:hint="eastAsia"/>
-        </w:rPr>
-      </w:pPr>
-      <w:proofErr w:type="spellStart"/>
-      <w:proofErr w:type="gramStart"/>
+    </w:p>
+    <w:p>
+      <w:pPr>
+        <w:rPr>
+          <w:rFonts w:hint="eastAsia"/>
+        </w:rPr>
+      </w:pPr>
+      <w:proofErr w:type="spellStart"/>
       <w:r>
         <w:t>math:atan</w:t>
       </w:r>
       <w:proofErr w:type="spellEnd"/>
-      <w:proofErr w:type="gramEnd"/>
-    </w:p>
-    <w:p>
-      <w:pPr>
-        <w:rPr>
-          <w:rFonts w:hint="eastAsia"/>
-        </w:rPr>
-      </w:pPr>
-      <w:proofErr w:type="gramStart"/>
-      <w:r>
-        <w:t>math:atan</w:t>
-      </w:r>
-      <w:proofErr w:type="gramEnd"/>
+    </w:p>
+    <w:p>
+      <w:pPr>
+        <w:rPr>
+          <w:rFonts w:hint="eastAsia"/>
+        </w:rPr>
+      </w:pPr>
+      <w:r>
+        <w:t>math:atan2</w:t>
+      </w:r>
+    </w:p>
+    <w:p>
+      <w:pPr>
+        <w:rPr>
+          <w:rFonts w:hint="eastAsia"/>
+        </w:rPr>
+      </w:pPr>
+    </w:p>
+    <w:p>
+      <w:pPr>
+        <w:rPr>
+          <w:rFonts w:hint="eastAsia"/>
+        </w:rPr>
+      </w:pPr>
+      <w:r>
+        <w:t>8</w:t>
+      </w:r>
+      <w:r>
+        <w:t>)</w:t>
+      </w:r>
+      <w:r>
+        <w:t xml:space="preserve"> Component extraction functions on durations</w:t>
+      </w:r>
+    </w:p>
+    <w:p>
+      <w:pPr>
+        <w:rPr>
+          <w:rFonts w:hint="eastAsia"/>
+        </w:rPr>
+      </w:pPr>
+    </w:p>
+    <w:p>
+      <w:pPr>
+        <w:rPr>
+          <w:rFonts w:hint="eastAsia"/>
+        </w:rPr>
+      </w:pPr>
+      <w:proofErr w:type="spellStart"/>
+      <w:r>
+        <w:t>fn:years-from-duration</w:t>
+      </w:r>
+      <w:proofErr w:type="spellEnd"/>
+    </w:p>
+    <w:p>
+      <w:pPr>
+        <w:rPr>
+          <w:rFonts w:hint="eastAsia"/>
+        </w:rPr>
+      </w:pPr>
+      <w:proofErr w:type="spellStart"/>
+      <w:r>
+        <w:t>fn:months-from-duration</w:t>
+      </w:r>
+      <w:proofErr w:type="spellEnd"/>
+    </w:p>
+    <w:p>
+      <w:pPr>
+        <w:rPr>
+          <w:rFonts w:hint="eastAsia"/>
+        </w:rPr>
+      </w:pPr>
+      <w:proofErr w:type="spellStart"/>
+      <w:r>
+        <w:t>fn:days-from-duration</w:t>
+      </w:r>
+      <w:proofErr w:type="spellEnd"/>
+    </w:p>
+    <w:p>
+      <w:pPr>
+        <w:rPr>
+          <w:rFonts w:hint="eastAsia"/>
+        </w:rPr>
+      </w:pPr>
+      <w:proofErr w:type="spellStart"/>
+      <w:r>
+        <w:t>fn:hours-from-duration</w:t>
+      </w:r>
+      <w:proofErr w:type="spellEnd"/>
+    </w:p>
+    <w:p>
+      <w:pPr>
+        <w:rPr>
+          <w:rFonts w:hint="eastAsia"/>
+        </w:rPr>
+      </w:pPr>
+      <w:proofErr w:type="spellStart"/>
+      <w:r>
+        <w:t>fn:minutes-from-duration</w:t>
+      </w:r>
+      <w:proofErr w:type="spellEnd"/>
+    </w:p>
+    <w:p>
+      <w:pPr>
+        <w:rPr>
+          <w:rFonts w:hint="eastAsia"/>
+        </w:rPr>
+      </w:pPr>
+      <w:proofErr w:type="spellStart"/>
+      <w:r>
+        <w:t>fn:seconds-from-duration</w:t>
+      </w:r>
+      <w:proofErr w:type="spellEnd"/>
+    </w:p>
+    <w:p>
+      <w:pPr>
+        <w:rPr>
+          <w:rFonts w:hint="eastAsia"/>
+        </w:rPr>
+      </w:pPr>
+    </w:p>
+    <w:p>
+      <w:pPr>
+        <w:rPr>
+          <w:rFonts w:hint="eastAsia"/>
+        </w:rPr>
+      </w:pPr>
+      <w:r>
+        <w:t>9</w:t>
+      </w:r>
+      <w:r>
+        <w:t>)</w:t>
+      </w:r>
+      <w:r>
+        <w:t xml:space="preserve"> Constructing </w:t>
+      </w:r>
+      <w:proofErr w:type="spellStart"/>
+      <w:r>
+        <w:t>xs:dateTime</w:t>
+      </w:r>
+      <w:proofErr w:type="spellEnd"/>
+      <w:r>
+        <w:t xml:space="preserve"> value</w:t>
+      </w:r>
+    </w:p>
+    <w:p>
+      <w:pPr>
+        <w:rPr>
+          <w:rFonts w:hint="eastAsia"/>
+        </w:rPr>
+      </w:pPr>
+    </w:p>
+    <w:p>
+      <w:pPr>
+        <w:rPr>
+          <w:rFonts w:hint="eastAsia"/>
+        </w:rPr>
+      </w:pPr>
+      <w:proofErr w:type="spellStart"/>
+      <w:r>
+        <w:rPr>
+          <w:rFonts w:hint="eastAsia"/>
+        </w:rPr>
+        <w:t>fn:dateTime</w:t>
+      </w:r>
+      <w:proofErr w:type="spellEnd"/>
+    </w:p>
+    <w:p>
+      <w:pPr>
+        <w:rPr>
+          <w:rFonts w:hint="eastAsia"/>
+        </w:rPr>
+      </w:pPr>
+    </w:p>
+    <w:p>
+      <w:pPr>
+        <w:rPr>
+          <w:rFonts w:hint="eastAsia"/>
+        </w:rPr>
+      </w:pPr>
+      <w:r>
+        <w:t>10</w:t>
+      </w:r>
+      <w:r>
+        <w:t>)</w:t>
+      </w:r>
+      <w:r>
+        <w:t xml:space="preserve"> Component extraction functions on dates and times</w:t>
+      </w:r>
+    </w:p>
+    <w:p>
+      <w:pPr>
+        <w:rPr>
+          <w:rFonts w:hint="eastAsia"/>
+        </w:rPr>
+      </w:pPr>
+    </w:p>
+    <w:p>
+      <w:pPr>
+        <w:rPr>
+          <w:rFonts w:hint="eastAsia"/>
+        </w:rPr>
+      </w:pPr>
+      <w:proofErr w:type="spellStart"/>
+      <w:r>
+        <w:rPr>
+          <w:rFonts w:hint="eastAsia"/>
+        </w:rPr>
+        <w:t>fn:year-from-dateTime</w:t>
+      </w:r>
+      <w:proofErr w:type="spellEnd"/>
+    </w:p>
+    <w:p>
+      <w:pPr>
+        <w:rPr>
+          <w:rFonts w:hint="eastAsia"/>
+        </w:rPr>
+      </w:pPr>
+      <w:proofErr w:type="spellStart"/>
+      <w:r>
+        <w:rPr>
+          <w:rFonts w:hint="eastAsia"/>
+        </w:rPr>
+        <w:t>fn:month-from-dateTime</w:t>
+      </w:r>
+      <w:proofErr w:type="spellEnd"/>
+    </w:p>
+    <w:p>
+      <w:pPr>
+        <w:rPr>
+          <w:rFonts w:hint="eastAsia"/>
+        </w:rPr>
+      </w:pPr>
+      <w:proofErr w:type="spellStart"/>
+      <w:r>
+        <w:rPr>
+          <w:rFonts w:hint="eastAsia"/>
+        </w:rPr>
+        <w:t>fn:day-from-dateTime</w:t>
+      </w:r>
+      <w:proofErr w:type="spellEnd"/>
+    </w:p>
+    <w:p>
+      <w:pPr>
+        <w:rPr>
+          <w:rFonts w:hint="eastAsia"/>
+        </w:rPr>
+      </w:pPr>
+      <w:proofErr w:type="spellStart"/>
+      <w:r>
+        <w:rPr>
+          <w:rFonts w:hint="eastAsia"/>
+        </w:rPr>
+        <w:t>fn:hours-from-dateTime</w:t>
+      </w:r>
+      <w:proofErr w:type="spellEnd"/>
+    </w:p>
+    <w:p>
+      <w:pPr>
+        <w:rPr>
+          <w:rFonts w:hint="eastAsia"/>
+        </w:rPr>
+      </w:pPr>
+      <w:proofErr w:type="spellStart"/>
+      <w:r>
+        <w:rPr>
+          <w:rFonts w:hint="eastAsia"/>
+        </w:rPr>
+        <w:t>fn:minutes-from-dateTime</w:t>
+      </w:r>
+      <w:proofErr w:type="spellEnd"/>
+    </w:p>
+    <w:p>
+      <w:pPr>
+        <w:rPr>
+          <w:rFonts w:hint="eastAsia"/>
+        </w:rPr>
+      </w:pPr>
+      <w:proofErr w:type="spellStart"/>
+      <w:r>
+        <w:rPr>
+          <w:rFonts w:hint="eastAsia"/>
+        </w:rPr>
+        <w:t>fn:seconds-from-dateTime</w:t>
+      </w:r>
+      <w:proofErr w:type="spellEnd"/>
+    </w:p>
+    <w:p>
+      <w:pPr>
+        <w:rPr>
+          <w:rFonts w:hint="eastAsia"/>
+        </w:rPr>
+      </w:pPr>
+      <w:proofErr w:type="spellStart"/>
+      <w:r>
+        <w:rPr>
+          <w:rFonts w:hint="eastAsia"/>
+        </w:rPr>
+        <w:t>fn:timezone-from-dateTime</w:t>
+      </w:r>
+      <w:proofErr w:type="spellEnd"/>
+    </w:p>
+    <w:p>
+      <w:pPr>
+        <w:rPr>
+          <w:rFonts w:hint="eastAsia"/>
+        </w:rPr>
+      </w:pPr>
+      <w:proofErr w:type="spellStart"/>
+      <w:r>
+        <w:rPr>
+          <w:rFonts w:hint="eastAsia"/>
+        </w:rPr>
+        <w:t>fn:year-from-date</w:t>
+      </w:r>
+      <w:proofErr w:type="spellEnd"/>
+    </w:p>
+    <w:p>
+      <w:pPr>
+        <w:rPr>
+          <w:rFonts w:hint="eastAsia"/>
+        </w:rPr>
+      </w:pPr>
+      <w:proofErr w:type="spellStart"/>
+      <w:r>
+        <w:rPr>
+          <w:rFonts w:hint="eastAsia"/>
+        </w:rPr>
+        <w:t>fn:month-from-date</w:t>
+      </w:r>
+      <w:proofErr w:type="spellEnd"/>
+    </w:p>
+    <w:p>
+      <w:pPr>
+        <w:rPr>
+          <w:rFonts w:hint="eastAsia"/>
+        </w:rPr>
+      </w:pPr>
+      <w:proofErr w:type="spellStart"/>
+      <w:r>
+        <w:rPr>
+          <w:rFonts w:hint="eastAsia"/>
+        </w:rPr>
+        <w:t>fn:day-from-date</w:t>
+      </w:r>
+      <w:proofErr w:type="spellEnd"/>
+    </w:p>
+    <w:p>
+      <w:pPr>
+        <w:rPr>
+          <w:rFonts w:hint="eastAsia"/>
+        </w:rPr>
+      </w:pPr>
+      <w:proofErr w:type="spellStart"/>
+      <w:r>
+        <w:rPr>
+          <w:rFonts w:hint="eastAsia"/>
+        </w:rPr>
+        <w:t>fn:timezone-from-date</w:t>
+      </w:r>
+      <w:proofErr w:type="spellEnd"/>
+    </w:p>
+    <w:p>
+      <w:pPr>
+        <w:rPr>
+          <w:rFonts w:hint="eastAsia"/>
+        </w:rPr>
+      </w:pPr>
+      <w:proofErr w:type="spellStart"/>
+      <w:r>
+        <w:rPr>
+          <w:rFonts w:hint="eastAsia"/>
+        </w:rPr>
+        <w:t>fn:hours-from-time</w:t>
+      </w:r>
+      <w:proofErr w:type="spellEnd"/>
+    </w:p>
+    <w:p>
+      <w:pPr>
+        <w:rPr>
+          <w:rFonts w:hint="eastAsia"/>
+        </w:rPr>
+      </w:pPr>
+      <w:proofErr w:type="spellStart"/>
+      <w:r>
+        <w:rPr>
+          <w:rFonts w:hint="eastAsia"/>
+        </w:rPr>
+        <w:t>fn:minutes-from-time</w:t>
+      </w:r>
+      <w:proofErr w:type="spellEnd"/>
+    </w:p>
+    <w:p>
+      <w:pPr>
+        <w:rPr>
+          <w:rFonts w:hint="eastAsia"/>
+        </w:rPr>
+      </w:pPr>
+      <w:proofErr w:type="spellStart"/>
+      <w:r>
+        <w:rPr>
+          <w:rFonts w:hint="eastAsia"/>
+        </w:rPr>
+        <w:t>fn:seconds-from-time</w:t>
+      </w:r>
+      <w:proofErr w:type="spellEnd"/>
+    </w:p>
+    <w:p>
+      <w:pPr>
+        <w:rPr>
+          <w:rFonts w:hint="eastAsia"/>
+        </w:rPr>
+      </w:pPr>
+      <w:proofErr w:type="spellStart"/>
+      <w:r>
+        <w:rPr>
+          <w:rFonts w:hint="eastAsia"/>
+        </w:rPr>
+        <w:t>fn:timezone-from-time</w:t>
+      </w:r>
+      <w:proofErr w:type="spellEnd"/>
+    </w:p>
+    <w:p>
+      <w:pPr>
+        <w:rPr>
+          <w:rFonts w:hint="eastAsia"/>
+        </w:rPr>
+      </w:pPr>
+    </w:p>
+    <w:p>
+      <w:pPr>
+        <w:rPr>
+          <w:rFonts w:hint="eastAsia"/>
+        </w:rPr>
+      </w:pPr>
+      <w:r>
+        <w:t>1</w:t>
+      </w:r>
+      <w:r>
+        <w:t>1</w:t>
+      </w:r>
+      <w:r>
+        <w:t>)</w:t>
+      </w:r>
+      <w:r>
+        <w:t xml:space="preserve"> Basic higher-order functions</w:t>
+      </w:r>
+    </w:p>
+    <w:p>
+      <w:pPr>
+        <w:rPr>
+          <w:rFonts w:hint="eastAsia"/>
+        </w:rPr>
+      </w:pPr>
+    </w:p>
+    <w:p>
+      <w:pPr>
+        <w:rPr>
+          <w:rFonts w:hint="eastAsia"/>
+        </w:rPr>
+      </w:pPr>
+      <w:proofErr w:type="spellStart"/>
+      <w:r>
+        <w:t>fn:for-each</w:t>
+      </w:r>
+      <w:proofErr w:type="spellEnd"/>
+    </w:p>
+    <w:p>
+      <w:pPr>
+        <w:rPr>
+          <w:rFonts w:hint="eastAsia"/>
+        </w:rPr>
+      </w:pPr>
+      <w:proofErr w:type="spellStart"/>
+      <w:r>
+        <w:t>fn:filter</w:t>
+      </w:r>
+      <w:proofErr w:type="spellEnd"/>
+    </w:p>
+    <w:p>
+      <w:pPr>
+        <w:rPr>
+          <w:rFonts w:hint="eastAsia"/>
+        </w:rPr>
+      </w:pPr>
+      <w:proofErr w:type="spellStart"/>
+      <w:r>
+        <w:t>fn:fold-left</w:t>
+      </w:r>
+      <w:proofErr w:type="spellEnd"/>
+    </w:p>
+    <w:p>
+      <w:pPr>
+        <w:rPr>
+          <w:rFonts w:hint="eastAsia"/>
+        </w:rPr>
+      </w:pPr>
+      <w:proofErr w:type="spellStart"/>
+      <w:r>
+        <w:t>fn:fold-right</w:t>
+      </w:r>
+      <w:proofErr w:type="spellEnd"/>
+    </w:p>
+    <w:p>
+      <w:pPr>
+        <w:rPr>
+          <w:rFonts w:hint="eastAsia"/>
+        </w:rPr>
+      </w:pPr>
+      <w:proofErr w:type="spellStart"/>
+      <w:r>
+        <w:t>fn:for-each-pair</w:t>
+      </w:r>
+      <w:proofErr w:type="spellEnd"/>
+    </w:p>
+    <w:p>
+      <w:pPr>
+        <w:rPr>
+          <w:rFonts w:hint="eastAsia"/>
+        </w:rPr>
+      </w:pPr>
+      <w:proofErr w:type="spellStart"/>
+      <w:r>
+        <w:t>fn:sort</w:t>
+      </w:r>
+      <w:proofErr w:type="spellEnd"/>
+      <w:r>
+        <w:t xml:space="preserve">                            (with support for collation argument)</w:t>
+      </w:r>
+    </w:p>
+    <w:p>
+      <w:pPr>
+        <w:rPr>
+          <w:rFonts w:hint="eastAsia"/>
+        </w:rPr>
+      </w:pPr>
+    </w:p>
+    <w:p>
+      <w:pPr>
+        <w:rPr>
+          <w:rFonts w:hint="eastAsia"/>
+        </w:rPr>
+      </w:pPr>
+      <w:r>
+        <w:t>1</w:t>
+      </w:r>
       <w:r>
         <w:t>2</w:t>
       </w:r>
-    </w:p>
-    <w:p>
-      <w:pPr>
-        <w:rPr>
-          <w:rFonts w:hint="eastAsia"/>
-        </w:rPr>
-      </w:pPr>
-    </w:p>
-    <w:p>
-      <w:pPr>
-        <w:rPr>
-          <w:rFonts w:hint="eastAsia"/>
-        </w:rPr>
-      </w:pPr>
-      <w:r>
-        <w:t>8</w:t>
-      </w:r>
       <w:r>
         <w:t>)</w:t>
       </w:r>
       <w:r>
-        <w:t xml:space="preserve"> Component extraction functions on durations</w:t>
-      </w:r>
-    </w:p>
-    <w:p>
-      <w:pPr>
-        <w:rPr>
-          <w:rFonts w:hint="eastAsia"/>
-        </w:rPr>
-      </w:pPr>
-    </w:p>
-    <w:p>
-      <w:pPr>
-        <w:rPr>
-          <w:rFonts w:hint="eastAsia"/>
-        </w:rPr>
-      </w:pPr>
-      <w:proofErr w:type="spellStart"/>
-      <w:proofErr w:type="gramStart"/>
-      <w:r>
-        <w:t>fn:years</w:t>
-      </w:r>
-      <w:proofErr w:type="gramEnd"/>
-      <w:r>
-        <w:t>-from-duration</w:t>
-      </w:r>
-      <w:proofErr w:type="spellEnd"/>
-    </w:p>
-    <w:p>
-      <w:pPr>
-        <w:rPr>
-          <w:rFonts w:hint="eastAsia"/>
-        </w:rPr>
-      </w:pPr>
-      <w:proofErr w:type="spellStart"/>
-      <w:proofErr w:type="gramStart"/>
-      <w:r>
-        <w:t>fn:months</w:t>
-      </w:r>
-      <w:proofErr w:type="gramEnd"/>
-      <w:r>
-        <w:t>-from-duration</w:t>
-      </w:r>
-      <w:proofErr w:type="spellEnd"/>
-    </w:p>
-    <w:p>
-      <w:pPr>
-        <w:rPr>
-          <w:rFonts w:hint="eastAsia"/>
-        </w:rPr>
-      </w:pPr>
-      <w:proofErr w:type="spellStart"/>
-      <w:proofErr w:type="gramStart"/>
-      <w:r>
-        <w:t>fn:days</w:t>
-      </w:r>
-      <w:proofErr w:type="gramEnd"/>
-      <w:r>
-        <w:t>-from-duration</w:t>
-      </w:r>
-      <w:proofErr w:type="spellEnd"/>
-    </w:p>
-    <w:p>
-      <w:pPr>
-        <w:rPr>
-          <w:rFonts w:hint="eastAsia"/>
-        </w:rPr>
-      </w:pPr>
-      <w:proofErr w:type="spellStart"/>
-      <w:proofErr w:type="gramStart"/>
-      <w:r>
-        <w:t>fn:hours</w:t>
-      </w:r>
-      <w:proofErr w:type="gramEnd"/>
-      <w:r>
-        <w:t>-from-duration</w:t>
-      </w:r>
-      <w:proofErr w:type="spellEnd"/>
-    </w:p>
-    <w:p>
-      <w:pPr>
-        <w:rPr>
-          <w:rFonts w:hint="eastAsia"/>
-        </w:rPr>
-      </w:pPr>
-      <w:proofErr w:type="spellStart"/>
-      <w:proofErr w:type="gramStart"/>
-      <w:r>
-        <w:t>fn:minutes</w:t>
-      </w:r>
-      <w:proofErr w:type="gramEnd"/>
-      <w:r>
-        <w:t>-from-duration</w:t>
-      </w:r>
-      <w:proofErr w:type="spellEnd"/>
-    </w:p>
-    <w:p>
-      <w:pPr>
-        <w:rPr>
-          <w:rFonts w:hint="eastAsia"/>
-        </w:rPr>
-      </w:pPr>
-      <w:proofErr w:type="spellStart"/>
-      <w:proofErr w:type="gramStart"/>
-      <w:r>
-        <w:t>fn:seconds</w:t>
-      </w:r>
-      <w:proofErr w:type="gramEnd"/>
-      <w:r>
-        <w:t>-from-duration</w:t>
-      </w:r>
-      <w:proofErr w:type="spellEnd"/>
-    </w:p>
-    <w:p>
-      <w:pPr>
-        <w:rPr>
-          <w:rFonts w:hint="eastAsia"/>
-        </w:rPr>
-      </w:pPr>
-    </w:p>
-    <w:p>
-      <w:pPr>
-        <w:rPr>
-          <w:rFonts w:hint="eastAsia"/>
-        </w:rPr>
-      </w:pPr>
-      <w:r>
-        <w:t>9</w:t>
+        <w:t xml:space="preserve"> Functions on sequences</w:t>
+      </w:r>
+    </w:p>
+    <w:p>
+      <w:pPr>
+        <w:rPr>
+          <w:rFonts w:hint="eastAsia"/>
+        </w:rPr>
+      </w:pPr>
+    </w:p>
+    <w:p>
+      <w:pPr>
+        <w:ind w:firstLine="270"/>
+        <w:rPr>
+          <w:rFonts w:hint="eastAsia"/>
+        </w:rPr>
+      </w:pPr>
+      <w:r>
+        <w:t>12.1</w:t>
+      </w:r>
+      <w:r>
+        <w:t xml:space="preserve"> </w:t>
+      </w:r>
+      <w:r>
+        <w:t>General functions on sequences</w:t>
+      </w:r>
+    </w:p>
+    <w:p>
+      <w:pPr>
+        <w:ind w:firstLine="270"/>
+        <w:rPr>
+          <w:rFonts w:hint="eastAsia"/>
+        </w:rPr>
+      </w:pPr>
+      <w:proofErr w:type="spellStart"/>
+      <w:r>
+        <w:t>fn:empty</w:t>
+      </w:r>
+      <w:proofErr w:type="spellEnd"/>
+    </w:p>
+    <w:p>
+      <w:pPr>
+        <w:ind w:firstLine="270"/>
+        <w:rPr>
+          <w:rFonts w:hint="eastAsia"/>
+        </w:rPr>
+      </w:pPr>
+      <w:proofErr w:type="spellStart"/>
+      <w:r>
+        <w:lastRenderedPageBreak/>
+        <w:t>fn:exists</w:t>
+      </w:r>
+      <w:proofErr w:type="spellEnd"/>
+    </w:p>
+    <w:p>
+      <w:pPr>
+        <w:ind w:firstLine="270"/>
+        <w:rPr>
+          <w:rFonts w:hint="eastAsia"/>
+        </w:rPr>
+      </w:pPr>
+      <w:proofErr w:type="spellStart"/>
+      <w:r>
+        <w:t>fn:head</w:t>
+      </w:r>
+      <w:proofErr w:type="spellEnd"/>
+    </w:p>
+    <w:p>
+      <w:pPr>
+        <w:ind w:firstLine="270"/>
+        <w:rPr>
+          <w:rFonts w:hint="eastAsia"/>
+        </w:rPr>
+      </w:pPr>
+      <w:proofErr w:type="spellStart"/>
+      <w:r>
+        <w:t>fn:tail</w:t>
+      </w:r>
+      <w:proofErr w:type="spellEnd"/>
+    </w:p>
+    <w:p>
+      <w:pPr>
+        <w:ind w:firstLine="270"/>
+        <w:rPr>
+          <w:rFonts w:hint="eastAsia"/>
+        </w:rPr>
+      </w:pPr>
+      <w:proofErr w:type="spellStart"/>
+      <w:r>
+        <w:t>fn:insert-before</w:t>
+      </w:r>
+      <w:proofErr w:type="spellEnd"/>
+    </w:p>
+    <w:p>
+      <w:pPr>
+        <w:ind w:firstLine="270"/>
+        <w:rPr>
+          <w:rFonts w:hint="eastAsia"/>
+        </w:rPr>
+      </w:pPr>
+      <w:proofErr w:type="spellStart"/>
+      <w:r>
+        <w:t>fn:remove</w:t>
+      </w:r>
+      <w:proofErr w:type="spellEnd"/>
+    </w:p>
+    <w:p>
+      <w:pPr>
+        <w:ind w:firstLine="270"/>
+        <w:rPr>
+          <w:rFonts w:hint="eastAsia"/>
+        </w:rPr>
+      </w:pPr>
+      <w:proofErr w:type="spellStart"/>
+      <w:r>
+        <w:t>fn:reverse</w:t>
+      </w:r>
+      <w:proofErr w:type="spellEnd"/>
+    </w:p>
+    <w:p>
+      <w:pPr>
+        <w:ind w:firstLine="270"/>
+        <w:rPr>
+          <w:rFonts w:hint="eastAsia"/>
+        </w:rPr>
+      </w:pPr>
+      <w:proofErr w:type="spellStart"/>
+      <w:r>
+        <w:t>fn:subsequence</w:t>
+      </w:r>
+      <w:proofErr w:type="spellEnd"/>
+    </w:p>
+    <w:p>
+      <w:pPr>
+        <w:ind w:firstLine="270"/>
+        <w:rPr>
+          <w:rFonts w:hint="eastAsia"/>
+        </w:rPr>
+      </w:pPr>
+      <w:proofErr w:type="spellStart"/>
+      <w:r>
+        <w:t>fn:unordered</w:t>
+      </w:r>
+      <w:proofErr w:type="spellEnd"/>
+    </w:p>
+    <w:p>
+      <w:pPr>
+        <w:ind w:firstLine="270"/>
+        <w:rPr>
+          <w:rFonts w:hint="eastAsia"/>
+        </w:rPr>
+      </w:pPr>
+    </w:p>
+    <w:p>
+      <w:pPr>
+        <w:ind w:left="270"/>
+        <w:rPr>
+          <w:rFonts w:hint="eastAsia"/>
+        </w:rPr>
+      </w:pPr>
+      <w:r>
+        <w:t>12.2</w:t>
+      </w:r>
+      <w:r>
+        <w:t xml:space="preserve"> </w:t>
+      </w:r>
+      <w:r>
+        <w:t>Aggregate functions</w:t>
+      </w:r>
+    </w:p>
+    <w:p>
+      <w:pPr>
+        <w:ind w:left="270"/>
+        <w:rPr>
+          <w:rFonts w:hint="eastAsia"/>
+        </w:rPr>
+      </w:pPr>
+      <w:proofErr w:type="spellStart"/>
+      <w:r>
+        <w:t>fn:avg</w:t>
+      </w:r>
+      <w:proofErr w:type="spellEnd"/>
+    </w:p>
+    <w:p>
+      <w:pPr>
+        <w:ind w:left="270"/>
+        <w:rPr>
+          <w:rFonts w:hint="eastAsia"/>
+        </w:rPr>
+      </w:pPr>
+      <w:proofErr w:type="spellStart"/>
+      <w:r>
+        <w:t>fn:max</w:t>
+      </w:r>
+      <w:proofErr w:type="spellEnd"/>
+    </w:p>
+    <w:p>
+      <w:pPr>
+        <w:ind w:left="270"/>
+        <w:rPr>
+          <w:rFonts w:hint="eastAsia"/>
+        </w:rPr>
+      </w:pPr>
+      <w:proofErr w:type="spellStart"/>
+      <w:r>
+        <w:t>fn:min</w:t>
+      </w:r>
+      <w:proofErr w:type="spellEnd"/>
+    </w:p>
+    <w:p>
+      <w:pPr>
+        <w:rPr>
+          <w:rFonts w:hint="eastAsia"/>
+        </w:rPr>
+      </w:pPr>
+    </w:p>
+    <w:p>
+      <w:pPr>
+        <w:rPr>
+          <w:rFonts w:hint="eastAsia"/>
+        </w:rPr>
+      </w:pPr>
+      <w:r>
+        <w:t>1</w:t>
+      </w:r>
+      <w:r>
+        <w:t>3</w:t>
       </w:r>
       <w:r>
         <w:t>)</w:t>
       </w:r>
       <w:r>
-        <w:t xml:space="preserve"> Constructing </w:t>
-      </w:r>
-      <w:proofErr w:type="spellStart"/>
-      <w:proofErr w:type="gramStart"/>
-      <w:r>
-        <w:t>xs:dateTime</w:t>
-      </w:r>
-      <w:proofErr w:type="spellEnd"/>
-      <w:proofErr w:type="gramEnd"/>
-      <w:r>
-        <w:t xml:space="preserve"> value</w:t>
-      </w:r>
-    </w:p>
-    <w:p>
-      <w:pPr>
-        <w:rPr>
-          <w:rFonts w:hint="eastAsia"/>
-        </w:rPr>
-      </w:pPr>
-    </w:p>
-    <w:p>
-      <w:pPr>
-        <w:rPr>
-          <w:rFonts w:hint="eastAsia"/>
-        </w:rPr>
-      </w:pPr>
-      <w:proofErr w:type="spellStart"/>
-      <w:proofErr w:type="gramStart"/>
-      <w:r>
-        <w:rPr>
-          <w:rFonts w:hint="eastAsia"/>
-        </w:rPr>
-        <w:t>fn:dateTime</w:t>
-      </w:r>
-      <w:proofErr w:type="spellEnd"/>
-      <w:proofErr w:type="gramEnd"/>
-    </w:p>
-    <w:p>
-      <w:pPr>
-        <w:rPr>
-          <w:rFonts w:hint="eastAsia"/>
-        </w:rPr>
-      </w:pPr>
-    </w:p>
-    <w:p>
-      <w:pPr>
-        <w:rPr>
-          <w:rFonts w:hint="eastAsia"/>
-        </w:rPr>
-      </w:pPr>
-      <w:r>
-        <w:t>10</w:t>
+        <w:t xml:space="preserve"> Parsing and serializing</w:t>
+      </w:r>
+    </w:p>
+    <w:p>
+      <w:pPr>
+        <w:rPr>
+          <w:rFonts w:hint="eastAsia"/>
+        </w:rPr>
+      </w:pPr>
+    </w:p>
+    <w:p>
+      <w:pPr>
+        <w:rPr>
+          <w:rFonts w:hint="eastAsia"/>
+        </w:rPr>
+      </w:pPr>
+      <w:proofErr w:type="spellStart"/>
+      <w:r>
+        <w:t>fn:parse-xml</w:t>
+      </w:r>
+      <w:proofErr w:type="spellEnd"/>
+    </w:p>
+    <w:p>
+      <w:pPr>
+        <w:rPr>
+          <w:rFonts w:hint="eastAsia"/>
+        </w:rPr>
+      </w:pPr>
+      <w:proofErr w:type="spellStart"/>
+      <w:r>
+        <w:t>fn:parse-xml-fragment</w:t>
+      </w:r>
+      <w:proofErr w:type="spellEnd"/>
+    </w:p>
+    <w:p>
+      <w:pPr>
+        <w:rPr>
+          <w:rFonts w:hint="eastAsia"/>
+        </w:rPr>
+      </w:pPr>
+    </w:p>
+    <w:p>
+      <w:pPr>
+        <w:rPr>
+          <w:rFonts w:hint="eastAsia"/>
+        </w:rPr>
+      </w:pPr>
+      <w:r>
+        <w:t>1</w:t>
+      </w:r>
+      <w:r>
+        <w:t>4</w:t>
       </w:r>
       <w:r>
         <w:t>)</w:t>
       </w:r>
       <w:r>
-        <w:t xml:space="preserve"> Component extraction functions on dates and times</w:t>
-      </w:r>
-    </w:p>
-    <w:p>
-      <w:pPr>
-        <w:rPr>
-          <w:rFonts w:hint="eastAsia"/>
-        </w:rPr>
-      </w:pPr>
-    </w:p>
-    <w:p>
-      <w:pPr>
-        <w:rPr>
-          <w:rFonts w:hint="eastAsia"/>
-        </w:rPr>
-      </w:pPr>
-      <w:proofErr w:type="spellStart"/>
-      <w:proofErr w:type="gramStart"/>
-      <w:r>
-        <w:rPr>
-          <w:rFonts w:hint="eastAsia"/>
-        </w:rPr>
-        <w:t>fn:year</w:t>
-      </w:r>
-      <w:proofErr w:type="gramEnd"/>
-      <w:r>
-        <w:rPr>
-          <w:rFonts w:hint="eastAsia"/>
-        </w:rPr>
-        <w:t>-from-dateTime</w:t>
-      </w:r>
-      <w:proofErr w:type="spellEnd"/>
-    </w:p>
-    <w:p>
-      <w:pPr>
-        <w:rPr>
-          <w:rFonts w:hint="eastAsia"/>
-        </w:rPr>
-      </w:pPr>
-      <w:proofErr w:type="spellStart"/>
-      <w:proofErr w:type="gramStart"/>
-      <w:r>
-        <w:rPr>
-          <w:rFonts w:hint="eastAsia"/>
-        </w:rPr>
-        <w:t>fn:month</w:t>
-      </w:r>
-      <w:proofErr w:type="gramEnd"/>
-      <w:r>
-        <w:rPr>
-          <w:rFonts w:hint="eastAsia"/>
-        </w:rPr>
-        <w:t>-from-dateTime</w:t>
-      </w:r>
-      <w:proofErr w:type="spellEnd"/>
-    </w:p>
-    <w:p>
-      <w:pPr>
-        <w:rPr>
-          <w:rFonts w:hint="eastAsia"/>
-        </w:rPr>
-      </w:pPr>
-      <w:proofErr w:type="spellStart"/>
-      <w:proofErr w:type="gramStart"/>
-      <w:r>
-        <w:rPr>
-          <w:rFonts w:hint="eastAsia"/>
-        </w:rPr>
-        <w:t>fn:day</w:t>
-      </w:r>
-      <w:proofErr w:type="gramEnd"/>
-      <w:r>
-        <w:rPr>
-          <w:rFonts w:hint="eastAsia"/>
-        </w:rPr>
-        <w:t>-from-dateTime</w:t>
-      </w:r>
-      <w:proofErr w:type="spellEnd"/>
-    </w:p>
-    <w:p>
-      <w:pPr>
-        <w:rPr>
-          <w:rFonts w:hint="eastAsia"/>
-        </w:rPr>
-      </w:pPr>
-      <w:proofErr w:type="spellStart"/>
-      <w:proofErr w:type="gramStart"/>
-      <w:r>
-        <w:rPr>
-          <w:rFonts w:hint="eastAsia"/>
-        </w:rPr>
-        <w:t>fn:hours</w:t>
-      </w:r>
-      <w:proofErr w:type="gramEnd"/>
-      <w:r>
-        <w:rPr>
-          <w:rFonts w:hint="eastAsia"/>
-        </w:rPr>
-        <w:t>-from-dateTime</w:t>
-      </w:r>
-      <w:proofErr w:type="spellEnd"/>
-    </w:p>
-    <w:p>
-      <w:pPr>
-        <w:rPr>
-          <w:rFonts w:hint="eastAsia"/>
-        </w:rPr>
-      </w:pPr>
-      <w:proofErr w:type="spellStart"/>
-      <w:proofErr w:type="gramStart"/>
-      <w:r>
-        <w:rPr>
-          <w:rFonts w:hint="eastAsia"/>
-        </w:rPr>
-        <w:t>fn:minutes</w:t>
-      </w:r>
-      <w:proofErr w:type="gramEnd"/>
-      <w:r>
-        <w:rPr>
-          <w:rFonts w:hint="eastAsia"/>
-        </w:rPr>
-        <w:t>-from-dateTime</w:t>
-      </w:r>
-      <w:proofErr w:type="spellEnd"/>
-    </w:p>
-    <w:p>
-      <w:pPr>
-        <w:rPr>
-          <w:rFonts w:hint="eastAsia"/>
-        </w:rPr>
-      </w:pPr>
-      <w:proofErr w:type="spellStart"/>
-      <w:proofErr w:type="gramStart"/>
-      <w:r>
-        <w:rPr>
-          <w:rFonts w:hint="eastAsia"/>
-        </w:rPr>
-        <w:t>fn:seconds</w:t>
-      </w:r>
-      <w:proofErr w:type="gramEnd"/>
-      <w:r>
-        <w:rPr>
-          <w:rFonts w:hint="eastAsia"/>
-        </w:rPr>
-        <w:t>-from-dateTime</w:t>
-      </w:r>
-      <w:proofErr w:type="spellEnd"/>
-    </w:p>
-    <w:p>
-      <w:pPr>
-        <w:rPr>
-          <w:rFonts w:hint="eastAsia"/>
-        </w:rPr>
-      </w:pPr>
-      <w:proofErr w:type="spellStart"/>
-      <w:proofErr w:type="gramStart"/>
-      <w:r>
-        <w:rPr>
-          <w:rFonts w:hint="eastAsia"/>
-        </w:rPr>
-        <w:t>fn:timezone</w:t>
-      </w:r>
-      <w:proofErr w:type="gramEnd"/>
-      <w:r>
-        <w:rPr>
-          <w:rFonts w:hint="eastAsia"/>
-        </w:rPr>
-        <w:t>-from-dateTime</w:t>
-      </w:r>
-      <w:proofErr w:type="spellEnd"/>
-    </w:p>
-    <w:p>
-      <w:pPr>
-        <w:rPr>
-          <w:rFonts w:hint="eastAsia"/>
-        </w:rPr>
-      </w:pPr>
-      <w:proofErr w:type="spellStart"/>
-      <w:proofErr w:type="gramStart"/>
-      <w:r>
-        <w:rPr>
-          <w:rFonts w:hint="eastAsia"/>
-        </w:rPr>
-        <w:t>fn:year</w:t>
-      </w:r>
-      <w:proofErr w:type="gramEnd"/>
-      <w:r>
-        <w:rPr>
-          <w:rFonts w:hint="eastAsia"/>
-        </w:rPr>
-        <w:t>-from-date</w:t>
-      </w:r>
-      <w:proofErr w:type="spellEnd"/>
-    </w:p>
-    <w:p>
-      <w:pPr>
-        <w:rPr>
-          <w:rFonts w:hint="eastAsia"/>
-        </w:rPr>
-      </w:pPr>
-      <w:proofErr w:type="spellStart"/>
-      <w:proofErr w:type="gramStart"/>
-      <w:r>
-        <w:rPr>
-          <w:rFonts w:hint="eastAsia"/>
-        </w:rPr>
-        <w:t>fn:month</w:t>
-      </w:r>
-      <w:proofErr w:type="gramEnd"/>
-      <w:r>
-        <w:rPr>
-          <w:rFonts w:hint="eastAsia"/>
-        </w:rPr>
-        <w:t>-from-date</w:t>
-      </w:r>
-      <w:proofErr w:type="spellEnd"/>
-    </w:p>
-    <w:p>
-      <w:pPr>
-        <w:rPr>
-          <w:rFonts w:hint="eastAsia"/>
-        </w:rPr>
-      </w:pPr>
-      <w:proofErr w:type="spellStart"/>
-      <w:proofErr w:type="gramStart"/>
-      <w:r>
-        <w:rPr>
-          <w:rFonts w:hint="eastAsia"/>
-        </w:rPr>
-        <w:t>fn:day</w:t>
-      </w:r>
-      <w:proofErr w:type="gramEnd"/>
-      <w:r>
-        <w:rPr>
-          <w:rFonts w:hint="eastAsia"/>
-        </w:rPr>
-        <w:t>-from-date</w:t>
-      </w:r>
-      <w:proofErr w:type="spellEnd"/>
-    </w:p>
-    <w:p>
-      <w:pPr>
-        <w:rPr>
-          <w:rFonts w:hint="eastAsia"/>
-        </w:rPr>
-      </w:pPr>
-      <w:proofErr w:type="spellStart"/>
-      <w:proofErr w:type="gramStart"/>
-      <w:r>
-        <w:rPr>
-          <w:rFonts w:hint="eastAsia"/>
-        </w:rPr>
-        <w:t>fn:timezone</w:t>
-      </w:r>
-      <w:proofErr w:type="gramEnd"/>
-      <w:r>
-        <w:rPr>
-          <w:rFonts w:hint="eastAsia"/>
-        </w:rPr>
-        <w:t>-from-date</w:t>
-      </w:r>
-      <w:proofErr w:type="spellEnd"/>
-    </w:p>
-    <w:p>
-      <w:pPr>
-        <w:rPr>
-          <w:rFonts w:hint="eastAsia"/>
-        </w:rPr>
-      </w:pPr>
-      <w:proofErr w:type="spellStart"/>
-      <w:proofErr w:type="gramStart"/>
-      <w:r>
-        <w:rPr>
-          <w:rFonts w:hint="eastAsia"/>
-        </w:rPr>
-        <w:t>fn:hours</w:t>
-      </w:r>
-      <w:proofErr w:type="gramEnd"/>
-      <w:r>
-        <w:rPr>
-          <w:rFonts w:hint="eastAsia"/>
-        </w:rPr>
-        <w:t>-from-time</w:t>
-      </w:r>
-      <w:proofErr w:type="spellEnd"/>
-    </w:p>
-    <w:p>
-      <w:pPr>
-        <w:rPr>
-          <w:rFonts w:hint="eastAsia"/>
-        </w:rPr>
-      </w:pPr>
-      <w:proofErr w:type="spellStart"/>
-      <w:proofErr w:type="gramStart"/>
-      <w:r>
-        <w:rPr>
-          <w:rFonts w:hint="eastAsia"/>
-        </w:rPr>
-        <w:t>fn:minutes</w:t>
-      </w:r>
-      <w:proofErr w:type="gramEnd"/>
-      <w:r>
-        <w:rPr>
-          <w:rFonts w:hint="eastAsia"/>
-        </w:rPr>
-        <w:t>-from-time</w:t>
-      </w:r>
-      <w:proofErr w:type="spellEnd"/>
-    </w:p>
-    <w:p>
-      <w:pPr>
-        <w:rPr>
-          <w:rFonts w:hint="eastAsia"/>
-        </w:rPr>
-      </w:pPr>
-      <w:proofErr w:type="spellStart"/>
-      <w:proofErr w:type="gramStart"/>
-      <w:r>
-        <w:rPr>
-          <w:rFonts w:hint="eastAsia"/>
-        </w:rPr>
-        <w:t>fn:seconds</w:t>
-      </w:r>
-      <w:proofErr w:type="gramEnd"/>
-      <w:r>
-        <w:rPr>
-          <w:rFonts w:hint="eastAsia"/>
-        </w:rPr>
-        <w:t>-from-time</w:t>
-      </w:r>
-      <w:proofErr w:type="spellEnd"/>
-    </w:p>
-    <w:p>
-      <w:pPr>
-        <w:rPr>
-          <w:rFonts w:hint="eastAsia"/>
-        </w:rPr>
-      </w:pPr>
-      <w:proofErr w:type="spellStart"/>
-      <w:proofErr w:type="gramStart"/>
-      <w:r>
-        <w:rPr>
-          <w:rFonts w:hint="eastAsia"/>
-        </w:rPr>
-        <w:t>fn:timezone</w:t>
-      </w:r>
-      <w:proofErr w:type="gramEnd"/>
-      <w:r>
-        <w:rPr>
-          <w:rFonts w:hint="eastAsia"/>
-        </w:rPr>
-        <w:t>-from-time</w:t>
-      </w:r>
-      <w:proofErr w:type="spellEnd"/>
-    </w:p>
-    <w:p>
-      <w:pPr>
-        <w:rPr>
-          <w:rFonts w:hint="eastAsia"/>
-        </w:rPr>
-      </w:pPr>
-    </w:p>
-    <w:p>
-      <w:pPr>
-        <w:rPr>
-          <w:rFonts w:hint="eastAsia"/>
-        </w:rPr>
-      </w:pPr>
-      <w:r>
-        <w:t>1</w:t>
-      </w:r>
-      <w:r>
-        <w:t>1</w:t>
-      </w:r>
-      <w:r>
-        <w:t>)</w:t>
-      </w:r>
-      <w:r>
-        <w:t xml:space="preserve"> Basic higher-order functions</w:t>
-      </w:r>
-    </w:p>
-    <w:p>
-      <w:pPr>
-        <w:rPr>
-          <w:rFonts w:hint="eastAsia"/>
-        </w:rPr>
-      </w:pPr>
-    </w:p>
-    <w:p>
-      <w:pPr>
-        <w:rPr>
-          <w:rFonts w:hint="eastAsia"/>
-        </w:rPr>
-      </w:pPr>
-      <w:proofErr w:type="spellStart"/>
-      <w:proofErr w:type="gramStart"/>
-      <w:r>
-        <w:t>fn:for</w:t>
-      </w:r>
-      <w:proofErr w:type="gramEnd"/>
-      <w:r>
-        <w:t>-each</w:t>
-      </w:r>
-      <w:proofErr w:type="spellEnd"/>
-    </w:p>
-    <w:p>
-      <w:pPr>
-        <w:rPr>
-          <w:rFonts w:hint="eastAsia"/>
-        </w:rPr>
-      </w:pPr>
-      <w:proofErr w:type="spellStart"/>
-      <w:proofErr w:type="gramStart"/>
-      <w:r>
-        <w:t>fn:filter</w:t>
-      </w:r>
-      <w:proofErr w:type="spellEnd"/>
-      <w:proofErr w:type="gramEnd"/>
-    </w:p>
-    <w:p>
-      <w:pPr>
-        <w:rPr>
-          <w:rFonts w:hint="eastAsia"/>
-        </w:rPr>
-      </w:pPr>
-      <w:proofErr w:type="spellStart"/>
-      <w:proofErr w:type="gramStart"/>
-      <w:r>
-        <w:t>fn:fold</w:t>
-      </w:r>
-      <w:proofErr w:type="gramEnd"/>
-      <w:r>
-        <w:t>-left</w:t>
-      </w:r>
-      <w:proofErr w:type="spellEnd"/>
-    </w:p>
-    <w:p>
-      <w:pPr>
-        <w:rPr>
-          <w:rFonts w:hint="eastAsia"/>
-        </w:rPr>
-      </w:pPr>
-      <w:proofErr w:type="spellStart"/>
-      <w:proofErr w:type="gramStart"/>
-      <w:r>
-        <w:t>fn:fold</w:t>
-      </w:r>
-      <w:proofErr w:type="gramEnd"/>
-      <w:r>
-        <w:t>-right</w:t>
-      </w:r>
-      <w:proofErr w:type="spellEnd"/>
-    </w:p>
-    <w:p>
-      <w:pPr>
-        <w:rPr>
-          <w:rFonts w:hint="eastAsia"/>
-        </w:rPr>
-      </w:pPr>
-      <w:proofErr w:type="spellStart"/>
-      <w:proofErr w:type="gramStart"/>
-      <w:r>
-        <w:t>fn:for</w:t>
-      </w:r>
-      <w:proofErr w:type="gramEnd"/>
-      <w:r>
-        <w:t>-each-pair</w:t>
-      </w:r>
-      <w:proofErr w:type="spellEnd"/>
-    </w:p>
-    <w:p>
-      <w:pPr>
-        <w:rPr>
-          <w:rFonts w:hint="eastAsia"/>
-        </w:rPr>
-      </w:pPr>
-      <w:proofErr w:type="spellStart"/>
-      <w:proofErr w:type="gramStart"/>
-      <w:r>
-        <w:t>fn:sort</w:t>
-      </w:r>
-      <w:proofErr w:type="spellEnd"/>
-      <w:proofErr w:type="gramEnd"/>
-      <w:r>
-        <w:t xml:space="preserve">                            (with support for collation argument)</w:t>
-      </w:r>
-    </w:p>
-    <w:p>
-      <w:pPr>
-        <w:rPr>
-          <w:rFonts w:hint="eastAsia"/>
-        </w:rPr>
-      </w:pPr>
-    </w:p>
-    <w:p>
-      <w:pPr>
-        <w:rPr>
-          <w:rFonts w:hint="eastAsia"/>
-        </w:rPr>
-      </w:pPr>
-      <w:r>
-        <w:t>The function implementations for these, yet doesn’t support type declarations on parameters and return type.</w:t>
-      </w:r>
-    </w:p>
-    <w:p>
-      <w:pPr>
-        <w:rPr>
-          <w:rFonts w:hint="eastAsia"/>
-        </w:rPr>
-      </w:pPr>
-    </w:p>
-    <w:p>
-      <w:pPr>
-        <w:rPr>
-          <w:rFonts w:hint="eastAsia"/>
-        </w:rPr>
-      </w:pPr>
-      <w:r>
-        <w:t>1</w:t>
-      </w:r>
-      <w:r>
-        <w:t>2</w:t>
-      </w:r>
-      <w:r>
-        <w:t>)</w:t>
-      </w:r>
-      <w:r>
-        <w:t xml:space="preserve"> Functions on sequences</w:t>
-      </w:r>
-    </w:p>
-    <w:p>
-      <w:pPr>
-        <w:rPr>
-          <w:rFonts w:hint="eastAsia"/>
-        </w:rPr>
-      </w:pPr>
-    </w:p>
-    <w:p>
-      <w:pPr>
-        <w:ind w:firstLine="270"/>
-        <w:rPr>
-          <w:rFonts w:hint="eastAsia"/>
-        </w:rPr>
-      </w:pPr>
-      <w:r>
-        <w:t>12.1</w:t>
-      </w:r>
-      <w:r>
-        <w:t xml:space="preserve"> </w:t>
-      </w:r>
-      <w:r>
-        <w:t>General functions on sequences</w:t>
-      </w:r>
-    </w:p>
-    <w:p>
-      <w:pPr>
-        <w:ind w:firstLine="270"/>
-        <w:rPr>
-          <w:rFonts w:hint="eastAsia"/>
-        </w:rPr>
-      </w:pPr>
-      <w:proofErr w:type="spellStart"/>
-      <w:proofErr w:type="gramStart"/>
-      <w:r>
-        <w:t>fn:empty</w:t>
-      </w:r>
-      <w:proofErr w:type="spellEnd"/>
-      <w:proofErr w:type="gramEnd"/>
-    </w:p>
-    <w:p>
-      <w:pPr>
-        <w:ind w:firstLine="270"/>
-        <w:rPr>
-          <w:rFonts w:hint="eastAsia"/>
-        </w:rPr>
-      </w:pPr>
-      <w:proofErr w:type="spellStart"/>
-      <w:proofErr w:type="gramStart"/>
-      <w:r>
-        <w:t>fn:exists</w:t>
-      </w:r>
-      <w:proofErr w:type="spellEnd"/>
-      <w:proofErr w:type="gramEnd"/>
-    </w:p>
-    <w:p>
-      <w:pPr>
-        <w:ind w:firstLine="270"/>
-        <w:rPr>
-          <w:rFonts w:hint="eastAsia"/>
-        </w:rPr>
-      </w:pPr>
-      <w:proofErr w:type="spellStart"/>
-      <w:proofErr w:type="gramStart"/>
-      <w:r>
-        <w:t>fn:head</w:t>
-      </w:r>
-      <w:proofErr w:type="spellEnd"/>
-      <w:proofErr w:type="gramEnd"/>
-    </w:p>
-    <w:p>
-      <w:pPr>
-        <w:ind w:firstLine="270"/>
-        <w:rPr>
-          <w:rFonts w:hint="eastAsia"/>
-        </w:rPr>
-      </w:pPr>
-      <w:proofErr w:type="spellStart"/>
-      <w:proofErr w:type="gramStart"/>
-      <w:r>
-        <w:t>fn:tail</w:t>
-      </w:r>
-      <w:proofErr w:type="spellEnd"/>
-      <w:proofErr w:type="gramEnd"/>
-    </w:p>
-    <w:p>
-      <w:pPr>
-        <w:ind w:firstLine="270"/>
-        <w:rPr>
-          <w:rFonts w:hint="eastAsia"/>
-        </w:rPr>
-      </w:pPr>
-      <w:proofErr w:type="spellStart"/>
-      <w:proofErr w:type="gramStart"/>
-      <w:r>
-        <w:t>fn:insert</w:t>
-      </w:r>
-      <w:proofErr w:type="gramEnd"/>
-      <w:r>
-        <w:t>-before</w:t>
-      </w:r>
-      <w:proofErr w:type="spellEnd"/>
-    </w:p>
-    <w:p>
-      <w:pPr>
-        <w:ind w:firstLine="270"/>
-        <w:rPr>
-          <w:rFonts w:hint="eastAsia"/>
-        </w:rPr>
-      </w:pPr>
-      <w:proofErr w:type="spellStart"/>
-      <w:proofErr w:type="gramStart"/>
-      <w:r>
-        <w:t>fn:remove</w:t>
-      </w:r>
-      <w:proofErr w:type="spellEnd"/>
-      <w:proofErr w:type="gramEnd"/>
-    </w:p>
-    <w:p>
-      <w:pPr>
-        <w:ind w:firstLine="270"/>
-        <w:rPr>
-          <w:rFonts w:hint="eastAsia"/>
-        </w:rPr>
-      </w:pPr>
-      <w:proofErr w:type="spellStart"/>
-      <w:proofErr w:type="gramStart"/>
-      <w:r>
-        <w:t>fn:reverse</w:t>
-      </w:r>
-      <w:proofErr w:type="spellEnd"/>
-      <w:proofErr w:type="gramEnd"/>
-    </w:p>
-    <w:p>
-      <w:pPr>
-        <w:ind w:firstLine="270"/>
-        <w:rPr>
-          <w:rFonts w:hint="eastAsia"/>
-        </w:rPr>
-      </w:pPr>
-      <w:proofErr w:type="spellStart"/>
-      <w:proofErr w:type="gramStart"/>
-      <w:r>
-        <w:t>fn:subsequence</w:t>
-      </w:r>
-      <w:proofErr w:type="spellEnd"/>
-      <w:proofErr w:type="gramEnd"/>
-    </w:p>
-    <w:p>
-      <w:pPr>
-        <w:ind w:firstLine="270"/>
-        <w:rPr>
-          <w:rFonts w:hint="eastAsia"/>
-        </w:rPr>
-      </w:pPr>
-      <w:proofErr w:type="spellStart"/>
-      <w:proofErr w:type="gramStart"/>
-      <w:r>
-        <w:t>fn:unordered</w:t>
-      </w:r>
-      <w:proofErr w:type="spellEnd"/>
-      <w:proofErr w:type="gramEnd"/>
-    </w:p>
-    <w:p>
-      <w:pPr>
-        <w:ind w:firstLine="270"/>
-        <w:rPr>
-          <w:rFonts w:hint="eastAsia"/>
-        </w:rPr>
-      </w:pPr>
-    </w:p>
-    <w:p>
-      <w:pPr>
-        <w:ind w:left="270"/>
-        <w:rPr>
-          <w:rFonts w:hint="eastAsia"/>
-        </w:rPr>
-      </w:pPr>
-      <w:r>
-        <w:t>12.2</w:t>
-      </w:r>
-      <w:r>
-        <w:t xml:space="preserve"> </w:t>
-      </w:r>
-      <w:r>
-        <w:t>Aggregate functions</w:t>
-      </w:r>
-    </w:p>
-    <w:p>
-      <w:pPr>
-        <w:ind w:left="270"/>
-        <w:rPr>
-          <w:rFonts w:hint="eastAsia"/>
-        </w:rPr>
-      </w:pPr>
-      <w:proofErr w:type="spellStart"/>
-      <w:proofErr w:type="gramStart"/>
-      <w:r>
-        <w:t>fn:avg</w:t>
-      </w:r>
-      <w:proofErr w:type="spellEnd"/>
-      <w:proofErr w:type="gramEnd"/>
-    </w:p>
-    <w:p>
-      <w:pPr>
-        <w:ind w:left="270"/>
-        <w:rPr>
-          <w:rFonts w:hint="eastAsia"/>
-        </w:rPr>
-      </w:pPr>
-      <w:proofErr w:type="spellStart"/>
-      <w:r>
-        <w:t>fn:max</w:t>
-      </w:r>
-      <w:proofErr w:type="spellEnd"/>
-    </w:p>
-    <w:p>
-      <w:pPr>
-        <w:ind w:left="270"/>
-        <w:rPr>
-          <w:rFonts w:hint="eastAsia"/>
-        </w:rPr>
-      </w:pPr>
-      <w:proofErr w:type="spellStart"/>
-      <w:proofErr w:type="gramStart"/>
-      <w:r>
-        <w:t>fn:min</w:t>
-      </w:r>
-      <w:proofErr w:type="spellEnd"/>
-      <w:proofErr w:type="gramEnd"/>
-    </w:p>
-    <w:p>
-      <w:pPr>
-        <w:rPr>
-          <w:rFonts w:hint="eastAsia"/>
-        </w:rPr>
-      </w:pPr>
-    </w:p>
-    <w:p>
-      <w:pPr>
-        <w:rPr>
-          <w:rFonts w:hint="eastAsia"/>
-        </w:rPr>
-      </w:pPr>
-      <w:r>
-        <w:t>1</w:t>
-      </w:r>
-      <w:r>
-        <w:t>3</w:t>
-      </w:r>
-      <w:r>
-        <w:t>)</w:t>
-      </w:r>
-      <w:r>
-        <w:t xml:space="preserve"> Parsing and serializing</w:t>
-      </w:r>
-    </w:p>
-    <w:p>
-      <w:pPr>
-        <w:rPr>
-          <w:rFonts w:hint="eastAsia"/>
-        </w:rPr>
-      </w:pPr>
-    </w:p>
-    <w:p>
-      <w:pPr>
-        <w:rPr>
-          <w:rFonts w:hint="eastAsia"/>
-        </w:rPr>
-      </w:pPr>
-      <w:proofErr w:type="spellStart"/>
-      <w:proofErr w:type="gramStart"/>
-      <w:r>
-        <w:t>fn:parse</w:t>
-      </w:r>
-      <w:proofErr w:type="gramEnd"/>
-      <w:r>
-        <w:t>-xml</w:t>
-      </w:r>
-      <w:proofErr w:type="spellEnd"/>
-    </w:p>
-    <w:p>
-      <w:pPr>
-        <w:rPr>
-          <w:rFonts w:hint="eastAsia"/>
-        </w:rPr>
-      </w:pPr>
-      <w:proofErr w:type="spellStart"/>
-      <w:proofErr w:type="gramStart"/>
-      <w:r>
-        <w:t>fn:parse</w:t>
-      </w:r>
-      <w:proofErr w:type="gramEnd"/>
-      <w:r>
-        <w:t>-xml-fragment</w:t>
-      </w:r>
-      <w:proofErr w:type="spellEnd"/>
-    </w:p>
-    <w:p>
-      <w:pPr>
-        <w:rPr>
-          <w:rFonts w:hint="eastAsia"/>
-        </w:rPr>
-      </w:pPr>
-    </w:p>
-    <w:p>
-      <w:pPr>
-        <w:rPr>
-          <w:rFonts w:hint="eastAsia"/>
-        </w:rPr>
-      </w:pPr>
-      <w:r>
-        <w:t>1</w:t>
-      </w:r>
-      <w:r>
-        <w:t>4</w:t>
-      </w:r>
-      <w:r>
-        <w:t>)</w:t>
-      </w:r>
-      <w:r>
         <w:t xml:space="preserve"> Accessors</w:t>
       </w:r>
     </w:p>
@@ -4224,13 +3700,8 @@
         </w:rPr>
       </w:pPr>
       <w:proofErr w:type="spellStart"/>
-      <w:proofErr w:type="gramStart"/>
-      <w:r>
-        <w:t>fn:node</w:t>
-      </w:r>
-      <w:proofErr w:type="gramEnd"/>
-      <w:r>
-        <w:t>-name</w:t>
+      <w:r>
+        <w:t>fn:node-name</w:t>
       </w:r>
       <w:proofErr w:type="spellEnd"/>
     </w:p>
@@ -4247,41 +3718,105 @@
       <w:proofErr w:type="spellEnd"/>
     </w:p>
     <w:p>
-      <w:proofErr w:type="spellStart"/>
-      <w:proofErr w:type="gramStart"/>
-      <w:r>
-        <w:t>fn:base</w:t>
-      </w:r>
-      <w:proofErr w:type="gramEnd"/>
-      <w:r>
-        <w:t>-uri</w:t>
-      </w:r>
-      <w:proofErr w:type="spellEnd"/>
-    </w:p>
-    <w:p>
-      <w:pPr>
-        <w:rPr>
-          <w:rFonts w:hint="eastAsia"/>
-        </w:rPr>
-      </w:pPr>
-      <w:proofErr w:type="spellStart"/>
-      <w:proofErr w:type="gramStart"/>
-      <w:r>
-        <w:t>fn:document</w:t>
-      </w:r>
-      <w:proofErr w:type="gramEnd"/>
-      <w:r>
-        <w:t>-uri</w:t>
-      </w:r>
-      <w:proofErr w:type="spellEnd"/>
-    </w:p>
-    <w:p>
-      <w:pPr>
-        <w:rPr>
-          <w:rFonts w:hint="eastAsia"/>
-        </w:rPr>
-      </w:pPr>
-    </w:p>
+      <w:pPr>
+        <w:rPr>
+          <w:rFonts w:hint="eastAsia"/>
+        </w:rPr>
+      </w:pPr>
+      <w:proofErr w:type="spellStart"/>
+      <w:r>
+        <w:t>fn:base-uri</w:t>
+      </w:r>
+      <w:proofErr w:type="spellEnd"/>
+    </w:p>
+    <w:p>
+      <w:pPr>
+        <w:rPr>
+          <w:rFonts w:hint="eastAsia"/>
+        </w:rPr>
+      </w:pPr>
+      <w:proofErr w:type="spellStart"/>
+      <w:r>
+        <w:t>fn:document-uri</w:t>
+      </w:r>
+      <w:proofErr w:type="spellEnd"/>
+    </w:p>
+    <w:p>
+      <w:pPr>
+        <w:rPr>
+          <w:rFonts w:hint="eastAsia"/>
+        </w:rPr>
+      </w:pPr>
+    </w:p>
+    <w:p>
+      <w:pPr>
+        <w:rPr>
+          <w:rFonts w:hint="eastAsia"/>
+        </w:rPr>
+      </w:pPr>
+      <w:r>
+        <w:t xml:space="preserve">15) </w:t>
+      </w:r>
+      <w:r>
+        <w:rPr>
+          <w:rFonts w:hint="eastAsia"/>
+        </w:rPr>
+        <w:t xml:space="preserve">Functions related to </w:t>
+      </w:r>
+      <w:proofErr w:type="spellStart"/>
+      <w:r>
+        <w:rPr>
+          <w:rFonts w:hint="eastAsia"/>
+        </w:rPr>
+        <w:t>QNames</w:t>
+      </w:r>
+      <w:proofErr w:type="spellEnd"/>
+    </w:p>
+    <w:p>
+      <w:pPr>
+        <w:rPr>
+          <w:rFonts w:hint="eastAsia"/>
+        </w:rPr>
+      </w:pPr>
+    </w:p>
+    <w:p>
+      <w:pPr>
+        <w:rPr>
+          <w:rFonts w:hint="eastAsia"/>
+        </w:rPr>
+      </w:pPr>
+      <w:proofErr w:type="spellStart"/>
+      <w:r>
+        <w:rPr>
+          <w:rFonts w:hint="eastAsia"/>
+        </w:rPr>
+        <w:t>fn:resolve-QName</w:t>
+      </w:r>
+      <w:proofErr w:type="spellEnd"/>
+    </w:p>
+    <w:p>
+      <w:pPr>
+        <w:rPr>
+          <w:rFonts w:hint="eastAsia"/>
+        </w:rPr>
+      </w:pPr>
+      <w:proofErr w:type="spellStart"/>
+      <w:r>
+        <w:rPr>
+          <w:rFonts w:hint="eastAsia"/>
+        </w:rPr>
+        <w:t>fn:QName</w:t>
+      </w:r>
+      <w:proofErr w:type="spellEnd"/>
+    </w:p>
+    <w:p>
+      <w:pPr>
+        <w:rPr>
+          <w:rFonts w:hint="eastAsia"/>
+        </w:rPr>
+      </w:pPr>
+    </w:p>
+    <w:p/>
     <w:p>
       <w:pPr>
         <w:rPr>
@@ -4297,7 +3832,65 @@
       </w:r>
       <w:proofErr w:type="spellEnd"/>
       <w:r>
-        <w:t xml:space="preserve"> XPath 3.1 implementation as well.</w:t>
+        <w:t xml:space="preserve"> XPath 3.1 implementation as well</w:t>
+      </w:r>
+      <w:r>
+        <w:t>.</w:t>
+      </w:r>
+    </w:p>
+    <w:p>
+      <w:pPr>
+        <w:rPr>
+          <w:rFonts w:hint="eastAsia"/>
+        </w:rPr>
+      </w:pPr>
+    </w:p>
+    <w:p>
+      <w:pPr>
+        <w:rPr>
+          <w:rFonts w:hint="eastAsia"/>
+        </w:rPr>
+      </w:pPr>
+      <w:r>
+        <w:t xml:space="preserve">Please refer to the web link </w:t>
+      </w:r>
+      <w:r>
+        <w:rPr>
+          <w:rFonts w:hint="eastAsia"/>
+        </w:rPr>
+        <w:t>https://www.w3.org/TR/1999/REC-xpath-19991116</w:t>
+      </w:r>
+      <w:r>
+        <w:t>/ (section “</w:t>
+      </w:r>
+      <w:r>
+        <w:rPr>
+          <w:rFonts w:hint="eastAsia"/>
+        </w:rPr>
+        <w:t>4 Core Function Library</w:t>
+      </w:r>
+      <w:r>
+        <w:t>”), for XPath</w:t>
+      </w:r>
+      <w:r>
+        <w:t xml:space="preserve"> 1.0 </w:t>
+      </w:r>
+      <w:r>
+        <w:t>function</w:t>
+      </w:r>
+      <w:r>
+        <w:t xml:space="preserve">s </w:t>
+      </w:r>
+      <w:r>
+        <w:t xml:space="preserve">that shall work with </w:t>
+      </w:r>
+      <w:proofErr w:type="spellStart"/>
+      <w:r>
+        <w:t>XalanJ’s</w:t>
+      </w:r>
+      <w:proofErr w:type="spellEnd"/>
+      <w:r>
+        <w:t xml:space="preserve"> XSLT 3.0 implementation as well.</w:t>
       </w:r>
     </w:p>
     <w:p>
@@ -4322,27 +3915,108 @@
           <w:bCs/>
         </w:rPr>
       </w:pPr>
-      <w:r>
-        <w:rPr>
+    </w:p>
+    <w:p>
+      <w:pPr>
+        <w:rPr>
+          <w:rFonts w:hint="eastAsia"/>
           <w:b/>
           <w:bCs/>
         </w:rPr>
-        <w:t xml:space="preserve">(II) </w:t>
-      </w:r>
-      <w:proofErr w:type="spellStart"/>
-      <w:r>
-        <w:rPr>
+      </w:pPr>
+    </w:p>
+    <w:p>
+      <w:pPr>
+        <w:rPr>
+          <w:rFonts w:hint="eastAsia"/>
           <w:b/>
           <w:bCs/>
         </w:rPr>
-        <w:t>XalanJ</w:t>
-      </w:r>
-      <w:proofErr w:type="spellEnd"/>
-      <w:r>
-        <w:rPr>
+      </w:pPr>
+    </w:p>
+    <w:p>
+      <w:pPr>
+        <w:rPr>
+          <w:rFonts w:hint="eastAsia"/>
           <w:b/>
           <w:bCs/>
         </w:rPr>
+      </w:pPr>
+    </w:p>
+    <w:p>
+      <w:pPr>
+        <w:rPr>
+          <w:rFonts w:hint="eastAsia"/>
+          <w:b/>
+          <w:bCs/>
+        </w:rPr>
+      </w:pPr>
+    </w:p>
+    <w:p>
+      <w:pPr>
+        <w:rPr>
+          <w:rFonts w:hint="eastAsia"/>
+          <w:b/>
+          <w:bCs/>
+        </w:rPr>
+      </w:pPr>
+    </w:p>
+    <w:p>
+      <w:pPr>
+        <w:rPr>
+          <w:rFonts w:hint="eastAsia"/>
+          <w:b/>
+          <w:bCs/>
+        </w:rPr>
+      </w:pPr>
+    </w:p>
+    <w:p>
+      <w:pPr>
+        <w:rPr>
+          <w:rFonts w:hint="eastAsia"/>
+          <w:b/>
+          <w:bCs/>
+        </w:rPr>
+      </w:pPr>
+    </w:p>
+    <w:p>
+      <w:pPr>
+        <w:rPr>
+          <w:rFonts w:hint="eastAsia"/>
+          <w:b/>
+          <w:bCs/>
+        </w:rPr>
+      </w:pPr>
+    </w:p>
+    <w:p>
+      <w:pPr>
+        <w:rPr>
+          <w:rFonts w:hint="eastAsia"/>
+          <w:b/>
+          <w:bCs/>
+        </w:rPr>
+      </w:pPr>
+      <w:r>
+        <w:rPr>
+          <w:b/>
+          <w:bCs/>
+        </w:rPr>
+        <w:t xml:space="preserve">(II) </w:t>
+      </w:r>
+      <w:proofErr w:type="spellStart"/>
+      <w:r>
+        <w:rPr>
+          <w:b/>
+          <w:bCs/>
+        </w:rPr>
+        <w:t>XalanJ</w:t>
+      </w:r>
+      <w:proofErr w:type="spellEnd"/>
+      <w:r>
+        <w:rPr>
+          <w:b/>
+          <w:bCs/>
+        </w:rPr>
         <w:t xml:space="preserve"> XSLT 3.0 test suite</w:t>
       </w:r>
     </w:p>
@@ -4430,11 +4104,6 @@
         </w:rPr>
       </w:pPr>
     </w:p>
-    <w:p/>
-    <w:p/>
-    <w:p/>
-    <w:p/>
-    <w:p/>
     <w:p>
       <w:pPr>
         <w:rPr>
@@ -4447,15 +4116,7 @@
       </w:r>
       <w:proofErr w:type="spellEnd"/>
       <w:r>
-        <w:t xml:space="preserve"> home </w:t>
-      </w:r>
-      <w:proofErr w:type="gramStart"/>
-      <w:r>
-        <w:t>page :</w:t>
-      </w:r>
-      <w:proofErr w:type="gramEnd"/>
-      <w:r>
-        <w:t xml:space="preserve"> https://xalan.apache.org/xalan-j/index.html</w:t>
+        <w:t xml:space="preserve"> home page : https://xalan.apache.org/xalan-j/index.html</w:t>
       </w:r>
     </w:p>
     <w:p>
@@ -4477,15 +4138,7 @@
       </w:r>
       <w:proofErr w:type="spellEnd"/>
       <w:r>
-        <w:t xml:space="preserve"> contact </w:t>
-      </w:r>
-      <w:proofErr w:type="gramStart"/>
-      <w:r>
-        <w:t>information :</w:t>
-      </w:r>
-      <w:proofErr w:type="gramEnd"/>
-      <w:r>
-        <w:t xml:space="preserve"> https://xalan.apache.org/xalan-j/contact_us.html</w:t>
+        <w:t xml:space="preserve"> contact information : https://xalan.apache.org/xalan-j/contact_us.html</w:t>
       </w:r>
     </w:p>
     <w:p>

</xml_diff>

<commit_message>
updating xalan-j xslt3.0 implementation document
</commit_message>
<xml_diff>
--- a/xalan-j/xsl3/xalanj_xslt3.0_implementation_status.docx
+++ b/xalan-j/xsl3/xalanj_xslt3.0_implementation_status.docx
@@ -1,6 +1,6 @@
 
 <file path=word/document.xml><?xml version="1.0" encoding="utf-8"?>
-<w:document xmlns:wpc="http://schemas.microsoft.com/office/word/2010/wordprocessingCanvas" xmlns:cx="http://schemas.microsoft.com/office/drawing/2014/chartex" xmlns:cx1="http://schemas.microsoft.com/office/drawing/2015/9/8/chartex" xmlns:cx2="http://schemas.microsoft.com/office/drawing/2015/10/21/chartex" xmlns:cx3="http://schemas.microsoft.com/office/drawing/2016/5/9/chartex" xmlns:cx4="http://schemas.microsoft.com/office/drawing/2016/5/10/chartex" xmlns:cx5="http://schemas.microsoft.com/office/drawing/2016/5/11/chartex" xmlns:cx6="http://schemas.microsoft.com/office/drawing/2016/5/12/chartex" xmlns:cx7="http://schemas.microsoft.com/office/drawing/2016/5/13/chartex" xmlns:cx8="http://schemas.microsoft.com/office/drawing/2016/5/14/chartex" xmlns:mc="http://schemas.openxmlformats.org/markup-compatibility/2006" xmlns:aink="http://schemas.microsoft.com/office/drawing/2016/ink" xmlns:am3d="http://schemas.microsoft.com/office/drawing/2017/model3d" xmlns:o="urn:schemas-microsoft-com:office:office" xmlns:oel="http://schemas.microsoft.com/office/2019/extlst" xmlns:r="http://schemas.openxmlformats.org/officeDocument/2006/relationships" xmlns:m="http://schemas.openxmlformats.org/officeDocument/2006/math" xmlns:v="urn:schemas-microsoft-com:vml" xmlns:wp14="http://schemas.microsoft.com/office/word/2010/wordprocessingDrawing" xmlns:wp="http://schemas.openxmlformats.org/drawingml/2006/wordprocessingDrawing" xmlns:w10="urn:schemas-microsoft-com:office:word" xmlns:w="http://schemas.openxmlformats.org/wordprocessingml/2006/main" xmlns:w14="http://schemas.microsoft.com/office/word/2010/wordml" xmlns:w15="http://schemas.microsoft.com/office/word/2012/wordml" xmlns:w16cex="http://schemas.microsoft.com/office/word/2018/wordml/cex" xmlns:w16cid="http://schemas.microsoft.com/office/word/2016/wordml/cid" xmlns:w16="http://schemas.microsoft.com/office/word/2018/wordml" xmlns:w16sdtdh="http://schemas.microsoft.com/office/word/2020/wordml/sdtdatahash" xmlns:w16se="http://schemas.microsoft.com/office/word/2015/wordml/symex" xmlns:wpg="http://schemas.microsoft.com/office/word/2010/wordprocessingGroup" xmlns:wpi="http://schemas.microsoft.com/office/word/2010/wordprocessingInk" xmlns:wne="http://schemas.microsoft.com/office/word/2006/wordml" xmlns:wps="http://schemas.microsoft.com/office/word/2010/wordprocessingShape" mc:Ignorable="w14 w15 w16se w16cid w16 w16cex w16sdtdh wp14">
+<w:document xmlns:wpc="http://schemas.microsoft.com/office/word/2010/wordprocessingCanvas" xmlns:cx="http://schemas.microsoft.com/office/drawing/2014/chartex" xmlns:cx1="http://schemas.microsoft.com/office/drawing/2015/9/8/chartex" xmlns:cx2="http://schemas.microsoft.com/office/drawing/2015/10/21/chartex" xmlns:cx3="http://schemas.microsoft.com/office/drawing/2016/5/9/chartex" xmlns:cx4="http://schemas.microsoft.com/office/drawing/2016/5/10/chartex" xmlns:cx5="http://schemas.microsoft.com/office/drawing/2016/5/11/chartex" xmlns:cx6="http://schemas.microsoft.com/office/drawing/2016/5/12/chartex" xmlns:cx7="http://schemas.microsoft.com/office/drawing/2016/5/13/chartex" xmlns:cx8="http://schemas.microsoft.com/office/drawing/2016/5/14/chartex" xmlns:mc="http://schemas.openxmlformats.org/markup-compatibility/2006" xmlns:aink="http://schemas.microsoft.com/office/drawing/2016/ink" xmlns:am3d="http://schemas.microsoft.com/office/drawing/2017/model3d" xmlns:o="urn:schemas-microsoft-com:office:office" xmlns:oel="http://schemas.microsoft.com/office/2019/extlst" xmlns:r="http://schemas.openxmlformats.org/officeDocument/2006/relationships" xmlns:m="http://schemas.openxmlformats.org/officeDocument/2006/math" xmlns:v="urn:schemas-microsoft-com:vml" xmlns:wp14="http://schemas.microsoft.com/office/word/2010/wordprocessingDrawing" xmlns:wp="http://schemas.openxmlformats.org/drawingml/2006/wordprocessingDrawing" xmlns:w10="urn:schemas-microsoft-com:office:word" xmlns:w="http://schemas.openxmlformats.org/wordprocessingml/2006/main" xmlns:w14="http://schemas.microsoft.com/office/word/2010/wordml" xmlns:w15="http://schemas.microsoft.com/office/word/2012/wordml" xmlns:w16cex="http://schemas.microsoft.com/office/word/2018/wordml/cex" xmlns:w16cid="http://schemas.microsoft.com/office/word/2016/wordml/cid" xmlns:w16="http://schemas.microsoft.com/office/word/2018/wordml" xmlns:w16du="http://schemas.microsoft.com/office/word/2023/wordml/word16du" xmlns:w16sdtdh="http://schemas.microsoft.com/office/word/2020/wordml/sdtdatahash" xmlns:w16se="http://schemas.microsoft.com/office/word/2015/wordml/symex" xmlns:wpg="http://schemas.microsoft.com/office/word/2010/wordprocessingGroup" xmlns:wpi="http://schemas.microsoft.com/office/word/2010/wordprocessingInk" xmlns:wne="http://schemas.microsoft.com/office/word/2006/wordml" xmlns:wps="http://schemas.microsoft.com/office/word/2010/wordprocessingShape" mc:Ignorable="w14 w15 w16se w16cid w16 w16cex w16sdtdh w16du wp14">
   <w:body>
     <w:p>
       <w:pPr>
@@ -25,14 +25,32 @@
           <w:bCs/>
           <w:color w:val="C45911" w:themeColor="accent2" w:themeShade="BF"/>
         </w:rPr>
-        <w:t>Apache Xalan-J</w:t>
-      </w:r>
+        <w:t xml:space="preserve">Apache </w:t>
+      </w:r>
+      <w:proofErr w:type="spellStart"/>
       <w:r>
         <w:rPr>
           <w:b/>
           <w:bCs/>
           <w:color w:val="C45911" w:themeColor="accent2" w:themeShade="BF"/>
         </w:rPr>
+        <w:t>Xalan</w:t>
+      </w:r>
+      <w:proofErr w:type="spellEnd"/>
+      <w:r>
+        <w:rPr>
+          <w:b/>
+          <w:bCs/>
+          <w:color w:val="C45911" w:themeColor="accent2" w:themeShade="BF"/>
+        </w:rPr>
+        <w:t>-J</w:t>
+      </w:r>
+      <w:r>
+        <w:rPr>
+          <w:b/>
+          <w:bCs/>
+          <w:color w:val="C45911" w:themeColor="accent2" w:themeShade="BF"/>
+        </w:rPr>
         <w:t>’s</w:t>
       </w:r>
       <w:r>
@@ -132,7 +150,31 @@
           <w:bCs/>
           <w:color w:val="C45911" w:themeColor="accent2" w:themeShade="BF"/>
         </w:rPr>
-        <w:t xml:space="preserve"> 2024-04-23</w:t>
+        <w:t xml:space="preserve"> 2024-0</w:t>
+      </w:r>
+      <w:r>
+        <w:rPr>
+          <w:b/>
+          <w:bCs/>
+          <w:color w:val="C45911" w:themeColor="accent2" w:themeShade="BF"/>
+        </w:rPr>
+        <w:t>5</w:t>
+      </w:r>
+      <w:r>
+        <w:rPr>
+          <w:b/>
+          <w:bCs/>
+          <w:color w:val="C45911" w:themeColor="accent2" w:themeShade="BF"/>
+        </w:rPr>
+        <w:t>-2</w:t>
+      </w:r>
+      <w:r>
+        <w:rPr>
+          <w:b/>
+          <w:bCs/>
+          <w:color w:val="C45911" w:themeColor="accent2" w:themeShade="BF"/>
+        </w:rPr>
+        <w:t>0</w:t>
       </w:r>
       <w:r>
         <w:rPr>
@@ -177,20 +219,11 @@
       </w:pPr>
       <w:r>
         <w:rPr>
-          <w:b/>
-          <w:bCs/>
-          <w:sz w:val="20"/>
-          <w:szCs w:val="20"/>
-        </w:rPr>
-        <w:t xml:space="preserve">                                            </w:t>
-      </w:r>
-      <w:r>
-        <w:rPr>
           <w:color w:val="404040" w:themeColor="text1" w:themeTint="BF"/>
           <w:sz w:val="20"/>
           <w:szCs w:val="20"/>
         </w:rPr>
-        <w:t>Document author</w:t>
+        <w:t xml:space="preserve">                                            Document </w:t>
       </w:r>
       <w:r>
         <w:rPr>
@@ -198,7 +231,7 @@
           <w:sz w:val="20"/>
           <w:szCs w:val="20"/>
         </w:rPr>
-        <w:t xml:space="preserve"> </w:t>
+        <w:t>author</w:t>
       </w:r>
       <w:r>
         <w:rPr>
@@ -206,129 +239,25 @@
           <w:sz w:val="20"/>
           <w:szCs w:val="20"/>
         </w:rPr>
-        <w:t xml:space="preserve">      </w:t>
-      </w:r>
+        <w:t xml:space="preserve">        :      Apache </w:t>
+      </w:r>
+      <w:proofErr w:type="spellStart"/>
       <w:r>
         <w:rPr>
           <w:color w:val="404040" w:themeColor="text1" w:themeTint="BF"/>
           <w:sz w:val="20"/>
           <w:szCs w:val="20"/>
         </w:rPr>
-        <w:t xml:space="preserve"> </w:t>
-      </w:r>
+        <w:t>Xalan</w:t>
+      </w:r>
+      <w:proofErr w:type="spellEnd"/>
       <w:r>
         <w:rPr>
           <w:color w:val="404040" w:themeColor="text1" w:themeTint="BF"/>
           <w:sz w:val="20"/>
           <w:szCs w:val="20"/>
         </w:rPr>
-        <w:t>:</w:t>
-      </w:r>
-      <w:r>
-        <w:rPr>
-          <w:color w:val="404040" w:themeColor="text1" w:themeTint="BF"/>
-          <w:sz w:val="20"/>
-          <w:szCs w:val="20"/>
-        </w:rPr>
-        <w:t xml:space="preserve">  </w:t>
-      </w:r>
-      <w:r>
-        <w:rPr>
-          <w:b/>
-          <w:bCs/>
-          <w:color w:val="404040" w:themeColor="text1" w:themeTint="BF"/>
-          <w:sz w:val="20"/>
-          <w:szCs w:val="20"/>
-        </w:rPr>
-        <w:t xml:space="preserve"> </w:t>
-      </w:r>
-      <w:r>
-        <w:rPr>
-          <w:b/>
-          <w:bCs/>
-          <w:color w:val="404040" w:themeColor="text1" w:themeTint="BF"/>
-          <w:sz w:val="20"/>
-          <w:szCs w:val="20"/>
-        </w:rPr>
-        <w:t xml:space="preserve">  </w:t>
-      </w:r>
-      <w:r>
-        <w:rPr>
-          <w:b/>
-          <w:bCs/>
-          <w:color w:val="404040" w:themeColor="text1" w:themeTint="BF"/>
-          <w:sz w:val="20"/>
-          <w:szCs w:val="20"/>
-        </w:rPr>
-        <w:t xml:space="preserve"> </w:t>
-      </w:r>
-      <w:r>
-        <w:rPr>
-          <w:color w:val="404040" w:themeColor="text1" w:themeTint="BF"/>
-          <w:sz w:val="20"/>
-          <w:szCs w:val="20"/>
-        </w:rPr>
-        <w:t>Mukul Gandhi</w:t>
-      </w:r>
-      <w:r>
-        <w:rPr>
-          <w:color w:val="404040" w:themeColor="text1" w:themeTint="BF"/>
-          <w:sz w:val="20"/>
-          <w:szCs w:val="20"/>
-        </w:rPr>
-        <w:t xml:space="preserve"> </w:t>
-      </w:r>
-      <w:r>
-        <w:rPr>
-          <w:color w:val="404040" w:themeColor="text1" w:themeTint="BF"/>
-          <w:sz w:val="20"/>
-          <w:szCs w:val="20"/>
-        </w:rPr>
-        <w:t>&lt;</w:t>
-      </w:r>
-      <w:r>
-        <w:rPr>
-          <w:color w:val="404040" w:themeColor="text1" w:themeTint="BF"/>
-          <w:sz w:val="20"/>
-          <w:szCs w:val="20"/>
-        </w:rPr>
-        <w:t>mukulg@apache.org</w:t>
-      </w:r>
-      <w:r>
-        <w:rPr>
-          <w:color w:val="404040" w:themeColor="text1" w:themeTint="BF"/>
-          <w:sz w:val="20"/>
-          <w:szCs w:val="20"/>
-        </w:rPr>
-        <w:t>&gt;</w:t>
-      </w:r>
-    </w:p>
-    <w:p>
-      <w:pPr>
-        <w:rPr>
-          <w:rFonts w:hint="eastAsia"/>
-          <w:color w:val="404040" w:themeColor="text1" w:themeTint="BF"/>
-          <w:sz w:val="20"/>
-          <w:szCs w:val="20"/>
-        </w:rPr>
-      </w:pPr>
-    </w:p>
-    <w:p>
-      <w:pPr>
-        <w:rPr>
-          <w:rFonts w:hint="eastAsia"/>
-          <w:color w:val="404040" w:themeColor="text1" w:themeTint="BF"/>
-          <w:sz w:val="20"/>
-          <w:szCs w:val="20"/>
-        </w:rPr>
-      </w:pPr>
-      <w:r>
-        <w:rPr>
-          <w:color w:val="404040" w:themeColor="text1" w:themeTint="BF"/>
-          <w:sz w:val="20"/>
-          <w:szCs w:val="20"/>
-        </w:rPr>
-        <w:t xml:space="preserve">                                            Document owner        :      Apache Xalan-J team</w:t>
+        <w:t>-J team</w:t>
       </w:r>
       <w:r>
         <w:rPr>
@@ -444,13 +373,44 @@
         </w:rPr>
       </w:pPr>
       <w:r>
-        <w:t xml:space="preserve">Following are details of "XalanJ, XSL 3.0 family of languages" features, whose working implementation is available on XalanJ </w:t>
+        <w:t>Following are details of "</w:t>
+      </w:r>
+      <w:proofErr w:type="spellStart"/>
+      <w:r>
+        <w:t>Xalan</w:t>
+      </w:r>
+      <w:proofErr w:type="spellEnd"/>
+      <w:r>
+        <w:t>-</w:t>
+      </w:r>
+      <w:r>
+        <w:t xml:space="preserve">J, XSL 3.0 family of languages" features, whose working implementation is available on </w:t>
+      </w:r>
+      <w:proofErr w:type="spellStart"/>
+      <w:r>
+        <w:t>Xalan</w:t>
+      </w:r>
+      <w:proofErr w:type="spellEnd"/>
+      <w:r>
+        <w:t>-</w:t>
+      </w:r>
+      <w:r>
+        <w:t xml:space="preserve">J </w:t>
       </w:r>
       <w:r>
         <w:t xml:space="preserve">XSLT 3.0 </w:t>
       </w:r>
       <w:r>
-        <w:t>development repository branch</w:t>
+        <w:t>dev</w:t>
+      </w:r>
+      <w:r>
+        <w:t xml:space="preserve"> </w:t>
+      </w:r>
+      <w:r>
+        <w:t>repos</w:t>
+      </w:r>
+      <w:r>
+        <w:t xml:space="preserve"> branch</w:t>
       </w:r>
       <w:r>
         <w:t xml:space="preserve"> ‘</w:t>
@@ -462,7 +422,22 @@
         <w:t>xalan-j_xslt3.0</w:t>
       </w:r>
       <w:r>
-        <w:t>’.</w:t>
+        <w:t>’</w:t>
+      </w:r>
+      <w:r>
+        <w:t xml:space="preserve"> (ref, </w:t>
+      </w:r>
+      <w:r>
+        <w:rPr>
+          <w:rFonts w:hint="eastAsia"/>
+        </w:rPr>
+        <w:t>https://github.com/apache/xalan-java/tree/xalan-j_xslt3.0</w:t>
+      </w:r>
+      <w:r>
+        <w:t>)</w:t>
+      </w:r>
+      <w:r>
+        <w:t>.</w:t>
       </w:r>
     </w:p>
     <w:p>
@@ -542,8 +517,13 @@
           <w:rFonts w:hint="eastAsia"/>
         </w:rPr>
       </w:pPr>
-      <w:r>
-        <w:t>xsl:for-each-group instruction</w:t>
+      <w:proofErr w:type="spellStart"/>
+      <w:r>
+        <w:t>xsl:for-each-group</w:t>
+      </w:r>
+      <w:proofErr w:type="spellEnd"/>
+      <w:r>
+        <w:t xml:space="preserve"> instruction</w:t>
       </w:r>
     </w:p>
     <w:p>
@@ -565,8 +545,13 @@
           <w:rFonts w:hint="eastAsia"/>
         </w:rPr>
       </w:pPr>
-      <w:r>
-        <w:t>xsl:analyze-string instruction</w:t>
+      <w:proofErr w:type="spellStart"/>
+      <w:r>
+        <w:t>xsl:analyze-string</w:t>
+      </w:r>
+      <w:proofErr w:type="spellEnd"/>
+      <w:r>
+        <w:t xml:space="preserve"> instruction</w:t>
       </w:r>
     </w:p>
     <w:p>
@@ -588,8 +573,13 @@
           <w:rFonts w:hint="eastAsia"/>
         </w:rPr>
       </w:pPr>
-      <w:r>
-        <w:t>xsl:iterate instruction</w:t>
+      <w:proofErr w:type="spellStart"/>
+      <w:r>
+        <w:t>xsl:iterate</w:t>
+      </w:r>
+      <w:proofErr w:type="spellEnd"/>
+      <w:r>
+        <w:t xml:space="preserve"> instruction</w:t>
       </w:r>
     </w:p>
     <w:p>
@@ -611,8 +601,13 @@
           <w:rFonts w:hint="eastAsia"/>
         </w:rPr>
       </w:pPr>
-      <w:r>
-        <w:t>xsl:for-each instruction implementation is modified, to handle few XSLT 3.0 requirements.</w:t>
+      <w:proofErr w:type="spellStart"/>
+      <w:r>
+        <w:t>xsl:for-each</w:t>
+      </w:r>
+      <w:proofErr w:type="spellEnd"/>
+      <w:r>
+        <w:t xml:space="preserve"> instruction implementation is modified, to handle few XSLT 3.0 requirements.</w:t>
       </w:r>
     </w:p>
     <w:p>
@@ -634,8 +629,13 @@
           <w:rFonts w:hint="eastAsia"/>
         </w:rPr>
       </w:pPr>
-      <w:r>
-        <w:t>xsl:function instruction</w:t>
+      <w:proofErr w:type="spellStart"/>
+      <w:r>
+        <w:t>xsl:function</w:t>
+      </w:r>
+      <w:proofErr w:type="spellEnd"/>
+      <w:r>
+        <w:t xml:space="preserve"> instruction</w:t>
       </w:r>
     </w:p>
     <w:p>
@@ -660,8 +660,13 @@
           <w:rFonts w:hint="eastAsia"/>
         </w:rPr>
       </w:pPr>
-      <w:r>
-        <w:t>xsl:sequence instruction</w:t>
+      <w:proofErr w:type="spellStart"/>
+      <w:r>
+        <w:t>xsl:sequence</w:t>
+      </w:r>
+      <w:proofErr w:type="spellEnd"/>
+      <w:r>
+        <w:t xml:space="preserve"> instruction</w:t>
       </w:r>
     </w:p>
     <w:p>
@@ -683,8 +688,13 @@
           <w:rFonts w:hint="eastAsia"/>
         </w:rPr>
       </w:pPr>
-      <w:r>
-        <w:t xml:space="preserve">xsl:attribute </w:t>
+      <w:proofErr w:type="spellStart"/>
+      <w:r>
+        <w:t>xsl:attribute</w:t>
+      </w:r>
+      <w:proofErr w:type="spellEnd"/>
+      <w:r>
+        <w:t xml:space="preserve"> </w:t>
       </w:r>
       <w:r>
         <w:t>element</w:t>
@@ -725,8 +735,13 @@
           <w:rFonts w:hint="eastAsia"/>
         </w:rPr>
       </w:pPr>
-      <w:r>
-        <w:t>xsl:import-schema instruction</w:t>
+      <w:proofErr w:type="spellStart"/>
+      <w:r>
+        <w:t>xsl:import-schema</w:t>
+      </w:r>
+      <w:proofErr w:type="spellEnd"/>
+      <w:r>
+        <w:t xml:space="preserve"> instruction</w:t>
       </w:r>
     </w:p>
     <w:p>
@@ -746,28 +761,49 @@
         </w:rPr>
       </w:pPr>
       <w:r>
-        <w:t xml:space="preserve">      Currently, the XML Schema simple types imported via xsl:import-schema instruction within an </w:t>
-      </w:r>
-    </w:p>
-    <w:p>
-      <w:pPr>
-        <w:rPr>
-          <w:rFonts w:hint="eastAsia"/>
-        </w:rPr>
-      </w:pPr>
-      <w:r>
-        <w:t xml:space="preserve">      XSLT stylesheet, can be used with “as” attribute of XSLT xsl:variable elements to enforce schema   </w:t>
-      </w:r>
-    </w:p>
-    <w:p>
-      <w:pPr>
-        <w:rPr>
-          <w:rFonts w:hint="eastAsia"/>
-        </w:rPr>
-      </w:pPr>
-      <w:r>
-        <w:t xml:space="preserve">      type constraints on xsl:variable</w:t>
-      </w:r>
+        <w:t xml:space="preserve">      Currently, the XML Schema simple types imported via </w:t>
+      </w:r>
+      <w:proofErr w:type="spellStart"/>
+      <w:r>
+        <w:t>xsl:import-schema</w:t>
+      </w:r>
+      <w:proofErr w:type="spellEnd"/>
+      <w:r>
+        <w:t xml:space="preserve"> instruction within an </w:t>
+      </w:r>
+    </w:p>
+    <w:p>
+      <w:pPr>
+        <w:rPr>
+          <w:rFonts w:hint="eastAsia"/>
+        </w:rPr>
+      </w:pPr>
+      <w:r>
+        <w:t xml:space="preserve">      XSLT stylesheet, can be used with “as” attribute of XSLT </w:t>
+      </w:r>
+      <w:proofErr w:type="spellStart"/>
+      <w:r>
+        <w:t>xsl:variable</w:t>
+      </w:r>
+      <w:proofErr w:type="spellEnd"/>
+      <w:r>
+        <w:t xml:space="preserve"> elements to enforce schema   </w:t>
+      </w:r>
+    </w:p>
+    <w:p>
+      <w:pPr>
+        <w:rPr>
+          <w:rFonts w:hint="eastAsia"/>
+        </w:rPr>
+      </w:pPr>
+      <w:r>
+        <w:t xml:space="preserve">      type constraints on </w:t>
+      </w:r>
+      <w:proofErr w:type="spellStart"/>
+      <w:r>
+        <w:t>xsl:variable</w:t>
+      </w:r>
+      <w:proofErr w:type="spellEnd"/>
       <w:r>
         <w:t xml:space="preserve"> data </w:t>
       </w:r>
@@ -794,8 +830,13 @@
           <w:rFonts w:hint="eastAsia"/>
         </w:rPr>
       </w:pPr>
-      <w:r>
-        <w:t>xsl:variable instruction evaluation to node set instead of result tree fragment (RTF). This is a XSLT</w:t>
+      <w:proofErr w:type="spellStart"/>
+      <w:r>
+        <w:t>xsl:variable</w:t>
+      </w:r>
+      <w:proofErr w:type="spellEnd"/>
+      <w:r>
+        <w:t xml:space="preserve"> instruction evaluation to node set instead of result tree fragment (RTF). This is a XSLT</w:t>
       </w:r>
     </w:p>
     <w:p>
@@ -843,7 +884,23 @@
         <w:t xml:space="preserve">XSLT </w:t>
       </w:r>
       <w:r>
-        <w:t>elements xsl:variable, xsl:template,</w:t>
+        <w:t xml:space="preserve">elements </w:t>
+      </w:r>
+      <w:proofErr w:type="spellStart"/>
+      <w:r>
+        <w:t>xsl:variable</w:t>
+      </w:r>
+      <w:proofErr w:type="spellEnd"/>
+      <w:r>
+        <w:t xml:space="preserve">, </w:t>
+      </w:r>
+      <w:proofErr w:type="spellStart"/>
+      <w:r>
+        <w:t>xsl:template</w:t>
+      </w:r>
+      <w:proofErr w:type="spellEnd"/>
+      <w:r>
+        <w:t>,</w:t>
       </w:r>
       <w:r>
         <w:t xml:space="preserve"> </w:t>
@@ -861,12 +918,30 @@
       <w:r>
         <w:t xml:space="preserve">  </w:t>
       </w:r>
-      <w:r>
-        <w:t>xs:function,</w:t>
-      </w:r>
-      <w:r>
-        <w:t xml:space="preserve"> xsl:param, xsl:with-param</w:t>
-      </w:r>
+      <w:proofErr w:type="spellStart"/>
+      <w:r>
+        <w:t>xs:function</w:t>
+      </w:r>
+      <w:proofErr w:type="spellEnd"/>
+      <w:r>
+        <w:t>,</w:t>
+      </w:r>
+      <w:r>
+        <w:t xml:space="preserve"> </w:t>
+      </w:r>
+      <w:proofErr w:type="spellStart"/>
+      <w:r>
+        <w:t>xsl:param</w:t>
+      </w:r>
+      <w:proofErr w:type="spellEnd"/>
+      <w:r>
+        <w:t xml:space="preserve">, </w:t>
+      </w:r>
+      <w:proofErr w:type="spellStart"/>
+      <w:r>
+        <w:t>xsl:with-param</w:t>
+      </w:r>
+      <w:proofErr w:type="spellEnd"/>
       <w:r>
         <w:t>.</w:t>
       </w:r>
@@ -929,24 +1004,44 @@
         <w:t>ations</w:t>
       </w:r>
       <w:r>
-        <w:t xml:space="preserve"> : fn:current-grouping-key, fn:current-group, fn:regex-group</w:t>
-      </w:r>
-    </w:p>
-    <w:p>
-      <w:pPr>
-        <w:rPr>
-          <w:rFonts w:hint="eastAsia"/>
-        </w:rPr>
-      </w:pPr>
-    </w:p>
-    <w:p>
-      <w:pPr>
-        <w:rPr>
-          <w:rFonts w:hint="eastAsia"/>
-        </w:rPr>
-      </w:pPr>
-      <w:r>
-        <w:lastRenderedPageBreak/>
+        <w:t xml:space="preserve"> : </w:t>
+      </w:r>
+      <w:proofErr w:type="spellStart"/>
+      <w:r>
+        <w:t>fn:current-grouping-key</w:t>
+      </w:r>
+      <w:proofErr w:type="spellEnd"/>
+      <w:r>
+        <w:t xml:space="preserve">, </w:t>
+      </w:r>
+      <w:proofErr w:type="spellStart"/>
+      <w:r>
+        <w:t>fn:current-group</w:t>
+      </w:r>
+      <w:proofErr w:type="spellEnd"/>
+      <w:r>
+        <w:t xml:space="preserve">, </w:t>
+      </w:r>
+      <w:proofErr w:type="spellStart"/>
+      <w:r>
+        <w:t>fn:regex-group</w:t>
+      </w:r>
+      <w:proofErr w:type="spellEnd"/>
+    </w:p>
+    <w:p>
+      <w:pPr>
+        <w:rPr>
+          <w:rFonts w:hint="eastAsia"/>
+        </w:rPr>
+      </w:pPr>
+    </w:p>
+    <w:p>
+      <w:pPr>
+        <w:rPr>
+          <w:rFonts w:hint="eastAsia"/>
+        </w:rPr>
+      </w:pPr>
+      <w:r>
         <w:t xml:space="preserve">          </w:t>
       </w:r>
       <w:r>
@@ -959,7 +1054,11 @@
         <w:t>Function i</w:t>
       </w:r>
       <w:r>
-        <w:t>mplementation enhancements : fn:</w:t>
+        <w:t xml:space="preserve">mplementation enhancements : </w:t>
+      </w:r>
+      <w:proofErr w:type="spellStart"/>
+      <w:r>
+        <w:t>fn:</w:t>
       </w:r>
       <w:r>
         <w:rPr>
@@ -967,6 +1066,7 @@
         </w:rPr>
         <w:t>system-property</w:t>
       </w:r>
+      <w:proofErr w:type="spellEnd"/>
     </w:p>
     <w:p>
       <w:pPr>
@@ -1085,8 +1185,29 @@
         <w:t>)</w:t>
       </w:r>
       <w:r>
-        <w:t xml:space="preserve"> Value comparison operators eq, ne, lt, le, gt, ge</w:t>
-      </w:r>
+        <w:t xml:space="preserve"> Value comparison operators eq, ne, </w:t>
+      </w:r>
+      <w:proofErr w:type="spellStart"/>
+      <w:r>
+        <w:t>lt</w:t>
+      </w:r>
+      <w:proofErr w:type="spellEnd"/>
+      <w:r>
+        <w:t xml:space="preserve">, le, </w:t>
+      </w:r>
+      <w:proofErr w:type="spellStart"/>
+      <w:r>
+        <w:t>gt</w:t>
+      </w:r>
+      <w:proofErr w:type="spellEnd"/>
+      <w:r>
+        <w:t xml:space="preserve">, </w:t>
+      </w:r>
+      <w:proofErr w:type="spellStart"/>
+      <w:r>
+        <w:t>ge</w:t>
+      </w:r>
+      <w:proofErr w:type="spellEnd"/>
     </w:p>
     <w:p>
       <w:pPr>
@@ -1260,7 +1381,15 @@
         <w:t>Fo</w:t>
       </w:r>
       <w:r>
-        <w:t xml:space="preserve">r e.g, XPath expressions like (1, 2, 3) etc. </w:t>
+        <w:t xml:space="preserve">r </w:t>
+      </w:r>
+      <w:proofErr w:type="spellStart"/>
+      <w:r>
+        <w:t>e.g</w:t>
+      </w:r>
+      <w:proofErr w:type="spellEnd"/>
+      <w:r>
+        <w:t xml:space="preserve">, XPath expressions like (1, 2, 3) etc. </w:t>
       </w:r>
     </w:p>
     <w:p>
@@ -1393,11 +1522,40 @@
         <w:t>Implementation of, XPath constructor function calls</w:t>
       </w:r>
       <w:r>
-        <w:t xml:space="preserve"> (for e.g, xs:string(‘hello’)</w:t>
-      </w:r>
-      <w:r>
-        <w:t>, xs:date(‘2005-10-07’) etc</w:t>
-      </w:r>
+        <w:t xml:space="preserve"> (for </w:t>
+      </w:r>
+      <w:proofErr w:type="spellStart"/>
+      <w:r>
+        <w:t>e.g</w:t>
+      </w:r>
+      <w:proofErr w:type="spellEnd"/>
+      <w:r>
+        <w:t xml:space="preserve">, </w:t>
+      </w:r>
+      <w:proofErr w:type="spellStart"/>
+      <w:r>
+        <w:t>xs:string</w:t>
+      </w:r>
+      <w:proofErr w:type="spellEnd"/>
+      <w:r>
+        <w:t>(‘hello’)</w:t>
+      </w:r>
+      <w:r>
+        <w:t xml:space="preserve">, </w:t>
+      </w:r>
+      <w:proofErr w:type="spellStart"/>
+      <w:r>
+        <w:t>xs:date</w:t>
+      </w:r>
+      <w:proofErr w:type="spellEnd"/>
+      <w:r>
+        <w:t xml:space="preserve">(‘2005-10-07’) </w:t>
+      </w:r>
+      <w:proofErr w:type="spellStart"/>
+      <w:r>
+        <w:t>etc</w:t>
+      </w:r>
+      <w:proofErr w:type="spellEnd"/>
       <w:r>
         <w:t>)</w:t>
       </w:r>
@@ -1465,69 +1623,116 @@
           <w:rFonts w:hint="eastAsia"/>
         </w:rPr>
       </w:pPr>
+      <w:proofErr w:type="spellStart"/>
       <w:r>
         <w:t>xs:anyType</w:t>
       </w:r>
-    </w:p>
-    <w:p>
-      <w:pPr>
-        <w:rPr>
-          <w:rFonts w:hint="eastAsia"/>
-        </w:rPr>
-      </w:pPr>
-      <w:r>
-        <w:t xml:space="preserve">      xs:anySimpleType</w:t>
-      </w:r>
-    </w:p>
-    <w:p>
-      <w:pPr>
-        <w:rPr>
-          <w:rFonts w:hint="eastAsia"/>
-        </w:rPr>
-      </w:pPr>
-      <w:r>
-        <w:t xml:space="preserve">           xs:anyAtomicType</w:t>
-      </w:r>
-    </w:p>
-    <w:p>
-      <w:pPr>
-        <w:rPr>
-          <w:rFonts w:hint="eastAsia"/>
-        </w:rPr>
-      </w:pPr>
-      <w:r>
-        <w:t xml:space="preserve">                xs:anyURI</w:t>
-      </w:r>
-    </w:p>
-    <w:p>
-      <w:pPr>
-        <w:rPr>
-          <w:rFonts w:hint="eastAsia"/>
-        </w:rPr>
-      </w:pPr>
-      <w:r>
-        <w:t xml:space="preserve">                xs:boolean</w:t>
-      </w:r>
-    </w:p>
-    <w:p>
-      <w:pPr>
-        <w:rPr>
-          <w:rFonts w:hint="eastAsia"/>
-        </w:rPr>
-      </w:pPr>
-      <w:r>
-        <w:t xml:space="preserve">                xs:date</w:t>
-      </w:r>
-    </w:p>
-    <w:p>
-      <w:pPr>
-        <w:rPr>
-          <w:rFonts w:hint="eastAsia"/>
-        </w:rPr>
-      </w:pPr>
-      <w:r>
-        <w:t xml:space="preserve">                xs:dateTime</w:t>
-      </w:r>
+      <w:proofErr w:type="spellEnd"/>
+    </w:p>
+    <w:p>
+      <w:pPr>
+        <w:rPr>
+          <w:rFonts w:hint="eastAsia"/>
+        </w:rPr>
+      </w:pPr>
+      <w:r>
+        <w:t xml:space="preserve">      </w:t>
+      </w:r>
+      <w:proofErr w:type="spellStart"/>
+      <w:r>
+        <w:t>xs:anySimpleType</w:t>
+      </w:r>
+      <w:proofErr w:type="spellEnd"/>
+    </w:p>
+    <w:p>
+      <w:pPr>
+        <w:rPr>
+          <w:rFonts w:hint="eastAsia"/>
+        </w:rPr>
+      </w:pPr>
+      <w:r>
+        <w:t xml:space="preserve">           </w:t>
+      </w:r>
+      <w:proofErr w:type="spellStart"/>
+      <w:r>
+        <w:t>xs:anyAtomicType</w:t>
+      </w:r>
+      <w:proofErr w:type="spellEnd"/>
+    </w:p>
+    <w:p>
+      <w:pPr>
+        <w:rPr>
+          <w:rFonts w:hint="eastAsia"/>
+        </w:rPr>
+      </w:pPr>
+      <w:r>
+        <w:t xml:space="preserve">                </w:t>
+      </w:r>
+      <w:proofErr w:type="spellStart"/>
+      <w:r>
+        <w:t>xs:anyURI</w:t>
+      </w:r>
+      <w:proofErr w:type="spellEnd"/>
+    </w:p>
+    <w:p>
+      <w:pPr>
+        <w:rPr>
+          <w:rFonts w:hint="eastAsia"/>
+        </w:rPr>
+      </w:pPr>
+      <w:r>
+        <w:t xml:space="preserve">                </w:t>
+      </w:r>
+      <w:proofErr w:type="spellStart"/>
+      <w:r>
+        <w:t>xs:boolean</w:t>
+      </w:r>
+      <w:proofErr w:type="spellEnd"/>
+    </w:p>
+    <w:p>
+      <w:pPr>
+        <w:rPr>
+          <w:rFonts w:hint="eastAsia"/>
+        </w:rPr>
+      </w:pPr>
+      <w:r>
+        <w:t xml:space="preserve">                </w:t>
+      </w:r>
+      <w:proofErr w:type="spellStart"/>
+      <w:r>
+        <w:t>xs:date</w:t>
+      </w:r>
+      <w:proofErr w:type="spellEnd"/>
+    </w:p>
+    <w:p>
+      <w:pPr>
+        <w:rPr>
+          <w:rFonts w:hint="eastAsia"/>
+        </w:rPr>
+      </w:pPr>
+      <w:r>
+        <w:t xml:space="preserve">                </w:t>
+      </w:r>
+      <w:proofErr w:type="spellStart"/>
+      <w:r>
+        <w:t>xs:dateTime</w:t>
+      </w:r>
+      <w:proofErr w:type="spellEnd"/>
+    </w:p>
+    <w:p>
+      <w:pPr>
+        <w:rPr>
+          <w:rFonts w:hint="eastAsia"/>
+        </w:rPr>
+      </w:pPr>
+      <w:r>
+        <w:t xml:space="preserve">                </w:t>
+      </w:r>
+      <w:proofErr w:type="spellStart"/>
+      <w:r>
+        <w:t>xs:decimal</w:t>
+      </w:r>
+      <w:proofErr w:type="spellEnd"/>
     </w:p>
     <w:p>
       <w:pPr>
@@ -1537,48 +1742,58 @@
       </w:pPr>
       <w:r>
         <w:lastRenderedPageBreak/>
-        <w:t xml:space="preserve">                xs:decimal</w:t>
-      </w:r>
-    </w:p>
-    <w:p>
-      <w:pPr>
-        <w:rPr>
-          <w:rFonts w:hint="eastAsia"/>
-        </w:rPr>
-      </w:pPr>
-      <w:r>
-        <w:t xml:space="preserve">                    xs:integer</w:t>
-      </w:r>
-    </w:p>
-    <w:p>
-      <w:pPr>
-        <w:rPr>
-          <w:rFonts w:hint="eastAsia"/>
-        </w:rPr>
-      </w:pPr>
-      <w:r>
-        <w:t xml:space="preserve">                    xs:long</w:t>
-      </w:r>
-    </w:p>
-    <w:p>
-      <w:pPr>
-        <w:rPr>
-          <w:rFonts w:hint="eastAsia"/>
-        </w:rPr>
-      </w:pPr>
-      <w:r>
-        <w:t xml:space="preserve">                    xs:int</w:t>
-      </w:r>
-    </w:p>
-    <w:p>
-      <w:pPr>
-        <w:rPr>
-          <w:rFonts w:hint="eastAsia"/>
-        </w:rPr>
-      </w:pPr>
-      <w:r>
-        <w:t xml:space="preserve">               xs:double</w:t>
-      </w:r>
+        <w:t xml:space="preserve">                    </w:t>
+      </w:r>
+      <w:proofErr w:type="spellStart"/>
+      <w:r>
+        <w:t>xs:integer</w:t>
+      </w:r>
+      <w:proofErr w:type="spellEnd"/>
+    </w:p>
+    <w:p>
+      <w:pPr>
+        <w:rPr>
+          <w:rFonts w:hint="eastAsia"/>
+        </w:rPr>
+      </w:pPr>
+      <w:r>
+        <w:t xml:space="preserve">                    </w:t>
+      </w:r>
+      <w:proofErr w:type="spellStart"/>
+      <w:r>
+        <w:t>xs:long</w:t>
+      </w:r>
+      <w:proofErr w:type="spellEnd"/>
+    </w:p>
+    <w:p>
+      <w:pPr>
+        <w:rPr>
+          <w:rFonts w:hint="eastAsia"/>
+        </w:rPr>
+      </w:pPr>
+      <w:r>
+        <w:t xml:space="preserve">                    </w:t>
+      </w:r>
+      <w:proofErr w:type="spellStart"/>
+      <w:r>
+        <w:t>xs:int</w:t>
+      </w:r>
+      <w:proofErr w:type="spellEnd"/>
+    </w:p>
+    <w:p>
+      <w:pPr>
+        <w:rPr>
+          <w:rFonts w:hint="eastAsia"/>
+        </w:rPr>
+      </w:pPr>
+      <w:r>
+        <w:t xml:space="preserve">               </w:t>
+      </w:r>
+      <w:proofErr w:type="spellStart"/>
+      <w:r>
+        <w:t>xs:double</w:t>
+      </w:r>
+      <w:proofErr w:type="spellEnd"/>
     </w:p>
     <w:p>
       <w:pPr>
@@ -1588,28 +1803,43 @@
         </w:rPr>
       </w:pPr>
       <w:r>
-        <w:t xml:space="preserve">               xs:duration</w:t>
-      </w:r>
-    </w:p>
-    <w:p>
-      <w:pPr>
-        <w:rPr>
-          <w:rFonts w:hint="eastAsia"/>
-        </w:rPr>
-      </w:pPr>
-      <w:r>
-        <w:t xml:space="preserve">                   xs:dayTimeDuration</w:t>
-      </w:r>
-    </w:p>
-    <w:p>
-      <w:pPr>
-        <w:rPr>
-          <w:rFonts w:hint="eastAsia"/>
-        </w:rPr>
-      </w:pPr>
-      <w:r>
-        <w:t xml:space="preserve">                   xs:yearMonthDuration</w:t>
-      </w:r>
+        <w:t xml:space="preserve">               </w:t>
+      </w:r>
+      <w:proofErr w:type="spellStart"/>
+      <w:r>
+        <w:t>xs:duration</w:t>
+      </w:r>
+      <w:proofErr w:type="spellEnd"/>
+    </w:p>
+    <w:p>
+      <w:pPr>
+        <w:rPr>
+          <w:rFonts w:hint="eastAsia"/>
+        </w:rPr>
+      </w:pPr>
+      <w:r>
+        <w:t xml:space="preserve">                   </w:t>
+      </w:r>
+      <w:proofErr w:type="spellStart"/>
+      <w:r>
+        <w:t>xs:dayTimeDuration</w:t>
+      </w:r>
+      <w:proofErr w:type="spellEnd"/>
+    </w:p>
+    <w:p>
+      <w:pPr>
+        <w:rPr>
+          <w:rFonts w:hint="eastAsia"/>
+        </w:rPr>
+      </w:pPr>
+      <w:r>
+        <w:t xml:space="preserve">                   </w:t>
+      </w:r>
+      <w:proofErr w:type="spellStart"/>
+      <w:r>
+        <w:t>xs:yearMonthDuration</w:t>
+      </w:r>
+      <w:proofErr w:type="spellEnd"/>
     </w:p>
     <w:p>
       <w:pPr>
@@ -1627,9 +1857,11 @@
       <w:r>
         <w:t xml:space="preserve">  </w:t>
       </w:r>
+      <w:proofErr w:type="spellStart"/>
       <w:r>
         <w:t>xs:float</w:t>
       </w:r>
+      <w:proofErr w:type="spellEnd"/>
     </w:p>
     <w:p>
       <w:pPr>
@@ -1639,8 +1871,13 @@
         </w:rPr>
       </w:pPr>
       <w:r>
-        <w:t xml:space="preserve">                xs:QName</w:t>
-      </w:r>
+        <w:t xml:space="preserve">                </w:t>
+      </w:r>
+      <w:proofErr w:type="spellStart"/>
+      <w:r>
+        <w:t>xs:QName</w:t>
+      </w:r>
+      <w:proofErr w:type="spellEnd"/>
     </w:p>
     <w:p>
       <w:pPr>
@@ -1655,9 +1892,11 @@
       <w:r>
         <w:t xml:space="preserve">  </w:t>
       </w:r>
+      <w:proofErr w:type="spellStart"/>
       <w:r>
         <w:t>xs:string</w:t>
       </w:r>
+      <w:proofErr w:type="spellEnd"/>
     </w:p>
     <w:p>
       <w:pPr>
@@ -1675,16 +1914,15 @@
       <w:r>
         <w:t xml:space="preserve">  </w:t>
       </w:r>
+      <w:proofErr w:type="spellStart"/>
       <w:r>
         <w:t>xs:normalizedString</w:t>
       </w:r>
+      <w:proofErr w:type="spellEnd"/>
     </w:p>
     <w:p>
       <w:pPr>
         <w:ind w:left="990" w:hanging="990"/>
-        <w:rPr>
-          <w:rFonts w:hint="eastAsia"/>
-        </w:rPr>
       </w:pPr>
       <w:r>
         <w:t xml:space="preserve">                </w:t>
@@ -1692,13 +1930,44 @@
       <w:r>
         <w:t xml:space="preserve">  </w:t>
       </w:r>
+      <w:proofErr w:type="spellStart"/>
       <w:r>
         <w:t>xs:token</w:t>
       </w:r>
+      <w:proofErr w:type="spellEnd"/>
     </w:p>
     <w:p>
       <w:pPr>
         <w:ind w:left="990" w:hanging="990"/>
+      </w:pPr>
+      <w:r>
+        <w:t xml:space="preserve">                      </w:t>
+      </w:r>
+      <w:proofErr w:type="spellStart"/>
+      <w:r>
+        <w:t>xs:Name</w:t>
+      </w:r>
+      <w:proofErr w:type="spellEnd"/>
+    </w:p>
+    <w:p>
+      <w:pPr>
+        <w:ind w:left="990" w:hanging="990"/>
+        <w:rPr>
+          <w:rFonts w:hint="eastAsia"/>
+        </w:rPr>
+      </w:pPr>
+      <w:r>
+        <w:t xml:space="preserve">                          </w:t>
+      </w:r>
+      <w:proofErr w:type="spellStart"/>
+      <w:r>
+        <w:t>xs:NCName</w:t>
+      </w:r>
+      <w:proofErr w:type="spellEnd"/>
+    </w:p>
+    <w:p>
+      <w:pPr>
+        <w:ind w:left="990" w:hanging="990"/>
         <w:rPr>
           <w:rFonts w:hint="eastAsia"/>
         </w:rPr>
@@ -1709,9 +1978,11 @@
       <w:r>
         <w:t xml:space="preserve">  </w:t>
       </w:r>
+      <w:proofErr w:type="spellStart"/>
       <w:r>
         <w:t>xs:time</w:t>
       </w:r>
+      <w:proofErr w:type="spellEnd"/>
     </w:p>
     <w:p>
       <w:pPr>
@@ -1748,8 +2019,13 @@
         <w:t>XML S</w:t>
       </w:r>
       <w:r>
-        <w:t>chema type xs:untyped</w:t>
-      </w:r>
+        <w:t xml:space="preserve">chema type </w:t>
+      </w:r>
+      <w:proofErr w:type="spellStart"/>
+      <w:r>
+        <w:t>xs:untyped</w:t>
+      </w:r>
+      <w:proofErr w:type="spellEnd"/>
       <w:r>
         <w:t xml:space="preserve"> </w:t>
       </w:r>
@@ -1862,27 +2138,41 @@
         <w:rPr>
           <w:color w:val="000000"/>
         </w:rPr>
-        <w:t>Support for following collation uri query parameters is available : 'fallback', 'lang', 'strength'</w:t>
-      </w:r>
-    </w:p>
-    <w:p>
-      <w:pPr>
-        <w:rPr>
-          <w:rFonts w:hint="eastAsia"/>
+        <w:t xml:space="preserve">Support for following collation </w:t>
+      </w:r>
+      <w:proofErr w:type="spellStart"/>
+      <w:r>
+        <w:rPr>
           <w:color w:val="000000"/>
         </w:rPr>
-      </w:pPr>
-    </w:p>
-    <w:p>
-      <w:pPr>
-        <w:rPr>
-          <w:rFonts w:hint="eastAsia"/>
-        </w:rPr>
-      </w:pPr>
+        <w:t>uri</w:t>
+      </w:r>
+      <w:proofErr w:type="spellEnd"/>
       <w:r>
         <w:rPr>
           <w:color w:val="000000"/>
         </w:rPr>
+        <w:t xml:space="preserve"> query parameters is available : 'fallback', 'lang', 'strength'</w:t>
+      </w:r>
+    </w:p>
+    <w:p>
+      <w:pPr>
+        <w:rPr>
+          <w:rFonts w:hint="eastAsia"/>
+          <w:color w:val="000000"/>
+        </w:rPr>
+      </w:pPr>
+    </w:p>
+    <w:p>
+      <w:pPr>
+        <w:rPr>
+          <w:rFonts w:hint="eastAsia"/>
+        </w:rPr>
+      </w:pPr>
+      <w:r>
+        <w:rPr>
+          <w:color w:val="000000"/>
+        </w:rPr>
         <w:t xml:space="preserve">For the collation’s query “lang” parameter, all languages as </w:t>
       </w:r>
       <w:r>
@@ -1903,6 +2193,7 @@
         </w:rPr>
         <w:t>‘</w:t>
       </w:r>
+      <w:proofErr w:type="spellStart"/>
       <w:r>
         <w:rPr>
           <w:rFonts w:hint="eastAsia"/>
@@ -1910,6 +2201,7 @@
         </w:rPr>
         <w:t>java.util.Locale</w:t>
       </w:r>
+      <w:proofErr w:type="spellEnd"/>
       <w:r>
         <w:rPr>
           <w:color w:val="000000"/>
@@ -1920,27 +2212,47 @@
         <w:rPr>
           <w:color w:val="000000"/>
         </w:rPr>
-        <w:t>class are available within XalanJ’s XSLT 3.0 implementation (ref, https://docs.oracle.com/javase/8/docs/api/java/util/Locale.html).</w:t>
-      </w:r>
-    </w:p>
-    <w:p>
-      <w:pPr>
-        <w:rPr>
-          <w:rFonts w:hint="eastAsia"/>
+        <w:t xml:space="preserve">class are available within </w:t>
+      </w:r>
+      <w:proofErr w:type="spellStart"/>
+      <w:r>
+        <w:rPr>
           <w:color w:val="000000"/>
         </w:rPr>
-      </w:pPr>
-    </w:p>
-    <w:p>
-      <w:pPr>
-        <w:rPr>
-          <w:rFonts w:hint="eastAsia"/>
-        </w:rPr>
-      </w:pPr>
+        <w:t>Xalan</w:t>
+      </w:r>
+      <w:proofErr w:type="spellEnd"/>
       <w:r>
         <w:rPr>
           <w:color w:val="000000"/>
         </w:rPr>
+        <w:t>-</w:t>
+      </w:r>
+      <w:r>
+        <w:rPr>
+          <w:color w:val="000000"/>
+        </w:rPr>
+        <w:t>J’s XSLT 3.0 implementation (ref, https://docs.oracle.com/javase/8/docs/api/java/util/Locale.html).</w:t>
+      </w:r>
+    </w:p>
+    <w:p>
+      <w:pPr>
+        <w:rPr>
+          <w:rFonts w:hint="eastAsia"/>
+          <w:color w:val="000000"/>
+        </w:rPr>
+      </w:pPr>
+    </w:p>
+    <w:p>
+      <w:pPr>
+        <w:rPr>
+          <w:rFonts w:hint="eastAsia"/>
+        </w:rPr>
+      </w:pPr>
+      <w:r>
+        <w:rPr>
+          <w:color w:val="000000"/>
+        </w:rPr>
         <w:t xml:space="preserve">For the collation’s query “strength” parameter, following values are supported : 'primary', 'secondary', 'tertiary', 'identical'.   </w:t>
       </w:r>
     </w:p>
@@ -1979,11 +2291,6 @@
       </w:pPr>
     </w:p>
     <w:p>
-      <w:pPr>
-        <w:rPr>
-          <w:rFonts w:hint="eastAsia"/>
-        </w:rPr>
-      </w:pPr>
       <w:r>
         <w:t>16</w:t>
       </w:r>
@@ -1994,6 +2301,29 @@
         <w:t xml:space="preserve"> Sequence type expressions</w:t>
       </w:r>
     </w:p>
+    <w:p/>
+    <w:p>
+      <w:r>
+        <w:t>17) Map constructor expressions</w:t>
+      </w:r>
+    </w:p>
+    <w:p/>
+    <w:p>
+      <w:r>
+        <w:t>18) Array constructor expressions</w:t>
+      </w:r>
+    </w:p>
+    <w:p>
+      <w:r>
+        <w:t xml:space="preserve">    </w:t>
+      </w:r>
+      <w:r>
+        <w:t xml:space="preserve">&gt; </w:t>
+      </w:r>
+      <w:r>
+        <w:t>Square array constructor</w:t>
+      </w:r>
+    </w:p>
     <w:p>
       <w:pPr>
         <w:rPr>
@@ -2066,24 +2396,41 @@
         </w:rPr>
       </w:pPr>
       <w:r>
-        <w:t>Implementation of built-in functions namespace uri : http://www.w3.org/2005/xpath-functions</w:t>
-      </w:r>
-    </w:p>
-    <w:p>
-      <w:pPr>
-        <w:rPr>
-          <w:rFonts w:hint="eastAsia"/>
-        </w:rPr>
-      </w:pPr>
-    </w:p>
-    <w:p>
-      <w:pPr>
-        <w:rPr>
-          <w:rFonts w:hint="eastAsia"/>
-        </w:rPr>
-      </w:pPr>
-      <w:r>
-        <w:t>Implementation of built-in math functions namespace uri : http://www.w3.org/2005/xpath-functions/math</w:t>
+        <w:lastRenderedPageBreak/>
+        <w:t xml:space="preserve">Implementation of built-in functions namespace </w:t>
+      </w:r>
+      <w:proofErr w:type="spellStart"/>
+      <w:r>
+        <w:t>uri</w:t>
+      </w:r>
+      <w:proofErr w:type="spellEnd"/>
+      <w:r>
+        <w:t xml:space="preserve"> : http://www.w3.org/2005/xpath-functions</w:t>
+      </w:r>
+    </w:p>
+    <w:p>
+      <w:pPr>
+        <w:rPr>
+          <w:rFonts w:hint="eastAsia"/>
+        </w:rPr>
+      </w:pPr>
+    </w:p>
+    <w:p>
+      <w:pPr>
+        <w:rPr>
+          <w:rFonts w:hint="eastAsia"/>
+        </w:rPr>
+      </w:pPr>
+      <w:r>
+        <w:t xml:space="preserve">Implementation of built-in math functions namespace </w:t>
+      </w:r>
+      <w:proofErr w:type="spellStart"/>
+      <w:r>
+        <w:t>uri</w:t>
+      </w:r>
+      <w:proofErr w:type="spellEnd"/>
+      <w:r>
+        <w:t xml:space="preserve"> : http://www.w3.org/2005/xpath-functions/math</w:t>
       </w:r>
     </w:p>
     <w:p>
@@ -2122,29 +2469,38 @@
           <w:rFonts w:hint="eastAsia"/>
         </w:rPr>
       </w:pPr>
-      <w:r>
-        <w:t xml:space="preserve">fn:matches </w:t>
-      </w:r>
-    </w:p>
-    <w:p>
-      <w:pPr>
-        <w:rPr>
-          <w:rFonts w:hint="eastAsia"/>
-        </w:rPr>
-      </w:pPr>
+      <w:proofErr w:type="spellStart"/>
+      <w:r>
+        <w:t>fn:matches</w:t>
+      </w:r>
+      <w:proofErr w:type="spellEnd"/>
+      <w:r>
+        <w:t xml:space="preserve"> </w:t>
+      </w:r>
+    </w:p>
+    <w:p>
+      <w:pPr>
+        <w:rPr>
+          <w:rFonts w:hint="eastAsia"/>
+        </w:rPr>
+      </w:pPr>
+      <w:proofErr w:type="spellStart"/>
       <w:r>
         <w:t>fn:replace</w:t>
       </w:r>
-    </w:p>
-    <w:p>
-      <w:pPr>
-        <w:rPr>
-          <w:rFonts w:hint="eastAsia"/>
-        </w:rPr>
-      </w:pPr>
+      <w:proofErr w:type="spellEnd"/>
+    </w:p>
+    <w:p>
+      <w:pPr>
+        <w:rPr>
+          <w:rFonts w:hint="eastAsia"/>
+        </w:rPr>
+      </w:pPr>
+      <w:proofErr w:type="spellStart"/>
       <w:r>
         <w:t>fn:tokenize</w:t>
       </w:r>
+      <w:proofErr w:type="spellEnd"/>
     </w:p>
     <w:p>
       <w:pPr>
@@ -2182,18 +2538,25 @@
           <w:rFonts w:hint="eastAsia"/>
         </w:rPr>
       </w:pPr>
+      <w:proofErr w:type="spellStart"/>
       <w:r>
         <w:t>fn:abs</w:t>
       </w:r>
-    </w:p>
-    <w:p>
-      <w:pPr>
-        <w:rPr>
-          <w:rFonts w:hint="eastAsia"/>
-        </w:rPr>
-      </w:pPr>
-      <w:r>
-        <w:t>fn:round            (implementation of an optional second argument, that’s used to specify ‘precision’)</w:t>
+      <w:proofErr w:type="spellEnd"/>
+    </w:p>
+    <w:p>
+      <w:pPr>
+        <w:rPr>
+          <w:rFonts w:hint="eastAsia"/>
+        </w:rPr>
+      </w:pPr>
+      <w:proofErr w:type="spellStart"/>
+      <w:r>
+        <w:t>fn:round</w:t>
+      </w:r>
+      <w:proofErr w:type="spellEnd"/>
+      <w:r>
+        <w:t xml:space="preserve">            (implementation of an optional second argument, that’s used to specify ‘precision’)</w:t>
       </w:r>
     </w:p>
     <w:p>
@@ -2232,19 +2595,23 @@
           <w:rFonts w:hint="eastAsia"/>
         </w:rPr>
       </w:pPr>
+      <w:proofErr w:type="spellStart"/>
       <w:r>
         <w:t>fn:doc</w:t>
       </w:r>
-    </w:p>
-    <w:p>
-      <w:pPr>
-        <w:rPr>
-          <w:rFonts w:hint="eastAsia"/>
-        </w:rPr>
-      </w:pPr>
+      <w:proofErr w:type="spellEnd"/>
+    </w:p>
+    <w:p>
+      <w:pPr>
+        <w:rPr>
+          <w:rFonts w:hint="eastAsia"/>
+        </w:rPr>
+      </w:pPr>
+      <w:proofErr w:type="spellStart"/>
       <w:r>
         <w:t>fn:unparsed-text</w:t>
       </w:r>
+      <w:proofErr w:type="spellEnd"/>
     </w:p>
     <w:p>
       <w:pPr>
@@ -2282,78 +2649,100 @@
           <w:rFonts w:hint="eastAsia"/>
         </w:rPr>
       </w:pPr>
+      <w:proofErr w:type="spellStart"/>
       <w:r>
         <w:t>fn:string-join</w:t>
       </w:r>
-    </w:p>
-    <w:p>
-      <w:pPr>
-        <w:rPr>
-          <w:rFonts w:hint="eastAsia"/>
-        </w:rPr>
-      </w:pPr>
+      <w:proofErr w:type="spellEnd"/>
+    </w:p>
+    <w:p>
+      <w:pPr>
+        <w:rPr>
+          <w:rFonts w:hint="eastAsia"/>
+        </w:rPr>
+      </w:pPr>
+      <w:proofErr w:type="spellStart"/>
       <w:r>
         <w:t>fn:upper-case</w:t>
       </w:r>
-    </w:p>
-    <w:p>
-      <w:pPr>
-        <w:rPr>
-          <w:rFonts w:hint="eastAsia"/>
-        </w:rPr>
-      </w:pPr>
+      <w:proofErr w:type="spellEnd"/>
+    </w:p>
+    <w:p>
+      <w:pPr>
+        <w:rPr>
+          <w:rFonts w:hint="eastAsia"/>
+        </w:rPr>
+      </w:pPr>
+      <w:proofErr w:type="spellStart"/>
       <w:r>
         <w:t>fn:lower-case</w:t>
       </w:r>
-    </w:p>
-    <w:p>
-      <w:pPr>
-        <w:rPr>
-          <w:rFonts w:hint="eastAsia"/>
-        </w:rPr>
-      </w:pPr>
+      <w:proofErr w:type="spellEnd"/>
+    </w:p>
+    <w:p>
+      <w:pPr>
+        <w:rPr>
+          <w:rFonts w:hint="eastAsia"/>
+        </w:rPr>
+      </w:pPr>
+      <w:proofErr w:type="spellStart"/>
       <w:r>
         <w:t>fn:codepoints-to-string</w:t>
       </w:r>
-    </w:p>
-    <w:p>
-      <w:pPr>
-        <w:rPr>
-          <w:rFonts w:hint="eastAsia"/>
-        </w:rPr>
-      </w:pPr>
+      <w:proofErr w:type="spellEnd"/>
+    </w:p>
+    <w:p>
+      <w:pPr>
+        <w:rPr>
+          <w:rFonts w:hint="eastAsia"/>
+        </w:rPr>
+      </w:pPr>
+      <w:proofErr w:type="spellStart"/>
       <w:r>
         <w:t>fn:string-to-codepoints</w:t>
       </w:r>
-    </w:p>
-    <w:p>
-      <w:pPr>
-        <w:rPr>
-          <w:rFonts w:hint="eastAsia"/>
-        </w:rPr>
-      </w:pPr>
-      <w:r>
-        <w:t>fn:compare                           (with support for collation argument)</w:t>
-      </w:r>
-    </w:p>
-    <w:p>
-      <w:pPr>
-        <w:rPr>
-          <w:rFonts w:hint="eastAsia"/>
-        </w:rPr>
-      </w:pPr>
+      <w:proofErr w:type="spellEnd"/>
+    </w:p>
+    <w:p>
+      <w:pPr>
+        <w:rPr>
+          <w:rFonts w:hint="eastAsia"/>
+        </w:rPr>
+      </w:pPr>
+      <w:proofErr w:type="spellStart"/>
+      <w:r>
+        <w:t>fn:compare</w:t>
+      </w:r>
+      <w:proofErr w:type="spellEnd"/>
+      <w:r>
+        <w:t xml:space="preserve">                           (with support for collation argument)</w:t>
+      </w:r>
+    </w:p>
+    <w:p>
+      <w:pPr>
+        <w:rPr>
+          <w:rFonts w:hint="eastAsia"/>
+        </w:rPr>
+      </w:pPr>
+      <w:proofErr w:type="spellStart"/>
       <w:r>
         <w:t>fn:codepoint-equal</w:t>
       </w:r>
-    </w:p>
-    <w:p>
-      <w:pPr>
-        <w:rPr>
-          <w:rFonts w:hint="eastAsia"/>
-        </w:rPr>
-      </w:pPr>
-      <w:r>
-        <w:t>fn:contains-token                 (with support for collation argument)</w:t>
+      <w:proofErr w:type="spellEnd"/>
+    </w:p>
+    <w:p>
+      <w:pPr>
+        <w:rPr>
+          <w:rFonts w:hint="eastAsia"/>
+        </w:rPr>
+      </w:pPr>
+      <w:proofErr w:type="spellStart"/>
+      <w:r>
+        <w:t>fn:contains-token</w:t>
+      </w:r>
+      <w:proofErr w:type="spellEnd"/>
+      <w:r>
+        <w:t xml:space="preserve">                 (with support for collation argument)</w:t>
       </w:r>
     </w:p>
     <w:p>
@@ -2392,52 +2781,62 @@
           <w:rFonts w:hint="eastAsia"/>
         </w:rPr>
       </w:pPr>
+      <w:proofErr w:type="spellStart"/>
       <w:r>
         <w:t>fn:current-dateTime</w:t>
       </w:r>
-    </w:p>
-    <w:p>
-      <w:pPr>
-        <w:rPr>
-          <w:rFonts w:hint="eastAsia"/>
-        </w:rPr>
-      </w:pPr>
+      <w:proofErr w:type="spellEnd"/>
+    </w:p>
+    <w:p>
+      <w:pPr>
+        <w:rPr>
+          <w:rFonts w:hint="eastAsia"/>
+        </w:rPr>
+      </w:pPr>
+      <w:proofErr w:type="spellStart"/>
       <w:r>
         <w:t>fn:current-date</w:t>
       </w:r>
-    </w:p>
-    <w:p>
-      <w:pPr>
-        <w:rPr>
-          <w:rFonts w:hint="eastAsia"/>
-        </w:rPr>
-      </w:pPr>
+      <w:proofErr w:type="spellEnd"/>
+    </w:p>
+    <w:p>
+      <w:pPr>
+        <w:rPr>
+          <w:rFonts w:hint="eastAsia"/>
+        </w:rPr>
+      </w:pPr>
+      <w:proofErr w:type="spellStart"/>
       <w:r>
         <w:t>fn:current-time</w:t>
       </w:r>
-    </w:p>
-    <w:p>
-      <w:pPr>
-        <w:rPr>
-          <w:rFonts w:hint="eastAsia"/>
-        </w:rPr>
-      </w:pPr>
+      <w:proofErr w:type="spellEnd"/>
+    </w:p>
+    <w:p>
+      <w:pPr>
+        <w:rPr>
+          <w:rFonts w:hint="eastAsia"/>
+        </w:rPr>
+      </w:pPr>
+      <w:proofErr w:type="spellStart"/>
       <w:r>
         <w:t>fn:implicit-timezone</w:t>
       </w:r>
-    </w:p>
-    <w:p>
-      <w:pPr>
-        <w:rPr>
-          <w:rFonts w:hint="eastAsia"/>
-        </w:rPr>
-      </w:pPr>
+      <w:proofErr w:type="spellEnd"/>
+    </w:p>
+    <w:p>
+      <w:pPr>
+        <w:rPr>
+          <w:rFonts w:hint="eastAsia"/>
+        </w:rPr>
+      </w:pPr>
+      <w:proofErr w:type="spellStart"/>
       <w:r>
         <w:rPr>
           <w:rFonts w:hint="eastAsia"/>
         </w:rPr>
         <w:t>fn:default-collation</w:t>
       </w:r>
+      <w:proofErr w:type="spellEnd"/>
     </w:p>
     <w:p>
       <w:pPr>
@@ -2475,9 +2874,11 @@
           <w:rFonts w:hint="eastAsia"/>
         </w:rPr>
       </w:pPr>
+      <w:proofErr w:type="spellStart"/>
       <w:r>
         <w:t>fn:distinct-values</w:t>
       </w:r>
+      <w:proofErr w:type="spellEnd"/>
       <w:r>
         <w:t xml:space="preserve">            </w:t>
       </w:r>
@@ -2497,9 +2898,11 @@
           <w:rFonts w:hint="eastAsia"/>
         </w:rPr>
       </w:pPr>
+      <w:proofErr w:type="spellStart"/>
       <w:r>
         <w:t>fn:index-of</w:t>
       </w:r>
+      <w:proofErr w:type="spellEnd"/>
       <w:r>
         <w:t xml:space="preserve">                      </w:t>
       </w:r>
@@ -2519,9 +2922,11 @@
           <w:rFonts w:hint="eastAsia"/>
         </w:rPr>
       </w:pPr>
+      <w:proofErr w:type="spellStart"/>
       <w:r>
         <w:t>fn:deep-equal</w:t>
       </w:r>
+      <w:proofErr w:type="spellEnd"/>
       <w:r>
         <w:t xml:space="preserve">                  </w:t>
       </w:r>
@@ -2577,19 +2982,24 @@
           <w:rFonts w:hint="eastAsia"/>
         </w:rPr>
       </w:pPr>
+      <w:proofErr w:type="spellStart"/>
       <w:r>
         <w:t>math:pi</w:t>
       </w:r>
-    </w:p>
-    <w:p>
-      <w:pPr>
-        <w:rPr>
-          <w:rFonts w:hint="eastAsia"/>
-        </w:rPr>
-      </w:pPr>
-      <w:r>
+      <w:proofErr w:type="spellEnd"/>
+    </w:p>
+    <w:p>
+      <w:pPr>
+        <w:rPr>
+          <w:rFonts w:hint="eastAsia"/>
+        </w:rPr>
+      </w:pPr>
+      <w:proofErr w:type="spellStart"/>
+      <w:r>
+        <w:lastRenderedPageBreak/>
         <w:t>math:exp</w:t>
       </w:r>
+      <w:proofErr w:type="spellEnd"/>
     </w:p>
     <w:p>
       <w:pPr>
@@ -2607,9 +3017,11 @@
           <w:rFonts w:hint="eastAsia"/>
         </w:rPr>
       </w:pPr>
+      <w:proofErr w:type="spellStart"/>
       <w:r>
         <w:t>math:log</w:t>
       </w:r>
+      <w:proofErr w:type="spellEnd"/>
     </w:p>
     <w:p>
       <w:pPr>
@@ -2627,959 +3039,1466 @@
           <w:rFonts w:hint="eastAsia"/>
         </w:rPr>
       </w:pPr>
+      <w:proofErr w:type="spellStart"/>
       <w:r>
         <w:t>math:pow</w:t>
       </w:r>
-    </w:p>
-    <w:p>
-      <w:pPr>
-        <w:rPr>
-          <w:rFonts w:hint="eastAsia"/>
-        </w:rPr>
-      </w:pPr>
+      <w:proofErr w:type="spellEnd"/>
+    </w:p>
+    <w:p>
+      <w:pPr>
+        <w:rPr>
+          <w:rFonts w:hint="eastAsia"/>
+        </w:rPr>
+      </w:pPr>
+      <w:proofErr w:type="spellStart"/>
       <w:r>
         <w:t>math:sqrt</w:t>
       </w:r>
-    </w:p>
-    <w:p>
-      <w:pPr>
-        <w:rPr>
-          <w:rFonts w:hint="eastAsia"/>
-        </w:rPr>
-      </w:pPr>
+      <w:proofErr w:type="spellEnd"/>
+    </w:p>
+    <w:p>
+      <w:pPr>
+        <w:rPr>
+          <w:rFonts w:hint="eastAsia"/>
+        </w:rPr>
+      </w:pPr>
+      <w:proofErr w:type="spellStart"/>
+      <w:r>
+        <w:t>math:sin</w:t>
+      </w:r>
+      <w:proofErr w:type="spellEnd"/>
+    </w:p>
+    <w:p>
+      <w:pPr>
+        <w:rPr>
+          <w:rFonts w:hint="eastAsia"/>
+        </w:rPr>
+      </w:pPr>
+      <w:proofErr w:type="spellStart"/>
+      <w:r>
+        <w:t>math:cos</w:t>
+      </w:r>
+      <w:proofErr w:type="spellEnd"/>
+    </w:p>
+    <w:p>
+      <w:pPr>
+        <w:rPr>
+          <w:rFonts w:hint="eastAsia"/>
+        </w:rPr>
+      </w:pPr>
+      <w:proofErr w:type="spellStart"/>
+      <w:r>
+        <w:t>math:tan</w:t>
+      </w:r>
+      <w:proofErr w:type="spellEnd"/>
+    </w:p>
+    <w:p>
+      <w:pPr>
+        <w:rPr>
+          <w:rFonts w:hint="eastAsia"/>
+        </w:rPr>
+      </w:pPr>
+      <w:proofErr w:type="spellStart"/>
+      <w:r>
+        <w:t>math:asin</w:t>
+      </w:r>
+      <w:proofErr w:type="spellEnd"/>
+    </w:p>
+    <w:p>
+      <w:pPr>
+        <w:rPr>
+          <w:rFonts w:hint="eastAsia"/>
+        </w:rPr>
+      </w:pPr>
+      <w:proofErr w:type="spellStart"/>
+      <w:r>
+        <w:t>math:acos</w:t>
+      </w:r>
+      <w:proofErr w:type="spellEnd"/>
+    </w:p>
+    <w:p>
+      <w:pPr>
+        <w:rPr>
+          <w:rFonts w:hint="eastAsia"/>
+        </w:rPr>
+      </w:pPr>
+      <w:proofErr w:type="spellStart"/>
+      <w:r>
+        <w:t>math:atan</w:t>
+      </w:r>
+      <w:proofErr w:type="spellEnd"/>
+    </w:p>
+    <w:p>
+      <w:pPr>
+        <w:rPr>
+          <w:rFonts w:hint="eastAsia"/>
+        </w:rPr>
+      </w:pPr>
+      <w:r>
+        <w:t>math:atan2</w:t>
+      </w:r>
+    </w:p>
+    <w:p>
+      <w:pPr>
+        <w:rPr>
+          <w:rFonts w:hint="eastAsia"/>
+        </w:rPr>
+      </w:pPr>
+    </w:p>
+    <w:p>
+      <w:pPr>
+        <w:rPr>
+          <w:rFonts w:hint="eastAsia"/>
+        </w:rPr>
+      </w:pPr>
+      <w:r>
+        <w:t>8</w:t>
+      </w:r>
+      <w:r>
+        <w:t>)</w:t>
+      </w:r>
+      <w:r>
+        <w:t xml:space="preserve"> Component extraction functions on durations</w:t>
+      </w:r>
+    </w:p>
+    <w:p>
+      <w:pPr>
+        <w:rPr>
+          <w:rFonts w:hint="eastAsia"/>
+        </w:rPr>
+      </w:pPr>
+    </w:p>
+    <w:p>
+      <w:pPr>
+        <w:rPr>
+          <w:rFonts w:hint="eastAsia"/>
+        </w:rPr>
+      </w:pPr>
+      <w:proofErr w:type="spellStart"/>
+      <w:r>
+        <w:t>fn:years-from-duration</w:t>
+      </w:r>
+      <w:proofErr w:type="spellEnd"/>
+    </w:p>
+    <w:p>
+      <w:pPr>
+        <w:rPr>
+          <w:rFonts w:hint="eastAsia"/>
+        </w:rPr>
+      </w:pPr>
+      <w:proofErr w:type="spellStart"/>
+      <w:r>
+        <w:t>fn:months-from-duration</w:t>
+      </w:r>
+      <w:proofErr w:type="spellEnd"/>
+    </w:p>
+    <w:p>
+      <w:pPr>
+        <w:rPr>
+          <w:rFonts w:hint="eastAsia"/>
+        </w:rPr>
+      </w:pPr>
+      <w:proofErr w:type="spellStart"/>
+      <w:r>
+        <w:t>fn:days-from-duration</w:t>
+      </w:r>
+      <w:proofErr w:type="spellEnd"/>
+    </w:p>
+    <w:p>
+      <w:pPr>
+        <w:rPr>
+          <w:rFonts w:hint="eastAsia"/>
+        </w:rPr>
+      </w:pPr>
+      <w:proofErr w:type="spellStart"/>
+      <w:r>
+        <w:t>fn:hours-from-duration</w:t>
+      </w:r>
+      <w:proofErr w:type="spellEnd"/>
+    </w:p>
+    <w:p>
+      <w:pPr>
+        <w:rPr>
+          <w:rFonts w:hint="eastAsia"/>
+        </w:rPr>
+      </w:pPr>
+      <w:proofErr w:type="spellStart"/>
+      <w:r>
+        <w:t>fn:minutes-from-duration</w:t>
+      </w:r>
+      <w:proofErr w:type="spellEnd"/>
+    </w:p>
+    <w:p>
+      <w:pPr>
+        <w:rPr>
+          <w:rFonts w:hint="eastAsia"/>
+        </w:rPr>
+      </w:pPr>
+      <w:proofErr w:type="spellStart"/>
+      <w:r>
+        <w:t>fn:seconds-from-duration</w:t>
+      </w:r>
+      <w:proofErr w:type="spellEnd"/>
+    </w:p>
+    <w:p>
+      <w:pPr>
+        <w:rPr>
+          <w:rFonts w:hint="eastAsia"/>
+        </w:rPr>
+      </w:pPr>
+    </w:p>
+    <w:p>
+      <w:pPr>
+        <w:rPr>
+          <w:rFonts w:hint="eastAsia"/>
+        </w:rPr>
+      </w:pPr>
+      <w:r>
+        <w:t>9</w:t>
+      </w:r>
+      <w:r>
+        <w:t>)</w:t>
+      </w:r>
+      <w:r>
+        <w:t xml:space="preserve"> Constructing </w:t>
+      </w:r>
+      <w:proofErr w:type="spellStart"/>
+      <w:r>
+        <w:t>xs:dateTime</w:t>
+      </w:r>
+      <w:proofErr w:type="spellEnd"/>
+      <w:r>
+        <w:t xml:space="preserve"> value</w:t>
+      </w:r>
+    </w:p>
+    <w:p>
+      <w:pPr>
+        <w:rPr>
+          <w:rFonts w:hint="eastAsia"/>
+        </w:rPr>
+      </w:pPr>
+    </w:p>
+    <w:p>
+      <w:pPr>
+        <w:rPr>
+          <w:rFonts w:hint="eastAsia"/>
+        </w:rPr>
+      </w:pPr>
+      <w:proofErr w:type="spellStart"/>
+      <w:r>
+        <w:rPr>
+          <w:rFonts w:hint="eastAsia"/>
+        </w:rPr>
+        <w:t>fn:dateTime</w:t>
+      </w:r>
+      <w:proofErr w:type="spellEnd"/>
+    </w:p>
+    <w:p>
+      <w:pPr>
+        <w:rPr>
+          <w:rFonts w:hint="eastAsia"/>
+        </w:rPr>
+      </w:pPr>
+    </w:p>
+    <w:p>
+      <w:pPr>
+        <w:rPr>
+          <w:rFonts w:hint="eastAsia"/>
+        </w:rPr>
+      </w:pPr>
+      <w:r>
+        <w:t>10</w:t>
+      </w:r>
+      <w:r>
+        <w:t>)</w:t>
+      </w:r>
+      <w:r>
+        <w:t xml:space="preserve"> Component extraction functions on dates and times</w:t>
+      </w:r>
+    </w:p>
+    <w:p>
+      <w:pPr>
+        <w:rPr>
+          <w:rFonts w:hint="eastAsia"/>
+        </w:rPr>
+      </w:pPr>
+    </w:p>
+    <w:p>
+      <w:pPr>
+        <w:rPr>
+          <w:rFonts w:hint="eastAsia"/>
+        </w:rPr>
+      </w:pPr>
+      <w:proofErr w:type="spellStart"/>
+      <w:r>
+        <w:rPr>
+          <w:rFonts w:hint="eastAsia"/>
+        </w:rPr>
+        <w:t>fn:year-from-dateTime</w:t>
+      </w:r>
+      <w:proofErr w:type="spellEnd"/>
+    </w:p>
+    <w:p>
+      <w:pPr>
+        <w:rPr>
+          <w:rFonts w:hint="eastAsia"/>
+        </w:rPr>
+      </w:pPr>
+      <w:proofErr w:type="spellStart"/>
+      <w:r>
+        <w:rPr>
+          <w:rFonts w:hint="eastAsia"/>
+        </w:rPr>
+        <w:t>fn:month-from-dateTime</w:t>
+      </w:r>
+      <w:proofErr w:type="spellEnd"/>
+    </w:p>
+    <w:p>
+      <w:pPr>
+        <w:rPr>
+          <w:rFonts w:hint="eastAsia"/>
+        </w:rPr>
+      </w:pPr>
+      <w:proofErr w:type="spellStart"/>
+      <w:r>
+        <w:rPr>
+          <w:rFonts w:hint="eastAsia"/>
+        </w:rPr>
+        <w:t>fn:day-from-dateTime</w:t>
+      </w:r>
+      <w:proofErr w:type="spellEnd"/>
+    </w:p>
+    <w:p>
+      <w:pPr>
+        <w:rPr>
+          <w:rFonts w:hint="eastAsia"/>
+        </w:rPr>
+      </w:pPr>
+      <w:proofErr w:type="spellStart"/>
+      <w:r>
+        <w:rPr>
+          <w:rFonts w:hint="eastAsia"/>
+        </w:rPr>
+        <w:t>fn:hours-from-dateTime</w:t>
+      </w:r>
+      <w:proofErr w:type="spellEnd"/>
+    </w:p>
+    <w:p>
+      <w:pPr>
+        <w:rPr>
+          <w:rFonts w:hint="eastAsia"/>
+        </w:rPr>
+      </w:pPr>
+      <w:proofErr w:type="spellStart"/>
+      <w:r>
+        <w:rPr>
+          <w:rFonts w:hint="eastAsia"/>
+        </w:rPr>
+        <w:t>fn:minutes-from-dateTime</w:t>
+      </w:r>
+      <w:proofErr w:type="spellEnd"/>
+    </w:p>
+    <w:p>
+      <w:pPr>
+        <w:rPr>
+          <w:rFonts w:hint="eastAsia"/>
+        </w:rPr>
+      </w:pPr>
+      <w:proofErr w:type="spellStart"/>
+      <w:r>
+        <w:rPr>
+          <w:rFonts w:hint="eastAsia"/>
+        </w:rPr>
+        <w:t>fn:seconds-from-dateTime</w:t>
+      </w:r>
+      <w:proofErr w:type="spellEnd"/>
+    </w:p>
+    <w:p>
+      <w:pPr>
+        <w:rPr>
+          <w:rFonts w:hint="eastAsia"/>
+        </w:rPr>
+      </w:pPr>
+      <w:proofErr w:type="spellStart"/>
+      <w:r>
+        <w:rPr>
+          <w:rFonts w:hint="eastAsia"/>
+        </w:rPr>
+        <w:t>fn:timezone-from-dateTime</w:t>
+      </w:r>
+      <w:proofErr w:type="spellEnd"/>
+    </w:p>
+    <w:p>
+      <w:pPr>
+        <w:rPr>
+          <w:rFonts w:hint="eastAsia"/>
+        </w:rPr>
+      </w:pPr>
+      <w:proofErr w:type="spellStart"/>
+      <w:r>
+        <w:rPr>
+          <w:rFonts w:hint="eastAsia"/>
+        </w:rPr>
+        <w:t>fn:year-from-date</w:t>
+      </w:r>
+      <w:proofErr w:type="spellEnd"/>
+    </w:p>
+    <w:p>
+      <w:pPr>
+        <w:rPr>
+          <w:rFonts w:hint="eastAsia"/>
+        </w:rPr>
+      </w:pPr>
+      <w:proofErr w:type="spellStart"/>
+      <w:r>
+        <w:rPr>
+          <w:rFonts w:hint="eastAsia"/>
+        </w:rPr>
+        <w:t>fn:month-from-date</w:t>
+      </w:r>
+      <w:proofErr w:type="spellEnd"/>
+    </w:p>
+    <w:p>
+      <w:pPr>
+        <w:rPr>
+          <w:rFonts w:hint="eastAsia"/>
+        </w:rPr>
+      </w:pPr>
+      <w:proofErr w:type="spellStart"/>
+      <w:r>
+        <w:rPr>
+          <w:rFonts w:hint="eastAsia"/>
+        </w:rPr>
+        <w:t>fn:day-from-date</w:t>
+      </w:r>
+      <w:proofErr w:type="spellEnd"/>
+    </w:p>
+    <w:p>
+      <w:pPr>
+        <w:rPr>
+          <w:rFonts w:hint="eastAsia"/>
+        </w:rPr>
+      </w:pPr>
+      <w:proofErr w:type="spellStart"/>
+      <w:r>
+        <w:rPr>
+          <w:rFonts w:hint="eastAsia"/>
+        </w:rPr>
+        <w:t>fn:timezone-from-date</w:t>
+      </w:r>
+      <w:proofErr w:type="spellEnd"/>
+    </w:p>
+    <w:p>
+      <w:pPr>
+        <w:rPr>
+          <w:rFonts w:hint="eastAsia"/>
+        </w:rPr>
+      </w:pPr>
+      <w:proofErr w:type="spellStart"/>
+      <w:r>
+        <w:rPr>
+          <w:rFonts w:hint="eastAsia"/>
+        </w:rPr>
+        <w:t>fn:hours-from-time</w:t>
+      </w:r>
+      <w:proofErr w:type="spellEnd"/>
+    </w:p>
+    <w:p>
+      <w:pPr>
+        <w:rPr>
+          <w:rFonts w:hint="eastAsia"/>
+        </w:rPr>
+      </w:pPr>
+      <w:proofErr w:type="spellStart"/>
+      <w:r>
+        <w:rPr>
+          <w:rFonts w:hint="eastAsia"/>
+        </w:rPr>
+        <w:t>fn:minutes-from-time</w:t>
+      </w:r>
+      <w:proofErr w:type="spellEnd"/>
+    </w:p>
+    <w:p>
+      <w:pPr>
+        <w:rPr>
+          <w:rFonts w:hint="eastAsia"/>
+        </w:rPr>
+      </w:pPr>
+      <w:proofErr w:type="spellStart"/>
+      <w:r>
+        <w:rPr>
+          <w:rFonts w:hint="eastAsia"/>
+        </w:rPr>
+        <w:t>fn:seconds-from-time</w:t>
+      </w:r>
+      <w:proofErr w:type="spellEnd"/>
+    </w:p>
+    <w:p>
+      <w:pPr>
+        <w:rPr>
+          <w:rFonts w:hint="eastAsia"/>
+        </w:rPr>
+      </w:pPr>
+      <w:proofErr w:type="spellStart"/>
+      <w:r>
+        <w:rPr>
+          <w:rFonts w:hint="eastAsia"/>
+        </w:rPr>
+        <w:t>fn:timezone-from-time</w:t>
+      </w:r>
+      <w:proofErr w:type="spellEnd"/>
+    </w:p>
+    <w:p>
+      <w:pPr>
+        <w:rPr>
+          <w:rFonts w:hint="eastAsia"/>
+        </w:rPr>
+      </w:pPr>
+    </w:p>
+    <w:p>
+      <w:pPr>
+        <w:rPr>
+          <w:rFonts w:hint="eastAsia"/>
+        </w:rPr>
+      </w:pPr>
+      <w:r>
+        <w:t>1</w:t>
+      </w:r>
+      <w:r>
+        <w:t>1</w:t>
+      </w:r>
+      <w:r>
+        <w:t>)</w:t>
+      </w:r>
+      <w:r>
+        <w:t xml:space="preserve"> </w:t>
+      </w:r>
+      <w:r>
+        <w:t>Built-in</w:t>
+      </w:r>
+      <w:r>
+        <w:t xml:space="preserve"> higher-order functions</w:t>
+      </w:r>
+    </w:p>
+    <w:p>
+      <w:pPr>
+        <w:rPr>
+          <w:rFonts w:hint="eastAsia"/>
+        </w:rPr>
+      </w:pPr>
+    </w:p>
+    <w:p>
+      <w:pPr>
+        <w:rPr>
+          <w:rFonts w:hint="eastAsia"/>
+        </w:rPr>
+      </w:pPr>
+      <w:proofErr w:type="spellStart"/>
+      <w:r>
+        <w:t>fn:for-each</w:t>
+      </w:r>
+      <w:proofErr w:type="spellEnd"/>
+    </w:p>
+    <w:p>
+      <w:pPr>
+        <w:rPr>
+          <w:rFonts w:hint="eastAsia"/>
+        </w:rPr>
+      </w:pPr>
+      <w:proofErr w:type="spellStart"/>
+      <w:r>
+        <w:t>fn:filter</w:t>
+      </w:r>
+      <w:proofErr w:type="spellEnd"/>
+    </w:p>
+    <w:p>
+      <w:pPr>
+        <w:rPr>
+          <w:rFonts w:hint="eastAsia"/>
+        </w:rPr>
+      </w:pPr>
+      <w:proofErr w:type="spellStart"/>
       <w:r>
         <w:lastRenderedPageBreak/>
-        <w:t>math:sin</w:t>
-      </w:r>
-    </w:p>
-    <w:p>
-      <w:pPr>
-        <w:rPr>
-          <w:rFonts w:hint="eastAsia"/>
-        </w:rPr>
-      </w:pPr>
-      <w:r>
-        <w:t>math:cos</w:t>
-      </w:r>
-    </w:p>
-    <w:p>
-      <w:pPr>
-        <w:rPr>
-          <w:rFonts w:hint="eastAsia"/>
-        </w:rPr>
-      </w:pPr>
-      <w:r>
-        <w:t>math:tan</w:t>
-      </w:r>
-    </w:p>
-    <w:p>
-      <w:pPr>
-        <w:rPr>
-          <w:rFonts w:hint="eastAsia"/>
-        </w:rPr>
-      </w:pPr>
-      <w:r>
-        <w:t>math:asin</w:t>
-      </w:r>
-    </w:p>
-    <w:p>
-      <w:pPr>
-        <w:rPr>
-          <w:rFonts w:hint="eastAsia"/>
-        </w:rPr>
-      </w:pPr>
-      <w:r>
-        <w:t>math:acos</w:t>
-      </w:r>
-    </w:p>
-    <w:p>
-      <w:pPr>
-        <w:rPr>
-          <w:rFonts w:hint="eastAsia"/>
-        </w:rPr>
-      </w:pPr>
-      <w:r>
-        <w:t>math:atan</w:t>
-      </w:r>
-    </w:p>
-    <w:p>
-      <w:pPr>
-        <w:rPr>
-          <w:rFonts w:hint="eastAsia"/>
-        </w:rPr>
-      </w:pPr>
-      <w:r>
-        <w:t>math:atan2</w:t>
-      </w:r>
-    </w:p>
-    <w:p>
-      <w:pPr>
-        <w:rPr>
-          <w:rFonts w:hint="eastAsia"/>
-        </w:rPr>
-      </w:pPr>
-    </w:p>
-    <w:p>
-      <w:pPr>
-        <w:rPr>
-          <w:rFonts w:hint="eastAsia"/>
-        </w:rPr>
-      </w:pPr>
-      <w:r>
-        <w:t>8</w:t>
+        <w:t>fn:fold-left</w:t>
+      </w:r>
+      <w:proofErr w:type="spellEnd"/>
+    </w:p>
+    <w:p>
+      <w:pPr>
+        <w:rPr>
+          <w:rFonts w:hint="eastAsia"/>
+        </w:rPr>
+      </w:pPr>
+      <w:proofErr w:type="spellStart"/>
+      <w:r>
+        <w:t>fn:fold-right</w:t>
+      </w:r>
+      <w:proofErr w:type="spellEnd"/>
+    </w:p>
+    <w:p>
+      <w:pPr>
+        <w:rPr>
+          <w:rFonts w:hint="eastAsia"/>
+        </w:rPr>
+      </w:pPr>
+      <w:proofErr w:type="spellStart"/>
+      <w:r>
+        <w:t>fn:for-each-pair</w:t>
+      </w:r>
+      <w:proofErr w:type="spellEnd"/>
+    </w:p>
+    <w:p>
+      <w:pPr>
+        <w:rPr>
+          <w:rFonts w:hint="eastAsia"/>
+        </w:rPr>
+      </w:pPr>
+      <w:proofErr w:type="spellStart"/>
+      <w:r>
+        <w:t>fn:sort</w:t>
+      </w:r>
+      <w:proofErr w:type="spellEnd"/>
+      <w:r>
+        <w:t xml:space="preserve">                            (with support for collation argument)</w:t>
+      </w:r>
+    </w:p>
+    <w:p>
+      <w:pPr>
+        <w:rPr>
+          <w:rFonts w:hint="eastAsia"/>
+        </w:rPr>
+      </w:pPr>
+    </w:p>
+    <w:p>
+      <w:pPr>
+        <w:rPr>
+          <w:rFonts w:hint="eastAsia"/>
+        </w:rPr>
+      </w:pPr>
+      <w:r>
+        <w:t>1</w:t>
+      </w:r>
+      <w:r>
+        <w:t>2</w:t>
       </w:r>
       <w:r>
         <w:t>)</w:t>
       </w:r>
       <w:r>
-        <w:t xml:space="preserve"> Component extraction functions on durations</w:t>
-      </w:r>
-    </w:p>
-    <w:p>
-      <w:pPr>
-        <w:rPr>
-          <w:rFonts w:hint="eastAsia"/>
-        </w:rPr>
-      </w:pPr>
-    </w:p>
-    <w:p>
-      <w:pPr>
-        <w:rPr>
-          <w:rFonts w:hint="eastAsia"/>
-        </w:rPr>
-      </w:pPr>
-      <w:r>
-        <w:t>fn:years-from-duration</w:t>
-      </w:r>
-    </w:p>
-    <w:p>
-      <w:pPr>
-        <w:rPr>
-          <w:rFonts w:hint="eastAsia"/>
-        </w:rPr>
-      </w:pPr>
-      <w:r>
-        <w:t>fn:months-from-duration</w:t>
-      </w:r>
-    </w:p>
-    <w:p>
-      <w:pPr>
-        <w:rPr>
-          <w:rFonts w:hint="eastAsia"/>
-        </w:rPr>
-      </w:pPr>
-      <w:r>
-        <w:t>fn:days-from-duration</w:t>
-      </w:r>
-    </w:p>
-    <w:p>
-      <w:pPr>
-        <w:rPr>
-          <w:rFonts w:hint="eastAsia"/>
-        </w:rPr>
-      </w:pPr>
-      <w:r>
-        <w:t>fn:hours-from-duration</w:t>
-      </w:r>
-    </w:p>
-    <w:p>
-      <w:pPr>
-        <w:rPr>
-          <w:rFonts w:hint="eastAsia"/>
-        </w:rPr>
-      </w:pPr>
-      <w:r>
-        <w:t>fn:minutes-from-duration</w:t>
-      </w:r>
-    </w:p>
-    <w:p>
-      <w:pPr>
-        <w:rPr>
-          <w:rFonts w:hint="eastAsia"/>
-        </w:rPr>
-      </w:pPr>
-      <w:r>
-        <w:t>fn:seconds-from-duration</w:t>
-      </w:r>
-    </w:p>
-    <w:p>
-      <w:pPr>
-        <w:rPr>
-          <w:rFonts w:hint="eastAsia"/>
-        </w:rPr>
-      </w:pPr>
-    </w:p>
-    <w:p>
-      <w:pPr>
-        <w:rPr>
-          <w:rFonts w:hint="eastAsia"/>
-        </w:rPr>
-      </w:pPr>
-      <w:r>
-        <w:t>9</w:t>
+        <w:t xml:space="preserve"> Functions on sequences</w:t>
+      </w:r>
+    </w:p>
+    <w:p>
+      <w:pPr>
+        <w:rPr>
+          <w:rFonts w:hint="eastAsia"/>
+        </w:rPr>
+      </w:pPr>
+    </w:p>
+    <w:p>
+      <w:pPr>
+        <w:ind w:firstLine="270"/>
+        <w:rPr>
+          <w:rFonts w:hint="eastAsia"/>
+        </w:rPr>
+      </w:pPr>
+      <w:r>
+        <w:t>12.1</w:t>
+      </w:r>
+      <w:r>
+        <w:t xml:space="preserve"> </w:t>
+      </w:r>
+      <w:r>
+        <w:t>General functions on sequences</w:t>
+      </w:r>
+    </w:p>
+    <w:p>
+      <w:pPr>
+        <w:ind w:firstLine="270"/>
+        <w:rPr>
+          <w:rFonts w:hint="eastAsia"/>
+        </w:rPr>
+      </w:pPr>
+      <w:proofErr w:type="spellStart"/>
+      <w:r>
+        <w:t>fn:empty</w:t>
+      </w:r>
+      <w:proofErr w:type="spellEnd"/>
+    </w:p>
+    <w:p>
+      <w:pPr>
+        <w:ind w:firstLine="270"/>
+        <w:rPr>
+          <w:rFonts w:hint="eastAsia"/>
+        </w:rPr>
+      </w:pPr>
+      <w:proofErr w:type="spellStart"/>
+      <w:r>
+        <w:t>fn:exists</w:t>
+      </w:r>
+      <w:proofErr w:type="spellEnd"/>
+    </w:p>
+    <w:p>
+      <w:pPr>
+        <w:ind w:firstLine="270"/>
+        <w:rPr>
+          <w:rFonts w:hint="eastAsia"/>
+        </w:rPr>
+      </w:pPr>
+      <w:proofErr w:type="spellStart"/>
+      <w:r>
+        <w:t>fn:head</w:t>
+      </w:r>
+      <w:proofErr w:type="spellEnd"/>
+    </w:p>
+    <w:p>
+      <w:pPr>
+        <w:ind w:firstLine="270"/>
+        <w:rPr>
+          <w:rFonts w:hint="eastAsia"/>
+        </w:rPr>
+      </w:pPr>
+      <w:proofErr w:type="spellStart"/>
+      <w:r>
+        <w:t>fn:tail</w:t>
+      </w:r>
+      <w:proofErr w:type="spellEnd"/>
+    </w:p>
+    <w:p>
+      <w:pPr>
+        <w:ind w:firstLine="270"/>
+        <w:rPr>
+          <w:rFonts w:hint="eastAsia"/>
+        </w:rPr>
+      </w:pPr>
+      <w:proofErr w:type="spellStart"/>
+      <w:r>
+        <w:t>fn:insert-before</w:t>
+      </w:r>
+      <w:proofErr w:type="spellEnd"/>
+    </w:p>
+    <w:p>
+      <w:pPr>
+        <w:ind w:firstLine="270"/>
+        <w:rPr>
+          <w:rFonts w:hint="eastAsia"/>
+        </w:rPr>
+      </w:pPr>
+      <w:proofErr w:type="spellStart"/>
+      <w:r>
+        <w:t>fn:remove</w:t>
+      </w:r>
+      <w:proofErr w:type="spellEnd"/>
+    </w:p>
+    <w:p>
+      <w:pPr>
+        <w:ind w:firstLine="270"/>
+        <w:rPr>
+          <w:rFonts w:hint="eastAsia"/>
+        </w:rPr>
+      </w:pPr>
+      <w:proofErr w:type="spellStart"/>
+      <w:r>
+        <w:t>fn:reverse</w:t>
+      </w:r>
+      <w:proofErr w:type="spellEnd"/>
+    </w:p>
+    <w:p>
+      <w:pPr>
+        <w:ind w:firstLine="270"/>
+        <w:rPr>
+          <w:rFonts w:hint="eastAsia"/>
+        </w:rPr>
+      </w:pPr>
+      <w:proofErr w:type="spellStart"/>
+      <w:r>
+        <w:t>fn:subsequence</w:t>
+      </w:r>
+      <w:proofErr w:type="spellEnd"/>
+    </w:p>
+    <w:p>
+      <w:pPr>
+        <w:ind w:firstLine="270"/>
+        <w:rPr>
+          <w:rFonts w:hint="eastAsia"/>
+        </w:rPr>
+      </w:pPr>
+      <w:proofErr w:type="spellStart"/>
+      <w:r>
+        <w:t>fn:unordered</w:t>
+      </w:r>
+      <w:proofErr w:type="spellEnd"/>
+    </w:p>
+    <w:p>
+      <w:pPr>
+        <w:ind w:firstLine="270"/>
+        <w:rPr>
+          <w:rFonts w:hint="eastAsia"/>
+        </w:rPr>
+      </w:pPr>
+    </w:p>
+    <w:p>
+      <w:pPr>
+        <w:ind w:left="270"/>
+        <w:rPr>
+          <w:rFonts w:hint="eastAsia"/>
+        </w:rPr>
+      </w:pPr>
+      <w:r>
+        <w:t>12.2</w:t>
+      </w:r>
+      <w:r>
+        <w:t xml:space="preserve"> </w:t>
+      </w:r>
+      <w:r>
+        <w:t>Aggregate functions</w:t>
+      </w:r>
+    </w:p>
+    <w:p>
+      <w:pPr>
+        <w:ind w:left="270"/>
+        <w:rPr>
+          <w:rFonts w:hint="eastAsia"/>
+        </w:rPr>
+      </w:pPr>
+      <w:proofErr w:type="spellStart"/>
+      <w:r>
+        <w:t>fn:avg</w:t>
+      </w:r>
+      <w:proofErr w:type="spellEnd"/>
+    </w:p>
+    <w:p>
+      <w:pPr>
+        <w:ind w:left="270"/>
+        <w:rPr>
+          <w:rFonts w:hint="eastAsia"/>
+        </w:rPr>
+      </w:pPr>
+      <w:proofErr w:type="spellStart"/>
+      <w:r>
+        <w:t>fn:max</w:t>
+      </w:r>
+      <w:proofErr w:type="spellEnd"/>
+    </w:p>
+    <w:p>
+      <w:pPr>
+        <w:ind w:left="270"/>
+        <w:rPr>
+          <w:rFonts w:hint="eastAsia"/>
+        </w:rPr>
+      </w:pPr>
+      <w:proofErr w:type="spellStart"/>
+      <w:r>
+        <w:t>fn:min</w:t>
+      </w:r>
+      <w:proofErr w:type="spellEnd"/>
+    </w:p>
+    <w:p>
+      <w:pPr>
+        <w:rPr>
+          <w:rFonts w:hint="eastAsia"/>
+        </w:rPr>
+      </w:pPr>
+    </w:p>
+    <w:p>
+      <w:pPr>
+        <w:rPr>
+          <w:rFonts w:hint="eastAsia"/>
+        </w:rPr>
+      </w:pPr>
+      <w:r>
+        <w:t>1</w:t>
+      </w:r>
+      <w:r>
+        <w:t>3</w:t>
       </w:r>
       <w:r>
         <w:t>)</w:t>
       </w:r>
       <w:r>
-        <w:t xml:space="preserve"> Constructing xs:dateTime value</w:t>
-      </w:r>
-    </w:p>
-    <w:p>
-      <w:pPr>
-        <w:rPr>
-          <w:rFonts w:hint="eastAsia"/>
-        </w:rPr>
-      </w:pPr>
-    </w:p>
-    <w:p>
-      <w:pPr>
-        <w:rPr>
-          <w:rFonts w:hint="eastAsia"/>
-        </w:rPr>
-      </w:pPr>
-      <w:r>
-        <w:rPr>
-          <w:rFonts w:hint="eastAsia"/>
-        </w:rPr>
-        <w:t>fn:dateTime</w:t>
-      </w:r>
-    </w:p>
-    <w:p>
-      <w:pPr>
-        <w:rPr>
-          <w:rFonts w:hint="eastAsia"/>
-        </w:rPr>
-      </w:pPr>
-    </w:p>
-    <w:p>
-      <w:pPr>
-        <w:rPr>
-          <w:rFonts w:hint="eastAsia"/>
-        </w:rPr>
-      </w:pPr>
-      <w:r>
-        <w:t>10</w:t>
+        <w:t xml:space="preserve"> Parsing and serializing</w:t>
+      </w:r>
+    </w:p>
+    <w:p>
+      <w:pPr>
+        <w:rPr>
+          <w:rFonts w:hint="eastAsia"/>
+        </w:rPr>
+      </w:pPr>
+    </w:p>
+    <w:p>
+      <w:pPr>
+        <w:rPr>
+          <w:rFonts w:hint="eastAsia"/>
+        </w:rPr>
+      </w:pPr>
+      <w:proofErr w:type="spellStart"/>
+      <w:r>
+        <w:t>fn:parse-xml</w:t>
+      </w:r>
+      <w:proofErr w:type="spellEnd"/>
+    </w:p>
+    <w:p>
+      <w:pPr>
+        <w:rPr>
+          <w:rFonts w:hint="eastAsia"/>
+        </w:rPr>
+      </w:pPr>
+      <w:proofErr w:type="spellStart"/>
+      <w:r>
+        <w:t>fn:parse-xml-fragment</w:t>
+      </w:r>
+      <w:proofErr w:type="spellEnd"/>
+    </w:p>
+    <w:p>
+      <w:pPr>
+        <w:rPr>
+          <w:rFonts w:hint="eastAsia"/>
+        </w:rPr>
+      </w:pPr>
+    </w:p>
+    <w:p>
+      <w:pPr>
+        <w:rPr>
+          <w:rFonts w:hint="eastAsia"/>
+        </w:rPr>
+      </w:pPr>
+      <w:r>
+        <w:t>1</w:t>
+      </w:r>
+      <w:r>
+        <w:t>4</w:t>
       </w:r>
       <w:r>
         <w:t>)</w:t>
       </w:r>
       <w:r>
-        <w:t xml:space="preserve"> Component extraction functions on dates and times</w:t>
-      </w:r>
-    </w:p>
-    <w:p>
-      <w:pPr>
-        <w:rPr>
-          <w:rFonts w:hint="eastAsia"/>
-        </w:rPr>
-      </w:pPr>
-    </w:p>
-    <w:p>
-      <w:pPr>
-        <w:rPr>
-          <w:rFonts w:hint="eastAsia"/>
-        </w:rPr>
-      </w:pPr>
-      <w:r>
-        <w:rPr>
-          <w:rFonts w:hint="eastAsia"/>
-        </w:rPr>
-        <w:t>fn:year-from-dateTime</w:t>
-      </w:r>
-    </w:p>
-    <w:p>
-      <w:pPr>
-        <w:rPr>
-          <w:rFonts w:hint="eastAsia"/>
-        </w:rPr>
-      </w:pPr>
-      <w:r>
-        <w:rPr>
-          <w:rFonts w:hint="eastAsia"/>
-        </w:rPr>
-        <w:t>fn:month-from-dateTime</w:t>
-      </w:r>
-    </w:p>
-    <w:p>
-      <w:pPr>
-        <w:rPr>
-          <w:rFonts w:hint="eastAsia"/>
-        </w:rPr>
-      </w:pPr>
-      <w:r>
-        <w:rPr>
-          <w:rFonts w:hint="eastAsia"/>
-        </w:rPr>
-        <w:t>fn:day-from-dateTime</w:t>
-      </w:r>
-    </w:p>
-    <w:p>
-      <w:pPr>
-        <w:rPr>
-          <w:rFonts w:hint="eastAsia"/>
-        </w:rPr>
-      </w:pPr>
-      <w:r>
-        <w:rPr>
-          <w:rFonts w:hint="eastAsia"/>
-        </w:rPr>
-        <w:t>fn:hours-from-dateTime</w:t>
-      </w:r>
-    </w:p>
-    <w:p>
-      <w:pPr>
-        <w:rPr>
-          <w:rFonts w:hint="eastAsia"/>
-        </w:rPr>
-      </w:pPr>
-      <w:r>
-        <w:rPr>
-          <w:rFonts w:hint="eastAsia"/>
-        </w:rPr>
-        <w:t>fn:minutes-from-dateTime</w:t>
-      </w:r>
-    </w:p>
-    <w:p>
-      <w:pPr>
-        <w:rPr>
-          <w:rFonts w:hint="eastAsia"/>
-        </w:rPr>
-      </w:pPr>
-      <w:r>
-        <w:rPr>
-          <w:rFonts w:hint="eastAsia"/>
-        </w:rPr>
-        <w:t>fn:seconds-from-dateTime</w:t>
-      </w:r>
-    </w:p>
-    <w:p>
-      <w:pPr>
-        <w:rPr>
-          <w:rFonts w:hint="eastAsia"/>
-        </w:rPr>
-      </w:pPr>
-      <w:r>
-        <w:rPr>
-          <w:rFonts w:hint="eastAsia"/>
-        </w:rPr>
-        <w:t>fn:timezone-from-dateTime</w:t>
-      </w:r>
-    </w:p>
-    <w:p>
-      <w:pPr>
-        <w:rPr>
-          <w:rFonts w:hint="eastAsia"/>
-        </w:rPr>
-      </w:pPr>
-      <w:r>
-        <w:rPr>
-          <w:rFonts w:hint="eastAsia"/>
-        </w:rPr>
-        <w:t>fn:year-from-date</w:t>
-      </w:r>
-    </w:p>
-    <w:p>
-      <w:pPr>
-        <w:rPr>
-          <w:rFonts w:hint="eastAsia"/>
-        </w:rPr>
-      </w:pPr>
-      <w:r>
-        <w:rPr>
-          <w:rFonts w:hint="eastAsia"/>
-        </w:rPr>
-        <w:t>fn:month-from-date</w:t>
-      </w:r>
-    </w:p>
-    <w:p>
-      <w:pPr>
-        <w:rPr>
-          <w:rFonts w:hint="eastAsia"/>
-        </w:rPr>
-      </w:pPr>
-      <w:r>
-        <w:rPr>
-          <w:rFonts w:hint="eastAsia"/>
-        </w:rPr>
-        <w:t>fn:day-from-date</w:t>
-      </w:r>
-    </w:p>
-    <w:p>
-      <w:pPr>
-        <w:rPr>
-          <w:rFonts w:hint="eastAsia"/>
-        </w:rPr>
-      </w:pPr>
-      <w:r>
-        <w:rPr>
-          <w:rFonts w:hint="eastAsia"/>
-        </w:rPr>
-        <w:t>fn:timezone-from-date</w:t>
-      </w:r>
-    </w:p>
-    <w:p>
-      <w:pPr>
-        <w:rPr>
-          <w:rFonts w:hint="eastAsia"/>
-        </w:rPr>
-      </w:pPr>
-      <w:r>
-        <w:rPr>
-          <w:rFonts w:hint="eastAsia"/>
-        </w:rPr>
-        <w:t>fn:hours-from-time</w:t>
-      </w:r>
-    </w:p>
-    <w:p>
-      <w:pPr>
-        <w:rPr>
-          <w:rFonts w:hint="eastAsia"/>
-        </w:rPr>
-      </w:pPr>
-      <w:r>
-        <w:rPr>
-          <w:rFonts w:hint="eastAsia"/>
-        </w:rPr>
-        <w:t>fn:minutes-from-time</w:t>
-      </w:r>
-    </w:p>
-    <w:p>
-      <w:pPr>
-        <w:rPr>
-          <w:rFonts w:hint="eastAsia"/>
-        </w:rPr>
-      </w:pPr>
-      <w:r>
-        <w:rPr>
-          <w:rFonts w:hint="eastAsia"/>
-        </w:rPr>
-        <w:t>fn:seconds-from-time</w:t>
-      </w:r>
-    </w:p>
-    <w:p>
-      <w:pPr>
-        <w:rPr>
-          <w:rFonts w:hint="eastAsia"/>
-        </w:rPr>
-      </w:pPr>
-      <w:r>
-        <w:rPr>
-          <w:rFonts w:hint="eastAsia"/>
-        </w:rPr>
-        <w:t>fn:timezone-from-time</w:t>
-      </w:r>
-    </w:p>
-    <w:p>
-      <w:pPr>
-        <w:rPr>
-          <w:rFonts w:hint="eastAsia"/>
-        </w:rPr>
-      </w:pPr>
-    </w:p>
-    <w:p>
-      <w:pPr>
-        <w:rPr>
-          <w:rFonts w:hint="eastAsia"/>
-        </w:rPr>
-      </w:pPr>
-      <w:r>
-        <w:t>1</w:t>
-      </w:r>
-      <w:r>
-        <w:t>1</w:t>
-      </w:r>
-      <w:r>
-        <w:t>)</w:t>
-      </w:r>
-      <w:r>
+        <w:t xml:space="preserve"> Accessors</w:t>
+      </w:r>
+    </w:p>
+    <w:p>
+      <w:pPr>
+        <w:rPr>
+          <w:rFonts w:hint="eastAsia"/>
+        </w:rPr>
+      </w:pPr>
+    </w:p>
+    <w:p>
+      <w:pPr>
+        <w:rPr>
+          <w:rFonts w:hint="eastAsia"/>
+        </w:rPr>
+      </w:pPr>
+      <w:proofErr w:type="spellStart"/>
+      <w:r>
+        <w:t>fn:node-name</w:t>
+      </w:r>
+      <w:proofErr w:type="spellEnd"/>
+    </w:p>
+    <w:p>
+      <w:pPr>
+        <w:rPr>
+          <w:rFonts w:hint="eastAsia"/>
+        </w:rPr>
+      </w:pPr>
+      <w:proofErr w:type="spellStart"/>
+      <w:r>
+        <w:t>fn:data</w:t>
+      </w:r>
+      <w:proofErr w:type="spellEnd"/>
+    </w:p>
+    <w:p>
+      <w:pPr>
+        <w:rPr>
+          <w:rFonts w:hint="eastAsia"/>
+        </w:rPr>
+      </w:pPr>
+      <w:proofErr w:type="spellStart"/>
+      <w:r>
+        <w:t>fn:base-uri</w:t>
+      </w:r>
+      <w:proofErr w:type="spellEnd"/>
+    </w:p>
+    <w:p>
+      <w:pPr>
+        <w:rPr>
+          <w:rFonts w:hint="eastAsia"/>
+        </w:rPr>
+      </w:pPr>
+      <w:proofErr w:type="spellStart"/>
+      <w:r>
+        <w:t>fn:document-uri</w:t>
+      </w:r>
+      <w:proofErr w:type="spellEnd"/>
+    </w:p>
+    <w:p>
+      <w:pPr>
+        <w:rPr>
+          <w:rFonts w:hint="eastAsia"/>
+        </w:rPr>
+      </w:pPr>
+    </w:p>
+    <w:p>
+      <w:pPr>
+        <w:rPr>
+          <w:rFonts w:hint="eastAsia"/>
+        </w:rPr>
+      </w:pPr>
+      <w:r>
+        <w:t xml:space="preserve">15) </w:t>
+      </w:r>
+      <w:r>
+        <w:rPr>
+          <w:rFonts w:hint="eastAsia"/>
+        </w:rPr>
+        <w:t xml:space="preserve">Functions related to </w:t>
+      </w:r>
+      <w:proofErr w:type="spellStart"/>
+      <w:r>
+        <w:rPr>
+          <w:rFonts w:hint="eastAsia"/>
+        </w:rPr>
+        <w:t>QNames</w:t>
+      </w:r>
+      <w:proofErr w:type="spellEnd"/>
+    </w:p>
+    <w:p>
+      <w:pPr>
+        <w:rPr>
+          <w:rFonts w:hint="eastAsia"/>
+        </w:rPr>
+      </w:pPr>
+    </w:p>
+    <w:p>
+      <w:pPr>
+        <w:rPr>
+          <w:rFonts w:hint="eastAsia"/>
+        </w:rPr>
+      </w:pPr>
+      <w:proofErr w:type="spellStart"/>
+      <w:r>
+        <w:rPr>
+          <w:rFonts w:hint="eastAsia"/>
+        </w:rPr>
+        <w:t>fn:resolve-QName</w:t>
+      </w:r>
+      <w:proofErr w:type="spellEnd"/>
+    </w:p>
+    <w:p>
+      <w:proofErr w:type="spellStart"/>
+      <w:r>
+        <w:rPr>
+          <w:rFonts w:hint="eastAsia"/>
+        </w:rPr>
+        <w:t>fn:QName</w:t>
+      </w:r>
+      <w:proofErr w:type="spellEnd"/>
+    </w:p>
+    <w:p/>
+    <w:p>
+      <w:r>
+        <w:t>16) Functions related to maps</w:t>
+      </w:r>
+    </w:p>
+    <w:p/>
+    <w:p>
+      <w:proofErr w:type="spellStart"/>
+      <w:r>
+        <w:t>map:size</w:t>
+      </w:r>
+      <w:proofErr w:type="spellEnd"/>
+    </w:p>
+    <w:p>
+      <w:proofErr w:type="spellStart"/>
+      <w:r>
+        <w:t>map:keys</w:t>
+      </w:r>
+      <w:proofErr w:type="spellEnd"/>
+    </w:p>
+    <w:p>
+      <w:proofErr w:type="spellStart"/>
+      <w:r>
+        <w:t>map:contains</w:t>
+      </w:r>
+      <w:proofErr w:type="spellEnd"/>
+    </w:p>
+    <w:p>
+      <w:proofErr w:type="spellStart"/>
+      <w:r>
+        <w:t>map:get</w:t>
+      </w:r>
+      <w:proofErr w:type="spellEnd"/>
+    </w:p>
+    <w:p>
+      <w:proofErr w:type="spellStart"/>
+      <w:r>
+        <w:t>map:put</w:t>
+      </w:r>
+      <w:proofErr w:type="spellEnd"/>
+    </w:p>
+    <w:p>
+      <w:proofErr w:type="spellStart"/>
+      <w:r>
+        <w:t>map:entry</w:t>
+      </w:r>
+      <w:proofErr w:type="spellEnd"/>
+    </w:p>
+    <w:p/>
+    <w:p>
+      <w:r>
+        <w:lastRenderedPageBreak/>
+        <w:t>17) Functions related to arrays</w:t>
+      </w:r>
+    </w:p>
+    <w:p/>
+    <w:p>
+      <w:proofErr w:type="spellStart"/>
+      <w:r>
+        <w:t>array:size</w:t>
+      </w:r>
+      <w:proofErr w:type="spellEnd"/>
+    </w:p>
+    <w:p>
+      <w:proofErr w:type="spellStart"/>
+      <w:r>
+        <w:t>array:get</w:t>
+      </w:r>
+      <w:proofErr w:type="spellEnd"/>
+    </w:p>
+    <w:p>
+      <w:pPr>
+        <w:rPr>
+          <w:rFonts w:hint="eastAsia"/>
+        </w:rPr>
+      </w:pPr>
+      <w:proofErr w:type="spellStart"/>
+      <w:r>
+        <w:t>array:put</w:t>
+      </w:r>
+      <w:proofErr w:type="spellEnd"/>
+    </w:p>
+    <w:p>
+      <w:pPr>
+        <w:rPr>
+          <w:rFonts w:hint="eastAsia"/>
+        </w:rPr>
+      </w:pPr>
+    </w:p>
+    <w:p>
+      <w:pPr>
+        <w:rPr>
+          <w:rFonts w:hint="eastAsia"/>
+        </w:rPr>
+      </w:pPr>
+      <w:r>
+        <w:t xml:space="preserve">Other than the above mentioned newly implemented XPath 3.1 functions, all the functions that are already available within XPath 1.0 (all of them are common with XPath 3.1 function library as well) are available within </w:t>
+      </w:r>
+      <w:proofErr w:type="spellStart"/>
+      <w:r>
+        <w:t>Xalan</w:t>
+      </w:r>
+      <w:proofErr w:type="spellEnd"/>
+      <w:r>
+        <w:t>-</w:t>
+      </w:r>
+      <w:r>
+        <w:t>J’s XPath 3.1 implementation as well</w:t>
+      </w:r>
+      <w:r>
+        <w:t>.</w:t>
+      </w:r>
+    </w:p>
+    <w:p>
+      <w:pPr>
+        <w:rPr>
+          <w:rFonts w:hint="eastAsia"/>
+        </w:rPr>
+      </w:pPr>
+    </w:p>
+    <w:p>
+      <w:pPr>
+        <w:rPr>
+          <w:rFonts w:hint="eastAsia"/>
+        </w:rPr>
+      </w:pPr>
+      <w:r>
+        <w:t xml:space="preserve">Please refer to the web link </w:t>
+      </w:r>
+      <w:r>
+        <w:rPr>
+          <w:rFonts w:hint="eastAsia"/>
+        </w:rPr>
+        <w:t>https://www.w3.org/TR/1999/REC-xpath-19991116</w:t>
+      </w:r>
+      <w:r>
+        <w:t>/ (section “</w:t>
+      </w:r>
+      <w:r>
+        <w:rPr>
+          <w:rFonts w:hint="eastAsia"/>
+        </w:rPr>
+        <w:t>4 Core Function Library</w:t>
+      </w:r>
+      <w:r>
+        <w:t>”), for XPath</w:t>
+      </w:r>
+      <w:r>
+        <w:t xml:space="preserve"> 1.0 </w:t>
+      </w:r>
+      <w:r>
+        <w:t>function</w:t>
+      </w:r>
+      <w:r>
+        <w:t xml:space="preserve">s </w:t>
+      </w:r>
+      <w:r>
+        <w:t xml:space="preserve">that shall work with </w:t>
+      </w:r>
+      <w:proofErr w:type="spellStart"/>
+      <w:r>
+        <w:t>Xalan</w:t>
+      </w:r>
+      <w:proofErr w:type="spellEnd"/>
+      <w:r>
+        <w:t>-</w:t>
+      </w:r>
+      <w:r>
+        <w:t>J’s XSLT 3.0 implementation as well.</w:t>
+      </w:r>
+    </w:p>
+    <w:p>
+      <w:pPr>
+        <w:rPr>
+          <w:rFonts w:hint="eastAsia"/>
+        </w:rPr>
+      </w:pPr>
+    </w:p>
+    <w:p>
+      <w:pPr>
+        <w:rPr>
+          <w:rFonts w:hint="eastAsia"/>
+        </w:rPr>
+      </w:pPr>
+    </w:p>
+    <w:p>
+      <w:pPr>
+        <w:rPr>
+          <w:rFonts w:hint="eastAsia"/>
+          <w:b/>
+          <w:bCs/>
+        </w:rPr>
+      </w:pPr>
+    </w:p>
+    <w:p>
+      <w:pPr>
+        <w:rPr>
+          <w:rFonts w:hint="eastAsia"/>
+          <w:b/>
+          <w:bCs/>
+        </w:rPr>
+      </w:pPr>
+    </w:p>
+    <w:p>
+      <w:pPr>
+        <w:rPr>
+          <w:rFonts w:hint="eastAsia"/>
+          <w:b/>
+          <w:bCs/>
+        </w:rPr>
+      </w:pPr>
+    </w:p>
+    <w:p>
+      <w:pPr>
+        <w:rPr>
+          <w:rFonts w:hint="eastAsia"/>
+          <w:b/>
+          <w:bCs/>
+        </w:rPr>
+      </w:pPr>
+    </w:p>
+    <w:p>
+      <w:pPr>
+        <w:rPr>
+          <w:rFonts w:hint="eastAsia"/>
+          <w:b/>
+          <w:bCs/>
+        </w:rPr>
+      </w:pPr>
+    </w:p>
+    <w:p>
+      <w:pPr>
+        <w:rPr>
+          <w:rFonts w:hint="eastAsia"/>
+          <w:b/>
+          <w:bCs/>
+        </w:rPr>
+      </w:pPr>
+    </w:p>
+    <w:p>
+      <w:pPr>
+        <w:rPr>
+          <w:rFonts w:hint="eastAsia"/>
+          <w:b/>
+          <w:bCs/>
+        </w:rPr>
+      </w:pPr>
+    </w:p>
+    <w:p>
+      <w:pPr>
+        <w:rPr>
+          <w:rFonts w:hint="eastAsia"/>
+          <w:b/>
+          <w:bCs/>
+        </w:rPr>
+      </w:pPr>
+    </w:p>
+    <w:p>
+      <w:pPr>
+        <w:rPr>
+          <w:rFonts w:hint="eastAsia"/>
+          <w:b/>
+          <w:bCs/>
+        </w:rPr>
+      </w:pPr>
+    </w:p>
+    <w:p>
+      <w:pPr>
+        <w:rPr>
+          <w:rFonts w:hint="eastAsia"/>
+          <w:b/>
+          <w:bCs/>
+          <w:color w:val="C45911" w:themeColor="accent2" w:themeShade="BF"/>
+        </w:rPr>
+      </w:pPr>
+      <w:r>
+        <w:rPr>
+          <w:b/>
+          <w:bCs/>
+          <w:color w:val="C45911" w:themeColor="accent2" w:themeShade="BF"/>
+        </w:rPr>
+        <w:t>(</w:t>
+      </w:r>
+      <w:r>
+        <w:rPr>
+          <w:b/>
+          <w:bCs/>
+          <w:color w:val="C45911" w:themeColor="accent2" w:themeShade="BF"/>
+        </w:rPr>
+        <w:t>2</w:t>
+      </w:r>
+      <w:r>
+        <w:rPr>
+          <w:b/>
+          <w:bCs/>
+          <w:color w:val="C45911" w:themeColor="accent2" w:themeShade="BF"/>
+        </w:rPr>
+        <w:t xml:space="preserve">) </w:t>
+      </w:r>
+      <w:proofErr w:type="spellStart"/>
+      <w:r>
+        <w:rPr>
+          <w:b/>
+          <w:bCs/>
+          <w:color w:val="C45911" w:themeColor="accent2" w:themeShade="BF"/>
+        </w:rPr>
+        <w:t>Xalan</w:t>
+      </w:r>
+      <w:proofErr w:type="spellEnd"/>
+      <w:r>
+        <w:rPr>
+          <w:b/>
+          <w:bCs/>
+          <w:color w:val="C45911" w:themeColor="accent2" w:themeShade="BF"/>
+        </w:rPr>
+        <w:t>-</w:t>
+      </w:r>
+      <w:r>
+        <w:rPr>
+          <w:b/>
+          <w:bCs/>
+          <w:color w:val="C45911" w:themeColor="accent2" w:themeShade="BF"/>
+        </w:rPr>
+        <w:t xml:space="preserve">J XSLT 3.0 </w:t>
+      </w:r>
+      <w:r>
+        <w:rPr>
+          <w:b/>
+          <w:bCs/>
+          <w:color w:val="C45911" w:themeColor="accent2" w:themeShade="BF"/>
+        </w:rPr>
+        <w:t xml:space="preserve">software </w:t>
+      </w:r>
+      <w:r>
+        <w:rPr>
+          <w:b/>
+          <w:bCs/>
+          <w:color w:val="C45911" w:themeColor="accent2" w:themeShade="BF"/>
+        </w:rPr>
+        <w:t>test</w:t>
+      </w:r>
+      <w:r>
+        <w:rPr>
+          <w:b/>
+          <w:bCs/>
+          <w:color w:val="C45911" w:themeColor="accent2" w:themeShade="BF"/>
+        </w:rPr>
         <w:t xml:space="preserve"> </w:t>
       </w:r>
       <w:r>
-        <w:t>Built-in</w:t>
-      </w:r>
-      <w:r>
-        <w:t xml:space="preserve"> higher-order functions</w:t>
-      </w:r>
-    </w:p>
-    <w:p>
-      <w:pPr>
-        <w:rPr>
-          <w:rFonts w:hint="eastAsia"/>
-        </w:rPr>
-      </w:pPr>
-    </w:p>
-    <w:p>
-      <w:pPr>
-        <w:rPr>
-          <w:rFonts w:hint="eastAsia"/>
-        </w:rPr>
-      </w:pPr>
-      <w:r>
-        <w:t>fn:for-each</w:t>
-      </w:r>
-    </w:p>
-    <w:p>
-      <w:pPr>
-        <w:rPr>
-          <w:rFonts w:hint="eastAsia"/>
-        </w:rPr>
-      </w:pPr>
-      <w:r>
-        <w:t>fn:filter</w:t>
-      </w:r>
-    </w:p>
-    <w:p>
-      <w:pPr>
-        <w:rPr>
-          <w:rFonts w:hint="eastAsia"/>
-        </w:rPr>
-      </w:pPr>
-      <w:r>
-        <w:t>fn:fold-left</w:t>
-      </w:r>
-    </w:p>
-    <w:p>
-      <w:pPr>
-        <w:rPr>
-          <w:rFonts w:hint="eastAsia"/>
-        </w:rPr>
-      </w:pPr>
-      <w:r>
-        <w:t>fn:fold-right</w:t>
-      </w:r>
-    </w:p>
-    <w:p>
-      <w:pPr>
-        <w:rPr>
-          <w:rFonts w:hint="eastAsia"/>
-        </w:rPr>
-      </w:pPr>
-      <w:r>
-        <w:t>fn:for-each-pair</w:t>
-      </w:r>
-    </w:p>
-    <w:p>
-      <w:pPr>
-        <w:rPr>
-          <w:rFonts w:hint="eastAsia"/>
-        </w:rPr>
-      </w:pPr>
-      <w:r>
-        <w:t>fn:sort                            (with support for collation argument)</w:t>
-      </w:r>
-    </w:p>
-    <w:p>
-      <w:pPr>
-        <w:rPr>
-          <w:rFonts w:hint="eastAsia"/>
-        </w:rPr>
-      </w:pPr>
-    </w:p>
-    <w:p>
-      <w:pPr>
-        <w:rPr>
-          <w:rFonts w:hint="eastAsia"/>
-        </w:rPr>
-      </w:pPr>
-      <w:r>
-        <w:t>1</w:t>
-      </w:r>
-      <w:r>
-        <w:t>2</w:t>
-      </w:r>
-      <w:r>
-        <w:t>)</w:t>
-      </w:r>
-      <w:r>
-        <w:t xml:space="preserve"> Functions on sequences</w:t>
-      </w:r>
-    </w:p>
-    <w:p>
-      <w:pPr>
-        <w:rPr>
-          <w:rFonts w:hint="eastAsia"/>
-        </w:rPr>
-      </w:pPr>
-    </w:p>
-    <w:p>
-      <w:pPr>
-        <w:ind w:firstLine="270"/>
-        <w:rPr>
-          <w:rFonts w:hint="eastAsia"/>
-        </w:rPr>
-      </w:pPr>
-      <w:r>
-        <w:t>12.1</w:t>
-      </w:r>
-      <w:r>
-        <w:t xml:space="preserve"> </w:t>
-      </w:r>
-      <w:r>
-        <w:t>General functions on sequences</w:t>
-      </w:r>
-    </w:p>
-    <w:p>
-      <w:pPr>
-        <w:ind w:firstLine="270"/>
-        <w:rPr>
-          <w:rFonts w:hint="eastAsia"/>
-        </w:rPr>
-      </w:pPr>
-      <w:r>
-        <w:t>fn:empty</w:t>
-      </w:r>
-    </w:p>
-    <w:p>
-      <w:pPr>
-        <w:ind w:firstLine="270"/>
-        <w:rPr>
-          <w:rFonts w:hint="eastAsia"/>
-        </w:rPr>
-      </w:pPr>
-      <w:r>
-        <w:t>fn:exists</w:t>
-      </w:r>
-    </w:p>
-    <w:p>
-      <w:pPr>
-        <w:ind w:firstLine="270"/>
-        <w:rPr>
-          <w:rFonts w:hint="eastAsia"/>
-        </w:rPr>
-      </w:pPr>
-      <w:r>
-        <w:t>fn:head</w:t>
-      </w:r>
-    </w:p>
-    <w:p>
-      <w:pPr>
-        <w:ind w:firstLine="270"/>
-        <w:rPr>
-          <w:rFonts w:hint="eastAsia"/>
-        </w:rPr>
-      </w:pPr>
-      <w:r>
-        <w:t>fn:tail</w:t>
-      </w:r>
-    </w:p>
-    <w:p>
-      <w:pPr>
-        <w:ind w:firstLine="270"/>
-        <w:rPr>
-          <w:rFonts w:hint="eastAsia"/>
-        </w:rPr>
-      </w:pPr>
-      <w:r>
-        <w:t>fn:insert-before</w:t>
-      </w:r>
-    </w:p>
-    <w:p>
-      <w:pPr>
-        <w:ind w:firstLine="270"/>
-        <w:rPr>
-          <w:rFonts w:hint="eastAsia"/>
-        </w:rPr>
-      </w:pPr>
-      <w:r>
-        <w:t>fn:remove</w:t>
-      </w:r>
-    </w:p>
-    <w:p>
-      <w:pPr>
-        <w:ind w:firstLine="270"/>
-        <w:rPr>
-          <w:rFonts w:hint="eastAsia"/>
-        </w:rPr>
-      </w:pPr>
-      <w:r>
-        <w:t>fn:reverse</w:t>
-      </w:r>
-    </w:p>
-    <w:p>
-      <w:pPr>
-        <w:ind w:firstLine="270"/>
-        <w:rPr>
-          <w:rFonts w:hint="eastAsia"/>
-        </w:rPr>
-      </w:pPr>
-      <w:r>
-        <w:t>fn:subsequence</w:t>
-      </w:r>
-    </w:p>
-    <w:p>
-      <w:pPr>
-        <w:ind w:firstLine="270"/>
-        <w:rPr>
-          <w:rFonts w:hint="eastAsia"/>
-        </w:rPr>
-      </w:pPr>
-      <w:r>
-        <w:t>fn:unordered</w:t>
-      </w:r>
-    </w:p>
-    <w:p>
-      <w:pPr>
-        <w:ind w:firstLine="270"/>
-        <w:rPr>
-          <w:rFonts w:hint="eastAsia"/>
-        </w:rPr>
-      </w:pPr>
-    </w:p>
-    <w:p>
-      <w:pPr>
-        <w:ind w:left="270"/>
-        <w:rPr>
-          <w:rFonts w:hint="eastAsia"/>
-        </w:rPr>
-      </w:pPr>
-      <w:r>
-        <w:t>12.2</w:t>
-      </w:r>
-      <w:r>
-        <w:t xml:space="preserve"> </w:t>
-      </w:r>
-      <w:r>
-        <w:t>Aggregate functions</w:t>
-      </w:r>
-    </w:p>
-    <w:p>
-      <w:pPr>
-        <w:ind w:left="270"/>
-        <w:rPr>
-          <w:rFonts w:hint="eastAsia"/>
-        </w:rPr>
-      </w:pPr>
-      <w:r>
-        <w:t>fn:avg</w:t>
-      </w:r>
-    </w:p>
-    <w:p>
-      <w:pPr>
-        <w:ind w:left="270"/>
-        <w:rPr>
-          <w:rFonts w:hint="eastAsia"/>
-        </w:rPr>
-      </w:pPr>
-      <w:r>
-        <w:t>fn:max</w:t>
-      </w:r>
-    </w:p>
-    <w:p>
-      <w:pPr>
-        <w:ind w:left="270"/>
-        <w:rPr>
-          <w:rFonts w:hint="eastAsia"/>
-        </w:rPr>
-      </w:pPr>
-      <w:r>
-        <w:t>fn:min</w:t>
-      </w:r>
-    </w:p>
-    <w:p>
-      <w:pPr>
-        <w:rPr>
-          <w:rFonts w:hint="eastAsia"/>
-        </w:rPr>
-      </w:pPr>
-    </w:p>
-    <w:p>
-      <w:pPr>
-        <w:rPr>
-          <w:rFonts w:hint="eastAsia"/>
-        </w:rPr>
-      </w:pPr>
-      <w:r>
-        <w:t>1</w:t>
-      </w:r>
-      <w:r>
-        <w:t>3</w:t>
-      </w:r>
-      <w:r>
-        <w:t>)</w:t>
-      </w:r>
-      <w:r>
-        <w:t xml:space="preserve"> Parsing and serializing</w:t>
-      </w:r>
-    </w:p>
-    <w:p>
-      <w:pPr>
-        <w:rPr>
-          <w:rFonts w:hint="eastAsia"/>
-        </w:rPr>
-      </w:pPr>
-    </w:p>
-    <w:p>
-      <w:pPr>
-        <w:rPr>
-          <w:rFonts w:hint="eastAsia"/>
-        </w:rPr>
-      </w:pPr>
-      <w:r>
-        <w:t>fn:parse-xml</w:t>
-      </w:r>
-    </w:p>
-    <w:p>
-      <w:pPr>
-        <w:rPr>
-          <w:rFonts w:hint="eastAsia"/>
-        </w:rPr>
-      </w:pPr>
-      <w:r>
-        <w:t>fn:parse-xml-fragment</w:t>
-      </w:r>
-    </w:p>
-    <w:p>
-      <w:pPr>
-        <w:rPr>
-          <w:rFonts w:hint="eastAsia"/>
-        </w:rPr>
-      </w:pPr>
-    </w:p>
-    <w:p>
-      <w:pPr>
-        <w:rPr>
-          <w:rFonts w:hint="eastAsia"/>
-        </w:rPr>
-      </w:pPr>
-      <w:r>
-        <w:t>1</w:t>
-      </w:r>
-      <w:r>
-        <w:t>4</w:t>
-      </w:r>
-      <w:r>
-        <w:t>)</w:t>
-      </w:r>
-      <w:r>
-        <w:t xml:space="preserve"> Accessors</w:t>
-      </w:r>
-    </w:p>
-    <w:p>
-      <w:pPr>
-        <w:rPr>
-          <w:rFonts w:hint="eastAsia"/>
-        </w:rPr>
-      </w:pPr>
-    </w:p>
-    <w:p>
-      <w:pPr>
-        <w:rPr>
-          <w:rFonts w:hint="eastAsia"/>
-        </w:rPr>
-      </w:pPr>
-      <w:r>
-        <w:t>fn:node-name</w:t>
-      </w:r>
-    </w:p>
-    <w:p>
-      <w:pPr>
-        <w:rPr>
-          <w:rFonts w:hint="eastAsia"/>
-        </w:rPr>
-      </w:pPr>
-      <w:r>
-        <w:t>fn:data</w:t>
-      </w:r>
-    </w:p>
-    <w:p>
-      <w:pPr>
-        <w:rPr>
-          <w:rFonts w:hint="eastAsia"/>
-        </w:rPr>
-      </w:pPr>
-      <w:r>
-        <w:t>fn:base-uri</w:t>
-      </w:r>
-    </w:p>
-    <w:p>
-      <w:pPr>
-        <w:rPr>
-          <w:rFonts w:hint="eastAsia"/>
-        </w:rPr>
-      </w:pPr>
-      <w:r>
-        <w:t>fn:document-uri</w:t>
-      </w:r>
-    </w:p>
-    <w:p>
-      <w:pPr>
-        <w:rPr>
-          <w:rFonts w:hint="eastAsia"/>
-        </w:rPr>
-      </w:pPr>
-    </w:p>
-    <w:p>
-      <w:pPr>
-        <w:rPr>
-          <w:rFonts w:hint="eastAsia"/>
-        </w:rPr>
-      </w:pPr>
-      <w:r>
-        <w:t xml:space="preserve">15) </w:t>
-      </w:r>
-      <w:r>
-        <w:rPr>
-          <w:rFonts w:hint="eastAsia"/>
-        </w:rPr>
-        <w:t>Functions related to QNames</w:t>
-      </w:r>
-    </w:p>
-    <w:p>
-      <w:pPr>
-        <w:rPr>
-          <w:rFonts w:hint="eastAsia"/>
-        </w:rPr>
-      </w:pPr>
-    </w:p>
-    <w:p>
-      <w:pPr>
-        <w:rPr>
-          <w:rFonts w:hint="eastAsia"/>
-        </w:rPr>
-      </w:pPr>
-      <w:r>
-        <w:rPr>
-          <w:rFonts w:hint="eastAsia"/>
-        </w:rPr>
-        <w:t>fn:resolve-QName</w:t>
-      </w:r>
-    </w:p>
-    <w:p>
-      <w:pPr>
-        <w:rPr>
-          <w:rFonts w:hint="eastAsia"/>
-        </w:rPr>
-      </w:pPr>
-      <w:r>
-        <w:rPr>
-          <w:rFonts w:hint="eastAsia"/>
-        </w:rPr>
-        <w:t>fn:QName</w:t>
-      </w:r>
-    </w:p>
-    <w:p>
-      <w:pPr>
-        <w:rPr>
-          <w:rFonts w:hint="eastAsia"/>
-        </w:rPr>
-      </w:pPr>
-    </w:p>
-    <w:p>
-      <w:pPr>
-        <w:rPr>
-          <w:rFonts w:hint="eastAsia"/>
-        </w:rPr>
-      </w:pPr>
-    </w:p>
-    <w:p>
-      <w:pPr>
-        <w:rPr>
-          <w:rFonts w:hint="eastAsia"/>
-        </w:rPr>
-      </w:pPr>
-      <w:r>
-        <w:t>Other than the above mentioned newly implemented XPath 3.1 functions, all the functions that are already available within XPath 1.0 (all of them are common with XPath 3.1 function library as well) are available within XalanJ’s XPath 3.1 implementation as well</w:t>
+        <w:rPr>
+          <w:b/>
+          <w:bCs/>
+          <w:color w:val="C45911" w:themeColor="accent2" w:themeShade="BF"/>
+        </w:rPr>
+        <w:t>suite</w:t>
+      </w:r>
+    </w:p>
+    <w:p>
+      <w:pPr>
+        <w:rPr>
+          <w:rFonts w:hint="eastAsia"/>
+        </w:rPr>
+      </w:pPr>
+    </w:p>
+    <w:p>
+      <w:pPr>
+        <w:rPr>
+          <w:rFonts w:hint="eastAsia"/>
+        </w:rPr>
+      </w:pPr>
+      <w:r>
+        <w:t xml:space="preserve">For the </w:t>
+      </w:r>
+      <w:proofErr w:type="spellStart"/>
+      <w:r>
+        <w:t>Xalan</w:t>
+      </w:r>
+      <w:proofErr w:type="spellEnd"/>
+      <w:r>
+        <w:t>-</w:t>
+      </w:r>
+      <w:r>
+        <w:t xml:space="preserve">J XSLT 3.0 implementation described within this document, a </w:t>
+      </w:r>
+      <w:r>
+        <w:t xml:space="preserve">working </w:t>
+      </w:r>
+      <w:r>
+        <w:t xml:space="preserve">software </w:t>
+      </w:r>
+      <w:r>
+        <w:t xml:space="preserve">test suite is available at </w:t>
+      </w:r>
+      <w:r>
+        <w:t xml:space="preserve">the location : </w:t>
+      </w:r>
+      <w:r>
+        <w:rPr>
+          <w:rFonts w:hint="eastAsia"/>
+        </w:rPr>
+        <w:t>https://github.com/apache/xalan-java/tree/xalan-j_xslt3.0/tests</w:t>
       </w:r>
       <w:r>
         <w:t>.</w:t>
@@ -3598,283 +4517,37 @@
           <w:rFonts w:hint="eastAsia"/>
         </w:rPr>
       </w:pPr>
-      <w:r>
-        <w:t xml:space="preserve">Please refer to the web link </w:t>
-      </w:r>
-      <w:r>
-        <w:rPr>
-          <w:rFonts w:hint="eastAsia"/>
-        </w:rPr>
-        <w:t>https://www.w3.org/TR/1999/REC-xpath-19991116</w:t>
-      </w:r>
-      <w:r>
-        <w:t>/ (section “</w:t>
-      </w:r>
-      <w:r>
-        <w:rPr>
-          <w:rFonts w:hint="eastAsia"/>
-        </w:rPr>
-        <w:t>4 Core Function Library</w:t>
-      </w:r>
-      <w:r>
-        <w:t>”), for XPath</w:t>
-      </w:r>
-      <w:r>
-        <w:t xml:space="preserve"> 1.0 </w:t>
-      </w:r>
-      <w:r>
-        <w:t>function</w:t>
-      </w:r>
-      <w:r>
-        <w:t xml:space="preserve">s </w:t>
-      </w:r>
-      <w:r>
-        <w:t>that shall work with XalanJ’s XSLT 3.0 implementation as well.</w:t>
-      </w:r>
-    </w:p>
-    <w:p>
-      <w:pPr>
-        <w:rPr>
-          <w:rFonts w:hint="eastAsia"/>
-        </w:rPr>
-      </w:pPr>
-    </w:p>
-    <w:p>
-      <w:pPr>
-        <w:rPr>
-          <w:rFonts w:hint="eastAsia"/>
-        </w:rPr>
-      </w:pPr>
-    </w:p>
-    <w:p>
-      <w:pPr>
-        <w:rPr>
-          <w:rFonts w:hint="eastAsia"/>
-          <w:b/>
-          <w:bCs/>
-        </w:rPr>
-      </w:pPr>
-    </w:p>
-    <w:p>
-      <w:pPr>
-        <w:rPr>
-          <w:rFonts w:hint="eastAsia"/>
-          <w:b/>
-          <w:bCs/>
-        </w:rPr>
-      </w:pPr>
-    </w:p>
-    <w:p>
-      <w:pPr>
-        <w:rPr>
-          <w:rFonts w:hint="eastAsia"/>
-          <w:b/>
-          <w:bCs/>
-        </w:rPr>
-      </w:pPr>
-    </w:p>
-    <w:p>
-      <w:pPr>
-        <w:rPr>
-          <w:rFonts w:hint="eastAsia"/>
-          <w:b/>
-          <w:bCs/>
-        </w:rPr>
-      </w:pPr>
-    </w:p>
-    <w:p>
-      <w:pPr>
-        <w:rPr>
-          <w:rFonts w:hint="eastAsia"/>
-          <w:b/>
-          <w:bCs/>
-        </w:rPr>
-      </w:pPr>
-    </w:p>
-    <w:p>
-      <w:pPr>
-        <w:rPr>
-          <w:rFonts w:hint="eastAsia"/>
-          <w:b/>
-          <w:bCs/>
-        </w:rPr>
-      </w:pPr>
-    </w:p>
-    <w:p>
-      <w:pPr>
-        <w:rPr>
-          <w:rFonts w:hint="eastAsia"/>
-          <w:b/>
-          <w:bCs/>
-        </w:rPr>
-      </w:pPr>
-    </w:p>
-    <w:p>
-      <w:pPr>
-        <w:rPr>
-          <w:rFonts w:hint="eastAsia"/>
-          <w:b/>
-          <w:bCs/>
-        </w:rPr>
-      </w:pPr>
-    </w:p>
-    <w:p>
-      <w:pPr>
-        <w:rPr>
-          <w:rFonts w:hint="eastAsia"/>
-          <w:b/>
-          <w:bCs/>
-        </w:rPr>
-      </w:pPr>
-    </w:p>
-    <w:p>
-      <w:pPr>
-        <w:rPr>
-          <w:rFonts w:hint="eastAsia"/>
-          <w:b/>
-          <w:bCs/>
-          <w:color w:val="C45911" w:themeColor="accent2" w:themeShade="BF"/>
-        </w:rPr>
-      </w:pPr>
-      <w:r>
-        <w:rPr>
-          <w:b/>
-          <w:bCs/>
-          <w:color w:val="C45911" w:themeColor="accent2" w:themeShade="BF"/>
-        </w:rPr>
-        <w:t>(</w:t>
-      </w:r>
-      <w:r>
-        <w:rPr>
-          <w:b/>
-          <w:bCs/>
-          <w:color w:val="C45911" w:themeColor="accent2" w:themeShade="BF"/>
-        </w:rPr>
-        <w:t>2</w:t>
-      </w:r>
-      <w:r>
-        <w:rPr>
-          <w:b/>
-          <w:bCs/>
-          <w:color w:val="C45911" w:themeColor="accent2" w:themeShade="BF"/>
-        </w:rPr>
-        <w:t xml:space="preserve">) </w:t>
-      </w:r>
-      <w:r>
-        <w:rPr>
-          <w:b/>
-          <w:bCs/>
-          <w:color w:val="C45911" w:themeColor="accent2" w:themeShade="BF"/>
-        </w:rPr>
-        <w:t xml:space="preserve">XalanJ XSLT 3.0 </w:t>
-      </w:r>
-      <w:r>
-        <w:rPr>
-          <w:b/>
-          <w:bCs/>
-          <w:color w:val="C45911" w:themeColor="accent2" w:themeShade="BF"/>
-        </w:rPr>
-        <w:t xml:space="preserve">software </w:t>
-      </w:r>
-      <w:r>
-        <w:rPr>
-          <w:b/>
-          <w:bCs/>
-          <w:color w:val="C45911" w:themeColor="accent2" w:themeShade="BF"/>
-        </w:rPr>
-        <w:t>test</w:t>
-      </w:r>
-      <w:r>
-        <w:rPr>
-          <w:b/>
-          <w:bCs/>
-          <w:color w:val="C45911" w:themeColor="accent2" w:themeShade="BF"/>
-        </w:rPr>
-        <w:t xml:space="preserve"> </w:t>
-      </w:r>
-      <w:r>
-        <w:rPr>
-          <w:b/>
-          <w:bCs/>
-          <w:color w:val="C45911" w:themeColor="accent2" w:themeShade="BF"/>
-        </w:rPr>
-        <w:t>suite</w:t>
-      </w:r>
-    </w:p>
-    <w:p>
-      <w:pPr>
-        <w:rPr>
-          <w:rFonts w:hint="eastAsia"/>
-        </w:rPr>
-      </w:pPr>
-    </w:p>
-    <w:p>
-      <w:pPr>
-        <w:rPr>
-          <w:rFonts w:hint="eastAsia"/>
-        </w:rPr>
-      </w:pPr>
-      <w:r>
-        <w:t xml:space="preserve">For the XalanJ XSLT 3.0 implementation described within this document, a </w:t>
-      </w:r>
-      <w:r>
-        <w:t xml:space="preserve">working </w:t>
-      </w:r>
-      <w:r>
-        <w:t xml:space="preserve">software </w:t>
-      </w:r>
-      <w:r>
-        <w:t xml:space="preserve">test suite is available at </w:t>
-      </w:r>
-      <w:r>
-        <w:t xml:space="preserve">the location : </w:t>
-      </w:r>
-      <w:r>
-        <w:rPr>
-          <w:rFonts w:hint="eastAsia"/>
-        </w:rPr>
-        <w:t>https://github.com/apache/xalan-java/tree/xalan-j_xslt3.0/tests</w:t>
-      </w:r>
-      <w:r>
-        <w:t>.</w:t>
-      </w:r>
-    </w:p>
-    <w:p>
-      <w:pPr>
-        <w:rPr>
-          <w:rFonts w:hint="eastAsia"/>
-        </w:rPr>
-      </w:pPr>
-    </w:p>
-    <w:p>
-      <w:pPr>
-        <w:rPr>
-          <w:rFonts w:hint="eastAsia"/>
-        </w:rPr>
-      </w:pPr>
-    </w:p>
-    <w:p>
-      <w:pPr>
-        <w:rPr>
-          <w:rFonts w:hint="eastAsia"/>
-        </w:rPr>
-      </w:pPr>
-    </w:p>
-    <w:p>
-      <w:pPr>
-        <w:rPr>
-          <w:rFonts w:hint="eastAsia"/>
-        </w:rPr>
-      </w:pPr>
-    </w:p>
-    <w:p>
-      <w:pPr>
-        <w:rPr>
-          <w:rFonts w:hint="eastAsia"/>
-        </w:rPr>
-      </w:pPr>
-      <w:r>
-        <w:t>Apache Xalan-J home page</w:t>
+    </w:p>
+    <w:p>
+      <w:pPr>
+        <w:rPr>
+          <w:rFonts w:hint="eastAsia"/>
+        </w:rPr>
+      </w:pPr>
+    </w:p>
+    <w:p>
+      <w:pPr>
+        <w:rPr>
+          <w:rFonts w:hint="eastAsia"/>
+        </w:rPr>
+      </w:pPr>
+    </w:p>
+    <w:p>
+      <w:pPr>
+        <w:rPr>
+          <w:rFonts w:hint="eastAsia"/>
+        </w:rPr>
+      </w:pPr>
+      <w:r>
+        <w:t xml:space="preserve">Apache </w:t>
+      </w:r>
+      <w:proofErr w:type="spellStart"/>
+      <w:r>
+        <w:t>Xalan</w:t>
+      </w:r>
+      <w:proofErr w:type="spellEnd"/>
+      <w:r>
+        <w:t>-J home page</w:t>
       </w:r>
       <w:r>
         <w:t xml:space="preserve">   </w:t>
@@ -3940,7 +4613,7 @@
 </file>
 
 <file path=word/numbering.xml><?xml version="1.0" encoding="utf-8"?>
-<w:numbering xmlns:wpc="http://schemas.microsoft.com/office/word/2010/wordprocessingCanvas" xmlns:cx="http://schemas.microsoft.com/office/drawing/2014/chartex" xmlns:cx1="http://schemas.microsoft.com/office/drawing/2015/9/8/chartex" xmlns:cx2="http://schemas.microsoft.com/office/drawing/2015/10/21/chartex" xmlns:cx3="http://schemas.microsoft.com/office/drawing/2016/5/9/chartex" xmlns:cx4="http://schemas.microsoft.com/office/drawing/2016/5/10/chartex" xmlns:cx5="http://schemas.microsoft.com/office/drawing/2016/5/11/chartex" xmlns:cx6="http://schemas.microsoft.com/office/drawing/2016/5/12/chartex" xmlns:cx7="http://schemas.microsoft.com/office/drawing/2016/5/13/chartex" xmlns:cx8="http://schemas.microsoft.com/office/drawing/2016/5/14/chartex" xmlns:mc="http://schemas.openxmlformats.org/markup-compatibility/2006" xmlns:aink="http://schemas.microsoft.com/office/drawing/2016/ink" xmlns:am3d="http://schemas.microsoft.com/office/drawing/2017/model3d" xmlns:o="urn:schemas-microsoft-com:office:office" xmlns:oel="http://schemas.microsoft.com/office/2019/extlst" xmlns:r="http://schemas.openxmlformats.org/officeDocument/2006/relationships" xmlns:m="http://schemas.openxmlformats.org/officeDocument/2006/math" xmlns:v="urn:schemas-microsoft-com:vml" xmlns:wp14="http://schemas.microsoft.com/office/word/2010/wordprocessingDrawing" xmlns:wp="http://schemas.openxmlformats.org/drawingml/2006/wordprocessingDrawing" xmlns:w10="urn:schemas-microsoft-com:office:word" xmlns:w="http://schemas.openxmlformats.org/wordprocessingml/2006/main" xmlns:w14="http://schemas.microsoft.com/office/word/2010/wordml" xmlns:w15="http://schemas.microsoft.com/office/word/2012/wordml" xmlns:w16cex="http://schemas.microsoft.com/office/word/2018/wordml/cex" xmlns:w16cid="http://schemas.microsoft.com/office/word/2016/wordml/cid" xmlns:w16="http://schemas.microsoft.com/office/word/2018/wordml" xmlns:w16sdtdh="http://schemas.microsoft.com/office/word/2020/wordml/sdtdatahash" xmlns:w16se="http://schemas.microsoft.com/office/word/2015/wordml/symex" xmlns:wpg="http://schemas.microsoft.com/office/word/2010/wordprocessingGroup" xmlns:wpi="http://schemas.microsoft.com/office/word/2010/wordprocessingInk" xmlns:wne="http://schemas.microsoft.com/office/word/2006/wordml" xmlns:wps="http://schemas.microsoft.com/office/word/2010/wordprocessingShape" mc:Ignorable="w14 w15 w16se w16cid w16 w16cex w16sdtdh wp14">
+<w:numbering xmlns:wpc="http://schemas.microsoft.com/office/word/2010/wordprocessingCanvas" xmlns:cx="http://schemas.microsoft.com/office/drawing/2014/chartex" xmlns:cx1="http://schemas.microsoft.com/office/drawing/2015/9/8/chartex" xmlns:cx2="http://schemas.microsoft.com/office/drawing/2015/10/21/chartex" xmlns:cx3="http://schemas.microsoft.com/office/drawing/2016/5/9/chartex" xmlns:cx4="http://schemas.microsoft.com/office/drawing/2016/5/10/chartex" xmlns:cx5="http://schemas.microsoft.com/office/drawing/2016/5/11/chartex" xmlns:cx6="http://schemas.microsoft.com/office/drawing/2016/5/12/chartex" xmlns:cx7="http://schemas.microsoft.com/office/drawing/2016/5/13/chartex" xmlns:cx8="http://schemas.microsoft.com/office/drawing/2016/5/14/chartex" xmlns:mc="http://schemas.openxmlformats.org/markup-compatibility/2006" xmlns:aink="http://schemas.microsoft.com/office/drawing/2016/ink" xmlns:am3d="http://schemas.microsoft.com/office/drawing/2017/model3d" xmlns:o="urn:schemas-microsoft-com:office:office" xmlns:oel="http://schemas.microsoft.com/office/2019/extlst" xmlns:r="http://schemas.openxmlformats.org/officeDocument/2006/relationships" xmlns:m="http://schemas.openxmlformats.org/officeDocument/2006/math" xmlns:v="urn:schemas-microsoft-com:vml" xmlns:wp14="http://schemas.microsoft.com/office/word/2010/wordprocessingDrawing" xmlns:wp="http://schemas.openxmlformats.org/drawingml/2006/wordprocessingDrawing" xmlns:w10="urn:schemas-microsoft-com:office:word" xmlns:w="http://schemas.openxmlformats.org/wordprocessingml/2006/main" xmlns:w14="http://schemas.microsoft.com/office/word/2010/wordml" xmlns:w15="http://schemas.microsoft.com/office/word/2012/wordml" xmlns:w16cex="http://schemas.microsoft.com/office/word/2018/wordml/cex" xmlns:w16cid="http://schemas.microsoft.com/office/word/2016/wordml/cid" xmlns:w16="http://schemas.microsoft.com/office/word/2018/wordml" xmlns:w16du="http://schemas.microsoft.com/office/word/2023/wordml/word16du" xmlns:w16sdtdh="http://schemas.microsoft.com/office/word/2020/wordml/sdtdatahash" xmlns:w16se="http://schemas.microsoft.com/office/word/2015/wordml/symex" xmlns:wpg="http://schemas.microsoft.com/office/word/2010/wordprocessingGroup" xmlns:wpi="http://schemas.microsoft.com/office/word/2010/wordprocessingInk" xmlns:wne="http://schemas.microsoft.com/office/word/2006/wordml" xmlns:wps="http://schemas.microsoft.com/office/word/2010/wordprocessingShape" mc:Ignorable="w14 w15 w16se w16cid w16 w16cex w16sdtdh w16du wp14">
   <w:abstractNum w:abstractNumId="0" w15:restartNumberingAfterBreak="0">
     <w:nsid w:val="17415D76"/>
     <w:multiLevelType w:val="hybridMultilevel"/>
@@ -4313,7 +4986,7 @@
 </file>
 
 <file path=word/styles.xml><?xml version="1.0" encoding="utf-8"?>
-<w:styles xmlns:mc="http://schemas.openxmlformats.org/markup-compatibility/2006" xmlns:r="http://schemas.openxmlformats.org/officeDocument/2006/relationships" xmlns:w="http://schemas.openxmlformats.org/wordprocessingml/2006/main" xmlns:w14="http://schemas.microsoft.com/office/word/2010/wordml" xmlns:w15="http://schemas.microsoft.com/office/word/2012/wordml" xmlns:w16cex="http://schemas.microsoft.com/office/word/2018/wordml/cex" xmlns:w16cid="http://schemas.microsoft.com/office/word/2016/wordml/cid" xmlns:w16="http://schemas.microsoft.com/office/word/2018/wordml" xmlns:w16sdtdh="http://schemas.microsoft.com/office/word/2020/wordml/sdtdatahash" xmlns:w16se="http://schemas.microsoft.com/office/word/2015/wordml/symex" mc:Ignorable="w14 w15 w16se w16cid w16 w16cex w16sdtdh">
+<w:styles xmlns:mc="http://schemas.openxmlformats.org/markup-compatibility/2006" xmlns:r="http://schemas.openxmlformats.org/officeDocument/2006/relationships" xmlns:w="http://schemas.openxmlformats.org/wordprocessingml/2006/main" xmlns:w14="http://schemas.microsoft.com/office/word/2010/wordml" xmlns:w15="http://schemas.microsoft.com/office/word/2012/wordml" xmlns:w16cex="http://schemas.microsoft.com/office/word/2018/wordml/cex" xmlns:w16cid="http://schemas.microsoft.com/office/word/2016/wordml/cid" xmlns:w16="http://schemas.microsoft.com/office/word/2018/wordml" xmlns:w16du="http://schemas.microsoft.com/office/word/2023/wordml/word16du" xmlns:w16sdtdh="http://schemas.microsoft.com/office/word/2020/wordml/sdtdatahash" xmlns:w16se="http://schemas.microsoft.com/office/word/2015/wordml/symex" mc:Ignorable="w14 w15 w16se w16cid w16 w16cex w16sdtdh w16du">
   <w:docDefaults>
     <w:rPrDefault>
       <w:rPr>

</xml_diff>

<commit_message>
making changes to xalan-j xsl3 implementation status, document
</commit_message>
<xml_diff>
--- a/xalan-j/xsl3/xalanj_xslt3.0_implementation_status.docx
+++ b/xalan-j/xsl3/xalanj_xslt3.0_implementation_status.docx
@@ -25,23 +25,25 @@
           <w:bCs/>
           <w:color w:val="C45911" w:themeColor="accent2" w:themeShade="BF"/>
         </w:rPr>
-        <w:t>Apache Xalan-J</w:t>
-      </w:r>
+        <w:t xml:space="preserve">Apache </w:t>
+      </w:r>
+      <w:proofErr w:type="spellStart"/>
       <w:r>
         <w:rPr>
           <w:b/>
           <w:bCs/>
           <w:color w:val="C45911" w:themeColor="accent2" w:themeShade="BF"/>
         </w:rPr>
-        <w:t>’s</w:t>
-      </w:r>
+        <w:t>Xalan</w:t>
+      </w:r>
+      <w:proofErr w:type="spellEnd"/>
       <w:r>
         <w:rPr>
           <w:b/>
           <w:bCs/>
           <w:color w:val="C45911" w:themeColor="accent2" w:themeShade="BF"/>
         </w:rPr>
-        <w:t xml:space="preserve">, </w:t>
+        <w:t>-J</w:t>
       </w:r>
       <w:r>
         <w:rPr>
@@ -49,7 +51,7 @@
           <w:bCs/>
           <w:color w:val="C45911" w:themeColor="accent2" w:themeShade="BF"/>
         </w:rPr>
-        <w:t>XSLT 3</w:t>
+        <w:t>’s</w:t>
       </w:r>
       <w:r>
         <w:rPr>
@@ -57,7 +59,7 @@
           <w:bCs/>
           <w:color w:val="C45911" w:themeColor="accent2" w:themeShade="BF"/>
         </w:rPr>
-        <w:t>.0</w:t>
+        <w:t xml:space="preserve">, </w:t>
       </w:r>
       <w:r>
         <w:rPr>
@@ -65,7 +67,7 @@
           <w:bCs/>
           <w:color w:val="C45911" w:themeColor="accent2" w:themeShade="BF"/>
         </w:rPr>
-        <w:t xml:space="preserve"> </w:t>
+        <w:t>XSLT 3</w:t>
       </w:r>
       <w:r>
         <w:rPr>
@@ -73,7 +75,7 @@
           <w:bCs/>
           <w:color w:val="C45911" w:themeColor="accent2" w:themeShade="BF"/>
         </w:rPr>
-        <w:t xml:space="preserve">specification </w:t>
+        <w:t>.0</w:t>
       </w:r>
       <w:r>
         <w:rPr>
@@ -81,7 +83,7 @@
           <w:bCs/>
           <w:color w:val="C45911" w:themeColor="accent2" w:themeShade="BF"/>
         </w:rPr>
-        <w:t>implementation status</w:t>
+        <w:t xml:space="preserve"> </w:t>
       </w:r>
       <w:r>
         <w:rPr>
@@ -89,42 +91,42 @@
           <w:bCs/>
           <w:color w:val="C45911" w:themeColor="accent2" w:themeShade="BF"/>
         </w:rPr>
-        <w:t xml:space="preserve"> </w:t>
-      </w:r>
-    </w:p>
-    <w:p>
-      <w:pPr>
-        <w:jc w:val="center"/>
-        <w:rPr>
-          <w:rFonts w:hint="eastAsia"/>
+        <w:t xml:space="preserve">specification </w:t>
+      </w:r>
+      <w:r>
+        <w:rPr>
           <w:b/>
           <w:bCs/>
           <w:color w:val="C45911" w:themeColor="accent2" w:themeShade="BF"/>
         </w:rPr>
-      </w:pPr>
+        <w:t>implementation status</w:t>
+      </w:r>
       <w:r>
         <w:rPr>
           <w:b/>
           <w:bCs/>
           <w:color w:val="C45911" w:themeColor="accent2" w:themeShade="BF"/>
         </w:rPr>
-        <w:t>(</w:t>
-      </w:r>
-      <w:r>
-        <w:rPr>
+        <w:t xml:space="preserve"> </w:t>
+      </w:r>
+    </w:p>
+    <w:p>
+      <w:pPr>
+        <w:jc w:val="center"/>
+        <w:rPr>
+          <w:rFonts w:hint="eastAsia"/>
           <w:b/>
           <w:bCs/>
           <w:color w:val="C45911" w:themeColor="accent2" w:themeShade="BF"/>
         </w:rPr>
-        <w:t>as of</w:t>
-      </w:r>
+      </w:pPr>
       <w:r>
         <w:rPr>
           <w:b/>
           <w:bCs/>
           <w:color w:val="C45911" w:themeColor="accent2" w:themeShade="BF"/>
         </w:rPr>
-        <w:t>,</w:t>
+        <w:t>(</w:t>
       </w:r>
       <w:r>
         <w:rPr>
@@ -132,7 +134,7 @@
           <w:bCs/>
           <w:color w:val="C45911" w:themeColor="accent2" w:themeShade="BF"/>
         </w:rPr>
-        <w:t xml:space="preserve"> 2024-0</w:t>
+        <w:t>as of</w:t>
       </w:r>
       <w:r>
         <w:rPr>
@@ -140,7 +142,7 @@
           <w:bCs/>
           <w:color w:val="C45911" w:themeColor="accent2" w:themeShade="BF"/>
         </w:rPr>
-        <w:t>6</w:t>
+        <w:t>,</w:t>
       </w:r>
       <w:r>
         <w:rPr>
@@ -148,7 +150,7 @@
           <w:bCs/>
           <w:color w:val="C45911" w:themeColor="accent2" w:themeShade="BF"/>
         </w:rPr>
-        <w:t>-</w:t>
+        <w:t xml:space="preserve"> 2024-0</w:t>
       </w:r>
       <w:r>
         <w:rPr>
@@ -156,7 +158,7 @@
           <w:bCs/>
           <w:color w:val="C45911" w:themeColor="accent2" w:themeShade="BF"/>
         </w:rPr>
-        <w:t>04</w:t>
+        <w:t>6</w:t>
       </w:r>
       <w:r>
         <w:rPr>
@@ -164,6 +166,22 @@
           <w:bCs/>
           <w:color w:val="C45911" w:themeColor="accent2" w:themeShade="BF"/>
         </w:rPr>
+        <w:t>-</w:t>
+      </w:r>
+      <w:r>
+        <w:rPr>
+          <w:b/>
+          <w:bCs/>
+          <w:color w:val="C45911" w:themeColor="accent2" w:themeShade="BF"/>
+        </w:rPr>
+        <w:t>19</w:t>
+      </w:r>
+      <w:r>
+        <w:rPr>
+          <w:b/>
+          <w:bCs/>
+          <w:color w:val="C45911" w:themeColor="accent2" w:themeShade="BF"/>
+        </w:rPr>
         <w:t>)</w:t>
       </w:r>
     </w:p>
@@ -221,7 +239,21 @@
         <w:rPr>
           <w:color w:val="404040" w:themeColor="text1" w:themeTint="BF"/>
         </w:rPr>
-        <w:t xml:space="preserve">        :      Apache Xalan-J team</w:t>
+        <w:t xml:space="preserve">        :      Apache </w:t>
+      </w:r>
+      <w:proofErr w:type="spellStart"/>
+      <w:r>
+        <w:rPr>
+          <w:color w:val="404040" w:themeColor="text1" w:themeTint="BF"/>
+        </w:rPr>
+        <w:t>Xalan</w:t>
+      </w:r>
+      <w:proofErr w:type="spellEnd"/>
+      <w:r>
+        <w:rPr>
+          <w:color w:val="404040" w:themeColor="text1" w:themeTint="BF"/>
+        </w:rPr>
+        <w:t>-J team</w:t>
       </w:r>
       <w:r>
         <w:rPr>
@@ -335,14 +367,33 @@
         </w:rPr>
       </w:pPr>
       <w:r>
-        <w:t>Following are details of "Xalan</w:t>
-      </w:r>
+        <w:t>Following are details of</w:t>
+      </w:r>
+      <w:r>
+        <w:t xml:space="preserve"> </w:t>
+      </w:r>
+      <w:proofErr w:type="spellStart"/>
+      <w:r>
+        <w:t>Xalan</w:t>
+      </w:r>
+      <w:proofErr w:type="spellEnd"/>
       <w:r>
         <w:t>-</w:t>
       </w:r>
       <w:r>
-        <w:t>J, XSL 3.0 family of languages" features, whose working implementation is available on Xalan</w:t>
-      </w:r>
+        <w:t xml:space="preserve">J, </w:t>
+      </w:r>
+      <w:r>
+        <w:t>“</w:t>
+      </w:r>
+      <w:r>
+        <w:t xml:space="preserve">XSL 3.0 family of languages" features, whose working implementation is available on </w:t>
+      </w:r>
+      <w:proofErr w:type="spellStart"/>
+      <w:r>
+        <w:t>Xalan</w:t>
+      </w:r>
+      <w:proofErr w:type="spellEnd"/>
       <w:r>
         <w:t>-</w:t>
       </w:r>
@@ -469,8 +520,13 @@
           <w:rFonts w:hint="eastAsia"/>
         </w:rPr>
       </w:pPr>
-      <w:r>
-        <w:t>xsl:for-each-group instruction</w:t>
+      <w:proofErr w:type="spellStart"/>
+      <w:r>
+        <w:t>xsl:for-each-group</w:t>
+      </w:r>
+      <w:proofErr w:type="spellEnd"/>
+      <w:r>
+        <w:t xml:space="preserve"> instruction</w:t>
       </w:r>
     </w:p>
     <w:p>
@@ -492,8 +548,13 @@
           <w:rFonts w:hint="eastAsia"/>
         </w:rPr>
       </w:pPr>
-      <w:r>
-        <w:t>xsl:analyze-string instruction</w:t>
+      <w:proofErr w:type="spellStart"/>
+      <w:r>
+        <w:t>xsl:analyze-string</w:t>
+      </w:r>
+      <w:proofErr w:type="spellEnd"/>
+      <w:r>
+        <w:t xml:space="preserve"> instruction</w:t>
       </w:r>
     </w:p>
     <w:p>
@@ -515,8 +576,13 @@
           <w:rFonts w:hint="eastAsia"/>
         </w:rPr>
       </w:pPr>
-      <w:r>
-        <w:t>xsl:iterate instruction</w:t>
+      <w:proofErr w:type="spellStart"/>
+      <w:r>
+        <w:t>xsl:iterate</w:t>
+      </w:r>
+      <w:proofErr w:type="spellEnd"/>
+      <w:r>
+        <w:t xml:space="preserve"> instruction</w:t>
       </w:r>
     </w:p>
     <w:p>
@@ -538,8 +604,13 @@
           <w:rFonts w:hint="eastAsia"/>
         </w:rPr>
       </w:pPr>
-      <w:r>
-        <w:t>xsl:for-each instruction implementation is modified, to handle few XSLT 3.0 requirements.</w:t>
+      <w:proofErr w:type="spellStart"/>
+      <w:r>
+        <w:t>xsl:for-each</w:t>
+      </w:r>
+      <w:proofErr w:type="spellEnd"/>
+      <w:r>
+        <w:t xml:space="preserve"> instruction implementation is modified, to handle few XSLT 3.0 requirements.</w:t>
       </w:r>
     </w:p>
     <w:p>
@@ -561,8 +632,13 @@
           <w:rFonts w:hint="eastAsia"/>
         </w:rPr>
       </w:pPr>
-      <w:r>
-        <w:t>xsl:function instruction</w:t>
+      <w:proofErr w:type="spellStart"/>
+      <w:r>
+        <w:t>xsl:function</w:t>
+      </w:r>
+      <w:proofErr w:type="spellEnd"/>
+      <w:r>
+        <w:t xml:space="preserve"> instruction</w:t>
       </w:r>
     </w:p>
     <w:p>
@@ -587,8 +663,13 @@
           <w:rFonts w:hint="eastAsia"/>
         </w:rPr>
       </w:pPr>
-      <w:r>
-        <w:t>xsl:sequence instruction</w:t>
+      <w:proofErr w:type="spellStart"/>
+      <w:r>
+        <w:t>xsl:sequence</w:t>
+      </w:r>
+      <w:proofErr w:type="spellEnd"/>
+      <w:r>
+        <w:t xml:space="preserve"> instruction</w:t>
       </w:r>
     </w:p>
     <w:p>
@@ -610,8 +691,13 @@
           <w:rFonts w:hint="eastAsia"/>
         </w:rPr>
       </w:pPr>
-      <w:r>
-        <w:t xml:space="preserve">xsl:attribute </w:t>
+      <w:proofErr w:type="spellStart"/>
+      <w:r>
+        <w:t>xsl:attribute</w:t>
+      </w:r>
+      <w:proofErr w:type="spellEnd"/>
+      <w:r>
+        <w:t xml:space="preserve"> </w:t>
       </w:r>
       <w:r>
         <w:t>element</w:t>
@@ -652,8 +738,13 @@
           <w:rFonts w:hint="eastAsia"/>
         </w:rPr>
       </w:pPr>
-      <w:r>
-        <w:t>xsl:import-schema instruction</w:t>
+      <w:proofErr w:type="spellStart"/>
+      <w:r>
+        <w:t>xsl:import-schema</w:t>
+      </w:r>
+      <w:proofErr w:type="spellEnd"/>
+      <w:r>
+        <w:t xml:space="preserve"> instruction</w:t>
       </w:r>
     </w:p>
     <w:p>
@@ -673,28 +764,49 @@
         </w:rPr>
       </w:pPr>
       <w:r>
-        <w:t xml:space="preserve">      Currently, the XML Schema simple types imported via xsl:import-schema instruction within an </w:t>
-      </w:r>
-    </w:p>
-    <w:p>
-      <w:pPr>
-        <w:rPr>
-          <w:rFonts w:hint="eastAsia"/>
-        </w:rPr>
-      </w:pPr>
-      <w:r>
-        <w:t xml:space="preserve">      XSLT stylesheet, can be used with “as” attribute of XSLT xsl:variable elements to enforce schema   </w:t>
-      </w:r>
-    </w:p>
-    <w:p>
-      <w:pPr>
-        <w:rPr>
-          <w:rFonts w:hint="eastAsia"/>
-        </w:rPr>
-      </w:pPr>
-      <w:r>
-        <w:t xml:space="preserve">      type constraints on xsl:variable</w:t>
-      </w:r>
+        <w:t xml:space="preserve">      Currently, the XML Schema simple types imported via </w:t>
+      </w:r>
+      <w:proofErr w:type="spellStart"/>
+      <w:r>
+        <w:t>xsl:import-schema</w:t>
+      </w:r>
+      <w:proofErr w:type="spellEnd"/>
+      <w:r>
+        <w:t xml:space="preserve"> instruction within an </w:t>
+      </w:r>
+    </w:p>
+    <w:p>
+      <w:pPr>
+        <w:rPr>
+          <w:rFonts w:hint="eastAsia"/>
+        </w:rPr>
+      </w:pPr>
+      <w:r>
+        <w:t xml:space="preserve">      XSLT stylesheet, can be used with “as” attribute of XSLT </w:t>
+      </w:r>
+      <w:proofErr w:type="spellStart"/>
+      <w:r>
+        <w:t>xsl:variable</w:t>
+      </w:r>
+      <w:proofErr w:type="spellEnd"/>
+      <w:r>
+        <w:t xml:space="preserve"> elements to enforce schema   </w:t>
+      </w:r>
+    </w:p>
+    <w:p>
+      <w:pPr>
+        <w:rPr>
+          <w:rFonts w:hint="eastAsia"/>
+        </w:rPr>
+      </w:pPr>
+      <w:r>
+        <w:t xml:space="preserve">      type constraints on </w:t>
+      </w:r>
+      <w:proofErr w:type="spellStart"/>
+      <w:r>
+        <w:t>xsl:variable</w:t>
+      </w:r>
+      <w:proofErr w:type="spellEnd"/>
       <w:r>
         <w:t xml:space="preserve"> data </w:t>
       </w:r>
@@ -721,8 +833,13 @@
           <w:rFonts w:hint="eastAsia"/>
         </w:rPr>
       </w:pPr>
-      <w:r>
-        <w:t>xsl:variable instruction evaluation to node set instead of result tree fragment (RTF). This is a XSLT</w:t>
+      <w:proofErr w:type="spellStart"/>
+      <w:r>
+        <w:t>xsl:variable</w:t>
+      </w:r>
+      <w:proofErr w:type="spellEnd"/>
+      <w:r>
+        <w:t xml:space="preserve"> instruction evaluation to node set instead of result tree fragment (RTF). This is a XSLT</w:t>
       </w:r>
     </w:p>
     <w:p>
@@ -770,7 +887,23 @@
         <w:t xml:space="preserve">XSLT </w:t>
       </w:r>
       <w:r>
-        <w:t>elements xsl:variable, xsl:template,</w:t>
+        <w:t xml:space="preserve">elements </w:t>
+      </w:r>
+      <w:proofErr w:type="spellStart"/>
+      <w:r>
+        <w:t>xsl:variable</w:t>
+      </w:r>
+      <w:proofErr w:type="spellEnd"/>
+      <w:r>
+        <w:t xml:space="preserve">, </w:t>
+      </w:r>
+      <w:proofErr w:type="spellStart"/>
+      <w:r>
+        <w:t>xsl:template</w:t>
+      </w:r>
+      <w:proofErr w:type="spellEnd"/>
+      <w:r>
+        <w:t>,</w:t>
       </w:r>
       <w:r>
         <w:t xml:space="preserve"> </w:t>
@@ -788,12 +921,30 @@
       <w:r>
         <w:t xml:space="preserve">  </w:t>
       </w:r>
-      <w:r>
-        <w:t>xs:function,</w:t>
-      </w:r>
-      <w:r>
-        <w:t xml:space="preserve"> xsl:param, xsl:with-param</w:t>
-      </w:r>
+      <w:proofErr w:type="spellStart"/>
+      <w:r>
+        <w:t>xs:function</w:t>
+      </w:r>
+      <w:proofErr w:type="spellEnd"/>
+      <w:r>
+        <w:t>,</w:t>
+      </w:r>
+      <w:r>
+        <w:t xml:space="preserve"> </w:t>
+      </w:r>
+      <w:proofErr w:type="spellStart"/>
+      <w:r>
+        <w:t>xsl:param</w:t>
+      </w:r>
+      <w:proofErr w:type="spellEnd"/>
+      <w:r>
+        <w:t xml:space="preserve">, </w:t>
+      </w:r>
+      <w:proofErr w:type="spellStart"/>
+      <w:r>
+        <w:t>xsl:with-param</w:t>
+      </w:r>
+      <w:proofErr w:type="spellEnd"/>
       <w:r>
         <w:t>.</w:t>
       </w:r>
@@ -856,8 +1007,29 @@
         <w:t>ations</w:t>
       </w:r>
       <w:r>
-        <w:t xml:space="preserve"> : fn:current-grouping-key, fn:current-group, fn:regex-group</w:t>
-      </w:r>
+        <w:t xml:space="preserve"> : </w:t>
+      </w:r>
+      <w:proofErr w:type="spellStart"/>
+      <w:r>
+        <w:t>fn:current-grouping-key</w:t>
+      </w:r>
+      <w:proofErr w:type="spellEnd"/>
+      <w:r>
+        <w:t xml:space="preserve">, </w:t>
+      </w:r>
+      <w:proofErr w:type="spellStart"/>
+      <w:r>
+        <w:t>fn:current-group</w:t>
+      </w:r>
+      <w:proofErr w:type="spellEnd"/>
+      <w:r>
+        <w:t xml:space="preserve">, </w:t>
+      </w:r>
+      <w:proofErr w:type="spellStart"/>
+      <w:r>
+        <w:t>fn:regex-group</w:t>
+      </w:r>
+      <w:proofErr w:type="spellEnd"/>
     </w:p>
     <w:p>
       <w:pPr>
@@ -885,7 +1057,11 @@
         <w:t>Function i</w:t>
       </w:r>
       <w:r>
-        <w:t>mplementation enhancements : fn:</w:t>
+        <w:t xml:space="preserve">mplementation enhancements : </w:t>
+      </w:r>
+      <w:proofErr w:type="spellStart"/>
+      <w:r>
+        <w:t>fn:</w:t>
       </w:r>
       <w:r>
         <w:rPr>
@@ -893,6 +1069,7 @@
         </w:rPr>
         <w:t>system-property</w:t>
       </w:r>
+      <w:proofErr w:type="spellEnd"/>
     </w:p>
     <w:p>
       <w:pPr>
@@ -1011,8 +1188,29 @@
         <w:t>)</w:t>
       </w:r>
       <w:r>
-        <w:t xml:space="preserve"> Value comparison operators eq, ne, lt, le, gt, ge</w:t>
-      </w:r>
+        <w:t xml:space="preserve"> Value comparison operators eq, ne, </w:t>
+      </w:r>
+      <w:proofErr w:type="spellStart"/>
+      <w:r>
+        <w:t>lt</w:t>
+      </w:r>
+      <w:proofErr w:type="spellEnd"/>
+      <w:r>
+        <w:t xml:space="preserve">, le, </w:t>
+      </w:r>
+      <w:proofErr w:type="spellStart"/>
+      <w:r>
+        <w:t>gt</w:t>
+      </w:r>
+      <w:proofErr w:type="spellEnd"/>
+      <w:r>
+        <w:t xml:space="preserve">, </w:t>
+      </w:r>
+      <w:proofErr w:type="spellStart"/>
+      <w:r>
+        <w:t>ge</w:t>
+      </w:r>
+      <w:proofErr w:type="spellEnd"/>
     </w:p>
     <w:p>
       <w:pPr>
@@ -1186,7 +1384,15 @@
         <w:t>Fo</w:t>
       </w:r>
       <w:r>
-        <w:t xml:space="preserve">r e.g, XPath expressions like (1, 2, 3) etc. </w:t>
+        <w:t xml:space="preserve">r </w:t>
+      </w:r>
+      <w:proofErr w:type="spellStart"/>
+      <w:r>
+        <w:t>e.g</w:t>
+      </w:r>
+      <w:proofErr w:type="spellEnd"/>
+      <w:r>
+        <w:t xml:space="preserve">, XPath expressions like (1, 2, 3) etc. </w:t>
       </w:r>
     </w:p>
     <w:p>
@@ -1331,11 +1537,40 @@
         <w:t>Implementation of, XPath constructor function calls</w:t>
       </w:r>
       <w:r>
-        <w:t xml:space="preserve"> (for e.g, xs:string(‘hello’)</w:t>
-      </w:r>
-      <w:r>
-        <w:t>, xs:date(‘2005-10-07’) etc</w:t>
-      </w:r>
+        <w:t xml:space="preserve"> (for </w:t>
+      </w:r>
+      <w:proofErr w:type="spellStart"/>
+      <w:r>
+        <w:t>e.g</w:t>
+      </w:r>
+      <w:proofErr w:type="spellEnd"/>
+      <w:r>
+        <w:t xml:space="preserve">, </w:t>
+      </w:r>
+      <w:proofErr w:type="spellStart"/>
+      <w:r>
+        <w:t>xs:string</w:t>
+      </w:r>
+      <w:proofErr w:type="spellEnd"/>
+      <w:r>
+        <w:t>(‘hello’)</w:t>
+      </w:r>
+      <w:r>
+        <w:t xml:space="preserve">, </w:t>
+      </w:r>
+      <w:proofErr w:type="spellStart"/>
+      <w:r>
+        <w:t>xs:date</w:t>
+      </w:r>
+      <w:proofErr w:type="spellEnd"/>
+      <w:r>
+        <w:t xml:space="preserve">(‘2005-10-07’) </w:t>
+      </w:r>
+      <w:proofErr w:type="spellStart"/>
+      <w:r>
+        <w:t>etc</w:t>
+      </w:r>
+      <w:proofErr w:type="spellEnd"/>
       <w:r>
         <w:t>)</w:t>
       </w:r>
@@ -1403,79 +1638,116 @@
           <w:rFonts w:hint="eastAsia"/>
         </w:rPr>
       </w:pPr>
+      <w:proofErr w:type="spellStart"/>
       <w:r>
         <w:t>xs:anyType</w:t>
       </w:r>
-    </w:p>
-    <w:p>
-      <w:pPr>
-        <w:rPr>
-          <w:rFonts w:hint="eastAsia"/>
-        </w:rPr>
-      </w:pPr>
-      <w:r>
-        <w:t xml:space="preserve">      xs:anySimpleType</w:t>
-      </w:r>
-    </w:p>
-    <w:p>
-      <w:pPr>
-        <w:rPr>
-          <w:rFonts w:hint="eastAsia"/>
-        </w:rPr>
-      </w:pPr>
-      <w:r>
-        <w:t xml:space="preserve">           xs:anyAtomicType</w:t>
-      </w:r>
-    </w:p>
-    <w:p>
-      <w:pPr>
-        <w:rPr>
-          <w:rFonts w:hint="eastAsia"/>
-        </w:rPr>
-      </w:pPr>
-      <w:r>
-        <w:t xml:space="preserve">                xs:anyURI</w:t>
-      </w:r>
-    </w:p>
-    <w:p>
-      <w:pPr>
-        <w:rPr>
-          <w:rFonts w:hint="eastAsia"/>
-        </w:rPr>
-      </w:pPr>
-      <w:r>
-        <w:t xml:space="preserve">                xs:boolean</w:t>
-      </w:r>
-    </w:p>
-    <w:p>
-      <w:pPr>
-        <w:rPr>
-          <w:rFonts w:hint="eastAsia"/>
-        </w:rPr>
-      </w:pPr>
-      <w:r>
-        <w:t xml:space="preserve">                xs:date</w:t>
-      </w:r>
-    </w:p>
-    <w:p>
-      <w:pPr>
-        <w:rPr>
-          <w:rFonts w:hint="eastAsia"/>
-        </w:rPr>
-      </w:pPr>
-      <w:r>
-        <w:t xml:space="preserve">                xs:dateTime</w:t>
-      </w:r>
-    </w:p>
-    <w:p>
-      <w:pPr>
-        <w:rPr>
-          <w:rFonts w:hint="eastAsia"/>
-        </w:rPr>
-      </w:pPr>
-      <w:r>
-        <w:t xml:space="preserve">                xs:decimal</w:t>
-      </w:r>
+      <w:proofErr w:type="spellEnd"/>
+    </w:p>
+    <w:p>
+      <w:pPr>
+        <w:rPr>
+          <w:rFonts w:hint="eastAsia"/>
+        </w:rPr>
+      </w:pPr>
+      <w:r>
+        <w:t xml:space="preserve">      </w:t>
+      </w:r>
+      <w:proofErr w:type="spellStart"/>
+      <w:r>
+        <w:t>xs:anySimpleType</w:t>
+      </w:r>
+      <w:proofErr w:type="spellEnd"/>
+    </w:p>
+    <w:p>
+      <w:pPr>
+        <w:rPr>
+          <w:rFonts w:hint="eastAsia"/>
+        </w:rPr>
+      </w:pPr>
+      <w:r>
+        <w:t xml:space="preserve">           </w:t>
+      </w:r>
+      <w:proofErr w:type="spellStart"/>
+      <w:r>
+        <w:t>xs:anyAtomicType</w:t>
+      </w:r>
+      <w:proofErr w:type="spellEnd"/>
+    </w:p>
+    <w:p>
+      <w:pPr>
+        <w:rPr>
+          <w:rFonts w:hint="eastAsia"/>
+        </w:rPr>
+      </w:pPr>
+      <w:r>
+        <w:t xml:space="preserve">                </w:t>
+      </w:r>
+      <w:proofErr w:type="spellStart"/>
+      <w:r>
+        <w:t>xs:anyURI</w:t>
+      </w:r>
+      <w:proofErr w:type="spellEnd"/>
+    </w:p>
+    <w:p>
+      <w:pPr>
+        <w:rPr>
+          <w:rFonts w:hint="eastAsia"/>
+        </w:rPr>
+      </w:pPr>
+      <w:r>
+        <w:t xml:space="preserve">                </w:t>
+      </w:r>
+      <w:proofErr w:type="spellStart"/>
+      <w:r>
+        <w:t>xs:boolean</w:t>
+      </w:r>
+      <w:proofErr w:type="spellEnd"/>
+    </w:p>
+    <w:p>
+      <w:pPr>
+        <w:rPr>
+          <w:rFonts w:hint="eastAsia"/>
+        </w:rPr>
+      </w:pPr>
+      <w:r>
+        <w:t xml:space="preserve">                </w:t>
+      </w:r>
+      <w:proofErr w:type="spellStart"/>
+      <w:r>
+        <w:t>xs:date</w:t>
+      </w:r>
+      <w:proofErr w:type="spellEnd"/>
+    </w:p>
+    <w:p>
+      <w:pPr>
+        <w:rPr>
+          <w:rFonts w:hint="eastAsia"/>
+        </w:rPr>
+      </w:pPr>
+      <w:r>
+        <w:t xml:space="preserve">                </w:t>
+      </w:r>
+      <w:proofErr w:type="spellStart"/>
+      <w:r>
+        <w:t>xs:dateTime</w:t>
+      </w:r>
+      <w:proofErr w:type="spellEnd"/>
+    </w:p>
+    <w:p>
+      <w:pPr>
+        <w:rPr>
+          <w:rFonts w:hint="eastAsia"/>
+        </w:rPr>
+      </w:pPr>
+      <w:r>
+        <w:t xml:space="preserve">                </w:t>
+      </w:r>
+      <w:proofErr w:type="spellStart"/>
+      <w:r>
+        <w:t>xs:decimal</w:t>
+      </w:r>
+      <w:proofErr w:type="spellEnd"/>
     </w:p>
     <w:p>
       <w:pPr>
@@ -1485,38 +1757,58 @@
       </w:pPr>
       <w:r>
         <w:lastRenderedPageBreak/>
-        <w:t xml:space="preserve">                    xs:integer</w:t>
-      </w:r>
-    </w:p>
-    <w:p>
-      <w:pPr>
-        <w:rPr>
-          <w:rFonts w:hint="eastAsia"/>
-        </w:rPr>
-      </w:pPr>
-      <w:r>
-        <w:t xml:space="preserve">                    xs:long</w:t>
-      </w:r>
-    </w:p>
-    <w:p>
-      <w:pPr>
-        <w:rPr>
-          <w:rFonts w:hint="eastAsia"/>
-        </w:rPr>
-      </w:pPr>
-      <w:r>
-        <w:t xml:space="preserve">                    xs:int</w:t>
-      </w:r>
-    </w:p>
-    <w:p>
-      <w:pPr>
-        <w:rPr>
-          <w:rFonts w:hint="eastAsia"/>
-        </w:rPr>
-      </w:pPr>
-      <w:r>
-        <w:t xml:space="preserve">               xs:double</w:t>
-      </w:r>
+        <w:t xml:space="preserve">                    </w:t>
+      </w:r>
+      <w:proofErr w:type="spellStart"/>
+      <w:r>
+        <w:t>xs:integer</w:t>
+      </w:r>
+      <w:proofErr w:type="spellEnd"/>
+    </w:p>
+    <w:p>
+      <w:pPr>
+        <w:rPr>
+          <w:rFonts w:hint="eastAsia"/>
+        </w:rPr>
+      </w:pPr>
+      <w:r>
+        <w:t xml:space="preserve">                    </w:t>
+      </w:r>
+      <w:proofErr w:type="spellStart"/>
+      <w:r>
+        <w:t>xs:long</w:t>
+      </w:r>
+      <w:proofErr w:type="spellEnd"/>
+    </w:p>
+    <w:p>
+      <w:pPr>
+        <w:rPr>
+          <w:rFonts w:hint="eastAsia"/>
+        </w:rPr>
+      </w:pPr>
+      <w:r>
+        <w:t xml:space="preserve">                    </w:t>
+      </w:r>
+      <w:proofErr w:type="spellStart"/>
+      <w:r>
+        <w:t>xs:int</w:t>
+      </w:r>
+      <w:proofErr w:type="spellEnd"/>
+    </w:p>
+    <w:p>
+      <w:pPr>
+        <w:rPr>
+          <w:rFonts w:hint="eastAsia"/>
+        </w:rPr>
+      </w:pPr>
+      <w:r>
+        <w:t xml:space="preserve">               </w:t>
+      </w:r>
+      <w:proofErr w:type="spellStart"/>
+      <w:r>
+        <w:t>xs:double</w:t>
+      </w:r>
+      <w:proofErr w:type="spellEnd"/>
     </w:p>
     <w:p>
       <w:pPr>
@@ -1526,28 +1818,43 @@
         </w:rPr>
       </w:pPr>
       <w:r>
-        <w:t xml:space="preserve">               xs:duration</w:t>
-      </w:r>
-    </w:p>
-    <w:p>
-      <w:pPr>
-        <w:rPr>
-          <w:rFonts w:hint="eastAsia"/>
-        </w:rPr>
-      </w:pPr>
-      <w:r>
-        <w:t xml:space="preserve">                   xs:dayTimeDuration</w:t>
-      </w:r>
-    </w:p>
-    <w:p>
-      <w:pPr>
-        <w:rPr>
-          <w:rFonts w:hint="eastAsia"/>
-        </w:rPr>
-      </w:pPr>
-      <w:r>
-        <w:t xml:space="preserve">                   xs:yearMonthDuration</w:t>
-      </w:r>
+        <w:t xml:space="preserve">               </w:t>
+      </w:r>
+      <w:proofErr w:type="spellStart"/>
+      <w:r>
+        <w:t>xs:duration</w:t>
+      </w:r>
+      <w:proofErr w:type="spellEnd"/>
+    </w:p>
+    <w:p>
+      <w:pPr>
+        <w:rPr>
+          <w:rFonts w:hint="eastAsia"/>
+        </w:rPr>
+      </w:pPr>
+      <w:r>
+        <w:t xml:space="preserve">                   </w:t>
+      </w:r>
+      <w:proofErr w:type="spellStart"/>
+      <w:r>
+        <w:t>xs:dayTimeDuration</w:t>
+      </w:r>
+      <w:proofErr w:type="spellEnd"/>
+    </w:p>
+    <w:p>
+      <w:pPr>
+        <w:rPr>
+          <w:rFonts w:hint="eastAsia"/>
+        </w:rPr>
+      </w:pPr>
+      <w:r>
+        <w:t xml:space="preserve">                   </w:t>
+      </w:r>
+      <w:proofErr w:type="spellStart"/>
+      <w:r>
+        <w:t>xs:yearMonthDuration</w:t>
+      </w:r>
+      <w:proofErr w:type="spellEnd"/>
     </w:p>
     <w:p>
       <w:pPr>
@@ -1565,9 +1872,11 @@
       <w:r>
         <w:t xml:space="preserve">  </w:t>
       </w:r>
+      <w:proofErr w:type="spellStart"/>
       <w:r>
         <w:t>xs:float</w:t>
       </w:r>
+      <w:proofErr w:type="spellEnd"/>
     </w:p>
     <w:p>
       <w:pPr>
@@ -1577,8 +1886,13 @@
         </w:rPr>
       </w:pPr>
       <w:r>
-        <w:t xml:space="preserve">                xs:QName</w:t>
-      </w:r>
+        <w:t xml:space="preserve">                </w:t>
+      </w:r>
+      <w:proofErr w:type="spellStart"/>
+      <w:r>
+        <w:t>xs:QName</w:t>
+      </w:r>
+      <w:proofErr w:type="spellEnd"/>
     </w:p>
     <w:p>
       <w:pPr>
@@ -1593,9 +1907,11 @@
       <w:r>
         <w:t xml:space="preserve">  </w:t>
       </w:r>
+      <w:proofErr w:type="spellStart"/>
       <w:r>
         <w:t>xs:string</w:t>
       </w:r>
+      <w:proofErr w:type="spellEnd"/>
     </w:p>
     <w:p>
       <w:pPr>
@@ -1613,9 +1929,11 @@
       <w:r>
         <w:t xml:space="preserve">  </w:t>
       </w:r>
+      <w:proofErr w:type="spellStart"/>
       <w:r>
         <w:t>xs:normalizedString</w:t>
       </w:r>
+      <w:proofErr w:type="spellEnd"/>
     </w:p>
     <w:p>
       <w:pPr>
@@ -1630,9 +1948,11 @@
       <w:r>
         <w:t xml:space="preserve">  </w:t>
       </w:r>
+      <w:proofErr w:type="spellStart"/>
       <w:r>
         <w:t>xs:token</w:t>
       </w:r>
+      <w:proofErr w:type="spellEnd"/>
     </w:p>
     <w:p>
       <w:pPr>
@@ -1642,8 +1962,13 @@
         </w:rPr>
       </w:pPr>
       <w:r>
-        <w:t xml:space="preserve">                      xs:Name</w:t>
-      </w:r>
+        <w:t xml:space="preserve">                      </w:t>
+      </w:r>
+      <w:proofErr w:type="spellStart"/>
+      <w:r>
+        <w:t>xs:Name</w:t>
+      </w:r>
+      <w:proofErr w:type="spellEnd"/>
     </w:p>
     <w:p>
       <w:pPr>
@@ -1653,8 +1978,13 @@
         </w:rPr>
       </w:pPr>
       <w:r>
-        <w:t xml:space="preserve">                          xs:NCName</w:t>
-      </w:r>
+        <w:t xml:space="preserve">                          </w:t>
+      </w:r>
+      <w:proofErr w:type="spellStart"/>
+      <w:r>
+        <w:t>xs:NCName</w:t>
+      </w:r>
+      <w:proofErr w:type="spellEnd"/>
     </w:p>
     <w:p>
       <w:pPr>
@@ -1669,9 +1999,11 @@
       <w:r>
         <w:t xml:space="preserve">  </w:t>
       </w:r>
+      <w:proofErr w:type="spellStart"/>
       <w:r>
         <w:t>xs:time</w:t>
       </w:r>
+      <w:proofErr w:type="spellEnd"/>
     </w:p>
     <w:p>
       <w:pPr>
@@ -1708,8 +2040,13 @@
         <w:t>XML S</w:t>
       </w:r>
       <w:r>
-        <w:t>chema type xs:untyped</w:t>
-      </w:r>
+        <w:t xml:space="preserve">chema type </w:t>
+      </w:r>
+      <w:proofErr w:type="spellStart"/>
+      <w:r>
+        <w:t>xs:untyped</w:t>
+      </w:r>
+      <w:proofErr w:type="spellEnd"/>
       <w:r>
         <w:t xml:space="preserve"> </w:t>
       </w:r>
@@ -1849,28 +2186,42 @@
         <w:rPr>
           <w:color w:val="000000"/>
         </w:rPr>
-        <w:t xml:space="preserve">     Support for following collation uri query parameters is available : 'fallback', 'lang', 'strength'</w:t>
-      </w:r>
-    </w:p>
-    <w:p>
-      <w:pPr>
-        <w:rPr>
-          <w:rFonts w:hint="eastAsia"/>
+        <w:t xml:space="preserve">     Support for following collation </w:t>
+      </w:r>
+      <w:proofErr w:type="spellStart"/>
+      <w:r>
+        <w:rPr>
           <w:color w:val="000000"/>
         </w:rPr>
-      </w:pPr>
-    </w:p>
-    <w:p>
-      <w:pPr>
-        <w:rPr>
-          <w:rFonts w:hint="eastAsia"/>
+        <w:t>uri</w:t>
+      </w:r>
+      <w:proofErr w:type="spellEnd"/>
+      <w:r>
+        <w:rPr>
           <w:color w:val="000000"/>
         </w:rPr>
-      </w:pPr>
-      <w:r>
-        <w:rPr>
+        <w:t xml:space="preserve"> query parameters is available : 'fallback', 'lang', 'strength'</w:t>
+      </w:r>
+    </w:p>
+    <w:p>
+      <w:pPr>
+        <w:rPr>
+          <w:rFonts w:hint="eastAsia"/>
           <w:color w:val="000000"/>
         </w:rPr>
+      </w:pPr>
+    </w:p>
+    <w:p>
+      <w:pPr>
+        <w:rPr>
+          <w:rFonts w:hint="eastAsia"/>
+          <w:color w:val="000000"/>
+        </w:rPr>
+      </w:pPr>
+      <w:r>
+        <w:rPr>
+          <w:color w:val="000000"/>
+        </w:rPr>
         <w:t xml:space="preserve">     For the collation’s query “lang” parameter, all languages as </w:t>
       </w:r>
       <w:r>
@@ -1905,6 +2256,7 @@
         </w:rPr>
         <w:t>‘</w:t>
       </w:r>
+      <w:proofErr w:type="spellStart"/>
       <w:r>
         <w:rPr>
           <w:rFonts w:hint="eastAsia"/>
@@ -1912,6 +2264,7 @@
         </w:rPr>
         <w:t>java.util.Locale</w:t>
       </w:r>
+      <w:proofErr w:type="spellEnd"/>
       <w:r>
         <w:rPr>
           <w:color w:val="000000"/>
@@ -1922,12 +2275,20 @@
         <w:rPr>
           <w:color w:val="000000"/>
         </w:rPr>
-        <w:t>class are available within Xalan</w:t>
-      </w:r>
+        <w:t xml:space="preserve">class are available within </w:t>
+      </w:r>
+      <w:proofErr w:type="spellStart"/>
       <w:r>
         <w:rPr>
           <w:color w:val="000000"/>
         </w:rPr>
+        <w:t>Xalan</w:t>
+      </w:r>
+      <w:proofErr w:type="spellEnd"/>
+      <w:r>
+        <w:rPr>
+          <w:color w:val="000000"/>
+        </w:rPr>
         <w:t>-</w:t>
       </w:r>
       <w:r>
@@ -2094,52 +2455,64 @@
           <w:rFonts w:hint="eastAsia"/>
         </w:rPr>
       </w:pPr>
-      <w:r>
-        <w:t xml:space="preserve"> </w:t>
-      </w:r>
-    </w:p>
-    <w:p>
-      <w:pPr>
-        <w:rPr>
-          <w:rFonts w:hint="eastAsia"/>
-        </w:rPr>
-      </w:pPr>
-      <w:r>
-        <w:t>19) Arrow operator, =&gt;</w:t>
-      </w:r>
-    </w:p>
-    <w:p>
-      <w:pPr>
-        <w:rPr>
-          <w:rFonts w:hint="eastAsia"/>
-        </w:rPr>
-      </w:pPr>
-    </w:p>
-    <w:p>
-      <w:pPr>
-        <w:rPr>
-          <w:rFonts w:hint="eastAsia"/>
-        </w:rPr>
-      </w:pPr>
-      <w:r>
-        <w:t>20) Cast expression</w:t>
-      </w:r>
-    </w:p>
-    <w:p>
-      <w:pPr>
-        <w:rPr>
-          <w:rFonts w:hint="eastAsia"/>
-        </w:rPr>
-      </w:pPr>
-    </w:p>
-    <w:p>
-      <w:pPr>
-        <w:rPr>
-          <w:rFonts w:hint="eastAsia"/>
-        </w:rPr>
-      </w:pPr>
-      <w:r>
-        <w:t>21) Castable expression</w:t>
+    </w:p>
+    <w:p>
+      <w:pPr>
+        <w:rPr>
+          <w:rFonts w:hint="eastAsia"/>
+        </w:rPr>
+      </w:pPr>
+      <w:r>
+        <w:t>19</w:t>
+      </w:r>
+      <w:r>
+        <w:t>) Cast expression</w:t>
+      </w:r>
+    </w:p>
+    <w:p>
+      <w:pPr>
+        <w:rPr>
+          <w:rFonts w:hint="eastAsia"/>
+        </w:rPr>
+      </w:pPr>
+    </w:p>
+    <w:p>
+      <w:pPr>
+        <w:rPr>
+          <w:rFonts w:hint="eastAsia"/>
+        </w:rPr>
+      </w:pPr>
+      <w:r>
+        <w:t>20</w:t>
+      </w:r>
+      <w:r>
+        <w:t>) Castable expression</w:t>
+      </w:r>
+    </w:p>
+    <w:p>
+      <w:pPr>
+        <w:rPr>
+          <w:rFonts w:hint="eastAsia"/>
+        </w:rPr>
+      </w:pPr>
+    </w:p>
+    <w:p>
+      <w:pPr>
+        <w:rPr>
+          <w:rFonts w:hint="eastAsia"/>
+        </w:rPr>
+      </w:pPr>
+      <w:r>
+        <w:t>21) Arrow operator</w:t>
+      </w:r>
+      <w:r>
+        <w:t xml:space="preserve"> (</w:t>
+      </w:r>
+      <w:r>
+        <w:t>=&gt;</w:t>
+      </w:r>
+      <w:r>
+        <w:t>)</w:t>
       </w:r>
     </w:p>
     <w:p>
@@ -2214,24 +2587,40 @@
         </w:rPr>
       </w:pPr>
       <w:r>
-        <w:t>Implementation of built-in functions namespace uri : http://www.w3.org/2005/xpath-functions</w:t>
-      </w:r>
-    </w:p>
-    <w:p>
-      <w:pPr>
-        <w:rPr>
-          <w:rFonts w:hint="eastAsia"/>
-        </w:rPr>
-      </w:pPr>
-    </w:p>
-    <w:p>
-      <w:pPr>
-        <w:rPr>
-          <w:rFonts w:hint="eastAsia"/>
-        </w:rPr>
-      </w:pPr>
-      <w:r>
-        <w:t>Implementation of built-in math functions namespace uri : http://www.w3.org/2005/xpath-functions/math</w:t>
+        <w:t xml:space="preserve">Implementation of built-in functions namespace </w:t>
+      </w:r>
+      <w:proofErr w:type="spellStart"/>
+      <w:r>
+        <w:t>uri</w:t>
+      </w:r>
+      <w:proofErr w:type="spellEnd"/>
+      <w:r>
+        <w:t xml:space="preserve"> : http://www.w3.org/2005/xpath-functions</w:t>
+      </w:r>
+    </w:p>
+    <w:p>
+      <w:pPr>
+        <w:rPr>
+          <w:rFonts w:hint="eastAsia"/>
+        </w:rPr>
+      </w:pPr>
+    </w:p>
+    <w:p>
+      <w:pPr>
+        <w:rPr>
+          <w:rFonts w:hint="eastAsia"/>
+        </w:rPr>
+      </w:pPr>
+      <w:r>
+        <w:t xml:space="preserve">Implementation of built-in math functions namespace </w:t>
+      </w:r>
+      <w:proofErr w:type="spellStart"/>
+      <w:r>
+        <w:t>uri</w:t>
+      </w:r>
+      <w:proofErr w:type="spellEnd"/>
+      <w:r>
+        <w:t xml:space="preserve"> : http://www.w3.org/2005/xpath-functions/math</w:t>
       </w:r>
     </w:p>
     <w:p>
@@ -2270,29 +2659,38 @@
           <w:rFonts w:hint="eastAsia"/>
         </w:rPr>
       </w:pPr>
-      <w:r>
-        <w:t xml:space="preserve">fn:matches </w:t>
-      </w:r>
-    </w:p>
-    <w:p>
-      <w:pPr>
-        <w:rPr>
-          <w:rFonts w:hint="eastAsia"/>
-        </w:rPr>
-      </w:pPr>
+      <w:proofErr w:type="spellStart"/>
+      <w:r>
+        <w:t>fn:matches</w:t>
+      </w:r>
+      <w:proofErr w:type="spellEnd"/>
+      <w:r>
+        <w:t xml:space="preserve"> </w:t>
+      </w:r>
+    </w:p>
+    <w:p>
+      <w:pPr>
+        <w:rPr>
+          <w:rFonts w:hint="eastAsia"/>
+        </w:rPr>
+      </w:pPr>
+      <w:proofErr w:type="spellStart"/>
       <w:r>
         <w:t>fn:replace</w:t>
       </w:r>
-    </w:p>
-    <w:p>
-      <w:pPr>
-        <w:rPr>
-          <w:rFonts w:hint="eastAsia"/>
-        </w:rPr>
-      </w:pPr>
+      <w:proofErr w:type="spellEnd"/>
+    </w:p>
+    <w:p>
+      <w:pPr>
+        <w:rPr>
+          <w:rFonts w:hint="eastAsia"/>
+        </w:rPr>
+      </w:pPr>
+      <w:proofErr w:type="spellStart"/>
       <w:r>
         <w:t>fn:tokenize</w:t>
       </w:r>
+      <w:proofErr w:type="spellEnd"/>
     </w:p>
     <w:p>
       <w:pPr>
@@ -2330,18 +2728,25 @@
           <w:rFonts w:hint="eastAsia"/>
         </w:rPr>
       </w:pPr>
+      <w:proofErr w:type="spellStart"/>
       <w:r>
         <w:t>fn:abs</w:t>
       </w:r>
-    </w:p>
-    <w:p>
-      <w:pPr>
-        <w:rPr>
-          <w:rFonts w:hint="eastAsia"/>
-        </w:rPr>
-      </w:pPr>
-      <w:r>
-        <w:t>fn:round            (implementation of an optional second argument, that’s used to specify ‘precision’)</w:t>
+      <w:proofErr w:type="spellEnd"/>
+    </w:p>
+    <w:p>
+      <w:pPr>
+        <w:rPr>
+          <w:rFonts w:hint="eastAsia"/>
+        </w:rPr>
+      </w:pPr>
+      <w:proofErr w:type="spellStart"/>
+      <w:r>
+        <w:t>fn:round</w:t>
+      </w:r>
+      <w:proofErr w:type="spellEnd"/>
+      <w:r>
+        <w:t xml:space="preserve">            (implementation of an optional second argument, that’s used to specify ‘precision’)</w:t>
       </w:r>
     </w:p>
     <w:p>
@@ -2380,19 +2785,23 @@
           <w:rFonts w:hint="eastAsia"/>
         </w:rPr>
       </w:pPr>
+      <w:proofErr w:type="spellStart"/>
       <w:r>
         <w:t>fn:doc</w:t>
       </w:r>
-    </w:p>
-    <w:p>
-      <w:pPr>
-        <w:rPr>
-          <w:rFonts w:hint="eastAsia"/>
-        </w:rPr>
-      </w:pPr>
+      <w:proofErr w:type="spellEnd"/>
+    </w:p>
+    <w:p>
+      <w:pPr>
+        <w:rPr>
+          <w:rFonts w:hint="eastAsia"/>
+        </w:rPr>
+      </w:pPr>
+      <w:proofErr w:type="spellStart"/>
       <w:r>
         <w:t>fn:unparsed-text</w:t>
       </w:r>
+      <w:proofErr w:type="spellEnd"/>
     </w:p>
     <w:p>
       <w:pPr>
@@ -2430,78 +2839,100 @@
           <w:rFonts w:hint="eastAsia"/>
         </w:rPr>
       </w:pPr>
+      <w:proofErr w:type="spellStart"/>
       <w:r>
         <w:t>fn:string-join</w:t>
       </w:r>
-    </w:p>
-    <w:p>
-      <w:pPr>
-        <w:rPr>
-          <w:rFonts w:hint="eastAsia"/>
-        </w:rPr>
-      </w:pPr>
+      <w:proofErr w:type="spellEnd"/>
+    </w:p>
+    <w:p>
+      <w:pPr>
+        <w:rPr>
+          <w:rFonts w:hint="eastAsia"/>
+        </w:rPr>
+      </w:pPr>
+      <w:proofErr w:type="spellStart"/>
       <w:r>
         <w:t>fn:upper-case</w:t>
       </w:r>
-    </w:p>
-    <w:p>
-      <w:pPr>
-        <w:rPr>
-          <w:rFonts w:hint="eastAsia"/>
-        </w:rPr>
-      </w:pPr>
+      <w:proofErr w:type="spellEnd"/>
+    </w:p>
+    <w:p>
+      <w:pPr>
+        <w:rPr>
+          <w:rFonts w:hint="eastAsia"/>
+        </w:rPr>
+      </w:pPr>
+      <w:proofErr w:type="spellStart"/>
       <w:r>
         <w:t>fn:lower-case</w:t>
       </w:r>
-    </w:p>
-    <w:p>
-      <w:pPr>
-        <w:rPr>
-          <w:rFonts w:hint="eastAsia"/>
-        </w:rPr>
-      </w:pPr>
+      <w:proofErr w:type="spellEnd"/>
+    </w:p>
+    <w:p>
+      <w:pPr>
+        <w:rPr>
+          <w:rFonts w:hint="eastAsia"/>
+        </w:rPr>
+      </w:pPr>
+      <w:proofErr w:type="spellStart"/>
       <w:r>
         <w:t>fn:codepoints-to-string</w:t>
       </w:r>
-    </w:p>
-    <w:p>
-      <w:pPr>
-        <w:rPr>
-          <w:rFonts w:hint="eastAsia"/>
-        </w:rPr>
-      </w:pPr>
+      <w:proofErr w:type="spellEnd"/>
+    </w:p>
+    <w:p>
+      <w:pPr>
+        <w:rPr>
+          <w:rFonts w:hint="eastAsia"/>
+        </w:rPr>
+      </w:pPr>
+      <w:proofErr w:type="spellStart"/>
       <w:r>
         <w:t>fn:string-to-codepoints</w:t>
       </w:r>
-    </w:p>
-    <w:p>
-      <w:pPr>
-        <w:rPr>
-          <w:rFonts w:hint="eastAsia"/>
-        </w:rPr>
-      </w:pPr>
-      <w:r>
-        <w:t>fn:compare                           (with support for collation argument)</w:t>
-      </w:r>
-    </w:p>
-    <w:p>
-      <w:pPr>
-        <w:rPr>
-          <w:rFonts w:hint="eastAsia"/>
-        </w:rPr>
-      </w:pPr>
+      <w:proofErr w:type="spellEnd"/>
+    </w:p>
+    <w:p>
+      <w:pPr>
+        <w:rPr>
+          <w:rFonts w:hint="eastAsia"/>
+        </w:rPr>
+      </w:pPr>
+      <w:proofErr w:type="spellStart"/>
+      <w:r>
+        <w:t>fn:compare</w:t>
+      </w:r>
+      <w:proofErr w:type="spellEnd"/>
+      <w:r>
+        <w:t xml:space="preserve">                           (with support for collation argument)</w:t>
+      </w:r>
+    </w:p>
+    <w:p>
+      <w:pPr>
+        <w:rPr>
+          <w:rFonts w:hint="eastAsia"/>
+        </w:rPr>
+      </w:pPr>
+      <w:proofErr w:type="spellStart"/>
       <w:r>
         <w:t>fn:codepoint-equal</w:t>
       </w:r>
-    </w:p>
-    <w:p>
-      <w:pPr>
-        <w:rPr>
-          <w:rFonts w:hint="eastAsia"/>
-        </w:rPr>
-      </w:pPr>
-      <w:r>
-        <w:t>fn:contains-token                 (with support for collation argument)</w:t>
+      <w:proofErr w:type="spellEnd"/>
+    </w:p>
+    <w:p>
+      <w:pPr>
+        <w:rPr>
+          <w:rFonts w:hint="eastAsia"/>
+        </w:rPr>
+      </w:pPr>
+      <w:proofErr w:type="spellStart"/>
+      <w:r>
+        <w:t>fn:contains-token</w:t>
+      </w:r>
+      <w:proofErr w:type="spellEnd"/>
+      <w:r>
+        <w:t xml:space="preserve">                 (with support for collation argument)</w:t>
       </w:r>
     </w:p>
     <w:p>
@@ -2540,52 +2971,62 @@
           <w:rFonts w:hint="eastAsia"/>
         </w:rPr>
       </w:pPr>
+      <w:proofErr w:type="spellStart"/>
       <w:r>
         <w:t>fn:current-dateTime</w:t>
       </w:r>
-    </w:p>
-    <w:p>
-      <w:pPr>
-        <w:rPr>
-          <w:rFonts w:hint="eastAsia"/>
-        </w:rPr>
-      </w:pPr>
+      <w:proofErr w:type="spellEnd"/>
+    </w:p>
+    <w:p>
+      <w:pPr>
+        <w:rPr>
+          <w:rFonts w:hint="eastAsia"/>
+        </w:rPr>
+      </w:pPr>
+      <w:proofErr w:type="spellStart"/>
       <w:r>
         <w:t>fn:current-date</w:t>
       </w:r>
-    </w:p>
-    <w:p>
-      <w:pPr>
-        <w:rPr>
-          <w:rFonts w:hint="eastAsia"/>
-        </w:rPr>
-      </w:pPr>
+      <w:proofErr w:type="spellEnd"/>
+    </w:p>
+    <w:p>
+      <w:pPr>
+        <w:rPr>
+          <w:rFonts w:hint="eastAsia"/>
+        </w:rPr>
+      </w:pPr>
+      <w:proofErr w:type="spellStart"/>
       <w:r>
         <w:t>fn:current-time</w:t>
       </w:r>
-    </w:p>
-    <w:p>
-      <w:pPr>
-        <w:rPr>
-          <w:rFonts w:hint="eastAsia"/>
-        </w:rPr>
-      </w:pPr>
+      <w:proofErr w:type="spellEnd"/>
+    </w:p>
+    <w:p>
+      <w:pPr>
+        <w:rPr>
+          <w:rFonts w:hint="eastAsia"/>
+        </w:rPr>
+      </w:pPr>
+      <w:proofErr w:type="spellStart"/>
       <w:r>
         <w:t>fn:implicit-timezone</w:t>
       </w:r>
-    </w:p>
-    <w:p>
-      <w:pPr>
-        <w:rPr>
-          <w:rFonts w:hint="eastAsia"/>
-        </w:rPr>
-      </w:pPr>
+      <w:proofErr w:type="spellEnd"/>
+    </w:p>
+    <w:p>
+      <w:pPr>
+        <w:rPr>
+          <w:rFonts w:hint="eastAsia"/>
+        </w:rPr>
+      </w:pPr>
+      <w:proofErr w:type="spellStart"/>
       <w:r>
         <w:rPr>
           <w:rFonts w:hint="eastAsia"/>
         </w:rPr>
         <w:t>fn:default-collation</w:t>
       </w:r>
+      <w:proofErr w:type="spellEnd"/>
     </w:p>
     <w:p>
       <w:pPr>
@@ -2623,9 +3064,11 @@
           <w:rFonts w:hint="eastAsia"/>
         </w:rPr>
       </w:pPr>
+      <w:proofErr w:type="spellStart"/>
       <w:r>
         <w:t>fn:distinct-values</w:t>
       </w:r>
+      <w:proofErr w:type="spellEnd"/>
       <w:r>
         <w:t xml:space="preserve">            </w:t>
       </w:r>
@@ -2645,9 +3088,11 @@
           <w:rFonts w:hint="eastAsia"/>
         </w:rPr>
       </w:pPr>
+      <w:proofErr w:type="spellStart"/>
       <w:r>
         <w:t>fn:index-of</w:t>
       </w:r>
+      <w:proofErr w:type="spellEnd"/>
       <w:r>
         <w:t xml:space="preserve">                      </w:t>
       </w:r>
@@ -2667,10 +3112,12 @@
           <w:rFonts w:hint="eastAsia"/>
         </w:rPr>
       </w:pPr>
+      <w:proofErr w:type="spellStart"/>
       <w:r>
         <w:lastRenderedPageBreak/>
         <w:t>fn:deep-equal</w:t>
       </w:r>
+      <w:proofErr w:type="spellEnd"/>
       <w:r>
         <w:t xml:space="preserve">                  </w:t>
       </w:r>
@@ -2726,19 +3173,23 @@
           <w:rFonts w:hint="eastAsia"/>
         </w:rPr>
       </w:pPr>
+      <w:proofErr w:type="spellStart"/>
       <w:r>
         <w:t>math:pi</w:t>
       </w:r>
-    </w:p>
-    <w:p>
-      <w:pPr>
-        <w:rPr>
-          <w:rFonts w:hint="eastAsia"/>
-        </w:rPr>
-      </w:pPr>
+      <w:proofErr w:type="spellEnd"/>
+    </w:p>
+    <w:p>
+      <w:pPr>
+        <w:rPr>
+          <w:rFonts w:hint="eastAsia"/>
+        </w:rPr>
+      </w:pPr>
+      <w:proofErr w:type="spellStart"/>
       <w:r>
         <w:t>math:exp</w:t>
       </w:r>
+      <w:proofErr w:type="spellEnd"/>
     </w:p>
     <w:p>
       <w:pPr>
@@ -2756,9 +3207,11 @@
           <w:rFonts w:hint="eastAsia"/>
         </w:rPr>
       </w:pPr>
+      <w:proofErr w:type="spellStart"/>
       <w:r>
         <w:t>math:log</w:t>
       </w:r>
+      <w:proofErr w:type="spellEnd"/>
     </w:p>
     <w:p>
       <w:pPr>
@@ -2776,79 +3229,95 @@
           <w:rFonts w:hint="eastAsia"/>
         </w:rPr>
       </w:pPr>
+      <w:proofErr w:type="spellStart"/>
       <w:r>
         <w:t>math:pow</w:t>
       </w:r>
-    </w:p>
-    <w:p>
-      <w:pPr>
-        <w:rPr>
-          <w:rFonts w:hint="eastAsia"/>
-        </w:rPr>
-      </w:pPr>
+      <w:proofErr w:type="spellEnd"/>
+    </w:p>
+    <w:p>
+      <w:pPr>
+        <w:rPr>
+          <w:rFonts w:hint="eastAsia"/>
+        </w:rPr>
+      </w:pPr>
+      <w:proofErr w:type="spellStart"/>
       <w:r>
         <w:t>math:sqrt</w:t>
       </w:r>
-    </w:p>
-    <w:p>
-      <w:pPr>
-        <w:rPr>
-          <w:rFonts w:hint="eastAsia"/>
-        </w:rPr>
-      </w:pPr>
+      <w:proofErr w:type="spellEnd"/>
+    </w:p>
+    <w:p>
+      <w:pPr>
+        <w:rPr>
+          <w:rFonts w:hint="eastAsia"/>
+        </w:rPr>
+      </w:pPr>
+      <w:proofErr w:type="spellStart"/>
       <w:r>
         <w:t>math:sin</w:t>
       </w:r>
-    </w:p>
-    <w:p>
-      <w:pPr>
-        <w:rPr>
-          <w:rFonts w:hint="eastAsia"/>
-        </w:rPr>
-      </w:pPr>
+      <w:proofErr w:type="spellEnd"/>
+    </w:p>
+    <w:p>
+      <w:pPr>
+        <w:rPr>
+          <w:rFonts w:hint="eastAsia"/>
+        </w:rPr>
+      </w:pPr>
+      <w:proofErr w:type="spellStart"/>
       <w:r>
         <w:t>math:cos</w:t>
       </w:r>
-    </w:p>
-    <w:p>
-      <w:pPr>
-        <w:rPr>
-          <w:rFonts w:hint="eastAsia"/>
-        </w:rPr>
-      </w:pPr>
+      <w:proofErr w:type="spellEnd"/>
+    </w:p>
+    <w:p>
+      <w:pPr>
+        <w:rPr>
+          <w:rFonts w:hint="eastAsia"/>
+        </w:rPr>
+      </w:pPr>
+      <w:proofErr w:type="spellStart"/>
       <w:r>
         <w:t>math:tan</w:t>
       </w:r>
-    </w:p>
-    <w:p>
-      <w:pPr>
-        <w:rPr>
-          <w:rFonts w:hint="eastAsia"/>
-        </w:rPr>
-      </w:pPr>
+      <w:proofErr w:type="spellEnd"/>
+    </w:p>
+    <w:p>
+      <w:pPr>
+        <w:rPr>
+          <w:rFonts w:hint="eastAsia"/>
+        </w:rPr>
+      </w:pPr>
+      <w:proofErr w:type="spellStart"/>
       <w:r>
         <w:t>math:asin</w:t>
       </w:r>
-    </w:p>
-    <w:p>
-      <w:pPr>
-        <w:rPr>
-          <w:rFonts w:hint="eastAsia"/>
-        </w:rPr>
-      </w:pPr>
+      <w:proofErr w:type="spellEnd"/>
+    </w:p>
+    <w:p>
+      <w:pPr>
+        <w:rPr>
+          <w:rFonts w:hint="eastAsia"/>
+        </w:rPr>
+      </w:pPr>
+      <w:proofErr w:type="spellStart"/>
       <w:r>
         <w:t>math:acos</w:t>
       </w:r>
-    </w:p>
-    <w:p>
-      <w:pPr>
-        <w:rPr>
-          <w:rFonts w:hint="eastAsia"/>
-        </w:rPr>
-      </w:pPr>
+      <w:proofErr w:type="spellEnd"/>
+    </w:p>
+    <w:p>
+      <w:pPr>
+        <w:rPr>
+          <w:rFonts w:hint="eastAsia"/>
+        </w:rPr>
+      </w:pPr>
+      <w:proofErr w:type="spellStart"/>
       <w:r>
         <w:t>math:atan</w:t>
       </w:r>
+      <w:proofErr w:type="spellEnd"/>
     </w:p>
     <w:p>
       <w:pPr>
@@ -2896,59 +3365,71 @@
           <w:rFonts w:hint="eastAsia"/>
         </w:rPr>
       </w:pPr>
+      <w:proofErr w:type="spellStart"/>
       <w:r>
         <w:t>fn:years-from-duration</w:t>
       </w:r>
-    </w:p>
-    <w:p>
-      <w:pPr>
-        <w:rPr>
-          <w:rFonts w:hint="eastAsia"/>
-        </w:rPr>
-      </w:pPr>
+      <w:proofErr w:type="spellEnd"/>
+    </w:p>
+    <w:p>
+      <w:pPr>
+        <w:rPr>
+          <w:rFonts w:hint="eastAsia"/>
+        </w:rPr>
+      </w:pPr>
+      <w:proofErr w:type="spellStart"/>
       <w:r>
         <w:t>fn:months-from-duration</w:t>
       </w:r>
-    </w:p>
-    <w:p>
-      <w:pPr>
-        <w:rPr>
-          <w:rFonts w:hint="eastAsia"/>
-        </w:rPr>
-      </w:pPr>
+      <w:proofErr w:type="spellEnd"/>
+    </w:p>
+    <w:p>
+      <w:pPr>
+        <w:rPr>
+          <w:rFonts w:hint="eastAsia"/>
+        </w:rPr>
+      </w:pPr>
+      <w:proofErr w:type="spellStart"/>
       <w:r>
         <w:t>fn:days-from-duration</w:t>
       </w:r>
-    </w:p>
-    <w:p>
-      <w:pPr>
-        <w:rPr>
-          <w:rFonts w:hint="eastAsia"/>
-        </w:rPr>
-      </w:pPr>
+      <w:proofErr w:type="spellEnd"/>
+    </w:p>
+    <w:p>
+      <w:pPr>
+        <w:rPr>
+          <w:rFonts w:hint="eastAsia"/>
+        </w:rPr>
+      </w:pPr>
+      <w:proofErr w:type="spellStart"/>
       <w:r>
         <w:t>fn:hours-from-duration</w:t>
       </w:r>
-    </w:p>
-    <w:p>
-      <w:pPr>
-        <w:rPr>
-          <w:rFonts w:hint="eastAsia"/>
-        </w:rPr>
-      </w:pPr>
+      <w:proofErr w:type="spellEnd"/>
+    </w:p>
+    <w:p>
+      <w:pPr>
+        <w:rPr>
+          <w:rFonts w:hint="eastAsia"/>
+        </w:rPr>
+      </w:pPr>
+      <w:proofErr w:type="spellStart"/>
       <w:r>
         <w:t>fn:minutes-from-duration</w:t>
       </w:r>
-    </w:p>
-    <w:p>
-      <w:pPr>
-        <w:rPr>
-          <w:rFonts w:hint="eastAsia"/>
-        </w:rPr>
-      </w:pPr>
+      <w:proofErr w:type="spellEnd"/>
+    </w:p>
+    <w:p>
+      <w:pPr>
+        <w:rPr>
+          <w:rFonts w:hint="eastAsia"/>
+        </w:rPr>
+      </w:pPr>
+      <w:proofErr w:type="spellStart"/>
       <w:r>
         <w:t>fn:seconds-from-duration</w:t>
       </w:r>
+      <w:proofErr w:type="spellEnd"/>
     </w:p>
     <w:p>
       <w:pPr>
@@ -2970,28 +3451,38 @@
         <w:t>)</w:t>
       </w:r>
       <w:r>
-        <w:t xml:space="preserve"> Constructing xs:dateTime value</w:t>
-      </w:r>
-    </w:p>
-    <w:p>
-      <w:pPr>
-        <w:rPr>
-          <w:rFonts w:hint="eastAsia"/>
-        </w:rPr>
-      </w:pPr>
-    </w:p>
-    <w:p>
-      <w:pPr>
-        <w:rPr>
-          <w:rFonts w:hint="eastAsia"/>
-        </w:rPr>
-      </w:pPr>
+        <w:t xml:space="preserve"> Constructing </w:t>
+      </w:r>
+      <w:proofErr w:type="spellStart"/>
+      <w:r>
+        <w:t>xs:dateTime</w:t>
+      </w:r>
+      <w:proofErr w:type="spellEnd"/>
+      <w:r>
+        <w:t xml:space="preserve"> value</w:t>
+      </w:r>
+    </w:p>
+    <w:p>
+      <w:pPr>
+        <w:rPr>
+          <w:rFonts w:hint="eastAsia"/>
+        </w:rPr>
+      </w:pPr>
+    </w:p>
+    <w:p>
+      <w:pPr>
+        <w:rPr>
+          <w:rFonts w:hint="eastAsia"/>
+        </w:rPr>
+      </w:pPr>
+      <w:proofErr w:type="spellStart"/>
       <w:r>
         <w:rPr>
           <w:rFonts w:hint="eastAsia"/>
         </w:rPr>
         <w:t>fn:dateTime</w:t>
       </w:r>
+      <w:proofErr w:type="spellEnd"/>
     </w:p>
     <w:p>
       <w:pPr>
@@ -3029,194 +3520,224 @@
           <w:rFonts w:hint="eastAsia"/>
         </w:rPr>
       </w:pPr>
+      <w:proofErr w:type="spellStart"/>
       <w:r>
         <w:rPr>
           <w:rFonts w:hint="eastAsia"/>
         </w:rPr>
         <w:t>fn:year-from-dateTime</w:t>
       </w:r>
-    </w:p>
-    <w:p>
-      <w:pPr>
-        <w:rPr>
-          <w:rFonts w:hint="eastAsia"/>
-        </w:rPr>
-      </w:pPr>
+      <w:proofErr w:type="spellEnd"/>
+    </w:p>
+    <w:p>
+      <w:pPr>
+        <w:rPr>
+          <w:rFonts w:hint="eastAsia"/>
+        </w:rPr>
+      </w:pPr>
+      <w:proofErr w:type="spellStart"/>
       <w:r>
         <w:rPr>
           <w:rFonts w:hint="eastAsia"/>
         </w:rPr>
         <w:t>fn:month-from-dateTime</w:t>
       </w:r>
-    </w:p>
-    <w:p>
-      <w:pPr>
-        <w:rPr>
-          <w:rFonts w:hint="eastAsia"/>
-        </w:rPr>
-      </w:pPr>
+      <w:proofErr w:type="spellEnd"/>
+    </w:p>
+    <w:p>
+      <w:pPr>
+        <w:rPr>
+          <w:rFonts w:hint="eastAsia"/>
+        </w:rPr>
+      </w:pPr>
+      <w:proofErr w:type="spellStart"/>
       <w:r>
         <w:rPr>
           <w:rFonts w:hint="eastAsia"/>
         </w:rPr>
         <w:t>fn:day-from-dateTime</w:t>
       </w:r>
-    </w:p>
-    <w:p>
-      <w:pPr>
-        <w:rPr>
-          <w:rFonts w:hint="eastAsia"/>
-        </w:rPr>
-      </w:pPr>
+      <w:proofErr w:type="spellEnd"/>
+    </w:p>
+    <w:p>
+      <w:pPr>
+        <w:rPr>
+          <w:rFonts w:hint="eastAsia"/>
+        </w:rPr>
+      </w:pPr>
+      <w:proofErr w:type="spellStart"/>
       <w:r>
         <w:rPr>
           <w:rFonts w:hint="eastAsia"/>
         </w:rPr>
         <w:t>fn:hours-from-dateTime</w:t>
       </w:r>
-    </w:p>
-    <w:p>
-      <w:pPr>
-        <w:rPr>
-          <w:rFonts w:hint="eastAsia"/>
-        </w:rPr>
-      </w:pPr>
+      <w:proofErr w:type="spellEnd"/>
+    </w:p>
+    <w:p>
+      <w:pPr>
+        <w:rPr>
+          <w:rFonts w:hint="eastAsia"/>
+        </w:rPr>
+      </w:pPr>
+      <w:proofErr w:type="spellStart"/>
       <w:r>
         <w:rPr>
           <w:rFonts w:hint="eastAsia"/>
         </w:rPr>
         <w:t>fn:minutes-from-dateTime</w:t>
       </w:r>
-    </w:p>
-    <w:p>
-      <w:pPr>
-        <w:rPr>
-          <w:rFonts w:hint="eastAsia"/>
-        </w:rPr>
-      </w:pPr>
+      <w:proofErr w:type="spellEnd"/>
+    </w:p>
+    <w:p>
+      <w:pPr>
+        <w:rPr>
+          <w:rFonts w:hint="eastAsia"/>
+        </w:rPr>
+      </w:pPr>
+      <w:proofErr w:type="spellStart"/>
       <w:r>
         <w:rPr>
           <w:rFonts w:hint="eastAsia"/>
         </w:rPr>
         <w:t>fn:seconds-from-dateTime</w:t>
       </w:r>
-    </w:p>
-    <w:p>
-      <w:pPr>
-        <w:rPr>
-          <w:rFonts w:hint="eastAsia"/>
-        </w:rPr>
-      </w:pPr>
+      <w:proofErr w:type="spellEnd"/>
+    </w:p>
+    <w:p>
+      <w:pPr>
+        <w:rPr>
+          <w:rFonts w:hint="eastAsia"/>
+        </w:rPr>
+      </w:pPr>
+      <w:proofErr w:type="spellStart"/>
       <w:r>
         <w:rPr>
           <w:rFonts w:hint="eastAsia"/>
         </w:rPr>
         <w:t>fn:timezone-from-dateTime</w:t>
       </w:r>
-    </w:p>
-    <w:p>
-      <w:pPr>
-        <w:rPr>
-          <w:rFonts w:hint="eastAsia"/>
-        </w:rPr>
-      </w:pPr>
+      <w:proofErr w:type="spellEnd"/>
+    </w:p>
+    <w:p>
+      <w:pPr>
+        <w:rPr>
+          <w:rFonts w:hint="eastAsia"/>
+        </w:rPr>
+      </w:pPr>
+      <w:proofErr w:type="spellStart"/>
       <w:r>
         <w:rPr>
           <w:rFonts w:hint="eastAsia"/>
         </w:rPr>
         <w:t>fn:year-from-date</w:t>
       </w:r>
-    </w:p>
-    <w:p>
-      <w:pPr>
-        <w:rPr>
-          <w:rFonts w:hint="eastAsia"/>
-        </w:rPr>
-      </w:pPr>
+      <w:proofErr w:type="spellEnd"/>
+    </w:p>
+    <w:p>
+      <w:pPr>
+        <w:rPr>
+          <w:rFonts w:hint="eastAsia"/>
+        </w:rPr>
+      </w:pPr>
+      <w:proofErr w:type="spellStart"/>
       <w:r>
         <w:rPr>
           <w:rFonts w:hint="eastAsia"/>
         </w:rPr>
         <w:t>fn:month-from-date</w:t>
       </w:r>
-    </w:p>
-    <w:p>
-      <w:pPr>
-        <w:rPr>
-          <w:rFonts w:hint="eastAsia"/>
-        </w:rPr>
-      </w:pPr>
+      <w:proofErr w:type="spellEnd"/>
+    </w:p>
+    <w:p>
+      <w:pPr>
+        <w:rPr>
+          <w:rFonts w:hint="eastAsia"/>
+        </w:rPr>
+      </w:pPr>
+      <w:proofErr w:type="spellStart"/>
       <w:r>
         <w:rPr>
           <w:rFonts w:hint="eastAsia"/>
         </w:rPr>
         <w:t>fn:day-from-date</w:t>
       </w:r>
-    </w:p>
-    <w:p>
-      <w:pPr>
-        <w:rPr>
-          <w:rFonts w:hint="eastAsia"/>
-        </w:rPr>
-      </w:pPr>
+      <w:proofErr w:type="spellEnd"/>
+    </w:p>
+    <w:p>
+      <w:pPr>
+        <w:rPr>
+          <w:rFonts w:hint="eastAsia"/>
+        </w:rPr>
+      </w:pPr>
+      <w:proofErr w:type="spellStart"/>
       <w:r>
         <w:rPr>
           <w:rFonts w:hint="eastAsia"/>
         </w:rPr>
         <w:t>fn:timezone-from-date</w:t>
       </w:r>
-    </w:p>
-    <w:p>
-      <w:pPr>
-        <w:rPr>
-          <w:rFonts w:hint="eastAsia"/>
-        </w:rPr>
-      </w:pPr>
+      <w:proofErr w:type="spellEnd"/>
+    </w:p>
+    <w:p>
+      <w:pPr>
+        <w:rPr>
+          <w:rFonts w:hint="eastAsia"/>
+        </w:rPr>
+      </w:pPr>
+      <w:proofErr w:type="spellStart"/>
       <w:r>
         <w:rPr>
           <w:rFonts w:hint="eastAsia"/>
         </w:rPr>
         <w:t>fn:hours-from-time</w:t>
       </w:r>
-    </w:p>
-    <w:p>
-      <w:pPr>
-        <w:rPr>
-          <w:rFonts w:hint="eastAsia"/>
-        </w:rPr>
-      </w:pPr>
+      <w:proofErr w:type="spellEnd"/>
+    </w:p>
+    <w:p>
+      <w:pPr>
+        <w:rPr>
+          <w:rFonts w:hint="eastAsia"/>
+        </w:rPr>
+      </w:pPr>
+      <w:proofErr w:type="spellStart"/>
       <w:r>
         <w:rPr>
           <w:rFonts w:hint="eastAsia"/>
         </w:rPr>
         <w:t>fn:minutes-from-time</w:t>
       </w:r>
-    </w:p>
-    <w:p>
-      <w:pPr>
-        <w:rPr>
-          <w:rFonts w:hint="eastAsia"/>
-        </w:rPr>
-      </w:pPr>
+      <w:proofErr w:type="spellEnd"/>
+    </w:p>
+    <w:p>
+      <w:pPr>
+        <w:rPr>
+          <w:rFonts w:hint="eastAsia"/>
+        </w:rPr>
+      </w:pPr>
+      <w:proofErr w:type="spellStart"/>
       <w:r>
         <w:rPr>
           <w:rFonts w:hint="eastAsia"/>
         </w:rPr>
         <w:t>fn:seconds-from-time</w:t>
       </w:r>
-    </w:p>
-    <w:p>
-      <w:pPr>
-        <w:rPr>
-          <w:rFonts w:hint="eastAsia"/>
-        </w:rPr>
-      </w:pPr>
+      <w:proofErr w:type="spellEnd"/>
+    </w:p>
+    <w:p>
+      <w:pPr>
+        <w:rPr>
+          <w:rFonts w:hint="eastAsia"/>
+        </w:rPr>
+      </w:pPr>
+      <w:proofErr w:type="spellStart"/>
       <w:r>
         <w:rPr>
           <w:rFonts w:hint="eastAsia"/>
         </w:rPr>
         <w:t>fn:timezone-from-time</w:t>
       </w:r>
+      <w:proofErr w:type="spellEnd"/>
     </w:p>
     <w:p>
       <w:pPr>
@@ -3263,58 +3784,73 @@
           <w:rFonts w:hint="eastAsia"/>
         </w:rPr>
       </w:pPr>
+      <w:proofErr w:type="spellStart"/>
       <w:r>
         <w:t>fn:for-each</w:t>
       </w:r>
-    </w:p>
-    <w:p>
-      <w:pPr>
-        <w:rPr>
-          <w:rFonts w:hint="eastAsia"/>
-        </w:rPr>
-      </w:pPr>
+      <w:proofErr w:type="spellEnd"/>
+    </w:p>
+    <w:p>
+      <w:pPr>
+        <w:rPr>
+          <w:rFonts w:hint="eastAsia"/>
+        </w:rPr>
+      </w:pPr>
+      <w:proofErr w:type="spellStart"/>
       <w:r>
         <w:t>fn:filter</w:t>
       </w:r>
-    </w:p>
-    <w:p>
-      <w:pPr>
-        <w:rPr>
-          <w:rFonts w:hint="eastAsia"/>
-        </w:rPr>
-      </w:pPr>
+      <w:proofErr w:type="spellEnd"/>
+    </w:p>
+    <w:p>
+      <w:pPr>
+        <w:rPr>
+          <w:rFonts w:hint="eastAsia"/>
+        </w:rPr>
+      </w:pPr>
+      <w:proofErr w:type="spellStart"/>
       <w:r>
         <w:t>fn:fold-left</w:t>
       </w:r>
-    </w:p>
-    <w:p>
-      <w:pPr>
-        <w:rPr>
-          <w:rFonts w:hint="eastAsia"/>
-        </w:rPr>
-      </w:pPr>
+      <w:proofErr w:type="spellEnd"/>
+    </w:p>
+    <w:p>
+      <w:pPr>
+        <w:rPr>
+          <w:rFonts w:hint="eastAsia"/>
+        </w:rPr>
+      </w:pPr>
+      <w:proofErr w:type="spellStart"/>
       <w:r>
         <w:t>fn:fold-right</w:t>
       </w:r>
-    </w:p>
-    <w:p>
-      <w:pPr>
-        <w:rPr>
-          <w:rFonts w:hint="eastAsia"/>
-        </w:rPr>
-      </w:pPr>
+      <w:proofErr w:type="spellEnd"/>
+    </w:p>
+    <w:p>
+      <w:pPr>
+        <w:rPr>
+          <w:rFonts w:hint="eastAsia"/>
+        </w:rPr>
+      </w:pPr>
+      <w:proofErr w:type="spellStart"/>
       <w:r>
         <w:t>fn:for-each-pair</w:t>
       </w:r>
-    </w:p>
-    <w:p>
-      <w:pPr>
-        <w:rPr>
-          <w:rFonts w:hint="eastAsia"/>
-        </w:rPr>
-      </w:pPr>
-      <w:r>
-        <w:t>fn:sort                            (with support for collation argument)</w:t>
+      <w:proofErr w:type="spellEnd"/>
+    </w:p>
+    <w:p>
+      <w:pPr>
+        <w:rPr>
+          <w:rFonts w:hint="eastAsia"/>
+        </w:rPr>
+      </w:pPr>
+      <w:proofErr w:type="spellStart"/>
+      <w:r>
+        <w:t>fn:sort</w:t>
+      </w:r>
+      <w:proofErr w:type="spellEnd"/>
+      <w:r>
+        <w:t xml:space="preserve">                            (with support for collation argument)</w:t>
       </w:r>
     </w:p>
     <w:p>
@@ -3374,9 +3910,11 @@
           <w:rFonts w:hint="eastAsia"/>
         </w:rPr>
       </w:pPr>
+      <w:proofErr w:type="spellStart"/>
       <w:r>
         <w:t>fn:empty</w:t>
       </w:r>
+      <w:proofErr w:type="spellEnd"/>
     </w:p>
     <w:p>
       <w:pPr>
@@ -3385,9 +3923,11 @@
           <w:rFonts w:hint="eastAsia"/>
         </w:rPr>
       </w:pPr>
+      <w:proofErr w:type="spellStart"/>
       <w:r>
         <w:t>fn:exists</w:t>
       </w:r>
+      <w:proofErr w:type="spellEnd"/>
     </w:p>
     <w:p>
       <w:pPr>
@@ -3396,9 +3936,11 @@
           <w:rFonts w:hint="eastAsia"/>
         </w:rPr>
       </w:pPr>
+      <w:proofErr w:type="spellStart"/>
       <w:r>
         <w:t>fn:head</w:t>
       </w:r>
+      <w:proofErr w:type="spellEnd"/>
     </w:p>
     <w:p>
       <w:pPr>
@@ -3407,9 +3949,11 @@
           <w:rFonts w:hint="eastAsia"/>
         </w:rPr>
       </w:pPr>
+      <w:proofErr w:type="spellStart"/>
       <w:r>
         <w:t>fn:tail</w:t>
       </w:r>
+      <w:proofErr w:type="spellEnd"/>
     </w:p>
     <w:p>
       <w:pPr>
@@ -3418,9 +3962,11 @@
           <w:rFonts w:hint="eastAsia"/>
         </w:rPr>
       </w:pPr>
+      <w:proofErr w:type="spellStart"/>
       <w:r>
         <w:t>fn:insert-before</w:t>
       </w:r>
+      <w:proofErr w:type="spellEnd"/>
     </w:p>
     <w:p>
       <w:pPr>
@@ -3429,9 +3975,11 @@
           <w:rFonts w:hint="eastAsia"/>
         </w:rPr>
       </w:pPr>
+      <w:proofErr w:type="spellStart"/>
       <w:r>
         <w:t>fn:remove</w:t>
       </w:r>
+      <w:proofErr w:type="spellEnd"/>
     </w:p>
     <w:p>
       <w:pPr>
@@ -3440,9 +3988,11 @@
           <w:rFonts w:hint="eastAsia"/>
         </w:rPr>
       </w:pPr>
+      <w:proofErr w:type="spellStart"/>
       <w:r>
         <w:t>fn:reverse</w:t>
       </w:r>
+      <w:proofErr w:type="spellEnd"/>
     </w:p>
     <w:p>
       <w:pPr>
@@ -3451,9 +4001,11 @@
           <w:rFonts w:hint="eastAsia"/>
         </w:rPr>
       </w:pPr>
+      <w:proofErr w:type="spellStart"/>
       <w:r>
         <w:t>fn:subsequence</w:t>
       </w:r>
+      <w:proofErr w:type="spellEnd"/>
     </w:p>
     <w:p>
       <w:pPr>
@@ -3462,9 +4014,11 @@
           <w:rFonts w:hint="eastAsia"/>
         </w:rPr>
       </w:pPr>
+      <w:proofErr w:type="spellStart"/>
       <w:r>
         <w:t>fn:unordered</w:t>
       </w:r>
+      <w:proofErr w:type="spellEnd"/>
     </w:p>
     <w:p>
       <w:pPr>
@@ -3498,9 +4052,11 @@
           <w:rFonts w:hint="eastAsia"/>
         </w:rPr>
       </w:pPr>
+      <w:proofErr w:type="spellStart"/>
       <w:r>
         <w:t>fn:avg</w:t>
       </w:r>
+      <w:proofErr w:type="spellEnd"/>
     </w:p>
     <w:p>
       <w:pPr>
@@ -3509,9 +4065,11 @@
           <w:rFonts w:hint="eastAsia"/>
         </w:rPr>
       </w:pPr>
+      <w:proofErr w:type="spellStart"/>
       <w:r>
         <w:t>fn:max</w:t>
       </w:r>
+      <w:proofErr w:type="spellEnd"/>
     </w:p>
     <w:p>
       <w:pPr>
@@ -3520,9 +4078,11 @@
           <w:rFonts w:hint="eastAsia"/>
         </w:rPr>
       </w:pPr>
+      <w:proofErr w:type="spellStart"/>
       <w:r>
         <w:t>fn:min</w:t>
       </w:r>
+      <w:proofErr w:type="spellEnd"/>
     </w:p>
     <w:p>
       <w:pPr>
@@ -3563,19 +4123,23 @@
           <w:rFonts w:hint="eastAsia"/>
         </w:rPr>
       </w:pPr>
+      <w:proofErr w:type="spellStart"/>
       <w:r>
         <w:t>fn:parse-xml</w:t>
       </w:r>
-    </w:p>
-    <w:p>
-      <w:pPr>
-        <w:rPr>
-          <w:rFonts w:hint="eastAsia"/>
-        </w:rPr>
-      </w:pPr>
+      <w:proofErr w:type="spellEnd"/>
+    </w:p>
+    <w:p>
+      <w:pPr>
+        <w:rPr>
+          <w:rFonts w:hint="eastAsia"/>
+        </w:rPr>
+      </w:pPr>
+      <w:proofErr w:type="spellStart"/>
       <w:r>
         <w:t>fn:parse-xml-fragment</w:t>
       </w:r>
+      <w:proofErr w:type="spellEnd"/>
     </w:p>
     <w:p>
       <w:pPr>
@@ -3616,39 +4180,47 @@
           <w:rFonts w:hint="eastAsia"/>
         </w:rPr>
       </w:pPr>
+      <w:proofErr w:type="spellStart"/>
       <w:r>
         <w:t>fn:node-name</w:t>
       </w:r>
-    </w:p>
-    <w:p>
-      <w:pPr>
-        <w:rPr>
-          <w:rFonts w:hint="eastAsia"/>
-        </w:rPr>
-      </w:pPr>
+      <w:proofErr w:type="spellEnd"/>
+    </w:p>
+    <w:p>
+      <w:pPr>
+        <w:rPr>
+          <w:rFonts w:hint="eastAsia"/>
+        </w:rPr>
+      </w:pPr>
+      <w:proofErr w:type="spellStart"/>
       <w:r>
         <w:t>fn:data</w:t>
       </w:r>
-    </w:p>
-    <w:p>
-      <w:pPr>
-        <w:rPr>
-          <w:rFonts w:hint="eastAsia"/>
-        </w:rPr>
-      </w:pPr>
+      <w:proofErr w:type="spellEnd"/>
+    </w:p>
+    <w:p>
+      <w:pPr>
+        <w:rPr>
+          <w:rFonts w:hint="eastAsia"/>
+        </w:rPr>
+      </w:pPr>
+      <w:proofErr w:type="spellStart"/>
       <w:r>
         <w:t>fn:base-uri</w:t>
       </w:r>
-    </w:p>
-    <w:p>
-      <w:pPr>
-        <w:rPr>
-          <w:rFonts w:hint="eastAsia"/>
-        </w:rPr>
-      </w:pPr>
+      <w:proofErr w:type="spellEnd"/>
+    </w:p>
+    <w:p>
+      <w:pPr>
+        <w:rPr>
+          <w:rFonts w:hint="eastAsia"/>
+        </w:rPr>
+      </w:pPr>
+      <w:proofErr w:type="spellStart"/>
       <w:r>
         <w:t>fn:document-uri</w:t>
       </w:r>
+      <w:proofErr w:type="spellEnd"/>
     </w:p>
     <w:p>
       <w:pPr>
@@ -3670,41 +4242,53 @@
         <w:rPr>
           <w:rFonts w:hint="eastAsia"/>
         </w:rPr>
-        <w:t>Functions related to QNames</w:t>
-      </w:r>
-    </w:p>
-    <w:p>
-      <w:pPr>
-        <w:rPr>
-          <w:rFonts w:hint="eastAsia"/>
-        </w:rPr>
-      </w:pPr>
-    </w:p>
-    <w:p>
-      <w:pPr>
-        <w:rPr>
-          <w:rFonts w:hint="eastAsia"/>
-        </w:rPr>
-      </w:pPr>
+        <w:t xml:space="preserve">Functions related to </w:t>
+      </w:r>
+      <w:proofErr w:type="spellStart"/>
+      <w:r>
+        <w:rPr>
+          <w:rFonts w:hint="eastAsia"/>
+        </w:rPr>
+        <w:t>QNames</w:t>
+      </w:r>
+      <w:proofErr w:type="spellEnd"/>
+    </w:p>
+    <w:p>
+      <w:pPr>
+        <w:rPr>
+          <w:rFonts w:hint="eastAsia"/>
+        </w:rPr>
+      </w:pPr>
+    </w:p>
+    <w:p>
+      <w:pPr>
+        <w:rPr>
+          <w:rFonts w:hint="eastAsia"/>
+        </w:rPr>
+      </w:pPr>
+      <w:proofErr w:type="spellStart"/>
       <w:r>
         <w:rPr>
           <w:rFonts w:hint="eastAsia"/>
         </w:rPr>
         <w:t>fn:resolve-QName</w:t>
       </w:r>
-    </w:p>
-    <w:p>
-      <w:pPr>
-        <w:rPr>
-          <w:rFonts w:hint="eastAsia"/>
-        </w:rPr>
-      </w:pPr>
+      <w:proofErr w:type="spellEnd"/>
+    </w:p>
+    <w:p>
+      <w:pPr>
+        <w:rPr>
+          <w:rFonts w:hint="eastAsia"/>
+        </w:rPr>
+      </w:pPr>
+      <w:proofErr w:type="spellStart"/>
       <w:r>
         <w:rPr>
           <w:rFonts w:hint="eastAsia"/>
         </w:rPr>
         <w:t>fn:QName</w:t>
       </w:r>
+      <w:proofErr w:type="spellEnd"/>
     </w:p>
     <w:p>
       <w:pPr>
@@ -3736,80 +4320,108 @@
           <w:rFonts w:hint="eastAsia"/>
         </w:rPr>
       </w:pPr>
+      <w:proofErr w:type="spellStart"/>
+      <w:r>
+        <w:t>map:merge</w:t>
+      </w:r>
+      <w:proofErr w:type="spellEnd"/>
+    </w:p>
+    <w:p>
+      <w:pPr>
+        <w:rPr>
+          <w:rFonts w:hint="eastAsia"/>
+        </w:rPr>
+      </w:pPr>
+      <w:proofErr w:type="spellStart"/>
       <w:r>
         <w:t>map:size</w:t>
       </w:r>
-    </w:p>
-    <w:p>
-      <w:pPr>
-        <w:rPr>
-          <w:rFonts w:hint="eastAsia"/>
-        </w:rPr>
-      </w:pPr>
-      <w:r>
+      <w:proofErr w:type="spellEnd"/>
+    </w:p>
+    <w:p>
+      <w:pPr>
+        <w:rPr>
+          <w:rFonts w:hint="eastAsia"/>
+        </w:rPr>
+      </w:pPr>
+      <w:proofErr w:type="spellStart"/>
+      <w:r>
+        <w:lastRenderedPageBreak/>
         <w:t>map:keys</w:t>
       </w:r>
-    </w:p>
-    <w:p>
-      <w:pPr>
-        <w:rPr>
-          <w:rFonts w:hint="eastAsia"/>
-        </w:rPr>
-      </w:pPr>
-      <w:r>
-        <w:lastRenderedPageBreak/>
+      <w:proofErr w:type="spellEnd"/>
+    </w:p>
+    <w:p>
+      <w:pPr>
+        <w:rPr>
+          <w:rFonts w:hint="eastAsia"/>
+        </w:rPr>
+      </w:pPr>
+      <w:proofErr w:type="spellStart"/>
+      <w:r>
         <w:t>map:contains</w:t>
       </w:r>
-    </w:p>
-    <w:p>
-      <w:pPr>
-        <w:rPr>
-          <w:rFonts w:hint="eastAsia"/>
-        </w:rPr>
-      </w:pPr>
+      <w:proofErr w:type="spellEnd"/>
+    </w:p>
+    <w:p>
+      <w:pPr>
+        <w:rPr>
+          <w:rFonts w:hint="eastAsia"/>
+        </w:rPr>
+      </w:pPr>
+      <w:proofErr w:type="spellStart"/>
       <w:r>
         <w:t>map:get</w:t>
       </w:r>
-    </w:p>
-    <w:p>
-      <w:pPr>
-        <w:rPr>
-          <w:rFonts w:hint="eastAsia"/>
-        </w:rPr>
-      </w:pPr>
+      <w:proofErr w:type="spellEnd"/>
+    </w:p>
+    <w:p>
+      <w:pPr>
+        <w:rPr>
+          <w:rFonts w:hint="eastAsia"/>
+        </w:rPr>
+      </w:pPr>
+      <w:proofErr w:type="spellStart"/>
       <w:r>
         <w:t>map:put</w:t>
       </w:r>
-    </w:p>
-    <w:p>
-      <w:pPr>
-        <w:rPr>
-          <w:rFonts w:hint="eastAsia"/>
-        </w:rPr>
-      </w:pPr>
+      <w:proofErr w:type="spellEnd"/>
+    </w:p>
+    <w:p>
+      <w:pPr>
+        <w:rPr>
+          <w:rFonts w:hint="eastAsia"/>
+        </w:rPr>
+      </w:pPr>
+      <w:proofErr w:type="spellStart"/>
       <w:r>
         <w:t>map:entry</w:t>
       </w:r>
-    </w:p>
-    <w:p>
-      <w:pPr>
-        <w:rPr>
-          <w:rFonts w:hint="eastAsia"/>
-        </w:rPr>
-      </w:pPr>
+      <w:proofErr w:type="spellEnd"/>
+    </w:p>
+    <w:p>
+      <w:pPr>
+        <w:rPr>
+          <w:rFonts w:hint="eastAsia"/>
+        </w:rPr>
+      </w:pPr>
+      <w:proofErr w:type="spellStart"/>
       <w:r>
         <w:t>map:remove</w:t>
       </w:r>
-    </w:p>
-    <w:p>
-      <w:pPr>
-        <w:rPr>
-          <w:rFonts w:hint="eastAsia"/>
-        </w:rPr>
-      </w:pPr>
+      <w:proofErr w:type="spellEnd"/>
+    </w:p>
+    <w:p>
+      <w:pPr>
+        <w:rPr>
+          <w:rFonts w:hint="eastAsia"/>
+        </w:rPr>
+      </w:pPr>
+      <w:proofErr w:type="spellStart"/>
       <w:r>
         <w:t>map:for-each</w:t>
       </w:r>
+      <w:proofErr w:type="spellEnd"/>
     </w:p>
     <w:p>
       <w:pPr>
@@ -3841,109 +4453,206 @@
           <w:rFonts w:hint="eastAsia"/>
         </w:rPr>
       </w:pPr>
+      <w:proofErr w:type="spellStart"/>
       <w:r>
         <w:t>array:size</w:t>
       </w:r>
-    </w:p>
-    <w:p>
-      <w:pPr>
-        <w:rPr>
-          <w:rFonts w:hint="eastAsia"/>
-        </w:rPr>
-      </w:pPr>
+      <w:proofErr w:type="spellEnd"/>
+    </w:p>
+    <w:p>
+      <w:pPr>
+        <w:rPr>
+          <w:rFonts w:hint="eastAsia"/>
+        </w:rPr>
+      </w:pPr>
+      <w:proofErr w:type="spellStart"/>
       <w:r>
         <w:t>array:get</w:t>
       </w:r>
-    </w:p>
-    <w:p>
-      <w:pPr>
-        <w:rPr>
-          <w:rFonts w:hint="eastAsia"/>
-        </w:rPr>
-      </w:pPr>
+      <w:proofErr w:type="spellEnd"/>
+    </w:p>
+    <w:p>
+      <w:pPr>
+        <w:rPr>
+          <w:rFonts w:hint="eastAsia"/>
+        </w:rPr>
+      </w:pPr>
+      <w:proofErr w:type="spellStart"/>
       <w:r>
         <w:t>array:put</w:t>
       </w:r>
-    </w:p>
-    <w:p>
-      <w:pPr>
-        <w:rPr>
-          <w:rFonts w:hint="eastAsia"/>
-        </w:rPr>
-      </w:pPr>
+      <w:proofErr w:type="spellEnd"/>
+    </w:p>
+    <w:p>
+      <w:pPr>
+        <w:rPr>
+          <w:rFonts w:hint="eastAsia"/>
+        </w:rPr>
+      </w:pPr>
+      <w:proofErr w:type="spellStart"/>
       <w:r>
         <w:t>array:append</w:t>
       </w:r>
-    </w:p>
-    <w:p>
-      <w:pPr>
-        <w:rPr>
-          <w:rFonts w:hint="eastAsia"/>
-        </w:rPr>
-      </w:pPr>
+      <w:proofErr w:type="spellEnd"/>
+    </w:p>
+    <w:p>
+      <w:pPr>
+        <w:rPr>
+          <w:rFonts w:hint="eastAsia"/>
+        </w:rPr>
+      </w:pPr>
+      <w:proofErr w:type="spellStart"/>
       <w:r>
         <w:t>array:subarray</w:t>
       </w:r>
-    </w:p>
-    <w:p>
-      <w:pPr>
-        <w:rPr>
-          <w:rFonts w:hint="eastAsia"/>
-        </w:rPr>
-      </w:pPr>
+      <w:proofErr w:type="spellEnd"/>
+    </w:p>
+    <w:p>
+      <w:pPr>
+        <w:rPr>
+          <w:rFonts w:hint="eastAsia"/>
+        </w:rPr>
+      </w:pPr>
+      <w:proofErr w:type="spellStart"/>
       <w:r>
         <w:t>array:remove</w:t>
       </w:r>
-    </w:p>
-    <w:p>
-      <w:pPr>
-        <w:rPr>
-          <w:rFonts w:hint="eastAsia"/>
-        </w:rPr>
-      </w:pPr>
+      <w:proofErr w:type="spellEnd"/>
+    </w:p>
+    <w:p>
+      <w:pPr>
+        <w:rPr>
+          <w:rFonts w:hint="eastAsia"/>
+        </w:rPr>
+      </w:pPr>
+      <w:proofErr w:type="spellStart"/>
       <w:r>
         <w:t>array:insert-before</w:t>
       </w:r>
-    </w:p>
-    <w:p>
-      <w:pPr>
-        <w:rPr>
-          <w:rFonts w:hint="eastAsia"/>
-        </w:rPr>
-      </w:pPr>
+      <w:proofErr w:type="spellEnd"/>
+    </w:p>
+    <w:p>
+      <w:pPr>
+        <w:rPr>
+          <w:rFonts w:hint="eastAsia"/>
+        </w:rPr>
+      </w:pPr>
+      <w:proofErr w:type="spellStart"/>
       <w:r>
         <w:t>array:head</w:t>
       </w:r>
-    </w:p>
-    <w:p>
-      <w:pPr>
-        <w:rPr>
-          <w:rFonts w:hint="eastAsia"/>
-        </w:rPr>
-      </w:pPr>
+      <w:proofErr w:type="spellEnd"/>
+    </w:p>
+    <w:p>
+      <w:pPr>
+        <w:rPr>
+          <w:rFonts w:hint="eastAsia"/>
+        </w:rPr>
+      </w:pPr>
+      <w:proofErr w:type="spellStart"/>
       <w:r>
         <w:t>array:tail</w:t>
       </w:r>
-    </w:p>
-    <w:p>
-      <w:pPr>
-        <w:rPr>
-          <w:rFonts w:hint="eastAsia"/>
-        </w:rPr>
-      </w:pPr>
+      <w:proofErr w:type="spellEnd"/>
+    </w:p>
+    <w:p>
+      <w:pPr>
+        <w:rPr>
+          <w:rFonts w:hint="eastAsia"/>
+        </w:rPr>
+      </w:pPr>
+      <w:proofErr w:type="spellStart"/>
       <w:r>
         <w:t>array:reverse</w:t>
       </w:r>
-    </w:p>
-    <w:p>
-      <w:pPr>
-        <w:rPr>
-          <w:rFonts w:hint="eastAsia"/>
-        </w:rPr>
-      </w:pPr>
+      <w:proofErr w:type="spellEnd"/>
+    </w:p>
+    <w:p>
+      <w:pPr>
+        <w:rPr>
+          <w:rFonts w:hint="eastAsia"/>
+        </w:rPr>
+      </w:pPr>
+      <w:proofErr w:type="spellStart"/>
       <w:r>
         <w:t>array:join</w:t>
       </w:r>
+      <w:proofErr w:type="spellEnd"/>
+    </w:p>
+    <w:p>
+      <w:pPr>
+        <w:rPr>
+          <w:rFonts w:hint="eastAsia"/>
+        </w:rPr>
+      </w:pPr>
+      <w:proofErr w:type="spellStart"/>
+      <w:r>
+        <w:t>array:for-each</w:t>
+      </w:r>
+      <w:proofErr w:type="spellEnd"/>
+    </w:p>
+    <w:p>
+      <w:pPr>
+        <w:rPr>
+          <w:rFonts w:hint="eastAsia"/>
+        </w:rPr>
+      </w:pPr>
+      <w:proofErr w:type="spellStart"/>
+      <w:r>
+        <w:t>array:filter</w:t>
+      </w:r>
+      <w:proofErr w:type="spellEnd"/>
+    </w:p>
+    <w:p>
+      <w:pPr>
+        <w:rPr>
+          <w:rFonts w:hint="eastAsia"/>
+        </w:rPr>
+      </w:pPr>
+      <w:proofErr w:type="spellStart"/>
+      <w:r>
+        <w:t>array:fold-left</w:t>
+      </w:r>
+      <w:proofErr w:type="spellEnd"/>
+    </w:p>
+    <w:p>
+      <w:pPr>
+        <w:rPr>
+          <w:rFonts w:hint="eastAsia"/>
+        </w:rPr>
+      </w:pPr>
+      <w:proofErr w:type="spellStart"/>
+      <w:r>
+        <w:t>array:fold-right</w:t>
+      </w:r>
+      <w:proofErr w:type="spellEnd"/>
+    </w:p>
+    <w:p>
+      <w:pPr>
+        <w:rPr>
+          <w:rFonts w:hint="eastAsia"/>
+        </w:rPr>
+      </w:pPr>
+      <w:proofErr w:type="spellStart"/>
+      <w:r>
+        <w:t>array:for-each-pair</w:t>
+      </w:r>
+      <w:proofErr w:type="spellEnd"/>
+    </w:p>
+    <w:p>
+      <w:pPr>
+        <w:rPr>
+          <w:rFonts w:hint="eastAsia"/>
+        </w:rPr>
+      </w:pPr>
+      <w:proofErr w:type="spellStart"/>
+      <w:r>
+        <w:t>array:sort</w:t>
+      </w:r>
+      <w:proofErr w:type="spellEnd"/>
+      <w:r>
+        <w:t xml:space="preserve">                               (with support for collation argument)</w:t>
+      </w:r>
     </w:p>
     <w:p>
       <w:pPr>
@@ -3981,26 +4690,69 @@
           <w:rFonts w:hint="eastAsia"/>
         </w:rPr>
       </w:pPr>
+      <w:proofErr w:type="spellStart"/>
       <w:r>
         <w:t>fn:parse-json</w:t>
       </w:r>
-    </w:p>
-    <w:p>
-      <w:pPr>
-        <w:rPr>
-          <w:rFonts w:hint="eastAsia"/>
-        </w:rPr>
-      </w:pPr>
-    </w:p>
-    <w:p>
-      <w:pPr>
-        <w:rPr>
-          <w:rFonts w:hint="eastAsia"/>
-        </w:rPr>
-      </w:pPr>
-      <w:r>
-        <w:t>Other than the above mentioned newly implemented XPath 3.1 functions, all the functions that are already available within XPath 1.0 (all of them are common with XPath 3.1 function library as well) are available within Xalan</w:t>
-      </w:r>
+      <w:proofErr w:type="spellEnd"/>
+    </w:p>
+    <w:p>
+      <w:pPr>
+        <w:rPr>
+          <w:rFonts w:hint="eastAsia"/>
+        </w:rPr>
+      </w:pPr>
+      <w:proofErr w:type="spellStart"/>
+      <w:r>
+        <w:t>fn:json-doc</w:t>
+      </w:r>
+      <w:proofErr w:type="spellEnd"/>
+    </w:p>
+    <w:p>
+      <w:pPr>
+        <w:rPr>
+          <w:rFonts w:hint="eastAsia"/>
+        </w:rPr>
+      </w:pPr>
+      <w:proofErr w:type="spellStart"/>
+      <w:r>
+        <w:t>fn:json-to-xml</w:t>
+      </w:r>
+      <w:proofErr w:type="spellEnd"/>
+    </w:p>
+    <w:p>
+      <w:pPr>
+        <w:rPr>
+          <w:rFonts w:hint="eastAsia"/>
+        </w:rPr>
+      </w:pPr>
+      <w:proofErr w:type="spellStart"/>
+      <w:r>
+        <w:t>fn:xml-to-json</w:t>
+      </w:r>
+      <w:proofErr w:type="spellEnd"/>
+    </w:p>
+    <w:p>
+      <w:pPr>
+        <w:rPr>
+          <w:rFonts w:hint="eastAsia"/>
+        </w:rPr>
+      </w:pPr>
+    </w:p>
+    <w:p>
+      <w:pPr>
+        <w:rPr>
+          <w:rFonts w:hint="eastAsia"/>
+        </w:rPr>
+      </w:pPr>
+      <w:r>
+        <w:t xml:space="preserve">Other than the above mentioned newly implemented XPath 3.1 functions, all the functions that are already available within XPath 1.0 (all of them are common with XPath 3.1 function library as well) are available within </w:t>
+      </w:r>
+      <w:proofErr w:type="spellStart"/>
+      <w:r>
+        <w:t>Xalan</w:t>
+      </w:r>
+      <w:proofErr w:type="spellEnd"/>
       <w:r>
         <w:t>-</w:t>
       </w:r>
@@ -4055,8 +4807,13 @@
         <w:t xml:space="preserve">s </w:t>
       </w:r>
       <w:r>
-        <w:t>that shall work with Xalan</w:t>
-      </w:r>
+        <w:t xml:space="preserve">that shall work with </w:t>
+      </w:r>
+      <w:proofErr w:type="spellStart"/>
+      <w:r>
+        <w:t>Xalan</w:t>
+      </w:r>
+      <w:proofErr w:type="spellEnd"/>
       <w:r>
         <w:t>-</w:t>
       </w:r>
@@ -4075,42 +4832,6 @@
       <w:pPr>
         <w:rPr>
           <w:rFonts w:hint="eastAsia"/>
-        </w:rPr>
-      </w:pPr>
-    </w:p>
-    <w:p>
-      <w:pPr>
-        <w:rPr>
-          <w:rFonts w:hint="eastAsia"/>
-          <w:b/>
-          <w:bCs/>
-        </w:rPr>
-      </w:pPr>
-    </w:p>
-    <w:p>
-      <w:pPr>
-        <w:rPr>
-          <w:rFonts w:hint="eastAsia"/>
-          <w:b/>
-          <w:bCs/>
-        </w:rPr>
-      </w:pPr>
-    </w:p>
-    <w:p>
-      <w:pPr>
-        <w:rPr>
-          <w:rFonts w:hint="eastAsia"/>
-          <w:b/>
-          <w:bCs/>
-        </w:rPr>
-      </w:pPr>
-    </w:p>
-    <w:p>
-      <w:pPr>
-        <w:rPr>
-          <w:rFonts w:hint="eastAsia"/>
-          <w:b/>
-          <w:bCs/>
         </w:rPr>
       </w:pPr>
     </w:p>
@@ -4178,191 +4899,98 @@
           <w:color w:val="C45911" w:themeColor="accent2" w:themeShade="BF"/>
         </w:rPr>
       </w:pPr>
-    </w:p>
-    <w:p>
-      <w:pPr>
-        <w:rPr>
-          <w:rFonts w:hint="eastAsia"/>
+      <w:r>
+        <w:rPr>
           <w:b/>
           <w:bCs/>
           <w:color w:val="C45911" w:themeColor="accent2" w:themeShade="BF"/>
         </w:rPr>
-      </w:pPr>
-    </w:p>
-    <w:p>
-      <w:pPr>
-        <w:rPr>
-          <w:rFonts w:hint="eastAsia"/>
+        <w:t>(</w:t>
+      </w:r>
+      <w:r>
+        <w:rPr>
           <w:b/>
           <w:bCs/>
           <w:color w:val="C45911" w:themeColor="accent2" w:themeShade="BF"/>
         </w:rPr>
-      </w:pPr>
-    </w:p>
-    <w:p>
-      <w:pPr>
-        <w:rPr>
-          <w:rFonts w:hint="eastAsia"/>
+        <w:t>2</w:t>
+      </w:r>
+      <w:r>
+        <w:rPr>
           <w:b/>
           <w:bCs/>
           <w:color w:val="C45911" w:themeColor="accent2" w:themeShade="BF"/>
         </w:rPr>
-      </w:pPr>
-    </w:p>
-    <w:p>
-      <w:pPr>
-        <w:rPr>
-          <w:rFonts w:hint="eastAsia"/>
+        <w:t xml:space="preserve">) </w:t>
+      </w:r>
+      <w:proofErr w:type="spellStart"/>
+      <w:r>
+        <w:rPr>
           <w:b/>
           <w:bCs/>
           <w:color w:val="C45911" w:themeColor="accent2" w:themeShade="BF"/>
         </w:rPr>
-      </w:pPr>
-    </w:p>
-    <w:p>
-      <w:pPr>
-        <w:rPr>
-          <w:rFonts w:hint="eastAsia"/>
+        <w:t>Xalan</w:t>
+      </w:r>
+      <w:proofErr w:type="spellEnd"/>
+      <w:r>
+        <w:rPr>
           <w:b/>
           <w:bCs/>
           <w:color w:val="C45911" w:themeColor="accent2" w:themeShade="BF"/>
         </w:rPr>
-      </w:pPr>
-    </w:p>
-    <w:p>
-      <w:pPr>
-        <w:rPr>
-          <w:rFonts w:hint="eastAsia"/>
+        <w:t>-</w:t>
+      </w:r>
+      <w:r>
+        <w:rPr>
           <w:b/>
           <w:bCs/>
           <w:color w:val="C45911" w:themeColor="accent2" w:themeShade="BF"/>
         </w:rPr>
-      </w:pPr>
-    </w:p>
-    <w:p>
-      <w:pPr>
-        <w:rPr>
-          <w:rFonts w:hint="eastAsia"/>
+        <w:t>J XSLT 3.0 test</w:t>
+      </w:r>
+      <w:r>
+        <w:rPr>
           <w:b/>
           <w:bCs/>
           <w:color w:val="C45911" w:themeColor="accent2" w:themeShade="BF"/>
         </w:rPr>
-      </w:pPr>
-    </w:p>
-    <w:p>
-      <w:pPr>
-        <w:rPr>
-          <w:rFonts w:hint="eastAsia"/>
+        <w:t xml:space="preserve"> </w:t>
+      </w:r>
+      <w:r>
+        <w:rPr>
           <w:b/>
           <w:bCs/>
           <w:color w:val="C45911" w:themeColor="accent2" w:themeShade="BF"/>
         </w:rPr>
-      </w:pPr>
-    </w:p>
-    <w:p>
-      <w:pPr>
-        <w:rPr>
-          <w:rFonts w:hint="eastAsia"/>
-          <w:b/>
-          <w:bCs/>
-          <w:color w:val="C45911" w:themeColor="accent2" w:themeShade="BF"/>
-        </w:rPr>
-      </w:pPr>
-    </w:p>
-    <w:p>
-      <w:pPr>
-        <w:rPr>
-          <w:rFonts w:hint="eastAsia"/>
-          <w:b/>
-          <w:bCs/>
-          <w:color w:val="C45911" w:themeColor="accent2" w:themeShade="BF"/>
-        </w:rPr>
-      </w:pPr>
-      <w:r>
-        <w:rPr>
-          <w:b/>
-          <w:bCs/>
-          <w:color w:val="C45911" w:themeColor="accent2" w:themeShade="BF"/>
-        </w:rPr>
-        <w:t>(</w:t>
-      </w:r>
-      <w:r>
-        <w:rPr>
-          <w:b/>
-          <w:bCs/>
-          <w:color w:val="C45911" w:themeColor="accent2" w:themeShade="BF"/>
-        </w:rPr>
-        <w:t>2</w:t>
-      </w:r>
-      <w:r>
-        <w:rPr>
-          <w:b/>
-          <w:bCs/>
-          <w:color w:val="C45911" w:themeColor="accent2" w:themeShade="BF"/>
-        </w:rPr>
-        <w:t xml:space="preserve">) </w:t>
-      </w:r>
-      <w:r>
-        <w:rPr>
-          <w:b/>
-          <w:bCs/>
-          <w:color w:val="C45911" w:themeColor="accent2" w:themeShade="BF"/>
-        </w:rPr>
+        <w:t>suite</w:t>
+      </w:r>
+    </w:p>
+    <w:p>
+      <w:pPr>
+        <w:rPr>
+          <w:rFonts w:hint="eastAsia"/>
+        </w:rPr>
+      </w:pPr>
+    </w:p>
+    <w:p>
+      <w:pPr>
+        <w:rPr>
+          <w:rFonts w:hint="eastAsia"/>
+        </w:rPr>
+      </w:pPr>
+      <w:r>
+        <w:t xml:space="preserve">For the </w:t>
+      </w:r>
+      <w:proofErr w:type="spellStart"/>
+      <w:r>
         <w:t>Xalan</w:t>
       </w:r>
-      <w:r>
-        <w:rPr>
-          <w:b/>
-          <w:bCs/>
-          <w:color w:val="C45911" w:themeColor="accent2" w:themeShade="BF"/>
-        </w:rPr>
+      <w:proofErr w:type="spellEnd"/>
+      <w:r>
         <w:t>-</w:t>
       </w:r>
       <w:r>
-        <w:rPr>
-          <w:b/>
-          <w:bCs/>
-          <w:color w:val="C45911" w:themeColor="accent2" w:themeShade="BF"/>
-        </w:rPr>
-        <w:t>J XSLT 3.0 test</w:t>
-      </w:r>
-      <w:r>
-        <w:rPr>
-          <w:b/>
-          <w:bCs/>
-          <w:color w:val="C45911" w:themeColor="accent2" w:themeShade="BF"/>
-        </w:rPr>
-        <w:t xml:space="preserve"> </w:t>
-      </w:r>
-      <w:r>
-        <w:rPr>
-          <w:b/>
-          <w:bCs/>
-          <w:color w:val="C45911" w:themeColor="accent2" w:themeShade="BF"/>
-        </w:rPr>
-        <w:t>suite</w:t>
-      </w:r>
-    </w:p>
-    <w:p>
-      <w:pPr>
-        <w:rPr>
-          <w:rFonts w:hint="eastAsia"/>
-        </w:rPr>
-      </w:pPr>
-    </w:p>
-    <w:p>
-      <w:pPr>
-        <w:rPr>
-          <w:rFonts w:hint="eastAsia"/>
-        </w:rPr>
-      </w:pPr>
-      <w:r>
-        <w:t>For the Xalan</w:t>
-      </w:r>
-      <w:r>
-        <w:t>-</w:t>
-      </w:r>
-      <w:r>
         <w:t xml:space="preserve">J XSLT 3.0 implementation described within this document, a </w:t>
       </w:r>
       <w:r>
@@ -4419,7 +5047,15 @@
         </w:rPr>
       </w:pPr>
       <w:r>
-        <w:t>Apache Xalan-J home page</w:t>
+        <w:t xml:space="preserve">Apache </w:t>
+      </w:r>
+      <w:proofErr w:type="spellStart"/>
+      <w:r>
+        <w:t>Xalan</w:t>
+      </w:r>
+      <w:proofErr w:type="spellEnd"/>
+      <w:r>
+        <w:t>-J home page</w:t>
       </w:r>
       <w:r>
         <w:t xml:space="preserve">   </w:t>

</xml_diff>

<commit_message>
fixing an error within xalan-j's xsl3 implementation status document
</commit_message>
<xml_diff>
--- a/xalan-j/xsl3/xalanj_xslt3.0_implementation_status.docx
+++ b/xalan-j/xsl3/xalanj_xslt3.0_implementation_status.docx
@@ -4428,7 +4428,20 @@
             <w:rStyle w:val="Hyperlink"/>
             <w:rFonts w:hint="eastAsia"/>
           </w:rPr>
-          <w:t>https://xalan.apache.org/xalan-j/xsl3/tests/AllXsl3Tests 20240622-124238.xml</w:t>
+          <w:t>https://xalan.apache.org/xalan-j/xsl3/tests/AllXsl3Tests</w:t>
+        </w:r>
+        <w:r>
+          <w:rPr>
+            <w:rStyle w:val="Hyperlink"/>
+          </w:rPr>
+          <w:t>_</w:t>
+        </w:r>
+        <w:r>
+          <w:rPr>
+            <w:rStyle w:val="Hyperlink"/>
+            <w:rFonts w:hint="eastAsia"/>
+          </w:rPr>
+          <w:t>20240622-124238.xml</w:t>
         </w:r>
       </w:hyperlink>
       <w:r>

</xml_diff>

<commit_message>
modifying xalan-j's xsl3 implementation status document
</commit_message>
<xml_diff>
--- a/xalan-j/xsl3/xalanj_xslt3.0_implementation_status.docx
+++ b/xalan-j/xsl3/xalanj_xslt3.0_implementation_status.docx
@@ -151,7 +151,14 @@
           <w:sz w:val="20"/>
           <w:szCs w:val="20"/>
         </w:rPr>
-        <w:t>15</w:t>
+        <w:t>1</w:t>
+      </w:r>
+      <w:r>
+        <w:rPr>
+          <w:sz w:val="20"/>
+          <w:szCs w:val="20"/>
+        </w:rPr>
+        <w:t>9</w:t>
       </w:r>
     </w:p>
     <w:p>
@@ -1504,9 +1511,6 @@
         <w:tabs>
           <w:tab w:val="left" w:pos="360"/>
         </w:tabs>
-        <w:rPr>
-          <w:rFonts w:hint="eastAsia"/>
-        </w:rPr>
       </w:pPr>
       <w:r>
         <w:t xml:space="preserve">      </w:t>
@@ -1533,7 +1537,31 @@
       </w:r>
       <w:proofErr w:type="spellEnd"/>
       <w:r>
-        <w:t xml:space="preserve"> instruction’s attributes ‘type’ and ‘validation’.</w:t>
+        <w:t xml:space="preserve"> instruction’s attributes ‘type’ and ‘validation’</w:t>
+      </w:r>
+      <w:r>
+        <w:t xml:space="preserve">. </w:t>
+      </w:r>
+      <w:proofErr w:type="spellStart"/>
+      <w:r>
+        <w:t>xsl:copy-of</w:t>
+      </w:r>
+      <w:proofErr w:type="spellEnd"/>
+      <w:r>
+        <w:t xml:space="preserve">  </w:t>
+      </w:r>
+    </w:p>
+    <w:p>
+      <w:pPr>
+        <w:tabs>
+          <w:tab w:val="left" w:pos="360"/>
+        </w:tabs>
+        <w:rPr>
+          <w:rFonts w:hint="eastAsia"/>
+        </w:rPr>
+      </w:pPr>
+      <w:r>
+        <w:t xml:space="preserve">      instruction’s attributes ‘type’ and ‘validation’.</w:t>
       </w:r>
     </w:p>
     <w:p>
@@ -2065,6 +2093,11 @@
       </w:r>
     </w:p>
     <w:p>
+      <w:pPr>
+        <w:rPr>
+          <w:rFonts w:hint="eastAsia"/>
+        </w:rPr>
+      </w:pPr>
       <w:r>
         <w:t xml:space="preserve">     These new XSL transformation properties can be set</w:t>
       </w:r>
@@ -2142,7 +2175,6 @@
           <w:b/>
           <w:bCs/>
         </w:rPr>
-        <w:lastRenderedPageBreak/>
         <w:t xml:space="preserve">1.2) XPath 3.1 </w:t>
       </w:r>
       <w:r>
@@ -2840,6 +2872,7 @@
         </w:rPr>
       </w:pPr>
       <w:r>
+        <w:lastRenderedPageBreak/>
         <w:t xml:space="preserve">                                 </w:t>
       </w:r>
       <w:proofErr w:type="spellStart"/>
@@ -2855,7 +2888,6 @@
         </w:rPr>
       </w:pPr>
       <w:r>
-        <w:lastRenderedPageBreak/>
         <w:t xml:space="preserve">                                    </w:t>
       </w:r>
       <w:proofErr w:type="spellStart"/>
@@ -3669,7 +3701,6 @@
         </w:rPr>
       </w:pPr>
       <w:r>
-        <w:lastRenderedPageBreak/>
         <w:t>17) Map expression</w:t>
       </w:r>
     </w:p>
@@ -4169,6 +4200,7 @@
       </w:pPr>
       <w:proofErr w:type="spellStart"/>
       <w:r>
+        <w:lastRenderedPageBreak/>
         <w:t>fn:doc</w:t>
       </w:r>
       <w:proofErr w:type="spellEnd"/>
@@ -4181,24 +4213,1367 @@
       </w:pPr>
       <w:proofErr w:type="spellStart"/>
       <w:r>
+        <w:t>fn:unparsed-text</w:t>
+      </w:r>
+      <w:proofErr w:type="spellEnd"/>
+    </w:p>
+    <w:p>
+      <w:pPr>
+        <w:rPr>
+          <w:rFonts w:hint="eastAsia"/>
+        </w:rPr>
+      </w:pPr>
+    </w:p>
+    <w:p>
+      <w:pPr>
+        <w:rPr>
+          <w:rFonts w:hint="eastAsia"/>
+        </w:rPr>
+      </w:pPr>
+      <w:r>
+        <w:t>4</w:t>
+      </w:r>
+      <w:r>
+        <w:t>)</w:t>
+      </w:r>
+      <w:r>
+        <w:t xml:space="preserve"> Functions on strings</w:t>
+      </w:r>
+    </w:p>
+    <w:p>
+      <w:pPr>
+        <w:rPr>
+          <w:rFonts w:hint="eastAsia"/>
+        </w:rPr>
+      </w:pPr>
+    </w:p>
+    <w:p>
+      <w:pPr>
+        <w:rPr>
+          <w:rFonts w:hint="eastAsia"/>
+        </w:rPr>
+      </w:pPr>
+      <w:proofErr w:type="spellStart"/>
+      <w:r>
+        <w:t>fn:string-join</w:t>
+      </w:r>
+      <w:proofErr w:type="spellEnd"/>
+    </w:p>
+    <w:p>
+      <w:pPr>
+        <w:rPr>
+          <w:rFonts w:hint="eastAsia"/>
+        </w:rPr>
+      </w:pPr>
+      <w:proofErr w:type="spellStart"/>
+      <w:r>
+        <w:t>fn:upper-case</w:t>
+      </w:r>
+      <w:proofErr w:type="spellEnd"/>
+    </w:p>
+    <w:p>
+      <w:pPr>
+        <w:rPr>
+          <w:rFonts w:hint="eastAsia"/>
+        </w:rPr>
+      </w:pPr>
+      <w:proofErr w:type="spellStart"/>
+      <w:r>
+        <w:t>fn:lower-case</w:t>
+      </w:r>
+      <w:proofErr w:type="spellEnd"/>
+    </w:p>
+    <w:p>
+      <w:pPr>
+        <w:rPr>
+          <w:rFonts w:hint="eastAsia"/>
+        </w:rPr>
+      </w:pPr>
+      <w:proofErr w:type="spellStart"/>
+      <w:r>
+        <w:t>fn:codepoints-to-string</w:t>
+      </w:r>
+      <w:proofErr w:type="spellEnd"/>
+    </w:p>
+    <w:p>
+      <w:pPr>
+        <w:rPr>
+          <w:rFonts w:hint="eastAsia"/>
+        </w:rPr>
+      </w:pPr>
+      <w:proofErr w:type="spellStart"/>
+      <w:r>
+        <w:t>fn:string-to-codepoints</w:t>
+      </w:r>
+      <w:proofErr w:type="spellEnd"/>
+    </w:p>
+    <w:p>
+      <w:pPr>
+        <w:rPr>
+          <w:rFonts w:hint="eastAsia"/>
+        </w:rPr>
+      </w:pPr>
+      <w:proofErr w:type="spellStart"/>
+      <w:r>
+        <w:t>fn:compare</w:t>
+      </w:r>
+      <w:proofErr w:type="spellEnd"/>
+      <w:r>
+        <w:t xml:space="preserve">                           (with support for collation argument)</w:t>
+      </w:r>
+    </w:p>
+    <w:p>
+      <w:pPr>
+        <w:rPr>
+          <w:rFonts w:hint="eastAsia"/>
+        </w:rPr>
+      </w:pPr>
+      <w:proofErr w:type="spellStart"/>
+      <w:r>
+        <w:t>fn:codepoint-equal</w:t>
+      </w:r>
+      <w:proofErr w:type="spellEnd"/>
+    </w:p>
+    <w:p>
+      <w:pPr>
+        <w:rPr>
+          <w:rFonts w:hint="eastAsia"/>
+        </w:rPr>
+      </w:pPr>
+      <w:proofErr w:type="spellStart"/>
+      <w:r>
+        <w:t>fn:contains-token</w:t>
+      </w:r>
+      <w:proofErr w:type="spellEnd"/>
+      <w:r>
+        <w:t xml:space="preserve">                 (with support for collation argument)</w:t>
+      </w:r>
+    </w:p>
+    <w:p>
+      <w:pPr>
+        <w:rPr>
+          <w:rFonts w:hint="eastAsia"/>
+        </w:rPr>
+      </w:pPr>
+    </w:p>
+    <w:p>
+      <w:pPr>
+        <w:rPr>
+          <w:rFonts w:hint="eastAsia"/>
+        </w:rPr>
+      </w:pPr>
+      <w:r>
+        <w:t>5) String functions that use regular expressions</w:t>
+      </w:r>
+    </w:p>
+    <w:p>
+      <w:pPr>
+        <w:rPr>
+          <w:rFonts w:hint="eastAsia"/>
+        </w:rPr>
+      </w:pPr>
+    </w:p>
+    <w:p>
+      <w:pPr>
+        <w:rPr>
+          <w:rFonts w:hint="eastAsia"/>
+        </w:rPr>
+      </w:pPr>
+      <w:proofErr w:type="spellStart"/>
+      <w:r>
+        <w:t>fn:matches</w:t>
+      </w:r>
+      <w:proofErr w:type="spellEnd"/>
+      <w:r>
+        <w:t xml:space="preserve"> </w:t>
+      </w:r>
+    </w:p>
+    <w:p>
+      <w:pPr>
+        <w:rPr>
+          <w:rFonts w:hint="eastAsia"/>
+        </w:rPr>
+      </w:pPr>
+      <w:proofErr w:type="spellStart"/>
+      <w:r>
+        <w:t>fn:replace</w:t>
+      </w:r>
+      <w:proofErr w:type="spellEnd"/>
+    </w:p>
+    <w:p>
+      <w:pPr>
+        <w:rPr>
+          <w:rFonts w:hint="eastAsia"/>
+        </w:rPr>
+      </w:pPr>
+      <w:proofErr w:type="spellStart"/>
+      <w:r>
+        <w:t>fn:tokenize</w:t>
+      </w:r>
+      <w:proofErr w:type="spellEnd"/>
+    </w:p>
+    <w:p>
+      <w:pPr>
+        <w:rPr>
+          <w:rFonts w:hint="eastAsia"/>
+        </w:rPr>
+      </w:pPr>
+      <w:proofErr w:type="spellStart"/>
+      <w:r>
+        <w:t>fn:analyze-string</w:t>
+      </w:r>
+      <w:proofErr w:type="spellEnd"/>
+    </w:p>
+    <w:p>
+      <w:pPr>
+        <w:rPr>
+          <w:rFonts w:hint="eastAsia"/>
+        </w:rPr>
+      </w:pPr>
+    </w:p>
+    <w:p>
+      <w:pPr>
+        <w:rPr>
+          <w:rFonts w:hint="eastAsia"/>
+        </w:rPr>
+      </w:pPr>
+      <w:r>
+        <w:t>6</w:t>
+      </w:r>
+      <w:r>
+        <w:t>)</w:t>
+      </w:r>
+      <w:r>
+        <w:t xml:space="preserve"> Functions that compare values in sequences</w:t>
+      </w:r>
+    </w:p>
+    <w:p>
+      <w:pPr>
+        <w:rPr>
+          <w:rFonts w:hint="eastAsia"/>
+        </w:rPr>
+      </w:pPr>
+    </w:p>
+    <w:p>
+      <w:pPr>
+        <w:rPr>
+          <w:rFonts w:hint="eastAsia"/>
+        </w:rPr>
+      </w:pPr>
+      <w:proofErr w:type="spellStart"/>
+      <w:r>
+        <w:t>fn:distinct-values</w:t>
+      </w:r>
+      <w:proofErr w:type="spellEnd"/>
+      <w:r>
+        <w:t xml:space="preserve">            </w:t>
+      </w:r>
+      <w:r>
+        <w:t xml:space="preserve">  </w:t>
+      </w:r>
+      <w:r>
+        <w:t xml:space="preserve"> </w:t>
+      </w:r>
+      <w:r>
+        <w:t>(with support for collation argument)</w:t>
+      </w:r>
+    </w:p>
+    <w:p>
+      <w:pPr>
+        <w:rPr>
+          <w:rFonts w:hint="eastAsia"/>
+        </w:rPr>
+      </w:pPr>
+      <w:proofErr w:type="spellStart"/>
+      <w:r>
+        <w:t>fn:index-of</w:t>
+      </w:r>
+      <w:proofErr w:type="spellEnd"/>
+      <w:r>
+        <w:t xml:space="preserve">                      </w:t>
+      </w:r>
+      <w:r>
+        <w:t xml:space="preserve">  </w:t>
+      </w:r>
+      <w:r>
+        <w:t xml:space="preserve"> </w:t>
+      </w:r>
+      <w:r>
+        <w:t>(with support for collation argument)</w:t>
+      </w:r>
+    </w:p>
+    <w:p>
+      <w:pPr>
+        <w:rPr>
+          <w:rFonts w:hint="eastAsia"/>
+        </w:rPr>
+      </w:pPr>
+      <w:proofErr w:type="spellStart"/>
+      <w:r>
+        <w:t>fn:deep-equal</w:t>
+      </w:r>
+      <w:proofErr w:type="spellEnd"/>
+      <w:r>
+        <w:t xml:space="preserve">                  </w:t>
+      </w:r>
+      <w:r>
+        <w:t xml:space="preserve">  </w:t>
+      </w:r>
+      <w:r>
+        <w:t xml:space="preserve"> </w:t>
+      </w:r>
+      <w:r>
+        <w:t>(with support for collation argument)</w:t>
+      </w:r>
+    </w:p>
+    <w:p>
+      <w:pPr>
+        <w:rPr>
+          <w:rFonts w:hint="eastAsia"/>
+        </w:rPr>
+      </w:pPr>
+    </w:p>
+    <w:p>
+      <w:pPr>
+        <w:rPr>
+          <w:rFonts w:hint="eastAsia"/>
+        </w:rPr>
+      </w:pPr>
+      <w:r>
+        <w:t>7</w:t>
+      </w:r>
+      <w:r>
+        <w:t>)</w:t>
+      </w:r>
+      <w:r>
+        <w:t xml:space="preserve"> </w:t>
+      </w:r>
+      <w:proofErr w:type="spellStart"/>
+      <w:r>
+        <w:t>Math</w:t>
+      </w:r>
+      <w:r>
+        <w:t>s</w:t>
+      </w:r>
+      <w:proofErr w:type="spellEnd"/>
+      <w:r>
+        <w:t xml:space="preserve"> t</w:t>
+      </w:r>
+      <w:r>
+        <w:t>rigonometric and exponential functions</w:t>
+      </w:r>
+    </w:p>
+    <w:p>
+      <w:pPr>
+        <w:rPr>
+          <w:rFonts w:hint="eastAsia"/>
+        </w:rPr>
+      </w:pPr>
+    </w:p>
+    <w:p>
+      <w:pPr>
+        <w:rPr>
+          <w:rFonts w:hint="eastAsia"/>
+        </w:rPr>
+      </w:pPr>
+      <w:proofErr w:type="spellStart"/>
+      <w:r>
+        <w:t>math:pi</w:t>
+      </w:r>
+      <w:proofErr w:type="spellEnd"/>
+    </w:p>
+    <w:p>
+      <w:pPr>
+        <w:rPr>
+          <w:rFonts w:hint="eastAsia"/>
+        </w:rPr>
+      </w:pPr>
+      <w:proofErr w:type="spellStart"/>
+      <w:r>
+        <w:t>math:exp</w:t>
+      </w:r>
+      <w:proofErr w:type="spellEnd"/>
+    </w:p>
+    <w:p>
+      <w:pPr>
+        <w:rPr>
+          <w:rFonts w:hint="eastAsia"/>
+        </w:rPr>
+      </w:pPr>
+      <w:r>
+        <w:t>math:exp10</w:t>
+      </w:r>
+    </w:p>
+    <w:p>
+      <w:pPr>
+        <w:rPr>
+          <w:rFonts w:hint="eastAsia"/>
+        </w:rPr>
+      </w:pPr>
+      <w:proofErr w:type="spellStart"/>
+      <w:r>
+        <w:t>math:log</w:t>
+      </w:r>
+      <w:proofErr w:type="spellEnd"/>
+    </w:p>
+    <w:p>
+      <w:pPr>
+        <w:rPr>
+          <w:rFonts w:hint="eastAsia"/>
+        </w:rPr>
+      </w:pPr>
+      <w:r>
+        <w:t>math:log10</w:t>
+      </w:r>
+    </w:p>
+    <w:p>
+      <w:pPr>
+        <w:rPr>
+          <w:rFonts w:hint="eastAsia"/>
+        </w:rPr>
+      </w:pPr>
+      <w:proofErr w:type="spellStart"/>
+      <w:r>
+        <w:t>math:pow</w:t>
+      </w:r>
+      <w:proofErr w:type="spellEnd"/>
+    </w:p>
+    <w:p>
+      <w:pPr>
+        <w:rPr>
+          <w:rFonts w:hint="eastAsia"/>
+        </w:rPr>
+      </w:pPr>
+      <w:proofErr w:type="spellStart"/>
+      <w:r>
+        <w:t>math:sqrt</w:t>
+      </w:r>
+      <w:proofErr w:type="spellEnd"/>
+    </w:p>
+    <w:p>
+      <w:pPr>
+        <w:rPr>
+          <w:rFonts w:hint="eastAsia"/>
+        </w:rPr>
+      </w:pPr>
+      <w:proofErr w:type="spellStart"/>
+      <w:r>
+        <w:t>math:sin</w:t>
+      </w:r>
+      <w:proofErr w:type="spellEnd"/>
+    </w:p>
+    <w:p>
+      <w:pPr>
+        <w:rPr>
+          <w:rFonts w:hint="eastAsia"/>
+        </w:rPr>
+      </w:pPr>
+      <w:proofErr w:type="spellStart"/>
+      <w:r>
+        <w:t>math:cos</w:t>
+      </w:r>
+      <w:proofErr w:type="spellEnd"/>
+    </w:p>
+    <w:p>
+      <w:pPr>
+        <w:rPr>
+          <w:rFonts w:hint="eastAsia"/>
+        </w:rPr>
+      </w:pPr>
+      <w:proofErr w:type="spellStart"/>
+      <w:r>
+        <w:t>math:tan</w:t>
+      </w:r>
+      <w:proofErr w:type="spellEnd"/>
+    </w:p>
+    <w:p>
+      <w:pPr>
+        <w:rPr>
+          <w:rFonts w:hint="eastAsia"/>
+        </w:rPr>
+      </w:pPr>
+      <w:proofErr w:type="spellStart"/>
+      <w:r>
+        <w:t>math:asin</w:t>
+      </w:r>
+      <w:proofErr w:type="spellEnd"/>
+    </w:p>
+    <w:p>
+      <w:pPr>
+        <w:rPr>
+          <w:rFonts w:hint="eastAsia"/>
+        </w:rPr>
+      </w:pPr>
+      <w:proofErr w:type="spellStart"/>
+      <w:r>
+        <w:t>math:acos</w:t>
+      </w:r>
+      <w:proofErr w:type="spellEnd"/>
+    </w:p>
+    <w:p>
+      <w:pPr>
+        <w:rPr>
+          <w:rFonts w:hint="eastAsia"/>
+        </w:rPr>
+      </w:pPr>
+      <w:proofErr w:type="spellStart"/>
+      <w:r>
+        <w:t>math:atan</w:t>
+      </w:r>
+      <w:proofErr w:type="spellEnd"/>
+    </w:p>
+    <w:p>
+      <w:pPr>
+        <w:rPr>
+          <w:rFonts w:hint="eastAsia"/>
+        </w:rPr>
+      </w:pPr>
+      <w:r>
+        <w:t>math:atan2</w:t>
+      </w:r>
+    </w:p>
+    <w:p>
+      <w:pPr>
+        <w:rPr>
+          <w:rFonts w:hint="eastAsia"/>
+        </w:rPr>
+      </w:pPr>
+    </w:p>
+    <w:p>
+      <w:pPr>
+        <w:rPr>
+          <w:rFonts w:hint="eastAsia"/>
+        </w:rPr>
+      </w:pPr>
+      <w:r>
+        <w:t>8</w:t>
+      </w:r>
+      <w:r>
+        <w:t>)</w:t>
+      </w:r>
+      <w:r>
+        <w:t xml:space="preserve"> Component extraction functions on durations</w:t>
+      </w:r>
+    </w:p>
+    <w:p>
+      <w:pPr>
+        <w:rPr>
+          <w:rFonts w:hint="eastAsia"/>
+        </w:rPr>
+      </w:pPr>
+    </w:p>
+    <w:p>
+      <w:pPr>
+        <w:rPr>
+          <w:rFonts w:hint="eastAsia"/>
+        </w:rPr>
+      </w:pPr>
+      <w:proofErr w:type="spellStart"/>
+      <w:r>
+        <w:t>fn:years-from-duration</w:t>
+      </w:r>
+      <w:proofErr w:type="spellEnd"/>
+    </w:p>
+    <w:p>
+      <w:pPr>
+        <w:rPr>
+          <w:rFonts w:hint="eastAsia"/>
+        </w:rPr>
+      </w:pPr>
+      <w:proofErr w:type="spellStart"/>
+      <w:r>
+        <w:t>fn:months-from-duration</w:t>
+      </w:r>
+      <w:proofErr w:type="spellEnd"/>
+    </w:p>
+    <w:p>
+      <w:pPr>
+        <w:rPr>
+          <w:rFonts w:hint="eastAsia"/>
+        </w:rPr>
+      </w:pPr>
+      <w:proofErr w:type="spellStart"/>
+      <w:r>
+        <w:t>fn:days-from-duration</w:t>
+      </w:r>
+      <w:proofErr w:type="spellEnd"/>
+    </w:p>
+    <w:p>
+      <w:pPr>
+        <w:rPr>
+          <w:rFonts w:hint="eastAsia"/>
+        </w:rPr>
+      </w:pPr>
+      <w:proofErr w:type="spellStart"/>
+      <w:r>
         <w:lastRenderedPageBreak/>
-        <w:t>fn:unparsed-text</w:t>
-      </w:r>
-      <w:proofErr w:type="spellEnd"/>
-    </w:p>
-    <w:p>
-      <w:pPr>
-        <w:rPr>
-          <w:rFonts w:hint="eastAsia"/>
-        </w:rPr>
-      </w:pPr>
-    </w:p>
-    <w:p>
-      <w:pPr>
-        <w:rPr>
-          <w:rFonts w:hint="eastAsia"/>
-        </w:rPr>
-      </w:pPr>
+        <w:t>fn:hours-from-duration</w:t>
+      </w:r>
+      <w:proofErr w:type="spellEnd"/>
+    </w:p>
+    <w:p>
+      <w:pPr>
+        <w:rPr>
+          <w:rFonts w:hint="eastAsia"/>
+        </w:rPr>
+      </w:pPr>
+      <w:proofErr w:type="spellStart"/>
+      <w:r>
+        <w:t>fn:minutes-from-duration</w:t>
+      </w:r>
+      <w:proofErr w:type="spellEnd"/>
+    </w:p>
+    <w:p>
+      <w:pPr>
+        <w:rPr>
+          <w:rFonts w:hint="eastAsia"/>
+        </w:rPr>
+      </w:pPr>
+      <w:proofErr w:type="spellStart"/>
+      <w:r>
+        <w:t>fn:seconds-from-duration</w:t>
+      </w:r>
+      <w:proofErr w:type="spellEnd"/>
+    </w:p>
+    <w:p>
+      <w:pPr>
+        <w:rPr>
+          <w:rFonts w:hint="eastAsia"/>
+        </w:rPr>
+      </w:pPr>
+    </w:p>
+    <w:p>
+      <w:pPr>
+        <w:rPr>
+          <w:rFonts w:hint="eastAsia"/>
+        </w:rPr>
+      </w:pPr>
+      <w:r>
+        <w:t>9</w:t>
+      </w:r>
+      <w:r>
+        <w:t>)</w:t>
+      </w:r>
+      <w:r>
+        <w:t xml:space="preserve"> Constructing </w:t>
+      </w:r>
+      <w:proofErr w:type="spellStart"/>
+      <w:r>
+        <w:t>xs:dateTime</w:t>
+      </w:r>
+      <w:proofErr w:type="spellEnd"/>
+      <w:r>
+        <w:t xml:space="preserve"> value</w:t>
+      </w:r>
+    </w:p>
+    <w:p>
+      <w:pPr>
+        <w:rPr>
+          <w:rFonts w:hint="eastAsia"/>
+        </w:rPr>
+      </w:pPr>
+    </w:p>
+    <w:p>
+      <w:pPr>
+        <w:rPr>
+          <w:rFonts w:hint="eastAsia"/>
+        </w:rPr>
+      </w:pPr>
+      <w:proofErr w:type="spellStart"/>
+      <w:r>
+        <w:rPr>
+          <w:rFonts w:hint="eastAsia"/>
+        </w:rPr>
+        <w:t>fn:dateTime</w:t>
+      </w:r>
+      <w:proofErr w:type="spellEnd"/>
+    </w:p>
+    <w:p>
+      <w:pPr>
+        <w:rPr>
+          <w:rFonts w:hint="eastAsia"/>
+        </w:rPr>
+      </w:pPr>
+    </w:p>
+    <w:p>
+      <w:pPr>
+        <w:rPr>
+          <w:rFonts w:hint="eastAsia"/>
+        </w:rPr>
+      </w:pPr>
+      <w:r>
+        <w:t>10</w:t>
+      </w:r>
+      <w:r>
+        <w:t>)</w:t>
+      </w:r>
+      <w:r>
+        <w:t xml:space="preserve"> Component extraction functions on dates and times</w:t>
+      </w:r>
+    </w:p>
+    <w:p>
+      <w:pPr>
+        <w:rPr>
+          <w:rFonts w:hint="eastAsia"/>
+        </w:rPr>
+      </w:pPr>
+    </w:p>
+    <w:p>
+      <w:pPr>
+        <w:rPr>
+          <w:rFonts w:hint="eastAsia"/>
+        </w:rPr>
+      </w:pPr>
+      <w:proofErr w:type="spellStart"/>
+      <w:r>
+        <w:rPr>
+          <w:rFonts w:hint="eastAsia"/>
+        </w:rPr>
+        <w:t>fn:year-from-dateTime</w:t>
+      </w:r>
+      <w:proofErr w:type="spellEnd"/>
+    </w:p>
+    <w:p>
+      <w:pPr>
+        <w:rPr>
+          <w:rFonts w:hint="eastAsia"/>
+        </w:rPr>
+      </w:pPr>
+      <w:proofErr w:type="spellStart"/>
+      <w:r>
+        <w:rPr>
+          <w:rFonts w:hint="eastAsia"/>
+        </w:rPr>
+        <w:t>fn:month-from-dateTime</w:t>
+      </w:r>
+      <w:proofErr w:type="spellEnd"/>
+    </w:p>
+    <w:p>
+      <w:pPr>
+        <w:rPr>
+          <w:rFonts w:hint="eastAsia"/>
+        </w:rPr>
+      </w:pPr>
+      <w:proofErr w:type="spellStart"/>
+      <w:r>
+        <w:rPr>
+          <w:rFonts w:hint="eastAsia"/>
+        </w:rPr>
+        <w:t>fn:day-from-dateTime</w:t>
+      </w:r>
+      <w:proofErr w:type="spellEnd"/>
+    </w:p>
+    <w:p>
+      <w:pPr>
+        <w:rPr>
+          <w:rFonts w:hint="eastAsia"/>
+        </w:rPr>
+      </w:pPr>
+      <w:proofErr w:type="spellStart"/>
+      <w:r>
+        <w:rPr>
+          <w:rFonts w:hint="eastAsia"/>
+        </w:rPr>
+        <w:t>fn:hours-from-dateTime</w:t>
+      </w:r>
+      <w:proofErr w:type="spellEnd"/>
+    </w:p>
+    <w:p>
+      <w:pPr>
+        <w:rPr>
+          <w:rFonts w:hint="eastAsia"/>
+        </w:rPr>
+      </w:pPr>
+      <w:proofErr w:type="spellStart"/>
+      <w:r>
+        <w:rPr>
+          <w:rFonts w:hint="eastAsia"/>
+        </w:rPr>
+        <w:t>fn:minutes-from-dateTime</w:t>
+      </w:r>
+      <w:proofErr w:type="spellEnd"/>
+    </w:p>
+    <w:p>
+      <w:pPr>
+        <w:rPr>
+          <w:rFonts w:hint="eastAsia"/>
+        </w:rPr>
+      </w:pPr>
+      <w:proofErr w:type="spellStart"/>
+      <w:r>
+        <w:rPr>
+          <w:rFonts w:hint="eastAsia"/>
+        </w:rPr>
+        <w:t>fn:seconds-from-dateTime</w:t>
+      </w:r>
+      <w:proofErr w:type="spellEnd"/>
+    </w:p>
+    <w:p>
+      <w:pPr>
+        <w:rPr>
+          <w:rFonts w:hint="eastAsia"/>
+        </w:rPr>
+      </w:pPr>
+      <w:proofErr w:type="spellStart"/>
+      <w:r>
+        <w:rPr>
+          <w:rFonts w:hint="eastAsia"/>
+        </w:rPr>
+        <w:t>fn:timezone-from-dateTime</w:t>
+      </w:r>
+      <w:proofErr w:type="spellEnd"/>
+    </w:p>
+    <w:p>
+      <w:pPr>
+        <w:rPr>
+          <w:rFonts w:hint="eastAsia"/>
+        </w:rPr>
+      </w:pPr>
+      <w:proofErr w:type="spellStart"/>
+      <w:r>
+        <w:rPr>
+          <w:rFonts w:hint="eastAsia"/>
+        </w:rPr>
+        <w:t>fn:year-from-date</w:t>
+      </w:r>
+      <w:proofErr w:type="spellEnd"/>
+    </w:p>
+    <w:p>
+      <w:pPr>
+        <w:rPr>
+          <w:rFonts w:hint="eastAsia"/>
+        </w:rPr>
+      </w:pPr>
+      <w:proofErr w:type="spellStart"/>
+      <w:r>
+        <w:rPr>
+          <w:rFonts w:hint="eastAsia"/>
+        </w:rPr>
+        <w:t>fn:month-from-date</w:t>
+      </w:r>
+      <w:proofErr w:type="spellEnd"/>
+    </w:p>
+    <w:p>
+      <w:pPr>
+        <w:rPr>
+          <w:rFonts w:hint="eastAsia"/>
+        </w:rPr>
+      </w:pPr>
+      <w:proofErr w:type="spellStart"/>
+      <w:r>
+        <w:rPr>
+          <w:rFonts w:hint="eastAsia"/>
+        </w:rPr>
+        <w:t>fn:day-from-date</w:t>
+      </w:r>
+      <w:proofErr w:type="spellEnd"/>
+    </w:p>
+    <w:p>
+      <w:pPr>
+        <w:rPr>
+          <w:rFonts w:hint="eastAsia"/>
+        </w:rPr>
+      </w:pPr>
+      <w:proofErr w:type="spellStart"/>
+      <w:r>
+        <w:rPr>
+          <w:rFonts w:hint="eastAsia"/>
+        </w:rPr>
+        <w:t>fn:timezone-from-date</w:t>
+      </w:r>
+      <w:proofErr w:type="spellEnd"/>
+    </w:p>
+    <w:p>
+      <w:pPr>
+        <w:rPr>
+          <w:rFonts w:hint="eastAsia"/>
+        </w:rPr>
+      </w:pPr>
+      <w:proofErr w:type="spellStart"/>
+      <w:r>
+        <w:rPr>
+          <w:rFonts w:hint="eastAsia"/>
+        </w:rPr>
+        <w:t>fn:hours-from-time</w:t>
+      </w:r>
+      <w:proofErr w:type="spellEnd"/>
+    </w:p>
+    <w:p>
+      <w:pPr>
+        <w:rPr>
+          <w:rFonts w:hint="eastAsia"/>
+        </w:rPr>
+      </w:pPr>
+      <w:proofErr w:type="spellStart"/>
+      <w:r>
+        <w:rPr>
+          <w:rFonts w:hint="eastAsia"/>
+        </w:rPr>
+        <w:t>fn:minutes-from-time</w:t>
+      </w:r>
+      <w:proofErr w:type="spellEnd"/>
+    </w:p>
+    <w:p>
+      <w:pPr>
+        <w:rPr>
+          <w:rFonts w:hint="eastAsia"/>
+        </w:rPr>
+      </w:pPr>
+      <w:proofErr w:type="spellStart"/>
+      <w:r>
+        <w:rPr>
+          <w:rFonts w:hint="eastAsia"/>
+        </w:rPr>
+        <w:t>fn:seconds-from-time</w:t>
+      </w:r>
+      <w:proofErr w:type="spellEnd"/>
+    </w:p>
+    <w:p>
+      <w:pPr>
+        <w:rPr>
+          <w:rFonts w:hint="eastAsia"/>
+        </w:rPr>
+      </w:pPr>
+      <w:proofErr w:type="spellStart"/>
+      <w:r>
+        <w:rPr>
+          <w:rFonts w:hint="eastAsia"/>
+        </w:rPr>
+        <w:t>fn:timezone-from-time</w:t>
+      </w:r>
+      <w:proofErr w:type="spellEnd"/>
+    </w:p>
+    <w:p>
+      <w:pPr>
+        <w:rPr>
+          <w:rFonts w:hint="eastAsia"/>
+        </w:rPr>
+      </w:pPr>
+    </w:p>
+    <w:p>
+      <w:pPr>
+        <w:rPr>
+          <w:rFonts w:hint="eastAsia"/>
+        </w:rPr>
+      </w:pPr>
+      <w:r>
+        <w:t>1</w:t>
+      </w:r>
+      <w:r>
+        <w:t>1</w:t>
+      </w:r>
+      <w:r>
+        <w:t>)</w:t>
+      </w:r>
+      <w:r>
+        <w:t xml:space="preserve"> </w:t>
+      </w:r>
+      <w:r>
+        <w:t>Built-in</w:t>
+      </w:r>
+      <w:r>
+        <w:t xml:space="preserve"> higher-order functions</w:t>
+      </w:r>
+    </w:p>
+    <w:p>
+      <w:pPr>
+        <w:rPr>
+          <w:rFonts w:hint="eastAsia"/>
+        </w:rPr>
+      </w:pPr>
+    </w:p>
+    <w:p>
+      <w:pPr>
+        <w:rPr>
+          <w:rFonts w:hint="eastAsia"/>
+        </w:rPr>
+      </w:pPr>
+      <w:proofErr w:type="spellStart"/>
+      <w:r>
+        <w:t>fn:for-each</w:t>
+      </w:r>
+      <w:proofErr w:type="spellEnd"/>
+    </w:p>
+    <w:p>
+      <w:pPr>
+        <w:rPr>
+          <w:rFonts w:hint="eastAsia"/>
+        </w:rPr>
+      </w:pPr>
+      <w:proofErr w:type="spellStart"/>
+      <w:r>
+        <w:t>fn:filter</w:t>
+      </w:r>
+      <w:proofErr w:type="spellEnd"/>
+    </w:p>
+    <w:p>
+      <w:pPr>
+        <w:rPr>
+          <w:rFonts w:hint="eastAsia"/>
+        </w:rPr>
+      </w:pPr>
+      <w:proofErr w:type="spellStart"/>
+      <w:r>
+        <w:t>fn:fold-left</w:t>
+      </w:r>
+      <w:proofErr w:type="spellEnd"/>
+    </w:p>
+    <w:p>
+      <w:pPr>
+        <w:rPr>
+          <w:rFonts w:hint="eastAsia"/>
+        </w:rPr>
+      </w:pPr>
+      <w:proofErr w:type="spellStart"/>
+      <w:r>
+        <w:t>fn:fold-right</w:t>
+      </w:r>
+      <w:proofErr w:type="spellEnd"/>
+    </w:p>
+    <w:p>
+      <w:pPr>
+        <w:rPr>
+          <w:rFonts w:hint="eastAsia"/>
+        </w:rPr>
+      </w:pPr>
+      <w:proofErr w:type="spellStart"/>
+      <w:r>
+        <w:t>fn:for-each-pair</w:t>
+      </w:r>
+      <w:proofErr w:type="spellEnd"/>
+    </w:p>
+    <w:p>
+      <w:pPr>
+        <w:rPr>
+          <w:rFonts w:hint="eastAsia"/>
+        </w:rPr>
+      </w:pPr>
+      <w:proofErr w:type="spellStart"/>
+      <w:r>
+        <w:t>fn:sort</w:t>
+      </w:r>
+      <w:proofErr w:type="spellEnd"/>
+      <w:r>
+        <w:t xml:space="preserve">                            (with support for collation argument)</w:t>
+      </w:r>
+    </w:p>
+    <w:p>
+      <w:pPr>
+        <w:rPr>
+          <w:rFonts w:hint="eastAsia"/>
+        </w:rPr>
+      </w:pPr>
+      <w:proofErr w:type="spellStart"/>
+      <w:r>
+        <w:t>fn:apply</w:t>
+      </w:r>
+      <w:proofErr w:type="spellEnd"/>
+    </w:p>
+    <w:p>
+      <w:pPr>
+        <w:rPr>
+          <w:rFonts w:hint="eastAsia"/>
+        </w:rPr>
+      </w:pPr>
+    </w:p>
+    <w:p>
+      <w:pPr>
+        <w:rPr>
+          <w:rFonts w:hint="eastAsia"/>
+        </w:rPr>
+      </w:pPr>
+      <w:r>
+        <w:t>1</w:t>
+      </w:r>
+      <w:r>
+        <w:t>2</w:t>
+      </w:r>
+      <w:r>
+        <w:t>)</w:t>
+      </w:r>
+      <w:r>
+        <w:t xml:space="preserve"> Functions on sequences</w:t>
+      </w:r>
+    </w:p>
+    <w:p>
+      <w:pPr>
+        <w:rPr>
+          <w:rFonts w:hint="eastAsia"/>
+        </w:rPr>
+      </w:pPr>
+    </w:p>
+    <w:p>
+      <w:pPr>
+        <w:ind w:firstLine="270"/>
+        <w:rPr>
+          <w:rFonts w:hint="eastAsia"/>
+        </w:rPr>
+      </w:pPr>
+      <w:r>
+        <w:t>12.1</w:t>
+      </w:r>
+      <w:r>
+        <w:t xml:space="preserve"> </w:t>
+      </w:r>
+      <w:r>
+        <w:t>General functions on sequences</w:t>
+      </w:r>
+    </w:p>
+    <w:p>
+      <w:pPr>
+        <w:ind w:firstLine="270"/>
+        <w:rPr>
+          <w:rFonts w:hint="eastAsia"/>
+        </w:rPr>
+      </w:pPr>
+      <w:proofErr w:type="spellStart"/>
+      <w:r>
+        <w:t>fn:empty</w:t>
+      </w:r>
+      <w:proofErr w:type="spellEnd"/>
+    </w:p>
+    <w:p>
+      <w:pPr>
+        <w:ind w:firstLine="270"/>
+        <w:rPr>
+          <w:rFonts w:hint="eastAsia"/>
+        </w:rPr>
+      </w:pPr>
+      <w:proofErr w:type="spellStart"/>
+      <w:r>
+        <w:t>fn:exists</w:t>
+      </w:r>
+      <w:proofErr w:type="spellEnd"/>
+    </w:p>
+    <w:p>
+      <w:pPr>
+        <w:ind w:firstLine="270"/>
+        <w:rPr>
+          <w:rFonts w:hint="eastAsia"/>
+        </w:rPr>
+      </w:pPr>
+      <w:proofErr w:type="spellStart"/>
+      <w:r>
+        <w:t>fn:head</w:t>
+      </w:r>
+      <w:proofErr w:type="spellEnd"/>
+    </w:p>
+    <w:p>
+      <w:pPr>
+        <w:ind w:firstLine="270"/>
+        <w:rPr>
+          <w:rFonts w:hint="eastAsia"/>
+        </w:rPr>
+      </w:pPr>
+      <w:proofErr w:type="spellStart"/>
+      <w:r>
+        <w:t>fn:tail</w:t>
+      </w:r>
+      <w:proofErr w:type="spellEnd"/>
+    </w:p>
+    <w:p>
+      <w:pPr>
+        <w:ind w:firstLine="270"/>
+        <w:rPr>
+          <w:rFonts w:hint="eastAsia"/>
+        </w:rPr>
+      </w:pPr>
+      <w:proofErr w:type="spellStart"/>
+      <w:r>
+        <w:t>fn:insert-before</w:t>
+      </w:r>
+      <w:proofErr w:type="spellEnd"/>
+    </w:p>
+    <w:p>
+      <w:pPr>
+        <w:ind w:firstLine="270"/>
+        <w:rPr>
+          <w:rFonts w:hint="eastAsia"/>
+        </w:rPr>
+      </w:pPr>
+      <w:proofErr w:type="spellStart"/>
+      <w:r>
+        <w:t>fn:remove</w:t>
+      </w:r>
+      <w:proofErr w:type="spellEnd"/>
+    </w:p>
+    <w:p>
+      <w:pPr>
+        <w:ind w:firstLine="270"/>
+        <w:rPr>
+          <w:rFonts w:hint="eastAsia"/>
+        </w:rPr>
+      </w:pPr>
+      <w:proofErr w:type="spellStart"/>
+      <w:r>
+        <w:t>fn:reverse</w:t>
+      </w:r>
+      <w:proofErr w:type="spellEnd"/>
+    </w:p>
+    <w:p>
+      <w:pPr>
+        <w:ind w:firstLine="270"/>
+        <w:rPr>
+          <w:rFonts w:hint="eastAsia"/>
+        </w:rPr>
+      </w:pPr>
+      <w:proofErr w:type="spellStart"/>
+      <w:r>
+        <w:t>fn:subsequence</w:t>
+      </w:r>
+      <w:proofErr w:type="spellEnd"/>
+    </w:p>
+    <w:p>
+      <w:pPr>
+        <w:ind w:firstLine="270"/>
+        <w:rPr>
+          <w:rFonts w:hint="eastAsia"/>
+        </w:rPr>
+      </w:pPr>
+      <w:proofErr w:type="spellStart"/>
+      <w:r>
+        <w:t>fn:unordered</w:t>
+      </w:r>
+      <w:proofErr w:type="spellEnd"/>
+    </w:p>
+    <w:p>
+      <w:pPr>
+        <w:ind w:firstLine="270"/>
+        <w:rPr>
+          <w:rFonts w:hint="eastAsia"/>
+        </w:rPr>
+      </w:pPr>
+    </w:p>
+    <w:p>
+      <w:pPr>
+        <w:ind w:left="270"/>
+        <w:rPr>
+          <w:rFonts w:hint="eastAsia"/>
+        </w:rPr>
+      </w:pPr>
+      <w:r>
+        <w:lastRenderedPageBreak/>
+        <w:t>12.2</w:t>
+      </w:r>
+      <w:r>
+        <w:t xml:space="preserve"> </w:t>
+      </w:r>
+      <w:r>
+        <w:t>Aggregate functions</w:t>
+      </w:r>
+    </w:p>
+    <w:p>
+      <w:pPr>
+        <w:ind w:left="270"/>
+        <w:rPr>
+          <w:rFonts w:hint="eastAsia"/>
+        </w:rPr>
+      </w:pPr>
+      <w:proofErr w:type="spellStart"/>
+      <w:r>
+        <w:t>fn:avg</w:t>
+      </w:r>
+      <w:proofErr w:type="spellEnd"/>
+    </w:p>
+    <w:p>
+      <w:pPr>
+        <w:ind w:left="270"/>
+        <w:rPr>
+          <w:rFonts w:hint="eastAsia"/>
+        </w:rPr>
+      </w:pPr>
+      <w:proofErr w:type="spellStart"/>
+      <w:r>
+        <w:t>fn:max</w:t>
+      </w:r>
+      <w:proofErr w:type="spellEnd"/>
+    </w:p>
+    <w:p>
+      <w:pPr>
+        <w:ind w:left="270"/>
+        <w:rPr>
+          <w:rFonts w:hint="eastAsia"/>
+        </w:rPr>
+      </w:pPr>
+      <w:proofErr w:type="spellStart"/>
+      <w:r>
+        <w:t>fn:min</w:t>
+      </w:r>
+      <w:proofErr w:type="spellEnd"/>
+    </w:p>
+    <w:p>
+      <w:pPr>
+        <w:rPr>
+          <w:rFonts w:hint="eastAsia"/>
+        </w:rPr>
+      </w:pPr>
+    </w:p>
+    <w:p>
+      <w:pPr>
+        <w:rPr>
+          <w:rFonts w:hint="eastAsia"/>
+        </w:rPr>
+      </w:pPr>
+      <w:r>
+        <w:t>1</w:t>
+      </w:r>
+      <w:r>
+        <w:t>3</w:t>
+      </w:r>
+      <w:r>
+        <w:t>)</w:t>
+      </w:r>
+      <w:r>
+        <w:t xml:space="preserve"> Parsing and serializing</w:t>
+      </w:r>
+    </w:p>
+    <w:p>
+      <w:pPr>
+        <w:rPr>
+          <w:rFonts w:hint="eastAsia"/>
+        </w:rPr>
+      </w:pPr>
+    </w:p>
+    <w:p>
+      <w:pPr>
+        <w:rPr>
+          <w:rFonts w:hint="eastAsia"/>
+        </w:rPr>
+      </w:pPr>
+      <w:proofErr w:type="spellStart"/>
+      <w:r>
+        <w:t>fn:parse-xml</w:t>
+      </w:r>
+      <w:proofErr w:type="spellEnd"/>
+    </w:p>
+    <w:p>
+      <w:pPr>
+        <w:rPr>
+          <w:rFonts w:hint="eastAsia"/>
+        </w:rPr>
+      </w:pPr>
+      <w:proofErr w:type="spellStart"/>
+      <w:r>
+        <w:t>fn:parse-xml-fragment</w:t>
+      </w:r>
+      <w:proofErr w:type="spellEnd"/>
+    </w:p>
+    <w:p>
+      <w:pPr>
+        <w:rPr>
+          <w:rFonts w:hint="eastAsia"/>
+        </w:rPr>
+      </w:pPr>
+    </w:p>
+    <w:p>
+      <w:pPr>
+        <w:rPr>
+          <w:rFonts w:hint="eastAsia"/>
+        </w:rPr>
+      </w:pPr>
+      <w:r>
+        <w:t>1</w:t>
+      </w:r>
       <w:r>
         <w:t>4</w:t>
       </w:r>
@@ -4206,576 +5581,441 @@
         <w:t>)</w:t>
       </w:r>
       <w:r>
-        <w:t xml:space="preserve"> Functions on strings</w:t>
-      </w:r>
-    </w:p>
-    <w:p>
-      <w:pPr>
-        <w:rPr>
-          <w:rFonts w:hint="eastAsia"/>
-        </w:rPr>
-      </w:pPr>
-    </w:p>
-    <w:p>
-      <w:pPr>
-        <w:rPr>
-          <w:rFonts w:hint="eastAsia"/>
-        </w:rPr>
-      </w:pPr>
-      <w:proofErr w:type="spellStart"/>
-      <w:r>
-        <w:t>fn:string-join</w:t>
-      </w:r>
-      <w:proofErr w:type="spellEnd"/>
-    </w:p>
-    <w:p>
-      <w:pPr>
-        <w:rPr>
-          <w:rFonts w:hint="eastAsia"/>
-        </w:rPr>
-      </w:pPr>
-      <w:proofErr w:type="spellStart"/>
-      <w:r>
-        <w:t>fn:upper-case</w:t>
-      </w:r>
-      <w:proofErr w:type="spellEnd"/>
-    </w:p>
-    <w:p>
-      <w:pPr>
-        <w:rPr>
-          <w:rFonts w:hint="eastAsia"/>
-        </w:rPr>
-      </w:pPr>
-      <w:proofErr w:type="spellStart"/>
-      <w:r>
-        <w:t>fn:lower-case</w:t>
-      </w:r>
-      <w:proofErr w:type="spellEnd"/>
-    </w:p>
-    <w:p>
-      <w:pPr>
-        <w:rPr>
-          <w:rFonts w:hint="eastAsia"/>
-        </w:rPr>
-      </w:pPr>
-      <w:proofErr w:type="spellStart"/>
-      <w:r>
-        <w:t>fn:codepoints-to-string</w:t>
-      </w:r>
-      <w:proofErr w:type="spellEnd"/>
-    </w:p>
-    <w:p>
-      <w:pPr>
-        <w:rPr>
-          <w:rFonts w:hint="eastAsia"/>
-        </w:rPr>
-      </w:pPr>
-      <w:proofErr w:type="spellStart"/>
-      <w:r>
-        <w:t>fn:string-to-codepoints</w:t>
-      </w:r>
-      <w:proofErr w:type="spellEnd"/>
-    </w:p>
-    <w:p>
-      <w:pPr>
-        <w:rPr>
-          <w:rFonts w:hint="eastAsia"/>
-        </w:rPr>
-      </w:pPr>
-      <w:proofErr w:type="spellStart"/>
-      <w:r>
-        <w:t>fn:compare</w:t>
-      </w:r>
-      <w:proofErr w:type="spellEnd"/>
-      <w:r>
-        <w:t xml:space="preserve">                           (with support for collation argument)</w:t>
-      </w:r>
-    </w:p>
-    <w:p>
-      <w:pPr>
-        <w:rPr>
-          <w:rFonts w:hint="eastAsia"/>
-        </w:rPr>
-      </w:pPr>
-      <w:proofErr w:type="spellStart"/>
-      <w:r>
-        <w:t>fn:codepoint-equal</w:t>
-      </w:r>
-      <w:proofErr w:type="spellEnd"/>
-    </w:p>
-    <w:p>
-      <w:pPr>
-        <w:rPr>
-          <w:rFonts w:hint="eastAsia"/>
-        </w:rPr>
-      </w:pPr>
-      <w:proofErr w:type="spellStart"/>
-      <w:r>
-        <w:t>fn:contains-token</w:t>
-      </w:r>
-      <w:proofErr w:type="spellEnd"/>
-      <w:r>
-        <w:t xml:space="preserve">                 (with support for collation argument)</w:t>
-      </w:r>
-    </w:p>
-    <w:p>
-      <w:pPr>
-        <w:rPr>
-          <w:rFonts w:hint="eastAsia"/>
-        </w:rPr>
-      </w:pPr>
-    </w:p>
-    <w:p>
-      <w:pPr>
-        <w:rPr>
-          <w:rFonts w:hint="eastAsia"/>
-        </w:rPr>
-      </w:pPr>
-      <w:r>
-        <w:t>5) String functions that use regular expressions</w:t>
-      </w:r>
-    </w:p>
-    <w:p>
-      <w:pPr>
-        <w:rPr>
-          <w:rFonts w:hint="eastAsia"/>
-        </w:rPr>
-      </w:pPr>
-    </w:p>
-    <w:p>
-      <w:pPr>
-        <w:rPr>
-          <w:rFonts w:hint="eastAsia"/>
-        </w:rPr>
-      </w:pPr>
-      <w:proofErr w:type="spellStart"/>
-      <w:r>
-        <w:t>fn:matches</w:t>
-      </w:r>
-      <w:proofErr w:type="spellEnd"/>
-      <w:r>
-        <w:t xml:space="preserve"> </w:t>
-      </w:r>
-    </w:p>
-    <w:p>
-      <w:pPr>
-        <w:rPr>
-          <w:rFonts w:hint="eastAsia"/>
-        </w:rPr>
-      </w:pPr>
-      <w:proofErr w:type="spellStart"/>
-      <w:r>
-        <w:t>fn:replace</w:t>
-      </w:r>
-      <w:proofErr w:type="spellEnd"/>
-    </w:p>
-    <w:p>
-      <w:pPr>
-        <w:rPr>
-          <w:rFonts w:hint="eastAsia"/>
-        </w:rPr>
-      </w:pPr>
-      <w:proofErr w:type="spellStart"/>
-      <w:r>
-        <w:t>fn:tokenize</w:t>
-      </w:r>
-      <w:proofErr w:type="spellEnd"/>
-    </w:p>
-    <w:p>
-      <w:pPr>
-        <w:rPr>
-          <w:rFonts w:hint="eastAsia"/>
-        </w:rPr>
-      </w:pPr>
-      <w:proofErr w:type="spellStart"/>
-      <w:r>
-        <w:t>fn:analyze-string</w:t>
-      </w:r>
-      <w:proofErr w:type="spellEnd"/>
-    </w:p>
-    <w:p>
-      <w:pPr>
-        <w:rPr>
-          <w:rFonts w:hint="eastAsia"/>
-        </w:rPr>
-      </w:pPr>
-    </w:p>
-    <w:p>
-      <w:pPr>
-        <w:rPr>
-          <w:rFonts w:hint="eastAsia"/>
-        </w:rPr>
-      </w:pPr>
-      <w:r>
-        <w:t>6</w:t>
-      </w:r>
-      <w:r>
-        <w:t>)</w:t>
-      </w:r>
-      <w:r>
-        <w:t xml:space="preserve"> Functions that compare values in sequences</w:t>
-      </w:r>
-    </w:p>
-    <w:p>
-      <w:pPr>
-        <w:rPr>
-          <w:rFonts w:hint="eastAsia"/>
-        </w:rPr>
-      </w:pPr>
-    </w:p>
-    <w:p>
-      <w:pPr>
-        <w:rPr>
-          <w:rFonts w:hint="eastAsia"/>
-        </w:rPr>
-      </w:pPr>
-      <w:proofErr w:type="spellStart"/>
-      <w:r>
-        <w:t>fn:distinct-values</w:t>
-      </w:r>
-      <w:proofErr w:type="spellEnd"/>
-      <w:r>
-        <w:t xml:space="preserve">            </w:t>
-      </w:r>
-      <w:r>
-        <w:t xml:space="preserve">  </w:t>
-      </w:r>
-      <w:r>
-        <w:t xml:space="preserve"> </w:t>
-      </w:r>
-      <w:r>
-        <w:t>(with support for collation argument)</w:t>
-      </w:r>
-    </w:p>
-    <w:p>
-      <w:pPr>
-        <w:rPr>
-          <w:rFonts w:hint="eastAsia"/>
-        </w:rPr>
-      </w:pPr>
-      <w:proofErr w:type="spellStart"/>
-      <w:r>
-        <w:t>fn:index-of</w:t>
-      </w:r>
-      <w:proofErr w:type="spellEnd"/>
-      <w:r>
-        <w:t xml:space="preserve">                      </w:t>
-      </w:r>
-      <w:r>
-        <w:t xml:space="preserve">  </w:t>
-      </w:r>
-      <w:r>
-        <w:t xml:space="preserve"> </w:t>
-      </w:r>
-      <w:r>
-        <w:t>(with support for collation argument)</w:t>
-      </w:r>
-    </w:p>
-    <w:p>
-      <w:pPr>
-        <w:rPr>
-          <w:rFonts w:hint="eastAsia"/>
-        </w:rPr>
-      </w:pPr>
-      <w:proofErr w:type="spellStart"/>
-      <w:r>
-        <w:t>fn:deep-equal</w:t>
-      </w:r>
-      <w:proofErr w:type="spellEnd"/>
-      <w:r>
-        <w:t xml:space="preserve">                  </w:t>
-      </w:r>
-      <w:r>
-        <w:t xml:space="preserve">  </w:t>
-      </w:r>
-      <w:r>
-        <w:t xml:space="preserve"> </w:t>
-      </w:r>
-      <w:r>
-        <w:t>(with support for collation argument)</w:t>
-      </w:r>
-    </w:p>
-    <w:p>
-      <w:pPr>
-        <w:rPr>
-          <w:rFonts w:hint="eastAsia"/>
-        </w:rPr>
-      </w:pPr>
-    </w:p>
-    <w:p>
-      <w:pPr>
-        <w:rPr>
-          <w:rFonts w:hint="eastAsia"/>
-        </w:rPr>
-      </w:pPr>
-      <w:r>
-        <w:t>7</w:t>
-      </w:r>
-      <w:r>
-        <w:t>)</w:t>
-      </w:r>
-      <w:r>
-        <w:t xml:space="preserve"> </w:t>
-      </w:r>
-      <w:proofErr w:type="spellStart"/>
-      <w:r>
-        <w:t>Math</w:t>
-      </w:r>
-      <w:r>
-        <w:t>s</w:t>
-      </w:r>
-      <w:proofErr w:type="spellEnd"/>
-      <w:r>
-        <w:t xml:space="preserve"> t</w:t>
-      </w:r>
-      <w:r>
-        <w:t>rigonometric and exponential functions</w:t>
-      </w:r>
-    </w:p>
-    <w:p>
-      <w:pPr>
-        <w:rPr>
-          <w:rFonts w:hint="eastAsia"/>
-        </w:rPr>
-      </w:pPr>
-    </w:p>
-    <w:p>
-      <w:pPr>
-        <w:rPr>
-          <w:rFonts w:hint="eastAsia"/>
-        </w:rPr>
-      </w:pPr>
-      <w:proofErr w:type="spellStart"/>
-      <w:r>
-        <w:t>math:pi</w:t>
-      </w:r>
-      <w:proofErr w:type="spellEnd"/>
-    </w:p>
-    <w:p>
-      <w:pPr>
-        <w:rPr>
-          <w:rFonts w:hint="eastAsia"/>
-        </w:rPr>
-      </w:pPr>
-      <w:proofErr w:type="spellStart"/>
-      <w:r>
-        <w:t>math:exp</w:t>
-      </w:r>
-      <w:proofErr w:type="spellEnd"/>
-    </w:p>
-    <w:p>
-      <w:pPr>
-        <w:rPr>
-          <w:rFonts w:hint="eastAsia"/>
-        </w:rPr>
-      </w:pPr>
-      <w:r>
-        <w:t>math:exp10</w:t>
-      </w:r>
-    </w:p>
-    <w:p>
-      <w:pPr>
-        <w:rPr>
-          <w:rFonts w:hint="eastAsia"/>
-        </w:rPr>
-      </w:pPr>
-      <w:proofErr w:type="spellStart"/>
-      <w:r>
-        <w:t>math:log</w:t>
-      </w:r>
-      <w:proofErr w:type="spellEnd"/>
-    </w:p>
-    <w:p>
-      <w:pPr>
-        <w:rPr>
-          <w:rFonts w:hint="eastAsia"/>
-        </w:rPr>
-      </w:pPr>
-      <w:r>
-        <w:t>math:log10</w:t>
-      </w:r>
-    </w:p>
-    <w:p>
-      <w:pPr>
-        <w:rPr>
-          <w:rFonts w:hint="eastAsia"/>
-        </w:rPr>
-      </w:pPr>
-      <w:proofErr w:type="spellStart"/>
-      <w:r>
-        <w:t>math:pow</w:t>
-      </w:r>
-      <w:proofErr w:type="spellEnd"/>
-    </w:p>
-    <w:p>
-      <w:pPr>
-        <w:rPr>
-          <w:rFonts w:hint="eastAsia"/>
-        </w:rPr>
-      </w:pPr>
-      <w:proofErr w:type="spellStart"/>
-      <w:r>
-        <w:t>math:sqrt</w:t>
-      </w:r>
-      <w:proofErr w:type="spellEnd"/>
-    </w:p>
-    <w:p>
-      <w:pPr>
-        <w:rPr>
-          <w:rFonts w:hint="eastAsia"/>
-        </w:rPr>
-      </w:pPr>
-      <w:proofErr w:type="spellStart"/>
-      <w:r>
-        <w:t>math:sin</w:t>
-      </w:r>
-      <w:proofErr w:type="spellEnd"/>
-    </w:p>
-    <w:p>
-      <w:pPr>
-        <w:rPr>
-          <w:rFonts w:hint="eastAsia"/>
-        </w:rPr>
-      </w:pPr>
-      <w:proofErr w:type="spellStart"/>
-      <w:r>
-        <w:t>math:cos</w:t>
-      </w:r>
-      <w:proofErr w:type="spellEnd"/>
-    </w:p>
-    <w:p>
-      <w:pPr>
-        <w:rPr>
-          <w:rFonts w:hint="eastAsia"/>
-        </w:rPr>
-      </w:pPr>
-      <w:proofErr w:type="spellStart"/>
-      <w:r>
-        <w:t>math:tan</w:t>
-      </w:r>
-      <w:proofErr w:type="spellEnd"/>
-    </w:p>
-    <w:p>
-      <w:pPr>
-        <w:rPr>
-          <w:rFonts w:hint="eastAsia"/>
-        </w:rPr>
-      </w:pPr>
-      <w:proofErr w:type="spellStart"/>
-      <w:r>
-        <w:t>math:asin</w:t>
-      </w:r>
-      <w:proofErr w:type="spellEnd"/>
-    </w:p>
-    <w:p>
-      <w:pPr>
-        <w:rPr>
-          <w:rFonts w:hint="eastAsia"/>
-        </w:rPr>
-      </w:pPr>
-      <w:proofErr w:type="spellStart"/>
-      <w:r>
-        <w:t>math:acos</w:t>
-      </w:r>
-      <w:proofErr w:type="spellEnd"/>
-    </w:p>
-    <w:p>
-      <w:pPr>
-        <w:rPr>
-          <w:rFonts w:hint="eastAsia"/>
-        </w:rPr>
-      </w:pPr>
-      <w:proofErr w:type="spellStart"/>
-      <w:r>
-        <w:t>math:atan</w:t>
-      </w:r>
-      <w:proofErr w:type="spellEnd"/>
-    </w:p>
-    <w:p>
-      <w:pPr>
-        <w:rPr>
-          <w:rFonts w:hint="eastAsia"/>
-        </w:rPr>
-      </w:pPr>
-      <w:r>
-        <w:t>math:atan2</w:t>
-      </w:r>
-    </w:p>
-    <w:p>
-      <w:pPr>
-        <w:rPr>
-          <w:rFonts w:hint="eastAsia"/>
-        </w:rPr>
-      </w:pPr>
-    </w:p>
-    <w:p>
-      <w:pPr>
-        <w:rPr>
-          <w:rFonts w:hint="eastAsia"/>
-        </w:rPr>
-      </w:pPr>
-      <w:r>
-        <w:t>8</w:t>
-      </w:r>
-      <w:r>
-        <w:t>)</w:t>
-      </w:r>
-      <w:r>
-        <w:t xml:space="preserve"> Component extraction functions on durations</w:t>
-      </w:r>
-    </w:p>
-    <w:p>
-      <w:pPr>
-        <w:rPr>
-          <w:rFonts w:hint="eastAsia"/>
-        </w:rPr>
-      </w:pPr>
-    </w:p>
-    <w:p>
-      <w:pPr>
-        <w:rPr>
-          <w:rFonts w:hint="eastAsia"/>
-        </w:rPr>
-      </w:pPr>
-      <w:proofErr w:type="spellStart"/>
-      <w:r>
-        <w:t>fn:years-from-duration</w:t>
-      </w:r>
-      <w:proofErr w:type="spellEnd"/>
-    </w:p>
-    <w:p>
-      <w:pPr>
-        <w:rPr>
-          <w:rFonts w:hint="eastAsia"/>
-        </w:rPr>
-      </w:pPr>
-      <w:proofErr w:type="spellStart"/>
-      <w:r>
-        <w:t>fn:months-from-duration</w:t>
-      </w:r>
-      <w:proofErr w:type="spellEnd"/>
-    </w:p>
-    <w:p>
-      <w:pPr>
-        <w:rPr>
-          <w:rFonts w:hint="eastAsia"/>
-        </w:rPr>
-      </w:pPr>
-      <w:proofErr w:type="spellStart"/>
-      <w:r>
-        <w:t>fn:days-from-duration</w:t>
-      </w:r>
-      <w:proofErr w:type="spellEnd"/>
-    </w:p>
-    <w:p>
-      <w:pPr>
-        <w:rPr>
-          <w:rFonts w:hint="eastAsia"/>
-        </w:rPr>
-      </w:pPr>
-      <w:proofErr w:type="spellStart"/>
-      <w:r>
-        <w:t>fn:hours-from-duration</w:t>
+        <w:t xml:space="preserve"> Accessors</w:t>
+      </w:r>
+    </w:p>
+    <w:p>
+      <w:pPr>
+        <w:rPr>
+          <w:rFonts w:hint="eastAsia"/>
+        </w:rPr>
+      </w:pPr>
+    </w:p>
+    <w:p>
+      <w:pPr>
+        <w:rPr>
+          <w:rFonts w:hint="eastAsia"/>
+        </w:rPr>
+      </w:pPr>
+      <w:proofErr w:type="spellStart"/>
+      <w:r>
+        <w:t>fn:node-name</w:t>
+      </w:r>
+      <w:proofErr w:type="spellEnd"/>
+    </w:p>
+    <w:p>
+      <w:pPr>
+        <w:rPr>
+          <w:rFonts w:hint="eastAsia"/>
+        </w:rPr>
+      </w:pPr>
+      <w:proofErr w:type="spellStart"/>
+      <w:r>
+        <w:t>fn:data</w:t>
+      </w:r>
+      <w:proofErr w:type="spellEnd"/>
+    </w:p>
+    <w:p>
+      <w:pPr>
+        <w:rPr>
+          <w:rFonts w:hint="eastAsia"/>
+        </w:rPr>
+      </w:pPr>
+      <w:proofErr w:type="spellStart"/>
+      <w:r>
+        <w:t>fn:base-uri</w:t>
+      </w:r>
+      <w:proofErr w:type="spellEnd"/>
+    </w:p>
+    <w:p>
+      <w:pPr>
+        <w:rPr>
+          <w:rFonts w:hint="eastAsia"/>
+        </w:rPr>
+      </w:pPr>
+      <w:proofErr w:type="spellStart"/>
+      <w:r>
+        <w:t>fn:document-uri</w:t>
+      </w:r>
+      <w:proofErr w:type="spellEnd"/>
+    </w:p>
+    <w:p>
+      <w:pPr>
+        <w:rPr>
+          <w:rFonts w:hint="eastAsia"/>
+        </w:rPr>
+      </w:pPr>
+    </w:p>
+    <w:p>
+      <w:pPr>
+        <w:rPr>
+          <w:rFonts w:hint="eastAsia"/>
+        </w:rPr>
+      </w:pPr>
+      <w:r>
+        <w:t xml:space="preserve">15) </w:t>
+      </w:r>
+      <w:r>
+        <w:rPr>
+          <w:rFonts w:hint="eastAsia"/>
+        </w:rPr>
+        <w:t xml:space="preserve">Functions related to </w:t>
+      </w:r>
+      <w:proofErr w:type="spellStart"/>
+      <w:r>
+        <w:rPr>
+          <w:rFonts w:hint="eastAsia"/>
+        </w:rPr>
+        <w:t>QNames</w:t>
+      </w:r>
+      <w:proofErr w:type="spellEnd"/>
+    </w:p>
+    <w:p>
+      <w:pPr>
+        <w:rPr>
+          <w:rFonts w:hint="eastAsia"/>
+        </w:rPr>
+      </w:pPr>
+    </w:p>
+    <w:p>
+      <w:pPr>
+        <w:rPr>
+          <w:rFonts w:hint="eastAsia"/>
+        </w:rPr>
+      </w:pPr>
+      <w:proofErr w:type="spellStart"/>
+      <w:r>
+        <w:rPr>
+          <w:rFonts w:hint="eastAsia"/>
+        </w:rPr>
+        <w:t>fn:resolve-QName</w:t>
+      </w:r>
+      <w:proofErr w:type="spellEnd"/>
+    </w:p>
+    <w:p>
+      <w:pPr>
+        <w:rPr>
+          <w:rFonts w:hint="eastAsia"/>
+        </w:rPr>
+      </w:pPr>
+      <w:proofErr w:type="spellStart"/>
+      <w:r>
+        <w:rPr>
+          <w:rFonts w:hint="eastAsia"/>
+        </w:rPr>
+        <w:t>fn:QName</w:t>
+      </w:r>
+      <w:proofErr w:type="spellEnd"/>
+    </w:p>
+    <w:p>
+      <w:pPr>
+        <w:rPr>
+          <w:rFonts w:hint="eastAsia"/>
+        </w:rPr>
+      </w:pPr>
+    </w:p>
+    <w:p>
+      <w:pPr>
+        <w:rPr>
+          <w:rFonts w:hint="eastAsia"/>
+        </w:rPr>
+      </w:pPr>
+      <w:r>
+        <w:t>16) Functions related to maps</w:t>
+      </w:r>
+    </w:p>
+    <w:p>
+      <w:pPr>
+        <w:rPr>
+          <w:rFonts w:hint="eastAsia"/>
+        </w:rPr>
+      </w:pPr>
+    </w:p>
+    <w:p>
+      <w:pPr>
+        <w:rPr>
+          <w:rFonts w:hint="eastAsia"/>
+        </w:rPr>
+      </w:pPr>
+      <w:proofErr w:type="spellStart"/>
+      <w:r>
+        <w:t>map:merge</w:t>
+      </w:r>
+      <w:proofErr w:type="spellEnd"/>
+    </w:p>
+    <w:p>
+      <w:pPr>
+        <w:rPr>
+          <w:rFonts w:hint="eastAsia"/>
+        </w:rPr>
+      </w:pPr>
+      <w:proofErr w:type="spellStart"/>
+      <w:r>
+        <w:t>map:size</w:t>
+      </w:r>
+      <w:proofErr w:type="spellEnd"/>
+    </w:p>
+    <w:p>
+      <w:pPr>
+        <w:rPr>
+          <w:rFonts w:hint="eastAsia"/>
+        </w:rPr>
+      </w:pPr>
+      <w:proofErr w:type="spellStart"/>
+      <w:r>
+        <w:t>map:keys</w:t>
+      </w:r>
+      <w:proofErr w:type="spellEnd"/>
+    </w:p>
+    <w:p>
+      <w:pPr>
+        <w:rPr>
+          <w:rFonts w:hint="eastAsia"/>
+        </w:rPr>
+      </w:pPr>
+      <w:proofErr w:type="spellStart"/>
+      <w:r>
+        <w:t>map:contains</w:t>
+      </w:r>
+      <w:proofErr w:type="spellEnd"/>
+    </w:p>
+    <w:p>
+      <w:pPr>
+        <w:rPr>
+          <w:rFonts w:hint="eastAsia"/>
+        </w:rPr>
+      </w:pPr>
+      <w:proofErr w:type="spellStart"/>
+      <w:r>
+        <w:t>map:get</w:t>
+      </w:r>
+      <w:proofErr w:type="spellEnd"/>
+    </w:p>
+    <w:p>
+      <w:pPr>
+        <w:rPr>
+          <w:rFonts w:hint="eastAsia"/>
+        </w:rPr>
+      </w:pPr>
+      <w:proofErr w:type="spellStart"/>
+      <w:r>
+        <w:t>map:find</w:t>
+      </w:r>
+      <w:proofErr w:type="spellEnd"/>
+    </w:p>
+    <w:p>
+      <w:pPr>
+        <w:rPr>
+          <w:rFonts w:hint="eastAsia"/>
+        </w:rPr>
+      </w:pPr>
+      <w:proofErr w:type="spellStart"/>
+      <w:r>
+        <w:t>map:put</w:t>
+      </w:r>
+      <w:proofErr w:type="spellEnd"/>
+    </w:p>
+    <w:p>
+      <w:pPr>
+        <w:rPr>
+          <w:rFonts w:hint="eastAsia"/>
+        </w:rPr>
+      </w:pPr>
+      <w:proofErr w:type="spellStart"/>
+      <w:r>
+        <w:t>map:entry</w:t>
+      </w:r>
+      <w:proofErr w:type="spellEnd"/>
+    </w:p>
+    <w:p>
+      <w:pPr>
+        <w:rPr>
+          <w:rFonts w:hint="eastAsia"/>
+        </w:rPr>
+      </w:pPr>
+      <w:proofErr w:type="spellStart"/>
+      <w:r>
+        <w:t>map:remove</w:t>
+      </w:r>
+      <w:proofErr w:type="spellEnd"/>
+    </w:p>
+    <w:p>
+      <w:pPr>
+        <w:rPr>
+          <w:rFonts w:hint="eastAsia"/>
+        </w:rPr>
+      </w:pPr>
+      <w:proofErr w:type="spellStart"/>
+      <w:r>
+        <w:t>map:for-each</w:t>
+      </w:r>
+      <w:proofErr w:type="spellEnd"/>
+    </w:p>
+    <w:p>
+      <w:pPr>
+        <w:rPr>
+          <w:rFonts w:hint="eastAsia"/>
+        </w:rPr>
+      </w:pPr>
+    </w:p>
+    <w:p>
+      <w:pPr>
+        <w:rPr>
+          <w:rFonts w:hint="eastAsia"/>
+        </w:rPr>
+      </w:pPr>
+      <w:r>
+        <w:t>17) Functions related to arrays</w:t>
+      </w:r>
+    </w:p>
+    <w:p>
+      <w:pPr>
+        <w:rPr>
+          <w:rFonts w:hint="eastAsia"/>
+        </w:rPr>
+      </w:pPr>
+    </w:p>
+    <w:p>
+      <w:pPr>
+        <w:rPr>
+          <w:rFonts w:hint="eastAsia"/>
+        </w:rPr>
+      </w:pPr>
+      <w:proofErr w:type="spellStart"/>
+      <w:r>
+        <w:t>array:size</w:t>
+      </w:r>
+      <w:proofErr w:type="spellEnd"/>
+    </w:p>
+    <w:p>
+      <w:pPr>
+        <w:rPr>
+          <w:rFonts w:hint="eastAsia"/>
+        </w:rPr>
+      </w:pPr>
+      <w:proofErr w:type="spellStart"/>
+      <w:r>
+        <w:t>array:get</w:t>
+      </w:r>
+      <w:proofErr w:type="spellEnd"/>
+    </w:p>
+    <w:p>
+      <w:pPr>
+        <w:rPr>
+          <w:rFonts w:hint="eastAsia"/>
+        </w:rPr>
+      </w:pPr>
+      <w:proofErr w:type="spellStart"/>
+      <w:r>
+        <w:t>array:put</w:t>
+      </w:r>
+      <w:proofErr w:type="spellEnd"/>
+    </w:p>
+    <w:p>
+      <w:pPr>
+        <w:rPr>
+          <w:rFonts w:hint="eastAsia"/>
+        </w:rPr>
+      </w:pPr>
+      <w:proofErr w:type="spellStart"/>
+      <w:r>
+        <w:t>array:append</w:t>
+      </w:r>
+      <w:proofErr w:type="spellEnd"/>
+    </w:p>
+    <w:p>
+      <w:pPr>
+        <w:rPr>
+          <w:rFonts w:hint="eastAsia"/>
+        </w:rPr>
+      </w:pPr>
+      <w:proofErr w:type="spellStart"/>
+      <w:r>
+        <w:t>array:subarray</w:t>
+      </w:r>
+      <w:proofErr w:type="spellEnd"/>
+    </w:p>
+    <w:p>
+      <w:pPr>
+        <w:rPr>
+          <w:rFonts w:hint="eastAsia"/>
+        </w:rPr>
+      </w:pPr>
+      <w:proofErr w:type="spellStart"/>
+      <w:r>
+        <w:t>array:remove</w:t>
+      </w:r>
+      <w:proofErr w:type="spellEnd"/>
+    </w:p>
+    <w:p>
+      <w:pPr>
+        <w:rPr>
+          <w:rFonts w:hint="eastAsia"/>
+        </w:rPr>
+      </w:pPr>
+      <w:proofErr w:type="spellStart"/>
+      <w:r>
+        <w:t>array:insert-before</w:t>
+      </w:r>
+      <w:proofErr w:type="spellEnd"/>
+    </w:p>
+    <w:p>
+      <w:pPr>
+        <w:rPr>
+          <w:rFonts w:hint="eastAsia"/>
+        </w:rPr>
+      </w:pPr>
+      <w:proofErr w:type="spellStart"/>
+      <w:r>
+        <w:t>array:head</w:t>
+      </w:r>
+      <w:proofErr w:type="spellEnd"/>
+    </w:p>
+    <w:p>
+      <w:pPr>
+        <w:rPr>
+          <w:rFonts w:hint="eastAsia"/>
+        </w:rPr>
+      </w:pPr>
+      <w:proofErr w:type="spellStart"/>
+      <w:r>
+        <w:t>array:tail</w:t>
+      </w:r>
+      <w:proofErr w:type="spellEnd"/>
+    </w:p>
+    <w:p>
+      <w:pPr>
+        <w:rPr>
+          <w:rFonts w:hint="eastAsia"/>
+        </w:rPr>
+      </w:pPr>
+      <w:proofErr w:type="spellStart"/>
+      <w:r>
+        <w:t>array:reverse</w:t>
+      </w:r>
+      <w:proofErr w:type="spellEnd"/>
+    </w:p>
+    <w:p>
+      <w:pPr>
+        <w:rPr>
+          <w:rFonts w:hint="eastAsia"/>
+        </w:rPr>
+      </w:pPr>
+      <w:proofErr w:type="spellStart"/>
+      <w:r>
+        <w:t>array:join</w:t>
+      </w:r>
+      <w:proofErr w:type="spellEnd"/>
+    </w:p>
+    <w:p>
+      <w:pPr>
+        <w:rPr>
+          <w:rFonts w:hint="eastAsia"/>
+        </w:rPr>
+      </w:pPr>
+      <w:proofErr w:type="spellStart"/>
+      <w:r>
+        <w:t>array:for-each</w:t>
       </w:r>
       <w:proofErr w:type="spellEnd"/>
     </w:p>
@@ -4788,1214 +6028,6 @@
       <w:proofErr w:type="spellStart"/>
       <w:r>
         <w:lastRenderedPageBreak/>
-        <w:t>fn:minutes-from-duration</w:t>
-      </w:r>
-      <w:proofErr w:type="spellEnd"/>
-    </w:p>
-    <w:p>
-      <w:pPr>
-        <w:rPr>
-          <w:rFonts w:hint="eastAsia"/>
-        </w:rPr>
-      </w:pPr>
-      <w:proofErr w:type="spellStart"/>
-      <w:r>
-        <w:t>fn:seconds-from-duration</w:t>
-      </w:r>
-      <w:proofErr w:type="spellEnd"/>
-    </w:p>
-    <w:p>
-      <w:pPr>
-        <w:rPr>
-          <w:rFonts w:hint="eastAsia"/>
-        </w:rPr>
-      </w:pPr>
-    </w:p>
-    <w:p>
-      <w:pPr>
-        <w:rPr>
-          <w:rFonts w:hint="eastAsia"/>
-        </w:rPr>
-      </w:pPr>
-      <w:r>
-        <w:t>9</w:t>
-      </w:r>
-      <w:r>
-        <w:t>)</w:t>
-      </w:r>
-      <w:r>
-        <w:t xml:space="preserve"> Constructing </w:t>
-      </w:r>
-      <w:proofErr w:type="spellStart"/>
-      <w:r>
-        <w:t>xs:dateTime</w:t>
-      </w:r>
-      <w:proofErr w:type="spellEnd"/>
-      <w:r>
-        <w:t xml:space="preserve"> value</w:t>
-      </w:r>
-    </w:p>
-    <w:p>
-      <w:pPr>
-        <w:rPr>
-          <w:rFonts w:hint="eastAsia"/>
-        </w:rPr>
-      </w:pPr>
-    </w:p>
-    <w:p>
-      <w:pPr>
-        <w:rPr>
-          <w:rFonts w:hint="eastAsia"/>
-        </w:rPr>
-      </w:pPr>
-      <w:proofErr w:type="spellStart"/>
-      <w:r>
-        <w:rPr>
-          <w:rFonts w:hint="eastAsia"/>
-        </w:rPr>
-        <w:t>fn:dateTime</w:t>
-      </w:r>
-      <w:proofErr w:type="spellEnd"/>
-    </w:p>
-    <w:p>
-      <w:pPr>
-        <w:rPr>
-          <w:rFonts w:hint="eastAsia"/>
-        </w:rPr>
-      </w:pPr>
-    </w:p>
-    <w:p>
-      <w:pPr>
-        <w:rPr>
-          <w:rFonts w:hint="eastAsia"/>
-        </w:rPr>
-      </w:pPr>
-      <w:r>
-        <w:t>10</w:t>
-      </w:r>
-      <w:r>
-        <w:t>)</w:t>
-      </w:r>
-      <w:r>
-        <w:t xml:space="preserve"> Component extraction functions on dates and times</w:t>
-      </w:r>
-    </w:p>
-    <w:p>
-      <w:pPr>
-        <w:rPr>
-          <w:rFonts w:hint="eastAsia"/>
-        </w:rPr>
-      </w:pPr>
-    </w:p>
-    <w:p>
-      <w:pPr>
-        <w:rPr>
-          <w:rFonts w:hint="eastAsia"/>
-        </w:rPr>
-      </w:pPr>
-      <w:proofErr w:type="spellStart"/>
-      <w:r>
-        <w:rPr>
-          <w:rFonts w:hint="eastAsia"/>
-        </w:rPr>
-        <w:t>fn:year-from-dateTime</w:t>
-      </w:r>
-      <w:proofErr w:type="spellEnd"/>
-    </w:p>
-    <w:p>
-      <w:pPr>
-        <w:rPr>
-          <w:rFonts w:hint="eastAsia"/>
-        </w:rPr>
-      </w:pPr>
-      <w:proofErr w:type="spellStart"/>
-      <w:r>
-        <w:rPr>
-          <w:rFonts w:hint="eastAsia"/>
-        </w:rPr>
-        <w:t>fn:month-from-dateTime</w:t>
-      </w:r>
-      <w:proofErr w:type="spellEnd"/>
-    </w:p>
-    <w:p>
-      <w:pPr>
-        <w:rPr>
-          <w:rFonts w:hint="eastAsia"/>
-        </w:rPr>
-      </w:pPr>
-      <w:proofErr w:type="spellStart"/>
-      <w:r>
-        <w:rPr>
-          <w:rFonts w:hint="eastAsia"/>
-        </w:rPr>
-        <w:t>fn:day-from-dateTime</w:t>
-      </w:r>
-      <w:proofErr w:type="spellEnd"/>
-    </w:p>
-    <w:p>
-      <w:pPr>
-        <w:rPr>
-          <w:rFonts w:hint="eastAsia"/>
-        </w:rPr>
-      </w:pPr>
-      <w:proofErr w:type="spellStart"/>
-      <w:r>
-        <w:rPr>
-          <w:rFonts w:hint="eastAsia"/>
-        </w:rPr>
-        <w:t>fn:hours-from-dateTime</w:t>
-      </w:r>
-      <w:proofErr w:type="spellEnd"/>
-    </w:p>
-    <w:p>
-      <w:pPr>
-        <w:rPr>
-          <w:rFonts w:hint="eastAsia"/>
-        </w:rPr>
-      </w:pPr>
-      <w:proofErr w:type="spellStart"/>
-      <w:r>
-        <w:rPr>
-          <w:rFonts w:hint="eastAsia"/>
-        </w:rPr>
-        <w:t>fn:minutes-from-dateTime</w:t>
-      </w:r>
-      <w:proofErr w:type="spellEnd"/>
-    </w:p>
-    <w:p>
-      <w:pPr>
-        <w:rPr>
-          <w:rFonts w:hint="eastAsia"/>
-        </w:rPr>
-      </w:pPr>
-      <w:proofErr w:type="spellStart"/>
-      <w:r>
-        <w:rPr>
-          <w:rFonts w:hint="eastAsia"/>
-        </w:rPr>
-        <w:t>fn:seconds-from-dateTime</w:t>
-      </w:r>
-      <w:proofErr w:type="spellEnd"/>
-    </w:p>
-    <w:p>
-      <w:pPr>
-        <w:rPr>
-          <w:rFonts w:hint="eastAsia"/>
-        </w:rPr>
-      </w:pPr>
-      <w:proofErr w:type="spellStart"/>
-      <w:r>
-        <w:rPr>
-          <w:rFonts w:hint="eastAsia"/>
-        </w:rPr>
-        <w:t>fn:timezone-from-dateTime</w:t>
-      </w:r>
-      <w:proofErr w:type="spellEnd"/>
-    </w:p>
-    <w:p>
-      <w:pPr>
-        <w:rPr>
-          <w:rFonts w:hint="eastAsia"/>
-        </w:rPr>
-      </w:pPr>
-      <w:proofErr w:type="spellStart"/>
-      <w:r>
-        <w:rPr>
-          <w:rFonts w:hint="eastAsia"/>
-        </w:rPr>
-        <w:t>fn:year-from-date</w:t>
-      </w:r>
-      <w:proofErr w:type="spellEnd"/>
-    </w:p>
-    <w:p>
-      <w:pPr>
-        <w:rPr>
-          <w:rFonts w:hint="eastAsia"/>
-        </w:rPr>
-      </w:pPr>
-      <w:proofErr w:type="spellStart"/>
-      <w:r>
-        <w:rPr>
-          <w:rFonts w:hint="eastAsia"/>
-        </w:rPr>
-        <w:t>fn:month-from-date</w:t>
-      </w:r>
-      <w:proofErr w:type="spellEnd"/>
-    </w:p>
-    <w:p>
-      <w:pPr>
-        <w:rPr>
-          <w:rFonts w:hint="eastAsia"/>
-        </w:rPr>
-      </w:pPr>
-      <w:proofErr w:type="spellStart"/>
-      <w:r>
-        <w:rPr>
-          <w:rFonts w:hint="eastAsia"/>
-        </w:rPr>
-        <w:t>fn:day-from-date</w:t>
-      </w:r>
-      <w:proofErr w:type="spellEnd"/>
-    </w:p>
-    <w:p>
-      <w:pPr>
-        <w:rPr>
-          <w:rFonts w:hint="eastAsia"/>
-        </w:rPr>
-      </w:pPr>
-      <w:proofErr w:type="spellStart"/>
-      <w:r>
-        <w:rPr>
-          <w:rFonts w:hint="eastAsia"/>
-        </w:rPr>
-        <w:t>fn:timezone-from-date</w:t>
-      </w:r>
-      <w:proofErr w:type="spellEnd"/>
-    </w:p>
-    <w:p>
-      <w:pPr>
-        <w:rPr>
-          <w:rFonts w:hint="eastAsia"/>
-        </w:rPr>
-      </w:pPr>
-      <w:proofErr w:type="spellStart"/>
-      <w:r>
-        <w:rPr>
-          <w:rFonts w:hint="eastAsia"/>
-        </w:rPr>
-        <w:t>fn:hours-from-time</w:t>
-      </w:r>
-      <w:proofErr w:type="spellEnd"/>
-    </w:p>
-    <w:p>
-      <w:pPr>
-        <w:rPr>
-          <w:rFonts w:hint="eastAsia"/>
-        </w:rPr>
-      </w:pPr>
-      <w:proofErr w:type="spellStart"/>
-      <w:r>
-        <w:rPr>
-          <w:rFonts w:hint="eastAsia"/>
-        </w:rPr>
-        <w:t>fn:minutes-from-time</w:t>
-      </w:r>
-      <w:proofErr w:type="spellEnd"/>
-    </w:p>
-    <w:p>
-      <w:pPr>
-        <w:rPr>
-          <w:rFonts w:hint="eastAsia"/>
-        </w:rPr>
-      </w:pPr>
-      <w:proofErr w:type="spellStart"/>
-      <w:r>
-        <w:rPr>
-          <w:rFonts w:hint="eastAsia"/>
-        </w:rPr>
-        <w:t>fn:seconds-from-time</w:t>
-      </w:r>
-      <w:proofErr w:type="spellEnd"/>
-    </w:p>
-    <w:p>
-      <w:pPr>
-        <w:rPr>
-          <w:rFonts w:hint="eastAsia"/>
-        </w:rPr>
-      </w:pPr>
-      <w:proofErr w:type="spellStart"/>
-      <w:r>
-        <w:rPr>
-          <w:rFonts w:hint="eastAsia"/>
-        </w:rPr>
-        <w:t>fn:timezone-from-time</w:t>
-      </w:r>
-      <w:proofErr w:type="spellEnd"/>
-    </w:p>
-    <w:p>
-      <w:pPr>
-        <w:rPr>
-          <w:rFonts w:hint="eastAsia"/>
-        </w:rPr>
-      </w:pPr>
-    </w:p>
-    <w:p>
-      <w:pPr>
-        <w:rPr>
-          <w:rFonts w:hint="eastAsia"/>
-        </w:rPr>
-      </w:pPr>
-      <w:r>
-        <w:t>1</w:t>
-      </w:r>
-      <w:r>
-        <w:t>1</w:t>
-      </w:r>
-      <w:r>
-        <w:t>)</w:t>
-      </w:r>
-      <w:r>
-        <w:t xml:space="preserve"> </w:t>
-      </w:r>
-      <w:r>
-        <w:t>Built-in</w:t>
-      </w:r>
-      <w:r>
-        <w:t xml:space="preserve"> higher-order functions</w:t>
-      </w:r>
-    </w:p>
-    <w:p>
-      <w:pPr>
-        <w:rPr>
-          <w:rFonts w:hint="eastAsia"/>
-        </w:rPr>
-      </w:pPr>
-    </w:p>
-    <w:p>
-      <w:pPr>
-        <w:rPr>
-          <w:rFonts w:hint="eastAsia"/>
-        </w:rPr>
-      </w:pPr>
-      <w:proofErr w:type="spellStart"/>
-      <w:r>
-        <w:t>fn:for-each</w:t>
-      </w:r>
-      <w:proofErr w:type="spellEnd"/>
-    </w:p>
-    <w:p>
-      <w:pPr>
-        <w:rPr>
-          <w:rFonts w:hint="eastAsia"/>
-        </w:rPr>
-      </w:pPr>
-      <w:proofErr w:type="spellStart"/>
-      <w:r>
-        <w:t>fn:filter</w:t>
-      </w:r>
-      <w:proofErr w:type="spellEnd"/>
-    </w:p>
-    <w:p>
-      <w:pPr>
-        <w:rPr>
-          <w:rFonts w:hint="eastAsia"/>
-        </w:rPr>
-      </w:pPr>
-      <w:proofErr w:type="spellStart"/>
-      <w:r>
-        <w:t>fn:fold-left</w:t>
-      </w:r>
-      <w:proofErr w:type="spellEnd"/>
-    </w:p>
-    <w:p>
-      <w:pPr>
-        <w:rPr>
-          <w:rFonts w:hint="eastAsia"/>
-        </w:rPr>
-      </w:pPr>
-      <w:proofErr w:type="spellStart"/>
-      <w:r>
-        <w:t>fn:fold-right</w:t>
-      </w:r>
-      <w:proofErr w:type="spellEnd"/>
-    </w:p>
-    <w:p>
-      <w:pPr>
-        <w:rPr>
-          <w:rFonts w:hint="eastAsia"/>
-        </w:rPr>
-      </w:pPr>
-      <w:proofErr w:type="spellStart"/>
-      <w:r>
-        <w:t>fn:for-each-pair</w:t>
-      </w:r>
-      <w:proofErr w:type="spellEnd"/>
-    </w:p>
-    <w:p>
-      <w:pPr>
-        <w:rPr>
-          <w:rFonts w:hint="eastAsia"/>
-        </w:rPr>
-      </w:pPr>
-      <w:proofErr w:type="spellStart"/>
-      <w:r>
-        <w:t>fn:sort</w:t>
-      </w:r>
-      <w:proofErr w:type="spellEnd"/>
-      <w:r>
-        <w:t xml:space="preserve">                            (with support for collation argument)</w:t>
-      </w:r>
-    </w:p>
-    <w:p>
-      <w:pPr>
-        <w:rPr>
-          <w:rFonts w:hint="eastAsia"/>
-        </w:rPr>
-      </w:pPr>
-      <w:proofErr w:type="spellStart"/>
-      <w:r>
-        <w:t>fn:apply</w:t>
-      </w:r>
-      <w:proofErr w:type="spellEnd"/>
-    </w:p>
-    <w:p>
-      <w:pPr>
-        <w:rPr>
-          <w:rFonts w:hint="eastAsia"/>
-        </w:rPr>
-      </w:pPr>
-    </w:p>
-    <w:p>
-      <w:pPr>
-        <w:rPr>
-          <w:rFonts w:hint="eastAsia"/>
-        </w:rPr>
-      </w:pPr>
-      <w:r>
-        <w:t>1</w:t>
-      </w:r>
-      <w:r>
-        <w:t>2</w:t>
-      </w:r>
-      <w:r>
-        <w:t>)</w:t>
-      </w:r>
-      <w:r>
-        <w:t xml:space="preserve"> Functions on sequences</w:t>
-      </w:r>
-    </w:p>
-    <w:p>
-      <w:pPr>
-        <w:rPr>
-          <w:rFonts w:hint="eastAsia"/>
-        </w:rPr>
-      </w:pPr>
-    </w:p>
-    <w:p>
-      <w:pPr>
-        <w:ind w:firstLine="270"/>
-        <w:rPr>
-          <w:rFonts w:hint="eastAsia"/>
-        </w:rPr>
-      </w:pPr>
-      <w:r>
-        <w:t>12.1</w:t>
-      </w:r>
-      <w:r>
-        <w:t xml:space="preserve"> </w:t>
-      </w:r>
-      <w:r>
-        <w:t>General functions on sequences</w:t>
-      </w:r>
-    </w:p>
-    <w:p>
-      <w:pPr>
-        <w:ind w:firstLine="270"/>
-        <w:rPr>
-          <w:rFonts w:hint="eastAsia"/>
-        </w:rPr>
-      </w:pPr>
-      <w:proofErr w:type="spellStart"/>
-      <w:r>
-        <w:t>fn:empty</w:t>
-      </w:r>
-      <w:proofErr w:type="spellEnd"/>
-    </w:p>
-    <w:p>
-      <w:pPr>
-        <w:ind w:firstLine="270"/>
-        <w:rPr>
-          <w:rFonts w:hint="eastAsia"/>
-        </w:rPr>
-      </w:pPr>
-      <w:proofErr w:type="spellStart"/>
-      <w:r>
-        <w:t>fn:exists</w:t>
-      </w:r>
-      <w:proofErr w:type="spellEnd"/>
-    </w:p>
-    <w:p>
-      <w:pPr>
-        <w:ind w:firstLine="270"/>
-        <w:rPr>
-          <w:rFonts w:hint="eastAsia"/>
-        </w:rPr>
-      </w:pPr>
-      <w:proofErr w:type="spellStart"/>
-      <w:r>
-        <w:t>fn:head</w:t>
-      </w:r>
-      <w:proofErr w:type="spellEnd"/>
-    </w:p>
-    <w:p>
-      <w:pPr>
-        <w:ind w:firstLine="270"/>
-        <w:rPr>
-          <w:rFonts w:hint="eastAsia"/>
-        </w:rPr>
-      </w:pPr>
-      <w:proofErr w:type="spellStart"/>
-      <w:r>
-        <w:t>fn:tail</w:t>
-      </w:r>
-      <w:proofErr w:type="spellEnd"/>
-    </w:p>
-    <w:p>
-      <w:pPr>
-        <w:ind w:firstLine="270"/>
-        <w:rPr>
-          <w:rFonts w:hint="eastAsia"/>
-        </w:rPr>
-      </w:pPr>
-      <w:proofErr w:type="spellStart"/>
-      <w:r>
-        <w:t>fn:insert-before</w:t>
-      </w:r>
-      <w:proofErr w:type="spellEnd"/>
-    </w:p>
-    <w:p>
-      <w:pPr>
-        <w:ind w:firstLine="270"/>
-        <w:rPr>
-          <w:rFonts w:hint="eastAsia"/>
-        </w:rPr>
-      </w:pPr>
-      <w:proofErr w:type="spellStart"/>
-      <w:r>
-        <w:t>fn:remove</w:t>
-      </w:r>
-      <w:proofErr w:type="spellEnd"/>
-    </w:p>
-    <w:p>
-      <w:pPr>
-        <w:ind w:firstLine="270"/>
-        <w:rPr>
-          <w:rFonts w:hint="eastAsia"/>
-        </w:rPr>
-      </w:pPr>
-      <w:proofErr w:type="spellStart"/>
-      <w:r>
-        <w:t>fn:reverse</w:t>
-      </w:r>
-      <w:proofErr w:type="spellEnd"/>
-    </w:p>
-    <w:p>
-      <w:pPr>
-        <w:ind w:firstLine="270"/>
-        <w:rPr>
-          <w:rFonts w:hint="eastAsia"/>
-        </w:rPr>
-      </w:pPr>
-      <w:proofErr w:type="spellStart"/>
-      <w:r>
-        <w:t>fn:subsequence</w:t>
-      </w:r>
-      <w:proofErr w:type="spellEnd"/>
-    </w:p>
-    <w:p>
-      <w:pPr>
-        <w:ind w:firstLine="270"/>
-        <w:rPr>
-          <w:rFonts w:hint="eastAsia"/>
-        </w:rPr>
-      </w:pPr>
-      <w:proofErr w:type="spellStart"/>
-      <w:r>
-        <w:t>fn:unordered</w:t>
-      </w:r>
-      <w:proofErr w:type="spellEnd"/>
-    </w:p>
-    <w:p>
-      <w:pPr>
-        <w:ind w:firstLine="270"/>
-        <w:rPr>
-          <w:rFonts w:hint="eastAsia"/>
-        </w:rPr>
-      </w:pPr>
-    </w:p>
-    <w:p>
-      <w:pPr>
-        <w:ind w:left="270"/>
-        <w:rPr>
-          <w:rFonts w:hint="eastAsia"/>
-        </w:rPr>
-      </w:pPr>
-      <w:r>
-        <w:t>12.2</w:t>
-      </w:r>
-      <w:r>
-        <w:t xml:space="preserve"> </w:t>
-      </w:r>
-      <w:r>
-        <w:t>Aggregate functions</w:t>
-      </w:r>
-    </w:p>
-    <w:p>
-      <w:pPr>
-        <w:ind w:left="270"/>
-        <w:rPr>
-          <w:rFonts w:hint="eastAsia"/>
-        </w:rPr>
-      </w:pPr>
-      <w:proofErr w:type="spellStart"/>
-      <w:r>
-        <w:lastRenderedPageBreak/>
-        <w:t>fn:avg</w:t>
-      </w:r>
-      <w:proofErr w:type="spellEnd"/>
-    </w:p>
-    <w:p>
-      <w:pPr>
-        <w:ind w:left="270"/>
-        <w:rPr>
-          <w:rFonts w:hint="eastAsia"/>
-        </w:rPr>
-      </w:pPr>
-      <w:proofErr w:type="spellStart"/>
-      <w:r>
-        <w:t>fn:max</w:t>
-      </w:r>
-      <w:proofErr w:type="spellEnd"/>
-    </w:p>
-    <w:p>
-      <w:pPr>
-        <w:ind w:left="270"/>
-        <w:rPr>
-          <w:rFonts w:hint="eastAsia"/>
-        </w:rPr>
-      </w:pPr>
-      <w:proofErr w:type="spellStart"/>
-      <w:r>
-        <w:t>fn:min</w:t>
-      </w:r>
-      <w:proofErr w:type="spellEnd"/>
-    </w:p>
-    <w:p>
-      <w:pPr>
-        <w:rPr>
-          <w:rFonts w:hint="eastAsia"/>
-        </w:rPr>
-      </w:pPr>
-    </w:p>
-    <w:p>
-      <w:pPr>
-        <w:rPr>
-          <w:rFonts w:hint="eastAsia"/>
-        </w:rPr>
-      </w:pPr>
-      <w:r>
-        <w:t>1</w:t>
-      </w:r>
-      <w:r>
-        <w:t>3</w:t>
-      </w:r>
-      <w:r>
-        <w:t>)</w:t>
-      </w:r>
-      <w:r>
-        <w:t xml:space="preserve"> Parsing and serializing</w:t>
-      </w:r>
-    </w:p>
-    <w:p>
-      <w:pPr>
-        <w:rPr>
-          <w:rFonts w:hint="eastAsia"/>
-        </w:rPr>
-      </w:pPr>
-    </w:p>
-    <w:p>
-      <w:pPr>
-        <w:rPr>
-          <w:rFonts w:hint="eastAsia"/>
-        </w:rPr>
-      </w:pPr>
-      <w:proofErr w:type="spellStart"/>
-      <w:r>
-        <w:t>fn:parse-xml</w:t>
-      </w:r>
-      <w:proofErr w:type="spellEnd"/>
-    </w:p>
-    <w:p>
-      <w:pPr>
-        <w:rPr>
-          <w:rFonts w:hint="eastAsia"/>
-        </w:rPr>
-      </w:pPr>
-      <w:proofErr w:type="spellStart"/>
-      <w:r>
-        <w:t>fn:parse-xml-fragment</w:t>
-      </w:r>
-      <w:proofErr w:type="spellEnd"/>
-    </w:p>
-    <w:p>
-      <w:pPr>
-        <w:rPr>
-          <w:rFonts w:hint="eastAsia"/>
-        </w:rPr>
-      </w:pPr>
-    </w:p>
-    <w:p>
-      <w:pPr>
-        <w:rPr>
-          <w:rFonts w:hint="eastAsia"/>
-        </w:rPr>
-      </w:pPr>
-      <w:r>
-        <w:t>1</w:t>
-      </w:r>
-      <w:r>
-        <w:t>4</w:t>
-      </w:r>
-      <w:r>
-        <w:t>)</w:t>
-      </w:r>
-      <w:r>
-        <w:t xml:space="preserve"> Accessors</w:t>
-      </w:r>
-    </w:p>
-    <w:p>
-      <w:pPr>
-        <w:rPr>
-          <w:rFonts w:hint="eastAsia"/>
-        </w:rPr>
-      </w:pPr>
-    </w:p>
-    <w:p>
-      <w:pPr>
-        <w:rPr>
-          <w:rFonts w:hint="eastAsia"/>
-        </w:rPr>
-      </w:pPr>
-      <w:proofErr w:type="spellStart"/>
-      <w:r>
-        <w:t>fn:node-name</w:t>
-      </w:r>
-      <w:proofErr w:type="spellEnd"/>
-    </w:p>
-    <w:p>
-      <w:pPr>
-        <w:rPr>
-          <w:rFonts w:hint="eastAsia"/>
-        </w:rPr>
-      </w:pPr>
-      <w:proofErr w:type="spellStart"/>
-      <w:r>
-        <w:t>fn:data</w:t>
-      </w:r>
-      <w:proofErr w:type="spellEnd"/>
-    </w:p>
-    <w:p>
-      <w:pPr>
-        <w:rPr>
-          <w:rFonts w:hint="eastAsia"/>
-        </w:rPr>
-      </w:pPr>
-      <w:proofErr w:type="spellStart"/>
-      <w:r>
-        <w:t>fn:base-uri</w:t>
-      </w:r>
-      <w:proofErr w:type="spellEnd"/>
-    </w:p>
-    <w:p>
-      <w:pPr>
-        <w:rPr>
-          <w:rFonts w:hint="eastAsia"/>
-        </w:rPr>
-      </w:pPr>
-      <w:proofErr w:type="spellStart"/>
-      <w:r>
-        <w:t>fn:document-uri</w:t>
-      </w:r>
-      <w:proofErr w:type="spellEnd"/>
-    </w:p>
-    <w:p>
-      <w:pPr>
-        <w:rPr>
-          <w:rFonts w:hint="eastAsia"/>
-        </w:rPr>
-      </w:pPr>
-    </w:p>
-    <w:p>
-      <w:pPr>
-        <w:rPr>
-          <w:rFonts w:hint="eastAsia"/>
-        </w:rPr>
-      </w:pPr>
-      <w:r>
-        <w:t xml:space="preserve">15) </w:t>
-      </w:r>
-      <w:r>
-        <w:rPr>
-          <w:rFonts w:hint="eastAsia"/>
-        </w:rPr>
-        <w:t xml:space="preserve">Functions related to </w:t>
-      </w:r>
-      <w:proofErr w:type="spellStart"/>
-      <w:r>
-        <w:rPr>
-          <w:rFonts w:hint="eastAsia"/>
-        </w:rPr>
-        <w:t>QNames</w:t>
-      </w:r>
-      <w:proofErr w:type="spellEnd"/>
-    </w:p>
-    <w:p>
-      <w:pPr>
-        <w:rPr>
-          <w:rFonts w:hint="eastAsia"/>
-        </w:rPr>
-      </w:pPr>
-    </w:p>
-    <w:p>
-      <w:pPr>
-        <w:rPr>
-          <w:rFonts w:hint="eastAsia"/>
-        </w:rPr>
-      </w:pPr>
-      <w:proofErr w:type="spellStart"/>
-      <w:r>
-        <w:rPr>
-          <w:rFonts w:hint="eastAsia"/>
-        </w:rPr>
-        <w:t>fn:resolve-QName</w:t>
-      </w:r>
-      <w:proofErr w:type="spellEnd"/>
-    </w:p>
-    <w:p>
-      <w:pPr>
-        <w:rPr>
-          <w:rFonts w:hint="eastAsia"/>
-        </w:rPr>
-      </w:pPr>
-      <w:proofErr w:type="spellStart"/>
-      <w:r>
-        <w:rPr>
-          <w:rFonts w:hint="eastAsia"/>
-        </w:rPr>
-        <w:t>fn:QName</w:t>
-      </w:r>
-      <w:proofErr w:type="spellEnd"/>
-    </w:p>
-    <w:p>
-      <w:pPr>
-        <w:rPr>
-          <w:rFonts w:hint="eastAsia"/>
-        </w:rPr>
-      </w:pPr>
-    </w:p>
-    <w:p>
-      <w:pPr>
-        <w:rPr>
-          <w:rFonts w:hint="eastAsia"/>
-        </w:rPr>
-      </w:pPr>
-      <w:r>
-        <w:t>16) Functions related to maps</w:t>
-      </w:r>
-    </w:p>
-    <w:p>
-      <w:pPr>
-        <w:rPr>
-          <w:rFonts w:hint="eastAsia"/>
-        </w:rPr>
-      </w:pPr>
-    </w:p>
-    <w:p>
-      <w:pPr>
-        <w:rPr>
-          <w:rFonts w:hint="eastAsia"/>
-        </w:rPr>
-      </w:pPr>
-      <w:proofErr w:type="spellStart"/>
-      <w:r>
-        <w:t>map:merge</w:t>
-      </w:r>
-      <w:proofErr w:type="spellEnd"/>
-    </w:p>
-    <w:p>
-      <w:pPr>
-        <w:rPr>
-          <w:rFonts w:hint="eastAsia"/>
-        </w:rPr>
-      </w:pPr>
-      <w:proofErr w:type="spellStart"/>
-      <w:r>
-        <w:t>map:size</w:t>
-      </w:r>
-      <w:proofErr w:type="spellEnd"/>
-    </w:p>
-    <w:p>
-      <w:pPr>
-        <w:rPr>
-          <w:rFonts w:hint="eastAsia"/>
-        </w:rPr>
-      </w:pPr>
-      <w:proofErr w:type="spellStart"/>
-      <w:r>
-        <w:t>map:keys</w:t>
-      </w:r>
-      <w:proofErr w:type="spellEnd"/>
-    </w:p>
-    <w:p>
-      <w:pPr>
-        <w:rPr>
-          <w:rFonts w:hint="eastAsia"/>
-        </w:rPr>
-      </w:pPr>
-      <w:proofErr w:type="spellStart"/>
-      <w:r>
-        <w:t>map:contains</w:t>
-      </w:r>
-      <w:proofErr w:type="spellEnd"/>
-    </w:p>
-    <w:p>
-      <w:pPr>
-        <w:rPr>
-          <w:rFonts w:hint="eastAsia"/>
-        </w:rPr>
-      </w:pPr>
-      <w:proofErr w:type="spellStart"/>
-      <w:r>
-        <w:t>map:get</w:t>
-      </w:r>
-      <w:proofErr w:type="spellEnd"/>
-    </w:p>
-    <w:p>
-      <w:pPr>
-        <w:rPr>
-          <w:rFonts w:hint="eastAsia"/>
-        </w:rPr>
-      </w:pPr>
-      <w:proofErr w:type="spellStart"/>
-      <w:r>
-        <w:t>map:find</w:t>
-      </w:r>
-      <w:proofErr w:type="spellEnd"/>
-    </w:p>
-    <w:p>
-      <w:pPr>
-        <w:rPr>
-          <w:rFonts w:hint="eastAsia"/>
-        </w:rPr>
-      </w:pPr>
-      <w:proofErr w:type="spellStart"/>
-      <w:r>
-        <w:t>map:put</w:t>
-      </w:r>
-      <w:proofErr w:type="spellEnd"/>
-    </w:p>
-    <w:p>
-      <w:pPr>
-        <w:rPr>
-          <w:rFonts w:hint="eastAsia"/>
-        </w:rPr>
-      </w:pPr>
-      <w:proofErr w:type="spellStart"/>
-      <w:r>
-        <w:t>map:entry</w:t>
-      </w:r>
-      <w:proofErr w:type="spellEnd"/>
-    </w:p>
-    <w:p>
-      <w:pPr>
-        <w:rPr>
-          <w:rFonts w:hint="eastAsia"/>
-        </w:rPr>
-      </w:pPr>
-      <w:proofErr w:type="spellStart"/>
-      <w:r>
-        <w:t>map:remove</w:t>
-      </w:r>
-      <w:proofErr w:type="spellEnd"/>
-    </w:p>
-    <w:p>
-      <w:pPr>
-        <w:rPr>
-          <w:rFonts w:hint="eastAsia"/>
-        </w:rPr>
-      </w:pPr>
-      <w:proofErr w:type="spellStart"/>
-      <w:r>
-        <w:t>map:for-each</w:t>
-      </w:r>
-      <w:proofErr w:type="spellEnd"/>
-    </w:p>
-    <w:p>
-      <w:pPr>
-        <w:rPr>
-          <w:rFonts w:hint="eastAsia"/>
-        </w:rPr>
-      </w:pPr>
-    </w:p>
-    <w:p>
-      <w:pPr>
-        <w:rPr>
-          <w:rFonts w:hint="eastAsia"/>
-        </w:rPr>
-      </w:pPr>
-      <w:r>
-        <w:t>17) Functions related to arrays</w:t>
-      </w:r>
-    </w:p>
-    <w:p>
-      <w:pPr>
-        <w:rPr>
-          <w:rFonts w:hint="eastAsia"/>
-        </w:rPr>
-      </w:pPr>
-    </w:p>
-    <w:p>
-      <w:pPr>
-        <w:rPr>
-          <w:rFonts w:hint="eastAsia"/>
-        </w:rPr>
-      </w:pPr>
-      <w:proofErr w:type="spellStart"/>
-      <w:r>
-        <w:t>array:size</w:t>
-      </w:r>
-      <w:proofErr w:type="spellEnd"/>
-    </w:p>
-    <w:p>
-      <w:pPr>
-        <w:rPr>
-          <w:rFonts w:hint="eastAsia"/>
-        </w:rPr>
-      </w:pPr>
-      <w:proofErr w:type="spellStart"/>
-      <w:r>
-        <w:t>array:get</w:t>
-      </w:r>
-      <w:proofErr w:type="spellEnd"/>
-    </w:p>
-    <w:p>
-      <w:pPr>
-        <w:rPr>
-          <w:rFonts w:hint="eastAsia"/>
-        </w:rPr>
-      </w:pPr>
-      <w:proofErr w:type="spellStart"/>
-      <w:r>
-        <w:t>array:put</w:t>
-      </w:r>
-      <w:proofErr w:type="spellEnd"/>
-    </w:p>
-    <w:p>
-      <w:pPr>
-        <w:rPr>
-          <w:rFonts w:hint="eastAsia"/>
-        </w:rPr>
-      </w:pPr>
-      <w:proofErr w:type="spellStart"/>
-      <w:r>
-        <w:t>array:append</w:t>
-      </w:r>
-      <w:proofErr w:type="spellEnd"/>
-    </w:p>
-    <w:p>
-      <w:pPr>
-        <w:rPr>
-          <w:rFonts w:hint="eastAsia"/>
-        </w:rPr>
-      </w:pPr>
-      <w:proofErr w:type="spellStart"/>
-      <w:r>
-        <w:t>array:subarray</w:t>
-      </w:r>
-      <w:proofErr w:type="spellEnd"/>
-    </w:p>
-    <w:p>
-      <w:pPr>
-        <w:rPr>
-          <w:rFonts w:hint="eastAsia"/>
-        </w:rPr>
-      </w:pPr>
-      <w:proofErr w:type="spellStart"/>
-      <w:r>
-        <w:t>array:remove</w:t>
-      </w:r>
-      <w:proofErr w:type="spellEnd"/>
-    </w:p>
-    <w:p>
-      <w:pPr>
-        <w:rPr>
-          <w:rFonts w:hint="eastAsia"/>
-        </w:rPr>
-      </w:pPr>
-      <w:proofErr w:type="spellStart"/>
-      <w:r>
-        <w:t>array:insert-before</w:t>
-      </w:r>
-      <w:proofErr w:type="spellEnd"/>
-    </w:p>
-    <w:p>
-      <w:pPr>
-        <w:rPr>
-          <w:rFonts w:hint="eastAsia"/>
-        </w:rPr>
-      </w:pPr>
-      <w:proofErr w:type="spellStart"/>
-      <w:r>
-        <w:t>array:head</w:t>
-      </w:r>
-      <w:proofErr w:type="spellEnd"/>
-    </w:p>
-    <w:p>
-      <w:pPr>
-        <w:rPr>
-          <w:rFonts w:hint="eastAsia"/>
-        </w:rPr>
-      </w:pPr>
-      <w:proofErr w:type="spellStart"/>
-      <w:r>
-        <w:t>array:tail</w:t>
-      </w:r>
-      <w:proofErr w:type="spellEnd"/>
-    </w:p>
-    <w:p>
-      <w:pPr>
-        <w:rPr>
-          <w:rFonts w:hint="eastAsia"/>
-        </w:rPr>
-      </w:pPr>
-      <w:proofErr w:type="spellStart"/>
-      <w:r>
-        <w:t>array:reverse</w:t>
-      </w:r>
-      <w:proofErr w:type="spellEnd"/>
-    </w:p>
-    <w:p>
-      <w:pPr>
-        <w:rPr>
-          <w:rFonts w:hint="eastAsia"/>
-        </w:rPr>
-      </w:pPr>
-      <w:proofErr w:type="spellStart"/>
-      <w:r>
-        <w:t>array:join</w:t>
-      </w:r>
-      <w:proofErr w:type="spellEnd"/>
-    </w:p>
-    <w:p>
-      <w:pPr>
-        <w:rPr>
-          <w:rFonts w:hint="eastAsia"/>
-        </w:rPr>
-      </w:pPr>
-      <w:proofErr w:type="spellStart"/>
-      <w:r>
-        <w:t>array:for-each</w:t>
-      </w:r>
-      <w:proofErr w:type="spellEnd"/>
-    </w:p>
-    <w:p>
-      <w:pPr>
-        <w:rPr>
-          <w:rFonts w:hint="eastAsia"/>
-        </w:rPr>
-      </w:pPr>
-      <w:proofErr w:type="spellStart"/>
-      <w:r>
         <w:t>array:filter</w:t>
       </w:r>
       <w:proofErr w:type="spellEnd"/>
@@ -6008,7 +6040,6 @@
       </w:pPr>
       <w:proofErr w:type="spellStart"/>
       <w:r>
-        <w:lastRenderedPageBreak/>
         <w:t>array:fold-left</w:t>
       </w:r>
       <w:proofErr w:type="spellEnd"/>
@@ -6399,7 +6430,14 @@
             <w:rStyle w:val="Hyperlink"/>
             <w:rFonts w:hint="eastAsia"/>
           </w:rPr>
-          <w:t>https://xalan.apache.org/xalan-j/xsl3/tests/AllXsl3Tests_20240815-170237.xml</w:t>
+          <w:t>https://xalan.apache.org/xalan-j/xsl3/tests/</w:t>
+        </w:r>
+        <w:r>
+          <w:rPr>
+            <w:rStyle w:val="Hyperlink"/>
+            <w:rFonts w:hint="eastAsia"/>
+          </w:rPr>
+          <w:t>AllXsl3Tests_20240819-221050.xml</w:t>
         </w:r>
       </w:hyperlink>
       <w:r>

</xml_diff>